<commit_message>
minor edits to hypothesis
</commit_message>
<xml_diff>
--- a/Noura Preliminary Exam/Aim 2.docx
+++ b/Noura Preliminary Exam/Aim 2.docx
@@ -10,6 +10,7 @@
           <w:szCs w:val="22"/>
         </w:rPr>
       </w:pPr>
+      <w:bookmarkStart w:id="0" w:name="_GoBack"/>
       <w:r>
         <w:rPr>
           <w:rFonts w:cstheme="minorHAnsi"/>
@@ -142,7 +143,7 @@
           <w:szCs w:val="22"/>
           <w:u w:val="single"/>
         </w:rPr>
-        <w:t xml:space="preserve"> Our hypothesis is that maternal glucocorticoid exposure will impair mammary gland development and reduce milk output and macron</w:t>
+        <w:t xml:space="preserve"> Our hypothesis is that maternal glucocorticoid exposure will </w:t>
       </w:r>
       <w:r>
         <w:rPr>
@@ -151,6 +152,96 @@
           <w:szCs w:val="22"/>
           <w:u w:val="single"/>
         </w:rPr>
+        <w:t xml:space="preserve">act in a time-dependent manner </w:t>
+      </w:r>
+      <w:r>
+        <w:rPr>
+          <w:rFonts w:cstheme="minorHAnsi"/>
+          <w:sz w:val="22"/>
+          <w:szCs w:val="22"/>
+          <w:u w:val="single"/>
+        </w:rPr>
+        <w:t>impair</w:t>
+      </w:r>
+      <w:r>
+        <w:rPr>
+          <w:rFonts w:cstheme="minorHAnsi"/>
+          <w:sz w:val="22"/>
+          <w:szCs w:val="22"/>
+          <w:u w:val="single"/>
+        </w:rPr>
+        <w:t>ing</w:t>
+      </w:r>
+      <w:r>
+        <w:rPr>
+          <w:rFonts w:cstheme="minorHAnsi"/>
+          <w:sz w:val="22"/>
+          <w:szCs w:val="22"/>
+          <w:u w:val="single"/>
+        </w:rPr>
+        <w:t xml:space="preserve"> mammary gland development</w:t>
+      </w:r>
+      <w:r>
+        <w:rPr>
+          <w:rFonts w:cstheme="minorHAnsi"/>
+          <w:sz w:val="22"/>
+          <w:szCs w:val="22"/>
+          <w:u w:val="single"/>
+        </w:rPr>
+        <w:t xml:space="preserve"> and</w:t>
+      </w:r>
+      <w:r>
+        <w:rPr>
+          <w:rFonts w:cstheme="minorHAnsi"/>
+          <w:sz w:val="22"/>
+          <w:szCs w:val="22"/>
+          <w:u w:val="single"/>
+        </w:rPr>
+        <w:t xml:space="preserve"> reduc</w:t>
+      </w:r>
+      <w:r>
+        <w:rPr>
+          <w:rFonts w:cstheme="minorHAnsi"/>
+          <w:sz w:val="22"/>
+          <w:szCs w:val="22"/>
+          <w:u w:val="single"/>
+        </w:rPr>
+        <w:t>ing</w:t>
+      </w:r>
+      <w:r>
+        <w:rPr>
+          <w:rFonts w:cstheme="minorHAnsi"/>
+          <w:sz w:val="22"/>
+          <w:szCs w:val="22"/>
+          <w:u w:val="single"/>
+        </w:rPr>
+        <w:t xml:space="preserve"> milk output and</w:t>
+      </w:r>
+      <w:r>
+        <w:rPr>
+          <w:rFonts w:cstheme="minorHAnsi"/>
+          <w:sz w:val="22"/>
+          <w:szCs w:val="22"/>
+          <w:u w:val="single"/>
+        </w:rPr>
+        <w:t xml:space="preserve"> milk</w:t>
+      </w:r>
+      <w:r>
+        <w:rPr>
+          <w:rFonts w:cstheme="minorHAnsi"/>
+          <w:sz w:val="22"/>
+          <w:szCs w:val="22"/>
+          <w:u w:val="single"/>
+        </w:rPr>
+        <w:t xml:space="preserve"> macron</w:t>
+      </w:r>
+      <w:r>
+        <w:rPr>
+          <w:rFonts w:cstheme="minorHAnsi"/>
+          <w:sz w:val="22"/>
+          <w:szCs w:val="22"/>
+          <w:u w:val="single"/>
+        </w:rPr>
         <w:t>u</w:t>
       </w:r>
       <w:r>
@@ -160,7 +251,7 @@
           <w:szCs w:val="22"/>
           <w:u w:val="single"/>
         </w:rPr>
-        <w:t>trient composition in a time-dependent manner</w:t>
+        <w:t>trient composition</w:t>
       </w:r>
       <w:r>
         <w:rPr>
@@ -169,16 +260,7 @@
           <w:szCs w:val="22"/>
           <w:u w:val="single"/>
         </w:rPr>
-        <w:t xml:space="preserve"> whereby a prolonged exposure starting prior to conception is more detrimental than a prolonged exposure starting at conception</w:t>
-      </w:r>
-      <w:r>
-        <w:rPr>
-          <w:rFonts w:cstheme="minorHAnsi"/>
-          <w:sz w:val="22"/>
-          <w:szCs w:val="22"/>
-          <w:u w:val="single"/>
-        </w:rPr>
-        <w:t>.</w:t>
+        <w:t xml:space="preserve"> ultimately leading to reduced offspring weight and impaired metabolic health and fat mass.</w:t>
       </w:r>
       <w:r>
         <w:rPr>
@@ -572,7 +654,25 @@
           <w:sz w:val="22"/>
           <w:szCs w:val="22"/>
         </w:rPr>
-        <w:t xml:space="preserve">. In hypophysectomized-ovariectomized-adrenalectomized mice, cortisol acetate treatment improved mammary gland ductal branching </w:t>
+        <w:t xml:space="preserve">. In </w:t>
+      </w:r>
+      <w:proofErr w:type="spellStart"/>
+      <w:r>
+        <w:rPr>
+          <w:rFonts w:cstheme="minorHAnsi"/>
+          <w:sz w:val="22"/>
+          <w:szCs w:val="22"/>
+        </w:rPr>
+        <w:t>hypophysectomized</w:t>
+      </w:r>
+      <w:proofErr w:type="spellEnd"/>
+      <w:r>
+        <w:rPr>
+          <w:rFonts w:cstheme="minorHAnsi"/>
+          <w:sz w:val="22"/>
+          <w:szCs w:val="22"/>
+        </w:rPr>
+        <w:t xml:space="preserve">-ovariectomized-adrenalectomized mice, cortisol acetate treatment improved mammary gland ductal branching </w:t>
       </w:r>
       <w:r>
         <w:rPr>
@@ -1291,7 +1391,25 @@
           <w:sz w:val="22"/>
           <w:szCs w:val="22"/>
         </w:rPr>
-        <w:t xml:space="preserve">. Conversely, adrenocorticotropin injection in lactating cows reduced milk yield and protein yield after injection </w:t>
+        <w:t xml:space="preserve">. Conversely, </w:t>
+      </w:r>
+      <w:proofErr w:type="spellStart"/>
+      <w:r>
+        <w:rPr>
+          <w:rFonts w:cstheme="minorHAnsi"/>
+          <w:sz w:val="22"/>
+          <w:szCs w:val="22"/>
+        </w:rPr>
+        <w:t>adrenocorticotropin</w:t>
+      </w:r>
+      <w:proofErr w:type="spellEnd"/>
+      <w:r>
+        <w:rPr>
+          <w:rFonts w:cstheme="minorHAnsi"/>
+          <w:sz w:val="22"/>
+          <w:szCs w:val="22"/>
+        </w:rPr>
+        <w:t xml:space="preserve"> injection in lactating cows reduced milk yield and protein yield after injection </w:t>
       </w:r>
       <w:r>
         <w:rPr>
@@ -2407,11 +2525,42 @@
     <w:p>
       <w:pPr>
         <w:rPr>
-          <w:rFonts w:cstheme="minorHAnsi"/>
           <w:sz w:val="22"/>
           <w:szCs w:val="22"/>
         </w:rPr>
       </w:pPr>
+      <w:r>
+        <w:rPr>
+          <w:b/>
+          <w:sz w:val="22"/>
+          <w:szCs w:val="22"/>
+        </w:rPr>
+        <w:lastRenderedPageBreak/>
+        <w:t xml:space="preserve">Aim </w:t>
+      </w:r>
+      <w:r>
+        <w:rPr>
+          <w:b/>
+          <w:sz w:val="22"/>
+          <w:szCs w:val="22"/>
+        </w:rPr>
+        <w:t>2</w:t>
+      </w:r>
+      <w:r>
+        <w:rPr>
+          <w:b/>
+          <w:sz w:val="22"/>
+          <w:szCs w:val="22"/>
+        </w:rPr>
+        <w:t>.1:</w:t>
+      </w:r>
+      <w:r>
+        <w:rPr>
+          <w:sz w:val="22"/>
+          <w:szCs w:val="22"/>
+        </w:rPr>
+        <w:t xml:space="preserve"> Is mammary gland development altered after maternal GC exposure during gestation and/or lactation?</w:t>
+      </w:r>
     </w:p>
     <w:p>
       <w:pPr>
@@ -2426,7 +2575,6 @@
           <w:sz w:val="22"/>
           <w:szCs w:val="22"/>
         </w:rPr>
-        <w:lastRenderedPageBreak/>
         <w:t xml:space="preserve">Aim </w:t>
       </w:r>
       <w:r>
@@ -2443,14 +2591,35 @@
           <w:sz w:val="22"/>
           <w:szCs w:val="22"/>
         </w:rPr>
-        <w:t>.1:</w:t>
-      </w:r>
-      <w:r>
-        <w:rPr>
-          <w:sz w:val="22"/>
-          <w:szCs w:val="22"/>
-        </w:rPr>
-        <w:t xml:space="preserve"> Is mammary gland development altered after maternal GC exposure during gestation and/or lactation?</w:t>
+        <w:t>.2:</w:t>
+      </w:r>
+      <w:r>
+        <w:rPr>
+          <w:sz w:val="22"/>
+          <w:szCs w:val="22"/>
+        </w:rPr>
+        <w:t xml:space="preserve"> How does maternal time-dependent GC exposure affect milk </w:t>
+      </w:r>
+      <w:r>
+        <w:rPr>
+          <w:sz w:val="22"/>
+          <w:szCs w:val="22"/>
+        </w:rPr>
+        <w:t>output and macronutrient composition</w:t>
+      </w:r>
+      <w:r>
+        <w:rPr>
+          <w:sz w:val="22"/>
+          <w:szCs w:val="22"/>
+        </w:rPr>
+        <w:t>?</w:t>
+      </w:r>
+      <w:r>
+        <w:rPr>
+          <w:sz w:val="22"/>
+          <w:szCs w:val="22"/>
+        </w:rPr>
+        <w:t xml:space="preserve"> </w:t>
       </w:r>
     </w:p>
     <w:p>
@@ -2482,28 +2651,37 @@
           <w:sz w:val="22"/>
           <w:szCs w:val="22"/>
         </w:rPr>
-        <w:t>.2:</w:t>
-      </w:r>
-      <w:r>
-        <w:rPr>
-          <w:sz w:val="22"/>
-          <w:szCs w:val="22"/>
-        </w:rPr>
-        <w:t xml:space="preserve"> How does maternal time-dependent GC exposure affect milk </w:t>
-      </w:r>
-      <w:r>
-        <w:rPr>
-          <w:sz w:val="22"/>
-          <w:szCs w:val="22"/>
-        </w:rPr>
-        <w:t>output and macronutrient composition</w:t>
-      </w:r>
-      <w:r>
-        <w:rPr>
-          <w:sz w:val="22"/>
-          <w:szCs w:val="22"/>
-        </w:rPr>
-        <w:t>?</w:t>
+        <w:t>.</w:t>
+      </w:r>
+      <w:r>
+        <w:rPr>
+          <w:b/>
+          <w:sz w:val="22"/>
+          <w:szCs w:val="22"/>
+        </w:rPr>
+        <w:t>3</w:t>
+      </w:r>
+      <w:r>
+        <w:rPr>
+          <w:b/>
+          <w:sz w:val="22"/>
+          <w:szCs w:val="22"/>
+        </w:rPr>
+        <w:t>:</w:t>
+      </w:r>
+      <w:r>
+        <w:rPr>
+          <w:sz w:val="22"/>
+          <w:szCs w:val="22"/>
+        </w:rPr>
+        <w:t xml:space="preserve"> Is</w:t>
+      </w:r>
+      <w:r>
+        <w:rPr>
+          <w:sz w:val="22"/>
+          <w:szCs w:val="22"/>
+        </w:rPr>
+        <w:t xml:space="preserve"> maternal</w:t>
       </w:r>
       <w:r>
         <w:rPr>
@@ -2511,71 +2689,60 @@
           <w:szCs w:val="22"/>
         </w:rPr>
         <w:t xml:space="preserve"> </w:t>
+      </w:r>
+      <w:r>
+        <w:rPr>
+          <w:sz w:val="22"/>
+          <w:szCs w:val="22"/>
+        </w:rPr>
+        <w:t xml:space="preserve">and </w:t>
+      </w:r>
+      <w:r>
+        <w:rPr>
+          <w:sz w:val="22"/>
+          <w:szCs w:val="22"/>
+        </w:rPr>
+        <w:t>offspring metabolic health altered after maternal GC exposure during gestation and/or lactation?</w:t>
       </w:r>
     </w:p>
     <w:p>
       <w:pPr>
         <w:rPr>
+          <w:rFonts w:cstheme="minorHAnsi"/>
           <w:sz w:val="22"/>
           <w:szCs w:val="22"/>
         </w:rPr>
       </w:pPr>
       <w:r>
         <w:rPr>
+          <w:rFonts w:cstheme="minorHAnsi"/>
           <w:b/>
           <w:sz w:val="22"/>
           <w:szCs w:val="22"/>
         </w:rPr>
-        <w:t xml:space="preserve">Aim </w:t>
-      </w:r>
-      <w:r>
-        <w:rPr>
+        <w:t>Methods</w:t>
+      </w:r>
+      <w:r>
+        <w:rPr>
+          <w:rFonts w:cstheme="minorHAnsi"/>
           <w:b/>
           <w:sz w:val="22"/>
           <w:szCs w:val="22"/>
         </w:rPr>
-        <w:t>2</w:t>
-      </w:r>
-      <w:r>
-        <w:rPr>
+        <w:t xml:space="preserve"> (Aims 2.1-2.3)</w:t>
+      </w:r>
+      <w:r>
+        <w:rPr>
+          <w:rFonts w:cstheme="minorHAnsi"/>
           <w:b/>
           <w:sz w:val="22"/>
           <w:szCs w:val="22"/>
         </w:rPr>
-        <w:t>.</w:t>
-      </w:r>
-      <w:r>
-        <w:rPr>
-          <w:b/>
-          <w:sz w:val="22"/>
-          <w:szCs w:val="22"/>
-        </w:rPr>
-        <w:t>3</w:t>
-      </w:r>
-      <w:r>
-        <w:rPr>
-          <w:b/>
-          <w:sz w:val="22"/>
-          <w:szCs w:val="22"/>
-        </w:rPr>
         <w:t>:</w:t>
       </w:r>
       <w:r>
         <w:rPr>
-          <w:sz w:val="22"/>
-          <w:szCs w:val="22"/>
-        </w:rPr>
-        <w:t xml:space="preserve"> Is</w:t>
-      </w:r>
-      <w:r>
-        <w:rPr>
-          <w:sz w:val="22"/>
-          <w:szCs w:val="22"/>
-        </w:rPr>
-        <w:t xml:space="preserve"> maternal</w:t>
-      </w:r>
-      <w:r>
-        <w:rPr>
+          <w:rFonts w:cstheme="minorHAnsi"/>
           <w:sz w:val="22"/>
           <w:szCs w:val="22"/>
         </w:rPr>
@@ -2583,17 +2750,144 @@
       </w:r>
       <w:r>
         <w:rPr>
-          <w:sz w:val="22"/>
-          <w:szCs w:val="22"/>
-        </w:rPr>
-        <w:t xml:space="preserve">and </w:t>
-      </w:r>
-      <w:r>
-        <w:rPr>
-          <w:sz w:val="22"/>
-          <w:szCs w:val="22"/>
-        </w:rPr>
-        <w:t>offspring metabolic health altered after maternal GC exposure during gestation and/or lactation?</w:t>
+          <w:rFonts w:cstheme="minorHAnsi"/>
+          <w:sz w:val="22"/>
+          <w:szCs w:val="22"/>
+        </w:rPr>
+        <w:t>To assess the effects of glucocorticoids on milk production and milk volume, we</w:t>
+      </w:r>
+      <w:r>
+        <w:rPr>
+          <w:rFonts w:cstheme="minorHAnsi"/>
+          <w:sz w:val="22"/>
+          <w:szCs w:val="22"/>
+        </w:rPr>
+        <w:t xml:space="preserve"> will obtain 8-week old C57Bl6/J mice from </w:t>
+      </w:r>
+      <w:proofErr w:type="spellStart"/>
+      <w:r>
+        <w:rPr>
+          <w:rFonts w:cstheme="minorHAnsi"/>
+          <w:sz w:val="22"/>
+          <w:szCs w:val="22"/>
+        </w:rPr>
+        <w:t>Jax</w:t>
+      </w:r>
+      <w:proofErr w:type="spellEnd"/>
+      <w:r>
+        <w:rPr>
+          <w:rFonts w:cstheme="minorHAnsi"/>
+          <w:sz w:val="22"/>
+          <w:szCs w:val="22"/>
+        </w:rPr>
+        <w:t xml:space="preserve"> laboratories. </w:t>
+      </w:r>
+      <w:r>
+        <w:rPr>
+          <w:rFonts w:cstheme="minorHAnsi"/>
+          <w:sz w:val="22"/>
+          <w:szCs w:val="22"/>
+        </w:rPr>
+        <w:t>M</w:t>
+      </w:r>
+      <w:r>
+        <w:rPr>
+          <w:rFonts w:cstheme="minorHAnsi"/>
+          <w:sz w:val="22"/>
+          <w:szCs w:val="22"/>
+        </w:rPr>
+        <w:t xml:space="preserve">ice will be given </w:t>
+      </w:r>
+      <w:r>
+        <w:rPr>
+          <w:rFonts w:cstheme="minorHAnsi"/>
+          <w:sz w:val="22"/>
+          <w:szCs w:val="22"/>
+        </w:rPr>
+        <w:t>two</w:t>
+      </w:r>
+      <w:r>
+        <w:rPr>
+          <w:rFonts w:cstheme="minorHAnsi"/>
+          <w:sz w:val="22"/>
+          <w:szCs w:val="22"/>
+        </w:rPr>
+        <w:t xml:space="preserve"> week</w:t>
+      </w:r>
+      <w:r>
+        <w:rPr>
+          <w:rFonts w:cstheme="minorHAnsi"/>
+          <w:sz w:val="22"/>
+          <w:szCs w:val="22"/>
+        </w:rPr>
+        <w:t>s</w:t>
+      </w:r>
+      <w:r>
+        <w:rPr>
+          <w:rFonts w:cstheme="minorHAnsi"/>
+          <w:sz w:val="22"/>
+          <w:szCs w:val="22"/>
+        </w:rPr>
+        <w:t xml:space="preserve"> to acclimatize</w:t>
+      </w:r>
+      <w:r>
+        <w:rPr>
+          <w:rFonts w:cstheme="minorHAnsi"/>
+          <w:sz w:val="22"/>
+          <w:szCs w:val="22"/>
+        </w:rPr>
+        <w:t xml:space="preserve"> with </w:t>
+      </w:r>
+      <w:r>
+        <w:rPr>
+          <w:rFonts w:cstheme="minorHAnsi"/>
+          <w:i/>
+          <w:sz w:val="22"/>
+          <w:szCs w:val="22"/>
+        </w:rPr>
+        <w:t xml:space="preserve">ad libitum </w:t>
+      </w:r>
+      <w:r>
+        <w:rPr>
+          <w:rFonts w:cstheme="minorHAnsi"/>
+          <w:sz w:val="22"/>
+          <w:szCs w:val="22"/>
+        </w:rPr>
+        <w:t xml:space="preserve">access to normal chow diet and water. After acclimatization, the first cohort of dams will be assigned to one group of the following: control 1, control 2, experimental 1, or experimental 2. The two control groups will have </w:t>
+      </w:r>
+      <w:r>
+        <w:rPr>
+          <w:rFonts w:cstheme="minorHAnsi"/>
+          <w:i/>
+          <w:sz w:val="22"/>
+          <w:szCs w:val="22"/>
+        </w:rPr>
+        <w:t xml:space="preserve">ad libitum </w:t>
+      </w:r>
+      <w:r>
+        <w:rPr>
+          <w:rFonts w:cstheme="minorHAnsi"/>
+          <w:sz w:val="22"/>
+          <w:szCs w:val="22"/>
+        </w:rPr>
+        <w:t xml:space="preserve">access to normal chow diet and water. The two experimental groups will have </w:t>
+      </w:r>
+      <w:r>
+        <w:rPr>
+          <w:rFonts w:cstheme="minorHAnsi"/>
+          <w:i/>
+          <w:sz w:val="22"/>
+          <w:szCs w:val="22"/>
+        </w:rPr>
+        <w:t>ad libitum</w:t>
+      </w:r>
+      <w:r>
+        <w:rPr>
+          <w:rFonts w:cstheme="minorHAnsi"/>
+          <w:sz w:val="22"/>
+          <w:szCs w:val="22"/>
+        </w:rPr>
+        <w:t xml:space="preserve"> access to normal chow diet with dexamethasone administration in the drinking water at a dose of 1mg/kg/day. After one week of treatment, all groups in this cohort will be mated with age-matched male mice. The dexamethasone exposure will start one week prior to conception and will last all throughout gestation and lactation until postnatal day (PND) 16.5 and 21.5 for experimental groups 1 and 2, respectively. </w:t>
       </w:r>
     </w:p>
     <w:p>
@@ -2607,143 +2901,10 @@
       <w:r>
         <w:rPr>
           <w:rFonts w:cstheme="minorHAnsi"/>
-          <w:b/>
-          <w:sz w:val="22"/>
-          <w:szCs w:val="22"/>
-        </w:rPr>
-        <w:t>Methods</w:t>
-      </w:r>
-      <w:r>
-        <w:rPr>
-          <w:rFonts w:cstheme="minorHAnsi"/>
-          <w:b/>
-          <w:sz w:val="22"/>
-          <w:szCs w:val="22"/>
-        </w:rPr>
-        <w:t xml:space="preserve"> (Aims 2.1-2.3)</w:t>
-      </w:r>
-      <w:r>
-        <w:rPr>
-          <w:rFonts w:cstheme="minorHAnsi"/>
-          <w:b/>
-          <w:sz w:val="22"/>
-          <w:szCs w:val="22"/>
-        </w:rPr>
-        <w:t>:</w:t>
-      </w:r>
-      <w:r>
-        <w:rPr>
-          <w:rFonts w:cstheme="minorHAnsi"/>
-          <w:sz w:val="22"/>
-          <w:szCs w:val="22"/>
-        </w:rPr>
-        <w:t xml:space="preserve"> </w:t>
-      </w:r>
-      <w:r>
-        <w:rPr>
-          <w:rFonts w:cstheme="minorHAnsi"/>
-          <w:sz w:val="22"/>
-          <w:szCs w:val="22"/>
-        </w:rPr>
-        <w:t>To assess the effects of glucocorticoids on milk production and milk volume, we</w:t>
-      </w:r>
-      <w:r>
-        <w:rPr>
-          <w:rFonts w:cstheme="minorHAnsi"/>
-          <w:sz w:val="22"/>
-          <w:szCs w:val="22"/>
-        </w:rPr>
-        <w:t xml:space="preserve"> will obtain 8-week old C57Bl6/J mice from Jax laboratories. </w:t>
-      </w:r>
-      <w:r>
-        <w:rPr>
-          <w:rFonts w:cstheme="minorHAnsi"/>
-          <w:sz w:val="22"/>
-          <w:szCs w:val="22"/>
-        </w:rPr>
-        <w:t>M</w:t>
-      </w:r>
-      <w:r>
-        <w:rPr>
-          <w:rFonts w:cstheme="minorHAnsi"/>
-          <w:sz w:val="22"/>
-          <w:szCs w:val="22"/>
-        </w:rPr>
-        <w:t xml:space="preserve">ice will be given </w:t>
-      </w:r>
-      <w:r>
-        <w:rPr>
-          <w:rFonts w:cstheme="minorHAnsi"/>
-          <w:sz w:val="22"/>
-          <w:szCs w:val="22"/>
-        </w:rPr>
-        <w:t>two</w:t>
-      </w:r>
-      <w:r>
-        <w:rPr>
-          <w:rFonts w:cstheme="minorHAnsi"/>
-          <w:sz w:val="22"/>
-          <w:szCs w:val="22"/>
-        </w:rPr>
-        <w:t xml:space="preserve"> week</w:t>
-      </w:r>
-      <w:r>
-        <w:rPr>
-          <w:rFonts w:cstheme="minorHAnsi"/>
-          <w:sz w:val="22"/>
-          <w:szCs w:val="22"/>
-        </w:rPr>
-        <w:t>s</w:t>
-      </w:r>
-      <w:r>
-        <w:rPr>
-          <w:rFonts w:cstheme="minorHAnsi"/>
-          <w:sz w:val="22"/>
-          <w:szCs w:val="22"/>
-        </w:rPr>
-        <w:t xml:space="preserve"> to acclimatize</w:t>
-      </w:r>
-      <w:r>
-        <w:rPr>
-          <w:rFonts w:cstheme="minorHAnsi"/>
-          <w:sz w:val="22"/>
-          <w:szCs w:val="22"/>
-        </w:rPr>
-        <w:t xml:space="preserve"> with </w:t>
-      </w:r>
-      <w:r>
-        <w:rPr>
-          <w:rFonts w:cstheme="minorHAnsi"/>
-          <w:i/>
-          <w:sz w:val="22"/>
-          <w:szCs w:val="22"/>
-        </w:rPr>
-        <w:t xml:space="preserve">ad libitum </w:t>
-      </w:r>
-      <w:r>
-        <w:rPr>
-          <w:rFonts w:cstheme="minorHAnsi"/>
-          <w:sz w:val="22"/>
-          <w:szCs w:val="22"/>
-        </w:rPr>
-        <w:t xml:space="preserve">access to normal chow diet and water. After acclimatization, the first cohort of dams will be assigned to one group of the following: control 1, control 2, experimental 1, or experimental 2. The two control groups will have </w:t>
-      </w:r>
-      <w:r>
-        <w:rPr>
-          <w:rFonts w:cstheme="minorHAnsi"/>
-          <w:i/>
-          <w:sz w:val="22"/>
-          <w:szCs w:val="22"/>
-        </w:rPr>
-        <w:t xml:space="preserve">ad libitum </w:t>
-      </w:r>
-      <w:r>
-        <w:rPr>
-          <w:rFonts w:cstheme="minorHAnsi"/>
-          <w:sz w:val="22"/>
-          <w:szCs w:val="22"/>
-        </w:rPr>
-        <w:t xml:space="preserve">access to normal chow diet and water. The two experimental groups will have </w:t>
+          <w:sz w:val="22"/>
+          <w:szCs w:val="22"/>
+        </w:rPr>
+        <w:t xml:space="preserve"> In a second cohort, mice will be given two weeks to acclimatize. After acclimatization, mice will be simultaneously assigned to one of the following four groups: control 1, control 2, experimental 1, or experimental 2. Dams will then be mated with age-matched males after acclimatization. Both control 1 and control 2 groups in the second cohort will have </w:t>
       </w:r>
       <w:r>
         <w:rPr>
@@ -2760,13 +2921,14 @@
           <w:sz w:val="22"/>
           <w:szCs w:val="22"/>
         </w:rPr>
-        <w:t xml:space="preserve"> access to normal chow diet with dexamethasone administration in the drinking water at a dose of 1mg/kg/day. After one week of treatment, all groups in this cohort will be mated with age-matched male mice. The dexamethasone exposure will start one week prior to conception and will last all throughout gestation and lactation until postnatal day (PND) 16.5 and 21.5 for experimental groups 1 and 2, respectively. </w:t>
+        <w:t xml:space="preserve"> access to normal chow diet and water throughout gestation. Experimental groups 1 and 2 will be given dexamethasone in the drinking water at a dose of 1mg/kg/day at the beginning of mating. Dexamethasone exposure for experimental groups 1 and 2 will last throughout gestation and lactation until PND16.5 and PND21.5, respectively. </w:t>
       </w:r>
     </w:p>
     <w:p>
       <w:pPr>
         <w:rPr>
           <w:rFonts w:cstheme="minorHAnsi"/>
+          <w:b/>
           <w:sz w:val="22"/>
           <w:szCs w:val="22"/>
         </w:rPr>
@@ -2777,31 +2939,30 @@
           <w:sz w:val="22"/>
           <w:szCs w:val="22"/>
         </w:rPr>
-        <w:t xml:space="preserve"> In a second cohort, mice will be given two weeks to acclimatize. After acclimatization, mice will be simultaneously assigned to one of the following four groups: control 1, control 2, experimental 1, or experimental 2. Dams will then be mated with age-matched males after acclimatization. Both control 1 and control 2 groups in the second cohort will have </w:t>
-      </w:r>
-      <w:r>
-        <w:rPr>
-          <w:rFonts w:cstheme="minorHAnsi"/>
-          <w:i/>
-          <w:sz w:val="22"/>
-          <w:szCs w:val="22"/>
-        </w:rPr>
-        <w:t>ad libitum</w:t>
-      </w:r>
-      <w:r>
-        <w:rPr>
-          <w:rFonts w:cstheme="minorHAnsi"/>
-          <w:sz w:val="22"/>
-          <w:szCs w:val="22"/>
-        </w:rPr>
-        <w:t xml:space="preserve"> access to normal chow diet and water throughout gestation. Experimental groups 1 and 2 will be given dexamethasone in the drinking water at a dose of 1mg/kg/day at the beginning of mating. Dexamethasone exposure for experimental groups 1 and 2 will last throughout gestation and lactation until PND16.5 and PND21.5, respectively. </w:t>
+        <w:t>Male breeders from both cohorts will be removed from the cage after 18 days of mating to avoid the occurrence of a second pregnancy, which may bias our results due to changes in the hormonal milieu.</w:t>
+      </w:r>
+      <w:r>
+        <w:rPr>
+          <w:rFonts w:cstheme="minorHAnsi"/>
+          <w:b/>
+          <w:sz w:val="22"/>
+          <w:szCs w:val="22"/>
+        </w:rPr>
+        <w:t xml:space="preserve"> </w:t>
+      </w:r>
+      <w:r>
+        <w:rPr>
+          <w:rFonts w:cstheme="minorHAnsi"/>
+          <w:sz w:val="22"/>
+          <w:szCs w:val="22"/>
+        </w:rPr>
+        <w:t xml:space="preserve">In both cohorts, the dams will undergo body mass assessment three times weekly and immediately postpartum using magnetic resonance to assess body composition. We will measure dam food and water intake weekly. We will check for litters on a daily basis after 2.5 weeks of mating. The number of pups born will be recorded to determine maternal fertility and pup viability. The offspring will be weighed at PND0.5, PND7.5, 14.5, 16.5, and at 21.5 depending on their group. </w:t>
       </w:r>
     </w:p>
     <w:p>
       <w:pPr>
         <w:rPr>
           <w:rFonts w:cstheme="minorHAnsi"/>
-          <w:b/>
           <w:sz w:val="22"/>
           <w:szCs w:val="22"/>
         </w:rPr>
@@ -2812,24 +2973,92 @@
           <w:sz w:val="22"/>
           <w:szCs w:val="22"/>
         </w:rPr>
-        <w:t>Male breeders from both cohorts will be removed from the cage after 18 days of mating to avoid the occurrence of a second pregnancy, which may bias our results due to changes in the hormonal milieu.</w:t>
-      </w:r>
-      <w:r>
-        <w:rPr>
-          <w:rFonts w:cstheme="minorHAnsi"/>
-          <w:b/>
-          <w:sz w:val="22"/>
-          <w:szCs w:val="22"/>
-        </w:rPr>
-        <w:t xml:space="preserve"> </w:t>
-      </w:r>
-      <w:r>
-        <w:rPr>
-          <w:rFonts w:cstheme="minorHAnsi"/>
-          <w:sz w:val="22"/>
-          <w:szCs w:val="22"/>
-        </w:rPr>
-        <w:t xml:space="preserve">In both cohorts, the dams will undergo body mass assessment three times weekly and immediately postpartum using magnetic resonance to assess body composition. We will measure dam food and water intake weekly. We will check for litters on a daily basis after 2.5 weeks of mating. The number of pups born will be recorded to determine maternal fertility and pup viability. The offspring will be weighed at PND0.5, PND7.5, 14.5, 16.5, and at 21.5 depending on their group. </w:t>
+        <w:t xml:space="preserve">At PND10.5, we will determine milk output volume for both cohorts. To determine milk volume, we will use the weigh-suckle-weigh technique </w:t>
+      </w:r>
+      <w:r>
+        <w:rPr>
+          <w:rFonts w:cstheme="minorHAnsi"/>
+          <w:sz w:val="22"/>
+          <w:szCs w:val="22"/>
+        </w:rPr>
+        <w:fldChar w:fldCharType="begin" w:fldLock="1"/>
+      </w:r>
+      <w:r>
+        <w:rPr>
+          <w:rFonts w:cstheme="minorHAnsi"/>
+          <w:sz w:val="22"/>
+          <w:szCs w:val="22"/>
+        </w:rPr>
+        <w:instrText>ADDIN CSL_CITATION {"citationItems":[{"id":"ITEM-1","itemData":{"DOI":"10.3168/jds.S0022-0302(01)74516-X","abstract":"Lactose synthase (a complex of β1,4-galactosyltrans-ferase and α-lactalbumin) forms lactose in the Golgi complex of mammary epithelial cells. To determine whether α-lactalbumin is a limiting component in this complex, transgenic mice that expressed bovine α-lact-albumin were studied. Transgenic mice produced 0.5 to 1.5 mg/ml of bovine α-lactalbumin in their milk, 5-to 15-fold more α-lactalbumin than in milk of control mice. Transgenic and control mice produced milk with the same concentrations of lactose, cream, and total solids, and showed similar mammary gland growth, morphology, and histology. Milk from transgenic mice had 0.6% less protein than milk from control mice (P &lt; 0.05). The in vitro lactose synthase activity in mam-mary gland homogenates from α-lactalbumin transgenic mice was increased (P &lt; 0.05), demonstrating that bovine α-lactalbumin could interact with mu-rine β 1,4-galactosyltransferase. Pups reared by lactat-ing transgenic mice showed a 4% increase in growth on d 10 of lactation, suggesting that milk production was increased (P = 0.06). Milk volume, estimated using the weigh-suckle-weigh technique, tended to be higher (al-though not significantly) in transgenic mice (P = 0.11). These results suggest that augmenting α-lactalbumin expression in the dam increases the growth of suckling offspring. (Key words: α-lactalbumin, lactose synthase, milk production , transgenic mice) Abbreviation key: α-LA = α-lactalbumin, GT = β 1,4-galactosyltransferase, LS = lactose synthase, UDP = uridine diphosphate. Lactose is synthesized in the Golgi complex by lactose synthase (LS), a heterodimeric complex composed of α-lactalbumin (α-LA) and β 1,4-galactosyltransferase","author":[{"dropping-particle":"","family":"Boston","given":"W S","non-dropping-particle":"","parse-names":false,"suffix":""},{"dropping-particle":"","family":"Bleck","given":"G T","non-dropping-particle":"","parse-names":false,"suffix":""},{"dropping-particle":"","family":"Conroy","given":"J C","non-dropping-particle":"","parse-names":false,"suffix":""},{"dropping-particle":"","family":"Wheeler","given":"M B","non-dropping-particle":"","parse-names":false,"suffix":""},{"dropping-particle":"","family":"Miller","given":"D J","non-dropping-particle":"","parse-names":false,"suffix":""}],"container-title":"Journal of Dairy Science","id":"ITEM-1","issued":{"date-parts":[["2001"]]},"number-of-pages":"620-622","publisher":"American Dairy Science Association","title":"Short Communication: Effects of Increased Expression of α-Lactalbumin In Transgenic Mice on Milk Yield and Pup Growth","type":"report","volume":"84"},"uris":["http://www.mendeley.com/documents/?uuid=8ddb069d-8a81-326c-b013-ab09704732bd"]}],"mendeley":{"formattedCitation":"(Boston &lt;i&gt;et al.&lt;/i&gt;, 2001)","plainTextFormattedCitation":"(Boston et al., 2001)","previouslyFormattedCitation":"(Boston &lt;i&gt;et al.&lt;/i&gt;, 2001)"},"properties":{"noteIndex":0},"schema":"https://github.com/citation-style-language/schema/raw/master/csl-citation.json"}</w:instrText>
+      </w:r>
+      <w:r>
+        <w:rPr>
+          <w:rFonts w:cstheme="minorHAnsi"/>
+          <w:sz w:val="22"/>
+          <w:szCs w:val="22"/>
+        </w:rPr>
+        <w:fldChar w:fldCharType="separate"/>
+      </w:r>
+      <w:r>
+        <w:rPr>
+          <w:rFonts w:cstheme="minorHAnsi"/>
+          <w:noProof/>
+          <w:sz w:val="22"/>
+          <w:szCs w:val="22"/>
+        </w:rPr>
+        <w:t xml:space="preserve">(Boston </w:t>
+      </w:r>
+      <w:r>
+        <w:rPr>
+          <w:rFonts w:cstheme="minorHAnsi"/>
+          <w:i/>
+          <w:noProof/>
+          <w:sz w:val="22"/>
+          <w:szCs w:val="22"/>
+        </w:rPr>
+        <w:t>et al.</w:t>
+      </w:r>
+      <w:r>
+        <w:rPr>
+          <w:rFonts w:cstheme="minorHAnsi"/>
+          <w:noProof/>
+          <w:sz w:val="22"/>
+          <w:szCs w:val="22"/>
+        </w:rPr>
+        <w:t>, 2001)</w:t>
+      </w:r>
+      <w:r>
+        <w:rPr>
+          <w:rFonts w:cstheme="minorHAnsi"/>
+          <w:sz w:val="22"/>
+          <w:szCs w:val="22"/>
+        </w:rPr>
+        <w:fldChar w:fldCharType="end"/>
+      </w:r>
+      <w:r>
+        <w:rPr>
+          <w:rFonts w:cstheme="minorHAnsi"/>
+          <w:sz w:val="22"/>
+          <w:szCs w:val="22"/>
+        </w:rPr>
+        <w:t xml:space="preserve">.Briefly,  we will weigh the dam then determine the aggregate weight of the pups. The dam and pups will then be separated for two hours. During the two-hour separation, the pups will be placed in a new cage and will be kept warm using a heating pad. In the meantime, the dam will remain in its initial cage with </w:t>
+      </w:r>
+      <w:r>
+        <w:rPr>
+          <w:rFonts w:cstheme="minorHAnsi"/>
+          <w:i/>
+          <w:sz w:val="22"/>
+          <w:szCs w:val="22"/>
+        </w:rPr>
+        <w:t>ad libitum</w:t>
+      </w:r>
+      <w:r>
+        <w:rPr>
+          <w:rFonts w:cstheme="minorHAnsi"/>
+          <w:sz w:val="22"/>
+          <w:szCs w:val="22"/>
+        </w:rPr>
+        <w:t xml:space="preserve"> access to normal chow diet and water or dexamethasone-water based on its assigned group. After the two-hour separation period, the dam will be weighed again and the aggregate weight of the pups will be measured. The pups will then be returned to the dam’s cage and will be allowed to nurse for one hour. At the end of the nursing timepoint, the dam will be weighed and the aggregate weight of the pups will be determined. After the one-hour nursing period, milk volume will be determined as the weight change of the dam and the pups.  </w:t>
       </w:r>
     </w:p>
     <w:p>
@@ -2846,92 +3075,208 @@
           <w:sz w:val="22"/>
           <w:szCs w:val="22"/>
         </w:rPr>
-        <w:t xml:space="preserve">At PND10.5, we will determine milk output volume for both cohorts. To determine milk volume, we will use the weigh-suckle-weigh technique </w:t>
-      </w:r>
-      <w:r>
-        <w:rPr>
-          <w:rFonts w:cstheme="minorHAnsi"/>
-          <w:sz w:val="22"/>
-          <w:szCs w:val="22"/>
-        </w:rPr>
-        <w:fldChar w:fldCharType="begin" w:fldLock="1"/>
-      </w:r>
-      <w:r>
-        <w:rPr>
-          <w:rFonts w:cstheme="minorHAnsi"/>
-          <w:sz w:val="22"/>
-          <w:szCs w:val="22"/>
-        </w:rPr>
-        <w:instrText>ADDIN CSL_CITATION {"citationItems":[{"id":"ITEM-1","itemData":{"DOI":"10.3168/jds.S0022-0302(01)74516-X","abstract":"Lactose synthase (a complex of β1,4-galactosyltrans-ferase and α-lactalbumin) forms lactose in the Golgi complex of mammary epithelial cells. To determine whether α-lactalbumin is a limiting component in this complex, transgenic mice that expressed bovine α-lact-albumin were studied. Transgenic mice produced 0.5 to 1.5 mg/ml of bovine α-lactalbumin in their milk, 5-to 15-fold more α-lactalbumin than in milk of control mice. Transgenic and control mice produced milk with the same concentrations of lactose, cream, and total solids, and showed similar mammary gland growth, morphology, and histology. Milk from transgenic mice had 0.6% less protein than milk from control mice (P &lt; 0.05). The in vitro lactose synthase activity in mam-mary gland homogenates from α-lactalbumin transgenic mice was increased (P &lt; 0.05), demonstrating that bovine α-lactalbumin could interact with mu-rine β 1,4-galactosyltransferase. Pups reared by lactat-ing transgenic mice showed a 4% increase in growth on d 10 of lactation, suggesting that milk production was increased (P = 0.06). Milk volume, estimated using the weigh-suckle-weigh technique, tended to be higher (al-though not significantly) in transgenic mice (P = 0.11). These results suggest that augmenting α-lactalbumin expression in the dam increases the growth of suckling offspring. (Key words: α-lactalbumin, lactose synthase, milk production , transgenic mice) Abbreviation key: α-LA = α-lactalbumin, GT = β 1,4-galactosyltransferase, LS = lactose synthase, UDP = uridine diphosphate. Lactose is synthesized in the Golgi complex by lactose synthase (LS), a heterodimeric complex composed of α-lactalbumin (α-LA) and β 1,4-galactosyltransferase","author":[{"dropping-particle":"","family":"Boston","given":"W S","non-dropping-particle":"","parse-names":false,"suffix":""},{"dropping-particle":"","family":"Bleck","given":"G T","non-dropping-particle":"","parse-names":false,"suffix":""},{"dropping-particle":"","family":"Conroy","given":"J C","non-dropping-particle":"","parse-names":false,"suffix":""},{"dropping-particle":"","family":"Wheeler","given":"M B","non-dropping-particle":"","parse-names":false,"suffix":""},{"dropping-particle":"","family":"Miller","given":"D J","non-dropping-particle":"","parse-names":false,"suffix":""}],"container-title":"Journal of Dairy Science","id":"ITEM-1","issued":{"date-parts":[["2001"]]},"number-of-pages":"620-622","publisher":"American Dairy Science Association","title":"Short Communication: Effects of Increased Expression of α-Lactalbumin In Transgenic Mice on Milk Yield and Pup Growth","type":"report","volume":"84"},"uris":["http://www.mendeley.com/documents/?uuid=8ddb069d-8a81-326c-b013-ab09704732bd"]}],"mendeley":{"formattedCitation":"(Boston &lt;i&gt;et al.&lt;/i&gt;, 2001)","plainTextFormattedCitation":"(Boston et al., 2001)","previouslyFormattedCitation":"(Boston &lt;i&gt;et al.&lt;/i&gt;, 2001)"},"properties":{"noteIndex":0},"schema":"https://github.com/citation-style-language/schema/raw/master/csl-citation.json"}</w:instrText>
-      </w:r>
-      <w:r>
-        <w:rPr>
-          <w:rFonts w:cstheme="minorHAnsi"/>
-          <w:sz w:val="22"/>
-          <w:szCs w:val="22"/>
-        </w:rPr>
-        <w:fldChar w:fldCharType="separate"/>
-      </w:r>
-      <w:r>
-        <w:rPr>
-          <w:rFonts w:cstheme="minorHAnsi"/>
-          <w:noProof/>
-          <w:sz w:val="22"/>
-          <w:szCs w:val="22"/>
-        </w:rPr>
-        <w:t xml:space="preserve">(Boston </w:t>
-      </w:r>
-      <w:r>
-        <w:rPr>
-          <w:rFonts w:cstheme="minorHAnsi"/>
-          <w:i/>
-          <w:noProof/>
-          <w:sz w:val="22"/>
-          <w:szCs w:val="22"/>
-        </w:rPr>
-        <w:t>et al.</w:t>
-      </w:r>
-      <w:r>
-        <w:rPr>
-          <w:rFonts w:cstheme="minorHAnsi"/>
-          <w:noProof/>
-          <w:sz w:val="22"/>
-          <w:szCs w:val="22"/>
-        </w:rPr>
-        <w:t>, 2001)</w:t>
-      </w:r>
-      <w:r>
-        <w:rPr>
-          <w:rFonts w:cstheme="minorHAnsi"/>
-          <w:sz w:val="22"/>
-          <w:szCs w:val="22"/>
-        </w:rPr>
-        <w:fldChar w:fldCharType="end"/>
-      </w:r>
-      <w:r>
-        <w:rPr>
-          <w:rFonts w:cstheme="minorHAnsi"/>
-          <w:sz w:val="22"/>
-          <w:szCs w:val="22"/>
-        </w:rPr>
-        <w:t xml:space="preserve">.Briefly,  we will weigh the dam then determine the aggregate weight of the pups. The dam and pups will then be separated for two hours. During the two-hour separation, the pups will be placed in a new cage and will be kept warm using a heating pad. In the meantime, the dam will remain in its initial cage with </w:t>
-      </w:r>
-      <w:r>
-        <w:rPr>
-          <w:rFonts w:cstheme="minorHAnsi"/>
-          <w:i/>
-          <w:sz w:val="22"/>
-          <w:szCs w:val="22"/>
-        </w:rPr>
-        <w:t>ad libitum</w:t>
-      </w:r>
-      <w:r>
-        <w:rPr>
-          <w:rFonts w:cstheme="minorHAnsi"/>
-          <w:sz w:val="22"/>
-          <w:szCs w:val="22"/>
-        </w:rPr>
-        <w:t xml:space="preserve"> access to normal chow diet and water or dexamethasone-water based on its assigned group. After the two-hour separation period, the dam will be weighed again and the aggregate weight of the pups will be measured. The pups will then be returned to the dam’s cage and will be allowed to nurse for one hour. At the end of the nursing timepoint, the dam will be weighed and the aggregate weight of the pups will be determined. After the one-hour nursing period, milk volume will be determined as the weight change of the dam and the pups.  </w:t>
+        <w:t xml:space="preserve">On PND16.5, we will collect milk samples (~0.5ml) from the nursing dams in groups control 1 and experimental 1 from both cohorts. Briefly, we will separate the dam and pups for 2 hours. The pups will be weighed and will undergo body composition assessment using </w:t>
+      </w:r>
+      <w:proofErr w:type="spellStart"/>
+      <w:r>
+        <w:rPr>
+          <w:rFonts w:cstheme="minorHAnsi"/>
+          <w:sz w:val="22"/>
+          <w:szCs w:val="22"/>
+        </w:rPr>
+        <w:t>echoMRI</w:t>
+      </w:r>
+      <w:proofErr w:type="spellEnd"/>
+      <w:r>
+        <w:rPr>
+          <w:rFonts w:cstheme="minorHAnsi"/>
+          <w:sz w:val="22"/>
+          <w:szCs w:val="22"/>
+        </w:rPr>
+        <w:t xml:space="preserve">. Afterwards, the pups will be sacrificed. We will anesthetize the dam after two hours of separation by intraperitoneal injection of Ketamine (0.1275g/kg body weight). We will then perform an intraperitoneal injection of oxytocin into the forelimb (2U/dam) to induce milk production. The dam’s nipples will be manually squeezed to promote milk letdown, and the milk will be collected into a 1.5 ml tube via suction. After milking is </w:t>
+      </w:r>
+      <w:r>
+        <w:rPr>
+          <w:rFonts w:cstheme="minorHAnsi"/>
+          <w:sz w:val="22"/>
+          <w:szCs w:val="22"/>
+        </w:rPr>
+        <w:lastRenderedPageBreak/>
+        <w:t>complete, the dam will</w:t>
+      </w:r>
+      <w:r>
+        <w:rPr>
+          <w:rFonts w:cstheme="minorHAnsi"/>
+          <w:sz w:val="22"/>
+          <w:szCs w:val="22"/>
+        </w:rPr>
+        <w:t xml:space="preserve"> immediately </w:t>
+      </w:r>
+      <w:r>
+        <w:rPr>
+          <w:rFonts w:cstheme="minorHAnsi"/>
+          <w:sz w:val="22"/>
+          <w:szCs w:val="22"/>
+        </w:rPr>
+        <w:t xml:space="preserve">be </w:t>
+      </w:r>
+      <w:r>
+        <w:rPr>
+          <w:rFonts w:cstheme="minorHAnsi"/>
+          <w:sz w:val="22"/>
+          <w:szCs w:val="22"/>
+        </w:rPr>
+        <w:t xml:space="preserve">sacrificed </w:t>
+      </w:r>
+      <w:r>
+        <w:rPr>
+          <w:rFonts w:cstheme="minorHAnsi"/>
+          <w:sz w:val="22"/>
+          <w:szCs w:val="22"/>
+        </w:rPr>
+        <w:t xml:space="preserve">using isoflurane and a secondary measure of cervical dislocation. We will then dissect the dam by a midline incision of the skin, </w:t>
+      </w:r>
+      <w:r>
+        <w:rPr>
+          <w:rFonts w:cstheme="minorHAnsi"/>
+          <w:sz w:val="22"/>
+          <w:szCs w:val="22"/>
+        </w:rPr>
+        <w:t>extract thoracic,</w:t>
+      </w:r>
+      <w:r>
+        <w:rPr>
+          <w:rFonts w:cstheme="minorHAnsi"/>
+          <w:sz w:val="22"/>
+          <w:szCs w:val="22"/>
+        </w:rPr>
+        <w:t xml:space="preserve"> </w:t>
+      </w:r>
+      <w:r>
+        <w:rPr>
+          <w:rFonts w:cstheme="minorHAnsi"/>
+          <w:sz w:val="22"/>
+          <w:szCs w:val="22"/>
+        </w:rPr>
+        <w:t>abdominal and inguinal mammary glands</w:t>
+      </w:r>
+      <w:r>
+        <w:rPr>
+          <w:rFonts w:cstheme="minorHAnsi"/>
+          <w:sz w:val="22"/>
+          <w:szCs w:val="22"/>
+        </w:rPr>
+        <w:t xml:space="preserve">. The lower mammary gland pads will be weighed. A small section of the lower mammary glands will be saved for paraffin embedding for histology while the rest will be snap frozen in liquid nitrogen and cryopreserved to later determine mTORC1 expression as previously discussed via Western blotting. Briefly, we will determine protein expression of  </w:t>
+      </w:r>
+      <w:proofErr w:type="spellStart"/>
+      <w:r>
+        <w:rPr>
+          <w:rFonts w:cstheme="minorHAnsi"/>
+          <w:sz w:val="22"/>
+          <w:szCs w:val="22"/>
+        </w:rPr>
+        <w:t>mTORC</w:t>
+      </w:r>
+      <w:proofErr w:type="spellEnd"/>
+      <w:r>
+        <w:rPr>
+          <w:rFonts w:cstheme="minorHAnsi"/>
+          <w:sz w:val="22"/>
+          <w:szCs w:val="22"/>
+        </w:rPr>
+        <w:t xml:space="preserve">, </w:t>
+      </w:r>
+      <w:proofErr w:type="spellStart"/>
+      <w:r>
+        <w:rPr>
+          <w:rFonts w:cstheme="minorHAnsi"/>
+          <w:sz w:val="22"/>
+          <w:szCs w:val="22"/>
+        </w:rPr>
+        <w:t>phoshph</w:t>
+      </w:r>
+      <w:proofErr w:type="spellEnd"/>
+      <w:r>
+        <w:rPr>
+          <w:rFonts w:cstheme="minorHAnsi"/>
+          <w:sz w:val="22"/>
+          <w:szCs w:val="22"/>
+        </w:rPr>
+        <w:t xml:space="preserve">-mTOR, S6K, phosphorylated S6K, AKT, phosphorylated AKT, S6, phosphorylated S6, 4E-BP1, and phosphorylated 4E-BP1 using respective protein antibodies. </w:t>
+      </w:r>
+      <w:r>
+        <w:rPr>
+          <w:rFonts w:cstheme="minorHAnsi"/>
+          <w:sz w:val="22"/>
+          <w:szCs w:val="22"/>
+        </w:rPr>
+        <w:t xml:space="preserve">Milk </w:t>
+      </w:r>
+      <w:r>
+        <w:rPr>
+          <w:rFonts w:cstheme="minorHAnsi"/>
+          <w:sz w:val="22"/>
+          <w:szCs w:val="22"/>
+        </w:rPr>
+        <w:t xml:space="preserve">protein </w:t>
+      </w:r>
+      <w:r>
+        <w:rPr>
+          <w:rFonts w:cstheme="minorHAnsi"/>
+          <w:sz w:val="22"/>
+          <w:szCs w:val="22"/>
+        </w:rPr>
+        <w:t xml:space="preserve">composition </w:t>
+      </w:r>
+      <w:r>
+        <w:rPr>
+          <w:rFonts w:cstheme="minorHAnsi"/>
+          <w:sz w:val="22"/>
+          <w:szCs w:val="22"/>
+        </w:rPr>
+        <w:t>will be</w:t>
+      </w:r>
+      <w:r>
+        <w:rPr>
+          <w:rFonts w:cstheme="minorHAnsi"/>
+          <w:sz w:val="22"/>
+          <w:szCs w:val="22"/>
+        </w:rPr>
+        <w:t xml:space="preserve"> analyzed using milk gels </w:t>
+      </w:r>
+      <w:r>
+        <w:rPr>
+          <w:rFonts w:cstheme="minorHAnsi"/>
+          <w:sz w:val="22"/>
+          <w:szCs w:val="22"/>
+        </w:rPr>
+        <w:t xml:space="preserve">and diluted milk samples (by a factor of 5, 1:4 ratio). We will check for whey acidic protein, alpha casein, beta casein, lactose, serum albumin. Milk fat composition will be analyzed by the </w:t>
+      </w:r>
+      <w:proofErr w:type="spellStart"/>
+      <w:r>
+        <w:rPr>
+          <w:rFonts w:cstheme="minorHAnsi"/>
+          <w:sz w:val="22"/>
+          <w:szCs w:val="22"/>
+        </w:rPr>
+        <w:t>creamatocrit</w:t>
+      </w:r>
+      <w:proofErr w:type="spellEnd"/>
+      <w:r>
+        <w:rPr>
+          <w:rFonts w:cstheme="minorHAnsi"/>
+          <w:sz w:val="22"/>
+          <w:szCs w:val="22"/>
+        </w:rPr>
+        <w:t xml:space="preserve"> method using a hematocrit centrifuge</w:t>
+      </w:r>
+      <w:r>
+        <w:rPr>
+          <w:rFonts w:cstheme="minorHAnsi"/>
+          <w:sz w:val="22"/>
+          <w:szCs w:val="22"/>
+        </w:rPr>
+        <w:t>.</w:t>
       </w:r>
     </w:p>
     <w:p>
@@ -2948,144 +3293,77 @@
           <w:sz w:val="22"/>
           <w:szCs w:val="22"/>
         </w:rPr>
-        <w:t xml:space="preserve">On PND16.5, we will collect milk samples (~0.5ml) from the nursing dams in groups control 1 and experimental 1 from both cohorts. Briefly, we will separate the dam and pups for 2 hours. The pups will be weighed and will undergo body composition assessment using echoMRI. Afterwards, the pups will be sacrificed. We will anesthetize the dam after two hours of separation by intraperitoneal injection of Ketamine (0.1275g/kg body weight). We will then perform an intraperitoneal injection of oxytocin into the forelimb (2U/dam) to induce milk production. The dam’s nipples will be manually squeezed to promote milk letdown, and the milk will be collected into a 1.5 ml tube via suction. After milking is </w:t>
-      </w:r>
-      <w:r>
-        <w:rPr>
-          <w:rFonts w:cstheme="minorHAnsi"/>
-          <w:sz w:val="22"/>
-          <w:szCs w:val="22"/>
-        </w:rPr>
-        <w:lastRenderedPageBreak/>
-        <w:t>complete, the dam will</w:t>
-      </w:r>
-      <w:r>
-        <w:rPr>
-          <w:rFonts w:cstheme="minorHAnsi"/>
-          <w:sz w:val="22"/>
-          <w:szCs w:val="22"/>
-        </w:rPr>
-        <w:t xml:space="preserve"> immediately </w:t>
-      </w:r>
-      <w:r>
-        <w:rPr>
-          <w:rFonts w:cstheme="minorHAnsi"/>
-          <w:sz w:val="22"/>
-          <w:szCs w:val="22"/>
-        </w:rPr>
-        <w:t xml:space="preserve">be </w:t>
-      </w:r>
-      <w:r>
-        <w:rPr>
-          <w:rFonts w:cstheme="minorHAnsi"/>
-          <w:sz w:val="22"/>
-          <w:szCs w:val="22"/>
-        </w:rPr>
-        <w:t xml:space="preserve">sacrificed </w:t>
-      </w:r>
-      <w:r>
-        <w:rPr>
-          <w:rFonts w:cstheme="minorHAnsi"/>
-          <w:sz w:val="22"/>
-          <w:szCs w:val="22"/>
-        </w:rPr>
-        <w:t xml:space="preserve">using isoflurane and a secondary measure of cervical dislocation. We will then dissect the dam by a midline incision of the skin, </w:t>
-      </w:r>
-      <w:r>
-        <w:rPr>
-          <w:rFonts w:cstheme="minorHAnsi"/>
-          <w:sz w:val="22"/>
-          <w:szCs w:val="22"/>
-        </w:rPr>
-        <w:t>extract thoracic,</w:t>
-      </w:r>
-      <w:r>
-        <w:rPr>
-          <w:rFonts w:cstheme="minorHAnsi"/>
-          <w:sz w:val="22"/>
-          <w:szCs w:val="22"/>
-        </w:rPr>
-        <w:t xml:space="preserve"> </w:t>
-      </w:r>
-      <w:r>
-        <w:rPr>
-          <w:rFonts w:cstheme="minorHAnsi"/>
-          <w:sz w:val="22"/>
-          <w:szCs w:val="22"/>
-        </w:rPr>
-        <w:t>abdominal and inguinal mammary glands</w:t>
-      </w:r>
-      <w:r>
-        <w:rPr>
-          <w:rFonts w:cstheme="minorHAnsi"/>
-          <w:sz w:val="22"/>
-          <w:szCs w:val="22"/>
-        </w:rPr>
-        <w:t xml:space="preserve">. The lower mammary gland pads will be weighed. A small section of the lower mammary glands will be saved for paraffin embedding for histology while the rest will be snap frozen in liquid nitrogen and cryopreserved to later determine mTORC1 expression as previously discussed via Western blotting. Briefly, we will determine protein expression of  mTORC, phoshph-mTOR, S6K, phosphorylated S6K, AKT, phosphorylated AKT, S6, phosphorylated S6, 4E-BP1, and phosphorylated 4E-BP1 using respective protein antibodies. </w:t>
-      </w:r>
-      <w:r>
-        <w:rPr>
-          <w:rFonts w:cstheme="minorHAnsi"/>
-          <w:sz w:val="22"/>
-          <w:szCs w:val="22"/>
-        </w:rPr>
-        <w:t xml:space="preserve">Milk </w:t>
-      </w:r>
-      <w:r>
-        <w:rPr>
-          <w:rFonts w:cstheme="minorHAnsi"/>
-          <w:sz w:val="22"/>
-          <w:szCs w:val="22"/>
-        </w:rPr>
-        <w:t xml:space="preserve">protein </w:t>
-      </w:r>
-      <w:r>
-        <w:rPr>
-          <w:rFonts w:cstheme="minorHAnsi"/>
-          <w:sz w:val="22"/>
-          <w:szCs w:val="22"/>
-        </w:rPr>
-        <w:t xml:space="preserve">composition </w:t>
-      </w:r>
-      <w:r>
-        <w:rPr>
-          <w:rFonts w:cstheme="minorHAnsi"/>
-          <w:sz w:val="22"/>
-          <w:szCs w:val="22"/>
-        </w:rPr>
-        <w:t>will be</w:t>
-      </w:r>
-      <w:r>
-        <w:rPr>
-          <w:rFonts w:cstheme="minorHAnsi"/>
-          <w:sz w:val="22"/>
-          <w:szCs w:val="22"/>
-        </w:rPr>
-        <w:t xml:space="preserve"> analyzed using milk gels </w:t>
-      </w:r>
-      <w:r>
-        <w:rPr>
-          <w:rFonts w:cstheme="minorHAnsi"/>
-          <w:sz w:val="22"/>
-          <w:szCs w:val="22"/>
-        </w:rPr>
-        <w:t xml:space="preserve">and diluted milk samples (by a factor of 5, 1:4 ratio). We will check for whey acidic protein, alpha casein, beta casein, lactose, serum albumin. Milk fat composition will be analyzed by the </w:t>
-      </w:r>
-      <w:r>
-        <w:rPr>
-          <w:rFonts w:cstheme="minorHAnsi"/>
-          <w:sz w:val="22"/>
-          <w:szCs w:val="22"/>
-        </w:rPr>
-        <w:t>creamatocrit method using a hematocrit centrifuge</w:t>
-      </w:r>
-      <w:r>
-        <w:rPr>
-          <w:rFonts w:cstheme="minorHAnsi"/>
-          <w:sz w:val="22"/>
-          <w:szCs w:val="22"/>
-        </w:rPr>
-        <w:t>.</w:t>
+        <w:t xml:space="preserve">Dams in groups control 2 and experimental 2 from both cohorts will undergo an insulin tolerance test (ITT) being challenged with 0.75g/kg insulin after a 6-hour fast with access to water or dexamethasone and with their pups allowed to nurse during the fasting period. The effect of glucocorticoid treatment on dam’s insulin sensitivity will be determined. After the ITT is done, dams will have </w:t>
+      </w:r>
+      <w:r>
+        <w:rPr>
+          <w:rFonts w:cstheme="minorHAnsi"/>
+          <w:i/>
+          <w:sz w:val="22"/>
+          <w:szCs w:val="22"/>
+        </w:rPr>
+        <w:t xml:space="preserve">ad libitum </w:t>
+      </w:r>
+      <w:r>
+        <w:rPr>
+          <w:rFonts w:cstheme="minorHAnsi"/>
+          <w:sz w:val="22"/>
+          <w:szCs w:val="22"/>
+        </w:rPr>
+        <w:t xml:space="preserve">access to chow again. The pups will be weighed at PND16.5 and will be remain in their respective cages until weaning at PND21.5. Upon weaning, pups will be weighed and weaned into new cages according to their sex. Pups will have </w:t>
+      </w:r>
+      <w:r>
+        <w:rPr>
+          <w:rFonts w:cstheme="minorHAnsi"/>
+          <w:i/>
+          <w:sz w:val="22"/>
+          <w:szCs w:val="22"/>
+        </w:rPr>
+        <w:t xml:space="preserve">ad libitum </w:t>
+      </w:r>
+      <w:r>
+        <w:rPr>
+          <w:rFonts w:cstheme="minorHAnsi"/>
+          <w:sz w:val="22"/>
+          <w:szCs w:val="22"/>
+        </w:rPr>
+        <w:t>access to water and normal chow diet at weaning. Their water and food intake will be reported weekly. Weaned pups will undergo body composition analysis at weaning and 3 times weekly thereafter. At 6 weeks of age, offspring will undergo glucose tolerance test (GTT) to determine metabolic health. Within the same week and at 6 weeks of age, offspring will be sacrificed and their fat pads (</w:t>
+      </w:r>
+      <w:proofErr w:type="spellStart"/>
+      <w:r>
+        <w:rPr>
+          <w:rFonts w:cstheme="minorHAnsi"/>
+          <w:sz w:val="22"/>
+          <w:szCs w:val="22"/>
+        </w:rPr>
+        <w:t>eWAT</w:t>
+      </w:r>
+      <w:proofErr w:type="spellEnd"/>
+      <w:r>
+        <w:rPr>
+          <w:rFonts w:cstheme="minorHAnsi"/>
+          <w:sz w:val="22"/>
+          <w:szCs w:val="22"/>
+        </w:rPr>
+        <w:t xml:space="preserve"> and </w:t>
+      </w:r>
+      <w:proofErr w:type="spellStart"/>
+      <w:r>
+        <w:rPr>
+          <w:rFonts w:cstheme="minorHAnsi"/>
+          <w:sz w:val="22"/>
+          <w:szCs w:val="22"/>
+        </w:rPr>
+        <w:t>iWAT</w:t>
+      </w:r>
+      <w:proofErr w:type="spellEnd"/>
+      <w:r>
+        <w:rPr>
+          <w:rFonts w:cstheme="minorHAnsi"/>
+          <w:sz w:val="22"/>
+          <w:szCs w:val="22"/>
+        </w:rPr>
+        <w:t>) will be collected for molecular studies to assess mTORC1 protein expression via Western blotting as described earlier.</w:t>
       </w:r>
     </w:p>
     <w:p>
@@ -3099,44 +3377,35 @@
       <w:r>
         <w:rPr>
           <w:rFonts w:cstheme="minorHAnsi"/>
-          <w:sz w:val="22"/>
-          <w:szCs w:val="22"/>
-        </w:rPr>
-        <w:t xml:space="preserve">Dams in groups control 2 and experimental 2 from both cohorts will undergo an insulin tolerance test (ITT) being challenged with 0.75g/kg insulin after a 6-hour fast with access to water or dexamethasone and with their pups allowed to nurse during the fasting period. The effect of glucocorticoid treatment on dam’s insulin sensitivity will be determined. After the ITT is done, dams will have </w:t>
-      </w:r>
-      <w:r>
-        <w:rPr>
-          <w:rFonts w:cstheme="minorHAnsi"/>
-          <w:i/>
-          <w:sz w:val="22"/>
-          <w:szCs w:val="22"/>
-        </w:rPr>
-        <w:t xml:space="preserve">ad libitum </w:t>
-      </w:r>
-      <w:r>
-        <w:rPr>
-          <w:rFonts w:cstheme="minorHAnsi"/>
-          <w:sz w:val="22"/>
-          <w:szCs w:val="22"/>
-        </w:rPr>
-        <w:t xml:space="preserve">access to chow again. The pups will be weighed at PND16.5 and will be remain in their respective cages until weaning at PND21.5. Upon weaning, pups will be weighed and weaned into new cages according to their sex. Pups will have </w:t>
-      </w:r>
-      <w:r>
-        <w:rPr>
-          <w:rFonts w:cstheme="minorHAnsi"/>
-          <w:i/>
-          <w:sz w:val="22"/>
-          <w:szCs w:val="22"/>
-        </w:rPr>
-        <w:t xml:space="preserve">ad libitum </w:t>
-      </w:r>
-      <w:r>
-        <w:rPr>
-          <w:rFonts w:cstheme="minorHAnsi"/>
-          <w:sz w:val="22"/>
-          <w:szCs w:val="22"/>
-        </w:rPr>
-        <w:t>access to water and normal chow diet at weaning. Their water and food intake will be reported weekly. Weaned pups will undergo body composition analysis at weaning and 3 times weekly thereafter. At 6 weeks of age, offspring will undergo glucose tolerance test (GTT) to determine metabolic health. Within the same week and at 6 weeks of age, offspring will be sacrificed and their fat pads (eWAT and iWAT) will be collected for molecular studies to assess mTORC1 protein expression via Western blotting as described earlier.</w:t>
+          <w:b/>
+          <w:sz w:val="22"/>
+          <w:szCs w:val="22"/>
+        </w:rPr>
+        <w:t>Expected Results (Aims 2.1</w:t>
+      </w:r>
+      <w:r>
+        <w:rPr>
+          <w:rFonts w:cstheme="minorHAnsi"/>
+          <w:sz w:val="22"/>
+          <w:szCs w:val="22"/>
+        </w:rPr>
+        <w:t xml:space="preserve">): As high doses of glucocorticoids given to adrenalectomized rodents caused mammary gland regression, I hypothesize that dexamethasone will have a time-dependent effect, by which a prolonged exposure starting a week prior to conception (cohort 1) will reduce mammogenesis </w:t>
+      </w:r>
+      <w:r>
+        <w:rPr>
+          <w:rFonts w:cstheme="minorHAnsi"/>
+          <w:sz w:val="22"/>
+          <w:szCs w:val="22"/>
+        </w:rPr>
+        <w:t>and alveolar development more so than when introduced at conception (cohort 2). This will be evident</w:t>
+      </w:r>
+      <w:r>
+        <w:rPr>
+          <w:rFonts w:cstheme="minorHAnsi"/>
+          <w:sz w:val="22"/>
+          <w:szCs w:val="22"/>
+        </w:rPr>
+        <w:t xml:space="preserve"> in the reduced size of the glands and the reduced branching. </w:t>
       </w:r>
     </w:p>
     <w:p>
@@ -3154,31 +3423,40 @@
           <w:sz w:val="22"/>
           <w:szCs w:val="22"/>
         </w:rPr>
-        <w:t>Expected Results (Aims 2.1</w:t>
-      </w:r>
-      <w:r>
-        <w:rPr>
-          <w:rFonts w:cstheme="minorHAnsi"/>
-          <w:sz w:val="22"/>
-          <w:szCs w:val="22"/>
-        </w:rPr>
-        <w:t xml:space="preserve">): As high doses of glucocorticoids given to adrenalectomized rodents caused mammary gland regression, I hypothesize that dexamethasone will have a time-dependent effect, by which a prolonged exposure starting a week prior to conception (cohort 1) will reduce mammogenesis </w:t>
-      </w:r>
-      <w:r>
-        <w:rPr>
-          <w:rFonts w:cstheme="minorHAnsi"/>
-          <w:sz w:val="22"/>
-          <w:szCs w:val="22"/>
-        </w:rPr>
-        <w:t>and alveolar development more so than when introduced at conception (cohort 2). This will be evident</w:t>
-      </w:r>
-      <w:r>
-        <w:rPr>
-          <w:rFonts w:cstheme="minorHAnsi"/>
-          <w:sz w:val="22"/>
-          <w:szCs w:val="22"/>
-        </w:rPr>
-        <w:t xml:space="preserve"> in the reduced size of the glands and the reduced branching. </w:t>
+        <w:t>Expected Results (Aims 2.</w:t>
+      </w:r>
+      <w:r>
+        <w:rPr>
+          <w:rFonts w:cstheme="minorHAnsi"/>
+          <w:b/>
+          <w:sz w:val="22"/>
+          <w:szCs w:val="22"/>
+        </w:rPr>
+        <w:t>2</w:t>
+      </w:r>
+      <w:r>
+        <w:rPr>
+          <w:rFonts w:cstheme="minorHAnsi"/>
+          <w:sz w:val="22"/>
+          <w:szCs w:val="22"/>
+        </w:rPr>
+        <w:t>): As I expect that mammary gland development will be impaired, this will limit the mammary gland capacity to produce milk. Consistent with findings of reduced milk output after glucocorticoid treatment during lactation, I expect a bigger decrease in milk output volume or the lack of milk production and nursing in cohort 1 than cohort 2.</w:t>
+      </w:r>
+      <w:r>
+        <w:rPr>
+          <w:rFonts w:cstheme="minorHAnsi"/>
+          <w:sz w:val="22"/>
+          <w:szCs w:val="22"/>
+        </w:rPr>
+        <w:t xml:space="preserve"> </w:t>
+      </w:r>
+      <w:r>
+        <w:rPr>
+          <w:rFonts w:cstheme="minorHAnsi"/>
+          <w:sz w:val="22"/>
+          <w:szCs w:val="22"/>
+        </w:rPr>
+        <w:t>Furthermore, I hypothesize that milk composition, if available, will consist of reduced macronutrients (lactose, protein and fat) more so in cohort 1 than cohort 2. This is consistent with the results seen when high doses of glucocorticoids were given during lactation.</w:t>
       </w:r>
     </w:p>
     <w:p>
@@ -3205,31 +3483,151 @@
           <w:sz w:val="22"/>
           <w:szCs w:val="22"/>
         </w:rPr>
-        <w:t>2</w:t>
-      </w:r>
-      <w:r>
-        <w:rPr>
-          <w:rFonts w:cstheme="minorHAnsi"/>
-          <w:sz w:val="22"/>
-          <w:szCs w:val="22"/>
-        </w:rPr>
-        <w:t>): As I expect that mammary gland development will be impaired, this will limit the mammary gland capacity to produce milk. Consistent with findings of reduced milk output after glucocorticoid treatment during lactation, I expect a bigger decrease in milk output volume or the lack of milk production and nursing in cohort 1 than cohort 2.</w:t>
-      </w:r>
-      <w:r>
-        <w:rPr>
-          <w:rFonts w:cstheme="minorHAnsi"/>
-          <w:sz w:val="22"/>
-          <w:szCs w:val="22"/>
-        </w:rPr>
-        <w:t xml:space="preserve"> </w:t>
-      </w:r>
-      <w:r>
-        <w:rPr>
-          <w:rFonts w:cstheme="minorHAnsi"/>
-          <w:sz w:val="22"/>
-          <w:szCs w:val="22"/>
-        </w:rPr>
-        <w:t>Furthermore, I hypothesize that milk composition, if available, will consist of reduced macronutrients (lactose, protein and fat) more so in cohort 1 than cohort 2. This is consistent with the results seen when high doses of glucocorticoids were given during lactation.</w:t>
+        <w:t>3</w:t>
+      </w:r>
+      <w:r>
+        <w:rPr>
+          <w:rFonts w:cstheme="minorHAnsi"/>
+          <w:sz w:val="22"/>
+          <w:szCs w:val="22"/>
+        </w:rPr>
+        <w:t xml:space="preserve">): As glucocorticoids cause hyperglycemia </w:t>
+      </w:r>
+      <w:r>
+        <w:rPr>
+          <w:rFonts w:cstheme="minorHAnsi"/>
+          <w:sz w:val="22"/>
+          <w:szCs w:val="22"/>
+        </w:rPr>
+        <w:fldChar w:fldCharType="begin" w:fldLock="1"/>
+      </w:r>
+      <w:r>
+        <w:rPr>
+          <w:rFonts w:cstheme="minorHAnsi"/>
+          <w:sz w:val="22"/>
+          <w:szCs w:val="22"/>
+        </w:rPr>
+        <w:instrText>ADDIN CSL_CITATION {"citationItems":[{"id":"ITEM-1","itemData":{"DOI":"10.4239/wjd.v6.i8.1073","ISSN":"1948-9358","PMID":"26240704","abstract":"Steroids are drugs that have been used extensively in a variety of conditions. Although widely prescribed for their anti-inflammatory and immunosuppressive properties, glucocorticoids have several side effects, being hyperglycemia one of the most common and representative. In the present review, we discuss the main epidemiologic characteristics associated with steroid use, with emphasis on the identification of high risk populations. Additionally we present the pathophysiology of corticosteroid induced hyperglycemia as well as the pharmacokinetics and pharmacodynamics associated with steroid use. We propose a treatment strategy based on previous reports and the understanding of the mechanism of action of both, the different types of glucocorticoids and the treatment options, in both the ambulatory and the hospital setting. Finally, we present some of the recent scientific advances as well as some options for future use of glucocorticoids.","author":[{"dropping-particle":"","family":"Tamez-Pérez","given":"Héctor Eloy","non-dropping-particle":"","parse-names":false,"suffix":""},{"dropping-particle":"","family":"Quintanilla-Flores","given":"Dania Lizet","non-dropping-particle":"","parse-names":false,"suffix":""},{"dropping-particle":"","family":"Rodríguez-Gutiérrez","given":"René","non-dropping-particle":"","parse-names":false,"suffix":""},{"dropping-particle":"","family":"González-González","given":"José Gerardo","non-dropping-particle":"","parse-names":false,"suffix":""},{"dropping-particle":"","family":"Tamez-Peña","given":"Alejandra Lorena","non-dropping-particle":"","parse-names":false,"suffix":""}],"container-title":"World journal of diabetes","id":"ITEM-1","issue":"8","issued":{"date-parts":[["2015","7","25"]]},"page":"1073-81","publisher":"Baishideng Publishing Group Inc","title":"Steroid hyperglycemia: Prevalence, early detection and therapeutic recommendations: A narrative review.","type":"article-journal","volume":"6"},"uris":["http://www.mendeley.com/documents/?uuid=4375d0c9-98f5-3151-8e58-5c08c2aa32d3"]},{"id":"ITEM-2","itemData":{"DOI":"10.3803/EnM.2017.32.2.180","ISSN":"2093-596X","PMID":"28555464","abstract":"Glucocorticoids are widely used as potent anti-inflammatory and immunosuppressive drugs to treat a wide range of diseases. However, they are also associated with a number of side effects, including new-onset hyperglycemia in patients without a history of diabetes mellitus (DM) or severely uncontrolled hyperglycemia in patients with known DM. Glucocorticoid-induced diabetes mellitus (GIDM) is a common and potentially harmful problem in clinical practice, affecting almost all medical specialties, but is often difficult to detect in clinical settings. However, scientific evidence is lacking regarding the effects of GIDM, as well as strategies for prevention and treatment. Similarly to nonsteroid-related DM, the principles of early detection and risk factor modification apply. Screening for GIDM should be considered in all patients treated with medium to high doses of glucocorticoids. Challenges in the management of GIDM stem from wide fluctuations in postprandial hyperglycemia and the lack of clearly defined treatment protocols. Together with lifestyle measures, hypoglycemic drugs with insulin-sensitizing effects are indicated. However, insulin therapy is often unavoidable, to the point that insulin can be considered the drug of choice. The treatment of GIDM should take into account the degree and pattern of hyperglycemia, as well as the type, dose, and schedule of glucocorticoid used. Moreover, it is essential to instruct the patient and/or the patient's family about how to perform the necessary adjustments. Prospective studies are needed to answer the remaining questions regarding GIDM.","author":[{"dropping-particle":"","family":"Suh","given":"Sunghwan","non-dropping-particle":"","parse-names":false,"suffix":""},{"dropping-particle":"","family":"Park","given":"Mi Kyoung","non-dropping-particle":"","parse-names":false,"suffix":""}],"container-title":"Endocrinology and metabolism (Seoul, Korea)","id":"ITEM-2","issue":"2","issued":{"date-parts":[["2017","6"]]},"page":"180-189","publisher":"Korean Endocrinology Society","title":"Glucocorticoid-Induced Diabetes Mellitus: An Important but Overlooked Problem.","type":"article-journal","volume":"32"},"uris":["http://www.mendeley.com/documents/?uuid=e2af3d19-2541-3bc0-ad6f-b24fc7e46798"]}],"mendeley":{"formattedCitation":"(Tamez-Pérez &lt;i&gt;et al.&lt;/i&gt;, 2015; Suh &amp; Park, 2017)","plainTextFormattedCitation":"(Tamez-Pérez et al., 2015; Suh &amp; Park, 2017)","previouslyFormattedCitation":"(Tamez-Pérez &lt;i&gt;et al.&lt;/i&gt;, 2015; Suh &amp; Park, 2017)"},"properties":{"noteIndex":0},"schema":"https://github.com/citation-style-language/schema/raw/master/csl-citation.json"}</w:instrText>
+      </w:r>
+      <w:r>
+        <w:rPr>
+          <w:rFonts w:cstheme="minorHAnsi"/>
+          <w:sz w:val="22"/>
+          <w:szCs w:val="22"/>
+        </w:rPr>
+        <w:fldChar w:fldCharType="separate"/>
+      </w:r>
+      <w:r>
+        <w:rPr>
+          <w:rFonts w:cstheme="minorHAnsi"/>
+          <w:noProof/>
+          <w:sz w:val="22"/>
+          <w:szCs w:val="22"/>
+        </w:rPr>
+        <w:t xml:space="preserve">(Tamez-Pérez </w:t>
+      </w:r>
+      <w:r>
+        <w:rPr>
+          <w:rFonts w:cstheme="minorHAnsi"/>
+          <w:i/>
+          <w:noProof/>
+          <w:sz w:val="22"/>
+          <w:szCs w:val="22"/>
+        </w:rPr>
+        <w:t>et al.</w:t>
+      </w:r>
+      <w:r>
+        <w:rPr>
+          <w:rFonts w:cstheme="minorHAnsi"/>
+          <w:noProof/>
+          <w:sz w:val="22"/>
+          <w:szCs w:val="22"/>
+        </w:rPr>
+        <w:t>, 2015; Suh &amp; Park, 2017)</w:t>
+      </w:r>
+      <w:r>
+        <w:rPr>
+          <w:rFonts w:cstheme="minorHAnsi"/>
+          <w:sz w:val="22"/>
+          <w:szCs w:val="22"/>
+        </w:rPr>
+        <w:fldChar w:fldCharType="end"/>
+      </w:r>
+      <w:r>
+        <w:rPr>
+          <w:rFonts w:cstheme="minorHAnsi"/>
+          <w:sz w:val="22"/>
+          <w:szCs w:val="22"/>
+        </w:rPr>
+        <w:t xml:space="preserve">, I hypothesize that dams exposed to dexamethasone in both cohorts will be hyperglycemic during the ITT compared to their respective controls. Given the effects of antenatal glucocorticoid exposure on offspring health, I hypothesize that offspring from both cohorts will have reduced weights at birth with cohort 1 having higher reductions than cohort 2. Given the expected reduced milk output and macronutrient composition, I expect offspring weights to remain lower than their control counterparts. Fat mass in experimental offspring is expected to be higher despite an overall less body weight indicating impaired metabolic health of the offspring. When offspring undergo the GTT at 6 weeks of age, I expect that experimental offspring to be hyperglycemic with impaired insulin sensitivity. Fat pads collected from these offspring are expected to have higher weights than controls. mTORC1 activity is expected to be higher in experimental offspring, as mTORC1 activity promotes lipogenesis and is increased in obesity, which in our case is reflected in a thin-fat phenotype in the offspring </w:t>
+      </w:r>
+      <w:r>
+        <w:rPr>
+          <w:rFonts w:cstheme="minorHAnsi"/>
+          <w:sz w:val="22"/>
+          <w:szCs w:val="22"/>
+        </w:rPr>
+        <w:fldChar w:fldCharType="begin" w:fldLock="1"/>
+      </w:r>
+      <w:r>
+        <w:rPr>
+          <w:rFonts w:cstheme="minorHAnsi"/>
+          <w:sz w:val="22"/>
+          <w:szCs w:val="22"/>
+        </w:rPr>
+        <w:instrText>ADDIN CSL_CITATION {"citationItems":[{"id":"ITEM-1","itemData":{"DOI":"10.1210/en.2004-0921","ISSN":"0013-7227","PMID":"15604215","abstract":"The mammalian target of rapamycin (mTOR) pathway integrates insulin and nutrient signaling in numerous cell types. Recent studies also suggest that this pathway negatively modulates insulin signaling to phosphatidylinositol 3-kinase/Akt in adipose and muscle cells. However, it is still unclear whether activation of the mTOR pathway is increased in obesity and if it could be involved in the promotion of insulin resistance. In this paper we show that basal (fasting state) activation of mTOR and its downstream target S6K1 is markedly elevated in liver and skeletal muscle of obese rats fed a high fat diet compared with chow-fed, lean controls. Time-course studies also revealed that mTOR and S6K1 activation by insulin was accelerated in tissues of obese rats, in association with increased inhibitory phosphorylation of insulin receptor substrate-1 (IRS-1) on Ser636/Ser639 and impaired Akt activation. The relationship between mTOR/S6K1 overactivation and impaired insulin signaling to Akt was also examined in hepatic cells in vitro. Insulin caused a time-dependent activation of mTOR and S6K1 in HepG2 cells. This was associated with increased IRS-1 phosphorylation on Ser636/Ser639. Inhibition of mTOR/S6K1 by rapamycin blunted insulin-induced Ser636/Ser639 phosphorylation of IRS-1, leading to a rapid (approximately 5 min) and persistent increase in IRS-1-associated phosphatidylinositol 3-kinase activity and Akt phosphorylation. These results show that activation of the mTOR pathway is increased in liver and muscle of high fat-fed obese rats. In vitro studies with rapamycin suggest that mTOR/S6K1 overactivation contributes to elevated serine phosphorylation of IRS-1, leading to impaired insulin signaling to Akt in liver and muscle of this dietary model of obesity.","author":[{"dropping-particle":"","family":"Khamzina","given":"Leila","non-dropping-particle":"","parse-names":false,"suffix":""},{"dropping-particle":"","family":"Veilleux","given":"Alain","non-dropping-particle":"","parse-names":false,"suffix":""},{"dropping-particle":"","family":"Bergeron","given":"Sébastien","non-dropping-particle":"","parse-names":false,"suffix":""},{"dropping-particle":"","family":"Marette","given":"André","non-dropping-particle":"","parse-names":false,"suffix":""}],"container-title":"Endocrinology","id":"ITEM-1","issue":"3","issued":{"date-parts":[["2005","3"]]},"page":"1473-1481","title":"Increased Activation of the Mammalian Target of Rapamycin Pathway in Liver and Skeletal Muscle of Obese Rats: Possible Involvement in Obesity-Linked Insulin Resistance","type":"article-journal","volume":"146"},"uris":["http://www.mendeley.com/documents/?uuid=2a7e1cbf-c691-35f1-a441-d29276a9fc1b"]}],"mendeley":{"formattedCitation":"(Khamzina &lt;i&gt;et al.&lt;/i&gt;, 2005)","plainTextFormattedCitation":"(Khamzina et al., 2005)","previouslyFormattedCitation":"(Khamzina &lt;i&gt;et al.&lt;/i&gt;, 2005)"},"properties":{"noteIndex":0},"schema":"https://github.com/citation-style-language/schema/raw/master/csl-citation.json"}</w:instrText>
+      </w:r>
+      <w:r>
+        <w:rPr>
+          <w:rFonts w:cstheme="minorHAnsi"/>
+          <w:sz w:val="22"/>
+          <w:szCs w:val="22"/>
+        </w:rPr>
+        <w:fldChar w:fldCharType="separate"/>
+      </w:r>
+      <w:r>
+        <w:rPr>
+          <w:rFonts w:cstheme="minorHAnsi"/>
+          <w:noProof/>
+          <w:sz w:val="22"/>
+          <w:szCs w:val="22"/>
+        </w:rPr>
+        <w:t xml:space="preserve">(Khamzina </w:t>
+      </w:r>
+      <w:r>
+        <w:rPr>
+          <w:rFonts w:cstheme="minorHAnsi"/>
+          <w:i/>
+          <w:noProof/>
+          <w:sz w:val="22"/>
+          <w:szCs w:val="22"/>
+        </w:rPr>
+        <w:t>et al.</w:t>
+      </w:r>
+      <w:r>
+        <w:rPr>
+          <w:rFonts w:cstheme="minorHAnsi"/>
+          <w:noProof/>
+          <w:sz w:val="22"/>
+          <w:szCs w:val="22"/>
+        </w:rPr>
+        <w:t>, 2005)</w:t>
+      </w:r>
+      <w:r>
+        <w:rPr>
+          <w:rFonts w:cstheme="minorHAnsi"/>
+          <w:sz w:val="22"/>
+          <w:szCs w:val="22"/>
+        </w:rPr>
+        <w:fldChar w:fldCharType="end"/>
+      </w:r>
+      <w:r>
+        <w:rPr>
+          <w:rFonts w:cstheme="minorHAnsi"/>
+          <w:sz w:val="22"/>
+          <w:szCs w:val="22"/>
+        </w:rPr>
+        <w:t xml:space="preserve">. </w:t>
       </w:r>
     </w:p>
     <w:p>
@@ -3247,177 +3645,6 @@
           <w:sz w:val="22"/>
           <w:szCs w:val="22"/>
         </w:rPr>
-        <w:t>Expected Results (Aims 2.</w:t>
-      </w:r>
-      <w:r>
-        <w:rPr>
-          <w:rFonts w:cstheme="minorHAnsi"/>
-          <w:b/>
-          <w:sz w:val="22"/>
-          <w:szCs w:val="22"/>
-        </w:rPr>
-        <w:t>3</w:t>
-      </w:r>
-      <w:r>
-        <w:rPr>
-          <w:rFonts w:cstheme="minorHAnsi"/>
-          <w:sz w:val="22"/>
-          <w:szCs w:val="22"/>
-        </w:rPr>
-        <w:t xml:space="preserve">): As glucocorticoids cause hyperglycemia </w:t>
-      </w:r>
-      <w:r>
-        <w:rPr>
-          <w:rFonts w:cstheme="minorHAnsi"/>
-          <w:sz w:val="22"/>
-          <w:szCs w:val="22"/>
-        </w:rPr>
-        <w:fldChar w:fldCharType="begin" w:fldLock="1"/>
-      </w:r>
-      <w:r>
-        <w:rPr>
-          <w:rFonts w:cstheme="minorHAnsi"/>
-          <w:sz w:val="22"/>
-          <w:szCs w:val="22"/>
-        </w:rPr>
-        <w:instrText>ADDIN CSL_CITATION {"citationItems":[{"id":"ITEM-1","itemData":{"DOI":"10.4239/wjd.v6.i8.1073","ISSN":"1948-9358","PMID":"26240704","abstract":"Steroids are drugs that have been used extensively in a variety of conditions. Although widely prescribed for their anti-inflammatory and immunosuppressive properties, glucocorticoids have several side effects, being hyperglycemia one of the most common and representative. In the present review, we discuss the main epidemiologic characteristics associated with steroid use, with emphasis on the identification of high risk populations. Additionally we present the pathophysiology of corticosteroid induced hyperglycemia as well as the pharmacokinetics and pharmacodynamics associated with steroid use. We propose a treatment strategy based on previous reports and the understanding of the mechanism of action of both, the different types of glucocorticoids and the treatment options, in both the ambulatory and the hospital setting. Finally, we present some of the recent scientific advances as well as some options for future use of glucocorticoids.","author":[{"dropping-particle":"","family":"Tamez-Pérez","given":"Héctor Eloy","non-dropping-particle":"","parse-names":false,"suffix":""},{"dropping-particle":"","family":"Quintanilla-Flores","given":"Dania Lizet","non-dropping-particle":"","parse-names":false,"suffix":""},{"dropping-particle":"","family":"Rodríguez-Gutiérrez","given":"René","non-dropping-particle":"","parse-names":false,"suffix":""},{"dropping-particle":"","family":"González-González","given":"José Gerardo","non-dropping-particle":"","parse-names":false,"suffix":""},{"dropping-particle":"","family":"Tamez-Peña","given":"Alejandra Lorena","non-dropping-particle":"","parse-names":false,"suffix":""}],"container-title":"World journal of diabetes","id":"ITEM-1","issue":"8","issued":{"date-parts":[["2015","7","25"]]},"page":"1073-81","publisher":"Baishideng Publishing Group Inc","title":"Steroid hyperglycemia: Prevalence, early detection and therapeutic recommendations: A narrative review.","type":"article-journal","volume":"6"},"uris":["http://www.mendeley.com/documents/?uuid=4375d0c9-98f5-3151-8e58-5c08c2aa32d3"]},{"id":"ITEM-2","itemData":{"DOI":"10.3803/EnM.2017.32.2.180","ISSN":"2093-596X","PMID":"28555464","abstract":"Glucocorticoids are widely used as potent anti-inflammatory and immunosuppressive drugs to treat a wide range of diseases. However, they are also associated with a number of side effects, including new-onset hyperglycemia in patients without a history of diabetes mellitus (DM) or severely uncontrolled hyperglycemia in patients with known DM. Glucocorticoid-induced diabetes mellitus (GIDM) is a common and potentially harmful problem in clinical practice, affecting almost all medical specialties, but is often difficult to detect in clinical settings. However, scientific evidence is lacking regarding the effects of GIDM, as well as strategies for prevention and treatment. Similarly to nonsteroid-related DM, the principles of early detection and risk factor modification apply. Screening for GIDM should be considered in all patients treated with medium to high doses of glucocorticoids. Challenges in the management of GIDM stem from wide fluctuations in postprandial hyperglycemia and the lack of clearly defined treatment protocols. Together with lifestyle measures, hypoglycemic drugs with insulin-sensitizing effects are indicated. However, insulin therapy is often unavoidable, to the point that insulin can be considered the drug of choice. The treatment of GIDM should take into account the degree and pattern of hyperglycemia, as well as the type, dose, and schedule of glucocorticoid used. Moreover, it is essential to instruct the patient and/or the patient's family about how to perform the necessary adjustments. Prospective studies are needed to answer the remaining questions regarding GIDM.","author":[{"dropping-particle":"","family":"Suh","given":"Sunghwan","non-dropping-particle":"","parse-names":false,"suffix":""},{"dropping-particle":"","family":"Park","given":"Mi Kyoung","non-dropping-particle":"","parse-names":false,"suffix":""}],"container-title":"Endocrinology and metabolism (Seoul, Korea)","id":"ITEM-2","issue":"2","issued":{"date-parts":[["2017","6"]]},"page":"180-189","publisher":"Korean Endocrinology Society","title":"Glucocorticoid-Induced Diabetes Mellitus: An Important but Overlooked Problem.","type":"article-journal","volume":"32"},"uris":["http://www.mendeley.com/documents/?uuid=e2af3d19-2541-3bc0-ad6f-b24fc7e46798"]}],"mendeley":{"formattedCitation":"(Tamez-Pérez &lt;i&gt;et al.&lt;/i&gt;, 2015; Suh &amp; Park, 2017)","plainTextFormattedCitation":"(Tamez-Pérez et al., 2015; Suh &amp; Park, 2017)","previouslyFormattedCitation":"(Tamez-Pérez &lt;i&gt;et al.&lt;/i&gt;, 2015; Suh &amp; Park, 2017)"},"properties":{"noteIndex":0},"schema":"https://github.com/citation-style-language/schema/raw/master/csl-citation.json"}</w:instrText>
-      </w:r>
-      <w:r>
-        <w:rPr>
-          <w:rFonts w:cstheme="minorHAnsi"/>
-          <w:sz w:val="22"/>
-          <w:szCs w:val="22"/>
-        </w:rPr>
-        <w:fldChar w:fldCharType="separate"/>
-      </w:r>
-      <w:r>
-        <w:rPr>
-          <w:rFonts w:cstheme="minorHAnsi"/>
-          <w:noProof/>
-          <w:sz w:val="22"/>
-          <w:szCs w:val="22"/>
-        </w:rPr>
-        <w:t xml:space="preserve">(Tamez-Pérez </w:t>
-      </w:r>
-      <w:r>
-        <w:rPr>
-          <w:rFonts w:cstheme="minorHAnsi"/>
-          <w:i/>
-          <w:noProof/>
-          <w:sz w:val="22"/>
-          <w:szCs w:val="22"/>
-        </w:rPr>
-        <w:t>et al.</w:t>
-      </w:r>
-      <w:r>
-        <w:rPr>
-          <w:rFonts w:cstheme="minorHAnsi"/>
-          <w:noProof/>
-          <w:sz w:val="22"/>
-          <w:szCs w:val="22"/>
-        </w:rPr>
-        <w:t>, 2015; Suh &amp; Park, 2017)</w:t>
-      </w:r>
-      <w:r>
-        <w:rPr>
-          <w:rFonts w:cstheme="minorHAnsi"/>
-          <w:sz w:val="22"/>
-          <w:szCs w:val="22"/>
-        </w:rPr>
-        <w:fldChar w:fldCharType="end"/>
-      </w:r>
-      <w:r>
-        <w:rPr>
-          <w:rFonts w:cstheme="minorHAnsi"/>
-          <w:sz w:val="22"/>
-          <w:szCs w:val="22"/>
-        </w:rPr>
-        <w:t xml:space="preserve">, I hypothesize that dams exposed to dexamethasone in both cohorts will be hyperglycemic during the ITT compared to their respective controls. Given the effects of antenatal glucocorticoid exposure on offspring health, I hypothesize that offspring from both cohorts will have reduced weights at birth with cohort 1 having higher reductions than cohort 2. Given the expected reduced milk output and macronutrient composition, I expect offspring weights to remain lower than their control counterparts. Fat mass in experimental offspring is expected to be higher despite an overall less body weight indicating impaired metabolic health of the offspring. When offspring undergo the GTT at 6 weeks of age, I expect that experimental offspring to be hyperglycemic with impaired insulin sensitivity. Fat pads collected from these offspring are expected to have higher weights than controls. mTORC1 activity is expected to be higher in experimental offspring, as mTORC1 activity promotes lipogenesis and is increased in obesity, which in our case is reflected in a thin-fat phenotype in the offspring </w:t>
-      </w:r>
-      <w:r>
-        <w:rPr>
-          <w:rFonts w:cstheme="minorHAnsi"/>
-          <w:sz w:val="22"/>
-          <w:szCs w:val="22"/>
-        </w:rPr>
-        <w:fldChar w:fldCharType="begin" w:fldLock="1"/>
-      </w:r>
-      <w:r>
-        <w:rPr>
-          <w:rFonts w:cstheme="minorHAnsi"/>
-          <w:sz w:val="22"/>
-          <w:szCs w:val="22"/>
-        </w:rPr>
-        <w:instrText>ADDIN CSL_CITATION {"citationItems":[{"id":"ITEM-1","itemData":{"DOI":"10.1210/en.2004-0921","ISSN":"0013-7227","PMID":"15604215","abstract":"The mammalian target of rapamycin (mTOR) pathway integrates insulin and nutrient signaling in numerous cell types. Recent studies also suggest that this pathway negatively modulates insulin signaling to phosphatidylinositol 3-kinase/Akt in adipose and muscle cells. However, it is still unclear whether activation of the mTOR pathway is increased in obesity and if it could be involved in the promotion of insulin resistance. In this paper we show that basal (fasting state) activation of mTOR and its downstream target S6K1 is markedly elevated in liver and skeletal muscle of obese rats fed a high fat diet compared with chow-fed, lean controls. Time-course studies also revealed that mTOR and S6K1 activation by insulin was accelerated in tissues of obese rats, in association with increased inhibitory phosphorylation of insulin receptor substrate-1 (IRS-1) on Ser636/Ser639 and impaired Akt activation. The relationship between mTOR/S6K1 overactivation and impaired insulin signaling to Akt was also examined in hepatic cells in vitro. Insulin caused a time-dependent activation of mTOR and S6K1 in HepG2 cells. This was associated with increased IRS-1 phosphorylation on Ser636/Ser639. Inhibition of mTOR/S6K1 by rapamycin blunted insulin-induced Ser636/Ser639 phosphorylation of IRS-1, leading to a rapid (approximately 5 min) and persistent increase in IRS-1-associated phosphatidylinositol 3-kinase activity and Akt phosphorylation. These results show that activation of the mTOR pathway is increased in liver and muscle of high fat-fed obese rats. In vitro studies with rapamycin suggest that mTOR/S6K1 overactivation contributes to elevated serine phosphorylation of IRS-1, leading to impaired insulin signaling to Akt in liver and muscle of this dietary model of obesity.","author":[{"dropping-particle":"","family":"Khamzina","given":"Leila","non-dropping-particle":"","parse-names":false,"suffix":""},{"dropping-particle":"","family":"Veilleux","given":"Alain","non-dropping-particle":"","parse-names":false,"suffix":""},{"dropping-particle":"","family":"Bergeron","given":"Sébastien","non-dropping-particle":"","parse-names":false,"suffix":""},{"dropping-particle":"","family":"Marette","given":"André","non-dropping-particle":"","parse-names":false,"suffix":""}],"container-title":"Endocrinology","id":"ITEM-1","issue":"3","issued":{"date-parts":[["2005","3"]]},"page":"1473-1481","title":"Increased Activation of the Mammalian Target of Rapamycin Pathway in Liver and Skeletal Muscle of Obese Rats: Possible Involvement in Obesity-Linked Insulin Resistance","type":"article-journal","volume":"146"},"uris":["http://www.mendeley.com/documents/?uuid=2a7e1cbf-c691-35f1-a441-d29276a9fc1b"]}],"mendeley":{"formattedCitation":"(Khamzina &lt;i&gt;et al.&lt;/i&gt;, 2005)","plainTextFormattedCitation":"(Khamzina et al., 2005)","previouslyFormattedCitation":"(Khamzina &lt;i&gt;et al.&lt;/i&gt;, 2005)"},"properties":{"noteIndex":0},"schema":"https://github.com/citation-style-language/schema/raw/master/csl-citation.json"}</w:instrText>
-      </w:r>
-      <w:r>
-        <w:rPr>
-          <w:rFonts w:cstheme="minorHAnsi"/>
-          <w:sz w:val="22"/>
-          <w:szCs w:val="22"/>
-        </w:rPr>
-        <w:fldChar w:fldCharType="separate"/>
-      </w:r>
-      <w:r>
-        <w:rPr>
-          <w:rFonts w:cstheme="minorHAnsi"/>
-          <w:noProof/>
-          <w:sz w:val="22"/>
-          <w:szCs w:val="22"/>
-        </w:rPr>
-        <w:t xml:space="preserve">(Khamzina </w:t>
-      </w:r>
-      <w:r>
-        <w:rPr>
-          <w:rFonts w:cstheme="minorHAnsi"/>
-          <w:i/>
-          <w:noProof/>
-          <w:sz w:val="22"/>
-          <w:szCs w:val="22"/>
-        </w:rPr>
-        <w:t>et al.</w:t>
-      </w:r>
-      <w:r>
-        <w:rPr>
-          <w:rFonts w:cstheme="minorHAnsi"/>
-          <w:noProof/>
-          <w:sz w:val="22"/>
-          <w:szCs w:val="22"/>
-        </w:rPr>
-        <w:t>, 2005)</w:t>
-      </w:r>
-      <w:r>
-        <w:rPr>
-          <w:rFonts w:cstheme="minorHAnsi"/>
-          <w:sz w:val="22"/>
-          <w:szCs w:val="22"/>
-        </w:rPr>
-        <w:fldChar w:fldCharType="end"/>
-      </w:r>
-      <w:r>
-        <w:rPr>
-          <w:rFonts w:cstheme="minorHAnsi"/>
-          <w:sz w:val="22"/>
-          <w:szCs w:val="22"/>
-        </w:rPr>
-        <w:t xml:space="preserve">. </w:t>
-      </w:r>
-    </w:p>
-    <w:p>
-      <w:pPr>
-        <w:rPr>
-          <w:rFonts w:cstheme="minorHAnsi"/>
-          <w:sz w:val="22"/>
-          <w:szCs w:val="22"/>
-        </w:rPr>
-      </w:pPr>
-      <w:r>
-        <w:rPr>
-          <w:rFonts w:cstheme="minorHAnsi"/>
-          <w:b/>
-          <w:sz w:val="22"/>
-          <w:szCs w:val="22"/>
-        </w:rPr>
         <w:lastRenderedPageBreak/>
         <w:t>Potential Pitfalls and Alternate Approaches</w:t>
       </w:r>
@@ -3442,19 +3669,10 @@
       <w:r>
         <w:rPr>
           <w:rFonts w:cstheme="minorHAnsi"/>
-          <w:b/>
-          <w:sz w:val="22"/>
-          <w:szCs w:val="22"/>
-        </w:rPr>
-        <w:t xml:space="preserve"> </w:t>
-      </w:r>
-      <w:r>
-        <w:rPr>
-          <w:rFonts w:cstheme="minorHAnsi"/>
-          <w:sz w:val="22"/>
-          <w:szCs w:val="22"/>
-        </w:rPr>
-        <w:t xml:space="preserve">  It is possible that the dams will give birth to inviable pups and thus will not nurse. In that case, we will have to alter our exposure to determine which developmental window is most critical for viability and lactation. It is also possible that the chronic dexamethasone exposure will abolish mammary gland capacity to produce milk, making it impossible nurse pups and ultimately leading to pup death. In that case, we will alter dexamethasone exposure in new cohorts with treatment windows as follows: one week prior to mating only, one week at mating in the first trimester, one week during the second trimester, and one week during the third trimester. This will allow us to determine more accurately when the effects of dexamethasone are most drastic. </w:t>
+          <w:sz w:val="22"/>
+          <w:szCs w:val="22"/>
+        </w:rPr>
+        <w:t xml:space="preserve"> It is possible that the dams will give birth to inviable pups and thus will not nurse. In that case, we will have to alter our exposure to determine which developmental window is most critical for viability and lactation. It is also possible that the chronic dexamethasone exposure will abolish mammary gland capacity to produce milk, making it impossible nurse pups and ultimately leading to pup death. In that case, we will alter dexamethasone exposure in new cohorts with treatment windows as follows: one week prior to mating only, one week at mating in the first trimester, one week during the second trimester, and one week during the third trimester. This will allow us to determine more accurately when the effects of dexamethasone are most drastic.</w:t>
       </w:r>
     </w:p>
     <w:p>
@@ -3484,39 +3702,22 @@
         <w:rPr>
           <w:rFonts w:ascii="Calibri" w:hAnsi="Calibri" w:cs="Calibri"/>
           <w:noProof/>
-          <w:sz w:val="22"/>
         </w:rPr>
       </w:pPr>
       <w:r>
-        <w:rPr>
-          <w:rFonts w:cstheme="minorHAnsi"/>
-          <w:sz w:val="22"/>
-          <w:szCs w:val="22"/>
-        </w:rPr>
         <w:lastRenderedPageBreak/>
         <w:fldChar w:fldCharType="begin" w:fldLock="1"/>
       </w:r>
       <w:r>
-        <w:rPr>
-          <w:rFonts w:cstheme="minorHAnsi"/>
-          <w:sz w:val="22"/>
-          <w:szCs w:val="22"/>
-        </w:rPr>
         <w:instrText xml:space="preserve">ADDIN Mendeley Bibliography CSL_BIBLIOGRAPHY </w:instrText>
       </w:r>
       <w:r>
-        <w:rPr>
-          <w:rFonts w:cstheme="minorHAnsi"/>
-          <w:sz w:val="22"/>
-          <w:szCs w:val="22"/>
-        </w:rPr>
         <w:fldChar w:fldCharType="separate"/>
       </w:r>
       <w:r>
         <w:rPr>
           <w:rFonts w:ascii="Calibri" w:hAnsi="Calibri" w:cs="Calibri"/>
           <w:noProof/>
-          <w:sz w:val="22"/>
         </w:rPr>
         <w:t xml:space="preserve">Alexander N, Rosenlöcher F, Stalder T, Linke J, Distler W, Morgner J &amp; Kirschbaum C (2012). Impact of Antenatal Synthetic Glucocorticoid Exposure on Endocrine Stress Reactivity in Term-Born Children. </w:t>
       </w:r>
@@ -3526,7 +3727,6 @@
           <w:i/>
           <w:iCs/>
           <w:noProof/>
-          <w:sz w:val="22"/>
         </w:rPr>
         <w:t>J Clin Endocrinol Metab</w:t>
       </w:r>
@@ -3534,7 +3734,6 @@
         <w:rPr>
           <w:rFonts w:ascii="Calibri" w:hAnsi="Calibri" w:cs="Calibri"/>
           <w:noProof/>
-          <w:sz w:val="22"/>
         </w:rPr>
         <w:t xml:space="preserve"> </w:t>
       </w:r>
@@ -3544,7 +3743,6 @@
           <w:b/>
           <w:bCs/>
           <w:noProof/>
-          <w:sz w:val="22"/>
         </w:rPr>
         <w:t>97,</w:t>
       </w:r>
@@ -3552,7 +3750,6 @@
         <w:rPr>
           <w:rFonts w:ascii="Calibri" w:hAnsi="Calibri" w:cs="Calibri"/>
           <w:noProof/>
-          <w:sz w:val="22"/>
         </w:rPr>
         <w:t xml:space="preserve"> 3538–3544.</w:t>
       </w:r>
@@ -3567,14 +3764,12 @@
         <w:rPr>
           <w:rFonts w:ascii="Calibri" w:hAnsi="Calibri" w:cs="Calibri"/>
           <w:noProof/>
-          <w:sz w:val="22"/>
         </w:rPr>
       </w:pPr>
       <w:r>
         <w:rPr>
           <w:rFonts w:ascii="Calibri" w:hAnsi="Calibri" w:cs="Calibri"/>
           <w:noProof/>
-          <w:sz w:val="22"/>
         </w:rPr>
         <w:t xml:space="preserve">Anderson RR &amp; Turner CW (1956). </w:t>
       </w:r>
@@ -3584,7 +3779,6 @@
           <w:i/>
           <w:iCs/>
           <w:noProof/>
-          <w:sz w:val="22"/>
         </w:rPr>
         <w:t>Progress in Medical Virology</w:t>
       </w:r>
@@ -3592,7 +3786,6 @@
         <w:rPr>
           <w:rFonts w:ascii="Calibri" w:hAnsi="Calibri" w:cs="Calibri"/>
           <w:noProof/>
-          <w:sz w:val="22"/>
         </w:rPr>
         <w:t>. Available at: https://journals.sagepub.com/doi/pdf/10.3181/00379727-109-27111 [Accessed June 24, 2019].</w:t>
       </w:r>
@@ -3607,14 +3800,12 @@
         <w:rPr>
           <w:rFonts w:ascii="Calibri" w:hAnsi="Calibri" w:cs="Calibri"/>
           <w:noProof/>
-          <w:sz w:val="22"/>
         </w:rPr>
       </w:pPr>
       <w:r>
         <w:rPr>
           <w:rFonts w:ascii="Calibri" w:hAnsi="Calibri" w:cs="Calibri"/>
           <w:noProof/>
-          <w:sz w:val="22"/>
         </w:rPr>
         <w:t xml:space="preserve">Anon (2006). </w:t>
       </w:r>
@@ -3624,7 +3815,6 @@
           <w:i/>
           <w:iCs/>
           <w:noProof/>
-          <w:sz w:val="22"/>
         </w:rPr>
         <w:t>Cortisone</w:t>
       </w:r>
@@ -3632,7 +3822,6 @@
         <w:rPr>
           <w:rFonts w:ascii="Calibri" w:hAnsi="Calibri" w:cs="Calibri"/>
           <w:noProof/>
-          <w:sz w:val="22"/>
         </w:rPr>
         <w:t>. National Library of Medicine (US). Available at: http://www.ncbi.nlm.nih.gov/pubmed/30000722 [Accessed June 24, 2019].</w:t>
       </w:r>
@@ -3647,14 +3836,12 @@
         <w:rPr>
           <w:rFonts w:ascii="Calibri" w:hAnsi="Calibri" w:cs="Calibri"/>
           <w:noProof/>
-          <w:sz w:val="22"/>
         </w:rPr>
       </w:pPr>
       <w:r>
         <w:rPr>
           <w:rFonts w:ascii="Calibri" w:hAnsi="Calibri" w:cs="Calibri"/>
           <w:noProof/>
-          <w:sz w:val="22"/>
         </w:rPr>
         <w:t xml:space="preserve">Asztalos E, Willan A, Murphy K, Matthews S, Ohlsson A, Saigal S, Armson A, Kelly E, Delisle M-F, Gafni A, Lee S, Sananes R, Rovet J, Guselle P, Amankwah K &amp; MACS-5 Collaborative Group (2014). Association between gestational age at birth, antenatal corticosteroids, and outcomes at 5 years: multiple courses of antenatal corticosteroids for preterm birth study at 5 years of age (MACS-5). </w:t>
       </w:r>
@@ -3664,7 +3851,6 @@
           <w:i/>
           <w:iCs/>
           <w:noProof/>
-          <w:sz w:val="22"/>
         </w:rPr>
         <w:t>BMC Pregnancy Childbirth</w:t>
       </w:r>
@@ -3672,7 +3858,6 @@
         <w:rPr>
           <w:rFonts w:ascii="Calibri" w:hAnsi="Calibri" w:cs="Calibri"/>
           <w:noProof/>
-          <w:sz w:val="22"/>
         </w:rPr>
         <w:t xml:space="preserve"> </w:t>
       </w:r>
@@ -3682,7 +3867,6 @@
           <w:b/>
           <w:bCs/>
           <w:noProof/>
-          <w:sz w:val="22"/>
         </w:rPr>
         <w:t>14,</w:t>
       </w:r>
@@ -3690,7 +3874,6 @@
         <w:rPr>
           <w:rFonts w:ascii="Calibri" w:hAnsi="Calibri" w:cs="Calibri"/>
           <w:noProof/>
-          <w:sz w:val="22"/>
         </w:rPr>
         <w:t xml:space="preserve"> 272.</w:t>
       </w:r>
@@ -3705,14 +3888,12 @@
         <w:rPr>
           <w:rFonts w:ascii="Calibri" w:hAnsi="Calibri" w:cs="Calibri"/>
           <w:noProof/>
-          <w:sz w:val="22"/>
         </w:rPr>
       </w:pPr>
       <w:r>
         <w:rPr>
           <w:rFonts w:ascii="Calibri" w:hAnsi="Calibri" w:cs="Calibri"/>
           <w:noProof/>
-          <w:sz w:val="22"/>
         </w:rPr>
         <w:t>Babwah TJ, Nunes P &amp; Maharaj RG (2013). The European Journal of General Practice An unexpected temporary suppression of lactation after a local corticosteroid injection for tenosynovitis Clinical Lesson An unexpected temporary suppression of lactation after a local corticosteroid injection for tenosynovitis. ; DOI: 10.3109/13814788.2013.805198.</w:t>
       </w:r>
@@ -3727,14 +3908,12 @@
         <w:rPr>
           <w:rFonts w:ascii="Calibri" w:hAnsi="Calibri" w:cs="Calibri"/>
           <w:noProof/>
-          <w:sz w:val="22"/>
         </w:rPr>
       </w:pPr>
       <w:r>
         <w:rPr>
           <w:rFonts w:ascii="Calibri" w:hAnsi="Calibri" w:cs="Calibri"/>
           <w:noProof/>
-          <w:sz w:val="22"/>
         </w:rPr>
         <w:t xml:space="preserve">BARTHA L, NAGY GM, KIEM DT, FEKETE MIK &amp; MAKARA GB (1991). Inhibition of Suckling-Induced Prolactin Release by Dexamethasone. </w:t>
       </w:r>
@@ -3744,7 +3923,6 @@
           <w:i/>
           <w:iCs/>
           <w:noProof/>
-          <w:sz w:val="22"/>
         </w:rPr>
         <w:t>Endocrinology</w:t>
       </w:r>
@@ -3752,7 +3930,6 @@
         <w:rPr>
           <w:rFonts w:ascii="Calibri" w:hAnsi="Calibri" w:cs="Calibri"/>
           <w:noProof/>
-          <w:sz w:val="22"/>
         </w:rPr>
         <w:t xml:space="preserve"> </w:t>
       </w:r>
@@ -3762,7 +3939,6 @@
           <w:b/>
           <w:bCs/>
           <w:noProof/>
-          <w:sz w:val="22"/>
         </w:rPr>
         <w:t>129,</w:t>
       </w:r>
@@ -3770,7 +3946,6 @@
         <w:rPr>
           <w:rFonts w:ascii="Calibri" w:hAnsi="Calibri" w:cs="Calibri"/>
           <w:noProof/>
-          <w:sz w:val="22"/>
         </w:rPr>
         <w:t xml:space="preserve"> 635–640.</w:t>
       </w:r>
@@ -3785,14 +3960,12 @@
         <w:rPr>
           <w:rFonts w:ascii="Calibri" w:hAnsi="Calibri" w:cs="Calibri"/>
           <w:noProof/>
-          <w:sz w:val="22"/>
         </w:rPr>
       </w:pPr>
       <w:r>
         <w:rPr>
           <w:rFonts w:ascii="Calibri" w:hAnsi="Calibri" w:cs="Calibri"/>
           <w:noProof/>
-          <w:sz w:val="22"/>
         </w:rPr>
         <w:t xml:space="preserve">Boston WS, Bleck GT, Conroy JC, Wheeler MB &amp; Miller DJ (2001). </w:t>
       </w:r>
@@ -3802,7 +3975,6 @@
           <w:i/>
           <w:iCs/>
           <w:noProof/>
-          <w:sz w:val="22"/>
         </w:rPr>
         <w:t>Short Communication: Effects of Increased Expression of α-Lactalbumin In Transgenic Mice on Milk Yield and Pup Growth</w:t>
       </w:r>
@@ -3810,7 +3982,6 @@
         <w:rPr>
           <w:rFonts w:ascii="Calibri" w:hAnsi="Calibri" w:cs="Calibri"/>
           <w:noProof/>
-          <w:sz w:val="22"/>
         </w:rPr>
         <w:t>. American Dairy Science Association. Available at: https://www.journalofdairyscience.org/article/S0022-0302(01)74516-X/pdf [Accessed June 19, 2019].</w:t>
       </w:r>
@@ -3825,14 +3996,12 @@
         <w:rPr>
           <w:rFonts w:ascii="Calibri" w:hAnsi="Calibri" w:cs="Calibri"/>
           <w:noProof/>
-          <w:sz w:val="22"/>
         </w:rPr>
       </w:pPr>
       <w:r>
         <w:rPr>
           <w:rFonts w:ascii="Calibri" w:hAnsi="Calibri" w:cs="Calibri"/>
           <w:noProof/>
-          <w:sz w:val="22"/>
         </w:rPr>
         <w:t xml:space="preserve">Cuffe JSM, Dickinson H, Simmons DG &amp; Moritz KM (2011). Sex specific changes in placental growth and MAPK following short term maternal dexamethasone exposure in the mouse. </w:t>
       </w:r>
@@ -3842,7 +4011,6 @@
           <w:i/>
           <w:iCs/>
           <w:noProof/>
-          <w:sz w:val="22"/>
         </w:rPr>
         <w:t>Placenta</w:t>
       </w:r>
@@ -3850,7 +4018,6 @@
         <w:rPr>
           <w:rFonts w:ascii="Calibri" w:hAnsi="Calibri" w:cs="Calibri"/>
           <w:noProof/>
-          <w:sz w:val="22"/>
         </w:rPr>
         <w:t xml:space="preserve"> </w:t>
       </w:r>
@@ -3860,7 +4027,6 @@
           <w:b/>
           <w:bCs/>
           <w:noProof/>
-          <w:sz w:val="22"/>
         </w:rPr>
         <w:t>32,</w:t>
       </w:r>
@@ -3868,7 +4034,6 @@
         <w:rPr>
           <w:rFonts w:ascii="Calibri" w:hAnsi="Calibri" w:cs="Calibri"/>
           <w:noProof/>
-          <w:sz w:val="22"/>
         </w:rPr>
         <w:t xml:space="preserve"> 981–989.</w:t>
       </w:r>
@@ -3883,14 +4048,12 @@
         <w:rPr>
           <w:rFonts w:ascii="Calibri" w:hAnsi="Calibri" w:cs="Calibri"/>
           <w:noProof/>
-          <w:sz w:val="22"/>
         </w:rPr>
       </w:pPr>
       <w:r>
         <w:rPr>
           <w:rFonts w:ascii="Calibri" w:hAnsi="Calibri" w:cs="Calibri"/>
           <w:noProof/>
-          <w:sz w:val="22"/>
         </w:rPr>
         <w:t xml:space="preserve">Entringer S, Buss C, Rasmussen JM, Lindsay K, Gillen DL, Cooper DM &amp; Wadhwa PD (2016). Maternal cortisol during pregnancy and infant adiposity: a prospective investigation. </w:t>
       </w:r>
@@ -3900,7 +4063,6 @@
           <w:i/>
           <w:iCs/>
           <w:noProof/>
-          <w:sz w:val="22"/>
         </w:rPr>
         <w:t>J Clin Endocrinol Metab</w:t>
       </w:r>
@@ -3908,7 +4070,6 @@
         <w:rPr>
           <w:rFonts w:ascii="Calibri" w:hAnsi="Calibri" w:cs="Calibri"/>
           <w:noProof/>
-          <w:sz w:val="22"/>
         </w:rPr>
         <w:t xml:space="preserve"> </w:t>
       </w:r>
@@ -3918,7 +4079,6 @@
           <w:b/>
           <w:bCs/>
           <w:noProof/>
-          <w:sz w:val="22"/>
         </w:rPr>
         <w:t>102,</w:t>
       </w:r>
@@ -3926,7 +4086,6 @@
         <w:rPr>
           <w:rFonts w:ascii="Calibri" w:hAnsi="Calibri" w:cs="Calibri"/>
           <w:noProof/>
-          <w:sz w:val="22"/>
         </w:rPr>
         <w:t xml:space="preserve"> jc.2016-3025.</w:t>
       </w:r>
@@ -3941,14 +4100,12 @@
         <w:rPr>
           <w:rFonts w:ascii="Calibri" w:hAnsi="Calibri" w:cs="Calibri"/>
           <w:noProof/>
-          <w:sz w:val="22"/>
         </w:rPr>
       </w:pPr>
       <w:r>
         <w:rPr>
           <w:rFonts w:ascii="Calibri" w:hAnsi="Calibri" w:cs="Calibri"/>
           <w:noProof/>
-          <w:sz w:val="22"/>
         </w:rPr>
         <w:t xml:space="preserve">Feng Z, Marti A, Jehn B, Altermatt HJ, Chicaiza G &amp; Jaggi R (1995). Glucocorticoid and progesterone inhibit involution and programmed cell death in the mouse mammary gland. </w:t>
       </w:r>
@@ -3958,7 +4115,6 @@
           <w:i/>
           <w:iCs/>
           <w:noProof/>
-          <w:sz w:val="22"/>
         </w:rPr>
         <w:t>J Cell Biol</w:t>
       </w:r>
@@ -3966,7 +4122,6 @@
         <w:rPr>
           <w:rFonts w:ascii="Calibri" w:hAnsi="Calibri" w:cs="Calibri"/>
           <w:noProof/>
-          <w:sz w:val="22"/>
         </w:rPr>
         <w:t xml:space="preserve"> </w:t>
       </w:r>
@@ -3976,7 +4131,6 @@
           <w:b/>
           <w:bCs/>
           <w:noProof/>
-          <w:sz w:val="22"/>
         </w:rPr>
         <w:t>131,</w:t>
       </w:r>
@@ -3984,7 +4138,6 @@
         <w:rPr>
           <w:rFonts w:ascii="Calibri" w:hAnsi="Calibri" w:cs="Calibri"/>
           <w:noProof/>
-          <w:sz w:val="22"/>
         </w:rPr>
         <w:t xml:space="preserve"> 1095–1103.</w:t>
       </w:r>
@@ -3999,14 +4152,12 @@
         <w:rPr>
           <w:rFonts w:ascii="Calibri" w:hAnsi="Calibri" w:cs="Calibri"/>
           <w:noProof/>
-          <w:sz w:val="22"/>
         </w:rPr>
       </w:pPr>
       <w:r>
         <w:rPr>
           <w:rFonts w:ascii="Calibri" w:hAnsi="Calibri" w:cs="Calibri"/>
           <w:noProof/>
-          <w:sz w:val="22"/>
         </w:rPr>
         <w:t>Henderson JJ, Hartmann PE, Newnham JP &amp; Simmer K (2007). Effect of Preterm Birth and Antenatal Corticosteroid Treatment on Lactogenesis II in Women. ; DOI: 10.1542/peds.2007-1107.</w:t>
       </w:r>
@@ -4021,14 +4172,12 @@
         <w:rPr>
           <w:rFonts w:ascii="Calibri" w:hAnsi="Calibri" w:cs="Calibri"/>
           <w:noProof/>
-          <w:sz w:val="22"/>
         </w:rPr>
       </w:pPr>
       <w:r>
         <w:rPr>
           <w:rFonts w:ascii="Calibri" w:hAnsi="Calibri" w:cs="Calibri"/>
           <w:noProof/>
-          <w:sz w:val="22"/>
         </w:rPr>
         <w:t xml:space="preserve">Henderson JJ, Newnham JP, Simmer K &amp; Hartmann PE (2009). Effects of Antenatal Corticosteroids on Urinary Markers of the Initiation of Lactation in Pregnant Women. </w:t>
       </w:r>
@@ -4038,7 +4187,6 @@
           <w:i/>
           <w:iCs/>
           <w:noProof/>
-          <w:sz w:val="22"/>
         </w:rPr>
         <w:t>Breastfeed Med</w:t>
       </w:r>
@@ -4046,7 +4194,6 @@
         <w:rPr>
           <w:rFonts w:ascii="Calibri" w:hAnsi="Calibri" w:cs="Calibri"/>
           <w:noProof/>
-          <w:sz w:val="22"/>
         </w:rPr>
         <w:t xml:space="preserve"> </w:t>
       </w:r>
@@ -4056,7 +4203,6 @@
           <w:b/>
           <w:bCs/>
           <w:noProof/>
-          <w:sz w:val="22"/>
         </w:rPr>
         <w:t>4,</w:t>
       </w:r>
@@ -4064,7 +4210,6 @@
         <w:rPr>
           <w:rFonts w:ascii="Calibri" w:hAnsi="Calibri" w:cs="Calibri"/>
           <w:noProof/>
-          <w:sz w:val="22"/>
         </w:rPr>
         <w:t xml:space="preserve"> 201–206.</w:t>
       </w:r>
@@ -4079,14 +4224,12 @@
         <w:rPr>
           <w:rFonts w:ascii="Calibri" w:hAnsi="Calibri" w:cs="Calibri"/>
           <w:noProof/>
-          <w:sz w:val="22"/>
         </w:rPr>
       </w:pPr>
       <w:r>
         <w:rPr>
           <w:rFonts w:ascii="Calibri" w:hAnsi="Calibri" w:cs="Calibri"/>
           <w:noProof/>
-          <w:sz w:val="22"/>
         </w:rPr>
         <w:t xml:space="preserve">Hollanders JJ, Heijboer AC, van der Voorn B, Rotteveel J &amp; Finken MJJ (2017). Nutritional programming by glucocorticoids in breast milk: Targets, mechanisms and possible implications. </w:t>
       </w:r>
@@ -4096,7 +4239,6 @@
           <w:i/>
           <w:iCs/>
           <w:noProof/>
-          <w:sz w:val="22"/>
         </w:rPr>
         <w:t>Best Pract Res Clin Endocrinol Metab</w:t>
       </w:r>
@@ -4104,7 +4246,6 @@
         <w:rPr>
           <w:rFonts w:ascii="Calibri" w:hAnsi="Calibri" w:cs="Calibri"/>
           <w:noProof/>
-          <w:sz w:val="22"/>
         </w:rPr>
         <w:t xml:space="preserve"> </w:t>
       </w:r>
@@ -4114,7 +4255,6 @@
           <w:b/>
           <w:bCs/>
           <w:noProof/>
-          <w:sz w:val="22"/>
         </w:rPr>
         <w:t>31,</w:t>
       </w:r>
@@ -4122,7 +4262,6 @@
         <w:rPr>
           <w:rFonts w:ascii="Calibri" w:hAnsi="Calibri" w:cs="Calibri"/>
           <w:noProof/>
-          <w:sz w:val="22"/>
         </w:rPr>
         <w:t xml:space="preserve"> 397–408.</w:t>
       </w:r>
@@ -4137,16 +4276,22 @@
         <w:rPr>
           <w:rFonts w:ascii="Calibri" w:hAnsi="Calibri" w:cs="Calibri"/>
           <w:noProof/>
-          <w:sz w:val="22"/>
         </w:rPr>
       </w:pPr>
       <w:r>
         <w:rPr>
           <w:rFonts w:ascii="Calibri" w:hAnsi="Calibri" w:cs="Calibri"/>
           <w:noProof/>
-          <w:sz w:val="22"/>
-        </w:rPr>
-        <w:t xml:space="preserve">Jeje SO, Akindele OO, Ushie G &amp; Rajil Y (2016). Changes in kidney function and oxidative stress biomarkers in offspring from dams treated with dexamethasone during lactation in Wistar rats. </w:t>
+        </w:rPr>
+        <w:t xml:space="preserve">Jeje SO, Akindele OO, Ushie G &amp; Rajil Y (2016). Changes in kidney function and oxidative stress biomarkers in offspring from dams treated with dexamethasone during lactation in Wistar </w:t>
+      </w:r>
+      <w:r>
+        <w:rPr>
+          <w:rFonts w:ascii="Calibri" w:hAnsi="Calibri" w:cs="Calibri"/>
+          <w:noProof/>
+        </w:rPr>
+        <w:lastRenderedPageBreak/>
+        <w:t xml:space="preserve">rats. </w:t>
       </w:r>
       <w:r>
         <w:rPr>
@@ -4154,7 +4299,6 @@
           <w:i/>
           <w:iCs/>
           <w:noProof/>
-          <w:sz w:val="22"/>
         </w:rPr>
         <w:t>Afr J Med Med Sci</w:t>
       </w:r>
@@ -4162,7 +4306,6 @@
         <w:rPr>
           <w:rFonts w:ascii="Calibri" w:hAnsi="Calibri" w:cs="Calibri"/>
           <w:noProof/>
-          <w:sz w:val="22"/>
         </w:rPr>
         <w:t xml:space="preserve"> </w:t>
       </w:r>
@@ -4172,7 +4315,6 @@
           <w:b/>
           <w:bCs/>
           <w:noProof/>
-          <w:sz w:val="22"/>
         </w:rPr>
         <w:t>45,</w:t>
       </w:r>
@@ -4180,7 +4322,6 @@
         <w:rPr>
           <w:rFonts w:ascii="Calibri" w:hAnsi="Calibri" w:cs="Calibri"/>
           <w:noProof/>
-          <w:sz w:val="22"/>
         </w:rPr>
         <w:t xml:space="preserve"> 237–242.</w:t>
       </w:r>
@@ -4195,14 +4336,12 @@
         <w:rPr>
           <w:rFonts w:ascii="Calibri" w:hAnsi="Calibri" w:cs="Calibri"/>
           <w:noProof/>
-          <w:sz w:val="22"/>
         </w:rPr>
       </w:pPr>
       <w:r>
         <w:rPr>
           <w:rFonts w:ascii="Calibri" w:hAnsi="Calibri" w:cs="Calibri"/>
           <w:noProof/>
-          <w:sz w:val="22"/>
         </w:rPr>
         <w:t xml:space="preserve">Jeje SO &amp; Raji Y (2015). Effects of Maternal Dexamethasone Exposure During Lactation on Metabolic Imbalance and Oxidative Stress in the Liver of Male Offsprings of Wistar Rats. </w:t>
       </w:r>
@@ -4212,7 +4351,6 @@
           <w:i/>
           <w:iCs/>
           <w:noProof/>
-          <w:sz w:val="22"/>
         </w:rPr>
         <w:t>Niger J Physiol Sci</w:t>
       </w:r>
@@ -4220,7 +4358,6 @@
         <w:rPr>
           <w:rFonts w:ascii="Calibri" w:hAnsi="Calibri" w:cs="Calibri"/>
           <w:noProof/>
-          <w:sz w:val="22"/>
         </w:rPr>
         <w:t xml:space="preserve"> </w:t>
       </w:r>
@@ -4230,7 +4367,6 @@
           <w:b/>
           <w:bCs/>
           <w:noProof/>
-          <w:sz w:val="22"/>
         </w:rPr>
         <w:t>30,</w:t>
       </w:r>
@@ -4238,7 +4374,6 @@
         <w:rPr>
           <w:rFonts w:ascii="Calibri" w:hAnsi="Calibri" w:cs="Calibri"/>
           <w:noProof/>
-          <w:sz w:val="22"/>
         </w:rPr>
         <w:t xml:space="preserve"> 131–137.</w:t>
       </w:r>
@@ -4253,14 +4388,12 @@
         <w:rPr>
           <w:rFonts w:ascii="Calibri" w:hAnsi="Calibri" w:cs="Calibri"/>
           <w:noProof/>
-          <w:sz w:val="22"/>
         </w:rPr>
       </w:pPr>
       <w:r>
         <w:rPr>
           <w:rFonts w:ascii="Calibri" w:hAnsi="Calibri" w:cs="Calibri"/>
           <w:noProof/>
-          <w:sz w:val="22"/>
         </w:rPr>
         <w:t xml:space="preserve">Khamzina L, Veilleux A, Bergeron S &amp; Marette A (2005). Increased Activation of the Mammalian Target of Rapamycin Pathway in Liver and Skeletal Muscle of Obese Rats: Possible Involvement in Obesity-Linked Insulin Resistance. </w:t>
       </w:r>
@@ -4270,7 +4403,6 @@
           <w:i/>
           <w:iCs/>
           <w:noProof/>
-          <w:sz w:val="22"/>
         </w:rPr>
         <w:t>Endocrinology</w:t>
       </w:r>
@@ -4278,7 +4410,6 @@
         <w:rPr>
           <w:rFonts w:ascii="Calibri" w:hAnsi="Calibri" w:cs="Calibri"/>
           <w:noProof/>
-          <w:sz w:val="22"/>
         </w:rPr>
         <w:t xml:space="preserve"> </w:t>
       </w:r>
@@ -4288,7 +4419,6 @@
           <w:b/>
           <w:bCs/>
           <w:noProof/>
-          <w:sz w:val="22"/>
         </w:rPr>
         <w:t>146,</w:t>
       </w:r>
@@ -4296,7 +4426,6 @@
         <w:rPr>
           <w:rFonts w:ascii="Calibri" w:hAnsi="Calibri" w:cs="Calibri"/>
           <w:noProof/>
-          <w:sz w:val="22"/>
         </w:rPr>
         <w:t xml:space="preserve"> 1473–1481.</w:t>
       </w:r>
@@ -4311,25 +4440,14 @@
         <w:rPr>
           <w:rFonts w:ascii="Calibri" w:hAnsi="Calibri" w:cs="Calibri"/>
           <w:noProof/>
-          <w:sz w:val="22"/>
         </w:rPr>
       </w:pPr>
       <w:r>
         <w:rPr>
           <w:rFonts w:ascii="Calibri" w:hAnsi="Calibri" w:cs="Calibri"/>
           <w:noProof/>
-          <w:sz w:val="22"/>
-        </w:rPr>
-        <w:t xml:space="preserve">Kobayashi K, Tsugami Y, Matsunaga K, Oyama S, Kuki C &amp; Kumura H (2016). Prolactin and glucocorticoid </w:t>
-      </w:r>
-      <w:r>
-        <w:rPr>
-          <w:rFonts w:ascii="Calibri" w:hAnsi="Calibri" w:cs="Calibri"/>
-          <w:noProof/>
-          <w:sz w:val="22"/>
-        </w:rPr>
-        <w:lastRenderedPageBreak/>
-        <w:t xml:space="preserve">signaling induces lactation-specific tight junctions concurrent with β-casein expression in mammary epithelial cells. </w:t>
+        </w:rPr>
+        <w:t xml:space="preserve">Kobayashi K, Tsugami Y, Matsunaga K, Oyama S, Kuki C &amp; Kumura H (2016). Prolactin and glucocorticoid signaling induces lactation-specific tight junctions concurrent with β-casein expression in mammary epithelial cells. </w:t>
       </w:r>
       <w:r>
         <w:rPr>
@@ -4337,7 +4455,6 @@
           <w:i/>
           <w:iCs/>
           <w:noProof/>
-          <w:sz w:val="22"/>
         </w:rPr>
         <w:t>Biochim Biophys Acta - Mol Cell Res</w:t>
       </w:r>
@@ -4345,7 +4462,6 @@
         <w:rPr>
           <w:rFonts w:ascii="Calibri" w:hAnsi="Calibri" w:cs="Calibri"/>
           <w:noProof/>
-          <w:sz w:val="22"/>
         </w:rPr>
         <w:t xml:space="preserve"> </w:t>
       </w:r>
@@ -4355,7 +4471,6 @@
           <w:b/>
           <w:bCs/>
           <w:noProof/>
-          <w:sz w:val="22"/>
         </w:rPr>
         <w:t>1863,</w:t>
       </w:r>
@@ -4363,7 +4478,6 @@
         <w:rPr>
           <w:rFonts w:ascii="Calibri" w:hAnsi="Calibri" w:cs="Calibri"/>
           <w:noProof/>
-          <w:sz w:val="22"/>
         </w:rPr>
         <w:t xml:space="preserve"> 2006–2016.</w:t>
       </w:r>
@@ -4378,14 +4492,12 @@
         <w:rPr>
           <w:rFonts w:ascii="Calibri" w:hAnsi="Calibri" w:cs="Calibri"/>
           <w:noProof/>
-          <w:sz w:val="22"/>
         </w:rPr>
       </w:pPr>
       <w:r>
         <w:rPr>
           <w:rFonts w:ascii="Calibri" w:hAnsi="Calibri" w:cs="Calibri"/>
           <w:noProof/>
-          <w:sz w:val="22"/>
         </w:rPr>
         <w:t xml:space="preserve">Kronfeld DS &amp; Hartmann PE (1973). Glucose Redistribution in Lactating Cows Given Dexamethasone. </w:t>
       </w:r>
@@ -4395,7 +4507,6 @@
           <w:i/>
           <w:iCs/>
           <w:noProof/>
-          <w:sz w:val="22"/>
         </w:rPr>
         <w:t>J Dairy Sci</w:t>
       </w:r>
@@ -4403,7 +4514,6 @@
         <w:rPr>
           <w:rFonts w:ascii="Calibri" w:hAnsi="Calibri" w:cs="Calibri"/>
           <w:noProof/>
-          <w:sz w:val="22"/>
         </w:rPr>
         <w:t xml:space="preserve"> </w:t>
       </w:r>
@@ -4413,7 +4523,6 @@
           <w:b/>
           <w:bCs/>
           <w:noProof/>
-          <w:sz w:val="22"/>
         </w:rPr>
         <w:t>56,</w:t>
       </w:r>
@@ -4421,7 +4530,6 @@
         <w:rPr>
           <w:rFonts w:ascii="Calibri" w:hAnsi="Calibri" w:cs="Calibri"/>
           <w:noProof/>
-          <w:sz w:val="22"/>
         </w:rPr>
         <w:t xml:space="preserve"> 903–908.</w:t>
       </w:r>
@@ -4436,14 +4544,12 @@
         <w:rPr>
           <w:rFonts w:ascii="Calibri" w:hAnsi="Calibri" w:cs="Calibri"/>
           <w:noProof/>
-          <w:sz w:val="22"/>
         </w:rPr>
       </w:pPr>
       <w:r>
         <w:rPr>
           <w:rFonts w:ascii="Calibri" w:hAnsi="Calibri" w:cs="Calibri"/>
           <w:noProof/>
-          <w:sz w:val="22"/>
         </w:rPr>
         <w:t xml:space="preserve">Li M, Liu X, Robinson G, Bar-Peled U, Wagner K-U, Young WS, Hennighausen L &amp; Furth PA (1997). Mammary-derived signals activate programmed cell death during the first stage of mammary gland involution. </w:t>
       </w:r>
@@ -4453,7 +4559,6 @@
           <w:i/>
           <w:iCs/>
           <w:noProof/>
-          <w:sz w:val="22"/>
         </w:rPr>
         <w:t>Proc Natl Acad Sci U S A</w:t>
       </w:r>
@@ -4461,7 +4566,6 @@
         <w:rPr>
           <w:rFonts w:ascii="Calibri" w:hAnsi="Calibri" w:cs="Calibri"/>
           <w:noProof/>
-          <w:sz w:val="22"/>
         </w:rPr>
         <w:t xml:space="preserve"> </w:t>
       </w:r>
@@ -4471,7 +4575,6 @@
           <w:b/>
           <w:bCs/>
           <w:noProof/>
-          <w:sz w:val="22"/>
         </w:rPr>
         <w:t>94,</w:t>
       </w:r>
@@ -4479,7 +4582,6 @@
         <w:rPr>
           <w:rFonts w:ascii="Calibri" w:hAnsi="Calibri" w:cs="Calibri"/>
           <w:noProof/>
-          <w:sz w:val="22"/>
         </w:rPr>
         <w:t xml:space="preserve"> 3425.</w:t>
       </w:r>
@@ -4494,14 +4596,12 @@
         <w:rPr>
           <w:rFonts w:ascii="Calibri" w:hAnsi="Calibri" w:cs="Calibri"/>
           <w:noProof/>
-          <w:sz w:val="22"/>
         </w:rPr>
       </w:pPr>
       <w:r>
         <w:rPr>
           <w:rFonts w:ascii="Calibri" w:hAnsi="Calibri" w:cs="Calibri"/>
           <w:noProof/>
-          <w:sz w:val="22"/>
         </w:rPr>
         <w:t xml:space="preserve">NANDI S (1958). Endocrine control of mammarygland development and function in the C3H/ He Crgl mouse. </w:t>
       </w:r>
@@ -4511,7 +4611,6 @@
           <w:i/>
           <w:iCs/>
           <w:noProof/>
-          <w:sz w:val="22"/>
         </w:rPr>
         <w:t>J Natl Cancer Inst</w:t>
       </w:r>
@@ -4519,7 +4618,6 @@
         <w:rPr>
           <w:rFonts w:ascii="Calibri" w:hAnsi="Calibri" w:cs="Calibri"/>
           <w:noProof/>
-          <w:sz w:val="22"/>
         </w:rPr>
         <w:t xml:space="preserve"> </w:t>
       </w:r>
@@ -4529,7 +4627,6 @@
           <w:b/>
           <w:bCs/>
           <w:noProof/>
-          <w:sz w:val="22"/>
         </w:rPr>
         <w:t>21,</w:t>
       </w:r>
@@ -4537,7 +4634,6 @@
         <w:rPr>
           <w:rFonts w:ascii="Calibri" w:hAnsi="Calibri" w:cs="Calibri"/>
           <w:noProof/>
-          <w:sz w:val="22"/>
         </w:rPr>
         <w:t xml:space="preserve"> 1039–1063.</w:t>
       </w:r>
@@ -4552,14 +4648,12 @@
         <w:rPr>
           <w:rFonts w:ascii="Calibri" w:hAnsi="Calibri" w:cs="Calibri"/>
           <w:noProof/>
-          <w:sz w:val="22"/>
         </w:rPr>
       </w:pPr>
       <w:r>
         <w:rPr>
           <w:rFonts w:ascii="Calibri" w:hAnsi="Calibri" w:cs="Calibri"/>
           <w:noProof/>
-          <w:sz w:val="22"/>
         </w:rPr>
         <w:t xml:space="preserve">Patacchioli FR, Cigliana G, Cilumbriello A, Perrone G, Capri O, Alem&amp;agrave; S, Zichella L &amp; Angelucci L (1992). Maternal Plasma and Milk Free Cortisol during the First 3 Days of Breast-Feeding following Spontaneous Delivery or Elective Cesarean Section. </w:t>
       </w:r>
@@ -4569,7 +4663,6 @@
           <w:i/>
           <w:iCs/>
           <w:noProof/>
-          <w:sz w:val="22"/>
         </w:rPr>
         <w:t>Gynecol Obstet Invest</w:t>
       </w:r>
@@ -4577,7 +4670,6 @@
         <w:rPr>
           <w:rFonts w:ascii="Calibri" w:hAnsi="Calibri" w:cs="Calibri"/>
           <w:noProof/>
-          <w:sz w:val="22"/>
         </w:rPr>
         <w:t xml:space="preserve"> </w:t>
       </w:r>
@@ -4587,7 +4679,6 @@
           <w:b/>
           <w:bCs/>
           <w:noProof/>
-          <w:sz w:val="22"/>
         </w:rPr>
         <w:t>34,</w:t>
       </w:r>
@@ -4595,7 +4686,6 @@
         <w:rPr>
           <w:rFonts w:ascii="Calibri" w:hAnsi="Calibri" w:cs="Calibri"/>
           <w:noProof/>
-          <w:sz w:val="22"/>
         </w:rPr>
         <w:t xml:space="preserve"> 159–163.</w:t>
       </w:r>
@@ -4610,14 +4700,12 @@
         <w:rPr>
           <w:rFonts w:ascii="Calibri" w:hAnsi="Calibri" w:cs="Calibri"/>
           <w:noProof/>
-          <w:sz w:val="22"/>
         </w:rPr>
       </w:pPr>
       <w:r>
         <w:rPr>
           <w:rFonts w:ascii="Calibri" w:hAnsi="Calibri" w:cs="Calibri"/>
           <w:noProof/>
-          <w:sz w:val="22"/>
         </w:rPr>
         <w:t xml:space="preserve">Shamay A, Shapiro F, Barash H, Bruckental I, Silanikove N &amp; Shamay A (2000). Effect of dexamethasone on milk yield and composition in dairy cows. </w:t>
       </w:r>
@@ -4627,7 +4715,6 @@
           <w:i/>
           <w:iCs/>
           <w:noProof/>
-          <w:sz w:val="22"/>
         </w:rPr>
         <w:t>INRA/EDP Sci</w:t>
       </w:r>
@@ -4635,7 +4722,6 @@
         <w:rPr>
           <w:rFonts w:ascii="Calibri" w:hAnsi="Calibri" w:cs="Calibri"/>
           <w:noProof/>
-          <w:sz w:val="22"/>
         </w:rPr>
         <w:t>; DOI: 10.1051/animres:2000125ï.</w:t>
       </w:r>
@@ -4650,14 +4736,12 @@
         <w:rPr>
           <w:rFonts w:ascii="Calibri" w:hAnsi="Calibri" w:cs="Calibri"/>
           <w:noProof/>
-          <w:sz w:val="22"/>
         </w:rPr>
       </w:pPr>
       <w:r>
         <w:rPr>
           <w:rFonts w:ascii="Calibri" w:hAnsi="Calibri" w:cs="Calibri"/>
           <w:noProof/>
-          <w:sz w:val="22"/>
         </w:rPr>
         <w:t xml:space="preserve">Singh RR, Cuffe JS &amp; Moritz KM (2012). Short- and long-term effects of exposure to natural and synthetic glucocorticoids during development. </w:t>
       </w:r>
@@ -4667,7 +4751,6 @@
           <w:i/>
           <w:iCs/>
           <w:noProof/>
-          <w:sz w:val="22"/>
         </w:rPr>
         <w:t>Clin Exp Pharmacol Physiol</w:t>
       </w:r>
@@ -4675,7 +4758,6 @@
         <w:rPr>
           <w:rFonts w:ascii="Calibri" w:hAnsi="Calibri" w:cs="Calibri"/>
           <w:noProof/>
-          <w:sz w:val="22"/>
         </w:rPr>
         <w:t xml:space="preserve"> </w:t>
       </w:r>
@@ -4685,7 +4767,6 @@
           <w:b/>
           <w:bCs/>
           <w:noProof/>
-          <w:sz w:val="22"/>
         </w:rPr>
         <w:t>39,</w:t>
       </w:r>
@@ -4693,7 +4774,6 @@
         <w:rPr>
           <w:rFonts w:ascii="Calibri" w:hAnsi="Calibri" w:cs="Calibri"/>
           <w:noProof/>
-          <w:sz w:val="22"/>
         </w:rPr>
         <w:t xml:space="preserve"> 979–989.</w:t>
       </w:r>
@@ -4708,14 +4788,12 @@
         <w:rPr>
           <w:rFonts w:ascii="Calibri" w:hAnsi="Calibri" w:cs="Calibri"/>
           <w:noProof/>
-          <w:sz w:val="22"/>
         </w:rPr>
       </w:pPr>
       <w:r>
         <w:rPr>
           <w:rFonts w:ascii="Calibri" w:hAnsi="Calibri" w:cs="Calibri"/>
           <w:noProof/>
-          <w:sz w:val="22"/>
         </w:rPr>
         <w:t xml:space="preserve">Smith RE, Maguire JA, Stein-Oakley AN, Sasano H, Takahashi K-I, Fukushima K &amp; Krozowski ZS (1996). </w:t>
       </w:r>
@@ -4725,7 +4803,6 @@
           <w:i/>
           <w:iCs/>
           <w:noProof/>
-          <w:sz w:val="22"/>
         </w:rPr>
         <w:t>Localization of 1 lP-Hydroxysteroid Dehydrogenase Type II in Human Epithelial Tissues</w:t>
       </w:r>
@@ -4733,7 +4810,6 @@
         <w:rPr>
           <w:rFonts w:ascii="Calibri" w:hAnsi="Calibri" w:cs="Calibri"/>
           <w:noProof/>
-          <w:sz w:val="22"/>
         </w:rPr>
         <w:t>. Available at: https://academic.oup.com/jcem/article-abstract/81/9/3244/2651050 [Accessed June 26, 2019].</w:t>
       </w:r>
@@ -4748,14 +4824,12 @@
         <w:rPr>
           <w:rFonts w:ascii="Calibri" w:hAnsi="Calibri" w:cs="Calibri"/>
           <w:noProof/>
-          <w:sz w:val="22"/>
         </w:rPr>
       </w:pPr>
       <w:r>
         <w:rPr>
           <w:rFonts w:ascii="Calibri" w:hAnsi="Calibri" w:cs="Calibri"/>
           <w:noProof/>
-          <w:sz w:val="22"/>
         </w:rPr>
         <w:t xml:space="preserve">Suh S &amp; Park MK (2017). Glucocorticoid-Induced Diabetes Mellitus: An Important but Overlooked Problem. </w:t>
       </w:r>
@@ -4765,7 +4839,6 @@
           <w:i/>
           <w:iCs/>
           <w:noProof/>
-          <w:sz w:val="22"/>
         </w:rPr>
         <w:t>Endocrinol Metab (Seoul, Korea)</w:t>
       </w:r>
@@ -4773,7 +4846,6 @@
         <w:rPr>
           <w:rFonts w:ascii="Calibri" w:hAnsi="Calibri" w:cs="Calibri"/>
           <w:noProof/>
-          <w:sz w:val="22"/>
         </w:rPr>
         <w:t xml:space="preserve"> </w:t>
       </w:r>
@@ -4783,7 +4855,6 @@
           <w:b/>
           <w:bCs/>
           <w:noProof/>
-          <w:sz w:val="22"/>
         </w:rPr>
         <w:t>32,</w:t>
       </w:r>
@@ -4791,7 +4862,6 @@
         <w:rPr>
           <w:rFonts w:ascii="Calibri" w:hAnsi="Calibri" w:cs="Calibri"/>
           <w:noProof/>
-          <w:sz w:val="22"/>
         </w:rPr>
         <w:t xml:space="preserve"> 180–189.</w:t>
       </w:r>
@@ -4806,14 +4876,12 @@
         <w:rPr>
           <w:rFonts w:ascii="Calibri" w:hAnsi="Calibri" w:cs="Calibri"/>
           <w:noProof/>
-          <w:sz w:val="22"/>
         </w:rPr>
       </w:pPr>
       <w:r>
         <w:rPr>
           <w:rFonts w:ascii="Calibri" w:hAnsi="Calibri" w:cs="Calibri"/>
           <w:noProof/>
-          <w:sz w:val="22"/>
         </w:rPr>
         <w:t xml:space="preserve">Tamez-Pérez HE, Quintanilla-Flores DL, Rodríguez-Gutiérrez R, González-González JG &amp; Tamez-Peña AL (2015). Steroid hyperglycemia: Prevalence, early detection and therapeutic recommendations: A narrative review. </w:t>
       </w:r>
@@ -4823,7 +4891,6 @@
           <w:i/>
           <w:iCs/>
           <w:noProof/>
-          <w:sz w:val="22"/>
         </w:rPr>
         <w:t>World J Diabetes</w:t>
       </w:r>
@@ -4831,7 +4898,6 @@
         <w:rPr>
           <w:rFonts w:ascii="Calibri" w:hAnsi="Calibri" w:cs="Calibri"/>
           <w:noProof/>
-          <w:sz w:val="22"/>
         </w:rPr>
         <w:t xml:space="preserve"> </w:t>
       </w:r>
@@ -4841,7 +4907,6 @@
           <w:b/>
           <w:bCs/>
           <w:noProof/>
-          <w:sz w:val="22"/>
         </w:rPr>
         <w:t>6,</w:t>
       </w:r>
@@ -4849,7 +4914,6 @@
         <w:rPr>
           <w:rFonts w:ascii="Calibri" w:hAnsi="Calibri" w:cs="Calibri"/>
           <w:noProof/>
-          <w:sz w:val="22"/>
         </w:rPr>
         <w:t xml:space="preserve"> 1073–1081.</w:t>
       </w:r>
@@ -4864,14 +4928,12 @@
         <w:rPr>
           <w:rFonts w:ascii="Calibri" w:hAnsi="Calibri" w:cs="Calibri"/>
           <w:noProof/>
-          <w:sz w:val="22"/>
         </w:rPr>
       </w:pPr>
       <w:r>
         <w:rPr>
           <w:rFonts w:ascii="Calibri" w:hAnsi="Calibri" w:cs="Calibri"/>
           <w:noProof/>
-          <w:sz w:val="22"/>
         </w:rPr>
         <w:t xml:space="preserve">Varner MA &amp; Johnson BH (1983). Influence of Adrenocorticotropin upon Milk Production, Milk Constituents, and Endocrine Measures of Dairy Cows. </w:t>
       </w:r>
@@ -4881,7 +4943,6 @@
           <w:i/>
           <w:iCs/>
           <w:noProof/>
-          <w:sz w:val="22"/>
         </w:rPr>
         <w:t>J Dairy Sci</w:t>
       </w:r>
@@ -4889,7 +4950,6 @@
         <w:rPr>
           <w:rFonts w:ascii="Calibri" w:hAnsi="Calibri" w:cs="Calibri"/>
           <w:noProof/>
-          <w:sz w:val="22"/>
         </w:rPr>
         <w:t xml:space="preserve"> </w:t>
       </w:r>
@@ -4899,7 +4959,6 @@
           <w:b/>
           <w:bCs/>
           <w:noProof/>
-          <w:sz w:val="22"/>
         </w:rPr>
         <w:t>66,</w:t>
       </w:r>
@@ -4907,7 +4966,6 @@
         <w:rPr>
           <w:rFonts w:ascii="Calibri" w:hAnsi="Calibri" w:cs="Calibri"/>
           <w:noProof/>
-          <w:sz w:val="22"/>
         </w:rPr>
         <w:t xml:space="preserve"> 458–465.</w:t>
       </w:r>
@@ -4922,14 +4980,12 @@
         <w:rPr>
           <w:rFonts w:ascii="Calibri" w:hAnsi="Calibri" w:cs="Calibri"/>
           <w:noProof/>
-          <w:sz w:val="22"/>
         </w:rPr>
       </w:pPr>
       <w:r>
         <w:rPr>
           <w:rFonts w:ascii="Calibri" w:hAnsi="Calibri" w:cs="Calibri"/>
           <w:noProof/>
-          <w:sz w:val="22"/>
         </w:rPr>
         <w:t xml:space="preserve">van der Voorn B, de Waard M, van Goudoever JB, Rotteveel J, Heijboer AC &amp; Finken MJ (2016). Breast-Milk Cortisol and Cortisone Concentrations Follow the Diurnal Rhythm of Maternal Hypothalamus-Pituitary-Adrenal Axis Activity. </w:t>
       </w:r>
@@ -4939,7 +4995,6 @@
           <w:i/>
           <w:iCs/>
           <w:noProof/>
-          <w:sz w:val="22"/>
         </w:rPr>
         <w:t>J Nutr</w:t>
       </w:r>
@@ -4947,7 +5002,6 @@
         <w:rPr>
           <w:rFonts w:ascii="Calibri" w:hAnsi="Calibri" w:cs="Calibri"/>
           <w:noProof/>
-          <w:sz w:val="22"/>
         </w:rPr>
         <w:t xml:space="preserve"> </w:t>
       </w:r>
@@ -4957,7 +5011,6 @@
           <w:b/>
           <w:bCs/>
           <w:noProof/>
-          <w:sz w:val="22"/>
         </w:rPr>
         <w:t>146,</w:t>
       </w:r>
@@ -4965,7 +5018,6 @@
         <w:rPr>
           <w:rFonts w:ascii="Calibri" w:hAnsi="Calibri" w:cs="Calibri"/>
           <w:noProof/>
-          <w:sz w:val="22"/>
         </w:rPr>
         <w:t xml:space="preserve"> 2174–2179.</w:t>
       </w:r>
@@ -4980,14 +5032,12 @@
         <w:rPr>
           <w:rFonts w:ascii="Calibri" w:hAnsi="Calibri" w:cs="Calibri"/>
           <w:noProof/>
-          <w:sz w:val="22"/>
         </w:rPr>
       </w:pPr>
       <w:r>
         <w:rPr>
           <w:rFonts w:ascii="Calibri" w:hAnsi="Calibri" w:cs="Calibri"/>
           <w:noProof/>
-          <w:sz w:val="22"/>
         </w:rPr>
         <w:t xml:space="preserve">Wang H, Kubica N, Ellisen LW, Jefferson LS &amp; Kimball SR (2006). Dexamethasone represses signaling through the mammalian target of rapamycin in muscle cells by enhancing expression of REDD1. </w:t>
       </w:r>
@@ -4997,7 +5047,6 @@
           <w:i/>
           <w:iCs/>
           <w:noProof/>
-          <w:sz w:val="22"/>
         </w:rPr>
         <w:t>J Biol Chem</w:t>
       </w:r>
@@ -5005,7 +5054,6 @@
         <w:rPr>
           <w:rFonts w:ascii="Calibri" w:hAnsi="Calibri" w:cs="Calibri"/>
           <w:noProof/>
-          <w:sz w:val="22"/>
         </w:rPr>
         <w:t xml:space="preserve"> </w:t>
       </w:r>
@@ -5015,7 +5063,6 @@
           <w:b/>
           <w:bCs/>
           <w:noProof/>
-          <w:sz w:val="22"/>
         </w:rPr>
         <w:t>281,</w:t>
       </w:r>
@@ -5023,7 +5070,6 @@
         <w:rPr>
           <w:rFonts w:ascii="Calibri" w:hAnsi="Calibri" w:cs="Calibri"/>
           <w:noProof/>
-          <w:sz w:val="22"/>
         </w:rPr>
         <w:t xml:space="preserve"> 39128–39134.</w:t>
       </w:r>
@@ -5038,15 +5084,14 @@
         <w:rPr>
           <w:rFonts w:ascii="Calibri" w:hAnsi="Calibri" w:cs="Calibri"/>
           <w:noProof/>
-          <w:sz w:val="22"/>
         </w:rPr>
       </w:pPr>
       <w:r>
         <w:rPr>
           <w:rFonts w:ascii="Calibri" w:hAnsi="Calibri" w:cs="Calibri"/>
           <w:noProof/>
-          <w:sz w:val="22"/>
-        </w:rPr>
+        </w:rPr>
+        <w:lastRenderedPageBreak/>
         <w:t xml:space="preserve">Wolff NC, McKay RM &amp; Brugarolas J (2014). REDD1/DDIT4-Independent mTORC1 Inhibition and Apoptosis by Glucocorticoids in Thymocytes. </w:t>
       </w:r>
       <w:r>
@@ -5055,7 +5100,6 @@
           <w:i/>
           <w:iCs/>
           <w:noProof/>
-          <w:sz w:val="22"/>
         </w:rPr>
         <w:t>Mol Cancer Res</w:t>
       </w:r>
@@ -5063,7 +5107,6 @@
         <w:rPr>
           <w:rFonts w:ascii="Calibri" w:hAnsi="Calibri" w:cs="Calibri"/>
           <w:noProof/>
-          <w:sz w:val="22"/>
         </w:rPr>
         <w:t xml:space="preserve"> </w:t>
       </w:r>
@@ -5073,7 +5116,6 @@
           <w:b/>
           <w:bCs/>
           <w:noProof/>
-          <w:sz w:val="22"/>
         </w:rPr>
         <w:t>12,</w:t>
       </w:r>
@@ -5081,7 +5123,6 @@
         <w:rPr>
           <w:rFonts w:ascii="Calibri" w:hAnsi="Calibri" w:cs="Calibri"/>
           <w:noProof/>
-          <w:sz w:val="22"/>
         </w:rPr>
         <w:t xml:space="preserve"> 867–877.</w:t>
       </w:r>
@@ -5096,14 +5137,12 @@
         <w:rPr>
           <w:rFonts w:ascii="Calibri" w:hAnsi="Calibri" w:cs="Calibri"/>
           <w:noProof/>
-          <w:sz w:val="22"/>
         </w:rPr>
       </w:pPr>
       <w:r>
         <w:rPr>
           <w:rFonts w:ascii="Calibri" w:hAnsi="Calibri" w:cs="Calibri"/>
           <w:noProof/>
-          <w:sz w:val="22"/>
         </w:rPr>
         <w:t xml:space="preserve">Yang X &amp; Friedl A (2015). A Positive Feedback Loop Between Prolactin and Stat5 Promotes Angiogenesis. In </w:t>
       </w:r>
@@ -5113,7 +5152,6 @@
           <w:i/>
           <w:iCs/>
           <w:noProof/>
-          <w:sz w:val="22"/>
         </w:rPr>
         <w:t>Advances in experimental medicine and biology</w:t>
       </w:r>
@@ -5121,31 +5159,14 @@
         <w:rPr>
           <w:rFonts w:ascii="Calibri" w:hAnsi="Calibri" w:cs="Calibri"/>
           <w:noProof/>
-          <w:sz w:val="22"/>
         </w:rPr>
         <w:t>, pp. 265–280. Available at: http://www.ncbi.nlm.nih.gov/pubmed/25472543 [Accessed June 24, 2019].</w:t>
       </w:r>
     </w:p>
     <w:p>
-      <w:pPr>
-        <w:rPr>
-          <w:rFonts w:cstheme="minorHAnsi"/>
-          <w:sz w:val="22"/>
-          <w:szCs w:val="22"/>
-        </w:rPr>
-      </w:pPr>
-      <w:r>
-        <w:rPr>
-          <w:rFonts w:cstheme="minorHAnsi"/>
-          <w:sz w:val="22"/>
-          <w:szCs w:val="22"/>
-        </w:rPr>
+      <w:r>
         <w:fldChar w:fldCharType="end"/>
       </w:r>
-    </w:p>
-    <w:p/>
-    <w:p>
-      <w:bookmarkStart w:id="0" w:name="_GoBack"/>
       <w:bookmarkEnd w:id="0"/>
     </w:p>
     <w:sectPr>
@@ -5687,7 +5708,7 @@
   <w:style w:type="paragraph" w:default="1" w:styleId="Normal">
     <w:name w:val="Normal"/>
     <w:qFormat/>
-    <w:rsid w:val="000A5FC2"/>
+    <w:rsid w:val="00E45296"/>
   </w:style>
   <w:style w:type="character" w:default="1" w:styleId="DefaultParagraphFont">
     <w:name w:val="Default Paragraph Font"/>
@@ -6043,7 +6064,7 @@
 </file>
 
 <file path=customXml/itemProps1.xml><?xml version="1.0" encoding="utf-8"?>
-<ds:datastoreItem xmlns:ds="http://schemas.openxmlformats.org/officeDocument/2006/customXml" ds:itemID="{6860A1C1-B51C-474F-8281-487C70250320}">
+<ds:datastoreItem xmlns:ds="http://schemas.openxmlformats.org/officeDocument/2006/customXml" ds:itemID="{8294CA54-F161-6944-B439-6794423A1C2D}">
   <ds:schemaRefs>
     <ds:schemaRef ds:uri="http://schemas.openxmlformats.org/officeDocument/2006/bibliography"/>
   </ds:schemaRefs>

</xml_diff>

<commit_message>
Made several suggestions of changes.
</commit_message>
<xml_diff>
--- a/Noura Preliminary Exam/Aim 2.docx
+++ b/Noura Preliminary Exam/Aim 2.docx
@@ -10,7 +10,6 @@
           <w:szCs w:val="22"/>
         </w:rPr>
       </w:pPr>
-      <w:bookmarkStart w:id="0" w:name="_GoBack"/>
       <w:r>
         <w:rPr>
           <w:rFonts w:cstheme="minorHAnsi"/>
@@ -2748,6 +2747,32 @@
         </w:rPr>
         <w:t xml:space="preserve"> </w:t>
       </w:r>
+    </w:p>
+    <w:p>
+      <w:pPr>
+        <w:rPr>
+          <w:rFonts w:cstheme="minorHAnsi"/>
+          <w:sz w:val="22"/>
+          <w:szCs w:val="22"/>
+        </w:rPr>
+      </w:pPr>
+    </w:p>
+    <w:p>
+      <w:pPr>
+        <w:pStyle w:val="Heading1"/>
+      </w:pPr>
+      <w:r>
+        <w:t>Experimental Design</w:t>
+      </w:r>
+    </w:p>
+    <w:p>
+      <w:pPr>
+        <w:rPr>
+          <w:rFonts w:cstheme="minorHAnsi"/>
+          <w:sz w:val="22"/>
+          <w:szCs w:val="22"/>
+        </w:rPr>
+      </w:pPr>
       <w:r>
         <w:rPr>
           <w:rFonts w:cstheme="minorHAnsi"/>
@@ -2762,7 +2787,498 @@
           <w:sz w:val="22"/>
           <w:szCs w:val="22"/>
         </w:rPr>
-        <w:t xml:space="preserve"> will obtain 8-week old C57Bl6/J mice from </w:t>
+        <w:t xml:space="preserve"> will obtain 8-week old C57B</w:t>
+      </w:r>
+      <w:r>
+        <w:rPr>
+          <w:rFonts w:cstheme="minorHAnsi"/>
+          <w:sz w:val="22"/>
+          <w:szCs w:val="22"/>
+        </w:rPr>
+        <w:t>L</w:t>
+      </w:r>
+      <w:r>
+        <w:rPr>
+          <w:rFonts w:cstheme="minorHAnsi"/>
+          <w:sz w:val="22"/>
+          <w:szCs w:val="22"/>
+        </w:rPr>
+        <w:t xml:space="preserve">6/J mice from </w:t>
+      </w:r>
+      <w:r>
+        <w:rPr>
+          <w:rFonts w:cstheme="minorHAnsi"/>
+          <w:sz w:val="22"/>
+          <w:szCs w:val="22"/>
+        </w:rPr>
+        <w:t>The Jackson</w:t>
+      </w:r>
+      <w:r>
+        <w:rPr>
+          <w:rFonts w:cstheme="minorHAnsi"/>
+          <w:sz w:val="22"/>
+          <w:szCs w:val="22"/>
+        </w:rPr>
+        <w:t xml:space="preserve"> </w:t>
+      </w:r>
+      <w:r>
+        <w:rPr>
+          <w:rFonts w:cstheme="minorHAnsi"/>
+          <w:sz w:val="22"/>
+          <w:szCs w:val="22"/>
+        </w:rPr>
+        <w:t>Laboratory</w:t>
+      </w:r>
+      <w:r>
+        <w:rPr>
+          <w:rFonts w:cstheme="minorHAnsi"/>
+          <w:sz w:val="22"/>
+          <w:szCs w:val="22"/>
+        </w:rPr>
+        <w:t xml:space="preserve">. </w:t>
+      </w:r>
+      <w:r>
+        <w:rPr>
+          <w:rFonts w:cstheme="minorHAnsi"/>
+          <w:sz w:val="22"/>
+          <w:szCs w:val="22"/>
+        </w:rPr>
+        <w:t>M</w:t>
+      </w:r>
+      <w:r>
+        <w:rPr>
+          <w:rFonts w:cstheme="minorHAnsi"/>
+          <w:sz w:val="22"/>
+          <w:szCs w:val="22"/>
+        </w:rPr>
+        <w:t xml:space="preserve">ice will be given </w:t>
+      </w:r>
+      <w:r>
+        <w:rPr>
+          <w:rFonts w:cstheme="minorHAnsi"/>
+          <w:sz w:val="22"/>
+          <w:szCs w:val="22"/>
+        </w:rPr>
+        <w:t>two</w:t>
+      </w:r>
+      <w:r>
+        <w:rPr>
+          <w:rFonts w:cstheme="minorHAnsi"/>
+          <w:sz w:val="22"/>
+          <w:szCs w:val="22"/>
+        </w:rPr>
+        <w:t xml:space="preserve"> week</w:t>
+      </w:r>
+      <w:r>
+        <w:rPr>
+          <w:rFonts w:cstheme="minorHAnsi"/>
+          <w:sz w:val="22"/>
+          <w:szCs w:val="22"/>
+        </w:rPr>
+        <w:t>s</w:t>
+      </w:r>
+      <w:r>
+        <w:rPr>
+          <w:rFonts w:cstheme="minorHAnsi"/>
+          <w:sz w:val="22"/>
+          <w:szCs w:val="22"/>
+        </w:rPr>
+        <w:t xml:space="preserve"> to acclimatize</w:t>
+      </w:r>
+      <w:r>
+        <w:rPr>
+          <w:rFonts w:cstheme="minorHAnsi"/>
+          <w:sz w:val="22"/>
+          <w:szCs w:val="22"/>
+        </w:rPr>
+        <w:t xml:space="preserve"> with </w:t>
+      </w:r>
+      <w:r>
+        <w:rPr>
+          <w:rFonts w:cstheme="minorHAnsi"/>
+          <w:i/>
+          <w:sz w:val="22"/>
+          <w:szCs w:val="22"/>
+        </w:rPr>
+        <w:t xml:space="preserve">ad libitum </w:t>
+      </w:r>
+      <w:r>
+        <w:rPr>
+          <w:rFonts w:cstheme="minorHAnsi"/>
+          <w:sz w:val="22"/>
+          <w:szCs w:val="22"/>
+        </w:rPr>
+        <w:t xml:space="preserve">access to normal chow diet and water. After acclimatization, the first cohort of dams will be assigned to one group of the following: </w:t>
+      </w:r>
+      <w:commentRangeStart w:id="0"/>
+      <w:r>
+        <w:rPr>
+          <w:rFonts w:cstheme="minorHAnsi"/>
+          <w:sz w:val="22"/>
+          <w:szCs w:val="22"/>
+        </w:rPr>
+        <w:t>control 1, control 2, experimental 1, or experimental 2.</w:t>
+      </w:r>
+      <w:commentRangeEnd w:id="0"/>
+      <w:r>
+        <w:rPr>
+          <w:rStyle w:val="CommentReference"/>
+        </w:rPr>
+        <w:commentReference w:id="0"/>
+      </w:r>
+      <w:r>
+        <w:rPr>
+          <w:rFonts w:cstheme="minorHAnsi"/>
+          <w:sz w:val="22"/>
+          <w:szCs w:val="22"/>
+        </w:rPr>
+        <w:t xml:space="preserve"> The two control groups will have </w:t>
+      </w:r>
+      <w:r>
+        <w:rPr>
+          <w:rFonts w:cstheme="minorHAnsi"/>
+          <w:i/>
+          <w:sz w:val="22"/>
+          <w:szCs w:val="22"/>
+        </w:rPr>
+        <w:t xml:space="preserve">ad libitum </w:t>
+      </w:r>
+      <w:r>
+        <w:rPr>
+          <w:rFonts w:cstheme="minorHAnsi"/>
+          <w:sz w:val="22"/>
+          <w:szCs w:val="22"/>
+        </w:rPr>
+        <w:t xml:space="preserve">access to normal chow diet and water. The two experimental groups will have </w:t>
+      </w:r>
+      <w:r>
+        <w:rPr>
+          <w:rFonts w:cstheme="minorHAnsi"/>
+          <w:i/>
+          <w:sz w:val="22"/>
+          <w:szCs w:val="22"/>
+        </w:rPr>
+        <w:t>ad libitum</w:t>
+      </w:r>
+      <w:r>
+        <w:rPr>
+          <w:rFonts w:cstheme="minorHAnsi"/>
+          <w:sz w:val="22"/>
+          <w:szCs w:val="22"/>
+        </w:rPr>
+        <w:t xml:space="preserve"> access to normal chow diet with dexamethasone administration in the drinking water at a dose of 1mg/kg/day. After one week of treatment, all groups in this cohort will be mated with age-matched male mice. The dexamethasone exposure will start one week prior to conception and will last all throughout gestation and lactation until postnatal day (PND) 16.5 and 21.5 for </w:t>
+      </w:r>
+      <w:commentRangeStart w:id="1"/>
+      <w:r>
+        <w:rPr>
+          <w:rFonts w:cstheme="minorHAnsi"/>
+          <w:sz w:val="22"/>
+          <w:szCs w:val="22"/>
+        </w:rPr>
+        <w:t xml:space="preserve">experimental groups 1 and 2, respectively. </w:t>
+      </w:r>
+      <w:commentRangeEnd w:id="1"/>
+      <w:r>
+        <w:rPr>
+          <w:rStyle w:val="CommentReference"/>
+        </w:rPr>
+        <w:commentReference w:id="1"/>
+      </w:r>
+    </w:p>
+    <w:p>
+      <w:pPr>
+        <w:rPr>
+          <w:rFonts w:cstheme="minorHAnsi"/>
+          <w:sz w:val="22"/>
+          <w:szCs w:val="22"/>
+        </w:rPr>
+      </w:pPr>
+    </w:p>
+    <w:p>
+      <w:pPr>
+        <w:rPr>
+          <w:rFonts w:cstheme="minorHAnsi"/>
+          <w:sz w:val="22"/>
+          <w:szCs w:val="22"/>
+        </w:rPr>
+      </w:pPr>
+    </w:p>
+    <w:p>
+      <w:pPr>
+        <w:rPr>
+          <w:rFonts w:cstheme="minorHAnsi"/>
+          <w:sz w:val="22"/>
+          <w:szCs w:val="22"/>
+        </w:rPr>
+      </w:pPr>
+      <w:r>
+        <w:rPr>
+          <w:rFonts w:cstheme="minorHAnsi"/>
+          <w:sz w:val="22"/>
+          <w:szCs w:val="22"/>
+        </w:rPr>
+        <w:t xml:space="preserve"> In a second cohort, mice will be given two weeks to acclimatize. After acclimatization, mice will be simultaneously assigned to one of the following four groups: control 1, control 2, experimental 1, or experimental 2. Dams will then be mated with age-matched males after acclimatization. Both control 1 and control 2 groups in the second cohort will have </w:t>
+      </w:r>
+      <w:r>
+        <w:rPr>
+          <w:rFonts w:cstheme="minorHAnsi"/>
+          <w:i/>
+          <w:sz w:val="22"/>
+          <w:szCs w:val="22"/>
+        </w:rPr>
+        <w:t>ad libitum</w:t>
+      </w:r>
+      <w:r>
+        <w:rPr>
+          <w:rFonts w:cstheme="minorHAnsi"/>
+          <w:sz w:val="22"/>
+          <w:szCs w:val="22"/>
+        </w:rPr>
+        <w:t xml:space="preserve"> access to normal chow diet and water throughout gestation. Experimental groups 1 and 2 will be given dexamethasone in the drinking water at a dose of 1mg/kg/day </w:t>
+      </w:r>
+      <w:commentRangeStart w:id="2"/>
+      <w:r>
+        <w:rPr>
+          <w:rFonts w:cstheme="minorHAnsi"/>
+          <w:sz w:val="22"/>
+          <w:szCs w:val="22"/>
+        </w:rPr>
+        <w:t>at the beginning of mating</w:t>
+      </w:r>
+      <w:commentRangeEnd w:id="2"/>
+      <w:r>
+        <w:rPr>
+          <w:rStyle w:val="CommentReference"/>
+        </w:rPr>
+        <w:commentReference w:id="2"/>
+      </w:r>
+      <w:r>
+        <w:rPr>
+          <w:rFonts w:cstheme="minorHAnsi"/>
+          <w:sz w:val="22"/>
+          <w:szCs w:val="22"/>
+        </w:rPr>
+        <w:t xml:space="preserve">. Dexamethasone exposure for experimental groups 1 and 2 will last throughout gestation and lactation until PND16.5 and PND21.5, respectively. </w:t>
+      </w:r>
+    </w:p>
+    <w:p>
+      <w:pPr>
+        <w:rPr>
+          <w:rFonts w:cstheme="minorHAnsi"/>
+          <w:sz w:val="22"/>
+          <w:szCs w:val="22"/>
+        </w:rPr>
+      </w:pPr>
+      <w:r>
+        <w:rPr>
+          <w:rFonts w:cstheme="minorHAnsi"/>
+          <w:sz w:val="22"/>
+          <w:szCs w:val="22"/>
+        </w:rPr>
+        <w:t>Male breeders from both cohorts will be removed from the cage after 18 days of mating to avoid the occurrence of a second pregnancy, which may bias our results due to changes in the hormonal milieu.</w:t>
+      </w:r>
+      <w:r>
+        <w:rPr>
+          <w:rFonts w:cstheme="minorHAnsi"/>
+          <w:b/>
+          <w:sz w:val="22"/>
+          <w:szCs w:val="22"/>
+        </w:rPr>
+        <w:t xml:space="preserve"> </w:t>
+      </w:r>
+      <w:r>
+        <w:rPr>
+          <w:rFonts w:cstheme="minorHAnsi"/>
+          <w:sz w:val="22"/>
+          <w:szCs w:val="22"/>
+        </w:rPr>
+        <w:t xml:space="preserve">In both cohorts, the dams will undergo body mass assessment three times weekly and immediately postpartum using magnetic resonance to assess body composition. We will measure dam food and water intake weekly. We will check for litters on a daily basis after 2.5 weeks of mating. The number of pups born will be recorded to determine maternal fertility and pup viability. The offspring will be weighed at PND0.5, PND7.5, 14.5, 16.5, and at 21.5 depending on their group. </w:t>
+      </w:r>
+    </w:p>
+    <w:p>
+      <w:pPr>
+        <w:rPr>
+          <w:rFonts w:cstheme="minorHAnsi"/>
+          <w:b/>
+          <w:sz w:val="22"/>
+          <w:szCs w:val="22"/>
+        </w:rPr>
+      </w:pPr>
+    </w:p>
+    <w:p>
+      <w:pPr>
+        <w:pStyle w:val="Heading2"/>
+      </w:pPr>
+      <w:r>
+        <w:t xml:space="preserve">Dexamethasone </w:t>
+      </w:r>
+      <w:commentRangeStart w:id="3"/>
+      <w:r>
+        <w:t>Exposure</w:t>
+      </w:r>
+      <w:commentRangeEnd w:id="3"/>
+      <w:r>
+        <w:rPr>
+          <w:rStyle w:val="CommentReference"/>
+          <w:rFonts w:asciiTheme="minorHAnsi" w:eastAsiaTheme="minorHAnsi" w:hAnsiTheme="minorHAnsi" w:cstheme="minorBidi"/>
+          <w:color w:val="auto"/>
+        </w:rPr>
+        <w:commentReference w:id="3"/>
+      </w:r>
+    </w:p>
+    <w:p/>
+    <w:p/>
+    <w:p>
+      <w:pPr>
+        <w:pStyle w:val="Heading2"/>
+      </w:pPr>
+      <w:r>
+        <w:t>Determining Milk Production</w:t>
+      </w:r>
+    </w:p>
+    <w:p>
+      <w:pPr>
+        <w:rPr>
+          <w:rFonts w:cstheme="minorHAnsi"/>
+          <w:sz w:val="22"/>
+          <w:szCs w:val="22"/>
+        </w:rPr>
+      </w:pPr>
+      <w:r>
+        <w:rPr>
+          <w:rFonts w:cstheme="minorHAnsi"/>
+          <w:sz w:val="22"/>
+          <w:szCs w:val="22"/>
+        </w:rPr>
+        <w:t xml:space="preserve">At PND10.5, we will determine milk output volume for both cohorts. To determine milk volume, we will use the weigh-suckle-weigh technique </w:t>
+      </w:r>
+      <w:r>
+        <w:rPr>
+          <w:rFonts w:cstheme="minorHAnsi"/>
+          <w:sz w:val="22"/>
+          <w:szCs w:val="22"/>
+        </w:rPr>
+        <w:fldChar w:fldCharType="begin" w:fldLock="1"/>
+      </w:r>
+      <w:r>
+        <w:rPr>
+          <w:rFonts w:cstheme="minorHAnsi"/>
+          <w:sz w:val="22"/>
+          <w:szCs w:val="22"/>
+        </w:rPr>
+        <w:instrText>ADDIN CSL_CITATION {"citationItems":[{"id":"ITEM-1","itemData":{"DOI":"10.3168/jds.S0022-0302(01)74516-X","abstract":"Lactose synthase (a complex of β1,4-galactosyltrans-ferase and α-lactalbumin) forms lactose in the Golgi complex of mammary epithelial cells. To determine whether α-lactalbumin is a limiting component in this complex, transgenic mice that expressed bovine α-lact-albumin were studied. Transgenic mice produced 0.5 to 1.5 mg/ml of bovine α-lactalbumin in their milk, 5-to 15-fold more α-lactalbumin than in milk of control mice. Transgenic and control mice produced milk with the same concentrations of lactose, cream, and total solids, and showed similar mammary gland growth, morphology, and histology. Milk from transgenic mice had 0.6% less protein than milk from control mice (P &lt; 0.05). The in vitro lactose synthase activity in mam-mary gland homogenates from α-lactalbumin transgenic mice was increased (P &lt; 0.05), demonstrating that bovine α-lactalbumin could interact with mu-rine β 1,4-galactosyltransferase. Pups reared by lactat-ing transgenic mice showed a 4% increase in growth on d 10 of lactation, suggesting that milk production was increased (P = 0.06). Milk volume, estimated using the weigh-suckle-weigh technique, tended to be higher (al-though not significantly) in transgenic mice (P = 0.11). These results suggest that augmenting α-lactalbumin expression in the dam increases the growth of suckling offspring. (Key words: α-lactalbumin, lactose synthase, milk production , transgenic mice) Abbreviation key: α-LA = α-lactalbumin, GT = β 1,4-galactosyltransferase, LS = lactose synthase, UDP = uridine diphosphate. Lactose is synthesized in the Golgi complex by lactose synthase (LS), a heterodimeric complex composed of α-lactalbumin (α-LA) and β 1,4-galactosyltransferase","author":[{"dropping-particle":"","family":"Boston","given":"W S","non-dropping-particle":"","parse-names":false,"suffix":""},{"dropping-particle":"","family":"Bleck","given":"G T","non-dropping-particle":"","parse-names":false,"suffix":""},{"dropping-particle":"","family":"Conroy","given":"J C","non-dropping-particle":"","parse-names":false,"suffix":""},{"dropping-particle":"","family":"Wheeler","given":"M B","non-dropping-particle":"","parse-names":false,"suffix":""},{"dropping-particle":"","family":"Miller","given":"D J","non-dropping-particle":"","parse-names":false,"suffix":""}],"container-title":"Journal of Dairy Science","id":"ITEM-1","issued":{"date-parts":[["2001"]]},"number-of-pages":"620-622","publisher":"American Dairy Science Association","title":"Short Communication: Effects of Increased Expression of α-Lactalbumin In Transgenic Mice on Milk Yield and Pup Growth","type":"report","volume":"84"},"uris":["http://www.mendeley.com/documents/?uuid=8ddb069d-8a81-326c-b013-ab09704732bd"]}],"mendeley":{"formattedCitation":"(Boston &lt;i&gt;et al.&lt;/i&gt;, 2001)","plainTextFormattedCitation":"(Boston et al., 2001)","previouslyFormattedCitation":"(Boston &lt;i&gt;et al.&lt;/i&gt;, 2001)"},"properties":{"noteIndex":0},"schema":"https://github.com/citation-style-language/schema/raw/master/csl-citation.json"}</w:instrText>
+      </w:r>
+      <w:r>
+        <w:rPr>
+          <w:rFonts w:cstheme="minorHAnsi"/>
+          <w:sz w:val="22"/>
+          <w:szCs w:val="22"/>
+        </w:rPr>
+        <w:fldChar w:fldCharType="separate"/>
+      </w:r>
+      <w:r>
+        <w:rPr>
+          <w:rFonts w:cstheme="minorHAnsi"/>
+          <w:noProof/>
+          <w:sz w:val="22"/>
+          <w:szCs w:val="22"/>
+        </w:rPr>
+        <w:t xml:space="preserve">(Boston </w:t>
+      </w:r>
+      <w:r>
+        <w:rPr>
+          <w:rFonts w:cstheme="minorHAnsi"/>
+          <w:i/>
+          <w:noProof/>
+          <w:sz w:val="22"/>
+          <w:szCs w:val="22"/>
+        </w:rPr>
+        <w:t>et al.</w:t>
+      </w:r>
+      <w:r>
+        <w:rPr>
+          <w:rFonts w:cstheme="minorHAnsi"/>
+          <w:noProof/>
+          <w:sz w:val="22"/>
+          <w:szCs w:val="22"/>
+        </w:rPr>
+        <w:t>, 2001)</w:t>
+      </w:r>
+      <w:r>
+        <w:rPr>
+          <w:rFonts w:cstheme="minorHAnsi"/>
+          <w:sz w:val="22"/>
+          <w:szCs w:val="22"/>
+        </w:rPr>
+        <w:fldChar w:fldCharType="end"/>
+      </w:r>
+      <w:r>
+        <w:rPr>
+          <w:rFonts w:cstheme="minorHAnsi"/>
+          <w:sz w:val="22"/>
+          <w:szCs w:val="22"/>
+        </w:rPr>
+        <w:t xml:space="preserve">.Briefly,  we will weigh the dam then determine the aggregate weight of the pups. The dam and pups will then be separated for two hours. During the two-hour separation, the pups will be placed in a new cage and will be kept warm using a heating pad. In the meantime, the dam will remain in its initial cage with </w:t>
+      </w:r>
+      <w:r>
+        <w:rPr>
+          <w:rFonts w:cstheme="minorHAnsi"/>
+          <w:i/>
+          <w:sz w:val="22"/>
+          <w:szCs w:val="22"/>
+        </w:rPr>
+        <w:t>ad libitum</w:t>
+      </w:r>
+      <w:r>
+        <w:rPr>
+          <w:rFonts w:cstheme="minorHAnsi"/>
+          <w:sz w:val="22"/>
+          <w:szCs w:val="22"/>
+        </w:rPr>
+        <w:t xml:space="preserve"> access to normal chow diet and water or dexamethasone-water based on its assigned group. After the two-hour </w:t>
+      </w:r>
+      <w:r>
+        <w:rPr>
+          <w:rFonts w:cstheme="minorHAnsi"/>
+          <w:sz w:val="22"/>
+          <w:szCs w:val="22"/>
+        </w:rPr>
+        <w:lastRenderedPageBreak/>
+        <w:t xml:space="preserve">separation period, the dam will be weighed again and the aggregate weight of the pups will be measured. The pups will then be returned to the dam’s cage and will be allowed to nurse for one hour. At the end of the nursing timepoint, the dam will be weighed and the aggregate weight of the pups will be determined. After the one-hour nursing period, milk volume will be determined as the weight change of the dam and the pups.  </w:t>
+      </w:r>
+    </w:p>
+    <w:p>
+      <w:pPr>
+        <w:rPr>
+          <w:rFonts w:cstheme="minorHAnsi"/>
+          <w:sz w:val="22"/>
+          <w:szCs w:val="22"/>
+        </w:rPr>
+      </w:pPr>
+    </w:p>
+    <w:p>
+      <w:pPr>
+        <w:pStyle w:val="Heading2"/>
+      </w:pPr>
+      <w:r>
+        <w:t>Determining Milk Composition</w:t>
+      </w:r>
+    </w:p>
+    <w:p>
+      <w:pPr>
+        <w:rPr>
+          <w:rFonts w:cstheme="minorHAnsi"/>
+          <w:sz w:val="22"/>
+          <w:szCs w:val="22"/>
+        </w:rPr>
+      </w:pPr>
+      <w:r>
+        <w:rPr>
+          <w:rFonts w:cstheme="minorHAnsi"/>
+          <w:sz w:val="22"/>
+          <w:szCs w:val="22"/>
+        </w:rPr>
+        <w:t xml:space="preserve">On PND16.5, we will collect milk samples (~0.5ml) from the nursing dams in groups control 1 and experimental 1 from both cohorts. Briefly, we will separate the dam and pups for 2 hours. The pups will be weighed and will undergo body composition assessment using </w:t>
       </w:r>
       <w:proofErr w:type="spellStart"/>
       <w:r>
@@ -2771,7 +3287,7 @@
           <w:sz w:val="22"/>
           <w:szCs w:val="22"/>
         </w:rPr>
-        <w:t>Jax</w:t>
+        <w:t>echoMRI</w:t>
       </w:r>
       <w:proofErr w:type="spellEnd"/>
       <w:r>
@@ -2780,63 +3296,311 @@
           <w:sz w:val="22"/>
           <w:szCs w:val="22"/>
         </w:rPr>
-        <w:t xml:space="preserve"> laboratories. </w:t>
-      </w:r>
-      <w:r>
-        <w:rPr>
-          <w:rFonts w:cstheme="minorHAnsi"/>
-          <w:sz w:val="22"/>
-          <w:szCs w:val="22"/>
-        </w:rPr>
-        <w:t>M</w:t>
-      </w:r>
-      <w:r>
-        <w:rPr>
-          <w:rFonts w:cstheme="minorHAnsi"/>
-          <w:sz w:val="22"/>
-          <w:szCs w:val="22"/>
-        </w:rPr>
-        <w:t xml:space="preserve">ice will be given </w:t>
-      </w:r>
-      <w:r>
-        <w:rPr>
-          <w:rFonts w:cstheme="minorHAnsi"/>
-          <w:sz w:val="22"/>
-          <w:szCs w:val="22"/>
-        </w:rPr>
-        <w:t>two</w:t>
-      </w:r>
-      <w:r>
-        <w:rPr>
-          <w:rFonts w:cstheme="minorHAnsi"/>
-          <w:sz w:val="22"/>
-          <w:szCs w:val="22"/>
-        </w:rPr>
-        <w:t xml:space="preserve"> week</w:t>
-      </w:r>
-      <w:r>
-        <w:rPr>
-          <w:rFonts w:cstheme="minorHAnsi"/>
-          <w:sz w:val="22"/>
-          <w:szCs w:val="22"/>
-        </w:rPr>
-        <w:t>s</w:t>
-      </w:r>
-      <w:r>
-        <w:rPr>
-          <w:rFonts w:cstheme="minorHAnsi"/>
-          <w:sz w:val="22"/>
-          <w:szCs w:val="22"/>
-        </w:rPr>
-        <w:t xml:space="preserve"> to acclimatize</w:t>
-      </w:r>
-      <w:r>
-        <w:rPr>
-          <w:rFonts w:cstheme="minorHAnsi"/>
-          <w:sz w:val="22"/>
-          <w:szCs w:val="22"/>
-        </w:rPr>
-        <w:t xml:space="preserve"> with </w:t>
+        <w:t>. Afterwards, the pups will be sacrificed. We will anesthetize the dam after two hours of separation by intraperitoneal injection of Ketamine (0.1275g/kg body weight). We will then perform an intraperitoneal injection of oxytocin into the forelimb (2U/dam) to induce milk production. The dam’s nipples will be manually squeezed to promote milk letdown, and the milk will be collected into a 1.5 ml tube via suction. After milking is complete, the dam will</w:t>
+      </w:r>
+      <w:r>
+        <w:rPr>
+          <w:rFonts w:cstheme="minorHAnsi"/>
+          <w:sz w:val="22"/>
+          <w:szCs w:val="22"/>
+        </w:rPr>
+        <w:t xml:space="preserve"> immediately </w:t>
+      </w:r>
+      <w:r>
+        <w:rPr>
+          <w:rFonts w:cstheme="minorHAnsi"/>
+          <w:sz w:val="22"/>
+          <w:szCs w:val="22"/>
+        </w:rPr>
+        <w:t xml:space="preserve">be </w:t>
+      </w:r>
+      <w:r>
+        <w:rPr>
+          <w:rFonts w:cstheme="minorHAnsi"/>
+          <w:sz w:val="22"/>
+          <w:szCs w:val="22"/>
+        </w:rPr>
+        <w:t xml:space="preserve">sacrificed </w:t>
+      </w:r>
+      <w:r>
+        <w:rPr>
+          <w:rFonts w:cstheme="minorHAnsi"/>
+          <w:sz w:val="22"/>
+          <w:szCs w:val="22"/>
+        </w:rPr>
+        <w:t xml:space="preserve">using isoflurane and a secondary measure of cervical dislocation. We will then dissect the dam by a midline incision of the skin, </w:t>
+      </w:r>
+      <w:r>
+        <w:rPr>
+          <w:rFonts w:cstheme="minorHAnsi"/>
+          <w:sz w:val="22"/>
+          <w:szCs w:val="22"/>
+        </w:rPr>
+        <w:t>extract thoracic,</w:t>
+      </w:r>
+      <w:r>
+        <w:rPr>
+          <w:rFonts w:cstheme="minorHAnsi"/>
+          <w:sz w:val="22"/>
+          <w:szCs w:val="22"/>
+        </w:rPr>
+        <w:t xml:space="preserve"> </w:t>
+      </w:r>
+      <w:r>
+        <w:rPr>
+          <w:rFonts w:cstheme="minorHAnsi"/>
+          <w:sz w:val="22"/>
+          <w:szCs w:val="22"/>
+        </w:rPr>
+        <w:t>abdominal and inguinal mammary glands</w:t>
+      </w:r>
+      <w:r>
+        <w:rPr>
+          <w:rFonts w:cstheme="minorHAnsi"/>
+          <w:sz w:val="22"/>
+          <w:szCs w:val="22"/>
+        </w:rPr>
+        <w:t xml:space="preserve">. The lower mammary gland pads will be weighed. A small section of the lower mammary glands will be saved for paraffin embedding for histology while the rest will be snap frozen in liquid nitrogen and cryopreserved </w:t>
+      </w:r>
+      <w:commentRangeStart w:id="4"/>
+      <w:r>
+        <w:rPr>
+          <w:rFonts w:cstheme="minorHAnsi"/>
+          <w:sz w:val="22"/>
+          <w:szCs w:val="22"/>
+        </w:rPr>
+        <w:t xml:space="preserve">to later determine mTORC1 expression as previously discussed via Western blotting. Briefly, we will determine protein expression </w:t>
+      </w:r>
+      <w:proofErr w:type="gramStart"/>
+      <w:r>
+        <w:rPr>
+          <w:rFonts w:cstheme="minorHAnsi"/>
+          <w:sz w:val="22"/>
+          <w:szCs w:val="22"/>
+        </w:rPr>
+        <w:t xml:space="preserve">of  </w:t>
+      </w:r>
+      <w:proofErr w:type="spellStart"/>
+      <w:r>
+        <w:rPr>
+          <w:rFonts w:cstheme="minorHAnsi"/>
+          <w:sz w:val="22"/>
+          <w:szCs w:val="22"/>
+        </w:rPr>
+        <w:t>mTORC</w:t>
+      </w:r>
+      <w:proofErr w:type="spellEnd"/>
+      <w:proofErr w:type="gramEnd"/>
+      <w:r>
+        <w:rPr>
+          <w:rFonts w:cstheme="minorHAnsi"/>
+          <w:sz w:val="22"/>
+          <w:szCs w:val="22"/>
+        </w:rPr>
+        <w:t xml:space="preserve">, </w:t>
+      </w:r>
+      <w:proofErr w:type="spellStart"/>
+      <w:r>
+        <w:rPr>
+          <w:rFonts w:cstheme="minorHAnsi"/>
+          <w:sz w:val="22"/>
+          <w:szCs w:val="22"/>
+        </w:rPr>
+        <w:t>phoshph</w:t>
+      </w:r>
+      <w:proofErr w:type="spellEnd"/>
+      <w:r>
+        <w:rPr>
+          <w:rFonts w:cstheme="minorHAnsi"/>
+          <w:sz w:val="22"/>
+          <w:szCs w:val="22"/>
+        </w:rPr>
+        <w:t>-mTOR, S6K, phosphorylated S6K, AKT, phosphorylated AKT, S6, phosphorylated S6, 4E-BP1, and phosphorylated 4E-BP1 using respective protein antibodies</w:t>
+      </w:r>
+      <w:commentRangeEnd w:id="4"/>
+      <w:r>
+        <w:rPr>
+          <w:rStyle w:val="CommentReference"/>
+        </w:rPr>
+        <w:commentReference w:id="4"/>
+      </w:r>
+      <w:r>
+        <w:rPr>
+          <w:rFonts w:cstheme="minorHAnsi"/>
+          <w:sz w:val="22"/>
+          <w:szCs w:val="22"/>
+        </w:rPr>
+        <w:t xml:space="preserve">. </w:t>
+      </w:r>
+      <w:r>
+        <w:rPr>
+          <w:rFonts w:cstheme="minorHAnsi"/>
+          <w:sz w:val="22"/>
+          <w:szCs w:val="22"/>
+        </w:rPr>
+        <w:t xml:space="preserve">Milk </w:t>
+      </w:r>
+      <w:r>
+        <w:rPr>
+          <w:rFonts w:cstheme="minorHAnsi"/>
+          <w:sz w:val="22"/>
+          <w:szCs w:val="22"/>
+        </w:rPr>
+        <w:t xml:space="preserve">protein </w:t>
+      </w:r>
+      <w:r>
+        <w:rPr>
+          <w:rFonts w:cstheme="minorHAnsi"/>
+          <w:sz w:val="22"/>
+          <w:szCs w:val="22"/>
+        </w:rPr>
+        <w:t xml:space="preserve">composition </w:t>
+      </w:r>
+      <w:r>
+        <w:rPr>
+          <w:rFonts w:cstheme="minorHAnsi"/>
+          <w:sz w:val="22"/>
+          <w:szCs w:val="22"/>
+        </w:rPr>
+        <w:t>will be</w:t>
+      </w:r>
+      <w:r>
+        <w:rPr>
+          <w:rFonts w:cstheme="minorHAnsi"/>
+          <w:sz w:val="22"/>
+          <w:szCs w:val="22"/>
+        </w:rPr>
+        <w:t xml:space="preserve"> analyzed using milk gels </w:t>
+      </w:r>
+      <w:r>
+        <w:rPr>
+          <w:rFonts w:cstheme="minorHAnsi"/>
+          <w:sz w:val="22"/>
+          <w:szCs w:val="22"/>
+        </w:rPr>
+        <w:t xml:space="preserve">and diluted milk samples (by a factor of 5, 1:4 ratio). We will check for whey acidic protein, alpha casein, beta casein, lactose, serum albumin. Milk fat composition will be analyzed by the </w:t>
+      </w:r>
+      <w:proofErr w:type="spellStart"/>
+      <w:r>
+        <w:rPr>
+          <w:rFonts w:cstheme="minorHAnsi"/>
+          <w:sz w:val="22"/>
+          <w:szCs w:val="22"/>
+        </w:rPr>
+        <w:t>creamatocrit</w:t>
+      </w:r>
+      <w:proofErr w:type="spellEnd"/>
+      <w:r>
+        <w:rPr>
+          <w:rFonts w:cstheme="minorHAnsi"/>
+          <w:sz w:val="22"/>
+          <w:szCs w:val="22"/>
+        </w:rPr>
+        <w:t xml:space="preserve"> method using a hematocrit centrifuge</w:t>
+      </w:r>
+      <w:r>
+        <w:rPr>
+          <w:rFonts w:cstheme="minorHAnsi"/>
+          <w:sz w:val="22"/>
+          <w:szCs w:val="22"/>
+        </w:rPr>
+        <w:t>.</w:t>
+      </w:r>
+    </w:p>
+    <w:p>
+      <w:pPr>
+        <w:rPr>
+          <w:rFonts w:cstheme="minorHAnsi"/>
+          <w:sz w:val="22"/>
+          <w:szCs w:val="22"/>
+        </w:rPr>
+      </w:pPr>
+    </w:p>
+    <w:p>
+      <w:pPr>
+        <w:pStyle w:val="Heading2"/>
+      </w:pPr>
+      <w:r>
+        <w:t>Insulin Toler</w:t>
+      </w:r>
+      <w:r>
+        <w:t>a</w:t>
+      </w:r>
+      <w:r>
+        <w:t>nce Test</w:t>
+      </w:r>
+    </w:p>
+    <w:p>
+      <w:pPr>
+        <w:rPr>
+          <w:rFonts w:cstheme="minorHAnsi"/>
+          <w:sz w:val="22"/>
+          <w:szCs w:val="22"/>
+        </w:rPr>
+      </w:pPr>
+      <w:r>
+        <w:rPr>
+          <w:rFonts w:cstheme="minorHAnsi"/>
+          <w:sz w:val="22"/>
+          <w:szCs w:val="22"/>
+        </w:rPr>
+        <w:t>Dams in groups control 2 and experimental 2 from both cohorts will undergo an insulin tolerance test (ITT) being challenged with 0.75</w:t>
+      </w:r>
+      <w:r>
+        <w:rPr>
+          <w:rFonts w:cstheme="minorHAnsi"/>
+          <w:sz w:val="22"/>
+          <w:szCs w:val="22"/>
+        </w:rPr>
+        <w:t>mU</w:t>
+      </w:r>
+      <w:r>
+        <w:rPr>
+          <w:rFonts w:cstheme="minorHAnsi"/>
+          <w:sz w:val="22"/>
+          <w:szCs w:val="22"/>
+        </w:rPr>
+        <w:t>/kg</w:t>
+      </w:r>
+      <w:r>
+        <w:rPr>
+          <w:rFonts w:cstheme="minorHAnsi"/>
+          <w:sz w:val="22"/>
+          <w:szCs w:val="22"/>
+        </w:rPr>
+        <w:t xml:space="preserve"> of lean body mass</w:t>
+      </w:r>
+      <w:r>
+        <w:rPr>
+          <w:rFonts w:cstheme="minorHAnsi"/>
+          <w:sz w:val="22"/>
+          <w:szCs w:val="22"/>
+        </w:rPr>
+        <w:t xml:space="preserve"> insulin after a 6-hour fast with access to water or dexamethasone and with their pups allowed to nurse during the fasting period. The effect of glucocorticoid treatment on dam’s insulin sensitivity will be determined. </w:t>
+      </w:r>
+      <w:commentRangeStart w:id="5"/>
+      <w:r>
+        <w:rPr>
+          <w:rFonts w:cstheme="minorHAnsi"/>
+          <w:sz w:val="22"/>
+          <w:szCs w:val="22"/>
+        </w:rPr>
+        <w:t>After</w:t>
+      </w:r>
+      <w:commentRangeEnd w:id="5"/>
+      <w:r>
+        <w:rPr>
+          <w:rStyle w:val="CommentReference"/>
+        </w:rPr>
+        <w:commentReference w:id="5"/>
+      </w:r>
+      <w:r>
+        <w:rPr>
+          <w:rFonts w:cstheme="minorHAnsi"/>
+          <w:sz w:val="22"/>
+          <w:szCs w:val="22"/>
+        </w:rPr>
+        <w:t xml:space="preserve"> the ITT is done, dams will have </w:t>
       </w:r>
       <w:r>
         <w:rPr>
@@ -2853,7 +3617,51 @@
           <w:sz w:val="22"/>
           <w:szCs w:val="22"/>
         </w:rPr>
-        <w:t xml:space="preserve">access to normal chow diet and water. After acclimatization, the first cohort of dams will be assigned to one group of the following: control 1, control 2, experimental 1, or experimental 2. The two control groups will have </w:t>
+        <w:t xml:space="preserve">access to chow again. </w:t>
+      </w:r>
+    </w:p>
+    <w:p>
+      <w:pPr>
+        <w:rPr>
+          <w:rFonts w:cstheme="minorHAnsi"/>
+          <w:sz w:val="22"/>
+          <w:szCs w:val="22"/>
+        </w:rPr>
+      </w:pPr>
+    </w:p>
+    <w:p>
+      <w:pPr>
+        <w:pStyle w:val="Heading2"/>
+      </w:pPr>
+      <w:commentRangeStart w:id="6"/>
+      <w:r>
+        <w:t>Evaluation of Offspring Metabolic Health</w:t>
+      </w:r>
+    </w:p>
+    <w:p>
+      <w:pPr>
+        <w:rPr>
+          <w:rFonts w:cstheme="minorHAnsi"/>
+          <w:sz w:val="22"/>
+          <w:szCs w:val="22"/>
+        </w:rPr>
+      </w:pPr>
+      <w:r>
+        <w:rPr>
+          <w:rFonts w:cstheme="minorHAnsi"/>
+          <w:sz w:val="22"/>
+          <w:szCs w:val="22"/>
+        </w:rPr>
+        <w:t xml:space="preserve">The pups will be weighed at PND16.5 and will be remain in their respective cages until weaning at PND21.5. Upon weaning, pups will be weighed and weaned into new cages according to their sex. </w:t>
+      </w:r>
+      <w:commentRangeStart w:id="7"/>
+      <w:r>
+        <w:rPr>
+          <w:rFonts w:cstheme="minorHAnsi"/>
+          <w:sz w:val="22"/>
+          <w:szCs w:val="22"/>
+        </w:rPr>
+        <w:t xml:space="preserve">Pups will have </w:t>
       </w:r>
       <w:r>
         <w:rPr>
@@ -2870,782 +3678,510 @@
           <w:sz w:val="22"/>
           <w:szCs w:val="22"/>
         </w:rPr>
-        <w:t xml:space="preserve">access to normal chow diet and water. The two experimental groups will have </w:t>
+        <w:t>access to water and normal chow diet at weaning.</w:t>
+      </w:r>
+      <w:commentRangeEnd w:id="7"/>
+      <w:r>
+        <w:rPr>
+          <w:rStyle w:val="CommentReference"/>
+        </w:rPr>
+        <w:commentReference w:id="7"/>
+      </w:r>
+      <w:r>
+        <w:rPr>
+          <w:rFonts w:cstheme="minorHAnsi"/>
+          <w:sz w:val="22"/>
+          <w:szCs w:val="22"/>
+        </w:rPr>
+        <w:t xml:space="preserve"> Their water and food intake will be reported weekly. Weaned pups will undergo body composition analysis at weaning and 3 times weekly thereafter. At 6 weeks of age, offspring will undergo glucose tolerance test (GTT) to determine metabolic health. Within the same week and at 6 weeks of age, offspring will be sacrificed and their fat pads (</w:t>
+      </w:r>
+      <w:proofErr w:type="spellStart"/>
+      <w:r>
+        <w:rPr>
+          <w:rFonts w:cstheme="minorHAnsi"/>
+          <w:sz w:val="22"/>
+          <w:szCs w:val="22"/>
+        </w:rPr>
+        <w:t>eWAT</w:t>
+      </w:r>
+      <w:proofErr w:type="spellEnd"/>
+      <w:r>
+        <w:rPr>
+          <w:rFonts w:cstheme="minorHAnsi"/>
+          <w:sz w:val="22"/>
+          <w:szCs w:val="22"/>
+        </w:rPr>
+        <w:t xml:space="preserve"> and </w:t>
+      </w:r>
+      <w:proofErr w:type="spellStart"/>
+      <w:r>
+        <w:rPr>
+          <w:rFonts w:cstheme="minorHAnsi"/>
+          <w:sz w:val="22"/>
+          <w:szCs w:val="22"/>
+        </w:rPr>
+        <w:t>iWAT</w:t>
+      </w:r>
+      <w:proofErr w:type="spellEnd"/>
+      <w:r>
+        <w:rPr>
+          <w:rFonts w:cstheme="minorHAnsi"/>
+          <w:sz w:val="22"/>
+          <w:szCs w:val="22"/>
+        </w:rPr>
+        <w:t>) will be collected for molecular studies to assess mTORC1 protein expression via Western blotting as described earlier.</w:t>
+      </w:r>
+      <w:commentRangeEnd w:id="6"/>
+      <w:r>
+        <w:rPr>
+          <w:rStyle w:val="CommentReference"/>
+        </w:rPr>
+        <w:commentReference w:id="6"/>
+      </w:r>
+    </w:p>
+    <w:p>
+      <w:pPr>
+        <w:pStyle w:val="Heading1"/>
+      </w:pPr>
+    </w:p>
+    <w:p>
+      <w:pPr>
+        <w:pStyle w:val="Heading1"/>
+      </w:pPr>
+      <w:r>
+        <w:t>Expected Results</w:t>
+      </w:r>
+    </w:p>
+    <w:p>
+      <w:pPr>
+        <w:rPr>
+          <w:rFonts w:cstheme="minorHAnsi"/>
+          <w:sz w:val="22"/>
+          <w:szCs w:val="22"/>
+        </w:rPr>
+      </w:pPr>
+      <w:r>
+        <w:rPr>
+          <w:rFonts w:cstheme="minorHAnsi"/>
+          <w:b/>
+          <w:sz w:val="22"/>
+          <w:szCs w:val="22"/>
+        </w:rPr>
+        <w:t>Expected Results (Aims 2.1</w:t>
+      </w:r>
+      <w:r>
+        <w:rPr>
+          <w:rFonts w:cstheme="minorHAnsi"/>
+          <w:sz w:val="22"/>
+          <w:szCs w:val="22"/>
+        </w:rPr>
+        <w:t xml:space="preserve">): As high doses of glucocorticoids given to adrenalectomized rodents caused mammary gland regression, I hypothesize that dexamethasone will have a time-dependent effect, by which a prolonged exposure starting a week prior to conception (cohort 1) will reduce mammogenesis </w:t>
+      </w:r>
+      <w:r>
+        <w:rPr>
+          <w:rFonts w:cstheme="minorHAnsi"/>
+          <w:sz w:val="22"/>
+          <w:szCs w:val="22"/>
+        </w:rPr>
+        <w:t>and alveolar development more so than when introduced at conception (cohort 2). This will be evident</w:t>
+      </w:r>
+      <w:r>
+        <w:rPr>
+          <w:rFonts w:cstheme="minorHAnsi"/>
+          <w:sz w:val="22"/>
+          <w:szCs w:val="22"/>
+        </w:rPr>
+        <w:t xml:space="preserve"> in the reduced size of the glands and the reduced branching. </w:t>
+      </w:r>
+    </w:p>
+    <w:p>
+      <w:pPr>
+        <w:rPr>
+          <w:rFonts w:cstheme="minorHAnsi"/>
+          <w:sz w:val="22"/>
+          <w:szCs w:val="22"/>
+        </w:rPr>
+      </w:pPr>
+    </w:p>
+    <w:p>
+      <w:pPr>
+        <w:rPr>
+          <w:rFonts w:cstheme="minorHAnsi"/>
+          <w:sz w:val="22"/>
+          <w:szCs w:val="22"/>
+        </w:rPr>
+      </w:pPr>
+    </w:p>
+    <w:p>
+      <w:pPr>
+        <w:rPr>
+          <w:rFonts w:cstheme="minorHAnsi"/>
+          <w:sz w:val="22"/>
+          <w:szCs w:val="22"/>
+        </w:rPr>
+      </w:pPr>
+    </w:p>
+    <w:p>
+      <w:pPr>
+        <w:rPr>
+          <w:rFonts w:cstheme="minorHAnsi"/>
+          <w:sz w:val="22"/>
+          <w:szCs w:val="22"/>
+        </w:rPr>
+      </w:pPr>
+      <w:r>
+        <w:rPr>
+          <w:rFonts w:cstheme="minorHAnsi"/>
+          <w:b/>
+          <w:sz w:val="22"/>
+          <w:szCs w:val="22"/>
+        </w:rPr>
+        <w:t>Expected Results (Aims 2.</w:t>
+      </w:r>
+      <w:r>
+        <w:rPr>
+          <w:rFonts w:cstheme="minorHAnsi"/>
+          <w:b/>
+          <w:sz w:val="22"/>
+          <w:szCs w:val="22"/>
+        </w:rPr>
+        <w:t>2</w:t>
+      </w:r>
+      <w:r>
+        <w:rPr>
+          <w:rFonts w:cstheme="minorHAnsi"/>
+          <w:sz w:val="22"/>
+          <w:szCs w:val="22"/>
+        </w:rPr>
+        <w:t>): As I expect that mammary gland development will be impaired, this will limit the mammary gland capacity to produce milk. Consistent with findings of reduced milk output after glucocorticoid treatment during lactation, I expect a bigger decrease in milk output volume or the lack of milk production and nursing in cohort 1 than cohort 2.</w:t>
+      </w:r>
+      <w:r>
+        <w:rPr>
+          <w:rFonts w:cstheme="minorHAnsi"/>
+          <w:sz w:val="22"/>
+          <w:szCs w:val="22"/>
+        </w:rPr>
+        <w:t xml:space="preserve"> </w:t>
+      </w:r>
+      <w:r>
+        <w:rPr>
+          <w:rFonts w:cstheme="minorHAnsi"/>
+          <w:sz w:val="22"/>
+          <w:szCs w:val="22"/>
+        </w:rPr>
+        <w:t>Furthermore, I hypothesize that milk composition, if available, will consist of reduced macronutrients (lactose, protein and fat) more so in cohort 1 than cohort 2. This is consistent with the results seen when high doses of glucocorticoids were given during lactation.</w:t>
+      </w:r>
+    </w:p>
+    <w:p>
+      <w:pPr>
+        <w:rPr>
+          <w:rFonts w:cstheme="minorHAnsi"/>
+          <w:sz w:val="22"/>
+          <w:szCs w:val="22"/>
+        </w:rPr>
+      </w:pPr>
+    </w:p>
+    <w:p>
+      <w:pPr>
+        <w:rPr>
+          <w:rFonts w:cstheme="minorHAnsi"/>
+          <w:sz w:val="22"/>
+          <w:szCs w:val="22"/>
+        </w:rPr>
+      </w:pPr>
+    </w:p>
+    <w:p>
+      <w:pPr>
+        <w:rPr>
+          <w:rFonts w:cstheme="minorHAnsi"/>
+          <w:sz w:val="22"/>
+          <w:szCs w:val="22"/>
+        </w:rPr>
+      </w:pPr>
+      <w:r>
+        <w:rPr>
+          <w:rFonts w:cstheme="minorHAnsi"/>
+          <w:b/>
+          <w:sz w:val="22"/>
+          <w:szCs w:val="22"/>
+        </w:rPr>
+        <w:t>Expected Results (Aims 2.</w:t>
+      </w:r>
+      <w:r>
+        <w:rPr>
+          <w:rFonts w:cstheme="minorHAnsi"/>
+          <w:b/>
+          <w:sz w:val="22"/>
+          <w:szCs w:val="22"/>
+        </w:rPr>
+        <w:t>3</w:t>
+      </w:r>
+      <w:r>
+        <w:rPr>
+          <w:rFonts w:cstheme="minorHAnsi"/>
+          <w:sz w:val="22"/>
+          <w:szCs w:val="22"/>
+        </w:rPr>
+        <w:t xml:space="preserve">): As </w:t>
+      </w:r>
+      <w:commentRangeStart w:id="8"/>
+      <w:r>
+        <w:rPr>
+          <w:rFonts w:cstheme="minorHAnsi"/>
+          <w:sz w:val="22"/>
+          <w:szCs w:val="22"/>
+        </w:rPr>
+        <w:t xml:space="preserve">glucocorticoids cause hyperglycemia </w:t>
+      </w:r>
+      <w:commentRangeEnd w:id="8"/>
+      <w:r>
+        <w:rPr>
+          <w:rStyle w:val="CommentReference"/>
+        </w:rPr>
+        <w:commentReference w:id="8"/>
+      </w:r>
+      <w:r>
+        <w:rPr>
+          <w:rFonts w:cstheme="minorHAnsi"/>
+          <w:sz w:val="22"/>
+          <w:szCs w:val="22"/>
+        </w:rPr>
+        <w:fldChar w:fldCharType="begin" w:fldLock="1"/>
+      </w:r>
+      <w:r>
+        <w:rPr>
+          <w:rFonts w:cstheme="minorHAnsi"/>
+          <w:sz w:val="22"/>
+          <w:szCs w:val="22"/>
+        </w:rPr>
+        <w:instrText>ADDIN CSL_CITATION {"citationItems":[{"id":"ITEM-1","itemData":{"DOI":"10.4239/wjd.v6.i8.1073","ISSN":"1948-9358","PMID":"26240704","abstract":"Steroids are drugs that have been used extensively in a variety of conditions. Although widely prescribed for their anti-inflammatory and immunosuppressive properties, glucocorticoids have several side effects, being hyperglycemia one of the most common and representative. In the present review, we discuss the main epidemiologic characteristics associated with steroid use, with emphasis on the identification of high risk populations. Additionally we present the pathophysiology of corticosteroid induced hyperglycemia as well as the pharmacokinetics and pharmacodynamics associated with steroid use. We propose a treatment strategy based on previous reports and the understanding of the mechanism of action of both, the different types of glucocorticoids and the treatment options, in both the ambulatory and the hospital setting. Finally, we present some of the recent scientific advances as well as some options for future use of glucocorticoids.","author":[{"dropping-particle":"","family":"Tamez-Pérez","given":"Héctor Eloy","non-dropping-particle":"","parse-names":false,"suffix":""},{"dropping-particle":"","family":"Quintanilla-Flores","given":"Dania Lizet","non-dropping-particle":"","parse-names":false,"suffix":""},{"dropping-particle":"","family":"Rodríguez-Gutiérrez","given":"René","non-dropping-particle":"","parse-names":false,"suffix":""},{"dropping-particle":"","family":"González-González","given":"José Gerardo","non-dropping-particle":"","parse-names":false,"suffix":""},{"dropping-particle":"","family":"Tamez-Peña","given":"Alejandra Lorena","non-dropping-particle":"","parse-names":false,"suffix":""}],"container-title":"World journal of diabetes","id":"ITEM-1","issue":"8","issued":{"date-parts":[["2015","7","25"]]},"page":"1073-81","publisher":"Baishideng Publishing Group Inc","title":"Steroid hyperglycemia: Prevalence, early detection and therapeutic recommendations: A narrative review.","type":"article-journal","volume":"6"},"uris":["http://www.mendeley.com/documents/?uuid=4375d0c9-98f5-3151-8e58-5c08c2aa32d3"]},{"id":"ITEM-2","itemData":{"DOI":"10.3803/EnM.2017.32.2.180","ISSN":"2093-596X","PMID":"28555464","abstract":"Glucocorticoids are widely used as potent anti-inflammatory and immunosuppressive drugs to treat a wide range of diseases. However, they are also associated with a number of side effects, including new-onset hyperglycemia in patients without a history of diabetes mellitus (DM) or severely uncontrolled hyperglycemia in patients with known DM. Glucocorticoid-induced diabetes mellitus (GIDM) is a common and potentially harmful problem in clinical practice, affecting almost all medical specialties, but is often difficult to detect in clinical settings. However, scientific evidence is lacking regarding the effects of GIDM, as well as strategies for prevention and treatment. Similarly to nonsteroid-related DM, the principles of early detection and risk factor modification apply. Screening for GIDM should be considered in all patients treated with medium to high doses of glucocorticoids. Challenges in the management of GIDM stem from wide fluctuations in postprandial hyperglycemia and the lack of clearly defined treatment protocols. Together with lifestyle measures, hypoglycemic drugs with insulin-sensitizing effects are indicated. However, insulin therapy is often unavoidable, to the point that insulin can be considered the drug of choice. The treatment of GIDM should take into account the degree and pattern of hyperglycemia, as well as the type, dose, and schedule of glucocorticoid used. Moreover, it is essential to instruct the patient and/or the patient's family about how to perform the necessary adjustments. Prospective studies are needed to answer the remaining questions regarding GIDM.","author":[{"dropping-particle":"","family":"Suh","given":"Sunghwan","non-dropping-particle":"","parse-names":false,"suffix":""},{"dropping-particle":"","family":"Park","given":"Mi Kyoung","non-dropping-particle":"","parse-names":false,"suffix":""}],"container-title":"Endocrinology and metabolism (Seoul, Korea)","id":"ITEM-2","issue":"2","issued":{"date-parts":[["2017","6"]]},"page":"180-189","publisher":"Korean Endocrinology Society","title":"Glucocorticoid-Induced Diabetes Mellitus: An Important but Overlooked Problem.","type":"article-journal","volume":"32"},"uris":["http://www.mendeley.com/documents/?uuid=e2af3d19-2541-3bc0-ad6f-b24fc7e46798"]}],"mendeley":{"formattedCitation":"(Tamez-Pérez &lt;i&gt;et al.&lt;/i&gt;, 2015; Suh &amp; Park, 2017)","plainTextFormattedCitation":"(Tamez-Pérez et al., 2015; Suh &amp; Park, 2017)","previouslyFormattedCitation":"(Tamez-Pérez &lt;i&gt;et al.&lt;/i&gt;, 2015; Suh &amp; Park, 2017)"},"properties":{"noteIndex":0},"schema":"https://github.com/citation-style-language/schema/raw/master/csl-citation.json"}</w:instrText>
+      </w:r>
+      <w:r>
+        <w:rPr>
+          <w:rFonts w:cstheme="minorHAnsi"/>
+          <w:sz w:val="22"/>
+          <w:szCs w:val="22"/>
+        </w:rPr>
+        <w:fldChar w:fldCharType="separate"/>
+      </w:r>
+      <w:r>
+        <w:rPr>
+          <w:rFonts w:cstheme="minorHAnsi"/>
+          <w:noProof/>
+          <w:sz w:val="22"/>
+          <w:szCs w:val="22"/>
+        </w:rPr>
+        <w:t xml:space="preserve">(Tamez-Pérez </w:t>
       </w:r>
       <w:r>
         <w:rPr>
           <w:rFonts w:cstheme="minorHAnsi"/>
           <w:i/>
-          <w:sz w:val="22"/>
-          <w:szCs w:val="22"/>
-        </w:rPr>
-        <w:t>ad libitum</w:t>
-      </w:r>
-      <w:r>
-        <w:rPr>
-          <w:rFonts w:cstheme="minorHAnsi"/>
-          <w:sz w:val="22"/>
-          <w:szCs w:val="22"/>
-        </w:rPr>
-        <w:t xml:space="preserve"> access to normal chow diet with dexamethasone administration in the drinking water at a dose of 1mg/kg/day. After one week of treatment, all groups in this cohort will be mated with age-matched male mice. The dexamethasone exposure will start one week prior to conception and will last all throughout gestation and lactation until postnatal day (PND) 16.5 and 21.5 for experimental groups 1 and 2, respectively. </w:t>
-      </w:r>
-    </w:p>
-    <w:p>
-      <w:pPr>
-        <w:rPr>
-          <w:rFonts w:cstheme="minorHAnsi"/>
-          <w:sz w:val="22"/>
-          <w:szCs w:val="22"/>
-        </w:rPr>
-      </w:pPr>
-      <w:r>
-        <w:rPr>
-          <w:rFonts w:cstheme="minorHAnsi"/>
-          <w:sz w:val="22"/>
-          <w:szCs w:val="22"/>
-        </w:rPr>
-        <w:t xml:space="preserve"> In a second cohort, mice will be given two weeks to acclimatize. After acclimatization, mice will be simultaneously assigned to one of the following four groups: control 1, control 2, experimental 1, or experimental 2. Dams will then be mated with age-matched males after acclimatization. Both control 1 and control 2 groups in the second cohort will have </w:t>
+          <w:noProof/>
+          <w:sz w:val="22"/>
+          <w:szCs w:val="22"/>
+        </w:rPr>
+        <w:t>et al.</w:t>
+      </w:r>
+      <w:r>
+        <w:rPr>
+          <w:rFonts w:cstheme="minorHAnsi"/>
+          <w:noProof/>
+          <w:sz w:val="22"/>
+          <w:szCs w:val="22"/>
+        </w:rPr>
+        <w:t>, 2015; Suh &amp; Park, 2017)</w:t>
+      </w:r>
+      <w:r>
+        <w:rPr>
+          <w:rFonts w:cstheme="minorHAnsi"/>
+          <w:sz w:val="22"/>
+          <w:szCs w:val="22"/>
+        </w:rPr>
+        <w:fldChar w:fldCharType="end"/>
+      </w:r>
+      <w:r>
+        <w:rPr>
+          <w:rFonts w:cstheme="minorHAnsi"/>
+          <w:sz w:val="22"/>
+          <w:szCs w:val="22"/>
+        </w:rPr>
+        <w:t>, I hypothesize that dams exposed to dexamethasone in both cohorts will be hyperglycemic during the ITT compared to their respective controls. Given the effects of antenatal glucocorticoid exposure on offspring health, I hypothesize that offspring from both cohorts will have reduced weights at birth with cohort 1 having higher reductions than cohort 2. Given the expected reduced milk output and macronutrient composition, I expect offspring weights to</w:t>
+      </w:r>
+      <w:commentRangeStart w:id="9"/>
+      <w:r>
+        <w:rPr>
+          <w:rFonts w:cstheme="minorHAnsi"/>
+          <w:sz w:val="22"/>
+          <w:szCs w:val="22"/>
+        </w:rPr>
+        <w:t xml:space="preserve"> remain lower </w:t>
+      </w:r>
+      <w:commentRangeEnd w:id="9"/>
+      <w:r>
+        <w:rPr>
+          <w:rStyle w:val="CommentReference"/>
+        </w:rPr>
+        <w:commentReference w:id="9"/>
+      </w:r>
+      <w:r>
+        <w:rPr>
+          <w:rFonts w:cstheme="minorHAnsi"/>
+          <w:sz w:val="22"/>
+          <w:szCs w:val="22"/>
+        </w:rPr>
+        <w:t xml:space="preserve">than their control counterparts. Fat mass in experimental offspring is expected to be higher despite an overall less body weight indicating </w:t>
+      </w:r>
+      <w:commentRangeStart w:id="10"/>
+      <w:r>
+        <w:rPr>
+          <w:rFonts w:cstheme="minorHAnsi"/>
+          <w:sz w:val="22"/>
+          <w:szCs w:val="22"/>
+        </w:rPr>
+        <w:t xml:space="preserve">impaired metabolic health </w:t>
+      </w:r>
+      <w:commentRangeEnd w:id="10"/>
+      <w:r>
+        <w:rPr>
+          <w:rStyle w:val="CommentReference"/>
+        </w:rPr>
+        <w:commentReference w:id="10"/>
+      </w:r>
+      <w:r>
+        <w:rPr>
+          <w:rFonts w:cstheme="minorHAnsi"/>
+          <w:sz w:val="22"/>
+          <w:szCs w:val="22"/>
+        </w:rPr>
+        <w:t xml:space="preserve">of the offspring. When offspring undergo the GTT at 6 weeks of age, I expect that experimental offspring to be hyperglycemic with impaired </w:t>
+      </w:r>
+      <w:commentRangeStart w:id="11"/>
+      <w:r>
+        <w:rPr>
+          <w:rFonts w:cstheme="minorHAnsi"/>
+          <w:sz w:val="22"/>
+          <w:szCs w:val="22"/>
+        </w:rPr>
+        <w:t>insulin sensitivity</w:t>
+      </w:r>
+      <w:commentRangeEnd w:id="11"/>
+      <w:r>
+        <w:rPr>
+          <w:rStyle w:val="CommentReference"/>
+        </w:rPr>
+        <w:commentReference w:id="11"/>
+      </w:r>
+      <w:r>
+        <w:rPr>
+          <w:rFonts w:cstheme="minorHAnsi"/>
+          <w:sz w:val="22"/>
+          <w:szCs w:val="22"/>
+        </w:rPr>
+        <w:t xml:space="preserve">. Fat pads collected from these offspring are expected to have higher weights than controls. mTORC1 activity is expected to be higher in experimental offspring, as mTORC1 activity promotes lipogenesis and is increased in obesity, which in our case is reflected in a thin-fat phenotype in the offspring </w:t>
+      </w:r>
+      <w:r>
+        <w:rPr>
+          <w:rFonts w:cstheme="minorHAnsi"/>
+          <w:sz w:val="22"/>
+          <w:szCs w:val="22"/>
+        </w:rPr>
+        <w:fldChar w:fldCharType="begin" w:fldLock="1"/>
+      </w:r>
+      <w:r>
+        <w:rPr>
+          <w:rFonts w:cstheme="minorHAnsi"/>
+          <w:sz w:val="22"/>
+          <w:szCs w:val="22"/>
+        </w:rPr>
+        <w:instrText>ADDIN CSL_CITATION {"citationItems":[{"id":"ITEM-1","itemData":{"DOI":"10.1210/en.2004-0921","ISSN":"0013-7227","PMID":"15604215","abstract":"The mammalian target of rapamycin (mTOR) pathway integrates insulin and nutrient signaling in numerous cell types. Recent studies also suggest that this pathway negatively modulates insulin signaling to phosphatidylinositol 3-kinase/Akt in adipose and muscle cells. However, it is still unclear whether activation of the mTOR pathway is increased in obesity and if it could be involved in the promotion of insulin resistance. In this paper we show that basal (fasting state) activation of mTOR and its downstream target S6K1 is markedly elevated in liver and skeletal muscle of obese rats fed a high fat diet compared with chow-fed, lean controls. Time-course studies also revealed that mTOR and S6K1 activation by insulin was accelerated in tissues of obese rats, in association with increased inhibitory phosphorylation of insulin receptor substrate-1 (IRS-1) on Ser636/Ser639 and impaired Akt activation. The relationship between mTOR/S6K1 overactivation and impaired insulin signaling to Akt was also examined in hepatic cells in vitro. Insulin caused a time-dependent activation of mTOR and S6K1 in HepG2 cells. This was associated with increased IRS-1 phosphorylation on Ser636/Ser639. Inhibition of mTOR/S6K1 by rapamycin blunted insulin-induced Ser636/Ser639 phosphorylation of IRS-1, leading to a rapid (approximately 5 min) and persistent increase in IRS-1-associated phosphatidylinositol 3-kinase activity and Akt phosphorylation. These results show that activation of the mTOR pathway is increased in liver and muscle of high fat-fed obese rats. In vitro studies with rapamycin suggest that mTOR/S6K1 overactivation contributes to elevated serine phosphorylation of IRS-1, leading to impaired insulin signaling to Akt in liver and muscle of this dietary model of obesity.","author":[{"dropping-particle":"","family":"Khamzina","given":"Leila","non-dropping-particle":"","parse-names":false,"suffix":""},{"dropping-particle":"","family":"Veilleux","given":"Alain","non-dropping-particle":"","parse-names":false,"suffix":""},{"dropping-particle":"","family":"Bergeron","given":"Sébastien","non-dropping-particle":"","parse-names":false,"suffix":""},{"dropping-particle":"","family":"Marette","given":"André","non-dropping-particle":"","parse-names":false,"suffix":""}],"container-title":"Endocrinology","id":"ITEM-1","issue":"3","issued":{"date-parts":[["2005","3"]]},"page":"1473-1481","title":"Increased Activation of the Mammalian Target of Rapamycin Pathway in Liver and Skeletal Muscle of Obese Rats: Possible Involvement in Obesity-Linked Insulin Resistance","type":"article-journal","volume":"146"},"uris":["http://www.mendeley.com/documents/?uuid=2a7e1cbf-c691-35f1-a441-d29276a9fc1b"]}],"mendeley":{"formattedCitation":"(Khamzina &lt;i&gt;et al.&lt;/i&gt;, 2005)","plainTextFormattedCitation":"(Khamzina et al., 2005)","previouslyFormattedCitation":"(Khamzina &lt;i&gt;et al.&lt;/i&gt;, 2005)"},"properties":{"noteIndex":0},"schema":"https://github.com/citation-style-language/schema/raw/master/csl-citation.json"}</w:instrText>
+      </w:r>
+      <w:r>
+        <w:rPr>
+          <w:rFonts w:cstheme="minorHAnsi"/>
+          <w:sz w:val="22"/>
+          <w:szCs w:val="22"/>
+        </w:rPr>
+        <w:fldChar w:fldCharType="separate"/>
+      </w:r>
+      <w:r>
+        <w:rPr>
+          <w:rFonts w:cstheme="minorHAnsi"/>
+          <w:noProof/>
+          <w:sz w:val="22"/>
+          <w:szCs w:val="22"/>
+        </w:rPr>
+        <w:t xml:space="preserve">(Khamzina </w:t>
       </w:r>
       <w:r>
         <w:rPr>
           <w:rFonts w:cstheme="minorHAnsi"/>
           <w:i/>
-          <w:sz w:val="22"/>
-          <w:szCs w:val="22"/>
-        </w:rPr>
-        <w:t>ad libitum</w:t>
-      </w:r>
-      <w:r>
-        <w:rPr>
-          <w:rFonts w:cstheme="minorHAnsi"/>
-          <w:sz w:val="22"/>
-          <w:szCs w:val="22"/>
-        </w:rPr>
-        <w:t xml:space="preserve"> access to normal chow diet and water throughout gestation. Experimental groups 1 and 2 will be given dexamethasone in the drinking water at a dose of 1mg/kg/day at the beginning of mating. Dexamethasone exposure for experimental groups 1 and 2 will last throughout gestation and lactation until PND16.5 and PND21.5, respectively. </w:t>
-      </w:r>
-    </w:p>
-    <w:p>
-      <w:pPr>
+          <w:noProof/>
+          <w:sz w:val="22"/>
+          <w:szCs w:val="22"/>
+        </w:rPr>
+        <w:t>et al.</w:t>
+      </w:r>
+      <w:r>
+        <w:rPr>
+          <w:rFonts w:cstheme="minorHAnsi"/>
+          <w:noProof/>
+          <w:sz w:val="22"/>
+          <w:szCs w:val="22"/>
+        </w:rPr>
+        <w:t>, 2005)</w:t>
+      </w:r>
+      <w:r>
+        <w:rPr>
+          <w:rFonts w:cstheme="minorHAnsi"/>
+          <w:sz w:val="22"/>
+          <w:szCs w:val="22"/>
+        </w:rPr>
+        <w:fldChar w:fldCharType="end"/>
+      </w:r>
+      <w:r>
+        <w:rPr>
+          <w:rFonts w:cstheme="minorHAnsi"/>
+          <w:sz w:val="22"/>
+          <w:szCs w:val="22"/>
+        </w:rPr>
+        <w:t xml:space="preserve">. </w:t>
+      </w:r>
+    </w:p>
+    <w:p>
+      <w:pPr>
+        <w:rPr>
+          <w:rFonts w:cstheme="minorHAnsi"/>
+          <w:sz w:val="22"/>
+          <w:szCs w:val="22"/>
+        </w:rPr>
+      </w:pPr>
+    </w:p>
+    <w:p>
+      <w:pPr>
+        <w:rPr>
+          <w:rFonts w:cstheme="minorHAnsi"/>
+          <w:sz w:val="22"/>
+          <w:szCs w:val="22"/>
+        </w:rPr>
+      </w:pPr>
+    </w:p>
+    <w:p>
+      <w:pPr>
+        <w:rPr>
+          <w:rFonts w:cstheme="minorHAnsi"/>
+          <w:sz w:val="22"/>
+          <w:szCs w:val="22"/>
+        </w:rPr>
+      </w:pPr>
+      <w:r>
         <w:rPr>
           <w:rFonts w:cstheme="minorHAnsi"/>
           <w:b/>
           <w:sz w:val="22"/>
           <w:szCs w:val="22"/>
         </w:rPr>
-      </w:pPr>
-      <w:r>
-        <w:rPr>
-          <w:rFonts w:cstheme="minorHAnsi"/>
-          <w:sz w:val="22"/>
-          <w:szCs w:val="22"/>
-        </w:rPr>
-        <w:t>Male breeders from both cohorts will be removed from the cage after 18 days of mating to avoid the occurrence of a second pregnancy, which may bias our results due to changes in the hormonal milieu.</w:t>
-      </w:r>
-      <w:r>
-        <w:rPr>
-          <w:rFonts w:cstheme="minorHAnsi"/>
-          <w:b/>
-          <w:sz w:val="22"/>
-          <w:szCs w:val="22"/>
-        </w:rPr>
-        <w:t xml:space="preserve"> </w:t>
-      </w:r>
-      <w:r>
-        <w:rPr>
-          <w:rFonts w:cstheme="minorHAnsi"/>
-          <w:sz w:val="22"/>
-          <w:szCs w:val="22"/>
-        </w:rPr>
-        <w:t xml:space="preserve">In both cohorts, the dams will undergo body mass assessment three times weekly and immediately postpartum using magnetic resonance to assess body composition. We will measure dam food and water intake weekly. We will check for litters on a daily basis after 2.5 weeks of mating. The number of pups born will be recorded to determine maternal fertility and pup viability. The offspring will be weighed at PND0.5, PND7.5, 14.5, 16.5, and at 21.5 depending on their group. </w:t>
-      </w:r>
-    </w:p>
-    <w:p>
-      <w:pPr>
-        <w:rPr>
-          <w:rFonts w:cstheme="minorHAnsi"/>
-          <w:sz w:val="22"/>
-          <w:szCs w:val="22"/>
-        </w:rPr>
-      </w:pPr>
-      <w:r>
-        <w:rPr>
-          <w:rFonts w:cstheme="minorHAnsi"/>
-          <w:sz w:val="22"/>
-          <w:szCs w:val="22"/>
-        </w:rPr>
-        <w:t xml:space="preserve">At PND10.5, we will determine milk output volume for both cohorts. To determine milk volume, we will use the weigh-suckle-weigh technique </w:t>
-      </w:r>
-      <w:r>
-        <w:rPr>
-          <w:rFonts w:cstheme="minorHAnsi"/>
-          <w:sz w:val="22"/>
-          <w:szCs w:val="22"/>
-        </w:rPr>
-        <w:fldChar w:fldCharType="begin" w:fldLock="1"/>
-      </w:r>
-      <w:r>
-        <w:rPr>
-          <w:rFonts w:cstheme="minorHAnsi"/>
-          <w:sz w:val="22"/>
-          <w:szCs w:val="22"/>
-        </w:rPr>
-        <w:instrText>ADDIN CSL_CITATION {"citationItems":[{"id":"ITEM-1","itemData":{"DOI":"10.3168/jds.S0022-0302(01)74516-X","abstract":"Lactose synthase (a complex of β1,4-galactosyltrans-ferase and α-lactalbumin) forms lactose in the Golgi complex of mammary epithelial cells. To determine whether α-lactalbumin is a limiting component in this complex, transgenic mice that expressed bovine α-lact-albumin were studied. Transgenic mice produced 0.5 to 1.5 mg/ml of bovine α-lactalbumin in their milk, 5-to 15-fold more α-lactalbumin than in milk of control mice. Transgenic and control mice produced milk with the same concentrations of lactose, cream, and total solids, and showed similar mammary gland growth, morphology, and histology. Milk from transgenic mice had 0.6% less protein than milk from control mice (P &lt; 0.05). The in vitro lactose synthase activity in mam-mary gland homogenates from α-lactalbumin transgenic mice was increased (P &lt; 0.05), demonstrating that bovine α-lactalbumin could interact with mu-rine β 1,4-galactosyltransferase. Pups reared by lactat-ing transgenic mice showed a 4% increase in growth on d 10 of lactation, suggesting that milk production was increased (P = 0.06). Milk volume, estimated using the weigh-suckle-weigh technique, tended to be higher (al-though not significantly) in transgenic mice (P = 0.11). These results suggest that augmenting α-lactalbumin expression in the dam increases the growth of suckling offspring. (Key words: α-lactalbumin, lactose synthase, milk production , transgenic mice) Abbreviation key: α-LA = α-lactalbumin, GT = β 1,4-galactosyltransferase, LS = lactose synthase, UDP = uridine diphosphate. Lactose is synthesized in the Golgi complex by lactose synthase (LS), a heterodimeric complex composed of α-lactalbumin (α-LA) and β 1,4-galactosyltransferase","author":[{"dropping-particle":"","family":"Boston","given":"W S","non-dropping-particle":"","parse-names":false,"suffix":""},{"dropping-particle":"","family":"Bleck","given":"G T","non-dropping-particle":"","parse-names":false,"suffix":""},{"dropping-particle":"","family":"Conroy","given":"J C","non-dropping-particle":"","parse-names":false,"suffix":""},{"dropping-particle":"","family":"Wheeler","given":"M B","non-dropping-particle":"","parse-names":false,"suffix":""},{"dropping-particle":"","family":"Miller","given":"D J","non-dropping-particle":"","parse-names":false,"suffix":""}],"container-title":"Journal of Dairy Science","id":"ITEM-1","issued":{"date-parts":[["2001"]]},"number-of-pages":"620-622","publisher":"American Dairy Science Association","title":"Short Communication: Effects of Increased Expression of α-Lactalbumin In Transgenic Mice on Milk Yield and Pup Growth","type":"report","volume":"84"},"uris":["http://www.mendeley.com/documents/?uuid=8ddb069d-8a81-326c-b013-ab09704732bd"]}],"mendeley":{"formattedCitation":"(Boston &lt;i&gt;et al.&lt;/i&gt;, 2001)","plainTextFormattedCitation":"(Boston et al., 2001)","previouslyFormattedCitation":"(Boston &lt;i&gt;et al.&lt;/i&gt;, 2001)"},"properties":{"noteIndex":0},"schema":"https://github.com/citation-style-language/schema/raw/master/csl-citation.json"}</w:instrText>
-      </w:r>
-      <w:r>
-        <w:rPr>
-          <w:rFonts w:cstheme="minorHAnsi"/>
-          <w:sz w:val="22"/>
-          <w:szCs w:val="22"/>
-        </w:rPr>
-        <w:fldChar w:fldCharType="separate"/>
-      </w:r>
-      <w:r>
-        <w:rPr>
-          <w:rFonts w:cstheme="minorHAnsi"/>
-          <w:noProof/>
-          <w:sz w:val="22"/>
-          <w:szCs w:val="22"/>
-        </w:rPr>
-        <w:t xml:space="preserve">(Boston </w:t>
-      </w:r>
-      <w:r>
-        <w:rPr>
-          <w:rFonts w:cstheme="minorHAnsi"/>
-          <w:i/>
-          <w:noProof/>
-          <w:sz w:val="22"/>
-          <w:szCs w:val="22"/>
-        </w:rPr>
-        <w:t>et al.</w:t>
-      </w:r>
-      <w:r>
-        <w:rPr>
-          <w:rFonts w:cstheme="minorHAnsi"/>
-          <w:noProof/>
-          <w:sz w:val="22"/>
-          <w:szCs w:val="22"/>
-        </w:rPr>
-        <w:t>, 2001)</w:t>
-      </w:r>
-      <w:r>
-        <w:rPr>
-          <w:rFonts w:cstheme="minorHAnsi"/>
-          <w:sz w:val="22"/>
-          <w:szCs w:val="22"/>
-        </w:rPr>
-        <w:fldChar w:fldCharType="end"/>
-      </w:r>
-      <w:r>
-        <w:rPr>
-          <w:rFonts w:cstheme="minorHAnsi"/>
-          <w:sz w:val="22"/>
-          <w:szCs w:val="22"/>
-        </w:rPr>
-        <w:t xml:space="preserve">.Briefly,  we will weigh the dam then determine the aggregate weight of the pups. The dam and pups will then be separated for two hours. During the two-hour separation, the pups will be placed in a new cage and will be kept warm using a heating pad. In the meantime, the dam will remain in its initial cage with </w:t>
-      </w:r>
-      <w:r>
-        <w:rPr>
-          <w:rFonts w:cstheme="minorHAnsi"/>
-          <w:i/>
-          <w:sz w:val="22"/>
-          <w:szCs w:val="22"/>
-        </w:rPr>
-        <w:t>ad libitum</w:t>
-      </w:r>
-      <w:r>
-        <w:rPr>
-          <w:rFonts w:cstheme="minorHAnsi"/>
-          <w:sz w:val="22"/>
-          <w:szCs w:val="22"/>
-        </w:rPr>
-        <w:t xml:space="preserve"> access to normal chow diet and water or dexamethasone-water based on its assigned group. After the two-hour separation period, the dam will be weighed again and the aggregate weight of the pups will be measured. The pups will then be returned to the dam’s cage and will be allowed to nurse for one hour. At the end of the nursing timepoint, the dam will be weighed and the aggregate weight of the pups will be determined. After the one-hour nursing period, milk volume will be determined as the weight change of the dam and the pups.  </w:t>
-      </w:r>
-    </w:p>
-    <w:p>
-      <w:pPr>
-        <w:rPr>
-          <w:rFonts w:cstheme="minorHAnsi"/>
-          <w:sz w:val="22"/>
-          <w:szCs w:val="22"/>
-        </w:rPr>
-      </w:pPr>
-      <w:r>
-        <w:rPr>
-          <w:rFonts w:cstheme="minorHAnsi"/>
-          <w:sz w:val="22"/>
-          <w:szCs w:val="22"/>
-        </w:rPr>
-        <w:t xml:space="preserve">On PND16.5, we will collect milk samples (~0.5ml) from the nursing dams in groups control 1 and experimental 1 from both cohorts. Briefly, we will separate the dam and pups for 2 hours. The pups will be weighed and will undergo body composition assessment using </w:t>
-      </w:r>
-      <w:proofErr w:type="spellStart"/>
-      <w:r>
-        <w:rPr>
-          <w:rFonts w:cstheme="minorHAnsi"/>
-          <w:sz w:val="22"/>
-          <w:szCs w:val="22"/>
-        </w:rPr>
-        <w:t>echoMRI</w:t>
-      </w:r>
-      <w:proofErr w:type="spellEnd"/>
-      <w:r>
-        <w:rPr>
-          <w:rFonts w:cstheme="minorHAnsi"/>
-          <w:sz w:val="22"/>
-          <w:szCs w:val="22"/>
-        </w:rPr>
-        <w:t xml:space="preserve">. Afterwards, the pups will be sacrificed. We will anesthetize the dam after two hours of separation by intraperitoneal injection of Ketamine (0.1275g/kg body weight). We will then perform an intraperitoneal injection of oxytocin into the forelimb (2U/dam) to induce milk production. The dam’s nipples will be manually squeezed to promote milk letdown, and the milk will be collected into a 1.5 ml tube via suction. After milking is </w:t>
-      </w:r>
-      <w:r>
-        <w:rPr>
-          <w:rFonts w:cstheme="minorHAnsi"/>
-          <w:sz w:val="22"/>
-          <w:szCs w:val="22"/>
-        </w:rPr>
-        <w:lastRenderedPageBreak/>
-        <w:t>complete, the dam will</w:t>
-      </w:r>
-      <w:r>
-        <w:rPr>
-          <w:rFonts w:cstheme="minorHAnsi"/>
-          <w:sz w:val="22"/>
-          <w:szCs w:val="22"/>
-        </w:rPr>
-        <w:t xml:space="preserve"> immediately </w:t>
-      </w:r>
-      <w:r>
-        <w:rPr>
-          <w:rFonts w:cstheme="minorHAnsi"/>
-          <w:sz w:val="22"/>
-          <w:szCs w:val="22"/>
-        </w:rPr>
-        <w:t xml:space="preserve">be </w:t>
-      </w:r>
-      <w:r>
-        <w:rPr>
-          <w:rFonts w:cstheme="minorHAnsi"/>
-          <w:sz w:val="22"/>
-          <w:szCs w:val="22"/>
-        </w:rPr>
-        <w:t xml:space="preserve">sacrificed </w:t>
-      </w:r>
-      <w:r>
-        <w:rPr>
-          <w:rFonts w:cstheme="minorHAnsi"/>
-          <w:sz w:val="22"/>
-          <w:szCs w:val="22"/>
-        </w:rPr>
-        <w:t xml:space="preserve">using isoflurane and a secondary measure of cervical dislocation. We will then dissect the dam by a midline incision of the skin, </w:t>
-      </w:r>
-      <w:r>
-        <w:rPr>
-          <w:rFonts w:cstheme="minorHAnsi"/>
-          <w:sz w:val="22"/>
-          <w:szCs w:val="22"/>
-        </w:rPr>
-        <w:t>extract thoracic,</w:t>
-      </w:r>
-      <w:r>
-        <w:rPr>
-          <w:rFonts w:cstheme="minorHAnsi"/>
-          <w:sz w:val="22"/>
-          <w:szCs w:val="22"/>
-        </w:rPr>
-        <w:t xml:space="preserve"> </w:t>
-      </w:r>
-      <w:r>
-        <w:rPr>
-          <w:rFonts w:cstheme="minorHAnsi"/>
-          <w:sz w:val="22"/>
-          <w:szCs w:val="22"/>
-        </w:rPr>
-        <w:t>abdominal and inguinal mammary glands</w:t>
-      </w:r>
-      <w:r>
-        <w:rPr>
-          <w:rFonts w:cstheme="minorHAnsi"/>
-          <w:sz w:val="22"/>
-          <w:szCs w:val="22"/>
-        </w:rPr>
-        <w:t xml:space="preserve">. The lower mammary gland pads will be weighed. A small section of the lower mammary glands will be saved for paraffin embedding for histology while the rest will be snap frozen in liquid nitrogen and cryopreserved to later determine mTORC1 expression as previously discussed via Western blotting. Briefly, we will determine protein expression of  </w:t>
-      </w:r>
-      <w:proofErr w:type="spellStart"/>
-      <w:r>
-        <w:rPr>
-          <w:rFonts w:cstheme="minorHAnsi"/>
-          <w:sz w:val="22"/>
-          <w:szCs w:val="22"/>
-        </w:rPr>
-        <w:t>mTORC</w:t>
-      </w:r>
-      <w:proofErr w:type="spellEnd"/>
-      <w:r>
-        <w:rPr>
-          <w:rFonts w:cstheme="minorHAnsi"/>
-          <w:sz w:val="22"/>
-          <w:szCs w:val="22"/>
-        </w:rPr>
-        <w:t xml:space="preserve">, </w:t>
-      </w:r>
-      <w:proofErr w:type="spellStart"/>
-      <w:r>
-        <w:rPr>
-          <w:rFonts w:cstheme="minorHAnsi"/>
-          <w:sz w:val="22"/>
-          <w:szCs w:val="22"/>
-        </w:rPr>
-        <w:t>phoshph</w:t>
-      </w:r>
-      <w:proofErr w:type="spellEnd"/>
-      <w:r>
-        <w:rPr>
-          <w:rFonts w:cstheme="minorHAnsi"/>
-          <w:sz w:val="22"/>
-          <w:szCs w:val="22"/>
-        </w:rPr>
-        <w:t xml:space="preserve">-mTOR, S6K, phosphorylated S6K, AKT, phosphorylated AKT, S6, phosphorylated S6, 4E-BP1, and phosphorylated 4E-BP1 using respective protein antibodies. </w:t>
-      </w:r>
-      <w:r>
-        <w:rPr>
-          <w:rFonts w:cstheme="minorHAnsi"/>
-          <w:sz w:val="22"/>
-          <w:szCs w:val="22"/>
-        </w:rPr>
-        <w:t xml:space="preserve">Milk </w:t>
-      </w:r>
-      <w:r>
-        <w:rPr>
-          <w:rFonts w:cstheme="minorHAnsi"/>
-          <w:sz w:val="22"/>
-          <w:szCs w:val="22"/>
-        </w:rPr>
-        <w:t xml:space="preserve">protein </w:t>
-      </w:r>
-      <w:r>
-        <w:rPr>
-          <w:rFonts w:cstheme="minorHAnsi"/>
-          <w:sz w:val="22"/>
-          <w:szCs w:val="22"/>
-        </w:rPr>
-        <w:t xml:space="preserve">composition </w:t>
-      </w:r>
-      <w:r>
-        <w:rPr>
-          <w:rFonts w:cstheme="minorHAnsi"/>
-          <w:sz w:val="22"/>
-          <w:szCs w:val="22"/>
-        </w:rPr>
-        <w:t>will be</w:t>
-      </w:r>
-      <w:r>
-        <w:rPr>
-          <w:rFonts w:cstheme="minorHAnsi"/>
-          <w:sz w:val="22"/>
-          <w:szCs w:val="22"/>
-        </w:rPr>
-        <w:t xml:space="preserve"> analyzed using milk gels </w:t>
-      </w:r>
-      <w:r>
-        <w:rPr>
-          <w:rFonts w:cstheme="minorHAnsi"/>
-          <w:sz w:val="22"/>
-          <w:szCs w:val="22"/>
-        </w:rPr>
-        <w:t xml:space="preserve">and diluted milk samples (by a factor of 5, 1:4 ratio). We will check for whey acidic protein, alpha casein, beta casein, lactose, serum albumin. Milk fat composition will be analyzed by the </w:t>
-      </w:r>
-      <w:proofErr w:type="spellStart"/>
-      <w:r>
-        <w:rPr>
-          <w:rFonts w:cstheme="minorHAnsi"/>
-          <w:sz w:val="22"/>
-          <w:szCs w:val="22"/>
-        </w:rPr>
-        <w:t>creamatocrit</w:t>
-      </w:r>
-      <w:proofErr w:type="spellEnd"/>
-      <w:r>
-        <w:rPr>
-          <w:rFonts w:cstheme="minorHAnsi"/>
-          <w:sz w:val="22"/>
-          <w:szCs w:val="22"/>
-        </w:rPr>
-        <w:t xml:space="preserve"> method using a hematocrit centrifuge</w:t>
-      </w:r>
-      <w:r>
-        <w:rPr>
-          <w:rFonts w:cstheme="minorHAnsi"/>
-          <w:sz w:val="22"/>
-          <w:szCs w:val="22"/>
-        </w:rPr>
-        <w:t>.</w:t>
-      </w:r>
-    </w:p>
-    <w:p>
-      <w:pPr>
-        <w:rPr>
-          <w:rFonts w:cstheme="minorHAnsi"/>
-          <w:sz w:val="22"/>
-          <w:szCs w:val="22"/>
-        </w:rPr>
-      </w:pPr>
-      <w:r>
-        <w:rPr>
-          <w:rFonts w:cstheme="minorHAnsi"/>
-          <w:sz w:val="22"/>
-          <w:szCs w:val="22"/>
-        </w:rPr>
-        <w:t xml:space="preserve">Dams in groups control 2 and experimental 2 from both cohorts will undergo an insulin tolerance test (ITT) being challenged with 0.75g/kg insulin after a 6-hour fast with access to water or dexamethasone and with their pups allowed to nurse during the fasting period. The effect of glucocorticoid treatment on dam’s insulin sensitivity will be determined. After the ITT is done, dams will have </w:t>
-      </w:r>
-      <w:r>
-        <w:rPr>
-          <w:rFonts w:cstheme="minorHAnsi"/>
-          <w:i/>
-          <w:sz w:val="22"/>
-          <w:szCs w:val="22"/>
-        </w:rPr>
-        <w:t xml:space="preserve">ad libitum </w:t>
-      </w:r>
-      <w:r>
-        <w:rPr>
-          <w:rFonts w:cstheme="minorHAnsi"/>
-          <w:sz w:val="22"/>
-          <w:szCs w:val="22"/>
-        </w:rPr>
-        <w:t xml:space="preserve">access to chow again. The pups will be weighed at PND16.5 and will be remain in their respective cages until weaning at PND21.5. Upon weaning, pups will be weighed and weaned into new cages according to their sex. Pups will have </w:t>
-      </w:r>
-      <w:r>
-        <w:rPr>
-          <w:rFonts w:cstheme="minorHAnsi"/>
-          <w:i/>
-          <w:sz w:val="22"/>
-          <w:szCs w:val="22"/>
-        </w:rPr>
-        <w:t xml:space="preserve">ad libitum </w:t>
-      </w:r>
-      <w:r>
-        <w:rPr>
-          <w:rFonts w:cstheme="minorHAnsi"/>
-          <w:sz w:val="22"/>
-          <w:szCs w:val="22"/>
-        </w:rPr>
-        <w:t>access to water and normal chow diet at weaning. Their water and food intake will be reported weekly. Weaned pups will undergo body composition analysis at weaning and 3 times weekly thereafter. At 6 weeks of age, offspring will undergo glucose tolerance test (GTT) to determine metabolic health. Within the same week and at 6 weeks of age, offspring will be sacrificed and their fat pads (</w:t>
-      </w:r>
-      <w:proofErr w:type="spellStart"/>
-      <w:r>
-        <w:rPr>
-          <w:rFonts w:cstheme="minorHAnsi"/>
-          <w:sz w:val="22"/>
-          <w:szCs w:val="22"/>
-        </w:rPr>
-        <w:t>eWAT</w:t>
-      </w:r>
-      <w:proofErr w:type="spellEnd"/>
-      <w:r>
-        <w:rPr>
-          <w:rFonts w:cstheme="minorHAnsi"/>
-          <w:sz w:val="22"/>
-          <w:szCs w:val="22"/>
-        </w:rPr>
-        <w:t xml:space="preserve"> and </w:t>
-      </w:r>
-      <w:proofErr w:type="spellStart"/>
-      <w:r>
-        <w:rPr>
-          <w:rFonts w:cstheme="minorHAnsi"/>
-          <w:sz w:val="22"/>
-          <w:szCs w:val="22"/>
-        </w:rPr>
-        <w:t>iWAT</w:t>
-      </w:r>
-      <w:proofErr w:type="spellEnd"/>
-      <w:r>
-        <w:rPr>
-          <w:rFonts w:cstheme="minorHAnsi"/>
-          <w:sz w:val="22"/>
-          <w:szCs w:val="22"/>
-        </w:rPr>
-        <w:t>) will be collected for molecular studies to assess mTORC1 protein expression via Western blotting as described earlier.</w:t>
-      </w:r>
-    </w:p>
-    <w:p>
-      <w:pPr>
-        <w:rPr>
-          <w:rFonts w:cstheme="minorHAnsi"/>
-          <w:sz w:val="22"/>
-          <w:szCs w:val="22"/>
-        </w:rPr>
-      </w:pPr>
-      <w:r>
-        <w:rPr>
-          <w:rFonts w:cstheme="minorHAnsi"/>
-          <w:b/>
-          <w:sz w:val="22"/>
-          <w:szCs w:val="22"/>
-        </w:rPr>
-        <w:t>Expected Results (Aims 2.1</w:t>
-      </w:r>
-      <w:r>
-        <w:rPr>
-          <w:rFonts w:cstheme="minorHAnsi"/>
-          <w:sz w:val="22"/>
-          <w:szCs w:val="22"/>
-        </w:rPr>
-        <w:t xml:space="preserve">): As high doses of glucocorticoids given to adrenalectomized rodents caused mammary gland regression, I hypothesize that dexamethasone will have a time-dependent effect, by which a prolonged exposure starting a week prior to conception (cohort 1) will reduce mammogenesis </w:t>
-      </w:r>
-      <w:r>
-        <w:rPr>
-          <w:rFonts w:cstheme="minorHAnsi"/>
-          <w:sz w:val="22"/>
-          <w:szCs w:val="22"/>
-        </w:rPr>
-        <w:t>and alveolar development more so than when introduced at conception (cohort 2). This will be evident</w:t>
-      </w:r>
-      <w:r>
-        <w:rPr>
-          <w:rFonts w:cstheme="minorHAnsi"/>
-          <w:sz w:val="22"/>
-          <w:szCs w:val="22"/>
-        </w:rPr>
-        <w:t xml:space="preserve"> in the reduced size of the glands and the reduced branching. </w:t>
-      </w:r>
-    </w:p>
-    <w:p>
-      <w:pPr>
-        <w:rPr>
-          <w:rFonts w:cstheme="minorHAnsi"/>
-          <w:sz w:val="22"/>
-          <w:szCs w:val="22"/>
-        </w:rPr>
-      </w:pPr>
-      <w:r>
-        <w:rPr>
-          <w:rFonts w:cstheme="minorHAnsi"/>
-          <w:b/>
-          <w:sz w:val="22"/>
-          <w:szCs w:val="22"/>
-        </w:rPr>
-        <w:t>Expected Results (Aims 2.</w:t>
-      </w:r>
-      <w:r>
-        <w:rPr>
-          <w:rFonts w:cstheme="minorHAnsi"/>
-          <w:b/>
-          <w:sz w:val="22"/>
-          <w:szCs w:val="22"/>
-        </w:rPr>
-        <w:t>2</w:t>
-      </w:r>
-      <w:r>
-        <w:rPr>
-          <w:rFonts w:cstheme="minorHAnsi"/>
-          <w:sz w:val="22"/>
-          <w:szCs w:val="22"/>
-        </w:rPr>
-        <w:t>): As I expect that mammary gland development will be impaired, this will limit the mammary gland capacity to produce milk. Consistent with findings of reduced milk output after glucocorticoid treatment during lactation, I expect a bigger decrease in milk output volume or the lack of milk production and nursing in cohort 1 than cohort 2.</w:t>
-      </w:r>
-      <w:r>
-        <w:rPr>
-          <w:rFonts w:cstheme="minorHAnsi"/>
-          <w:sz w:val="22"/>
-          <w:szCs w:val="22"/>
-        </w:rPr>
-        <w:t xml:space="preserve"> </w:t>
-      </w:r>
-      <w:r>
-        <w:rPr>
-          <w:rFonts w:cstheme="minorHAnsi"/>
-          <w:sz w:val="22"/>
-          <w:szCs w:val="22"/>
-        </w:rPr>
-        <w:t>Furthermore, I hypothesize that milk composition, if available, will consist of reduced macronutrients (lactose, protein and fat) more so in cohort 1 than cohort 2. This is consistent with the results seen when high doses of glucocorticoids were given during lactation.</w:t>
-      </w:r>
-    </w:p>
-    <w:p>
-      <w:pPr>
-        <w:rPr>
-          <w:rFonts w:cstheme="minorHAnsi"/>
-          <w:sz w:val="22"/>
-          <w:szCs w:val="22"/>
-        </w:rPr>
-      </w:pPr>
-      <w:r>
-        <w:rPr>
-          <w:rFonts w:cstheme="minorHAnsi"/>
-          <w:b/>
-          <w:sz w:val="22"/>
-          <w:szCs w:val="22"/>
-        </w:rPr>
-        <w:t>Expected Results (Aims 2.</w:t>
-      </w:r>
-      <w:r>
-        <w:rPr>
-          <w:rFonts w:cstheme="minorHAnsi"/>
-          <w:b/>
-          <w:sz w:val="22"/>
-          <w:szCs w:val="22"/>
-        </w:rPr>
-        <w:t>3</w:t>
-      </w:r>
-      <w:r>
-        <w:rPr>
-          <w:rFonts w:cstheme="minorHAnsi"/>
-          <w:sz w:val="22"/>
-          <w:szCs w:val="22"/>
-        </w:rPr>
-        <w:t xml:space="preserve">): As glucocorticoids cause hyperglycemia </w:t>
-      </w:r>
-      <w:r>
-        <w:rPr>
-          <w:rFonts w:cstheme="minorHAnsi"/>
-          <w:sz w:val="22"/>
-          <w:szCs w:val="22"/>
-        </w:rPr>
-        <w:fldChar w:fldCharType="begin" w:fldLock="1"/>
-      </w:r>
-      <w:r>
-        <w:rPr>
-          <w:rFonts w:cstheme="minorHAnsi"/>
-          <w:sz w:val="22"/>
-          <w:szCs w:val="22"/>
-        </w:rPr>
-        <w:instrText>ADDIN CSL_CITATION {"citationItems":[{"id":"ITEM-1","itemData":{"DOI":"10.4239/wjd.v6.i8.1073","ISSN":"1948-9358","PMID":"26240704","abstract":"Steroids are drugs that have been used extensively in a variety of conditions. Although widely prescribed for their anti-inflammatory and immunosuppressive properties, glucocorticoids have several side effects, being hyperglycemia one of the most common and representative. In the present review, we discuss the main epidemiologic characteristics associated with steroid use, with emphasis on the identification of high risk populations. Additionally we present the pathophysiology of corticosteroid induced hyperglycemia as well as the pharmacokinetics and pharmacodynamics associated with steroid use. We propose a treatment strategy based on previous reports and the understanding of the mechanism of action of both, the different types of glucocorticoids and the treatment options, in both the ambulatory and the hospital setting. Finally, we present some of the recent scientific advances as well as some options for future use of glucocorticoids.","author":[{"dropping-particle":"","family":"Tamez-Pérez","given":"Héctor Eloy","non-dropping-particle":"","parse-names":false,"suffix":""},{"dropping-particle":"","family":"Quintanilla-Flores","given":"Dania Lizet","non-dropping-particle":"","parse-names":false,"suffix":""},{"dropping-particle":"","family":"Rodríguez-Gutiérrez","given":"René","non-dropping-particle":"","parse-names":false,"suffix":""},{"dropping-particle":"","family":"González-González","given":"José Gerardo","non-dropping-particle":"","parse-names":false,"suffix":""},{"dropping-particle":"","family":"Tamez-Peña","given":"Alejandra Lorena","non-dropping-particle":"","parse-names":false,"suffix":""}],"container-title":"World journal of diabetes","id":"ITEM-1","issue":"8","issued":{"date-parts":[["2015","7","25"]]},"page":"1073-81","publisher":"Baishideng Publishing Group Inc","title":"Steroid hyperglycemia: Prevalence, early detection and therapeutic recommendations: A narrative review.","type":"article-journal","volume":"6"},"uris":["http://www.mendeley.com/documents/?uuid=4375d0c9-98f5-3151-8e58-5c08c2aa32d3"]},{"id":"ITEM-2","itemData":{"DOI":"10.3803/EnM.2017.32.2.180","ISSN":"2093-596X","PMID":"28555464","abstract":"Glucocorticoids are widely used as potent anti-inflammatory and immunosuppressive drugs to treat a wide range of diseases. However, they are also associated with a number of side effects, including new-onset hyperglycemia in patients without a history of diabetes mellitus (DM) or severely uncontrolled hyperglycemia in patients with known DM. Glucocorticoid-induced diabetes mellitus (GIDM) is a common and potentially harmful problem in clinical practice, affecting almost all medical specialties, but is often difficult to detect in clinical settings. However, scientific evidence is lacking regarding the effects of GIDM, as well as strategies for prevention and treatment. Similarly to nonsteroid-related DM, the principles of early detection and risk factor modification apply. Screening for GIDM should be considered in all patients treated with medium to high doses of glucocorticoids. Challenges in the management of GIDM stem from wide fluctuations in postprandial hyperglycemia and the lack of clearly defined treatment protocols. Together with lifestyle measures, hypoglycemic drugs with insulin-sensitizing effects are indicated. However, insulin therapy is often unavoidable, to the point that insulin can be considered the drug of choice. The treatment of GIDM should take into account the degree and pattern of hyperglycemia, as well as the type, dose, and schedule of glucocorticoid used. Moreover, it is essential to instruct the patient and/or the patient's family about how to perform the necessary adjustments. Prospective studies are needed to answer the remaining questions regarding GIDM.","author":[{"dropping-particle":"","family":"Suh","given":"Sunghwan","non-dropping-particle":"","parse-names":false,"suffix":""},{"dropping-particle":"","family":"Park","given":"Mi Kyoung","non-dropping-particle":"","parse-names":false,"suffix":""}],"container-title":"Endocrinology and metabolism (Seoul, Korea)","id":"ITEM-2","issue":"2","issued":{"date-parts":[["2017","6"]]},"page":"180-189","publisher":"Korean Endocrinology Society","title":"Glucocorticoid-Induced Diabetes Mellitus: An Important but Overlooked Problem.","type":"article-journal","volume":"32"},"uris":["http://www.mendeley.com/documents/?uuid=e2af3d19-2541-3bc0-ad6f-b24fc7e46798"]}],"mendeley":{"formattedCitation":"(Tamez-Pérez &lt;i&gt;et al.&lt;/i&gt;, 2015; Suh &amp; Park, 2017)","plainTextFormattedCitation":"(Tamez-Pérez et al., 2015; Suh &amp; Park, 2017)","previouslyFormattedCitation":"(Tamez-Pérez &lt;i&gt;et al.&lt;/i&gt;, 2015; Suh &amp; Park, 2017)"},"properties":{"noteIndex":0},"schema":"https://github.com/citation-style-language/schema/raw/master/csl-citation.json"}</w:instrText>
-      </w:r>
-      <w:r>
-        <w:rPr>
-          <w:rFonts w:cstheme="minorHAnsi"/>
-          <w:sz w:val="22"/>
-          <w:szCs w:val="22"/>
-        </w:rPr>
-        <w:fldChar w:fldCharType="separate"/>
-      </w:r>
-      <w:r>
-        <w:rPr>
-          <w:rFonts w:cstheme="minorHAnsi"/>
-          <w:noProof/>
-          <w:sz w:val="22"/>
-          <w:szCs w:val="22"/>
-        </w:rPr>
-        <w:t xml:space="preserve">(Tamez-Pérez </w:t>
-      </w:r>
-      <w:r>
-        <w:rPr>
-          <w:rFonts w:cstheme="minorHAnsi"/>
-          <w:i/>
-          <w:noProof/>
-          <w:sz w:val="22"/>
-          <w:szCs w:val="22"/>
-        </w:rPr>
-        <w:t>et al.</w:t>
-      </w:r>
-      <w:r>
-        <w:rPr>
-          <w:rFonts w:cstheme="minorHAnsi"/>
-          <w:noProof/>
-          <w:sz w:val="22"/>
-          <w:szCs w:val="22"/>
-        </w:rPr>
-        <w:t>, 2015; Suh &amp; Park, 2017)</w:t>
-      </w:r>
-      <w:r>
-        <w:rPr>
-          <w:rFonts w:cstheme="minorHAnsi"/>
-          <w:sz w:val="22"/>
-          <w:szCs w:val="22"/>
-        </w:rPr>
-        <w:fldChar w:fldCharType="end"/>
-      </w:r>
-      <w:r>
-        <w:rPr>
-          <w:rFonts w:cstheme="minorHAnsi"/>
-          <w:sz w:val="22"/>
-          <w:szCs w:val="22"/>
-        </w:rPr>
-        <w:t xml:space="preserve">, I hypothesize that dams exposed to dexamethasone in both cohorts will be hyperglycemic during the ITT compared to their respective controls. Given the effects of antenatal glucocorticoid exposure on offspring health, I hypothesize that offspring from both cohorts will have reduced weights at birth with cohort 1 having higher reductions than cohort 2. Given the expected reduced milk output and macronutrient composition, I expect offspring weights to remain lower than their control counterparts. Fat mass in experimental offspring is expected to be higher despite an overall less body weight indicating impaired metabolic health of the offspring. When offspring undergo the GTT at 6 weeks of age, I expect that experimental offspring to be hyperglycemic with impaired insulin sensitivity. Fat pads collected from these offspring are expected to have higher weights than controls. mTORC1 activity is expected to be higher in experimental offspring, as mTORC1 activity promotes lipogenesis and is increased in obesity, which in our case is reflected in a thin-fat phenotype in the offspring </w:t>
-      </w:r>
-      <w:r>
-        <w:rPr>
-          <w:rFonts w:cstheme="minorHAnsi"/>
-          <w:sz w:val="22"/>
-          <w:szCs w:val="22"/>
-        </w:rPr>
-        <w:fldChar w:fldCharType="begin" w:fldLock="1"/>
-      </w:r>
-      <w:r>
-        <w:rPr>
-          <w:rFonts w:cstheme="minorHAnsi"/>
-          <w:sz w:val="22"/>
-          <w:szCs w:val="22"/>
-        </w:rPr>
-        <w:instrText>ADDIN CSL_CITATION {"citationItems":[{"id":"ITEM-1","itemData":{"DOI":"10.1210/en.2004-0921","ISSN":"0013-7227","PMID":"15604215","abstract":"The mammalian target of rapamycin (mTOR) pathway integrates insulin and nutrient signaling in numerous cell types. Recent studies also suggest that this pathway negatively modulates insulin signaling to phosphatidylinositol 3-kinase/Akt in adipose and muscle cells. However, it is still unclear whether activation of the mTOR pathway is increased in obesity and if it could be involved in the promotion of insulin resistance. In this paper we show that basal (fasting state) activation of mTOR and its downstream target S6K1 is markedly elevated in liver and skeletal muscle of obese rats fed a high fat diet compared with chow-fed, lean controls. Time-course studies also revealed that mTOR and S6K1 activation by insulin was accelerated in tissues of obese rats, in association with increased inhibitory phosphorylation of insulin receptor substrate-1 (IRS-1) on Ser636/Ser639 and impaired Akt activation. The relationship between mTOR/S6K1 overactivation and impaired insulin signaling to Akt was also examined in hepatic cells in vitro. Insulin caused a time-dependent activation of mTOR and S6K1 in HepG2 cells. This was associated with increased IRS-1 phosphorylation on Ser636/Ser639. Inhibition of mTOR/S6K1 by rapamycin blunted insulin-induced Ser636/Ser639 phosphorylation of IRS-1, leading to a rapid (approximately 5 min) and persistent increase in IRS-1-associated phosphatidylinositol 3-kinase activity and Akt phosphorylation. These results show that activation of the mTOR pathway is increased in liver and muscle of high fat-fed obese rats. In vitro studies with rapamycin suggest that mTOR/S6K1 overactivation contributes to elevated serine phosphorylation of IRS-1, leading to impaired insulin signaling to Akt in liver and muscle of this dietary model of obesity.","author":[{"dropping-particle":"","family":"Khamzina","given":"Leila","non-dropping-particle":"","parse-names":false,"suffix":""},{"dropping-particle":"","family":"Veilleux","given":"Alain","non-dropping-particle":"","parse-names":false,"suffix":""},{"dropping-particle":"","family":"Bergeron","given":"Sébastien","non-dropping-particle":"","parse-names":false,"suffix":""},{"dropping-particle":"","family":"Marette","given":"André","non-dropping-particle":"","parse-names":false,"suffix":""}],"container-title":"Endocrinology","id":"ITEM-1","issue":"3","issued":{"date-parts":[["2005","3"]]},"page":"1473-1481","title":"Increased Activation of the Mammalian Target of Rapamycin Pathway in Liver and Skeletal Muscle of Obese Rats: Possible Involvement in Obesity-Linked Insulin Resistance","type":"article-journal","volume":"146"},"uris":["http://www.mendeley.com/documents/?uuid=2a7e1cbf-c691-35f1-a441-d29276a9fc1b"]}],"mendeley":{"formattedCitation":"(Khamzina &lt;i&gt;et al.&lt;/i&gt;, 2005)","plainTextFormattedCitation":"(Khamzina et al., 2005)","previouslyFormattedCitation":"(Khamzina &lt;i&gt;et al.&lt;/i&gt;, 2005)"},"properties":{"noteIndex":0},"schema":"https://github.com/citation-style-language/schema/raw/master/csl-citation.json"}</w:instrText>
-      </w:r>
-      <w:r>
-        <w:rPr>
-          <w:rFonts w:cstheme="minorHAnsi"/>
-          <w:sz w:val="22"/>
-          <w:szCs w:val="22"/>
-        </w:rPr>
-        <w:fldChar w:fldCharType="separate"/>
-      </w:r>
-      <w:r>
-        <w:rPr>
-          <w:rFonts w:cstheme="minorHAnsi"/>
-          <w:noProof/>
-          <w:sz w:val="22"/>
-          <w:szCs w:val="22"/>
-        </w:rPr>
-        <w:t xml:space="preserve">(Khamzina </w:t>
-      </w:r>
-      <w:r>
-        <w:rPr>
-          <w:rFonts w:cstheme="minorHAnsi"/>
-          <w:i/>
-          <w:noProof/>
-          <w:sz w:val="22"/>
-          <w:szCs w:val="22"/>
-        </w:rPr>
-        <w:t>et al.</w:t>
-      </w:r>
-      <w:r>
-        <w:rPr>
-          <w:rFonts w:cstheme="minorHAnsi"/>
-          <w:noProof/>
-          <w:sz w:val="22"/>
-          <w:szCs w:val="22"/>
-        </w:rPr>
-        <w:t>, 2005)</w:t>
-      </w:r>
-      <w:r>
-        <w:rPr>
-          <w:rFonts w:cstheme="minorHAnsi"/>
-          <w:sz w:val="22"/>
-          <w:szCs w:val="22"/>
-        </w:rPr>
-        <w:fldChar w:fldCharType="end"/>
-      </w:r>
-      <w:r>
-        <w:rPr>
-          <w:rFonts w:cstheme="minorHAnsi"/>
-          <w:sz w:val="22"/>
-          <w:szCs w:val="22"/>
-        </w:rPr>
-        <w:t xml:space="preserve">. </w:t>
-      </w:r>
-    </w:p>
-    <w:p>
-      <w:pPr>
-        <w:rPr>
-          <w:rFonts w:cstheme="minorHAnsi"/>
-          <w:sz w:val="22"/>
-          <w:szCs w:val="22"/>
-        </w:rPr>
-      </w:pPr>
-      <w:r>
-        <w:rPr>
-          <w:rFonts w:cstheme="minorHAnsi"/>
-          <w:b/>
-          <w:sz w:val="22"/>
-          <w:szCs w:val="22"/>
-        </w:rPr>
-        <w:lastRenderedPageBreak/>
         <w:t>Potential Pitfalls and Alternate Approaches</w:t>
       </w:r>
       <w:r>
@@ -5167,7 +5703,6 @@
       <w:r>
         <w:fldChar w:fldCharType="end"/>
       </w:r>
-      <w:bookmarkEnd w:id="0"/>
     </w:p>
     <w:sectPr>
       <w:pgSz w:w="12240" w:h="15840"/>
@@ -5177,6 +5712,263 @@
     </w:sectPr>
   </w:body>
 </w:document>
+</file>
+
+<file path=word/comments.xml><?xml version="1.0" encoding="utf-8"?>
+<w:comments xmlns:wpc="http://schemas.microsoft.com/office/word/2010/wordprocessingCanvas" xmlns:cx="http://schemas.microsoft.com/office/drawing/2014/chartex" xmlns:cx1="http://schemas.microsoft.com/office/drawing/2015/9/8/chartex" xmlns:cx2="http://schemas.microsoft.com/office/drawing/2015/10/21/chartex" xmlns:cx3="http://schemas.microsoft.com/office/drawing/2016/5/9/chartex" xmlns:cx4="http://schemas.microsoft.com/office/drawing/2016/5/10/chartex" xmlns:cx5="http://schemas.microsoft.com/office/drawing/2016/5/11/chartex" xmlns:cx6="http://schemas.microsoft.com/office/drawing/2016/5/12/chartex" xmlns:cx7="http://schemas.microsoft.com/office/drawing/2016/5/13/chartex" xmlns:cx8="http://schemas.microsoft.com/office/drawing/2016/5/14/chartex" xmlns:mc="http://schemas.openxmlformats.org/markup-compatibility/2006" xmlns:aink="http://schemas.microsoft.com/office/drawing/2016/ink" xmlns:am3d="http://schemas.microsoft.com/office/drawing/2017/model3d" xmlns:o="urn:schemas-microsoft-com:office:office" xmlns:r="http://schemas.openxmlformats.org/officeDocument/2006/relationships" xmlns:m="http://schemas.openxmlformats.org/officeDocument/2006/math" xmlns:v="urn:schemas-microsoft-com:vml" xmlns:wp14="http://schemas.microsoft.com/office/word/2010/wordprocessingDrawing" xmlns:wp="http://schemas.openxmlformats.org/drawingml/2006/wordprocessingDrawing" xmlns:w10="urn:schemas-microsoft-com:office:word" xmlns:w="http://schemas.openxmlformats.org/wordprocessingml/2006/main" xmlns:w14="http://schemas.microsoft.com/office/word/2010/wordml" xmlns:w15="http://schemas.microsoft.com/office/word/2012/wordml" xmlns:w16cid="http://schemas.microsoft.com/office/word/2016/wordml/cid" xmlns:w16se="http://schemas.microsoft.com/office/word/2015/wordml/symex" xmlns:wpg="http://schemas.microsoft.com/office/word/2010/wordprocessingGroup" xmlns:wpi="http://schemas.microsoft.com/office/word/2010/wordprocessingInk" xmlns:wne="http://schemas.microsoft.com/office/word/2006/wordml" xmlns:wps="http://schemas.microsoft.com/office/word/2010/wordprocessingShape" mc:Ignorable="w14 w15 w16se w16cid wp14">
+  <w:comment w:id="0" w:author="Dave Bridges" w:date="2019-06-28T12:23:00Z" w:initials="DB">
+    <w:p>
+      <w:pPr>
+        <w:pStyle w:val="CommentText"/>
+      </w:pPr>
+      <w:r>
+        <w:rPr>
+          <w:rStyle w:val="CommentReference"/>
+        </w:rPr>
+        <w:annotationRef/>
+      </w:r>
+      <w:r>
+        <w:t>Diagram needed</w:t>
+      </w:r>
+      <w:r>
+        <w:t>, it is not clear to me when or how these cohorts are different</w:t>
+      </w:r>
+    </w:p>
+  </w:comment>
+  <w:comment w:id="1" w:author="Dave Bridges" w:date="2019-06-28T12:24:00Z" w:initials="DB">
+    <w:p>
+      <w:pPr>
+        <w:pStyle w:val="CommentText"/>
+      </w:pPr>
+      <w:r>
+        <w:rPr>
+          <w:rStyle w:val="CommentReference"/>
+        </w:rPr>
+        <w:annotationRef/>
+      </w:r>
+      <w:r>
+        <w:t xml:space="preserve">We know that </w:t>
+      </w:r>
+      <w:proofErr w:type="spellStart"/>
+      <w:r>
+        <w:t>dex</w:t>
+      </w:r>
+      <w:proofErr w:type="spellEnd"/>
+      <w:r>
+        <w:t xml:space="preserve"> at -1 wont yield pups, so this </w:t>
+      </w:r>
+      <w:proofErr w:type="spellStart"/>
+      <w:r>
+        <w:t>wont</w:t>
+      </w:r>
+      <w:proofErr w:type="spellEnd"/>
+      <w:r>
+        <w:t xml:space="preserve"> work.</w:t>
+      </w:r>
+    </w:p>
+  </w:comment>
+  <w:comment w:id="2" w:author="Dave Bridges" w:date="2019-06-28T12:26:00Z" w:initials="DB">
+    <w:p>
+      <w:pPr>
+        <w:pStyle w:val="CommentText"/>
+      </w:pPr>
+      <w:r>
+        <w:rPr>
+          <w:rStyle w:val="CommentReference"/>
+        </w:rPr>
+        <w:annotationRef/>
+      </w:r>
+      <w:r>
+        <w:t xml:space="preserve">It makes more sense to me to have one cohort with late gestation, and one </w:t>
+      </w:r>
+      <w:proofErr w:type="spellStart"/>
+      <w:r>
+        <w:t>postgestation</w:t>
+      </w:r>
+      <w:proofErr w:type="spellEnd"/>
+    </w:p>
+  </w:comment>
+  <w:comment w:id="3" w:author="Dave Bridges" w:date="2019-06-28T12:55:00Z" w:initials="DB">
+    <w:p>
+      <w:pPr>
+        <w:pStyle w:val="CommentText"/>
+      </w:pPr>
+      <w:r>
+        <w:rPr>
+          <w:rStyle w:val="CommentReference"/>
+        </w:rPr>
+        <w:annotationRef/>
+      </w:r>
+      <w:r>
+        <w:t>Need to write a method for this</w:t>
+      </w:r>
+    </w:p>
+  </w:comment>
+  <w:comment w:id="4" w:author="Dave Bridges" w:date="2019-06-28T12:27:00Z" w:initials="DB">
+    <w:p>
+      <w:pPr>
+        <w:pStyle w:val="CommentText"/>
+      </w:pPr>
+      <w:r>
+        <w:rPr>
+          <w:rStyle w:val="CommentReference"/>
+        </w:rPr>
+        <w:annotationRef/>
+      </w:r>
+      <w:r>
+        <w:t>Make this a separate section on Western Blotting</w:t>
+      </w:r>
+    </w:p>
+  </w:comment>
+  <w:comment w:id="5" w:author="Dave Bridges" w:date="2019-06-28T12:29:00Z" w:initials="DB">
+    <w:p>
+      <w:pPr>
+        <w:pStyle w:val="CommentText"/>
+      </w:pPr>
+      <w:r>
+        <w:rPr>
+          <w:rStyle w:val="CommentReference"/>
+        </w:rPr>
+        <w:annotationRef/>
+      </w:r>
+      <w:r>
+        <w:t>The ITT isn’t really described, what about blood collection and the like.</w:t>
+      </w:r>
+    </w:p>
+  </w:comment>
+  <w:comment w:id="7" w:author="Dave Bridges" w:date="2019-06-28T12:57:00Z" w:initials="DB">
+    <w:p>
+      <w:pPr>
+        <w:pStyle w:val="CommentText"/>
+      </w:pPr>
+      <w:r>
+        <w:rPr>
+          <w:rStyle w:val="CommentReference"/>
+        </w:rPr>
+        <w:annotationRef/>
+      </w:r>
+      <w:r>
+        <w:t>Limiting litters?</w:t>
+      </w:r>
+    </w:p>
+  </w:comment>
+  <w:comment w:id="6" w:author="Dave Bridges" w:date="2019-06-28T12:31:00Z" w:initials="DB">
+    <w:p>
+      <w:pPr>
+        <w:pStyle w:val="CommentText"/>
+      </w:pPr>
+      <w:r>
+        <w:rPr>
+          <w:rStyle w:val="CommentReference"/>
+        </w:rPr>
+        <w:annotationRef/>
+      </w:r>
+      <w:r>
+        <w:t>Not really methods, should go above in the experimental design</w:t>
+      </w:r>
+    </w:p>
+  </w:comment>
+  <w:comment w:id="8" w:author="Dave Bridges" w:date="2019-06-28T12:22:00Z" w:initials="DB">
+    <w:p>
+      <w:pPr>
+        <w:pStyle w:val="CommentText"/>
+      </w:pPr>
+      <w:r>
+        <w:rPr>
+          <w:rStyle w:val="CommentReference"/>
+        </w:rPr>
+        <w:annotationRef/>
+      </w:r>
+      <w:r>
+        <w:t>They don’t, your data shows this.</w:t>
+      </w:r>
+    </w:p>
+  </w:comment>
+  <w:comment w:id="9" w:author="Dave Bridges" w:date="2019-06-28T12:56:00Z" w:initials="DB">
+    <w:p>
+      <w:pPr>
+        <w:pStyle w:val="CommentText"/>
+      </w:pPr>
+      <w:r>
+        <w:rPr>
+          <w:rStyle w:val="CommentReference"/>
+        </w:rPr>
+        <w:annotationRef/>
+      </w:r>
+      <w:r>
+        <w:t>Through weaning?  After?</w:t>
+      </w:r>
+    </w:p>
+  </w:comment>
+  <w:comment w:id="10" w:author="Dave Bridges" w:date="2019-06-28T12:56:00Z" w:initials="DB">
+    <w:p>
+      <w:pPr>
+        <w:pStyle w:val="CommentText"/>
+      </w:pPr>
+      <w:r>
+        <w:rPr>
+          <w:rStyle w:val="CommentReference"/>
+        </w:rPr>
+        <w:annotationRef/>
+      </w:r>
+      <w:r>
+        <w:t>Not sure why LBW is impaired metabolic health</w:t>
+      </w:r>
+    </w:p>
+  </w:comment>
+  <w:comment w:id="11" w:author="Dave Bridges" w:date="2019-06-28T12:57:00Z" w:initials="DB">
+    <w:p>
+      <w:pPr>
+        <w:pStyle w:val="CommentText"/>
+      </w:pPr>
+      <w:r>
+        <w:rPr>
+          <w:rStyle w:val="CommentReference"/>
+        </w:rPr>
+        <w:annotationRef/>
+      </w:r>
+      <w:r>
+        <w:t>Glucose tolerance?</w:t>
+      </w:r>
+      <w:bookmarkStart w:id="12" w:name="_GoBack"/>
+      <w:bookmarkEnd w:id="12"/>
+    </w:p>
+  </w:comment>
+</w:comments>
+</file>
+
+<file path=word/commentsExtended.xml><?xml version="1.0" encoding="utf-8"?>
+<w15:commentsEx xmlns:wpc="http://schemas.microsoft.com/office/word/2010/wordprocessingCanvas" xmlns:cx="http://schemas.microsoft.com/office/drawing/2014/chartex" xmlns:cx1="http://schemas.microsoft.com/office/drawing/2015/9/8/chartex" xmlns:cx2="http://schemas.microsoft.com/office/drawing/2015/10/21/chartex" xmlns:cx3="http://schemas.microsoft.com/office/drawing/2016/5/9/chartex" xmlns:cx4="http://schemas.microsoft.com/office/drawing/2016/5/10/chartex" xmlns:cx5="http://schemas.microsoft.com/office/drawing/2016/5/11/chartex" xmlns:cx6="http://schemas.microsoft.com/office/drawing/2016/5/12/chartex" xmlns:cx7="http://schemas.microsoft.com/office/drawing/2016/5/13/chartex" xmlns:cx8="http://schemas.microsoft.com/office/drawing/2016/5/14/chartex" xmlns:mc="http://schemas.openxmlformats.org/markup-compatibility/2006" xmlns:aink="http://schemas.microsoft.com/office/drawing/2016/ink" xmlns:am3d="http://schemas.microsoft.com/office/drawing/2017/model3d" xmlns:o="urn:schemas-microsoft-com:office:office" xmlns:r="http://schemas.openxmlformats.org/officeDocument/2006/relationships" xmlns:m="http://schemas.openxmlformats.org/officeDocument/2006/math" xmlns:v="urn:schemas-microsoft-com:vml" xmlns:wp14="http://schemas.microsoft.com/office/word/2010/wordprocessingDrawing" xmlns:wp="http://schemas.openxmlformats.org/drawingml/2006/wordprocessingDrawing" xmlns:w10="urn:schemas-microsoft-com:office:word" xmlns:w="http://schemas.openxmlformats.org/wordprocessingml/2006/main" xmlns:w14="http://schemas.microsoft.com/office/word/2010/wordml" xmlns:w15="http://schemas.microsoft.com/office/word/2012/wordml" xmlns:w16cid="http://schemas.microsoft.com/office/word/2016/wordml/cid" xmlns:w16se="http://schemas.microsoft.com/office/word/2015/wordml/symex" xmlns:wpg="http://schemas.microsoft.com/office/word/2010/wordprocessingGroup" xmlns:wpi="http://schemas.microsoft.com/office/word/2010/wordprocessingInk" xmlns:wne="http://schemas.microsoft.com/office/word/2006/wordml" xmlns:wps="http://schemas.microsoft.com/office/word/2010/wordprocessingShape" mc:Ignorable="w14 w15 w16se w16cid wp14">
+  <w15:commentEx w15:paraId="28E153D5" w15:done="0"/>
+  <w15:commentEx w15:paraId="4FF7B411" w15:done="0"/>
+  <w15:commentEx w15:paraId="2B51135E" w15:done="0"/>
+  <w15:commentEx w15:paraId="281D1D7F" w15:done="0"/>
+  <w15:commentEx w15:paraId="5FF2D6B3" w15:done="0"/>
+  <w15:commentEx w15:paraId="566ECC54" w15:done="0"/>
+  <w15:commentEx w15:paraId="37B93B66" w15:done="0"/>
+  <w15:commentEx w15:paraId="04205E8D" w15:done="0"/>
+  <w15:commentEx w15:paraId="5D725E39" w15:done="0"/>
+  <w15:commentEx w15:paraId="05886D4F" w15:done="0"/>
+  <w15:commentEx w15:paraId="3CD307A3" w15:done="0"/>
+  <w15:commentEx w15:paraId="579800E2" w15:done="0"/>
+</w15:commentsEx>
+</file>
+
+<file path=word/commentsIds.xml><?xml version="1.0" encoding="utf-8"?>
+<w16cid:commentsIds xmlns:wpc="http://schemas.microsoft.com/office/word/2010/wordprocessingCanvas" xmlns:cx="http://schemas.microsoft.com/office/drawing/2014/chartex" xmlns:cx1="http://schemas.microsoft.com/office/drawing/2015/9/8/chartex" xmlns:cx2="http://schemas.microsoft.com/office/drawing/2015/10/21/chartex" xmlns:cx3="http://schemas.microsoft.com/office/drawing/2016/5/9/chartex" xmlns:cx4="http://schemas.microsoft.com/office/drawing/2016/5/10/chartex" xmlns:cx5="http://schemas.microsoft.com/office/drawing/2016/5/11/chartex" xmlns:cx6="http://schemas.microsoft.com/office/drawing/2016/5/12/chartex" xmlns:cx7="http://schemas.microsoft.com/office/drawing/2016/5/13/chartex" xmlns:cx8="http://schemas.microsoft.com/office/drawing/2016/5/14/chartex" xmlns:mc="http://schemas.openxmlformats.org/markup-compatibility/2006" xmlns:aink="http://schemas.microsoft.com/office/drawing/2016/ink" xmlns:am3d="http://schemas.microsoft.com/office/drawing/2017/model3d" xmlns:o="urn:schemas-microsoft-com:office:office" xmlns:r="http://schemas.openxmlformats.org/officeDocument/2006/relationships" xmlns:m="http://schemas.openxmlformats.org/officeDocument/2006/math" xmlns:v="urn:schemas-microsoft-com:vml" xmlns:wp14="http://schemas.microsoft.com/office/word/2010/wordprocessingDrawing" xmlns:wp="http://schemas.openxmlformats.org/drawingml/2006/wordprocessingDrawing" xmlns:w10="urn:schemas-microsoft-com:office:word" xmlns:w="http://schemas.openxmlformats.org/wordprocessingml/2006/main" xmlns:w14="http://schemas.microsoft.com/office/word/2010/wordml" xmlns:w15="http://schemas.microsoft.com/office/word/2012/wordml" xmlns:w16cid="http://schemas.microsoft.com/office/word/2016/wordml/cid" xmlns:w16se="http://schemas.microsoft.com/office/word/2015/wordml/symex" xmlns:wpg="http://schemas.microsoft.com/office/word/2010/wordprocessingGroup" xmlns:wpi="http://schemas.microsoft.com/office/word/2010/wordprocessingInk" xmlns:wne="http://schemas.microsoft.com/office/word/2006/wordml" xmlns:wps="http://schemas.microsoft.com/office/word/2010/wordprocessingShape" mc:Ignorable="w14 w15 w16se w16cid wp14">
+  <w16cid:commentId w16cid:paraId="28E153D5" w16cid:durableId="20C08559"/>
+  <w16cid:commentId w16cid:paraId="4FF7B411" w16cid:durableId="20C0859A"/>
+  <w16cid:commentId w16cid:paraId="2B51135E" w16cid:durableId="20C085E1"/>
+  <w16cid:commentId w16cid:paraId="281D1D7F" w16cid:durableId="20C08CAA"/>
+  <w16cid:commentId w16cid:paraId="5FF2D6B3" w16cid:durableId="20C08647"/>
+  <w16cid:commentId w16cid:paraId="566ECC54" w16cid:durableId="20C086BC"/>
+  <w16cid:commentId w16cid:paraId="37B93B66" w16cid:durableId="20C08D21"/>
+  <w16cid:commentId w16cid:paraId="04205E8D" w16cid:durableId="20C08712"/>
+  <w16cid:commentId w16cid:paraId="5D725E39" w16cid:durableId="20C084FF"/>
+  <w16cid:commentId w16cid:paraId="05886D4F" w16cid:durableId="20C08CF4"/>
+  <w16cid:commentId w16cid:paraId="3CD307A3" w16cid:durableId="20C08D08"/>
+  <w16cid:commentId w16cid:paraId="579800E2" w16cid:durableId="20C08D38"/>
+</w16cid:commentsIds>
 </file>
 
 <file path=word/endnotes.xml><?xml version="1.0" encoding="utf-8"?>
@@ -5315,6 +6107,14 @@
     </w:p>
   </w:footnote>
 </w:footnotes>
+</file>
+
+<file path=word/people.xml><?xml version="1.0" encoding="utf-8"?>
+<w15:people xmlns:wpc="http://schemas.microsoft.com/office/word/2010/wordprocessingCanvas" xmlns:cx="http://schemas.microsoft.com/office/drawing/2014/chartex" xmlns:cx1="http://schemas.microsoft.com/office/drawing/2015/9/8/chartex" xmlns:cx2="http://schemas.microsoft.com/office/drawing/2015/10/21/chartex" xmlns:cx3="http://schemas.microsoft.com/office/drawing/2016/5/9/chartex" xmlns:cx4="http://schemas.microsoft.com/office/drawing/2016/5/10/chartex" xmlns:cx5="http://schemas.microsoft.com/office/drawing/2016/5/11/chartex" xmlns:cx6="http://schemas.microsoft.com/office/drawing/2016/5/12/chartex" xmlns:cx7="http://schemas.microsoft.com/office/drawing/2016/5/13/chartex" xmlns:cx8="http://schemas.microsoft.com/office/drawing/2016/5/14/chartex" xmlns:mc="http://schemas.openxmlformats.org/markup-compatibility/2006" xmlns:aink="http://schemas.microsoft.com/office/drawing/2016/ink" xmlns:am3d="http://schemas.microsoft.com/office/drawing/2017/model3d" xmlns:o="urn:schemas-microsoft-com:office:office" xmlns:r="http://schemas.openxmlformats.org/officeDocument/2006/relationships" xmlns:m="http://schemas.openxmlformats.org/officeDocument/2006/math" xmlns:v="urn:schemas-microsoft-com:vml" xmlns:wp14="http://schemas.microsoft.com/office/word/2010/wordprocessingDrawing" xmlns:wp="http://schemas.openxmlformats.org/drawingml/2006/wordprocessingDrawing" xmlns:w10="urn:schemas-microsoft-com:office:word" xmlns:w="http://schemas.openxmlformats.org/wordprocessingml/2006/main" xmlns:w14="http://schemas.microsoft.com/office/word/2010/wordml" xmlns:w15="http://schemas.microsoft.com/office/word/2012/wordml" xmlns:w16cid="http://schemas.microsoft.com/office/word/2016/wordml/cid" xmlns:w16se="http://schemas.microsoft.com/office/word/2015/wordml/symex" xmlns:wpg="http://schemas.microsoft.com/office/word/2010/wordprocessingGroup" xmlns:wpi="http://schemas.microsoft.com/office/word/2010/wordprocessingInk" xmlns:wne="http://schemas.microsoft.com/office/word/2006/wordml" xmlns:wps="http://schemas.microsoft.com/office/word/2010/wordprocessingShape" mc:Ignorable="w14 w15 w16se w16cid wp14">
+  <w15:person w15:author="Dave Bridges">
+    <w15:presenceInfo w15:providerId="Windows Live" w15:userId="4bc1184c43c78bbd"/>
+  </w15:person>
+</w15:people>
 </file>
 
 <file path=word/styles.xml><?xml version="1.0" encoding="utf-8"?>
@@ -5710,6 +6510,49 @@
     <w:qFormat/>
     <w:rsid w:val="00E45296"/>
   </w:style>
+  <w:style w:type="paragraph" w:styleId="Heading1">
+    <w:name w:val="heading 1"/>
+    <w:basedOn w:val="Normal"/>
+    <w:next w:val="Normal"/>
+    <w:link w:val="Heading1Char"/>
+    <w:uiPriority w:val="9"/>
+    <w:qFormat/>
+    <w:rsid w:val="003701CA"/>
+    <w:pPr>
+      <w:keepNext/>
+      <w:keepLines/>
+      <w:spacing w:before="240"/>
+      <w:outlineLvl w:val="0"/>
+    </w:pPr>
+    <w:rPr>
+      <w:rFonts w:asciiTheme="majorHAnsi" w:eastAsiaTheme="majorEastAsia" w:hAnsiTheme="majorHAnsi" w:cstheme="majorBidi"/>
+      <w:color w:val="2F5496" w:themeColor="accent1" w:themeShade="BF"/>
+      <w:sz w:val="32"/>
+      <w:szCs w:val="32"/>
+    </w:rPr>
+  </w:style>
+  <w:style w:type="paragraph" w:styleId="Heading2">
+    <w:name w:val="heading 2"/>
+    <w:basedOn w:val="Normal"/>
+    <w:next w:val="Normal"/>
+    <w:link w:val="Heading2Char"/>
+    <w:uiPriority w:val="9"/>
+    <w:unhideWhenUsed/>
+    <w:qFormat/>
+    <w:rsid w:val="003A047B"/>
+    <w:pPr>
+      <w:keepNext/>
+      <w:keepLines/>
+      <w:spacing w:before="40"/>
+      <w:outlineLvl w:val="1"/>
+    </w:pPr>
+    <w:rPr>
+      <w:rFonts w:asciiTheme="majorHAnsi" w:eastAsiaTheme="majorEastAsia" w:hAnsiTheme="majorHAnsi" w:cstheme="majorBidi"/>
+      <w:color w:val="2F5496" w:themeColor="accent1" w:themeShade="BF"/>
+      <w:sz w:val="26"/>
+      <w:szCs w:val="26"/>
+    </w:rPr>
+  </w:style>
   <w:style w:type="character" w:default="1" w:styleId="DefaultParagraphFont">
     <w:name w:val="Default Paragraph Font"/>
     <w:uiPriority w:val="1"/>
@@ -5793,6 +6636,124 @@
     <w:rsid w:val="000A5FC2"/>
     <w:rPr>
       <w:vertAlign w:val="superscript"/>
+    </w:rPr>
+  </w:style>
+  <w:style w:type="character" w:styleId="CommentReference">
+    <w:name w:val="annotation reference"/>
+    <w:basedOn w:val="DefaultParagraphFont"/>
+    <w:uiPriority w:val="99"/>
+    <w:semiHidden/>
+    <w:unhideWhenUsed/>
+    <w:rsid w:val="000835B2"/>
+    <w:rPr>
+      <w:sz w:val="16"/>
+      <w:szCs w:val="16"/>
+    </w:rPr>
+  </w:style>
+  <w:style w:type="paragraph" w:styleId="CommentText">
+    <w:name w:val="annotation text"/>
+    <w:basedOn w:val="Normal"/>
+    <w:link w:val="CommentTextChar"/>
+    <w:uiPriority w:val="99"/>
+    <w:semiHidden/>
+    <w:unhideWhenUsed/>
+    <w:rsid w:val="000835B2"/>
+    <w:rPr>
+      <w:sz w:val="20"/>
+      <w:szCs w:val="20"/>
+    </w:rPr>
+  </w:style>
+  <w:style w:type="character" w:customStyle="1" w:styleId="CommentTextChar">
+    <w:name w:val="Comment Text Char"/>
+    <w:basedOn w:val="DefaultParagraphFont"/>
+    <w:link w:val="CommentText"/>
+    <w:uiPriority w:val="99"/>
+    <w:semiHidden/>
+    <w:rsid w:val="000835B2"/>
+    <w:rPr>
+      <w:sz w:val="20"/>
+      <w:szCs w:val="20"/>
+    </w:rPr>
+  </w:style>
+  <w:style w:type="paragraph" w:styleId="CommentSubject">
+    <w:name w:val="annotation subject"/>
+    <w:basedOn w:val="CommentText"/>
+    <w:next w:val="CommentText"/>
+    <w:link w:val="CommentSubjectChar"/>
+    <w:uiPriority w:val="99"/>
+    <w:semiHidden/>
+    <w:unhideWhenUsed/>
+    <w:rsid w:val="000835B2"/>
+    <w:rPr>
+      <w:b/>
+      <w:bCs/>
+    </w:rPr>
+  </w:style>
+  <w:style w:type="character" w:customStyle="1" w:styleId="CommentSubjectChar">
+    <w:name w:val="Comment Subject Char"/>
+    <w:basedOn w:val="CommentTextChar"/>
+    <w:link w:val="CommentSubject"/>
+    <w:uiPriority w:val="99"/>
+    <w:semiHidden/>
+    <w:rsid w:val="000835B2"/>
+    <w:rPr>
+      <w:b/>
+      <w:bCs/>
+      <w:sz w:val="20"/>
+      <w:szCs w:val="20"/>
+    </w:rPr>
+  </w:style>
+  <w:style w:type="paragraph" w:styleId="BalloonText">
+    <w:name w:val="Balloon Text"/>
+    <w:basedOn w:val="Normal"/>
+    <w:link w:val="BalloonTextChar"/>
+    <w:uiPriority w:val="99"/>
+    <w:semiHidden/>
+    <w:unhideWhenUsed/>
+    <w:rsid w:val="000835B2"/>
+    <w:rPr>
+      <w:rFonts w:ascii="Times New Roman" w:hAnsi="Times New Roman" w:cs="Times New Roman"/>
+      <w:sz w:val="18"/>
+      <w:szCs w:val="18"/>
+    </w:rPr>
+  </w:style>
+  <w:style w:type="character" w:customStyle="1" w:styleId="BalloonTextChar">
+    <w:name w:val="Balloon Text Char"/>
+    <w:basedOn w:val="DefaultParagraphFont"/>
+    <w:link w:val="BalloonText"/>
+    <w:uiPriority w:val="99"/>
+    <w:semiHidden/>
+    <w:rsid w:val="000835B2"/>
+    <w:rPr>
+      <w:rFonts w:ascii="Times New Roman" w:hAnsi="Times New Roman" w:cs="Times New Roman"/>
+      <w:sz w:val="18"/>
+      <w:szCs w:val="18"/>
+    </w:rPr>
+  </w:style>
+  <w:style w:type="character" w:customStyle="1" w:styleId="Heading2Char">
+    <w:name w:val="Heading 2 Char"/>
+    <w:basedOn w:val="DefaultParagraphFont"/>
+    <w:link w:val="Heading2"/>
+    <w:uiPriority w:val="9"/>
+    <w:rsid w:val="003A047B"/>
+    <w:rPr>
+      <w:rFonts w:asciiTheme="majorHAnsi" w:eastAsiaTheme="majorEastAsia" w:hAnsiTheme="majorHAnsi" w:cstheme="majorBidi"/>
+      <w:color w:val="2F5496" w:themeColor="accent1" w:themeShade="BF"/>
+      <w:sz w:val="26"/>
+      <w:szCs w:val="26"/>
+    </w:rPr>
+  </w:style>
+  <w:style w:type="character" w:customStyle="1" w:styleId="Heading1Char">
+    <w:name w:val="Heading 1 Char"/>
+    <w:basedOn w:val="DefaultParagraphFont"/>
+    <w:link w:val="Heading1"/>
+    <w:uiPriority w:val="9"/>
+    <w:rsid w:val="003701CA"/>
+    <w:rPr>
+      <w:rFonts w:asciiTheme="majorHAnsi" w:eastAsiaTheme="majorEastAsia" w:hAnsiTheme="majorHAnsi" w:cstheme="majorBidi"/>
+      <w:color w:val="2F5496" w:themeColor="accent1" w:themeShade="BF"/>
+      <w:sz w:val="32"/>
+      <w:szCs w:val="32"/>
     </w:rPr>
   </w:style>
 </w:styles>
@@ -6064,7 +7025,7 @@
 </file>
 
 <file path=customXml/itemProps1.xml><?xml version="1.0" encoding="utf-8"?>
-<ds:datastoreItem xmlns:ds="http://schemas.openxmlformats.org/officeDocument/2006/customXml" ds:itemID="{8294CA54-F161-6944-B439-6794423A1C2D}">
+<ds:datastoreItem xmlns:ds="http://schemas.openxmlformats.org/officeDocument/2006/customXml" ds:itemID="{0927FB4C-D409-DC44-951B-24136913EE05}">
   <ds:schemaRefs>
     <ds:schemaRef ds:uri="http://schemas.openxmlformats.org/officeDocument/2006/bibliography"/>
   </ds:schemaRefs>

</xml_diff>

<commit_message>
histology question for Dave, expected results need modification (1h)
</commit_message>
<xml_diff>
--- a/Noura Preliminary Exam/Aim 2.docx
+++ b/Noura Preliminary Exam/Aim 2.docx
@@ -1626,7 +1626,7 @@
           <w:sz w:val="22"/>
           <w:szCs w:val="22"/>
         </w:rPr>
-        <w:instrText>ADDIN CSL_CITATION {"citationItems":[{"id":"ITEM-1","itemData":{"id":"ITEM-1","issued":{"date-parts":[["2009"]]},"publisher":"World Health Organization","title":"The physiological basis of breastfeeding","type":"article-journal"},"uris":["http://www.mendeley.com/documents/?uuid=73d01ba4-67cf-37a2-a802-58fd8669dc02"]}],"mendeley":{"formattedCitation":"(Anon, 2009)","plainTextFormattedCitation":"(Anon, 2009)"},"properties":{"noteIndex":0},"schema":"https://github.com/citation-style-language/schema/raw/master/csl-citation.json"}</w:instrText>
+        <w:instrText>ADDIN CSL_CITATION {"citationItems":[{"id":"ITEM-1","itemData":{"id":"ITEM-1","issued":{"date-parts":[["2009"]]},"publisher":"World Health Organization","title":"The physiological basis of breastfeeding","type":"article-journal"},"uris":["http://www.mendeley.com/documents/?uuid=73d01ba4-67cf-37a2-a802-58fd8669dc02"]}],"mendeley":{"formattedCitation":"(Anon, 2009)","plainTextFormattedCitation":"(Anon, 2009)","previouslyFormattedCitation":"(Anon, 2009)"},"properties":{"noteIndex":0},"schema":"https://github.com/citation-style-language/schema/raw/master/csl-citation.json"}</w:instrText>
       </w:r>
       <w:r>
         <w:rPr>
@@ -6567,6 +6567,7 @@
         </w:rPr>
       </w:pPr>
       <w:bookmarkStart w:id="15" w:name="_Toc12917146"/>
+      <w:commentRangeStart w:id="16"/>
       <w:r>
         <w:rPr>
           <w:rFonts w:asciiTheme="minorHAnsi" w:hAnsiTheme="minorHAnsi" w:cstheme="minorHAnsi"/>
@@ -6575,173 +6576,264 @@
         <w:t>Histology</w:t>
       </w:r>
       <w:bookmarkEnd w:id="15"/>
-    </w:p>
-    <w:p>
-      <w:pPr>
-        <w:rPr>
-          <w:rFonts w:asciiTheme="minorHAnsi" w:hAnsiTheme="minorHAnsi" w:cstheme="minorHAnsi"/>
-          <w:sz w:val="22"/>
-          <w:szCs w:val="22"/>
-        </w:rPr>
-      </w:pPr>
-      <w:r>
-        <w:rPr>
-          <w:rFonts w:asciiTheme="minorHAnsi" w:hAnsiTheme="minorHAnsi" w:cstheme="minorHAnsi"/>
-          <w:sz w:val="22"/>
-          <w:szCs w:val="22"/>
-        </w:rPr>
-        <w:t>We will assess branching by …, and we will measure mammary adipocyte size by …</w:t>
-      </w:r>
+      <w:commentRangeEnd w:id="16"/>
+      <w:r>
+        <w:rPr>
+          <w:rStyle w:val="CommentReference"/>
+          <w:rFonts w:asciiTheme="minorHAnsi" w:eastAsiaTheme="minorHAnsi" w:hAnsiTheme="minorHAnsi" w:cstheme="minorBidi"/>
+          <w:color w:val="auto"/>
+        </w:rPr>
+        <w:commentReference w:id="16"/>
+      </w:r>
+    </w:p>
+    <w:p>
+      <w:pPr>
+        <w:rPr>
+          <w:rFonts w:asciiTheme="minorHAnsi" w:hAnsiTheme="minorHAnsi" w:cstheme="minorHAnsi"/>
+          <w:sz w:val="22"/>
+          <w:szCs w:val="22"/>
+        </w:rPr>
+      </w:pPr>
+      <w:r>
+        <w:rPr>
+          <w:rFonts w:asciiTheme="minorHAnsi" w:hAnsiTheme="minorHAnsi" w:cstheme="minorHAnsi"/>
+          <w:sz w:val="22"/>
+          <w:szCs w:val="22"/>
+        </w:rPr>
+        <w:t xml:space="preserve">Mammary glands collected from control and experimental groups PND0.5-16.5 will be embedded in paraffin. Slides will be assessed for branching and for ductal size. </w:t>
+      </w:r>
+      <w:r>
+        <w:rPr>
+          <w:rFonts w:asciiTheme="minorHAnsi" w:hAnsiTheme="minorHAnsi" w:cstheme="minorHAnsi"/>
+          <w:sz w:val="22"/>
+          <w:szCs w:val="22"/>
+        </w:rPr>
+        <w:t xml:space="preserve">As described by </w:t>
+      </w:r>
+      <w:proofErr w:type="spellStart"/>
+      <w:r>
+        <w:rPr>
+          <w:rFonts w:asciiTheme="minorHAnsi" w:hAnsiTheme="minorHAnsi" w:cstheme="minorHAnsi"/>
+          <w:sz w:val="22"/>
+          <w:szCs w:val="22"/>
+        </w:rPr>
+        <w:t>Plante</w:t>
+      </w:r>
+      <w:proofErr w:type="spellEnd"/>
+      <w:r>
+        <w:rPr>
+          <w:rFonts w:asciiTheme="minorHAnsi" w:hAnsiTheme="minorHAnsi" w:cstheme="minorHAnsi"/>
+          <w:sz w:val="22"/>
+          <w:szCs w:val="22"/>
+        </w:rPr>
+        <w:t xml:space="preserve"> et al, to assess branching, we will count the number of ramifications along portions of the main duct </w:t>
+      </w:r>
+      <w:r>
+        <w:rPr>
+          <w:rFonts w:asciiTheme="minorHAnsi" w:hAnsiTheme="minorHAnsi" w:cstheme="minorHAnsi"/>
+          <w:sz w:val="22"/>
+          <w:szCs w:val="22"/>
+        </w:rPr>
+        <w:fldChar w:fldCharType="begin" w:fldLock="1"/>
+      </w:r>
+      <w:r>
+        <w:rPr>
+          <w:rFonts w:asciiTheme="minorHAnsi" w:hAnsiTheme="minorHAnsi" w:cstheme="minorHAnsi"/>
+          <w:sz w:val="22"/>
+          <w:szCs w:val="22"/>
+        </w:rPr>
+        <w:instrText>ADDIN CSL_CITATION {"citationItems":[{"id":"ITEM-1","itemData":{"DOI":"10.3791/2828","ISSN":"1940-087X","PMID":"21808224","abstract":"The human mammary gland is composed of 15-20 lobes that secrete milk into a branching duct system opening at the nipple. Those lobes are themselves composed of a number of terminal duct lobular units made of secretory alveoli and converging ducts. In mice, a similar architecture is observed at pregnancy in which ducts and alveoli are interspersed within the connective tissue stroma. The mouse mammary gland epithelium is a tree like system of ducts composed of two layers of cells, an inner layer of luminal cells surrounded by an outer layer of myoepithelial cells denoted by the confines of a basement membrane. At birth, only a rudimental ductal tree is present, composed of a primary duct and 15-20 branches. Branch elongation and amplification start at the beginning of puberty, around 4 weeks old, under the influence of hormones. At 10 weeks, most of the stroma is invaded by a complex system of ducts that will undergo cycles of branching and regression in each estrous cycle until pregnancy. At the onset of pregnancy, a second phase of development begins, with the proliferation and differentiation of the epithelium to form grape-shaped milk secretory structures called alveoli. Following parturition and throughout lactation, milk is produced by luminal secretory cells and stored within the lumen of alveoli. Oxytocin release, stimulated by a neural reflex induced by suckling of pups, induces synchronized contractions of the myoepithelial cells around the alveoli and along the ducts, allowing milk to be transported through the ducts to the nipple where it becomes available to the pups. Mammary gland development, differentiation and function are tightly orchestrated and require, not only interactions between the stroma and the epithelium, but also between myoepithelial and luminal cells within the epithelium. Thereby, mutations in many genes implicated in these interactions may impair either ductal elongation during puberty or alveoli formation during early pregnancy, differentiation during late pregnancy and secretory activation leading to lactation. In this article, we describe how to dissect mouse mammary glands and assess their development using whole mounts. We also demonstrate how to evaluate myoepithelial contractions and milk ejection using an ex-vivo oxytocin-based functional assay. The effect of a gene mutation on mammary gland development and function can thus be determined in situ by performing these two techniques in mutant and wild-type control m…","author":[{"dropping-particle":"","family":"Plante","given":"Isabelle","non-dropping-particle":"","parse-names":false,"suffix":""},{"dropping-particle":"","family":"Stewart","given":"Michael K G","non-dropping-particle":"","parse-names":false,"suffix":""},{"dropping-particle":"","family":"Laird","given":"Dale W","non-dropping-particle":"","parse-names":false,"suffix":""}],"container-title":"Journal of visualized experiments : JoVE","id":"ITEM-1","issue":"53","issued":{"date-parts":[["2011","7","21"]]},"publisher":"MyJoVE Corporation","title":"Evaluation of mammary gland development and function in mouse models.","type":"article-journal"},"uris":["http://www.mendeley.com/documents/?uuid=9e06a2dc-34f3-3ed6-bb97-cb82ddaffe3f"]}],"mendeley":{"formattedCitation":"(Plante &lt;i&gt;et al.&lt;/i&gt;, 2011)","plainTextFormattedCitation":"(Plante et al., 2011)"},"properties":{"noteIndex":0},"schema":"https://github.com/citation-style-language/schema/raw/master/csl-citation.json"}</w:instrText>
+      </w:r>
+      <w:r>
+        <w:rPr>
+          <w:rFonts w:asciiTheme="minorHAnsi" w:hAnsiTheme="minorHAnsi" w:cstheme="minorHAnsi"/>
+          <w:sz w:val="22"/>
+          <w:szCs w:val="22"/>
+        </w:rPr>
+        <w:fldChar w:fldCharType="separate"/>
+      </w:r>
+      <w:r>
+        <w:rPr>
+          <w:rFonts w:asciiTheme="minorHAnsi" w:hAnsiTheme="minorHAnsi" w:cstheme="minorHAnsi"/>
+          <w:noProof/>
+          <w:sz w:val="22"/>
+          <w:szCs w:val="22"/>
+        </w:rPr>
+        <w:t xml:space="preserve">(Plante </w:t>
+      </w:r>
+      <w:r>
+        <w:rPr>
+          <w:rFonts w:asciiTheme="minorHAnsi" w:hAnsiTheme="minorHAnsi" w:cstheme="minorHAnsi"/>
+          <w:i/>
+          <w:noProof/>
+          <w:sz w:val="22"/>
+          <w:szCs w:val="22"/>
+        </w:rPr>
+        <w:t>et al.</w:t>
+      </w:r>
+      <w:r>
+        <w:rPr>
+          <w:rFonts w:asciiTheme="minorHAnsi" w:hAnsiTheme="minorHAnsi" w:cstheme="minorHAnsi"/>
+          <w:noProof/>
+          <w:sz w:val="22"/>
+          <w:szCs w:val="22"/>
+        </w:rPr>
+        <w:t>, 2011)</w:t>
+      </w:r>
+      <w:r>
+        <w:rPr>
+          <w:rFonts w:asciiTheme="minorHAnsi" w:hAnsiTheme="minorHAnsi" w:cstheme="minorHAnsi"/>
+          <w:sz w:val="22"/>
+          <w:szCs w:val="22"/>
+        </w:rPr>
+        <w:fldChar w:fldCharType="end"/>
+      </w:r>
+      <w:r>
+        <w:rPr>
+          <w:rFonts w:asciiTheme="minorHAnsi" w:hAnsiTheme="minorHAnsi" w:cstheme="minorHAnsi"/>
+          <w:sz w:val="22"/>
+          <w:szCs w:val="22"/>
+        </w:rPr>
+        <w:t xml:space="preserve">. The length of the primary duct will also be measured in mm to determine the development of the gland. </w:t>
+      </w:r>
+      <w:bookmarkStart w:id="17" w:name="_Toc12917147"/>
     </w:p>
     <w:p>
       <w:pPr>
         <w:pStyle w:val="Heading1"/>
         <w:rPr>
-          <w:rFonts w:asciiTheme="minorHAnsi" w:hAnsiTheme="minorHAnsi" w:cstheme="minorHAnsi"/>
-        </w:rPr>
-      </w:pPr>
-      <w:bookmarkStart w:id="16" w:name="_Toc12917147"/>
-      <w:r>
-        <w:rPr>
-          <w:rFonts w:asciiTheme="minorHAnsi" w:hAnsiTheme="minorHAnsi" w:cstheme="minorHAnsi"/>
+          <w:sz w:val="22"/>
+          <w:szCs w:val="22"/>
+        </w:rPr>
+      </w:pPr>
+      <w:r>
+        <w:rPr>
           <w:highlight w:val="red"/>
         </w:rPr>
         <w:t>Expected Results</w:t>
       </w:r>
-      <w:bookmarkEnd w:id="16"/>
-    </w:p>
-    <w:p>
-      <w:pPr>
-        <w:rPr>
-          <w:rFonts w:asciiTheme="minorHAnsi" w:hAnsiTheme="minorHAnsi" w:cstheme="minorHAnsi"/>
-          <w:sz w:val="22"/>
-          <w:szCs w:val="22"/>
-        </w:rPr>
-      </w:pPr>
-      <w:commentRangeStart w:id="17"/>
-      <w:r>
-        <w:rPr>
-          <w:rFonts w:asciiTheme="minorHAnsi" w:hAnsiTheme="minorHAnsi" w:cstheme="minorHAnsi"/>
-          <w:b/>
-          <w:sz w:val="22"/>
-          <w:szCs w:val="22"/>
-        </w:rPr>
-        <w:t>Expected Results (Aims 2.1</w:t>
-      </w:r>
-      <w:r>
-        <w:rPr>
-          <w:rFonts w:asciiTheme="minorHAnsi" w:hAnsiTheme="minorHAnsi" w:cstheme="minorHAnsi"/>
-          <w:sz w:val="22"/>
-          <w:szCs w:val="22"/>
-        </w:rPr>
-        <w:t xml:space="preserve">): As high doses of glucocorticoids given to adrenalectomized rodents caused mammary gland regression, I hypothesize that dexamethasone will have a time-dependent effect, by which a prolonged exposure starting a week prior to conception (cohort 1) will reduce mammogenesis and alveolar development more so than when introduced at conception (cohort 2). This will be evident in the reduced size of the glands and the reduced branching. </w:t>
-      </w:r>
-      <w:commentRangeEnd w:id="17"/>
+      <w:bookmarkStart w:id="18" w:name="_GoBack"/>
+      <w:bookmarkEnd w:id="17"/>
+      <w:bookmarkEnd w:id="18"/>
+    </w:p>
+    <w:p>
+      <w:pPr>
+        <w:rPr>
+          <w:rFonts w:asciiTheme="minorHAnsi" w:hAnsiTheme="minorHAnsi" w:cstheme="minorHAnsi"/>
+          <w:sz w:val="22"/>
+          <w:szCs w:val="22"/>
+        </w:rPr>
+      </w:pPr>
+      <w:commentRangeStart w:id="19"/>
+      <w:r>
+        <w:rPr>
+          <w:rStyle w:val="Heading2Char"/>
+        </w:rPr>
+        <w:t>Expected Results (Aims 2.1)</w:t>
+      </w:r>
+      <w:r>
+        <w:rPr>
+          <w:rFonts w:asciiTheme="minorHAnsi" w:hAnsiTheme="minorHAnsi" w:cstheme="minorHAnsi"/>
+          <w:sz w:val="22"/>
+          <w:szCs w:val="22"/>
+        </w:rPr>
+        <w:t xml:space="preserve"> </w:t>
+      </w:r>
+    </w:p>
+    <w:p>
+      <w:pPr>
+        <w:rPr>
+          <w:rFonts w:asciiTheme="minorHAnsi" w:hAnsiTheme="minorHAnsi" w:cstheme="minorHAnsi"/>
+          <w:sz w:val="22"/>
+          <w:szCs w:val="22"/>
+        </w:rPr>
+      </w:pPr>
+      <w:r>
+        <w:rPr>
+          <w:rFonts w:asciiTheme="minorHAnsi" w:hAnsiTheme="minorHAnsi" w:cstheme="minorHAnsi"/>
+          <w:sz w:val="22"/>
+          <w:szCs w:val="22"/>
+        </w:rPr>
+        <w:t xml:space="preserve">As high doses of glucocorticoids given to adrenalectomized rodents caused mammary gland regression, I hypothesize that dexamethasone will have a time-dependent effect, by which a prolonged exposure </w:t>
+      </w:r>
+      <w:r>
+        <w:rPr>
+          <w:rFonts w:asciiTheme="minorHAnsi" w:hAnsiTheme="minorHAnsi" w:cstheme="minorHAnsi"/>
+          <w:sz w:val="22"/>
+          <w:szCs w:val="22"/>
+        </w:rPr>
+        <w:lastRenderedPageBreak/>
+        <w:t xml:space="preserve">starting a week prior to conception (cohort 1) will reduce mammogenesis and alveolar development more so than when introduced at conception (cohort 2). This will be evident in the reduced size of the glands and the reduced branching. </w:t>
+      </w:r>
+      <w:commentRangeEnd w:id="19"/>
       <w:r>
         <w:rPr>
           <w:rStyle w:val="CommentReference"/>
           <w:rFonts w:asciiTheme="minorHAnsi" w:hAnsiTheme="minorHAnsi" w:cstheme="minorHAnsi"/>
         </w:rPr>
-        <w:commentReference w:id="17"/>
-      </w:r>
-    </w:p>
-    <w:p>
-      <w:pPr>
-        <w:rPr>
-          <w:rFonts w:asciiTheme="minorHAnsi" w:hAnsiTheme="minorHAnsi" w:cstheme="minorHAnsi"/>
-          <w:sz w:val="22"/>
-          <w:szCs w:val="22"/>
-        </w:rPr>
-      </w:pPr>
-    </w:p>
-    <w:p>
-      <w:pPr>
-        <w:rPr>
-          <w:rFonts w:asciiTheme="minorHAnsi" w:hAnsiTheme="minorHAnsi" w:cstheme="minorHAnsi"/>
-          <w:sz w:val="22"/>
-          <w:szCs w:val="22"/>
-        </w:rPr>
-      </w:pPr>
-    </w:p>
-    <w:p>
-      <w:pPr>
-        <w:rPr>
-          <w:rFonts w:asciiTheme="minorHAnsi" w:hAnsiTheme="minorHAnsi" w:cstheme="minorHAnsi"/>
-          <w:sz w:val="22"/>
-          <w:szCs w:val="22"/>
-        </w:rPr>
-      </w:pPr>
-    </w:p>
-    <w:p>
-      <w:pPr>
-        <w:rPr>
-          <w:rFonts w:asciiTheme="minorHAnsi" w:hAnsiTheme="minorHAnsi" w:cstheme="minorHAnsi"/>
-          <w:sz w:val="22"/>
-          <w:szCs w:val="22"/>
-        </w:rPr>
-      </w:pPr>
-      <w:r>
-        <w:rPr>
-          <w:rFonts w:asciiTheme="minorHAnsi" w:hAnsiTheme="minorHAnsi" w:cstheme="minorHAnsi"/>
-          <w:b/>
-          <w:sz w:val="22"/>
-          <w:szCs w:val="22"/>
-        </w:rPr>
-        <w:t>Expected Results (Aims 2.2</w:t>
-      </w:r>
-      <w:r>
-        <w:rPr>
-          <w:rFonts w:asciiTheme="minorHAnsi" w:hAnsiTheme="minorHAnsi" w:cstheme="minorHAnsi"/>
-          <w:sz w:val="22"/>
-          <w:szCs w:val="22"/>
-        </w:rPr>
-        <w:t>): As I expect that mammary gland development will be impaired, this will limit the mammary gland capacity to produce milk. Consistent with findings of reduced milk output after glucocorticoid treatment during lactation, I expect a bigger decrease in milk output volume or the lack of milk production and nursing in cohort 1 than cohort 2. Furthermore, I hypothesize that milk composition, if available, will consist of reduced macronutrients (lactose, protein and fat) more so in cohort 1 than cohort 2. This is consistent with the results seen when high doses of glucocorticoids were given during lactation.</w:t>
-      </w:r>
-    </w:p>
-    <w:p>
-      <w:pPr>
-        <w:rPr>
-          <w:rFonts w:asciiTheme="minorHAnsi" w:hAnsiTheme="minorHAnsi" w:cstheme="minorHAnsi"/>
-          <w:sz w:val="22"/>
-          <w:szCs w:val="22"/>
-        </w:rPr>
-      </w:pPr>
-    </w:p>
-    <w:p>
-      <w:pPr>
-        <w:rPr>
-          <w:rFonts w:asciiTheme="minorHAnsi" w:hAnsiTheme="minorHAnsi" w:cstheme="minorHAnsi"/>
-          <w:sz w:val="22"/>
-          <w:szCs w:val="22"/>
-        </w:rPr>
-      </w:pPr>
-    </w:p>
-    <w:p>
-      <w:pPr>
-        <w:rPr>
-          <w:rFonts w:asciiTheme="minorHAnsi" w:hAnsiTheme="minorHAnsi" w:cstheme="minorHAnsi"/>
-          <w:sz w:val="22"/>
-          <w:szCs w:val="22"/>
-        </w:rPr>
-      </w:pPr>
-      <w:r>
-        <w:rPr>
-          <w:rFonts w:asciiTheme="minorHAnsi" w:hAnsiTheme="minorHAnsi" w:cstheme="minorHAnsi"/>
-          <w:b/>
-          <w:sz w:val="22"/>
-          <w:szCs w:val="22"/>
-        </w:rPr>
-        <w:t>Expected Results (Aims 2.3</w:t>
-      </w:r>
-      <w:r>
-        <w:rPr>
-          <w:rFonts w:asciiTheme="minorHAnsi" w:hAnsiTheme="minorHAnsi" w:cstheme="minorHAnsi"/>
-          <w:sz w:val="22"/>
-          <w:szCs w:val="22"/>
-        </w:rPr>
-        <w:t xml:space="preserve">): As </w:t>
-      </w:r>
-      <w:commentRangeStart w:id="18"/>
+        <w:commentReference w:id="19"/>
+      </w:r>
+    </w:p>
+    <w:p>
+      <w:pPr>
+        <w:rPr>
+          <w:rStyle w:val="Heading2Char"/>
+        </w:rPr>
+      </w:pPr>
+      <w:r>
+        <w:rPr>
+          <w:rStyle w:val="Heading2Char"/>
+        </w:rPr>
+        <w:t>Expected Results (Aims 2.2)</w:t>
+      </w:r>
+    </w:p>
+    <w:p>
+      <w:pPr>
+        <w:rPr>
+          <w:rFonts w:asciiTheme="minorHAnsi" w:hAnsiTheme="minorHAnsi" w:cstheme="minorHAnsi"/>
+          <w:sz w:val="22"/>
+          <w:szCs w:val="22"/>
+        </w:rPr>
+      </w:pPr>
+      <w:r>
+        <w:rPr>
+          <w:rFonts w:asciiTheme="minorHAnsi" w:hAnsiTheme="minorHAnsi" w:cstheme="minorHAnsi"/>
+          <w:sz w:val="22"/>
+          <w:szCs w:val="22"/>
+        </w:rPr>
+        <w:t>As I expect that mammary gland development will be impaired, this will limit the mammary gland capacity to produce milk. Consistent with findings of reduced milk output after glucocorticoid treatment during lactation, I expect a bigger decrease in milk output volume or the lack of milk production and nursing in cohort 1 than cohort 2. Furthermore, I hypothesize that milk composition, if available, will consist of reduced macronutrients (lactose, protein and fat) more so in cohort 1 than cohort 2. This is consistent with the results seen when high doses of glucocorticoids were given during lactation.</w:t>
+      </w:r>
+    </w:p>
+    <w:p>
+      <w:pPr>
+        <w:rPr>
+          <w:rStyle w:val="Heading2Char"/>
+        </w:rPr>
+      </w:pPr>
+      <w:r>
+        <w:rPr>
+          <w:rStyle w:val="Heading2Char"/>
+        </w:rPr>
+        <w:t>Expected Results (Aims 2.3)</w:t>
+      </w:r>
+    </w:p>
+    <w:p>
+      <w:pPr>
+        <w:rPr>
+          <w:rFonts w:asciiTheme="minorHAnsi" w:hAnsiTheme="minorHAnsi" w:cstheme="minorHAnsi"/>
+          <w:sz w:val="22"/>
+          <w:szCs w:val="22"/>
+        </w:rPr>
+      </w:pPr>
+      <w:r>
+        <w:rPr>
+          <w:rFonts w:asciiTheme="minorHAnsi" w:hAnsiTheme="minorHAnsi" w:cstheme="minorHAnsi"/>
+          <w:sz w:val="22"/>
+          <w:szCs w:val="22"/>
+        </w:rPr>
+        <w:t xml:space="preserve">As </w:t>
+      </w:r>
+      <w:commentRangeStart w:id="20"/>
       <w:r>
         <w:rPr>
           <w:rFonts w:asciiTheme="minorHAnsi" w:hAnsiTheme="minorHAnsi" w:cstheme="minorHAnsi"/>
@@ -6750,13 +6842,13 @@
         </w:rPr>
         <w:t xml:space="preserve">glucocorticoids cause hyperglycemia </w:t>
       </w:r>
-      <w:commentRangeEnd w:id="18"/>
+      <w:commentRangeEnd w:id="20"/>
       <w:r>
         <w:rPr>
           <w:rStyle w:val="CommentReference"/>
           <w:rFonts w:asciiTheme="minorHAnsi" w:hAnsiTheme="minorHAnsi" w:cstheme="minorHAnsi"/>
         </w:rPr>
-        <w:commentReference w:id="18"/>
+        <w:commentReference w:id="20"/>
       </w:r>
       <w:r>
         <w:rPr>
@@ -6842,7 +6934,7 @@
         </w:rPr>
         <w:t xml:space="preserve"> during the ITT compared to their respective controls. Given the effects of antenatal glucocorticoid exposure on offspring health, I hypothesize that offspring from both cohorts will have reduced weights at birth with cohort 1 having higher reductions than cohort 2. Given the expected reduced milk output and macronutrient composition, I expect offspring weights to</w:t>
       </w:r>
-      <w:commentRangeStart w:id="19"/>
+      <w:commentRangeStart w:id="21"/>
       <w:r>
         <w:rPr>
           <w:rFonts w:asciiTheme="minorHAnsi" w:hAnsiTheme="minorHAnsi" w:cstheme="minorHAnsi"/>
@@ -6851,13 +6943,13 @@
         </w:rPr>
         <w:t xml:space="preserve"> remain lower </w:t>
       </w:r>
-      <w:commentRangeEnd w:id="19"/>
+      <w:commentRangeEnd w:id="21"/>
       <w:r>
         <w:rPr>
           <w:rStyle w:val="CommentReference"/>
           <w:rFonts w:asciiTheme="minorHAnsi" w:hAnsiTheme="minorHAnsi" w:cstheme="minorHAnsi"/>
         </w:rPr>
-        <w:commentReference w:id="19"/>
+        <w:commentReference w:id="21"/>
       </w:r>
       <w:r>
         <w:rPr>
@@ -6867,7 +6959,7 @@
         </w:rPr>
         <w:t xml:space="preserve">than their control counterparts. Fat mass in experimental offspring is expected to be higher despite an overall less body weight indicating </w:t>
       </w:r>
-      <w:commentRangeStart w:id="20"/>
+      <w:commentRangeStart w:id="22"/>
       <w:r>
         <w:rPr>
           <w:rFonts w:asciiTheme="minorHAnsi" w:hAnsiTheme="minorHAnsi" w:cstheme="minorHAnsi"/>
@@ -6876,13 +6968,13 @@
         </w:rPr>
         <w:t xml:space="preserve">impaired metabolic health </w:t>
       </w:r>
-      <w:commentRangeEnd w:id="20"/>
+      <w:commentRangeEnd w:id="22"/>
       <w:r>
         <w:rPr>
           <w:rStyle w:val="CommentReference"/>
           <w:rFonts w:asciiTheme="minorHAnsi" w:hAnsiTheme="minorHAnsi" w:cstheme="minorHAnsi"/>
         </w:rPr>
-        <w:commentReference w:id="20"/>
+        <w:commentReference w:id="22"/>
       </w:r>
       <w:r>
         <w:rPr>
@@ -6892,7 +6984,7 @@
         </w:rPr>
         <w:t xml:space="preserve">of the offspring. When offspring undergo the GTT at 6 weeks of age, I expect that experimental offspring to be </w:t>
       </w:r>
-      <w:commentRangeStart w:id="21"/>
+      <w:commentRangeStart w:id="23"/>
       <w:r>
         <w:rPr>
           <w:rFonts w:asciiTheme="minorHAnsi" w:hAnsiTheme="minorHAnsi" w:cstheme="minorHAnsi"/>
@@ -6901,13 +6993,13 @@
         </w:rPr>
         <w:t xml:space="preserve">hyperglycemic </w:t>
       </w:r>
-      <w:commentRangeEnd w:id="21"/>
+      <w:commentRangeEnd w:id="23"/>
       <w:r>
         <w:rPr>
           <w:rStyle w:val="CommentReference"/>
           <w:rFonts w:asciiTheme="minorHAnsi" w:hAnsiTheme="minorHAnsi" w:cstheme="minorHAnsi"/>
         </w:rPr>
-        <w:commentReference w:id="21"/>
+        <w:commentReference w:id="23"/>
       </w:r>
       <w:r>
         <w:rPr>
@@ -6917,7 +7009,7 @@
         </w:rPr>
         <w:t xml:space="preserve">with impaired </w:t>
       </w:r>
-      <w:commentRangeStart w:id="22"/>
+      <w:commentRangeStart w:id="24"/>
       <w:r>
         <w:rPr>
           <w:rFonts w:asciiTheme="minorHAnsi" w:hAnsiTheme="minorHAnsi" w:cstheme="minorHAnsi"/>
@@ -6926,13 +7018,13 @@
         </w:rPr>
         <w:t>insulin sensitivity</w:t>
       </w:r>
-      <w:commentRangeEnd w:id="22"/>
+      <w:commentRangeEnd w:id="24"/>
       <w:r>
         <w:rPr>
           <w:rStyle w:val="CommentReference"/>
           <w:rFonts w:asciiTheme="minorHAnsi" w:hAnsiTheme="minorHAnsi" w:cstheme="minorHAnsi"/>
         </w:rPr>
-        <w:commentReference w:id="22"/>
+        <w:commentReference w:id="24"/>
       </w:r>
       <w:r>
         <w:rPr>
@@ -7035,40 +7127,28 @@
           <w:szCs w:val="22"/>
         </w:rPr>
       </w:pPr>
-    </w:p>
-    <w:p>
-      <w:pPr>
-        <w:rPr>
-          <w:rFonts w:asciiTheme="minorHAnsi" w:hAnsiTheme="minorHAnsi" w:cstheme="minorHAnsi"/>
-          <w:sz w:val="22"/>
-          <w:szCs w:val="22"/>
-        </w:rPr>
-      </w:pPr>
-    </w:p>
-    <w:p>
-      <w:pPr>
-        <w:rPr>
-          <w:rFonts w:asciiTheme="minorHAnsi" w:hAnsiTheme="minorHAnsi" w:cstheme="minorHAnsi"/>
-          <w:sz w:val="22"/>
-          <w:szCs w:val="22"/>
-        </w:rPr>
-      </w:pPr>
-      <w:r>
-        <w:rPr>
-          <w:rFonts w:asciiTheme="minorHAnsi" w:hAnsiTheme="minorHAnsi" w:cstheme="minorHAnsi"/>
-          <w:b/>
-          <w:sz w:val="22"/>
-          <w:szCs w:val="22"/>
-        </w:rPr>
-        <w:t>Potential Pitfalls and Alternate Approaches (Aims 2.1-2.3):</w:t>
-      </w:r>
-      <w:r>
-        <w:rPr>
-          <w:rFonts w:asciiTheme="minorHAnsi" w:hAnsiTheme="minorHAnsi" w:cstheme="minorHAnsi"/>
-          <w:sz w:val="22"/>
-          <w:szCs w:val="22"/>
-        </w:rPr>
-        <w:t xml:space="preserve"> It is possible that the dams will give birth to inviable pups </w:t>
+      <w:r>
+        <w:rPr>
+          <w:rStyle w:val="Heading1Char"/>
+        </w:rPr>
+        <w:t>Potential Pitfalls and Alternate Approaches (Aims 2.1-2.3)</w:t>
+      </w:r>
+    </w:p>
+    <w:p>
+      <w:pPr>
+        <w:rPr>
+          <w:rFonts w:asciiTheme="minorHAnsi" w:hAnsiTheme="minorHAnsi" w:cstheme="minorHAnsi"/>
+          <w:sz w:val="22"/>
+          <w:szCs w:val="22"/>
+        </w:rPr>
+      </w:pPr>
+      <w:r>
+        <w:rPr>
+          <w:rFonts w:asciiTheme="minorHAnsi" w:hAnsiTheme="minorHAnsi" w:cstheme="minorHAnsi"/>
+          <w:sz w:val="22"/>
+          <w:szCs w:val="22"/>
+        </w:rPr>
+        <w:t xml:space="preserve">It is possible that the dams will give birth to inviable pups </w:t>
       </w:r>
       <w:r>
         <w:rPr>
@@ -7109,8 +7189,6 @@
         <w:br w:type="page"/>
       </w:r>
     </w:p>
-    <w:bookmarkStart w:id="23" w:name="_GoBack"/>
-    <w:bookmarkEnd w:id="23"/>
     <w:p>
       <w:pPr>
         <w:widowControl w:val="0"/>
@@ -7119,7 +7197,7 @@
         <w:adjustRightInd w:val="0"/>
         <w:ind w:left="480" w:hanging="480"/>
         <w:rPr>
-          <w:rFonts w:asciiTheme="minorHAnsi" w:hAnsiTheme="minorHAnsi" w:cstheme="minorHAnsi"/>
+          <w:rFonts w:ascii="Calibri" w:hAnsi="Calibri" w:cs="Calibri"/>
           <w:noProof/>
         </w:rPr>
       </w:pPr>
@@ -7144,14 +7222,14 @@
       </w:r>
       <w:r>
         <w:rPr>
-          <w:rFonts w:asciiTheme="minorHAnsi" w:hAnsiTheme="minorHAnsi" w:cstheme="minorHAnsi"/>
+          <w:rFonts w:ascii="Calibri" w:hAnsi="Calibri" w:cs="Calibri"/>
           <w:noProof/>
         </w:rPr>
         <w:t xml:space="preserve">Alexander N, Rosenlöcher F, Stalder T, Linke J, Distler W, Morgner J &amp; Kirschbaum C (2012). Impact of Antenatal Synthetic Glucocorticoid Exposure on Endocrine Stress Reactivity in Term-Born Children. </w:t>
       </w:r>
       <w:r>
         <w:rPr>
-          <w:rFonts w:asciiTheme="minorHAnsi" w:hAnsiTheme="minorHAnsi" w:cstheme="minorHAnsi"/>
+          <w:rFonts w:ascii="Calibri" w:hAnsi="Calibri" w:cs="Calibri"/>
           <w:i/>
           <w:iCs/>
           <w:noProof/>
@@ -7160,14 +7238,14 @@
       </w:r>
       <w:r>
         <w:rPr>
-          <w:rFonts w:asciiTheme="minorHAnsi" w:hAnsiTheme="minorHAnsi" w:cstheme="minorHAnsi"/>
+          <w:rFonts w:ascii="Calibri" w:hAnsi="Calibri" w:cs="Calibri"/>
           <w:noProof/>
         </w:rPr>
         <w:t xml:space="preserve"> </w:t>
       </w:r>
       <w:r>
         <w:rPr>
-          <w:rFonts w:asciiTheme="minorHAnsi" w:hAnsiTheme="minorHAnsi" w:cstheme="minorHAnsi"/>
+          <w:rFonts w:ascii="Calibri" w:hAnsi="Calibri" w:cs="Calibri"/>
           <w:b/>
           <w:bCs/>
           <w:noProof/>
@@ -7176,7 +7254,7 @@
       </w:r>
       <w:r>
         <w:rPr>
-          <w:rFonts w:asciiTheme="minorHAnsi" w:hAnsiTheme="minorHAnsi" w:cstheme="minorHAnsi"/>
+          <w:rFonts w:ascii="Calibri" w:hAnsi="Calibri" w:cs="Calibri"/>
           <w:noProof/>
         </w:rPr>
         <w:t xml:space="preserve"> 3538–3544.</w:t>
@@ -7190,20 +7268,20 @@
         <w:adjustRightInd w:val="0"/>
         <w:ind w:left="480" w:hanging="480"/>
         <w:rPr>
-          <w:rFonts w:asciiTheme="minorHAnsi" w:hAnsiTheme="minorHAnsi" w:cstheme="minorHAnsi"/>
-          <w:noProof/>
-        </w:rPr>
-      </w:pPr>
-      <w:r>
-        <w:rPr>
-          <w:rFonts w:asciiTheme="minorHAnsi" w:hAnsiTheme="minorHAnsi" w:cstheme="minorHAnsi"/>
+          <w:rFonts w:ascii="Calibri" w:hAnsi="Calibri" w:cs="Calibri"/>
+          <w:noProof/>
+        </w:rPr>
+      </w:pPr>
+      <w:r>
+        <w:rPr>
+          <w:rFonts w:ascii="Calibri" w:hAnsi="Calibri" w:cs="Calibri"/>
           <w:noProof/>
         </w:rPr>
         <w:t xml:space="preserve">Anderson RR &amp; Turner CW (1956). </w:t>
       </w:r>
       <w:r>
         <w:rPr>
-          <w:rFonts w:asciiTheme="minorHAnsi" w:hAnsiTheme="minorHAnsi" w:cstheme="minorHAnsi"/>
+          <w:rFonts w:ascii="Calibri" w:hAnsi="Calibri" w:cs="Calibri"/>
           <w:i/>
           <w:iCs/>
           <w:noProof/>
@@ -7212,7 +7290,7 @@
       </w:r>
       <w:r>
         <w:rPr>
-          <w:rFonts w:asciiTheme="minorHAnsi" w:hAnsiTheme="minorHAnsi" w:cstheme="minorHAnsi"/>
+          <w:rFonts w:ascii="Calibri" w:hAnsi="Calibri" w:cs="Calibri"/>
           <w:noProof/>
         </w:rPr>
         <w:t>. Available at: https://journals.sagepub.com/doi/pdf/10.3181/00379727-109-27111 [Accessed June 24, 2019].</w:t>
@@ -7226,20 +7304,20 @@
         <w:adjustRightInd w:val="0"/>
         <w:ind w:left="480" w:hanging="480"/>
         <w:rPr>
-          <w:rFonts w:asciiTheme="minorHAnsi" w:hAnsiTheme="minorHAnsi" w:cstheme="minorHAnsi"/>
-          <w:noProof/>
-        </w:rPr>
-      </w:pPr>
-      <w:r>
-        <w:rPr>
-          <w:rFonts w:asciiTheme="minorHAnsi" w:hAnsiTheme="minorHAnsi" w:cstheme="minorHAnsi"/>
+          <w:rFonts w:ascii="Calibri" w:hAnsi="Calibri" w:cs="Calibri"/>
+          <w:noProof/>
+        </w:rPr>
+      </w:pPr>
+      <w:r>
+        <w:rPr>
+          <w:rFonts w:ascii="Calibri" w:hAnsi="Calibri" w:cs="Calibri"/>
           <w:noProof/>
         </w:rPr>
         <w:t xml:space="preserve">Anon (2006). </w:t>
       </w:r>
       <w:r>
         <w:rPr>
-          <w:rFonts w:asciiTheme="minorHAnsi" w:hAnsiTheme="minorHAnsi" w:cstheme="minorHAnsi"/>
+          <w:rFonts w:ascii="Calibri" w:hAnsi="Calibri" w:cs="Calibri"/>
           <w:i/>
           <w:iCs/>
           <w:noProof/>
@@ -7248,7 +7326,7 @@
       </w:r>
       <w:r>
         <w:rPr>
-          <w:rFonts w:asciiTheme="minorHAnsi" w:hAnsiTheme="minorHAnsi" w:cstheme="minorHAnsi"/>
+          <w:rFonts w:ascii="Calibri" w:hAnsi="Calibri" w:cs="Calibri"/>
           <w:noProof/>
         </w:rPr>
         <w:t>. National Library of Medicine (US). Available at: http://www.ncbi.nlm.nih.gov/pubmed/30000722 [Accessed June 24, 2019].</w:t>
@@ -7262,13 +7340,13 @@
         <w:adjustRightInd w:val="0"/>
         <w:ind w:left="480" w:hanging="480"/>
         <w:rPr>
-          <w:rFonts w:asciiTheme="minorHAnsi" w:hAnsiTheme="minorHAnsi" w:cstheme="minorHAnsi"/>
-          <w:noProof/>
-        </w:rPr>
-      </w:pPr>
-      <w:r>
-        <w:rPr>
-          <w:rFonts w:asciiTheme="minorHAnsi" w:hAnsiTheme="minorHAnsi" w:cstheme="minorHAnsi"/>
+          <w:rFonts w:ascii="Calibri" w:hAnsi="Calibri" w:cs="Calibri"/>
+          <w:noProof/>
+        </w:rPr>
+      </w:pPr>
+      <w:r>
+        <w:rPr>
+          <w:rFonts w:ascii="Calibri" w:hAnsi="Calibri" w:cs="Calibri"/>
           <w:noProof/>
         </w:rPr>
         <w:t>Anon (2009). The physiological basis of breastfeeding. Available at: https://www.ncbi.nlm.nih.gov/books/NBK148970/ [Accessed July 1, 2019].</w:t>
@@ -7282,20 +7360,20 @@
         <w:adjustRightInd w:val="0"/>
         <w:ind w:left="480" w:hanging="480"/>
         <w:rPr>
-          <w:rFonts w:asciiTheme="minorHAnsi" w:hAnsiTheme="minorHAnsi" w:cstheme="minorHAnsi"/>
-          <w:noProof/>
-        </w:rPr>
-      </w:pPr>
-      <w:r>
-        <w:rPr>
-          <w:rFonts w:asciiTheme="minorHAnsi" w:hAnsiTheme="minorHAnsi" w:cstheme="minorHAnsi"/>
+          <w:rFonts w:ascii="Calibri" w:hAnsi="Calibri" w:cs="Calibri"/>
+          <w:noProof/>
+        </w:rPr>
+      </w:pPr>
+      <w:r>
+        <w:rPr>
+          <w:rFonts w:ascii="Calibri" w:hAnsi="Calibri" w:cs="Calibri"/>
           <w:noProof/>
         </w:rPr>
         <w:t xml:space="preserve">Asztalos E, Willan A, Murphy K, Matthews S, Ohlsson A, Saigal S, Armson A, Kelly E, Delisle M-F, Gafni A, Lee S, Sananes R, Rovet J, Guselle P, Amankwah K &amp; MACS-5 Collaborative Group (2014). Association between gestational age at birth, antenatal corticosteroids, and outcomes at 5 years: multiple courses of antenatal corticosteroids for preterm birth study at 5 years of age (MACS-5). </w:t>
       </w:r>
       <w:r>
         <w:rPr>
-          <w:rFonts w:asciiTheme="minorHAnsi" w:hAnsiTheme="minorHAnsi" w:cstheme="minorHAnsi"/>
+          <w:rFonts w:ascii="Calibri" w:hAnsi="Calibri" w:cs="Calibri"/>
           <w:i/>
           <w:iCs/>
           <w:noProof/>
@@ -7304,14 +7382,14 @@
       </w:r>
       <w:r>
         <w:rPr>
-          <w:rFonts w:asciiTheme="minorHAnsi" w:hAnsiTheme="minorHAnsi" w:cstheme="minorHAnsi"/>
+          <w:rFonts w:ascii="Calibri" w:hAnsi="Calibri" w:cs="Calibri"/>
           <w:noProof/>
         </w:rPr>
         <w:t xml:space="preserve"> </w:t>
       </w:r>
       <w:r>
         <w:rPr>
-          <w:rFonts w:asciiTheme="minorHAnsi" w:hAnsiTheme="minorHAnsi" w:cstheme="minorHAnsi"/>
+          <w:rFonts w:ascii="Calibri" w:hAnsi="Calibri" w:cs="Calibri"/>
           <w:b/>
           <w:bCs/>
           <w:noProof/>
@@ -7320,7 +7398,7 @@
       </w:r>
       <w:r>
         <w:rPr>
-          <w:rFonts w:asciiTheme="minorHAnsi" w:hAnsiTheme="minorHAnsi" w:cstheme="minorHAnsi"/>
+          <w:rFonts w:ascii="Calibri" w:hAnsi="Calibri" w:cs="Calibri"/>
           <w:noProof/>
         </w:rPr>
         <w:t xml:space="preserve"> 272.</w:t>
@@ -7334,13 +7412,13 @@
         <w:adjustRightInd w:val="0"/>
         <w:ind w:left="480" w:hanging="480"/>
         <w:rPr>
-          <w:rFonts w:asciiTheme="minorHAnsi" w:hAnsiTheme="minorHAnsi" w:cstheme="minorHAnsi"/>
-          <w:noProof/>
-        </w:rPr>
-      </w:pPr>
-      <w:r>
-        <w:rPr>
-          <w:rFonts w:asciiTheme="minorHAnsi" w:hAnsiTheme="minorHAnsi" w:cstheme="minorHAnsi"/>
+          <w:rFonts w:ascii="Calibri" w:hAnsi="Calibri" w:cs="Calibri"/>
+          <w:noProof/>
+        </w:rPr>
+      </w:pPr>
+      <w:r>
+        <w:rPr>
+          <w:rFonts w:ascii="Calibri" w:hAnsi="Calibri" w:cs="Calibri"/>
           <w:noProof/>
         </w:rPr>
         <w:t>Babwah TJ, Nunes P &amp; Maharaj RG (2013). The European Journal of General Practice An unexpected temporary suppression of lactation after a local corticosteroid injection for tenosynovitis Clinical Lesson An unexpected temporary suppression of lactation after a local corticosteroid injection for tenosynovitis. ; DOI: 10.3109/13814788.2013.805198.</w:t>
@@ -7354,20 +7432,20 @@
         <w:adjustRightInd w:val="0"/>
         <w:ind w:left="480" w:hanging="480"/>
         <w:rPr>
-          <w:rFonts w:asciiTheme="minorHAnsi" w:hAnsiTheme="minorHAnsi" w:cstheme="minorHAnsi"/>
-          <w:noProof/>
-        </w:rPr>
-      </w:pPr>
-      <w:r>
-        <w:rPr>
-          <w:rFonts w:asciiTheme="minorHAnsi" w:hAnsiTheme="minorHAnsi" w:cstheme="minorHAnsi"/>
+          <w:rFonts w:ascii="Calibri" w:hAnsi="Calibri" w:cs="Calibri"/>
+          <w:noProof/>
+        </w:rPr>
+      </w:pPr>
+      <w:r>
+        <w:rPr>
+          <w:rFonts w:ascii="Calibri" w:hAnsi="Calibri" w:cs="Calibri"/>
           <w:noProof/>
         </w:rPr>
         <w:t xml:space="preserve">BARTHA L, NAGY GM, KIEM DT, FEKETE MIK &amp; MAKARA GB (1991). Inhibition of Suckling-Induced Prolactin Release by Dexamethasone. </w:t>
       </w:r>
       <w:r>
         <w:rPr>
-          <w:rFonts w:asciiTheme="minorHAnsi" w:hAnsiTheme="minorHAnsi" w:cstheme="minorHAnsi"/>
+          <w:rFonts w:ascii="Calibri" w:hAnsi="Calibri" w:cs="Calibri"/>
           <w:i/>
           <w:iCs/>
           <w:noProof/>
@@ -7376,14 +7454,14 @@
       </w:r>
       <w:r>
         <w:rPr>
-          <w:rFonts w:asciiTheme="minorHAnsi" w:hAnsiTheme="minorHAnsi" w:cstheme="minorHAnsi"/>
+          <w:rFonts w:ascii="Calibri" w:hAnsi="Calibri" w:cs="Calibri"/>
           <w:noProof/>
         </w:rPr>
         <w:t xml:space="preserve"> </w:t>
       </w:r>
       <w:r>
         <w:rPr>
-          <w:rFonts w:asciiTheme="minorHAnsi" w:hAnsiTheme="minorHAnsi" w:cstheme="minorHAnsi"/>
+          <w:rFonts w:ascii="Calibri" w:hAnsi="Calibri" w:cs="Calibri"/>
           <w:b/>
           <w:bCs/>
           <w:noProof/>
@@ -7392,7 +7470,7 @@
       </w:r>
       <w:r>
         <w:rPr>
-          <w:rFonts w:asciiTheme="minorHAnsi" w:hAnsiTheme="minorHAnsi" w:cstheme="minorHAnsi"/>
+          <w:rFonts w:ascii="Calibri" w:hAnsi="Calibri" w:cs="Calibri"/>
           <w:noProof/>
         </w:rPr>
         <w:t xml:space="preserve"> 635–640.</w:t>
@@ -7406,20 +7484,20 @@
         <w:adjustRightInd w:val="0"/>
         <w:ind w:left="480" w:hanging="480"/>
         <w:rPr>
-          <w:rFonts w:asciiTheme="minorHAnsi" w:hAnsiTheme="minorHAnsi" w:cstheme="minorHAnsi"/>
-          <w:noProof/>
-        </w:rPr>
-      </w:pPr>
-      <w:r>
-        <w:rPr>
-          <w:rFonts w:asciiTheme="minorHAnsi" w:hAnsiTheme="minorHAnsi" w:cstheme="minorHAnsi"/>
+          <w:rFonts w:ascii="Calibri" w:hAnsi="Calibri" w:cs="Calibri"/>
+          <w:noProof/>
+        </w:rPr>
+      </w:pPr>
+      <w:r>
+        <w:rPr>
+          <w:rFonts w:ascii="Calibri" w:hAnsi="Calibri" w:cs="Calibri"/>
           <w:noProof/>
         </w:rPr>
         <w:t xml:space="preserve">Boston WS, Bleck GT, Conroy JC, Wheeler MB &amp; Miller DJ (2001). </w:t>
       </w:r>
       <w:r>
         <w:rPr>
-          <w:rFonts w:asciiTheme="minorHAnsi" w:hAnsiTheme="minorHAnsi" w:cstheme="minorHAnsi"/>
+          <w:rFonts w:ascii="Calibri" w:hAnsi="Calibri" w:cs="Calibri"/>
           <w:i/>
           <w:iCs/>
           <w:noProof/>
@@ -7428,7 +7506,7 @@
       </w:r>
       <w:r>
         <w:rPr>
-          <w:rFonts w:asciiTheme="minorHAnsi" w:hAnsiTheme="minorHAnsi" w:cstheme="minorHAnsi"/>
+          <w:rFonts w:ascii="Calibri" w:hAnsi="Calibri" w:cs="Calibri"/>
           <w:noProof/>
         </w:rPr>
         <w:t>. American Dairy Science Association. Available at: https://www.journalofdairyscience.org/article/S0022-0302(01)74516-X/pdf [Accessed June 19, 2019].</w:t>
@@ -7442,20 +7520,20 @@
         <w:adjustRightInd w:val="0"/>
         <w:ind w:left="480" w:hanging="480"/>
         <w:rPr>
-          <w:rFonts w:asciiTheme="minorHAnsi" w:hAnsiTheme="minorHAnsi" w:cstheme="minorHAnsi"/>
-          <w:noProof/>
-        </w:rPr>
-      </w:pPr>
-      <w:r>
-        <w:rPr>
-          <w:rFonts w:asciiTheme="minorHAnsi" w:hAnsiTheme="minorHAnsi" w:cstheme="minorHAnsi"/>
+          <w:rFonts w:ascii="Calibri" w:hAnsi="Calibri" w:cs="Calibri"/>
+          <w:noProof/>
+        </w:rPr>
+      </w:pPr>
+      <w:r>
+        <w:rPr>
+          <w:rFonts w:ascii="Calibri" w:hAnsi="Calibri" w:cs="Calibri"/>
           <w:noProof/>
         </w:rPr>
         <w:t xml:space="preserve">Cuffe JSM, Dickinson H, Simmons DG &amp; Moritz KM (2011). Sex specific changes in placental growth and MAPK following short term maternal dexamethasone exposure in the mouse. </w:t>
       </w:r>
       <w:r>
         <w:rPr>
-          <w:rFonts w:asciiTheme="minorHAnsi" w:hAnsiTheme="minorHAnsi" w:cstheme="minorHAnsi"/>
+          <w:rFonts w:ascii="Calibri" w:hAnsi="Calibri" w:cs="Calibri"/>
           <w:i/>
           <w:iCs/>
           <w:noProof/>
@@ -7464,14 +7542,14 @@
       </w:r>
       <w:r>
         <w:rPr>
-          <w:rFonts w:asciiTheme="minorHAnsi" w:hAnsiTheme="minorHAnsi" w:cstheme="minorHAnsi"/>
+          <w:rFonts w:ascii="Calibri" w:hAnsi="Calibri" w:cs="Calibri"/>
           <w:noProof/>
         </w:rPr>
         <w:t xml:space="preserve"> </w:t>
       </w:r>
       <w:r>
         <w:rPr>
-          <w:rFonts w:asciiTheme="minorHAnsi" w:hAnsiTheme="minorHAnsi" w:cstheme="minorHAnsi"/>
+          <w:rFonts w:ascii="Calibri" w:hAnsi="Calibri" w:cs="Calibri"/>
           <w:b/>
           <w:bCs/>
           <w:noProof/>
@@ -7480,7 +7558,7 @@
       </w:r>
       <w:r>
         <w:rPr>
-          <w:rFonts w:asciiTheme="minorHAnsi" w:hAnsiTheme="minorHAnsi" w:cstheme="minorHAnsi"/>
+          <w:rFonts w:ascii="Calibri" w:hAnsi="Calibri" w:cs="Calibri"/>
           <w:noProof/>
         </w:rPr>
         <w:t xml:space="preserve"> 981–989.</w:t>
@@ -7494,20 +7572,20 @@
         <w:adjustRightInd w:val="0"/>
         <w:ind w:left="480" w:hanging="480"/>
         <w:rPr>
-          <w:rFonts w:asciiTheme="minorHAnsi" w:hAnsiTheme="minorHAnsi" w:cstheme="minorHAnsi"/>
-          <w:noProof/>
-        </w:rPr>
-      </w:pPr>
-      <w:r>
-        <w:rPr>
-          <w:rFonts w:asciiTheme="minorHAnsi" w:hAnsiTheme="minorHAnsi" w:cstheme="minorHAnsi"/>
+          <w:rFonts w:ascii="Calibri" w:hAnsi="Calibri" w:cs="Calibri"/>
+          <w:noProof/>
+        </w:rPr>
+      </w:pPr>
+      <w:r>
+        <w:rPr>
+          <w:rFonts w:ascii="Calibri" w:hAnsi="Calibri" w:cs="Calibri"/>
           <w:noProof/>
         </w:rPr>
         <w:t xml:space="preserve">Entringer S, Buss C, Rasmussen JM, Lindsay K, Gillen DL, Cooper DM &amp; Wadhwa PD (2016). Maternal cortisol during pregnancy and infant adiposity: a prospective investigation. </w:t>
       </w:r>
       <w:r>
         <w:rPr>
-          <w:rFonts w:asciiTheme="minorHAnsi" w:hAnsiTheme="minorHAnsi" w:cstheme="minorHAnsi"/>
+          <w:rFonts w:ascii="Calibri" w:hAnsi="Calibri" w:cs="Calibri"/>
           <w:i/>
           <w:iCs/>
           <w:noProof/>
@@ -7516,14 +7594,14 @@
       </w:r>
       <w:r>
         <w:rPr>
-          <w:rFonts w:asciiTheme="minorHAnsi" w:hAnsiTheme="minorHAnsi" w:cstheme="minorHAnsi"/>
+          <w:rFonts w:ascii="Calibri" w:hAnsi="Calibri" w:cs="Calibri"/>
           <w:noProof/>
         </w:rPr>
         <w:t xml:space="preserve"> </w:t>
       </w:r>
       <w:r>
         <w:rPr>
-          <w:rFonts w:asciiTheme="minorHAnsi" w:hAnsiTheme="minorHAnsi" w:cstheme="minorHAnsi"/>
+          <w:rFonts w:ascii="Calibri" w:hAnsi="Calibri" w:cs="Calibri"/>
           <w:b/>
           <w:bCs/>
           <w:noProof/>
@@ -7532,7 +7610,7 @@
       </w:r>
       <w:r>
         <w:rPr>
-          <w:rFonts w:asciiTheme="minorHAnsi" w:hAnsiTheme="minorHAnsi" w:cstheme="minorHAnsi"/>
+          <w:rFonts w:ascii="Calibri" w:hAnsi="Calibri" w:cs="Calibri"/>
           <w:noProof/>
         </w:rPr>
         <w:t xml:space="preserve"> jc.2016-3025.</w:t>
@@ -7546,20 +7624,20 @@
         <w:adjustRightInd w:val="0"/>
         <w:ind w:left="480" w:hanging="480"/>
         <w:rPr>
-          <w:rFonts w:asciiTheme="minorHAnsi" w:hAnsiTheme="minorHAnsi" w:cstheme="minorHAnsi"/>
-          <w:noProof/>
-        </w:rPr>
-      </w:pPr>
-      <w:r>
-        <w:rPr>
-          <w:rFonts w:asciiTheme="minorHAnsi" w:hAnsiTheme="minorHAnsi" w:cstheme="minorHAnsi"/>
+          <w:rFonts w:ascii="Calibri" w:hAnsi="Calibri" w:cs="Calibri"/>
+          <w:noProof/>
+        </w:rPr>
+      </w:pPr>
+      <w:r>
+        <w:rPr>
+          <w:rFonts w:ascii="Calibri" w:hAnsi="Calibri" w:cs="Calibri"/>
           <w:noProof/>
         </w:rPr>
         <w:t xml:space="preserve">Feng Z, Marti A, Jehn B, Altermatt HJ, Chicaiza G &amp; Jaggi R (1995). Glucocorticoid and progesterone inhibit involution and programmed cell death in the mouse mammary gland. </w:t>
       </w:r>
       <w:r>
         <w:rPr>
-          <w:rFonts w:asciiTheme="minorHAnsi" w:hAnsiTheme="minorHAnsi" w:cstheme="minorHAnsi"/>
+          <w:rFonts w:ascii="Calibri" w:hAnsi="Calibri" w:cs="Calibri"/>
           <w:i/>
           <w:iCs/>
           <w:noProof/>
@@ -7568,14 +7646,14 @@
       </w:r>
       <w:r>
         <w:rPr>
-          <w:rFonts w:asciiTheme="minorHAnsi" w:hAnsiTheme="minorHAnsi" w:cstheme="minorHAnsi"/>
+          <w:rFonts w:ascii="Calibri" w:hAnsi="Calibri" w:cs="Calibri"/>
           <w:noProof/>
         </w:rPr>
         <w:t xml:space="preserve"> </w:t>
       </w:r>
       <w:r>
         <w:rPr>
-          <w:rFonts w:asciiTheme="minorHAnsi" w:hAnsiTheme="minorHAnsi" w:cstheme="minorHAnsi"/>
+          <w:rFonts w:ascii="Calibri" w:hAnsi="Calibri" w:cs="Calibri"/>
           <w:b/>
           <w:bCs/>
           <w:noProof/>
@@ -7584,7 +7662,7 @@
       </w:r>
       <w:r>
         <w:rPr>
-          <w:rFonts w:asciiTheme="minorHAnsi" w:hAnsiTheme="minorHAnsi" w:cstheme="minorHAnsi"/>
+          <w:rFonts w:ascii="Calibri" w:hAnsi="Calibri" w:cs="Calibri"/>
           <w:noProof/>
         </w:rPr>
         <w:t xml:space="preserve"> 1095–1103.</w:t>
@@ -7598,13 +7676,13 @@
         <w:adjustRightInd w:val="0"/>
         <w:ind w:left="480" w:hanging="480"/>
         <w:rPr>
-          <w:rFonts w:asciiTheme="minorHAnsi" w:hAnsiTheme="minorHAnsi" w:cstheme="minorHAnsi"/>
-          <w:noProof/>
-        </w:rPr>
-      </w:pPr>
-      <w:r>
-        <w:rPr>
-          <w:rFonts w:asciiTheme="minorHAnsi" w:hAnsiTheme="minorHAnsi" w:cstheme="minorHAnsi"/>
+          <w:rFonts w:ascii="Calibri" w:hAnsi="Calibri" w:cs="Calibri"/>
+          <w:noProof/>
+        </w:rPr>
+      </w:pPr>
+      <w:r>
+        <w:rPr>
+          <w:rFonts w:ascii="Calibri" w:hAnsi="Calibri" w:cs="Calibri"/>
           <w:noProof/>
         </w:rPr>
         <w:t>Henderson JJ, Hartmann PE, Newnham JP &amp; Simmer K (2007). Effect of Preterm Birth and Antenatal Corticosteroid Treatment on Lactogenesis II in Women. ; DOI: 10.1542/peds.2007-1107.</w:t>
@@ -7618,20 +7696,20 @@
         <w:adjustRightInd w:val="0"/>
         <w:ind w:left="480" w:hanging="480"/>
         <w:rPr>
-          <w:rFonts w:asciiTheme="minorHAnsi" w:hAnsiTheme="minorHAnsi" w:cstheme="minorHAnsi"/>
-          <w:noProof/>
-        </w:rPr>
-      </w:pPr>
-      <w:r>
-        <w:rPr>
-          <w:rFonts w:asciiTheme="minorHAnsi" w:hAnsiTheme="minorHAnsi" w:cstheme="minorHAnsi"/>
+          <w:rFonts w:ascii="Calibri" w:hAnsi="Calibri" w:cs="Calibri"/>
+          <w:noProof/>
+        </w:rPr>
+      </w:pPr>
+      <w:r>
+        <w:rPr>
+          <w:rFonts w:ascii="Calibri" w:hAnsi="Calibri" w:cs="Calibri"/>
           <w:noProof/>
         </w:rPr>
         <w:t xml:space="preserve">Henderson JJ, Newnham JP, Simmer K &amp; Hartmann PE (2009). Effects of Antenatal Corticosteroids on Urinary Markers of the Initiation of Lactation in Pregnant Women. </w:t>
       </w:r>
       <w:r>
         <w:rPr>
-          <w:rFonts w:asciiTheme="minorHAnsi" w:hAnsiTheme="minorHAnsi" w:cstheme="minorHAnsi"/>
+          <w:rFonts w:ascii="Calibri" w:hAnsi="Calibri" w:cs="Calibri"/>
           <w:i/>
           <w:iCs/>
           <w:noProof/>
@@ -7640,14 +7718,14 @@
       </w:r>
       <w:r>
         <w:rPr>
-          <w:rFonts w:asciiTheme="minorHAnsi" w:hAnsiTheme="minorHAnsi" w:cstheme="minorHAnsi"/>
+          <w:rFonts w:ascii="Calibri" w:hAnsi="Calibri" w:cs="Calibri"/>
           <w:noProof/>
         </w:rPr>
         <w:t xml:space="preserve"> </w:t>
       </w:r>
       <w:r>
         <w:rPr>
-          <w:rFonts w:asciiTheme="minorHAnsi" w:hAnsiTheme="minorHAnsi" w:cstheme="minorHAnsi"/>
+          <w:rFonts w:ascii="Calibri" w:hAnsi="Calibri" w:cs="Calibri"/>
           <w:b/>
           <w:bCs/>
           <w:noProof/>
@@ -7656,7 +7734,7 @@
       </w:r>
       <w:r>
         <w:rPr>
-          <w:rFonts w:asciiTheme="minorHAnsi" w:hAnsiTheme="minorHAnsi" w:cstheme="minorHAnsi"/>
+          <w:rFonts w:ascii="Calibri" w:hAnsi="Calibri" w:cs="Calibri"/>
           <w:noProof/>
         </w:rPr>
         <w:t xml:space="preserve"> 201–206.</w:t>
@@ -7670,20 +7748,20 @@
         <w:adjustRightInd w:val="0"/>
         <w:ind w:left="480" w:hanging="480"/>
         <w:rPr>
-          <w:rFonts w:asciiTheme="minorHAnsi" w:hAnsiTheme="minorHAnsi" w:cstheme="minorHAnsi"/>
-          <w:noProof/>
-        </w:rPr>
-      </w:pPr>
-      <w:r>
-        <w:rPr>
-          <w:rFonts w:asciiTheme="minorHAnsi" w:hAnsiTheme="minorHAnsi" w:cstheme="minorHAnsi"/>
+          <w:rFonts w:ascii="Calibri" w:hAnsi="Calibri" w:cs="Calibri"/>
+          <w:noProof/>
+        </w:rPr>
+      </w:pPr>
+      <w:r>
+        <w:rPr>
+          <w:rFonts w:ascii="Calibri" w:hAnsi="Calibri" w:cs="Calibri"/>
           <w:noProof/>
         </w:rPr>
         <w:t xml:space="preserve">Hollanders JJ, Heijboer AC, van der Voorn B, Rotteveel J &amp; Finken MJJ (2017). Nutritional programming by glucocorticoids in breast milk: Targets, mechanisms and possible implications. </w:t>
       </w:r>
       <w:r>
         <w:rPr>
-          <w:rFonts w:asciiTheme="minorHAnsi" w:hAnsiTheme="minorHAnsi" w:cstheme="minorHAnsi"/>
+          <w:rFonts w:ascii="Calibri" w:hAnsi="Calibri" w:cs="Calibri"/>
           <w:i/>
           <w:iCs/>
           <w:noProof/>
@@ -7692,14 +7770,14 @@
       </w:r>
       <w:r>
         <w:rPr>
-          <w:rFonts w:asciiTheme="minorHAnsi" w:hAnsiTheme="minorHAnsi" w:cstheme="minorHAnsi"/>
+          <w:rFonts w:ascii="Calibri" w:hAnsi="Calibri" w:cs="Calibri"/>
           <w:noProof/>
         </w:rPr>
         <w:t xml:space="preserve"> </w:t>
       </w:r>
       <w:r>
         <w:rPr>
-          <w:rFonts w:asciiTheme="minorHAnsi" w:hAnsiTheme="minorHAnsi" w:cstheme="minorHAnsi"/>
+          <w:rFonts w:ascii="Calibri" w:hAnsi="Calibri" w:cs="Calibri"/>
           <w:b/>
           <w:bCs/>
           <w:noProof/>
@@ -7708,7 +7786,7 @@
       </w:r>
       <w:r>
         <w:rPr>
-          <w:rFonts w:asciiTheme="minorHAnsi" w:hAnsiTheme="minorHAnsi" w:cstheme="minorHAnsi"/>
+          <w:rFonts w:ascii="Calibri" w:hAnsi="Calibri" w:cs="Calibri"/>
           <w:noProof/>
         </w:rPr>
         <w:t xml:space="preserve"> 397–408.</w:t>
@@ -7722,13 +7800,13 @@
         <w:adjustRightInd w:val="0"/>
         <w:ind w:left="480" w:hanging="480"/>
         <w:rPr>
-          <w:rFonts w:asciiTheme="minorHAnsi" w:hAnsiTheme="minorHAnsi" w:cstheme="minorHAnsi"/>
-          <w:noProof/>
-        </w:rPr>
-      </w:pPr>
-      <w:r>
-        <w:rPr>
-          <w:rFonts w:asciiTheme="minorHAnsi" w:hAnsiTheme="minorHAnsi" w:cstheme="minorHAnsi"/>
+          <w:rFonts w:ascii="Calibri" w:hAnsi="Calibri" w:cs="Calibri"/>
+          <w:noProof/>
+        </w:rPr>
+      </w:pPr>
+      <w:r>
+        <w:rPr>
+          <w:rFonts w:ascii="Calibri" w:hAnsi="Calibri" w:cs="Calibri"/>
           <w:noProof/>
         </w:rPr>
         <w:lastRenderedPageBreak/>
@@ -7736,7 +7814,7 @@
       </w:r>
       <w:r>
         <w:rPr>
-          <w:rFonts w:asciiTheme="minorHAnsi" w:hAnsiTheme="minorHAnsi" w:cstheme="minorHAnsi"/>
+          <w:rFonts w:ascii="Calibri" w:hAnsi="Calibri" w:cs="Calibri"/>
           <w:i/>
           <w:iCs/>
           <w:noProof/>
@@ -7745,14 +7823,14 @@
       </w:r>
       <w:r>
         <w:rPr>
-          <w:rFonts w:asciiTheme="minorHAnsi" w:hAnsiTheme="minorHAnsi" w:cstheme="minorHAnsi"/>
+          <w:rFonts w:ascii="Calibri" w:hAnsi="Calibri" w:cs="Calibri"/>
           <w:noProof/>
         </w:rPr>
         <w:t xml:space="preserve"> </w:t>
       </w:r>
       <w:r>
         <w:rPr>
-          <w:rFonts w:asciiTheme="minorHAnsi" w:hAnsiTheme="minorHAnsi" w:cstheme="minorHAnsi"/>
+          <w:rFonts w:ascii="Calibri" w:hAnsi="Calibri" w:cs="Calibri"/>
           <w:b/>
           <w:bCs/>
           <w:noProof/>
@@ -7761,7 +7839,7 @@
       </w:r>
       <w:r>
         <w:rPr>
-          <w:rFonts w:asciiTheme="minorHAnsi" w:hAnsiTheme="minorHAnsi" w:cstheme="minorHAnsi"/>
+          <w:rFonts w:ascii="Calibri" w:hAnsi="Calibri" w:cs="Calibri"/>
           <w:noProof/>
         </w:rPr>
         <w:t xml:space="preserve"> 237–242.</w:t>
@@ -7775,20 +7853,20 @@
         <w:adjustRightInd w:val="0"/>
         <w:ind w:left="480" w:hanging="480"/>
         <w:rPr>
-          <w:rFonts w:asciiTheme="minorHAnsi" w:hAnsiTheme="minorHAnsi" w:cstheme="minorHAnsi"/>
-          <w:noProof/>
-        </w:rPr>
-      </w:pPr>
-      <w:r>
-        <w:rPr>
-          <w:rFonts w:asciiTheme="minorHAnsi" w:hAnsiTheme="minorHAnsi" w:cstheme="minorHAnsi"/>
+          <w:rFonts w:ascii="Calibri" w:hAnsi="Calibri" w:cs="Calibri"/>
+          <w:noProof/>
+        </w:rPr>
+      </w:pPr>
+      <w:r>
+        <w:rPr>
+          <w:rFonts w:ascii="Calibri" w:hAnsi="Calibri" w:cs="Calibri"/>
           <w:noProof/>
         </w:rPr>
         <w:t xml:space="preserve">Jeje SO &amp; Raji Y (2015). Effects of Maternal Dexamethasone Exposure During Lactation on Metabolic Imbalance and Oxidative Stress in the Liver of Male Offsprings of Wistar Rats. </w:t>
       </w:r>
       <w:r>
         <w:rPr>
-          <w:rFonts w:asciiTheme="minorHAnsi" w:hAnsiTheme="minorHAnsi" w:cstheme="minorHAnsi"/>
+          <w:rFonts w:ascii="Calibri" w:hAnsi="Calibri" w:cs="Calibri"/>
           <w:i/>
           <w:iCs/>
           <w:noProof/>
@@ -7797,14 +7875,14 @@
       </w:r>
       <w:r>
         <w:rPr>
-          <w:rFonts w:asciiTheme="minorHAnsi" w:hAnsiTheme="minorHAnsi" w:cstheme="minorHAnsi"/>
+          <w:rFonts w:ascii="Calibri" w:hAnsi="Calibri" w:cs="Calibri"/>
           <w:noProof/>
         </w:rPr>
         <w:t xml:space="preserve"> </w:t>
       </w:r>
       <w:r>
         <w:rPr>
-          <w:rFonts w:asciiTheme="minorHAnsi" w:hAnsiTheme="minorHAnsi" w:cstheme="minorHAnsi"/>
+          <w:rFonts w:ascii="Calibri" w:hAnsi="Calibri" w:cs="Calibri"/>
           <w:b/>
           <w:bCs/>
           <w:noProof/>
@@ -7813,7 +7891,7 @@
       </w:r>
       <w:r>
         <w:rPr>
-          <w:rFonts w:asciiTheme="minorHAnsi" w:hAnsiTheme="minorHAnsi" w:cstheme="minorHAnsi"/>
+          <w:rFonts w:ascii="Calibri" w:hAnsi="Calibri" w:cs="Calibri"/>
           <w:noProof/>
         </w:rPr>
         <w:t xml:space="preserve"> 131–137.</w:t>
@@ -7827,20 +7905,20 @@
         <w:adjustRightInd w:val="0"/>
         <w:ind w:left="480" w:hanging="480"/>
         <w:rPr>
-          <w:rFonts w:asciiTheme="minorHAnsi" w:hAnsiTheme="minorHAnsi" w:cstheme="minorHAnsi"/>
-          <w:noProof/>
-        </w:rPr>
-      </w:pPr>
-      <w:r>
-        <w:rPr>
-          <w:rFonts w:asciiTheme="minorHAnsi" w:hAnsiTheme="minorHAnsi" w:cstheme="minorHAnsi"/>
+          <w:rFonts w:ascii="Calibri" w:hAnsi="Calibri" w:cs="Calibri"/>
+          <w:noProof/>
+        </w:rPr>
+      </w:pPr>
+      <w:r>
+        <w:rPr>
+          <w:rFonts w:ascii="Calibri" w:hAnsi="Calibri" w:cs="Calibri"/>
           <w:noProof/>
         </w:rPr>
         <w:t xml:space="preserve">Khamzina L, Veilleux A, Bergeron S &amp; Marette A (2005). Increased Activation of the Mammalian Target of Rapamycin Pathway in Liver and Skeletal Muscle of Obese Rats: Possible Involvement in Obesity-Linked Insulin Resistance. </w:t>
       </w:r>
       <w:r>
         <w:rPr>
-          <w:rFonts w:asciiTheme="minorHAnsi" w:hAnsiTheme="minorHAnsi" w:cstheme="minorHAnsi"/>
+          <w:rFonts w:ascii="Calibri" w:hAnsi="Calibri" w:cs="Calibri"/>
           <w:i/>
           <w:iCs/>
           <w:noProof/>
@@ -7849,14 +7927,14 @@
       </w:r>
       <w:r>
         <w:rPr>
-          <w:rFonts w:asciiTheme="minorHAnsi" w:hAnsiTheme="minorHAnsi" w:cstheme="minorHAnsi"/>
+          <w:rFonts w:ascii="Calibri" w:hAnsi="Calibri" w:cs="Calibri"/>
           <w:noProof/>
         </w:rPr>
         <w:t xml:space="preserve"> </w:t>
       </w:r>
       <w:r>
         <w:rPr>
-          <w:rFonts w:asciiTheme="minorHAnsi" w:hAnsiTheme="minorHAnsi" w:cstheme="minorHAnsi"/>
+          <w:rFonts w:ascii="Calibri" w:hAnsi="Calibri" w:cs="Calibri"/>
           <w:b/>
           <w:bCs/>
           <w:noProof/>
@@ -7865,7 +7943,7 @@
       </w:r>
       <w:r>
         <w:rPr>
-          <w:rFonts w:asciiTheme="minorHAnsi" w:hAnsiTheme="minorHAnsi" w:cstheme="minorHAnsi"/>
+          <w:rFonts w:ascii="Calibri" w:hAnsi="Calibri" w:cs="Calibri"/>
           <w:noProof/>
         </w:rPr>
         <w:t xml:space="preserve"> 1473–1481.</w:t>
@@ -7879,20 +7957,20 @@
         <w:adjustRightInd w:val="0"/>
         <w:ind w:left="480" w:hanging="480"/>
         <w:rPr>
-          <w:rFonts w:asciiTheme="minorHAnsi" w:hAnsiTheme="minorHAnsi" w:cstheme="minorHAnsi"/>
-          <w:noProof/>
-        </w:rPr>
-      </w:pPr>
-      <w:r>
-        <w:rPr>
-          <w:rFonts w:asciiTheme="minorHAnsi" w:hAnsiTheme="minorHAnsi" w:cstheme="minorHAnsi"/>
+          <w:rFonts w:ascii="Calibri" w:hAnsi="Calibri" w:cs="Calibri"/>
+          <w:noProof/>
+        </w:rPr>
+      </w:pPr>
+      <w:r>
+        <w:rPr>
+          <w:rFonts w:ascii="Calibri" w:hAnsi="Calibri" w:cs="Calibri"/>
           <w:noProof/>
         </w:rPr>
         <w:t xml:space="preserve">Kobayashi K, Tsugami Y, Matsunaga K, Oyama S, Kuki C &amp; Kumura H (2016). Prolactin and glucocorticoid signaling induces lactation-specific tight junctions concurrent with β-casein expression in mammary epithelial cells. </w:t>
       </w:r>
       <w:r>
         <w:rPr>
-          <w:rFonts w:asciiTheme="minorHAnsi" w:hAnsiTheme="minorHAnsi" w:cstheme="minorHAnsi"/>
+          <w:rFonts w:ascii="Calibri" w:hAnsi="Calibri" w:cs="Calibri"/>
           <w:i/>
           <w:iCs/>
           <w:noProof/>
@@ -7901,14 +7979,14 @@
       </w:r>
       <w:r>
         <w:rPr>
-          <w:rFonts w:asciiTheme="minorHAnsi" w:hAnsiTheme="minorHAnsi" w:cstheme="minorHAnsi"/>
+          <w:rFonts w:ascii="Calibri" w:hAnsi="Calibri" w:cs="Calibri"/>
           <w:noProof/>
         </w:rPr>
         <w:t xml:space="preserve"> </w:t>
       </w:r>
       <w:r>
         <w:rPr>
-          <w:rFonts w:asciiTheme="minorHAnsi" w:hAnsiTheme="minorHAnsi" w:cstheme="minorHAnsi"/>
+          <w:rFonts w:ascii="Calibri" w:hAnsi="Calibri" w:cs="Calibri"/>
           <w:b/>
           <w:bCs/>
           <w:noProof/>
@@ -7917,7 +7995,7 @@
       </w:r>
       <w:r>
         <w:rPr>
-          <w:rFonts w:asciiTheme="minorHAnsi" w:hAnsiTheme="minorHAnsi" w:cstheme="minorHAnsi"/>
+          <w:rFonts w:ascii="Calibri" w:hAnsi="Calibri" w:cs="Calibri"/>
           <w:noProof/>
         </w:rPr>
         <w:t xml:space="preserve"> 2006–2016.</w:t>
@@ -7931,20 +8009,20 @@
         <w:adjustRightInd w:val="0"/>
         <w:ind w:left="480" w:hanging="480"/>
         <w:rPr>
-          <w:rFonts w:asciiTheme="minorHAnsi" w:hAnsiTheme="minorHAnsi" w:cstheme="minorHAnsi"/>
-          <w:noProof/>
-        </w:rPr>
-      </w:pPr>
-      <w:r>
-        <w:rPr>
-          <w:rFonts w:asciiTheme="minorHAnsi" w:hAnsiTheme="minorHAnsi" w:cstheme="minorHAnsi"/>
+          <w:rFonts w:ascii="Calibri" w:hAnsi="Calibri" w:cs="Calibri"/>
+          <w:noProof/>
+        </w:rPr>
+      </w:pPr>
+      <w:r>
+        <w:rPr>
+          <w:rFonts w:ascii="Calibri" w:hAnsi="Calibri" w:cs="Calibri"/>
           <w:noProof/>
         </w:rPr>
         <w:t xml:space="preserve">Kronfeld DS &amp; Hartmann PE (1973). Glucose Redistribution in Lactating Cows Given Dexamethasone. </w:t>
       </w:r>
       <w:r>
         <w:rPr>
-          <w:rFonts w:asciiTheme="minorHAnsi" w:hAnsiTheme="minorHAnsi" w:cstheme="minorHAnsi"/>
+          <w:rFonts w:ascii="Calibri" w:hAnsi="Calibri" w:cs="Calibri"/>
           <w:i/>
           <w:iCs/>
           <w:noProof/>
@@ -7953,14 +8031,14 @@
       </w:r>
       <w:r>
         <w:rPr>
-          <w:rFonts w:asciiTheme="minorHAnsi" w:hAnsiTheme="minorHAnsi" w:cstheme="minorHAnsi"/>
+          <w:rFonts w:ascii="Calibri" w:hAnsi="Calibri" w:cs="Calibri"/>
           <w:noProof/>
         </w:rPr>
         <w:t xml:space="preserve"> </w:t>
       </w:r>
       <w:r>
         <w:rPr>
-          <w:rFonts w:asciiTheme="minorHAnsi" w:hAnsiTheme="minorHAnsi" w:cstheme="minorHAnsi"/>
+          <w:rFonts w:ascii="Calibri" w:hAnsi="Calibri" w:cs="Calibri"/>
           <w:b/>
           <w:bCs/>
           <w:noProof/>
@@ -7969,7 +8047,7 @@
       </w:r>
       <w:r>
         <w:rPr>
-          <w:rFonts w:asciiTheme="minorHAnsi" w:hAnsiTheme="minorHAnsi" w:cstheme="minorHAnsi"/>
+          <w:rFonts w:ascii="Calibri" w:hAnsi="Calibri" w:cs="Calibri"/>
           <w:noProof/>
         </w:rPr>
         <w:t xml:space="preserve"> 903–908.</w:t>
@@ -7983,20 +8061,20 @@
         <w:adjustRightInd w:val="0"/>
         <w:ind w:left="480" w:hanging="480"/>
         <w:rPr>
-          <w:rFonts w:asciiTheme="minorHAnsi" w:hAnsiTheme="minorHAnsi" w:cstheme="minorHAnsi"/>
-          <w:noProof/>
-        </w:rPr>
-      </w:pPr>
-      <w:r>
-        <w:rPr>
-          <w:rFonts w:asciiTheme="minorHAnsi" w:hAnsiTheme="minorHAnsi" w:cstheme="minorHAnsi"/>
+          <w:rFonts w:ascii="Calibri" w:hAnsi="Calibri" w:cs="Calibri"/>
+          <w:noProof/>
+        </w:rPr>
+      </w:pPr>
+      <w:r>
+        <w:rPr>
+          <w:rFonts w:ascii="Calibri" w:hAnsi="Calibri" w:cs="Calibri"/>
           <w:noProof/>
         </w:rPr>
         <w:t xml:space="preserve">Li M, Liu X, Robinson G, Bar-Peled U, Wagner K-U, Young WS, Hennighausen L &amp; Furth PA (1997). Mammary-derived signals activate programmed cell death during the first stage of mammary gland involution. </w:t>
       </w:r>
       <w:r>
         <w:rPr>
-          <w:rFonts w:asciiTheme="minorHAnsi" w:hAnsiTheme="minorHAnsi" w:cstheme="minorHAnsi"/>
+          <w:rFonts w:ascii="Calibri" w:hAnsi="Calibri" w:cs="Calibri"/>
           <w:i/>
           <w:iCs/>
           <w:noProof/>
@@ -8005,14 +8083,14 @@
       </w:r>
       <w:r>
         <w:rPr>
-          <w:rFonts w:asciiTheme="minorHAnsi" w:hAnsiTheme="minorHAnsi" w:cstheme="minorHAnsi"/>
+          <w:rFonts w:ascii="Calibri" w:hAnsi="Calibri" w:cs="Calibri"/>
           <w:noProof/>
         </w:rPr>
         <w:t xml:space="preserve"> </w:t>
       </w:r>
       <w:r>
         <w:rPr>
-          <w:rFonts w:asciiTheme="minorHAnsi" w:hAnsiTheme="minorHAnsi" w:cstheme="minorHAnsi"/>
+          <w:rFonts w:ascii="Calibri" w:hAnsi="Calibri" w:cs="Calibri"/>
           <w:b/>
           <w:bCs/>
           <w:noProof/>
@@ -8021,7 +8099,7 @@
       </w:r>
       <w:r>
         <w:rPr>
-          <w:rFonts w:asciiTheme="minorHAnsi" w:hAnsiTheme="minorHAnsi" w:cstheme="minorHAnsi"/>
+          <w:rFonts w:ascii="Calibri" w:hAnsi="Calibri" w:cs="Calibri"/>
           <w:noProof/>
         </w:rPr>
         <w:t xml:space="preserve"> 3425.</w:t>
@@ -8035,20 +8113,20 @@
         <w:adjustRightInd w:val="0"/>
         <w:ind w:left="480" w:hanging="480"/>
         <w:rPr>
-          <w:rFonts w:asciiTheme="minorHAnsi" w:hAnsiTheme="minorHAnsi" w:cstheme="minorHAnsi"/>
-          <w:noProof/>
-        </w:rPr>
-      </w:pPr>
-      <w:r>
-        <w:rPr>
-          <w:rFonts w:asciiTheme="minorHAnsi" w:hAnsiTheme="minorHAnsi" w:cstheme="minorHAnsi"/>
+          <w:rFonts w:ascii="Calibri" w:hAnsi="Calibri" w:cs="Calibri"/>
+          <w:noProof/>
+        </w:rPr>
+      </w:pPr>
+      <w:r>
+        <w:rPr>
+          <w:rFonts w:ascii="Calibri" w:hAnsi="Calibri" w:cs="Calibri"/>
           <w:noProof/>
         </w:rPr>
         <w:t xml:space="preserve">NANDI S (1958). Endocrine control of mammarygland development and function in the C3H/ He Crgl mouse. </w:t>
       </w:r>
       <w:r>
         <w:rPr>
-          <w:rFonts w:asciiTheme="minorHAnsi" w:hAnsiTheme="minorHAnsi" w:cstheme="minorHAnsi"/>
+          <w:rFonts w:ascii="Calibri" w:hAnsi="Calibri" w:cs="Calibri"/>
           <w:i/>
           <w:iCs/>
           <w:noProof/>
@@ -8057,14 +8135,14 @@
       </w:r>
       <w:r>
         <w:rPr>
-          <w:rFonts w:asciiTheme="minorHAnsi" w:hAnsiTheme="minorHAnsi" w:cstheme="minorHAnsi"/>
+          <w:rFonts w:ascii="Calibri" w:hAnsi="Calibri" w:cs="Calibri"/>
           <w:noProof/>
         </w:rPr>
         <w:t xml:space="preserve"> </w:t>
       </w:r>
       <w:r>
         <w:rPr>
-          <w:rFonts w:asciiTheme="minorHAnsi" w:hAnsiTheme="minorHAnsi" w:cstheme="minorHAnsi"/>
+          <w:rFonts w:ascii="Calibri" w:hAnsi="Calibri" w:cs="Calibri"/>
           <w:b/>
           <w:bCs/>
           <w:noProof/>
@@ -8073,7 +8151,7 @@
       </w:r>
       <w:r>
         <w:rPr>
-          <w:rFonts w:asciiTheme="minorHAnsi" w:hAnsiTheme="minorHAnsi" w:cstheme="minorHAnsi"/>
+          <w:rFonts w:ascii="Calibri" w:hAnsi="Calibri" w:cs="Calibri"/>
           <w:noProof/>
         </w:rPr>
         <w:t xml:space="preserve"> 1039–1063.</w:t>
@@ -8087,20 +8165,20 @@
         <w:adjustRightInd w:val="0"/>
         <w:ind w:left="480" w:hanging="480"/>
         <w:rPr>
-          <w:rFonts w:asciiTheme="minorHAnsi" w:hAnsiTheme="minorHAnsi" w:cstheme="minorHAnsi"/>
-          <w:noProof/>
-        </w:rPr>
-      </w:pPr>
-      <w:r>
-        <w:rPr>
-          <w:rFonts w:asciiTheme="minorHAnsi" w:hAnsiTheme="minorHAnsi" w:cstheme="minorHAnsi"/>
+          <w:rFonts w:ascii="Calibri" w:hAnsi="Calibri" w:cs="Calibri"/>
+          <w:noProof/>
+        </w:rPr>
+      </w:pPr>
+      <w:r>
+        <w:rPr>
+          <w:rFonts w:ascii="Calibri" w:hAnsi="Calibri" w:cs="Calibri"/>
           <w:noProof/>
         </w:rPr>
         <w:t xml:space="preserve">Patacchioli FR, Cigliana G, Cilumbriello A, Perrone G, Capri O, Alem&amp;agrave; S, Zichella L &amp; Angelucci L (1992). Maternal Plasma and Milk Free Cortisol during the First 3 Days of Breast-Feeding following Spontaneous Delivery or Elective Cesarean Section. </w:t>
       </w:r>
       <w:r>
         <w:rPr>
-          <w:rFonts w:asciiTheme="minorHAnsi" w:hAnsiTheme="minorHAnsi" w:cstheme="minorHAnsi"/>
+          <w:rFonts w:ascii="Calibri" w:hAnsi="Calibri" w:cs="Calibri"/>
           <w:i/>
           <w:iCs/>
           <w:noProof/>
@@ -8109,14 +8187,14 @@
       </w:r>
       <w:r>
         <w:rPr>
-          <w:rFonts w:asciiTheme="minorHAnsi" w:hAnsiTheme="minorHAnsi" w:cstheme="minorHAnsi"/>
+          <w:rFonts w:ascii="Calibri" w:hAnsi="Calibri" w:cs="Calibri"/>
           <w:noProof/>
         </w:rPr>
         <w:t xml:space="preserve"> </w:t>
       </w:r>
       <w:r>
         <w:rPr>
-          <w:rFonts w:asciiTheme="minorHAnsi" w:hAnsiTheme="minorHAnsi" w:cstheme="minorHAnsi"/>
+          <w:rFonts w:ascii="Calibri" w:hAnsi="Calibri" w:cs="Calibri"/>
           <w:b/>
           <w:bCs/>
           <w:noProof/>
@@ -8125,7 +8203,7 @@
       </w:r>
       <w:r>
         <w:rPr>
-          <w:rFonts w:asciiTheme="minorHAnsi" w:hAnsiTheme="minorHAnsi" w:cstheme="minorHAnsi"/>
+          <w:rFonts w:ascii="Calibri" w:hAnsi="Calibri" w:cs="Calibri"/>
           <w:noProof/>
         </w:rPr>
         <w:t xml:space="preserve"> 159–163.</w:t>
@@ -8139,32 +8217,32 @@
         <w:adjustRightInd w:val="0"/>
         <w:ind w:left="480" w:hanging="480"/>
         <w:rPr>
-          <w:rFonts w:asciiTheme="minorHAnsi" w:hAnsiTheme="minorHAnsi" w:cstheme="minorHAnsi"/>
-          <w:noProof/>
-        </w:rPr>
-      </w:pPr>
-      <w:r>
-        <w:rPr>
-          <w:rFonts w:asciiTheme="minorHAnsi" w:hAnsiTheme="minorHAnsi" w:cstheme="minorHAnsi"/>
-          <w:noProof/>
-        </w:rPr>
-        <w:t xml:space="preserve">Shamay A, Shapiro F, Barash H, Bruckental I, Silanikove N &amp; Shamay A (2000). Effect of dexamethasone on milk yield and composition in dairy cows. </w:t>
-      </w:r>
-      <w:r>
-        <w:rPr>
-          <w:rFonts w:asciiTheme="minorHAnsi" w:hAnsiTheme="minorHAnsi" w:cstheme="minorHAnsi"/>
+          <w:rFonts w:ascii="Calibri" w:hAnsi="Calibri" w:cs="Calibri"/>
+          <w:noProof/>
+        </w:rPr>
+      </w:pPr>
+      <w:r>
+        <w:rPr>
+          <w:rFonts w:ascii="Calibri" w:hAnsi="Calibri" w:cs="Calibri"/>
+          <w:noProof/>
+        </w:rPr>
+        <w:t xml:space="preserve">Plante I, Stewart MKG &amp; Laird DW (2011). Evaluation of mammary gland development and function in mouse models. </w:t>
+      </w:r>
+      <w:r>
+        <w:rPr>
+          <w:rFonts w:ascii="Calibri" w:hAnsi="Calibri" w:cs="Calibri"/>
           <w:i/>
           <w:iCs/>
           <w:noProof/>
         </w:rPr>
-        <w:t>INRA/EDP Sci</w:t>
-      </w:r>
-      <w:r>
-        <w:rPr>
-          <w:rFonts w:asciiTheme="minorHAnsi" w:hAnsiTheme="minorHAnsi" w:cstheme="minorHAnsi"/>
-          <w:noProof/>
-        </w:rPr>
-        <w:t>; DOI: 10.1051/animres:2000125ï.</w:t>
+        <w:t>J Vis Exp</w:t>
+      </w:r>
+      <w:r>
+        <w:rPr>
+          <w:rFonts w:ascii="Calibri" w:hAnsi="Calibri" w:cs="Calibri"/>
+          <w:noProof/>
+        </w:rPr>
+        <w:t>; DOI: 10.3791/2828.</w:t>
       </w:r>
     </w:p>
     <w:p>
@@ -8175,48 +8253,32 @@
         <w:adjustRightInd w:val="0"/>
         <w:ind w:left="480" w:hanging="480"/>
         <w:rPr>
-          <w:rFonts w:asciiTheme="minorHAnsi" w:hAnsiTheme="minorHAnsi" w:cstheme="minorHAnsi"/>
-          <w:noProof/>
-        </w:rPr>
-      </w:pPr>
-      <w:r>
-        <w:rPr>
-          <w:rFonts w:asciiTheme="minorHAnsi" w:hAnsiTheme="minorHAnsi" w:cstheme="minorHAnsi"/>
-          <w:noProof/>
-        </w:rPr>
-        <w:t xml:space="preserve">Singh RR, Cuffe JS &amp; Moritz KM (2012). Short- and long-term effects of exposure to natural and synthetic glucocorticoids during development. </w:t>
-      </w:r>
-      <w:r>
-        <w:rPr>
-          <w:rFonts w:asciiTheme="minorHAnsi" w:hAnsiTheme="minorHAnsi" w:cstheme="minorHAnsi"/>
+          <w:rFonts w:ascii="Calibri" w:hAnsi="Calibri" w:cs="Calibri"/>
+          <w:noProof/>
+        </w:rPr>
+      </w:pPr>
+      <w:r>
+        <w:rPr>
+          <w:rFonts w:ascii="Calibri" w:hAnsi="Calibri" w:cs="Calibri"/>
+          <w:noProof/>
+        </w:rPr>
+        <w:t xml:space="preserve">Shamay A, Shapiro F, Barash H, Bruckental I, Silanikove N &amp; Shamay A (2000). Effect of dexamethasone on milk yield and composition in dairy cows. </w:t>
+      </w:r>
+      <w:r>
+        <w:rPr>
+          <w:rFonts w:ascii="Calibri" w:hAnsi="Calibri" w:cs="Calibri"/>
           <w:i/>
           <w:iCs/>
           <w:noProof/>
         </w:rPr>
-        <w:t>Clin Exp Pharmacol Physiol</w:t>
-      </w:r>
-      <w:r>
-        <w:rPr>
-          <w:rFonts w:asciiTheme="minorHAnsi" w:hAnsiTheme="minorHAnsi" w:cstheme="minorHAnsi"/>
-          <w:noProof/>
-        </w:rPr>
-        <w:t xml:space="preserve"> </w:t>
-      </w:r>
-      <w:r>
-        <w:rPr>
-          <w:rFonts w:asciiTheme="minorHAnsi" w:hAnsiTheme="minorHAnsi" w:cstheme="minorHAnsi"/>
-          <w:b/>
-          <w:bCs/>
-          <w:noProof/>
-        </w:rPr>
-        <w:t>39,</w:t>
-      </w:r>
-      <w:r>
-        <w:rPr>
-          <w:rFonts w:asciiTheme="minorHAnsi" w:hAnsiTheme="minorHAnsi" w:cstheme="minorHAnsi"/>
-          <w:noProof/>
-        </w:rPr>
-        <w:t xml:space="preserve"> 979–989.</w:t>
+        <w:t>INRA/EDP Sci</w:t>
+      </w:r>
+      <w:r>
+        <w:rPr>
+          <w:rFonts w:ascii="Calibri" w:hAnsi="Calibri" w:cs="Calibri"/>
+          <w:noProof/>
+        </w:rPr>
+        <w:t>; DOI: 10.1051/animres:2000125ï.</w:t>
       </w:r>
     </w:p>
     <w:p>
@@ -8227,32 +8289,48 @@
         <w:adjustRightInd w:val="0"/>
         <w:ind w:left="480" w:hanging="480"/>
         <w:rPr>
-          <w:rFonts w:asciiTheme="minorHAnsi" w:hAnsiTheme="minorHAnsi" w:cstheme="minorHAnsi"/>
-          <w:noProof/>
-        </w:rPr>
-      </w:pPr>
-      <w:r>
-        <w:rPr>
-          <w:rFonts w:asciiTheme="minorHAnsi" w:hAnsiTheme="minorHAnsi" w:cstheme="minorHAnsi"/>
-          <w:noProof/>
-        </w:rPr>
-        <w:t xml:space="preserve">Smith RE, Maguire JA, Stein-Oakley AN, Sasano H, Takahashi K-I, Fukushima K &amp; Krozowski ZS (1996). </w:t>
-      </w:r>
-      <w:r>
-        <w:rPr>
-          <w:rFonts w:asciiTheme="minorHAnsi" w:hAnsiTheme="minorHAnsi" w:cstheme="minorHAnsi"/>
+          <w:rFonts w:ascii="Calibri" w:hAnsi="Calibri" w:cs="Calibri"/>
+          <w:noProof/>
+        </w:rPr>
+      </w:pPr>
+      <w:r>
+        <w:rPr>
+          <w:rFonts w:ascii="Calibri" w:hAnsi="Calibri" w:cs="Calibri"/>
+          <w:noProof/>
+        </w:rPr>
+        <w:t xml:space="preserve">Singh RR, Cuffe JS &amp; Moritz KM (2012). Short- and long-term effects of exposure to natural and synthetic glucocorticoids during development. </w:t>
+      </w:r>
+      <w:r>
+        <w:rPr>
+          <w:rFonts w:ascii="Calibri" w:hAnsi="Calibri" w:cs="Calibri"/>
           <w:i/>
           <w:iCs/>
           <w:noProof/>
         </w:rPr>
-        <w:t>Localization of 1 lP-Hydroxysteroid Dehydrogenase Type II in Human Epithelial Tissues</w:t>
-      </w:r>
-      <w:r>
-        <w:rPr>
-          <w:rFonts w:asciiTheme="minorHAnsi" w:hAnsiTheme="minorHAnsi" w:cstheme="minorHAnsi"/>
-          <w:noProof/>
-        </w:rPr>
-        <w:t>. Available at: https://academic.oup.com/jcem/article-abstract/81/9/3244/2651050 [Accessed June 26, 2019].</w:t>
+        <w:t>Clin Exp Pharmacol Physiol</w:t>
+      </w:r>
+      <w:r>
+        <w:rPr>
+          <w:rFonts w:ascii="Calibri" w:hAnsi="Calibri" w:cs="Calibri"/>
+          <w:noProof/>
+        </w:rPr>
+        <w:t xml:space="preserve"> </w:t>
+      </w:r>
+      <w:r>
+        <w:rPr>
+          <w:rFonts w:ascii="Calibri" w:hAnsi="Calibri" w:cs="Calibri"/>
+          <w:b/>
+          <w:bCs/>
+          <w:noProof/>
+        </w:rPr>
+        <w:t>39,</w:t>
+      </w:r>
+      <w:r>
+        <w:rPr>
+          <w:rFonts w:ascii="Calibri" w:hAnsi="Calibri" w:cs="Calibri"/>
+          <w:noProof/>
+        </w:rPr>
+        <w:t xml:space="preserve"> 979–989.</w:t>
       </w:r>
     </w:p>
     <w:p>
@@ -8263,48 +8341,32 @@
         <w:adjustRightInd w:val="0"/>
         <w:ind w:left="480" w:hanging="480"/>
         <w:rPr>
-          <w:rFonts w:asciiTheme="minorHAnsi" w:hAnsiTheme="minorHAnsi" w:cstheme="minorHAnsi"/>
-          <w:noProof/>
-        </w:rPr>
-      </w:pPr>
-      <w:r>
-        <w:rPr>
-          <w:rFonts w:asciiTheme="minorHAnsi" w:hAnsiTheme="minorHAnsi" w:cstheme="minorHAnsi"/>
-          <w:noProof/>
-        </w:rPr>
-        <w:t xml:space="preserve">Suh S &amp; Park MK (2017). Glucocorticoid-Induced Diabetes Mellitus: An Important but Overlooked Problem. </w:t>
-      </w:r>
-      <w:r>
-        <w:rPr>
-          <w:rFonts w:asciiTheme="minorHAnsi" w:hAnsiTheme="minorHAnsi" w:cstheme="minorHAnsi"/>
+          <w:rFonts w:ascii="Calibri" w:hAnsi="Calibri" w:cs="Calibri"/>
+          <w:noProof/>
+        </w:rPr>
+      </w:pPr>
+      <w:r>
+        <w:rPr>
+          <w:rFonts w:ascii="Calibri" w:hAnsi="Calibri" w:cs="Calibri"/>
+          <w:noProof/>
+        </w:rPr>
+        <w:t xml:space="preserve">Smith RE, Maguire JA, Stein-Oakley AN, Sasano H, Takahashi K-I, Fukushima K &amp; Krozowski ZS (1996). </w:t>
+      </w:r>
+      <w:r>
+        <w:rPr>
+          <w:rFonts w:ascii="Calibri" w:hAnsi="Calibri" w:cs="Calibri"/>
           <w:i/>
           <w:iCs/>
           <w:noProof/>
         </w:rPr>
-        <w:t>Endocrinol Metab (Seoul, Korea)</w:t>
-      </w:r>
-      <w:r>
-        <w:rPr>
-          <w:rFonts w:asciiTheme="minorHAnsi" w:hAnsiTheme="minorHAnsi" w:cstheme="minorHAnsi"/>
-          <w:noProof/>
-        </w:rPr>
-        <w:t xml:space="preserve"> </w:t>
-      </w:r>
-      <w:r>
-        <w:rPr>
-          <w:rFonts w:asciiTheme="minorHAnsi" w:hAnsiTheme="minorHAnsi" w:cstheme="minorHAnsi"/>
-          <w:b/>
-          <w:bCs/>
-          <w:noProof/>
-        </w:rPr>
-        <w:t>32,</w:t>
-      </w:r>
-      <w:r>
-        <w:rPr>
-          <w:rFonts w:asciiTheme="minorHAnsi" w:hAnsiTheme="minorHAnsi" w:cstheme="minorHAnsi"/>
-          <w:noProof/>
-        </w:rPr>
-        <w:t xml:space="preserve"> 180–189.</w:t>
+        <w:t>Localization of 1 lP-Hydroxysteroid Dehydrogenase Type II in Human Epithelial Tissues</w:t>
+      </w:r>
+      <w:r>
+        <w:rPr>
+          <w:rFonts w:ascii="Calibri" w:hAnsi="Calibri" w:cs="Calibri"/>
+          <w:noProof/>
+        </w:rPr>
+        <w:t>. Available at: https://academic.oup.com/jcem/article-abstract/81/9/3244/2651050 [Accessed June 26, 2019].</w:t>
       </w:r>
     </w:p>
     <w:p>
@@ -8315,48 +8377,48 @@
         <w:adjustRightInd w:val="0"/>
         <w:ind w:left="480" w:hanging="480"/>
         <w:rPr>
-          <w:rFonts w:asciiTheme="minorHAnsi" w:hAnsiTheme="minorHAnsi" w:cstheme="minorHAnsi"/>
-          <w:noProof/>
-        </w:rPr>
-      </w:pPr>
-      <w:r>
-        <w:rPr>
-          <w:rFonts w:asciiTheme="minorHAnsi" w:hAnsiTheme="minorHAnsi" w:cstheme="minorHAnsi"/>
-          <w:noProof/>
-        </w:rPr>
-        <w:t xml:space="preserve">Tamez-Pérez HE, Quintanilla-Flores DL, Rodríguez-Gutiérrez R, González-González JG &amp; Tamez-Peña AL (2015). Steroid hyperglycemia: Prevalence, early detection and therapeutic recommendations: A narrative review. </w:t>
-      </w:r>
-      <w:r>
-        <w:rPr>
-          <w:rFonts w:asciiTheme="minorHAnsi" w:hAnsiTheme="minorHAnsi" w:cstheme="minorHAnsi"/>
+          <w:rFonts w:ascii="Calibri" w:hAnsi="Calibri" w:cs="Calibri"/>
+          <w:noProof/>
+        </w:rPr>
+      </w:pPr>
+      <w:r>
+        <w:rPr>
+          <w:rFonts w:ascii="Calibri" w:hAnsi="Calibri" w:cs="Calibri"/>
+          <w:noProof/>
+        </w:rPr>
+        <w:t xml:space="preserve">Suh S &amp; Park MK (2017). Glucocorticoid-Induced Diabetes Mellitus: An Important but Overlooked Problem. </w:t>
+      </w:r>
+      <w:r>
+        <w:rPr>
+          <w:rFonts w:ascii="Calibri" w:hAnsi="Calibri" w:cs="Calibri"/>
           <w:i/>
           <w:iCs/>
           <w:noProof/>
         </w:rPr>
-        <w:t>World J Diabetes</w:t>
-      </w:r>
-      <w:r>
-        <w:rPr>
-          <w:rFonts w:asciiTheme="minorHAnsi" w:hAnsiTheme="minorHAnsi" w:cstheme="minorHAnsi"/>
+        <w:t>Endocrinol Metab (Seoul, Korea)</w:t>
+      </w:r>
+      <w:r>
+        <w:rPr>
+          <w:rFonts w:ascii="Calibri" w:hAnsi="Calibri" w:cs="Calibri"/>
           <w:noProof/>
         </w:rPr>
         <w:t xml:space="preserve"> </w:t>
       </w:r>
       <w:r>
         <w:rPr>
-          <w:rFonts w:asciiTheme="minorHAnsi" w:hAnsiTheme="minorHAnsi" w:cstheme="minorHAnsi"/>
+          <w:rFonts w:ascii="Calibri" w:hAnsi="Calibri" w:cs="Calibri"/>
           <w:b/>
           <w:bCs/>
           <w:noProof/>
         </w:rPr>
-        <w:t>6,</w:t>
-      </w:r>
-      <w:r>
-        <w:rPr>
-          <w:rFonts w:asciiTheme="minorHAnsi" w:hAnsiTheme="minorHAnsi" w:cstheme="minorHAnsi"/>
-          <w:noProof/>
-        </w:rPr>
-        <w:t xml:space="preserve"> 1073–1081.</w:t>
+        <w:t>32,</w:t>
+      </w:r>
+      <w:r>
+        <w:rPr>
+          <w:rFonts w:ascii="Calibri" w:hAnsi="Calibri" w:cs="Calibri"/>
+          <w:noProof/>
+        </w:rPr>
+        <w:t xml:space="preserve"> 180–189.</w:t>
       </w:r>
     </w:p>
     <w:p>
@@ -8367,48 +8429,48 @@
         <w:adjustRightInd w:val="0"/>
         <w:ind w:left="480" w:hanging="480"/>
         <w:rPr>
-          <w:rFonts w:asciiTheme="minorHAnsi" w:hAnsiTheme="minorHAnsi" w:cstheme="minorHAnsi"/>
-          <w:noProof/>
-        </w:rPr>
-      </w:pPr>
-      <w:r>
-        <w:rPr>
-          <w:rFonts w:asciiTheme="minorHAnsi" w:hAnsiTheme="minorHAnsi" w:cstheme="minorHAnsi"/>
-          <w:noProof/>
-        </w:rPr>
-        <w:t xml:space="preserve">Varner MA &amp; Johnson BH (1983). Influence of Adrenocorticotropin upon Milk Production, Milk Constituents, and Endocrine Measures of Dairy Cows. </w:t>
-      </w:r>
-      <w:r>
-        <w:rPr>
-          <w:rFonts w:asciiTheme="minorHAnsi" w:hAnsiTheme="minorHAnsi" w:cstheme="minorHAnsi"/>
+          <w:rFonts w:ascii="Calibri" w:hAnsi="Calibri" w:cs="Calibri"/>
+          <w:noProof/>
+        </w:rPr>
+      </w:pPr>
+      <w:r>
+        <w:rPr>
+          <w:rFonts w:ascii="Calibri" w:hAnsi="Calibri" w:cs="Calibri"/>
+          <w:noProof/>
+        </w:rPr>
+        <w:t xml:space="preserve">Tamez-Pérez HE, Quintanilla-Flores DL, Rodríguez-Gutiérrez R, González-González JG &amp; Tamez-Peña AL (2015). Steroid hyperglycemia: Prevalence, early detection and therapeutic recommendations: A narrative review. </w:t>
+      </w:r>
+      <w:r>
+        <w:rPr>
+          <w:rFonts w:ascii="Calibri" w:hAnsi="Calibri" w:cs="Calibri"/>
           <w:i/>
           <w:iCs/>
           <w:noProof/>
         </w:rPr>
-        <w:t>J Dairy Sci</w:t>
-      </w:r>
-      <w:r>
-        <w:rPr>
-          <w:rFonts w:asciiTheme="minorHAnsi" w:hAnsiTheme="minorHAnsi" w:cstheme="minorHAnsi"/>
+        <w:t>World J Diabetes</w:t>
+      </w:r>
+      <w:r>
+        <w:rPr>
+          <w:rFonts w:ascii="Calibri" w:hAnsi="Calibri" w:cs="Calibri"/>
           <w:noProof/>
         </w:rPr>
         <w:t xml:space="preserve"> </w:t>
       </w:r>
       <w:r>
         <w:rPr>
-          <w:rFonts w:asciiTheme="minorHAnsi" w:hAnsiTheme="minorHAnsi" w:cstheme="minorHAnsi"/>
+          <w:rFonts w:ascii="Calibri" w:hAnsi="Calibri" w:cs="Calibri"/>
           <w:b/>
           <w:bCs/>
           <w:noProof/>
         </w:rPr>
-        <w:t>66,</w:t>
-      </w:r>
-      <w:r>
-        <w:rPr>
-          <w:rFonts w:asciiTheme="minorHAnsi" w:hAnsiTheme="minorHAnsi" w:cstheme="minorHAnsi"/>
-          <w:noProof/>
-        </w:rPr>
-        <w:t xml:space="preserve"> 458–465.</w:t>
+        <w:t>6,</w:t>
+      </w:r>
+      <w:r>
+        <w:rPr>
+          <w:rFonts w:ascii="Calibri" w:hAnsi="Calibri" w:cs="Calibri"/>
+          <w:noProof/>
+        </w:rPr>
+        <w:t xml:space="preserve"> 1073–1081.</w:t>
       </w:r>
     </w:p>
     <w:p>
@@ -8419,48 +8481,48 @@
         <w:adjustRightInd w:val="0"/>
         <w:ind w:left="480" w:hanging="480"/>
         <w:rPr>
-          <w:rFonts w:asciiTheme="minorHAnsi" w:hAnsiTheme="minorHAnsi" w:cstheme="minorHAnsi"/>
-          <w:noProof/>
-        </w:rPr>
-      </w:pPr>
-      <w:r>
-        <w:rPr>
-          <w:rFonts w:asciiTheme="minorHAnsi" w:hAnsiTheme="minorHAnsi" w:cstheme="minorHAnsi"/>
-          <w:noProof/>
-        </w:rPr>
-        <w:t xml:space="preserve">Vilela FC &amp; Giusti-Paiva A (2011). Glucocorticoids Disrupt Neuroendocrine and Behavioral Responses during Lactation. </w:t>
-      </w:r>
-      <w:r>
-        <w:rPr>
-          <w:rFonts w:asciiTheme="minorHAnsi" w:hAnsiTheme="minorHAnsi" w:cstheme="minorHAnsi"/>
+          <w:rFonts w:ascii="Calibri" w:hAnsi="Calibri" w:cs="Calibri"/>
+          <w:noProof/>
+        </w:rPr>
+      </w:pPr>
+      <w:r>
+        <w:rPr>
+          <w:rFonts w:ascii="Calibri" w:hAnsi="Calibri" w:cs="Calibri"/>
+          <w:noProof/>
+        </w:rPr>
+        <w:t xml:space="preserve">Varner MA &amp; Johnson BH (1983). Influence of Adrenocorticotropin upon Milk Production, Milk Constituents, and Endocrine Measures of Dairy Cows. </w:t>
+      </w:r>
+      <w:r>
+        <w:rPr>
+          <w:rFonts w:ascii="Calibri" w:hAnsi="Calibri" w:cs="Calibri"/>
           <w:i/>
           <w:iCs/>
           <w:noProof/>
         </w:rPr>
-        <w:t>Endocrinology</w:t>
-      </w:r>
-      <w:r>
-        <w:rPr>
-          <w:rFonts w:asciiTheme="minorHAnsi" w:hAnsiTheme="minorHAnsi" w:cstheme="minorHAnsi"/>
+        <w:t>J Dairy Sci</w:t>
+      </w:r>
+      <w:r>
+        <w:rPr>
+          <w:rFonts w:ascii="Calibri" w:hAnsi="Calibri" w:cs="Calibri"/>
           <w:noProof/>
         </w:rPr>
         <w:t xml:space="preserve"> </w:t>
       </w:r>
       <w:r>
         <w:rPr>
-          <w:rFonts w:asciiTheme="minorHAnsi" w:hAnsiTheme="minorHAnsi" w:cstheme="minorHAnsi"/>
+          <w:rFonts w:ascii="Calibri" w:hAnsi="Calibri" w:cs="Calibri"/>
           <w:b/>
           <w:bCs/>
           <w:noProof/>
         </w:rPr>
-        <w:t>152,</w:t>
-      </w:r>
-      <w:r>
-        <w:rPr>
-          <w:rFonts w:asciiTheme="minorHAnsi" w:hAnsiTheme="minorHAnsi" w:cstheme="minorHAnsi"/>
-          <w:noProof/>
-        </w:rPr>
-        <w:t xml:space="preserve"> 4838–4845.</w:t>
+        <w:t>66,</w:t>
+      </w:r>
+      <w:r>
+        <w:rPr>
+          <w:rFonts w:ascii="Calibri" w:hAnsi="Calibri" w:cs="Calibri"/>
+          <w:noProof/>
+        </w:rPr>
+        <w:t xml:space="preserve"> 458–465.</w:t>
       </w:r>
     </w:p>
     <w:p>
@@ -8471,56 +8533,48 @@
         <w:adjustRightInd w:val="0"/>
         <w:ind w:left="480" w:hanging="480"/>
         <w:rPr>
-          <w:rFonts w:asciiTheme="minorHAnsi" w:hAnsiTheme="minorHAnsi" w:cstheme="minorHAnsi"/>
-          <w:noProof/>
-        </w:rPr>
-      </w:pPr>
-      <w:r>
-        <w:rPr>
-          <w:rFonts w:asciiTheme="minorHAnsi" w:hAnsiTheme="minorHAnsi" w:cstheme="minorHAnsi"/>
-          <w:noProof/>
-        </w:rPr>
-        <w:t xml:space="preserve">van der Voorn B, de Waard M, van Goudoever JB, Rotteveel J, Heijboer AC &amp; Finken MJ (2016). Breast-Milk Cortisol and Cortisone Concentrations Follow the Diurnal Rhythm of Maternal </w:t>
-      </w:r>
-      <w:r>
-        <w:rPr>
-          <w:rFonts w:asciiTheme="minorHAnsi" w:hAnsiTheme="minorHAnsi" w:cstheme="minorHAnsi"/>
-          <w:noProof/>
-        </w:rPr>
-        <w:lastRenderedPageBreak/>
-        <w:t xml:space="preserve">Hypothalamus-Pituitary-Adrenal Axis Activity. </w:t>
-      </w:r>
-      <w:r>
-        <w:rPr>
-          <w:rFonts w:asciiTheme="minorHAnsi" w:hAnsiTheme="minorHAnsi" w:cstheme="minorHAnsi"/>
+          <w:rFonts w:ascii="Calibri" w:hAnsi="Calibri" w:cs="Calibri"/>
+          <w:noProof/>
+        </w:rPr>
+      </w:pPr>
+      <w:r>
+        <w:rPr>
+          <w:rFonts w:ascii="Calibri" w:hAnsi="Calibri" w:cs="Calibri"/>
+          <w:noProof/>
+        </w:rPr>
+        <w:t xml:space="preserve">Vilela FC &amp; Giusti-Paiva A (2011). Glucocorticoids Disrupt Neuroendocrine and Behavioral Responses during Lactation. </w:t>
+      </w:r>
+      <w:r>
+        <w:rPr>
+          <w:rFonts w:ascii="Calibri" w:hAnsi="Calibri" w:cs="Calibri"/>
           <w:i/>
           <w:iCs/>
           <w:noProof/>
         </w:rPr>
-        <w:t>J Nutr</w:t>
-      </w:r>
-      <w:r>
-        <w:rPr>
-          <w:rFonts w:asciiTheme="minorHAnsi" w:hAnsiTheme="minorHAnsi" w:cstheme="minorHAnsi"/>
+        <w:t>Endocrinology</w:t>
+      </w:r>
+      <w:r>
+        <w:rPr>
+          <w:rFonts w:ascii="Calibri" w:hAnsi="Calibri" w:cs="Calibri"/>
           <w:noProof/>
         </w:rPr>
         <w:t xml:space="preserve"> </w:t>
       </w:r>
       <w:r>
         <w:rPr>
-          <w:rFonts w:asciiTheme="minorHAnsi" w:hAnsiTheme="minorHAnsi" w:cstheme="minorHAnsi"/>
+          <w:rFonts w:ascii="Calibri" w:hAnsi="Calibri" w:cs="Calibri"/>
           <w:b/>
           <w:bCs/>
           <w:noProof/>
         </w:rPr>
-        <w:t>146,</w:t>
-      </w:r>
-      <w:r>
-        <w:rPr>
-          <w:rFonts w:asciiTheme="minorHAnsi" w:hAnsiTheme="minorHAnsi" w:cstheme="minorHAnsi"/>
-          <w:noProof/>
-        </w:rPr>
-        <w:t xml:space="preserve"> 2174–2179.</w:t>
+        <w:t>152,</w:t>
+      </w:r>
+      <w:r>
+        <w:rPr>
+          <w:rFonts w:ascii="Calibri" w:hAnsi="Calibri" w:cs="Calibri"/>
+          <w:noProof/>
+        </w:rPr>
+        <w:t xml:space="preserve"> 4838–4845.</w:t>
       </w:r>
     </w:p>
     <w:p>
@@ -8531,48 +8585,49 @@
         <w:adjustRightInd w:val="0"/>
         <w:ind w:left="480" w:hanging="480"/>
         <w:rPr>
-          <w:rFonts w:asciiTheme="minorHAnsi" w:hAnsiTheme="minorHAnsi" w:cstheme="minorHAnsi"/>
-          <w:noProof/>
-        </w:rPr>
-      </w:pPr>
-      <w:r>
-        <w:rPr>
-          <w:rFonts w:asciiTheme="minorHAnsi" w:hAnsiTheme="minorHAnsi" w:cstheme="minorHAnsi"/>
-          <w:noProof/>
-        </w:rPr>
-        <w:t xml:space="preserve">Wang H, Kubica N, Ellisen LW, Jefferson LS &amp; Kimball SR (2006). Dexamethasone represses signaling through the mammalian target of rapamycin in muscle cells by enhancing expression of REDD1. </w:t>
-      </w:r>
-      <w:r>
-        <w:rPr>
-          <w:rFonts w:asciiTheme="minorHAnsi" w:hAnsiTheme="minorHAnsi" w:cstheme="minorHAnsi"/>
+          <w:rFonts w:ascii="Calibri" w:hAnsi="Calibri" w:cs="Calibri"/>
+          <w:noProof/>
+        </w:rPr>
+      </w:pPr>
+      <w:r>
+        <w:rPr>
+          <w:rFonts w:ascii="Calibri" w:hAnsi="Calibri" w:cs="Calibri"/>
+          <w:noProof/>
+        </w:rPr>
+        <w:lastRenderedPageBreak/>
+        <w:t xml:space="preserve">van der Voorn B, de Waard M, van Goudoever JB, Rotteveel J, Heijboer AC &amp; Finken MJ (2016). Breast-Milk Cortisol and Cortisone Concentrations Follow the Diurnal Rhythm of Maternal Hypothalamus-Pituitary-Adrenal Axis Activity. </w:t>
+      </w:r>
+      <w:r>
+        <w:rPr>
+          <w:rFonts w:ascii="Calibri" w:hAnsi="Calibri" w:cs="Calibri"/>
           <w:i/>
           <w:iCs/>
           <w:noProof/>
         </w:rPr>
-        <w:t>J Biol Chem</w:t>
-      </w:r>
-      <w:r>
-        <w:rPr>
-          <w:rFonts w:asciiTheme="minorHAnsi" w:hAnsiTheme="minorHAnsi" w:cstheme="minorHAnsi"/>
+        <w:t>J Nutr</w:t>
+      </w:r>
+      <w:r>
+        <w:rPr>
+          <w:rFonts w:ascii="Calibri" w:hAnsi="Calibri" w:cs="Calibri"/>
           <w:noProof/>
         </w:rPr>
         <w:t xml:space="preserve"> </w:t>
       </w:r>
       <w:r>
         <w:rPr>
-          <w:rFonts w:asciiTheme="minorHAnsi" w:hAnsiTheme="minorHAnsi" w:cstheme="minorHAnsi"/>
+          <w:rFonts w:ascii="Calibri" w:hAnsi="Calibri" w:cs="Calibri"/>
           <w:b/>
           <w:bCs/>
           <w:noProof/>
         </w:rPr>
-        <w:t>281,</w:t>
-      </w:r>
-      <w:r>
-        <w:rPr>
-          <w:rFonts w:asciiTheme="minorHAnsi" w:hAnsiTheme="minorHAnsi" w:cstheme="minorHAnsi"/>
-          <w:noProof/>
-        </w:rPr>
-        <w:t xml:space="preserve"> 39128–39134.</w:t>
+        <w:t>146,</w:t>
+      </w:r>
+      <w:r>
+        <w:rPr>
+          <w:rFonts w:ascii="Calibri" w:hAnsi="Calibri" w:cs="Calibri"/>
+          <w:noProof/>
+        </w:rPr>
+        <w:t xml:space="preserve"> 2174–2179.</w:t>
       </w:r>
     </w:p>
     <w:p>
@@ -8583,48 +8638,48 @@
         <w:adjustRightInd w:val="0"/>
         <w:ind w:left="480" w:hanging="480"/>
         <w:rPr>
-          <w:rFonts w:asciiTheme="minorHAnsi" w:hAnsiTheme="minorHAnsi" w:cstheme="minorHAnsi"/>
-          <w:noProof/>
-        </w:rPr>
-      </w:pPr>
-      <w:r>
-        <w:rPr>
-          <w:rFonts w:asciiTheme="minorHAnsi" w:hAnsiTheme="minorHAnsi" w:cstheme="minorHAnsi"/>
-          <w:noProof/>
-        </w:rPr>
-        <w:t xml:space="preserve">Wolff NC, McKay RM &amp; Brugarolas J (2014). REDD1/DDIT4-Independent mTORC1 Inhibition and Apoptosis by Glucocorticoids in Thymocytes. </w:t>
-      </w:r>
-      <w:r>
-        <w:rPr>
-          <w:rFonts w:asciiTheme="minorHAnsi" w:hAnsiTheme="minorHAnsi" w:cstheme="minorHAnsi"/>
+          <w:rFonts w:ascii="Calibri" w:hAnsi="Calibri" w:cs="Calibri"/>
+          <w:noProof/>
+        </w:rPr>
+      </w:pPr>
+      <w:r>
+        <w:rPr>
+          <w:rFonts w:ascii="Calibri" w:hAnsi="Calibri" w:cs="Calibri"/>
+          <w:noProof/>
+        </w:rPr>
+        <w:t xml:space="preserve">Wang H, Kubica N, Ellisen LW, Jefferson LS &amp; Kimball SR (2006). Dexamethasone represses signaling through the mammalian target of rapamycin in muscle cells by enhancing expression of REDD1. </w:t>
+      </w:r>
+      <w:r>
+        <w:rPr>
+          <w:rFonts w:ascii="Calibri" w:hAnsi="Calibri" w:cs="Calibri"/>
           <w:i/>
           <w:iCs/>
           <w:noProof/>
         </w:rPr>
-        <w:t>Mol Cancer Res</w:t>
-      </w:r>
-      <w:r>
-        <w:rPr>
-          <w:rFonts w:asciiTheme="minorHAnsi" w:hAnsiTheme="minorHAnsi" w:cstheme="minorHAnsi"/>
+        <w:t>J Biol Chem</w:t>
+      </w:r>
+      <w:r>
+        <w:rPr>
+          <w:rFonts w:ascii="Calibri" w:hAnsi="Calibri" w:cs="Calibri"/>
           <w:noProof/>
         </w:rPr>
         <w:t xml:space="preserve"> </w:t>
       </w:r>
       <w:r>
         <w:rPr>
-          <w:rFonts w:asciiTheme="minorHAnsi" w:hAnsiTheme="minorHAnsi" w:cstheme="minorHAnsi"/>
+          <w:rFonts w:ascii="Calibri" w:hAnsi="Calibri" w:cs="Calibri"/>
           <w:b/>
           <w:bCs/>
           <w:noProof/>
         </w:rPr>
-        <w:t>12,</w:t>
-      </w:r>
-      <w:r>
-        <w:rPr>
-          <w:rFonts w:asciiTheme="minorHAnsi" w:hAnsiTheme="minorHAnsi" w:cstheme="minorHAnsi"/>
-          <w:noProof/>
-        </w:rPr>
-        <w:t xml:space="preserve"> 867–877.</w:t>
+        <w:t>281,</w:t>
+      </w:r>
+      <w:r>
+        <w:rPr>
+          <w:rFonts w:ascii="Calibri" w:hAnsi="Calibri" w:cs="Calibri"/>
+          <w:noProof/>
+        </w:rPr>
+        <w:t xml:space="preserve"> 39128–39134.</w:t>
       </w:r>
     </w:p>
     <w:p>
@@ -8635,29 +8690,81 @@
         <w:adjustRightInd w:val="0"/>
         <w:ind w:left="480" w:hanging="480"/>
         <w:rPr>
-          <w:rFonts w:asciiTheme="minorHAnsi" w:hAnsiTheme="minorHAnsi" w:cstheme="minorHAnsi"/>
-          <w:noProof/>
-        </w:rPr>
-      </w:pPr>
-      <w:r>
-        <w:rPr>
-          <w:rFonts w:asciiTheme="minorHAnsi" w:hAnsiTheme="minorHAnsi" w:cstheme="minorHAnsi"/>
-          <w:noProof/>
-        </w:rPr>
-        <w:t xml:space="preserve">Yang X &amp; Friedl A (2015). A Positive Feedback Loop Between Prolactin and Stat5 Promotes Angiogenesis. In </w:t>
-      </w:r>
-      <w:r>
-        <w:rPr>
-          <w:rFonts w:asciiTheme="minorHAnsi" w:hAnsiTheme="minorHAnsi" w:cstheme="minorHAnsi"/>
+          <w:rFonts w:ascii="Calibri" w:hAnsi="Calibri" w:cs="Calibri"/>
+          <w:noProof/>
+        </w:rPr>
+      </w:pPr>
+      <w:r>
+        <w:rPr>
+          <w:rFonts w:ascii="Calibri" w:hAnsi="Calibri" w:cs="Calibri"/>
+          <w:noProof/>
+        </w:rPr>
+        <w:t xml:space="preserve">Wolff NC, McKay RM &amp; Brugarolas J (2014). REDD1/DDIT4-Independent mTORC1 Inhibition and Apoptosis by Glucocorticoids in Thymocytes. </w:t>
+      </w:r>
+      <w:r>
+        <w:rPr>
+          <w:rFonts w:ascii="Calibri" w:hAnsi="Calibri" w:cs="Calibri"/>
           <w:i/>
           <w:iCs/>
           <w:noProof/>
         </w:rPr>
+        <w:t>Mol Cancer Res</w:t>
+      </w:r>
+      <w:r>
+        <w:rPr>
+          <w:rFonts w:ascii="Calibri" w:hAnsi="Calibri" w:cs="Calibri"/>
+          <w:noProof/>
+        </w:rPr>
+        <w:t xml:space="preserve"> </w:t>
+      </w:r>
+      <w:r>
+        <w:rPr>
+          <w:rFonts w:ascii="Calibri" w:hAnsi="Calibri" w:cs="Calibri"/>
+          <w:b/>
+          <w:bCs/>
+          <w:noProof/>
+        </w:rPr>
+        <w:t>12,</w:t>
+      </w:r>
+      <w:r>
+        <w:rPr>
+          <w:rFonts w:ascii="Calibri" w:hAnsi="Calibri" w:cs="Calibri"/>
+          <w:noProof/>
+        </w:rPr>
+        <w:t xml:space="preserve"> 867–877.</w:t>
+      </w:r>
+    </w:p>
+    <w:p>
+      <w:pPr>
+        <w:widowControl w:val="0"/>
+        <w:autoSpaceDE w:val="0"/>
+        <w:autoSpaceDN w:val="0"/>
+        <w:adjustRightInd w:val="0"/>
+        <w:ind w:left="480" w:hanging="480"/>
+        <w:rPr>
+          <w:rFonts w:ascii="Calibri" w:hAnsi="Calibri" w:cs="Calibri"/>
+          <w:noProof/>
+        </w:rPr>
+      </w:pPr>
+      <w:r>
+        <w:rPr>
+          <w:rFonts w:ascii="Calibri" w:hAnsi="Calibri" w:cs="Calibri"/>
+          <w:noProof/>
+        </w:rPr>
+        <w:t xml:space="preserve">Yang X &amp; Friedl A (2015). A Positive Feedback Loop Between Prolactin and Stat5 Promotes Angiogenesis. In </w:t>
+      </w:r>
+      <w:r>
+        <w:rPr>
+          <w:rFonts w:ascii="Calibri" w:hAnsi="Calibri" w:cs="Calibri"/>
+          <w:i/>
+          <w:iCs/>
+          <w:noProof/>
+        </w:rPr>
         <w:t>Advances in experimental medicine and biology</w:t>
       </w:r>
       <w:r>
         <w:rPr>
-          <w:rFonts w:asciiTheme="minorHAnsi" w:hAnsiTheme="minorHAnsi" w:cstheme="minorHAnsi"/>
+          <w:rFonts w:ascii="Calibri" w:hAnsi="Calibri" w:cs="Calibri"/>
           <w:noProof/>
         </w:rPr>
         <w:t>, pp. 265–280. Available at: http://www.ncbi.nlm.nih.gov/pubmed/25472543 [Accessed June 24, 2019].</w:t>
@@ -8709,7 +8816,7 @@
       </w:r>
     </w:p>
   </w:comment>
-  <w:comment w:id="17" w:author="Dave Bridges" w:date="2019-06-28T13:35:00Z" w:initials="DB">
+  <w:comment w:id="16" w:author="Microsoft Office User" w:date="2019-07-02T17:16:00Z" w:initials="MOU">
     <w:p>
       <w:pPr>
         <w:pStyle w:val="CommentText"/>
@@ -8720,12 +8827,33 @@
         </w:rPr>
         <w:annotationRef/>
       </w:r>
+      <w:proofErr w:type="spellStart"/>
+      <w:r>
+        <w:t>Daave</w:t>
+      </w:r>
+      <w:proofErr w:type="spellEnd"/>
+      <w:r>
+        <w:t xml:space="preserve">, I need help here please. I found the reference here to be the most useful. They say to check the tissue (whole mount) by eye/regular camera then measure branching by # of branches along main duct, length of duct, or epithelial to adipose tissue ratio. Gregg lab does H&amp;E staining and so I am unsure what to go with. </w:t>
+      </w:r>
+    </w:p>
+  </w:comment>
+  <w:comment w:id="19" w:author="Dave Bridges" w:date="2019-06-28T13:35:00Z" w:initials="DB">
+    <w:p>
+      <w:pPr>
+        <w:pStyle w:val="CommentText"/>
+      </w:pPr>
+      <w:r>
+        <w:rPr>
+          <w:rStyle w:val="CommentReference"/>
+        </w:rPr>
+        <w:annotationRef/>
+      </w:r>
       <w:r>
         <w:t>Rewrite around revised design and explain justification for reduced size? And or branching.</w:t>
       </w:r>
     </w:p>
   </w:comment>
-  <w:comment w:id="18" w:author="Dave Bridges" w:date="2019-06-28T12:22:00Z" w:initials="DB">
+  <w:comment w:id="20" w:author="Dave Bridges" w:date="2019-06-28T12:22:00Z" w:initials="DB">
     <w:p>
       <w:pPr>
         <w:pStyle w:val="CommentText"/>
@@ -8741,7 +8869,7 @@
       </w:r>
     </w:p>
   </w:comment>
-  <w:comment w:id="19" w:author="Dave Bridges" w:date="2019-06-28T12:56:00Z" w:initials="DB">
+  <w:comment w:id="21" w:author="Dave Bridges" w:date="2019-06-28T12:56:00Z" w:initials="DB">
     <w:p>
       <w:pPr>
         <w:pStyle w:val="CommentText"/>
@@ -8757,7 +8885,7 @@
       </w:r>
     </w:p>
   </w:comment>
-  <w:comment w:id="20" w:author="Dave Bridges" w:date="2019-06-28T12:56:00Z" w:initials="DB">
+  <w:comment w:id="22" w:author="Dave Bridges" w:date="2019-06-28T12:56:00Z" w:initials="DB">
     <w:p>
       <w:pPr>
         <w:pStyle w:val="CommentText"/>
@@ -8773,7 +8901,7 @@
       </w:r>
     </w:p>
   </w:comment>
-  <w:comment w:id="21" w:author="Dave Bridges" w:date="2019-06-28T13:42:00Z" w:initials="DB">
+  <w:comment w:id="23" w:author="Dave Bridges" w:date="2019-06-28T13:42:00Z" w:initials="DB">
     <w:p>
       <w:pPr>
         <w:pStyle w:val="CommentText"/>
@@ -8789,7 +8917,7 @@
       </w:r>
     </w:p>
   </w:comment>
-  <w:comment w:id="22" w:author="Dave Bridges" w:date="2019-06-28T12:57:00Z" w:initials="DB">
+  <w:comment w:id="24" w:author="Dave Bridges" w:date="2019-06-28T12:57:00Z" w:initials="DB">
     <w:p>
       <w:pPr>
         <w:pStyle w:val="CommentText"/>
@@ -8811,6 +8939,7 @@
 <file path=word/commentsExtended.xml><?xml version="1.0" encoding="utf-8"?>
 <w15:commentsEx xmlns:wpc="http://schemas.microsoft.com/office/word/2010/wordprocessingCanvas" xmlns:cx="http://schemas.microsoft.com/office/drawing/2014/chartex" xmlns:cx1="http://schemas.microsoft.com/office/drawing/2015/9/8/chartex" xmlns:cx2="http://schemas.microsoft.com/office/drawing/2015/10/21/chartex" xmlns:cx3="http://schemas.microsoft.com/office/drawing/2016/5/9/chartex" xmlns:cx4="http://schemas.microsoft.com/office/drawing/2016/5/10/chartex" xmlns:cx5="http://schemas.microsoft.com/office/drawing/2016/5/11/chartex" xmlns:cx6="http://schemas.microsoft.com/office/drawing/2016/5/12/chartex" xmlns:cx7="http://schemas.microsoft.com/office/drawing/2016/5/13/chartex" xmlns:cx8="http://schemas.microsoft.com/office/drawing/2016/5/14/chartex" xmlns:mc="http://schemas.openxmlformats.org/markup-compatibility/2006" xmlns:aink="http://schemas.microsoft.com/office/drawing/2016/ink" xmlns:am3d="http://schemas.microsoft.com/office/drawing/2017/model3d" xmlns:o="urn:schemas-microsoft-com:office:office" xmlns:r="http://schemas.openxmlformats.org/officeDocument/2006/relationships" xmlns:m="http://schemas.openxmlformats.org/officeDocument/2006/math" xmlns:v="urn:schemas-microsoft-com:vml" xmlns:wp14="http://schemas.microsoft.com/office/word/2010/wordprocessingDrawing" xmlns:wp="http://schemas.openxmlformats.org/drawingml/2006/wordprocessingDrawing" xmlns:w10="urn:schemas-microsoft-com:office:word" xmlns:w="http://schemas.openxmlformats.org/wordprocessingml/2006/main" xmlns:w14="http://schemas.microsoft.com/office/word/2010/wordml" xmlns:w15="http://schemas.microsoft.com/office/word/2012/wordml" xmlns:w16cid="http://schemas.microsoft.com/office/word/2016/wordml/cid" xmlns:w16se="http://schemas.microsoft.com/office/word/2015/wordml/symex" xmlns:wpg="http://schemas.microsoft.com/office/word/2010/wordprocessingGroup" xmlns:wpi="http://schemas.microsoft.com/office/word/2010/wordprocessingInk" xmlns:wne="http://schemas.microsoft.com/office/word/2006/wordml" xmlns:wps="http://schemas.microsoft.com/office/word/2010/wordprocessingShape" mc:Ignorable="w14 w15 w16se w16cid wp14">
   <w15:commentEx w15:paraId="267B81D1" w15:done="0"/>
+  <w15:commentEx w15:paraId="5C4B2E2B" w15:done="0"/>
   <w15:commentEx w15:paraId="5270B1D7" w15:done="0"/>
   <w15:commentEx w15:paraId="5D725E39" w15:done="0"/>
   <w15:commentEx w15:paraId="05886D4F" w15:done="0"/>
@@ -8823,6 +8952,7 @@
 <file path=word/commentsIds.xml><?xml version="1.0" encoding="utf-8"?>
 <w16cid:commentsIds xmlns:wpc="http://schemas.microsoft.com/office/word/2010/wordprocessingCanvas" xmlns:cx="http://schemas.microsoft.com/office/drawing/2014/chartex" xmlns:cx1="http://schemas.microsoft.com/office/drawing/2015/9/8/chartex" xmlns:cx2="http://schemas.microsoft.com/office/drawing/2015/10/21/chartex" xmlns:cx3="http://schemas.microsoft.com/office/drawing/2016/5/9/chartex" xmlns:cx4="http://schemas.microsoft.com/office/drawing/2016/5/10/chartex" xmlns:cx5="http://schemas.microsoft.com/office/drawing/2016/5/11/chartex" xmlns:cx6="http://schemas.microsoft.com/office/drawing/2016/5/12/chartex" xmlns:cx7="http://schemas.microsoft.com/office/drawing/2016/5/13/chartex" xmlns:cx8="http://schemas.microsoft.com/office/drawing/2016/5/14/chartex" xmlns:mc="http://schemas.openxmlformats.org/markup-compatibility/2006" xmlns:aink="http://schemas.microsoft.com/office/drawing/2016/ink" xmlns:am3d="http://schemas.microsoft.com/office/drawing/2017/model3d" xmlns:o="urn:schemas-microsoft-com:office:office" xmlns:r="http://schemas.openxmlformats.org/officeDocument/2006/relationships" xmlns:m="http://schemas.openxmlformats.org/officeDocument/2006/math" xmlns:v="urn:schemas-microsoft-com:vml" xmlns:wp14="http://schemas.microsoft.com/office/word/2010/wordprocessingDrawing" xmlns:wp="http://schemas.openxmlformats.org/drawingml/2006/wordprocessingDrawing" xmlns:w10="urn:schemas-microsoft-com:office:word" xmlns:w="http://schemas.openxmlformats.org/wordprocessingml/2006/main" xmlns:w14="http://schemas.microsoft.com/office/word/2010/wordml" xmlns:w15="http://schemas.microsoft.com/office/word/2012/wordml" xmlns:w16cid="http://schemas.microsoft.com/office/word/2016/wordml/cid" xmlns:w16se="http://schemas.microsoft.com/office/word/2015/wordml/symex" xmlns:wpg="http://schemas.microsoft.com/office/word/2010/wordprocessingGroup" xmlns:wpi="http://schemas.microsoft.com/office/word/2010/wordprocessingInk" xmlns:wne="http://schemas.microsoft.com/office/word/2006/wordml" xmlns:wps="http://schemas.microsoft.com/office/word/2010/wordprocessingShape" mc:Ignorable="w14 w15 w16se w16cid wp14">
   <w16cid:commentId w16cid:paraId="267B81D1" w16cid:durableId="20C5D623"/>
+  <w16cid:commentId w16cid:paraId="5C4B2E2B" w16cid:durableId="20C60FD3"/>
   <w16cid:commentId w16cid:paraId="5270B1D7" w16cid:durableId="20C0962D"/>
   <w16cid:commentId w16cid:paraId="5D725E39" w16cid:durableId="20C084FF"/>
   <w16cid:commentId w16cid:paraId="05886D4F" w16cid:durableId="20C08CF4"/>
@@ -10109,7 +10239,7 @@
 </file>
 
 <file path=customXml/itemProps1.xml><?xml version="1.0" encoding="utf-8"?>
-<ds:datastoreItem xmlns:ds="http://schemas.openxmlformats.org/officeDocument/2006/customXml" ds:itemID="{DF4D6410-FF3F-DB42-BA07-56A07675606A}">
+<ds:datastoreItem xmlns:ds="http://schemas.openxmlformats.org/officeDocument/2006/customXml" ds:itemID="{DAFC0FD2-14A5-4A44-806E-639C7B1A0521}">
   <ds:schemaRefs>
     <ds:schemaRef ds:uri="http://schemas.openxmlformats.org/officeDocument/2006/bibliography"/>
   </ds:schemaRefs>

</xml_diff>

<commit_message>
updated table of contents- last edit
</commit_message>
<xml_diff>
--- a/Noura Preliminary Exam/Aim 2.docx
+++ b/Noura Preliminary Exam/Aim 2.docx
@@ -5,7 +5,7 @@
     <w:sdt>
       <w:sdtPr>
         <w:rPr>
-          <w:rFonts w:ascii="Times New Roman" w:eastAsia="Times New Roman" w:hAnsi="Times New Roman" w:cs="Times New Roman"/>
+          <w:rFonts w:asciiTheme="minorHAnsi" w:eastAsia="Times New Roman" w:hAnsiTheme="minorHAnsi" w:cs="Times New Roman"/>
           <w:b w:val="0"/>
           <w:bCs w:val="0"/>
           <w:color w:val="auto"/>
@@ -27,13 +27,25 @@
         <w:p>
           <w:pPr>
             <w:pStyle w:val="TOCHeading"/>
+            <w:rPr>
+              <w:rFonts w:asciiTheme="minorHAnsi" w:hAnsiTheme="minorHAnsi"/>
+            </w:rPr>
           </w:pPr>
           <w:r>
-            <w:t>Table of Contents</w:t>
+            <w:rPr>
+              <w:rFonts w:asciiTheme="minorHAnsi" w:hAnsiTheme="minorHAnsi"/>
+            </w:rPr>
+            <w:t>Table of Content</w:t>
           </w:r>
           <w:bookmarkStart w:id="0" w:name="_GoBack"/>
+          <w:bookmarkEnd w:id="0"/>
+          <w:r>
+            <w:rPr>
+              <w:rFonts w:asciiTheme="minorHAnsi" w:hAnsiTheme="minorHAnsi"/>
+            </w:rPr>
+            <w:t>s</w:t>
+          </w:r>
         </w:p>
-        <w:bookmarkEnd w:id="0"/>
         <w:p>
           <w:pPr>
             <w:pStyle w:val="TOC1"/>
@@ -66,7 +78,7 @@
             </w:rPr>
             <w:fldChar w:fldCharType="separate"/>
           </w:r>
-          <w:hyperlink w:anchor="_Toc13500915" w:history="1">
+          <w:hyperlink w:anchor="_Toc13502077" w:history="1">
             <w:r>
               <w:rPr>
                 <w:rStyle w:val="Hyperlink"/>
@@ -94,7 +106,7 @@
                 <w:noProof/>
                 <w:webHidden/>
               </w:rPr>
-              <w:instrText xml:space="preserve"> PAGEREF _Toc13500915 \h </w:instrText>
+              <w:instrText xml:space="preserve"> PAGEREF _Toc13502077 \h </w:instrText>
             </w:r>
             <w:r>
               <w:rPr>
@@ -140,7 +152,7 @@
               <w:noProof/>
             </w:rPr>
           </w:pPr>
-          <w:hyperlink w:anchor="_Toc13500916" w:history="1">
+          <w:hyperlink w:anchor="_Toc13502078" w:history="1">
             <w:r>
               <w:rPr>
                 <w:rStyle w:val="Hyperlink"/>
@@ -168,7 +180,7 @@
                 <w:noProof/>
                 <w:webHidden/>
               </w:rPr>
-              <w:instrText xml:space="preserve"> PAGEREF _Toc13500916 \h </w:instrText>
+              <w:instrText xml:space="preserve"> PAGEREF _Toc13502078 \h </w:instrText>
             </w:r>
             <w:r>
               <w:rPr>
@@ -214,7 +226,7 @@
               <w:noProof/>
             </w:rPr>
           </w:pPr>
-          <w:hyperlink w:anchor="_Toc13500917" w:history="1">
+          <w:hyperlink w:anchor="_Toc13502079" w:history="1">
             <w:r>
               <w:rPr>
                 <w:rStyle w:val="Hyperlink"/>
@@ -242,7 +254,7 @@
                 <w:noProof/>
                 <w:webHidden/>
               </w:rPr>
-              <w:instrText xml:space="preserve"> PAGEREF _Toc13500917 \h </w:instrText>
+              <w:instrText xml:space="preserve"> PAGEREF _Toc13502079 \h </w:instrText>
             </w:r>
             <w:r>
               <w:rPr>
@@ -263,6 +275,151 @@
                 <w:webHidden/>
               </w:rPr>
               <w:t>4</w:t>
+            </w:r>
+            <w:r>
+              <w:rPr>
+                <w:noProof/>
+                <w:webHidden/>
+              </w:rPr>
+              <w:fldChar w:fldCharType="end"/>
+            </w:r>
+          </w:hyperlink>
+        </w:p>
+        <w:p>
+          <w:pPr>
+            <w:pStyle w:val="TOC3"/>
+            <w:tabs>
+              <w:tab w:val="right" w:leader="dot" w:pos="9350"/>
+            </w:tabs>
+            <w:rPr>
+              <w:rFonts w:eastAsiaTheme="minorEastAsia" w:cstheme="minorBidi"/>
+              <w:noProof/>
+              <w:sz w:val="24"/>
+              <w:szCs w:val="24"/>
+            </w:rPr>
+          </w:pPr>
+          <w:hyperlink w:anchor="_Toc13502080" w:history="1">
+            <w:r>
+              <w:rPr>
+                <w:rStyle w:val="Hyperlink"/>
+                <w:noProof/>
+              </w:rPr>
+              <w:t>Figure 1: Diagram representing the experimental design and respective timeline</w:t>
+            </w:r>
+            <w:r>
+              <w:rPr>
+                <w:noProof/>
+                <w:webHidden/>
+              </w:rPr>
+              <w:tab/>
+            </w:r>
+            <w:r>
+              <w:rPr>
+                <w:noProof/>
+                <w:webHidden/>
+              </w:rPr>
+              <w:fldChar w:fldCharType="begin"/>
+            </w:r>
+            <w:r>
+              <w:rPr>
+                <w:noProof/>
+                <w:webHidden/>
+              </w:rPr>
+              <w:instrText xml:space="preserve"> PAGEREF _Toc13502080 \h </w:instrText>
+            </w:r>
+            <w:r>
+              <w:rPr>
+                <w:noProof/>
+                <w:webHidden/>
+              </w:rPr>
+            </w:r>
+            <w:r>
+              <w:rPr>
+                <w:noProof/>
+                <w:webHidden/>
+              </w:rPr>
+              <w:fldChar w:fldCharType="separate"/>
+            </w:r>
+            <w:r>
+              <w:rPr>
+                <w:noProof/>
+                <w:webHidden/>
+              </w:rPr>
+              <w:t>5</w:t>
+            </w:r>
+            <w:r>
+              <w:rPr>
+                <w:noProof/>
+                <w:webHidden/>
+              </w:rPr>
+              <w:fldChar w:fldCharType="end"/>
+            </w:r>
+          </w:hyperlink>
+        </w:p>
+        <w:p>
+          <w:pPr>
+            <w:pStyle w:val="TOC1"/>
+            <w:tabs>
+              <w:tab w:val="right" w:leader="dot" w:pos="9350"/>
+            </w:tabs>
+            <w:rPr>
+              <w:rFonts w:eastAsiaTheme="minorEastAsia" w:cstheme="minorBidi"/>
+              <w:b w:val="0"/>
+              <w:bCs w:val="0"/>
+              <w:i w:val="0"/>
+              <w:iCs w:val="0"/>
+              <w:noProof/>
+            </w:rPr>
+          </w:pPr>
+          <w:hyperlink w:anchor="_Toc13502081" w:history="1">
+            <w:r>
+              <w:rPr>
+                <w:rStyle w:val="Hyperlink"/>
+                <w:rFonts w:cstheme="minorHAnsi"/>
+                <w:noProof/>
+              </w:rPr>
+              <w:t>Methods</w:t>
+            </w:r>
+            <w:r>
+              <w:rPr>
+                <w:noProof/>
+                <w:webHidden/>
+              </w:rPr>
+              <w:tab/>
+            </w:r>
+            <w:r>
+              <w:rPr>
+                <w:noProof/>
+                <w:webHidden/>
+              </w:rPr>
+              <w:fldChar w:fldCharType="begin"/>
+            </w:r>
+            <w:r>
+              <w:rPr>
+                <w:noProof/>
+                <w:webHidden/>
+              </w:rPr>
+              <w:instrText xml:space="preserve"> PAGEREF _Toc13502081 \h </w:instrText>
+            </w:r>
+            <w:r>
+              <w:rPr>
+                <w:noProof/>
+                <w:webHidden/>
+              </w:rPr>
+            </w:r>
+            <w:r>
+              <w:rPr>
+                <w:noProof/>
+                <w:webHidden/>
+              </w:rPr>
+              <w:fldChar w:fldCharType="separate"/>
+            </w:r>
+            <w:r>
+              <w:rPr>
+                <w:noProof/>
+                <w:webHidden/>
+              </w:rPr>
+              <w:t>5</w:t>
             </w:r>
             <w:r>
               <w:rPr>
@@ -288,14 +445,14 @@
               <w:szCs w:val="24"/>
             </w:rPr>
           </w:pPr>
-          <w:hyperlink w:anchor="_Toc13500918" w:history="1">
+          <w:hyperlink w:anchor="_Toc13502082" w:history="1">
             <w:r>
               <w:rPr>
                 <w:rStyle w:val="Hyperlink"/>
                 <w:rFonts w:cstheme="minorHAnsi"/>
                 <w:noProof/>
               </w:rPr>
-              <w:t>Figure 1: Diagram representing the experimental design and respective timeline</w:t>
+              <w:t>Dexamethasone Exposure</w:t>
             </w:r>
             <w:r>
               <w:rPr>
@@ -316,7 +473,7 @@
                 <w:noProof/>
                 <w:webHidden/>
               </w:rPr>
-              <w:instrText xml:space="preserve"> PAGEREF _Toc13500918 \h </w:instrText>
+              <w:instrText xml:space="preserve"> PAGEREF _Toc13502082 \h </w:instrText>
             </w:r>
             <w:r>
               <w:rPr>
@@ -337,6 +494,746 @@
                 <w:webHidden/>
               </w:rPr>
               <w:t>5</w:t>
+            </w:r>
+            <w:r>
+              <w:rPr>
+                <w:noProof/>
+                <w:webHidden/>
+              </w:rPr>
+              <w:fldChar w:fldCharType="end"/>
+            </w:r>
+          </w:hyperlink>
+        </w:p>
+        <w:p>
+          <w:pPr>
+            <w:pStyle w:val="TOC2"/>
+            <w:tabs>
+              <w:tab w:val="right" w:leader="dot" w:pos="9350"/>
+            </w:tabs>
+            <w:rPr>
+              <w:rFonts w:eastAsiaTheme="minorEastAsia" w:cstheme="minorBidi"/>
+              <w:b w:val="0"/>
+              <w:bCs w:val="0"/>
+              <w:noProof/>
+              <w:sz w:val="24"/>
+              <w:szCs w:val="24"/>
+            </w:rPr>
+          </w:pPr>
+          <w:hyperlink w:anchor="_Toc13502083" w:history="1">
+            <w:r>
+              <w:rPr>
+                <w:rStyle w:val="Hyperlink"/>
+                <w:rFonts w:cstheme="minorHAnsi"/>
+                <w:noProof/>
+              </w:rPr>
+              <w:t>Food Intake</w:t>
+            </w:r>
+            <w:r>
+              <w:rPr>
+                <w:noProof/>
+                <w:webHidden/>
+              </w:rPr>
+              <w:tab/>
+            </w:r>
+            <w:r>
+              <w:rPr>
+                <w:noProof/>
+                <w:webHidden/>
+              </w:rPr>
+              <w:fldChar w:fldCharType="begin"/>
+            </w:r>
+            <w:r>
+              <w:rPr>
+                <w:noProof/>
+                <w:webHidden/>
+              </w:rPr>
+              <w:instrText xml:space="preserve"> PAGEREF _Toc13502083 \h </w:instrText>
+            </w:r>
+            <w:r>
+              <w:rPr>
+                <w:noProof/>
+                <w:webHidden/>
+              </w:rPr>
+            </w:r>
+            <w:r>
+              <w:rPr>
+                <w:noProof/>
+                <w:webHidden/>
+              </w:rPr>
+              <w:fldChar w:fldCharType="separate"/>
+            </w:r>
+            <w:r>
+              <w:rPr>
+                <w:noProof/>
+                <w:webHidden/>
+              </w:rPr>
+              <w:t>5</w:t>
+            </w:r>
+            <w:r>
+              <w:rPr>
+                <w:noProof/>
+                <w:webHidden/>
+              </w:rPr>
+              <w:fldChar w:fldCharType="end"/>
+            </w:r>
+          </w:hyperlink>
+        </w:p>
+        <w:p>
+          <w:pPr>
+            <w:pStyle w:val="TOC2"/>
+            <w:tabs>
+              <w:tab w:val="right" w:leader="dot" w:pos="9350"/>
+            </w:tabs>
+            <w:rPr>
+              <w:rFonts w:eastAsiaTheme="minorEastAsia" w:cstheme="minorBidi"/>
+              <w:b w:val="0"/>
+              <w:bCs w:val="0"/>
+              <w:noProof/>
+              <w:sz w:val="24"/>
+              <w:szCs w:val="24"/>
+            </w:rPr>
+          </w:pPr>
+          <w:hyperlink w:anchor="_Toc13502084" w:history="1">
+            <w:r>
+              <w:rPr>
+                <w:rStyle w:val="Hyperlink"/>
+                <w:rFonts w:cstheme="minorHAnsi"/>
+                <w:noProof/>
+              </w:rPr>
+              <w:t>MRI</w:t>
+            </w:r>
+            <w:r>
+              <w:rPr>
+                <w:noProof/>
+                <w:webHidden/>
+              </w:rPr>
+              <w:tab/>
+            </w:r>
+            <w:r>
+              <w:rPr>
+                <w:noProof/>
+                <w:webHidden/>
+              </w:rPr>
+              <w:fldChar w:fldCharType="begin"/>
+            </w:r>
+            <w:r>
+              <w:rPr>
+                <w:noProof/>
+                <w:webHidden/>
+              </w:rPr>
+              <w:instrText xml:space="preserve"> PAGEREF _Toc13502084 \h </w:instrText>
+            </w:r>
+            <w:r>
+              <w:rPr>
+                <w:noProof/>
+                <w:webHidden/>
+              </w:rPr>
+            </w:r>
+            <w:r>
+              <w:rPr>
+                <w:noProof/>
+                <w:webHidden/>
+              </w:rPr>
+              <w:fldChar w:fldCharType="separate"/>
+            </w:r>
+            <w:r>
+              <w:rPr>
+                <w:noProof/>
+                <w:webHidden/>
+              </w:rPr>
+              <w:t>5</w:t>
+            </w:r>
+            <w:r>
+              <w:rPr>
+                <w:noProof/>
+                <w:webHidden/>
+              </w:rPr>
+              <w:fldChar w:fldCharType="end"/>
+            </w:r>
+          </w:hyperlink>
+        </w:p>
+        <w:p>
+          <w:pPr>
+            <w:pStyle w:val="TOC2"/>
+            <w:tabs>
+              <w:tab w:val="right" w:leader="dot" w:pos="9350"/>
+            </w:tabs>
+            <w:rPr>
+              <w:rFonts w:eastAsiaTheme="minorEastAsia" w:cstheme="minorBidi"/>
+              <w:b w:val="0"/>
+              <w:bCs w:val="0"/>
+              <w:noProof/>
+              <w:sz w:val="24"/>
+              <w:szCs w:val="24"/>
+            </w:rPr>
+          </w:pPr>
+          <w:hyperlink w:anchor="_Toc13502085" w:history="1">
+            <w:r>
+              <w:rPr>
+                <w:rStyle w:val="Hyperlink"/>
+                <w:rFonts w:cstheme="minorHAnsi"/>
+                <w:noProof/>
+              </w:rPr>
+              <w:t>Sacrifice and Tissue Collection</w:t>
+            </w:r>
+            <w:r>
+              <w:rPr>
+                <w:noProof/>
+                <w:webHidden/>
+              </w:rPr>
+              <w:tab/>
+            </w:r>
+            <w:r>
+              <w:rPr>
+                <w:noProof/>
+                <w:webHidden/>
+              </w:rPr>
+              <w:fldChar w:fldCharType="begin"/>
+            </w:r>
+            <w:r>
+              <w:rPr>
+                <w:noProof/>
+                <w:webHidden/>
+              </w:rPr>
+              <w:instrText xml:space="preserve"> PAGEREF _Toc13502085 \h </w:instrText>
+            </w:r>
+            <w:r>
+              <w:rPr>
+                <w:noProof/>
+                <w:webHidden/>
+              </w:rPr>
+            </w:r>
+            <w:r>
+              <w:rPr>
+                <w:noProof/>
+                <w:webHidden/>
+              </w:rPr>
+              <w:fldChar w:fldCharType="separate"/>
+            </w:r>
+            <w:r>
+              <w:rPr>
+                <w:noProof/>
+                <w:webHidden/>
+              </w:rPr>
+              <w:t>6</w:t>
+            </w:r>
+            <w:r>
+              <w:rPr>
+                <w:noProof/>
+                <w:webHidden/>
+              </w:rPr>
+              <w:fldChar w:fldCharType="end"/>
+            </w:r>
+          </w:hyperlink>
+        </w:p>
+        <w:p>
+          <w:pPr>
+            <w:pStyle w:val="TOC2"/>
+            <w:tabs>
+              <w:tab w:val="right" w:leader="dot" w:pos="9350"/>
+            </w:tabs>
+            <w:rPr>
+              <w:rFonts w:eastAsiaTheme="minorEastAsia" w:cstheme="minorBidi"/>
+              <w:b w:val="0"/>
+              <w:bCs w:val="0"/>
+              <w:noProof/>
+              <w:sz w:val="24"/>
+              <w:szCs w:val="24"/>
+            </w:rPr>
+          </w:pPr>
+          <w:hyperlink w:anchor="_Toc13502086" w:history="1">
+            <w:r>
+              <w:rPr>
+                <w:rStyle w:val="Hyperlink"/>
+                <w:rFonts w:cstheme="minorHAnsi"/>
+                <w:noProof/>
+              </w:rPr>
+              <w:t>Determining Milk Output Volume</w:t>
+            </w:r>
+            <w:r>
+              <w:rPr>
+                <w:noProof/>
+                <w:webHidden/>
+              </w:rPr>
+              <w:tab/>
+            </w:r>
+            <w:r>
+              <w:rPr>
+                <w:noProof/>
+                <w:webHidden/>
+              </w:rPr>
+              <w:fldChar w:fldCharType="begin"/>
+            </w:r>
+            <w:r>
+              <w:rPr>
+                <w:noProof/>
+                <w:webHidden/>
+              </w:rPr>
+              <w:instrText xml:space="preserve"> PAGEREF _Toc13502086 \h </w:instrText>
+            </w:r>
+            <w:r>
+              <w:rPr>
+                <w:noProof/>
+                <w:webHidden/>
+              </w:rPr>
+            </w:r>
+            <w:r>
+              <w:rPr>
+                <w:noProof/>
+                <w:webHidden/>
+              </w:rPr>
+              <w:fldChar w:fldCharType="separate"/>
+            </w:r>
+            <w:r>
+              <w:rPr>
+                <w:noProof/>
+                <w:webHidden/>
+              </w:rPr>
+              <w:t>6</w:t>
+            </w:r>
+            <w:r>
+              <w:rPr>
+                <w:noProof/>
+                <w:webHidden/>
+              </w:rPr>
+              <w:fldChar w:fldCharType="end"/>
+            </w:r>
+          </w:hyperlink>
+        </w:p>
+        <w:p>
+          <w:pPr>
+            <w:pStyle w:val="TOC2"/>
+            <w:tabs>
+              <w:tab w:val="right" w:leader="dot" w:pos="9350"/>
+            </w:tabs>
+            <w:rPr>
+              <w:rFonts w:eastAsiaTheme="minorEastAsia" w:cstheme="minorBidi"/>
+              <w:b w:val="0"/>
+              <w:bCs w:val="0"/>
+              <w:noProof/>
+              <w:sz w:val="24"/>
+              <w:szCs w:val="24"/>
+            </w:rPr>
+          </w:pPr>
+          <w:hyperlink w:anchor="_Toc13502087" w:history="1">
+            <w:r>
+              <w:rPr>
+                <w:rStyle w:val="Hyperlink"/>
+                <w:rFonts w:cstheme="minorHAnsi"/>
+                <w:noProof/>
+              </w:rPr>
+              <w:t>Determining Milk Composition</w:t>
+            </w:r>
+            <w:r>
+              <w:rPr>
+                <w:noProof/>
+                <w:webHidden/>
+              </w:rPr>
+              <w:tab/>
+            </w:r>
+            <w:r>
+              <w:rPr>
+                <w:noProof/>
+                <w:webHidden/>
+              </w:rPr>
+              <w:fldChar w:fldCharType="begin"/>
+            </w:r>
+            <w:r>
+              <w:rPr>
+                <w:noProof/>
+                <w:webHidden/>
+              </w:rPr>
+              <w:instrText xml:space="preserve"> PAGEREF _Toc13502087 \h </w:instrText>
+            </w:r>
+            <w:r>
+              <w:rPr>
+                <w:noProof/>
+                <w:webHidden/>
+              </w:rPr>
+            </w:r>
+            <w:r>
+              <w:rPr>
+                <w:noProof/>
+                <w:webHidden/>
+              </w:rPr>
+              <w:fldChar w:fldCharType="separate"/>
+            </w:r>
+            <w:r>
+              <w:rPr>
+                <w:noProof/>
+                <w:webHidden/>
+              </w:rPr>
+              <w:t>6</w:t>
+            </w:r>
+            <w:r>
+              <w:rPr>
+                <w:noProof/>
+                <w:webHidden/>
+              </w:rPr>
+              <w:fldChar w:fldCharType="end"/>
+            </w:r>
+          </w:hyperlink>
+        </w:p>
+        <w:p>
+          <w:pPr>
+            <w:pStyle w:val="TOC2"/>
+            <w:tabs>
+              <w:tab w:val="right" w:leader="dot" w:pos="9350"/>
+            </w:tabs>
+            <w:rPr>
+              <w:rFonts w:eastAsiaTheme="minorEastAsia" w:cstheme="minorBidi"/>
+              <w:b w:val="0"/>
+              <w:bCs w:val="0"/>
+              <w:noProof/>
+              <w:sz w:val="24"/>
+              <w:szCs w:val="24"/>
+            </w:rPr>
+          </w:pPr>
+          <w:hyperlink w:anchor="_Toc13502088" w:history="1">
+            <w:r>
+              <w:rPr>
+                <w:rStyle w:val="Hyperlink"/>
+                <w:rFonts w:cstheme="minorHAnsi"/>
+                <w:noProof/>
+              </w:rPr>
+              <w:t>Determining Milk Proteins</w:t>
+            </w:r>
+            <w:r>
+              <w:rPr>
+                <w:noProof/>
+                <w:webHidden/>
+              </w:rPr>
+              <w:tab/>
+            </w:r>
+            <w:r>
+              <w:rPr>
+                <w:noProof/>
+                <w:webHidden/>
+              </w:rPr>
+              <w:fldChar w:fldCharType="begin"/>
+            </w:r>
+            <w:r>
+              <w:rPr>
+                <w:noProof/>
+                <w:webHidden/>
+              </w:rPr>
+              <w:instrText xml:space="preserve"> PAGEREF _Toc13502088 \h </w:instrText>
+            </w:r>
+            <w:r>
+              <w:rPr>
+                <w:noProof/>
+                <w:webHidden/>
+              </w:rPr>
+            </w:r>
+            <w:r>
+              <w:rPr>
+                <w:noProof/>
+                <w:webHidden/>
+              </w:rPr>
+              <w:fldChar w:fldCharType="separate"/>
+            </w:r>
+            <w:r>
+              <w:rPr>
+                <w:noProof/>
+                <w:webHidden/>
+              </w:rPr>
+              <w:t>7</w:t>
+            </w:r>
+            <w:r>
+              <w:rPr>
+                <w:noProof/>
+                <w:webHidden/>
+              </w:rPr>
+              <w:fldChar w:fldCharType="end"/>
+            </w:r>
+          </w:hyperlink>
+        </w:p>
+        <w:p>
+          <w:pPr>
+            <w:pStyle w:val="TOC2"/>
+            <w:tabs>
+              <w:tab w:val="right" w:leader="dot" w:pos="9350"/>
+            </w:tabs>
+            <w:rPr>
+              <w:rFonts w:eastAsiaTheme="minorEastAsia" w:cstheme="minorBidi"/>
+              <w:b w:val="0"/>
+              <w:bCs w:val="0"/>
+              <w:noProof/>
+              <w:sz w:val="24"/>
+              <w:szCs w:val="24"/>
+            </w:rPr>
+          </w:pPr>
+          <w:hyperlink w:anchor="_Toc13502089" w:history="1">
+            <w:r>
+              <w:rPr>
+                <w:rStyle w:val="Hyperlink"/>
+                <w:rFonts w:cstheme="minorHAnsi"/>
+                <w:noProof/>
+              </w:rPr>
+              <w:t>Determining Milk Fat Content</w:t>
+            </w:r>
+            <w:r>
+              <w:rPr>
+                <w:noProof/>
+                <w:webHidden/>
+              </w:rPr>
+              <w:tab/>
+            </w:r>
+            <w:r>
+              <w:rPr>
+                <w:noProof/>
+                <w:webHidden/>
+              </w:rPr>
+              <w:fldChar w:fldCharType="begin"/>
+            </w:r>
+            <w:r>
+              <w:rPr>
+                <w:noProof/>
+                <w:webHidden/>
+              </w:rPr>
+              <w:instrText xml:space="preserve"> PAGEREF _Toc13502089 \h </w:instrText>
+            </w:r>
+            <w:r>
+              <w:rPr>
+                <w:noProof/>
+                <w:webHidden/>
+              </w:rPr>
+            </w:r>
+            <w:r>
+              <w:rPr>
+                <w:noProof/>
+                <w:webHidden/>
+              </w:rPr>
+              <w:fldChar w:fldCharType="separate"/>
+            </w:r>
+            <w:r>
+              <w:rPr>
+                <w:noProof/>
+                <w:webHidden/>
+              </w:rPr>
+              <w:t>7</w:t>
+            </w:r>
+            <w:r>
+              <w:rPr>
+                <w:noProof/>
+                <w:webHidden/>
+              </w:rPr>
+              <w:fldChar w:fldCharType="end"/>
+            </w:r>
+          </w:hyperlink>
+        </w:p>
+        <w:p>
+          <w:pPr>
+            <w:pStyle w:val="TOC2"/>
+            <w:tabs>
+              <w:tab w:val="right" w:leader="dot" w:pos="9350"/>
+            </w:tabs>
+            <w:rPr>
+              <w:rFonts w:eastAsiaTheme="minorEastAsia" w:cstheme="minorBidi"/>
+              <w:b w:val="0"/>
+              <w:bCs w:val="0"/>
+              <w:noProof/>
+              <w:sz w:val="24"/>
+              <w:szCs w:val="24"/>
+            </w:rPr>
+          </w:pPr>
+          <w:hyperlink w:anchor="_Toc13502090" w:history="1">
+            <w:r>
+              <w:rPr>
+                <w:rStyle w:val="Hyperlink"/>
+                <w:rFonts w:cstheme="minorHAnsi"/>
+                <w:noProof/>
+              </w:rPr>
+              <w:t>Glucose Tolerance Test</w:t>
+            </w:r>
+            <w:r>
+              <w:rPr>
+                <w:noProof/>
+                <w:webHidden/>
+              </w:rPr>
+              <w:tab/>
+            </w:r>
+            <w:r>
+              <w:rPr>
+                <w:noProof/>
+                <w:webHidden/>
+              </w:rPr>
+              <w:fldChar w:fldCharType="begin"/>
+            </w:r>
+            <w:r>
+              <w:rPr>
+                <w:noProof/>
+                <w:webHidden/>
+              </w:rPr>
+              <w:instrText xml:space="preserve"> PAGEREF _Toc13502090 \h </w:instrText>
+            </w:r>
+            <w:r>
+              <w:rPr>
+                <w:noProof/>
+                <w:webHidden/>
+              </w:rPr>
+            </w:r>
+            <w:r>
+              <w:rPr>
+                <w:noProof/>
+                <w:webHidden/>
+              </w:rPr>
+              <w:fldChar w:fldCharType="separate"/>
+            </w:r>
+            <w:r>
+              <w:rPr>
+                <w:noProof/>
+                <w:webHidden/>
+              </w:rPr>
+              <w:t>7</w:t>
+            </w:r>
+            <w:r>
+              <w:rPr>
+                <w:noProof/>
+                <w:webHidden/>
+              </w:rPr>
+              <w:fldChar w:fldCharType="end"/>
+            </w:r>
+          </w:hyperlink>
+        </w:p>
+        <w:p>
+          <w:pPr>
+            <w:pStyle w:val="TOC2"/>
+            <w:tabs>
+              <w:tab w:val="right" w:leader="dot" w:pos="9350"/>
+            </w:tabs>
+            <w:rPr>
+              <w:rFonts w:eastAsiaTheme="minorEastAsia" w:cstheme="minorBidi"/>
+              <w:b w:val="0"/>
+              <w:bCs w:val="0"/>
+              <w:noProof/>
+              <w:sz w:val="24"/>
+              <w:szCs w:val="24"/>
+            </w:rPr>
+          </w:pPr>
+          <w:hyperlink w:anchor="_Toc13502091" w:history="1">
+            <w:r>
+              <w:rPr>
+                <w:rStyle w:val="Hyperlink"/>
+                <w:rFonts w:cstheme="minorHAnsi"/>
+                <w:noProof/>
+              </w:rPr>
+              <w:t>Western Blotting</w:t>
+            </w:r>
+            <w:r>
+              <w:rPr>
+                <w:noProof/>
+                <w:webHidden/>
+              </w:rPr>
+              <w:tab/>
+            </w:r>
+            <w:r>
+              <w:rPr>
+                <w:noProof/>
+                <w:webHidden/>
+              </w:rPr>
+              <w:fldChar w:fldCharType="begin"/>
+            </w:r>
+            <w:r>
+              <w:rPr>
+                <w:noProof/>
+                <w:webHidden/>
+              </w:rPr>
+              <w:instrText xml:space="preserve"> PAGEREF _Toc13502091 \h </w:instrText>
+            </w:r>
+            <w:r>
+              <w:rPr>
+                <w:noProof/>
+                <w:webHidden/>
+              </w:rPr>
+            </w:r>
+            <w:r>
+              <w:rPr>
+                <w:noProof/>
+                <w:webHidden/>
+              </w:rPr>
+              <w:fldChar w:fldCharType="separate"/>
+            </w:r>
+            <w:r>
+              <w:rPr>
+                <w:noProof/>
+                <w:webHidden/>
+              </w:rPr>
+              <w:t>7</w:t>
+            </w:r>
+            <w:r>
+              <w:rPr>
+                <w:noProof/>
+                <w:webHidden/>
+              </w:rPr>
+              <w:fldChar w:fldCharType="end"/>
+            </w:r>
+          </w:hyperlink>
+        </w:p>
+        <w:p>
+          <w:pPr>
+            <w:pStyle w:val="TOC2"/>
+            <w:tabs>
+              <w:tab w:val="right" w:leader="dot" w:pos="9350"/>
+            </w:tabs>
+            <w:rPr>
+              <w:rFonts w:eastAsiaTheme="minorEastAsia" w:cstheme="minorBidi"/>
+              <w:b w:val="0"/>
+              <w:bCs w:val="0"/>
+              <w:noProof/>
+              <w:sz w:val="24"/>
+              <w:szCs w:val="24"/>
+            </w:rPr>
+          </w:pPr>
+          <w:hyperlink w:anchor="_Toc13502092" w:history="1">
+            <w:r>
+              <w:rPr>
+                <w:rStyle w:val="Hyperlink"/>
+                <w:rFonts w:cstheme="minorHAnsi"/>
+                <w:noProof/>
+              </w:rPr>
+              <w:t>Histology</w:t>
+            </w:r>
+            <w:r>
+              <w:rPr>
+                <w:noProof/>
+                <w:webHidden/>
+              </w:rPr>
+              <w:tab/>
+            </w:r>
+            <w:r>
+              <w:rPr>
+                <w:noProof/>
+                <w:webHidden/>
+              </w:rPr>
+              <w:fldChar w:fldCharType="begin"/>
+            </w:r>
+            <w:r>
+              <w:rPr>
+                <w:noProof/>
+                <w:webHidden/>
+              </w:rPr>
+              <w:instrText xml:space="preserve"> PAGEREF _Toc13502092 \h </w:instrText>
+            </w:r>
+            <w:r>
+              <w:rPr>
+                <w:noProof/>
+                <w:webHidden/>
+              </w:rPr>
+            </w:r>
+            <w:r>
+              <w:rPr>
+                <w:noProof/>
+                <w:webHidden/>
+              </w:rPr>
+              <w:fldChar w:fldCharType="separate"/>
+            </w:r>
+            <w:r>
+              <w:rPr>
+                <w:noProof/>
+                <w:webHidden/>
+              </w:rPr>
+              <w:t>7</w:t>
             </w:r>
             <w:r>
               <w:rPr>
@@ -362,14 +1259,14 @@
               <w:noProof/>
             </w:rPr>
           </w:pPr>
-          <w:hyperlink w:anchor="_Toc13500919" w:history="1">
+          <w:hyperlink w:anchor="_Toc13502093" w:history="1">
             <w:r>
               <w:rPr>
                 <w:rStyle w:val="Hyperlink"/>
                 <w:rFonts w:cstheme="minorHAnsi"/>
                 <w:noProof/>
               </w:rPr>
-              <w:t>Methods</w:t>
+              <w:t>Expected Results</w:t>
             </w:r>
             <w:r>
               <w:rPr>
@@ -390,7 +1287,7 @@
                 <w:noProof/>
                 <w:webHidden/>
               </w:rPr>
-              <w:instrText xml:space="preserve"> PAGEREF _Toc13500919 \h </w:instrText>
+              <w:instrText xml:space="preserve"> PAGEREF _Toc13502093 \h </w:instrText>
             </w:r>
             <w:r>
               <w:rPr>
@@ -410,7 +1307,7 @@
                 <w:noProof/>
                 <w:webHidden/>
               </w:rPr>
-              <w:t>5</w:t>
+              <w:t>7</w:t>
             </w:r>
             <w:r>
               <w:rPr>
@@ -436,14 +1333,14 @@
               <w:szCs w:val="24"/>
             </w:rPr>
           </w:pPr>
-          <w:hyperlink w:anchor="_Toc13500920" w:history="1">
+          <w:hyperlink w:anchor="_Toc13502094" w:history="1">
             <w:r>
               <w:rPr>
                 <w:rStyle w:val="Hyperlink"/>
                 <w:rFonts w:cstheme="minorHAnsi"/>
                 <w:noProof/>
               </w:rPr>
-              <w:t>Dexamethasone Exposure</w:t>
+              <w:t>Expected Results (Aim 2.1)</w:t>
             </w:r>
             <w:r>
               <w:rPr>
@@ -464,7 +1361,7 @@
                 <w:noProof/>
                 <w:webHidden/>
               </w:rPr>
-              <w:instrText xml:space="preserve"> PAGEREF _Toc13500920 \h </w:instrText>
+              <w:instrText xml:space="preserve"> PAGEREF _Toc13502094 \h </w:instrText>
             </w:r>
             <w:r>
               <w:rPr>
@@ -484,7 +1381,7 @@
                 <w:noProof/>
                 <w:webHidden/>
               </w:rPr>
-              <w:t>5</w:t>
+              <w:t>7</w:t>
             </w:r>
             <w:r>
               <w:rPr>
@@ -510,14 +1407,14 @@
               <w:szCs w:val="24"/>
             </w:rPr>
           </w:pPr>
-          <w:hyperlink w:anchor="_Toc13500921" w:history="1">
+          <w:hyperlink w:anchor="_Toc13502095" w:history="1">
             <w:r>
               <w:rPr>
                 <w:rStyle w:val="Hyperlink"/>
                 <w:rFonts w:cstheme="minorHAnsi"/>
                 <w:noProof/>
               </w:rPr>
-              <w:t>Food Intake</w:t>
+              <w:t>Expected Results (Aim 2.2)</w:t>
             </w:r>
             <w:r>
               <w:rPr>
@@ -538,7 +1435,7 @@
                 <w:noProof/>
                 <w:webHidden/>
               </w:rPr>
-              <w:instrText xml:space="preserve"> PAGEREF _Toc13500921 \h </w:instrText>
+              <w:instrText xml:space="preserve"> PAGEREF _Toc13502095 \h </w:instrText>
             </w:r>
             <w:r>
               <w:rPr>
@@ -558,7 +1455,7 @@
                 <w:noProof/>
                 <w:webHidden/>
               </w:rPr>
-              <w:t>5</w:t>
+              <w:t>8</w:t>
             </w:r>
             <w:r>
               <w:rPr>
@@ -584,14 +1481,14 @@
               <w:szCs w:val="24"/>
             </w:rPr>
           </w:pPr>
-          <w:hyperlink w:anchor="_Toc13500922" w:history="1">
+          <w:hyperlink w:anchor="_Toc13502096" w:history="1">
             <w:r>
               <w:rPr>
                 <w:rStyle w:val="Hyperlink"/>
                 <w:rFonts w:cstheme="minorHAnsi"/>
                 <w:noProof/>
               </w:rPr>
-              <w:t>MRI</w:t>
+              <w:t>Expected Results (Aim 2.3)</w:t>
             </w:r>
             <w:r>
               <w:rPr>
@@ -612,7 +1509,7 @@
                 <w:noProof/>
                 <w:webHidden/>
               </w:rPr>
-              <w:instrText xml:space="preserve"> PAGEREF _Toc13500922 \h </w:instrText>
+              <w:instrText xml:space="preserve"> PAGEREF _Toc13502096 \h </w:instrText>
             </w:r>
             <w:r>
               <w:rPr>
@@ -632,599 +1529,7 @@
                 <w:noProof/>
                 <w:webHidden/>
               </w:rPr>
-              <w:t>5</w:t>
-            </w:r>
-            <w:r>
-              <w:rPr>
-                <w:noProof/>
-                <w:webHidden/>
-              </w:rPr>
-              <w:fldChar w:fldCharType="end"/>
-            </w:r>
-          </w:hyperlink>
-        </w:p>
-        <w:p>
-          <w:pPr>
-            <w:pStyle w:val="TOC2"/>
-            <w:tabs>
-              <w:tab w:val="right" w:leader="dot" w:pos="9350"/>
-            </w:tabs>
-            <w:rPr>
-              <w:rFonts w:eastAsiaTheme="minorEastAsia" w:cstheme="minorBidi"/>
-              <w:b w:val="0"/>
-              <w:bCs w:val="0"/>
-              <w:noProof/>
-              <w:sz w:val="24"/>
-              <w:szCs w:val="24"/>
-            </w:rPr>
-          </w:pPr>
-          <w:hyperlink w:anchor="_Toc13500923" w:history="1">
-            <w:r>
-              <w:rPr>
-                <w:rStyle w:val="Hyperlink"/>
-                <w:rFonts w:cstheme="minorHAnsi"/>
-                <w:noProof/>
-              </w:rPr>
-              <w:t>Sacrifice and Tissue Collection</w:t>
-            </w:r>
-            <w:r>
-              <w:rPr>
-                <w:noProof/>
-                <w:webHidden/>
-              </w:rPr>
-              <w:tab/>
-            </w:r>
-            <w:r>
-              <w:rPr>
-                <w:noProof/>
-                <w:webHidden/>
-              </w:rPr>
-              <w:fldChar w:fldCharType="begin"/>
-            </w:r>
-            <w:r>
-              <w:rPr>
-                <w:noProof/>
-                <w:webHidden/>
-              </w:rPr>
-              <w:instrText xml:space="preserve"> PAGEREF _Toc13500923 \h </w:instrText>
-            </w:r>
-            <w:r>
-              <w:rPr>
-                <w:noProof/>
-                <w:webHidden/>
-              </w:rPr>
-            </w:r>
-            <w:r>
-              <w:rPr>
-                <w:noProof/>
-                <w:webHidden/>
-              </w:rPr>
-              <w:fldChar w:fldCharType="separate"/>
-            </w:r>
-            <w:r>
-              <w:rPr>
-                <w:noProof/>
-                <w:webHidden/>
-              </w:rPr>
-              <w:t>6</w:t>
-            </w:r>
-            <w:r>
-              <w:rPr>
-                <w:noProof/>
-                <w:webHidden/>
-              </w:rPr>
-              <w:fldChar w:fldCharType="end"/>
-            </w:r>
-          </w:hyperlink>
-        </w:p>
-        <w:p>
-          <w:pPr>
-            <w:pStyle w:val="TOC2"/>
-            <w:tabs>
-              <w:tab w:val="right" w:leader="dot" w:pos="9350"/>
-            </w:tabs>
-            <w:rPr>
-              <w:rFonts w:eastAsiaTheme="minorEastAsia" w:cstheme="minorBidi"/>
-              <w:b w:val="0"/>
-              <w:bCs w:val="0"/>
-              <w:noProof/>
-              <w:sz w:val="24"/>
-              <w:szCs w:val="24"/>
-            </w:rPr>
-          </w:pPr>
-          <w:hyperlink w:anchor="_Toc13500924" w:history="1">
-            <w:r>
-              <w:rPr>
-                <w:rStyle w:val="Hyperlink"/>
-                <w:rFonts w:cstheme="minorHAnsi"/>
-                <w:noProof/>
-              </w:rPr>
-              <w:t>Determining Milk Output Volume</w:t>
-            </w:r>
-            <w:r>
-              <w:rPr>
-                <w:noProof/>
-                <w:webHidden/>
-              </w:rPr>
-              <w:tab/>
-            </w:r>
-            <w:r>
-              <w:rPr>
-                <w:noProof/>
-                <w:webHidden/>
-              </w:rPr>
-              <w:fldChar w:fldCharType="begin"/>
-            </w:r>
-            <w:r>
-              <w:rPr>
-                <w:noProof/>
-                <w:webHidden/>
-              </w:rPr>
-              <w:instrText xml:space="preserve"> PAGEREF _Toc13500924 \h </w:instrText>
-            </w:r>
-            <w:r>
-              <w:rPr>
-                <w:noProof/>
-                <w:webHidden/>
-              </w:rPr>
-            </w:r>
-            <w:r>
-              <w:rPr>
-                <w:noProof/>
-                <w:webHidden/>
-              </w:rPr>
-              <w:fldChar w:fldCharType="separate"/>
-            </w:r>
-            <w:r>
-              <w:rPr>
-                <w:noProof/>
-                <w:webHidden/>
-              </w:rPr>
-              <w:t>6</w:t>
-            </w:r>
-            <w:r>
-              <w:rPr>
-                <w:noProof/>
-                <w:webHidden/>
-              </w:rPr>
-              <w:fldChar w:fldCharType="end"/>
-            </w:r>
-          </w:hyperlink>
-        </w:p>
-        <w:p>
-          <w:pPr>
-            <w:pStyle w:val="TOC2"/>
-            <w:tabs>
-              <w:tab w:val="right" w:leader="dot" w:pos="9350"/>
-            </w:tabs>
-            <w:rPr>
-              <w:rFonts w:eastAsiaTheme="minorEastAsia" w:cstheme="minorBidi"/>
-              <w:b w:val="0"/>
-              <w:bCs w:val="0"/>
-              <w:noProof/>
-              <w:sz w:val="24"/>
-              <w:szCs w:val="24"/>
-            </w:rPr>
-          </w:pPr>
-          <w:hyperlink w:anchor="_Toc13500925" w:history="1">
-            <w:r>
-              <w:rPr>
-                <w:rStyle w:val="Hyperlink"/>
-                <w:rFonts w:cstheme="minorHAnsi"/>
-                <w:noProof/>
-              </w:rPr>
-              <w:t>Determining Milk Composition</w:t>
-            </w:r>
-            <w:r>
-              <w:rPr>
-                <w:noProof/>
-                <w:webHidden/>
-              </w:rPr>
-              <w:tab/>
-            </w:r>
-            <w:r>
-              <w:rPr>
-                <w:noProof/>
-                <w:webHidden/>
-              </w:rPr>
-              <w:fldChar w:fldCharType="begin"/>
-            </w:r>
-            <w:r>
-              <w:rPr>
-                <w:noProof/>
-                <w:webHidden/>
-              </w:rPr>
-              <w:instrText xml:space="preserve"> PAGEREF _Toc13500925 \h </w:instrText>
-            </w:r>
-            <w:r>
-              <w:rPr>
-                <w:noProof/>
-                <w:webHidden/>
-              </w:rPr>
-            </w:r>
-            <w:r>
-              <w:rPr>
-                <w:noProof/>
-                <w:webHidden/>
-              </w:rPr>
-              <w:fldChar w:fldCharType="separate"/>
-            </w:r>
-            <w:r>
-              <w:rPr>
-                <w:noProof/>
-                <w:webHidden/>
-              </w:rPr>
-              <w:t>6</w:t>
-            </w:r>
-            <w:r>
-              <w:rPr>
-                <w:noProof/>
-                <w:webHidden/>
-              </w:rPr>
-              <w:fldChar w:fldCharType="end"/>
-            </w:r>
-          </w:hyperlink>
-        </w:p>
-        <w:p>
-          <w:pPr>
-            <w:pStyle w:val="TOC2"/>
-            <w:tabs>
-              <w:tab w:val="right" w:leader="dot" w:pos="9350"/>
-            </w:tabs>
-            <w:rPr>
-              <w:rFonts w:eastAsiaTheme="minorEastAsia" w:cstheme="minorBidi"/>
-              <w:b w:val="0"/>
-              <w:bCs w:val="0"/>
-              <w:noProof/>
-              <w:sz w:val="24"/>
-              <w:szCs w:val="24"/>
-            </w:rPr>
-          </w:pPr>
-          <w:hyperlink w:anchor="_Toc13500926" w:history="1">
-            <w:r>
-              <w:rPr>
-                <w:rStyle w:val="Hyperlink"/>
-                <w:rFonts w:cstheme="minorHAnsi"/>
-                <w:noProof/>
-              </w:rPr>
-              <w:t>Determining Milk Proteins</w:t>
-            </w:r>
-            <w:r>
-              <w:rPr>
-                <w:noProof/>
-                <w:webHidden/>
-              </w:rPr>
-              <w:tab/>
-            </w:r>
-            <w:r>
-              <w:rPr>
-                <w:noProof/>
-                <w:webHidden/>
-              </w:rPr>
-              <w:fldChar w:fldCharType="begin"/>
-            </w:r>
-            <w:r>
-              <w:rPr>
-                <w:noProof/>
-                <w:webHidden/>
-              </w:rPr>
-              <w:instrText xml:space="preserve"> PAGEREF _Toc13500926 \h </w:instrText>
-            </w:r>
-            <w:r>
-              <w:rPr>
-                <w:noProof/>
-                <w:webHidden/>
-              </w:rPr>
-            </w:r>
-            <w:r>
-              <w:rPr>
-                <w:noProof/>
-                <w:webHidden/>
-              </w:rPr>
-              <w:fldChar w:fldCharType="separate"/>
-            </w:r>
-            <w:r>
-              <w:rPr>
-                <w:noProof/>
-                <w:webHidden/>
-              </w:rPr>
-              <w:t>7</w:t>
-            </w:r>
-            <w:r>
-              <w:rPr>
-                <w:noProof/>
-                <w:webHidden/>
-              </w:rPr>
-              <w:fldChar w:fldCharType="end"/>
-            </w:r>
-          </w:hyperlink>
-        </w:p>
-        <w:p>
-          <w:pPr>
-            <w:pStyle w:val="TOC2"/>
-            <w:tabs>
-              <w:tab w:val="right" w:leader="dot" w:pos="9350"/>
-            </w:tabs>
-            <w:rPr>
-              <w:rFonts w:eastAsiaTheme="minorEastAsia" w:cstheme="minorBidi"/>
-              <w:b w:val="0"/>
-              <w:bCs w:val="0"/>
-              <w:noProof/>
-              <w:sz w:val="24"/>
-              <w:szCs w:val="24"/>
-            </w:rPr>
-          </w:pPr>
-          <w:hyperlink w:anchor="_Toc13500927" w:history="1">
-            <w:r>
-              <w:rPr>
-                <w:rStyle w:val="Hyperlink"/>
-                <w:rFonts w:cstheme="minorHAnsi"/>
-                <w:noProof/>
-              </w:rPr>
-              <w:t>Determining Milk Fat Content</w:t>
-            </w:r>
-            <w:r>
-              <w:rPr>
-                <w:noProof/>
-                <w:webHidden/>
-              </w:rPr>
-              <w:tab/>
-            </w:r>
-            <w:r>
-              <w:rPr>
-                <w:noProof/>
-                <w:webHidden/>
-              </w:rPr>
-              <w:fldChar w:fldCharType="begin"/>
-            </w:r>
-            <w:r>
-              <w:rPr>
-                <w:noProof/>
-                <w:webHidden/>
-              </w:rPr>
-              <w:instrText xml:space="preserve"> PAGEREF _Toc13500927 \h </w:instrText>
-            </w:r>
-            <w:r>
-              <w:rPr>
-                <w:noProof/>
-                <w:webHidden/>
-              </w:rPr>
-            </w:r>
-            <w:r>
-              <w:rPr>
-                <w:noProof/>
-                <w:webHidden/>
-              </w:rPr>
-              <w:fldChar w:fldCharType="separate"/>
-            </w:r>
-            <w:r>
-              <w:rPr>
-                <w:noProof/>
-                <w:webHidden/>
-              </w:rPr>
-              <w:t>7</w:t>
-            </w:r>
-            <w:r>
-              <w:rPr>
-                <w:noProof/>
-                <w:webHidden/>
-              </w:rPr>
-              <w:fldChar w:fldCharType="end"/>
-            </w:r>
-          </w:hyperlink>
-        </w:p>
-        <w:p>
-          <w:pPr>
-            <w:pStyle w:val="TOC2"/>
-            <w:tabs>
-              <w:tab w:val="right" w:leader="dot" w:pos="9350"/>
-            </w:tabs>
-            <w:rPr>
-              <w:rFonts w:eastAsiaTheme="minorEastAsia" w:cstheme="minorBidi"/>
-              <w:b w:val="0"/>
-              <w:bCs w:val="0"/>
-              <w:noProof/>
-              <w:sz w:val="24"/>
-              <w:szCs w:val="24"/>
-            </w:rPr>
-          </w:pPr>
-          <w:hyperlink w:anchor="_Toc13500928" w:history="1">
-            <w:r>
-              <w:rPr>
-                <w:rStyle w:val="Hyperlink"/>
-                <w:rFonts w:cstheme="minorHAnsi"/>
-                <w:noProof/>
-              </w:rPr>
-              <w:t>Glucose Tolerance Test</w:t>
-            </w:r>
-            <w:r>
-              <w:rPr>
-                <w:noProof/>
-                <w:webHidden/>
-              </w:rPr>
-              <w:tab/>
-            </w:r>
-            <w:r>
-              <w:rPr>
-                <w:noProof/>
-                <w:webHidden/>
-              </w:rPr>
-              <w:fldChar w:fldCharType="begin"/>
-            </w:r>
-            <w:r>
-              <w:rPr>
-                <w:noProof/>
-                <w:webHidden/>
-              </w:rPr>
-              <w:instrText xml:space="preserve"> PAGEREF _Toc13500928 \h </w:instrText>
-            </w:r>
-            <w:r>
-              <w:rPr>
-                <w:noProof/>
-                <w:webHidden/>
-              </w:rPr>
-            </w:r>
-            <w:r>
-              <w:rPr>
-                <w:noProof/>
-                <w:webHidden/>
-              </w:rPr>
-              <w:fldChar w:fldCharType="separate"/>
-            </w:r>
-            <w:r>
-              <w:rPr>
-                <w:noProof/>
-                <w:webHidden/>
-              </w:rPr>
-              <w:t>7</w:t>
-            </w:r>
-            <w:r>
-              <w:rPr>
-                <w:noProof/>
-                <w:webHidden/>
-              </w:rPr>
-              <w:fldChar w:fldCharType="end"/>
-            </w:r>
-          </w:hyperlink>
-        </w:p>
-        <w:p>
-          <w:pPr>
-            <w:pStyle w:val="TOC2"/>
-            <w:tabs>
-              <w:tab w:val="right" w:leader="dot" w:pos="9350"/>
-            </w:tabs>
-            <w:rPr>
-              <w:rFonts w:eastAsiaTheme="minorEastAsia" w:cstheme="minorBidi"/>
-              <w:b w:val="0"/>
-              <w:bCs w:val="0"/>
-              <w:noProof/>
-              <w:sz w:val="24"/>
-              <w:szCs w:val="24"/>
-            </w:rPr>
-          </w:pPr>
-          <w:hyperlink w:anchor="_Toc13500929" w:history="1">
-            <w:r>
-              <w:rPr>
-                <w:rStyle w:val="Hyperlink"/>
-                <w:rFonts w:cstheme="minorHAnsi"/>
-                <w:noProof/>
-              </w:rPr>
-              <w:t>Western Blotting</w:t>
-            </w:r>
-            <w:r>
-              <w:rPr>
-                <w:noProof/>
-                <w:webHidden/>
-              </w:rPr>
-              <w:tab/>
-            </w:r>
-            <w:r>
-              <w:rPr>
-                <w:noProof/>
-                <w:webHidden/>
-              </w:rPr>
-              <w:fldChar w:fldCharType="begin"/>
-            </w:r>
-            <w:r>
-              <w:rPr>
-                <w:noProof/>
-                <w:webHidden/>
-              </w:rPr>
-              <w:instrText xml:space="preserve"> PAGEREF _Toc13500929 \h </w:instrText>
-            </w:r>
-            <w:r>
-              <w:rPr>
-                <w:noProof/>
-                <w:webHidden/>
-              </w:rPr>
-            </w:r>
-            <w:r>
-              <w:rPr>
-                <w:noProof/>
-                <w:webHidden/>
-              </w:rPr>
-              <w:fldChar w:fldCharType="separate"/>
-            </w:r>
-            <w:r>
-              <w:rPr>
-                <w:noProof/>
-                <w:webHidden/>
-              </w:rPr>
-              <w:t>7</w:t>
-            </w:r>
-            <w:r>
-              <w:rPr>
-                <w:noProof/>
-                <w:webHidden/>
-              </w:rPr>
-              <w:fldChar w:fldCharType="end"/>
-            </w:r>
-          </w:hyperlink>
-        </w:p>
-        <w:p>
-          <w:pPr>
-            <w:pStyle w:val="TOC2"/>
-            <w:tabs>
-              <w:tab w:val="right" w:leader="dot" w:pos="9350"/>
-            </w:tabs>
-            <w:rPr>
-              <w:rFonts w:eastAsiaTheme="minorEastAsia" w:cstheme="minorBidi"/>
-              <w:b w:val="0"/>
-              <w:bCs w:val="0"/>
-              <w:noProof/>
-              <w:sz w:val="24"/>
-              <w:szCs w:val="24"/>
-            </w:rPr>
-          </w:pPr>
-          <w:hyperlink w:anchor="_Toc13500930" w:history="1">
-            <w:r>
-              <w:rPr>
-                <w:rStyle w:val="Hyperlink"/>
-                <w:rFonts w:cstheme="minorHAnsi"/>
-                <w:noProof/>
-              </w:rPr>
-              <w:t>Histology</w:t>
-            </w:r>
-            <w:r>
-              <w:rPr>
-                <w:noProof/>
-                <w:webHidden/>
-              </w:rPr>
-              <w:tab/>
-            </w:r>
-            <w:r>
-              <w:rPr>
-                <w:noProof/>
-                <w:webHidden/>
-              </w:rPr>
-              <w:fldChar w:fldCharType="begin"/>
-            </w:r>
-            <w:r>
-              <w:rPr>
-                <w:noProof/>
-                <w:webHidden/>
-              </w:rPr>
-              <w:instrText xml:space="preserve"> PAGEREF _Toc13500930 \h </w:instrText>
-            </w:r>
-            <w:r>
-              <w:rPr>
-                <w:noProof/>
-                <w:webHidden/>
-              </w:rPr>
-            </w:r>
-            <w:r>
-              <w:rPr>
-                <w:noProof/>
-                <w:webHidden/>
-              </w:rPr>
-              <w:fldChar w:fldCharType="separate"/>
-            </w:r>
-            <w:r>
-              <w:rPr>
-                <w:noProof/>
-                <w:webHidden/>
-              </w:rPr>
-              <w:t>7</w:t>
+              <w:t>8</w:t>
             </w:r>
             <w:r>
               <w:rPr>
@@ -1250,14 +1555,14 @@
               <w:noProof/>
             </w:rPr>
           </w:pPr>
-          <w:hyperlink w:anchor="_Toc13500931" w:history="1">
+          <w:hyperlink w:anchor="_Toc13502097" w:history="1">
             <w:r>
               <w:rPr>
                 <w:rStyle w:val="Hyperlink"/>
                 <w:rFonts w:cstheme="minorHAnsi"/>
                 <w:noProof/>
               </w:rPr>
-              <w:t>Expected Results</w:t>
+              <w:t>Potential Pitfalls and Alternate Approaches (Aims 2.1-2.3)</w:t>
             </w:r>
             <w:r>
               <w:rPr>
@@ -1278,7 +1583,7 @@
                 <w:noProof/>
                 <w:webHidden/>
               </w:rPr>
-              <w:instrText xml:space="preserve"> PAGEREF _Toc13500931 \h </w:instrText>
+              <w:instrText xml:space="preserve"> PAGEREF _Toc13502097 \h </w:instrText>
             </w:r>
             <w:r>
               <w:rPr>
@@ -1298,7 +1603,7 @@
                 <w:noProof/>
                 <w:webHidden/>
               </w:rPr>
-              <w:t>7</w:t>
+              <w:t>9</w:t>
             </w:r>
             <w:r>
               <w:rPr>
@@ -1311,303 +1616,13 @@
         </w:p>
         <w:p>
           <w:pPr>
-            <w:pStyle w:val="TOC2"/>
-            <w:tabs>
-              <w:tab w:val="right" w:leader="dot" w:pos="9350"/>
-            </w:tabs>
             <w:rPr>
-              <w:rFonts w:eastAsiaTheme="minorEastAsia" w:cstheme="minorBidi"/>
-              <w:b w:val="0"/>
-              <w:bCs w:val="0"/>
-              <w:noProof/>
-              <w:sz w:val="24"/>
-              <w:szCs w:val="24"/>
+              <w:rFonts w:asciiTheme="minorHAnsi" w:hAnsiTheme="minorHAnsi"/>
             </w:rPr>
           </w:pPr>
-          <w:hyperlink w:anchor="_Toc13500932" w:history="1">
-            <w:r>
-              <w:rPr>
-                <w:rStyle w:val="Hyperlink"/>
-                <w:rFonts w:cstheme="minorHAnsi"/>
-                <w:noProof/>
-              </w:rPr>
-              <w:t>Expected Results (Aim 2.1)</w:t>
-            </w:r>
-            <w:r>
-              <w:rPr>
-                <w:noProof/>
-                <w:webHidden/>
-              </w:rPr>
-              <w:tab/>
-            </w:r>
-            <w:r>
-              <w:rPr>
-                <w:noProof/>
-                <w:webHidden/>
-              </w:rPr>
-              <w:fldChar w:fldCharType="begin"/>
-            </w:r>
-            <w:r>
-              <w:rPr>
-                <w:noProof/>
-                <w:webHidden/>
-              </w:rPr>
-              <w:instrText xml:space="preserve"> PAGEREF _Toc13500932 \h </w:instrText>
-            </w:r>
-            <w:r>
-              <w:rPr>
-                <w:noProof/>
-                <w:webHidden/>
-              </w:rPr>
-            </w:r>
-            <w:r>
-              <w:rPr>
-                <w:noProof/>
-                <w:webHidden/>
-              </w:rPr>
-              <w:fldChar w:fldCharType="separate"/>
-            </w:r>
-            <w:r>
-              <w:rPr>
-                <w:noProof/>
-                <w:webHidden/>
-              </w:rPr>
-              <w:t>7</w:t>
-            </w:r>
-            <w:r>
-              <w:rPr>
-                <w:noProof/>
-                <w:webHidden/>
-              </w:rPr>
-              <w:fldChar w:fldCharType="end"/>
-            </w:r>
-          </w:hyperlink>
-        </w:p>
-        <w:p>
-          <w:pPr>
-            <w:pStyle w:val="TOC2"/>
-            <w:tabs>
-              <w:tab w:val="right" w:leader="dot" w:pos="9350"/>
-            </w:tabs>
-            <w:rPr>
-              <w:rFonts w:eastAsiaTheme="minorEastAsia" w:cstheme="minorBidi"/>
-              <w:b w:val="0"/>
-              <w:bCs w:val="0"/>
-              <w:noProof/>
-              <w:sz w:val="24"/>
-              <w:szCs w:val="24"/>
-            </w:rPr>
-          </w:pPr>
-          <w:hyperlink w:anchor="_Toc13500933" w:history="1">
-            <w:r>
-              <w:rPr>
-                <w:rStyle w:val="Hyperlink"/>
-                <w:rFonts w:cstheme="minorHAnsi"/>
-                <w:noProof/>
-              </w:rPr>
-              <w:t>Expected Results (Aim 2.2)</w:t>
-            </w:r>
-            <w:r>
-              <w:rPr>
-                <w:noProof/>
-                <w:webHidden/>
-              </w:rPr>
-              <w:tab/>
-            </w:r>
-            <w:r>
-              <w:rPr>
-                <w:noProof/>
-                <w:webHidden/>
-              </w:rPr>
-              <w:fldChar w:fldCharType="begin"/>
-            </w:r>
-            <w:r>
-              <w:rPr>
-                <w:noProof/>
-                <w:webHidden/>
-              </w:rPr>
-              <w:instrText xml:space="preserve"> PAGEREF _Toc13500933 \h </w:instrText>
-            </w:r>
-            <w:r>
-              <w:rPr>
-                <w:noProof/>
-                <w:webHidden/>
-              </w:rPr>
-            </w:r>
-            <w:r>
-              <w:rPr>
-                <w:noProof/>
-                <w:webHidden/>
-              </w:rPr>
-              <w:fldChar w:fldCharType="separate"/>
-            </w:r>
-            <w:r>
-              <w:rPr>
-                <w:noProof/>
-                <w:webHidden/>
-              </w:rPr>
-              <w:t>8</w:t>
-            </w:r>
-            <w:r>
-              <w:rPr>
-                <w:noProof/>
-                <w:webHidden/>
-              </w:rPr>
-              <w:fldChar w:fldCharType="end"/>
-            </w:r>
-          </w:hyperlink>
-        </w:p>
-        <w:p>
-          <w:pPr>
-            <w:pStyle w:val="TOC2"/>
-            <w:tabs>
-              <w:tab w:val="right" w:leader="dot" w:pos="9350"/>
-            </w:tabs>
-            <w:rPr>
-              <w:rFonts w:eastAsiaTheme="minorEastAsia" w:cstheme="minorBidi"/>
-              <w:b w:val="0"/>
-              <w:bCs w:val="0"/>
-              <w:noProof/>
-              <w:sz w:val="24"/>
-              <w:szCs w:val="24"/>
-            </w:rPr>
-          </w:pPr>
-          <w:hyperlink w:anchor="_Toc13500934" w:history="1">
-            <w:r>
-              <w:rPr>
-                <w:rStyle w:val="Hyperlink"/>
-                <w:rFonts w:cstheme="minorHAnsi"/>
-                <w:noProof/>
-              </w:rPr>
-              <w:t>Expected Results (Aim 2.3)</w:t>
-            </w:r>
-            <w:r>
-              <w:rPr>
-                <w:noProof/>
-                <w:webHidden/>
-              </w:rPr>
-              <w:tab/>
-            </w:r>
-            <w:r>
-              <w:rPr>
-                <w:noProof/>
-                <w:webHidden/>
-              </w:rPr>
-              <w:fldChar w:fldCharType="begin"/>
-            </w:r>
-            <w:r>
-              <w:rPr>
-                <w:noProof/>
-                <w:webHidden/>
-              </w:rPr>
-              <w:instrText xml:space="preserve"> PAGEREF _Toc13500934 \h </w:instrText>
-            </w:r>
-            <w:r>
-              <w:rPr>
-                <w:noProof/>
-                <w:webHidden/>
-              </w:rPr>
-            </w:r>
-            <w:r>
-              <w:rPr>
-                <w:noProof/>
-                <w:webHidden/>
-              </w:rPr>
-              <w:fldChar w:fldCharType="separate"/>
-            </w:r>
-            <w:r>
-              <w:rPr>
-                <w:noProof/>
-                <w:webHidden/>
-              </w:rPr>
-              <w:t>8</w:t>
-            </w:r>
-            <w:r>
-              <w:rPr>
-                <w:noProof/>
-                <w:webHidden/>
-              </w:rPr>
-              <w:fldChar w:fldCharType="end"/>
-            </w:r>
-          </w:hyperlink>
-        </w:p>
-        <w:p>
-          <w:pPr>
-            <w:pStyle w:val="TOC1"/>
-            <w:tabs>
-              <w:tab w:val="right" w:leader="dot" w:pos="9350"/>
-            </w:tabs>
-            <w:rPr>
-              <w:rFonts w:eastAsiaTheme="minorEastAsia" w:cstheme="minorBidi"/>
-              <w:b w:val="0"/>
-              <w:bCs w:val="0"/>
-              <w:i w:val="0"/>
-              <w:iCs w:val="0"/>
-              <w:noProof/>
-            </w:rPr>
-          </w:pPr>
-          <w:hyperlink w:anchor="_Toc13500935" w:history="1">
-            <w:r>
-              <w:rPr>
-                <w:rStyle w:val="Hyperlink"/>
-                <w:rFonts w:cstheme="minorHAnsi"/>
-                <w:noProof/>
-              </w:rPr>
-              <w:t>Potential Pitfalls and Alternate Approaches (Aims 2.1-2.3)</w:t>
-            </w:r>
-            <w:r>
-              <w:rPr>
-                <w:noProof/>
-                <w:webHidden/>
-              </w:rPr>
-              <w:tab/>
-            </w:r>
-            <w:r>
-              <w:rPr>
-                <w:noProof/>
-                <w:webHidden/>
-              </w:rPr>
-              <w:fldChar w:fldCharType="begin"/>
-            </w:r>
-            <w:r>
-              <w:rPr>
-                <w:noProof/>
-                <w:webHidden/>
-              </w:rPr>
-              <w:instrText xml:space="preserve"> PAGEREF _Toc13500935 \h </w:instrText>
-            </w:r>
-            <w:r>
-              <w:rPr>
-                <w:noProof/>
-                <w:webHidden/>
-              </w:rPr>
-            </w:r>
-            <w:r>
-              <w:rPr>
-                <w:noProof/>
-                <w:webHidden/>
-              </w:rPr>
-              <w:fldChar w:fldCharType="separate"/>
-            </w:r>
-            <w:r>
-              <w:rPr>
-                <w:noProof/>
-                <w:webHidden/>
-              </w:rPr>
-              <w:t>9</w:t>
-            </w:r>
-            <w:r>
-              <w:rPr>
-                <w:noProof/>
-                <w:webHidden/>
-              </w:rPr>
-              <w:fldChar w:fldCharType="end"/>
-            </w:r>
-          </w:hyperlink>
-        </w:p>
-        <w:p>
           <w:r>
             <w:rPr>
+              <w:rFonts w:asciiTheme="minorHAnsi" w:hAnsiTheme="minorHAnsi"/>
               <w:b/>
               <w:bCs/>
               <w:noProof/>
@@ -1640,7 +1655,7 @@
           <w:rFonts w:asciiTheme="minorHAnsi" w:hAnsiTheme="minorHAnsi" w:cstheme="minorHAnsi"/>
         </w:rPr>
       </w:pPr>
-      <w:bookmarkStart w:id="1" w:name="_Toc13500915"/>
+      <w:bookmarkStart w:id="1" w:name="_Toc13502077"/>
       <w:r>
         <w:rPr>
           <w:rFonts w:asciiTheme="minorHAnsi" w:hAnsiTheme="minorHAnsi" w:cstheme="minorHAnsi"/>
@@ -1906,7 +1921,7 @@
           <w:rFonts w:asciiTheme="minorHAnsi" w:hAnsiTheme="minorHAnsi" w:cstheme="minorHAnsi"/>
         </w:rPr>
       </w:pPr>
-      <w:bookmarkStart w:id="2" w:name="_Toc13500916"/>
+      <w:bookmarkStart w:id="2" w:name="_Toc13502078"/>
       <w:r>
         <w:rPr>
           <w:rFonts w:asciiTheme="minorHAnsi" w:hAnsiTheme="minorHAnsi" w:cstheme="minorHAnsi"/>
@@ -4741,7 +4756,7 @@
           <w:rFonts w:asciiTheme="minorHAnsi" w:hAnsiTheme="minorHAnsi" w:cstheme="minorHAnsi"/>
         </w:rPr>
       </w:pPr>
-      <w:bookmarkStart w:id="3" w:name="_Toc13500917"/>
+      <w:bookmarkStart w:id="3" w:name="_Toc13502079"/>
       <w:r>
         <w:rPr>
           <w:rFonts w:asciiTheme="minorHAnsi" w:hAnsiTheme="minorHAnsi" w:cstheme="minorHAnsi"/>
@@ -5342,15 +5357,15 @@
     </w:p>
     <w:p>
       <w:pPr>
-        <w:pStyle w:val="Heading2"/>
-        <w:rPr>
-          <w:rFonts w:asciiTheme="minorHAnsi" w:hAnsiTheme="minorHAnsi" w:cstheme="minorHAnsi"/>
+        <w:pStyle w:val="Heading3"/>
+        <w:rPr>
+          <w:rFonts w:asciiTheme="minorHAnsi" w:hAnsiTheme="minorHAnsi"/>
         </w:rPr>
       </w:pPr>
-      <w:bookmarkStart w:id="4" w:name="_Toc13500918"/>
-      <w:r>
-        <w:rPr>
-          <w:rFonts w:asciiTheme="minorHAnsi" w:hAnsiTheme="minorHAnsi" w:cstheme="minorHAnsi"/>
+      <w:bookmarkStart w:id="4" w:name="_Toc13502080"/>
+      <w:r>
+        <w:rPr>
+          <w:rFonts w:asciiTheme="minorHAnsi" w:hAnsiTheme="minorHAnsi"/>
         </w:rPr>
         <w:lastRenderedPageBreak/>
         <w:t>Figure 1: Diagram representing the experimental design and respective timeline</w:t>
@@ -5425,7 +5440,7 @@
           <w:rFonts w:asciiTheme="minorHAnsi" w:hAnsiTheme="minorHAnsi" w:cstheme="minorHAnsi"/>
         </w:rPr>
       </w:pPr>
-      <w:bookmarkStart w:id="5" w:name="_Toc13500919"/>
+      <w:bookmarkStart w:id="5" w:name="_Toc13502081"/>
       <w:r>
         <w:rPr>
           <w:rFonts w:asciiTheme="minorHAnsi" w:hAnsiTheme="minorHAnsi" w:cstheme="minorHAnsi"/>
@@ -5441,7 +5456,7 @@
           <w:rFonts w:asciiTheme="minorHAnsi" w:hAnsiTheme="minorHAnsi" w:cstheme="minorHAnsi"/>
         </w:rPr>
       </w:pPr>
-      <w:bookmarkStart w:id="6" w:name="_Toc13500920"/>
+      <w:bookmarkStart w:id="6" w:name="_Toc13502082"/>
       <w:r>
         <w:rPr>
           <w:rFonts w:asciiTheme="minorHAnsi" w:hAnsiTheme="minorHAnsi" w:cstheme="minorHAnsi"/>
@@ -5566,7 +5581,7 @@
           <w:rFonts w:asciiTheme="minorHAnsi" w:hAnsiTheme="minorHAnsi" w:cstheme="minorHAnsi"/>
         </w:rPr>
       </w:pPr>
-      <w:bookmarkStart w:id="7" w:name="_Toc13500921"/>
+      <w:bookmarkStart w:id="7" w:name="_Toc13502083"/>
       <w:r>
         <w:rPr>
           <w:rFonts w:asciiTheme="minorHAnsi" w:hAnsiTheme="minorHAnsi" w:cstheme="minorHAnsi"/>
@@ -5717,7 +5732,7 @@
           <w:rFonts w:asciiTheme="minorHAnsi" w:hAnsiTheme="minorHAnsi" w:cstheme="minorHAnsi"/>
         </w:rPr>
       </w:pPr>
-      <w:bookmarkStart w:id="8" w:name="_Toc13500922"/>
+      <w:bookmarkStart w:id="8" w:name="_Toc13502084"/>
       <w:r>
         <w:rPr>
           <w:rFonts w:asciiTheme="minorHAnsi" w:hAnsiTheme="minorHAnsi" w:cstheme="minorHAnsi"/>
@@ -5782,7 +5797,7 @@
           <w:rFonts w:asciiTheme="minorHAnsi" w:hAnsiTheme="minorHAnsi" w:cstheme="minorHAnsi"/>
         </w:rPr>
       </w:pPr>
-      <w:bookmarkStart w:id="9" w:name="_Toc13500923"/>
+      <w:bookmarkStart w:id="9" w:name="_Toc13502085"/>
       <w:r>
         <w:rPr>
           <w:rFonts w:asciiTheme="minorHAnsi" w:hAnsiTheme="minorHAnsi" w:cstheme="minorHAnsi"/>
@@ -5980,7 +5995,7 @@
           <w:rFonts w:asciiTheme="minorHAnsi" w:hAnsiTheme="minorHAnsi" w:cstheme="minorHAnsi"/>
         </w:rPr>
       </w:pPr>
-      <w:bookmarkStart w:id="10" w:name="_Toc13500924"/>
+      <w:bookmarkStart w:id="10" w:name="_Toc13502086"/>
       <w:r>
         <w:rPr>
           <w:rFonts w:asciiTheme="minorHAnsi" w:hAnsiTheme="minorHAnsi" w:cstheme="minorHAnsi"/>
@@ -6152,7 +6167,7 @@
           <w:rFonts w:asciiTheme="minorHAnsi" w:hAnsiTheme="minorHAnsi" w:cstheme="minorHAnsi"/>
         </w:rPr>
       </w:pPr>
-      <w:bookmarkStart w:id="11" w:name="_Toc13500925"/>
+      <w:bookmarkStart w:id="11" w:name="_Toc13502087"/>
       <w:r>
         <w:rPr>
           <w:rFonts w:asciiTheme="minorHAnsi" w:hAnsiTheme="minorHAnsi" w:cstheme="minorHAnsi"/>
@@ -6268,7 +6283,7 @@
           <w:highlight w:val="red"/>
         </w:rPr>
       </w:pPr>
-      <w:bookmarkStart w:id="12" w:name="_Toc13500926"/>
+      <w:bookmarkStart w:id="12" w:name="_Toc13502088"/>
       <w:r>
         <w:rPr>
           <w:rFonts w:asciiTheme="minorHAnsi" w:hAnsiTheme="minorHAnsi" w:cstheme="minorHAnsi"/>
@@ -6472,7 +6487,7 @@
           <w:rFonts w:asciiTheme="minorHAnsi" w:hAnsiTheme="minorHAnsi" w:cstheme="minorHAnsi"/>
         </w:rPr>
       </w:pPr>
-      <w:bookmarkStart w:id="13" w:name="_Toc13500927"/>
+      <w:bookmarkStart w:id="13" w:name="_Toc13502089"/>
       <w:r>
         <w:rPr>
           <w:rFonts w:asciiTheme="minorHAnsi" w:hAnsiTheme="minorHAnsi" w:cstheme="minorHAnsi"/>
@@ -6705,7 +6720,7 @@
           <w:rFonts w:asciiTheme="minorHAnsi" w:hAnsiTheme="minorHAnsi" w:cstheme="minorHAnsi"/>
         </w:rPr>
       </w:pPr>
-      <w:bookmarkStart w:id="14" w:name="_Toc13500928"/>
+      <w:bookmarkStart w:id="14" w:name="_Toc13502090"/>
       <w:r>
         <w:rPr>
           <w:rFonts w:asciiTheme="minorHAnsi" w:hAnsiTheme="minorHAnsi" w:cstheme="minorHAnsi"/>
@@ -7086,7 +7101,7 @@
           <w:rFonts w:asciiTheme="minorHAnsi" w:hAnsiTheme="minorHAnsi" w:cstheme="minorHAnsi"/>
         </w:rPr>
       </w:pPr>
-      <w:bookmarkStart w:id="15" w:name="_Toc13500929"/>
+      <w:bookmarkStart w:id="15" w:name="_Toc13502091"/>
       <w:r>
         <w:rPr>
           <w:rFonts w:asciiTheme="minorHAnsi" w:hAnsiTheme="minorHAnsi" w:cstheme="minorHAnsi"/>
@@ -7252,7 +7267,7 @@
           <w:rFonts w:asciiTheme="minorHAnsi" w:hAnsiTheme="minorHAnsi" w:cstheme="minorHAnsi"/>
         </w:rPr>
       </w:pPr>
-      <w:bookmarkStart w:id="17" w:name="_Toc13500930"/>
+      <w:bookmarkStart w:id="17" w:name="_Toc13502092"/>
       <w:commentRangeStart w:id="18"/>
       <w:r>
         <w:rPr>
@@ -7416,7 +7431,7 @@
           <w:szCs w:val="22"/>
         </w:rPr>
       </w:pPr>
-      <w:bookmarkStart w:id="19" w:name="_Toc13500931"/>
+      <w:bookmarkStart w:id="19" w:name="_Toc13502093"/>
       <w:r>
         <w:rPr>
           <w:rFonts w:asciiTheme="minorHAnsi" w:hAnsiTheme="minorHAnsi" w:cstheme="minorHAnsi"/>
@@ -7433,7 +7448,7 @@
           <w:szCs w:val="22"/>
         </w:rPr>
       </w:pPr>
-      <w:bookmarkStart w:id="20" w:name="_Toc13500932"/>
+      <w:bookmarkStart w:id="20" w:name="_Toc13502094"/>
       <w:r>
         <w:rPr>
           <w:rStyle w:val="Heading2Char"/>
@@ -7862,7 +7877,7 @@
           <w:rFonts w:asciiTheme="minorHAnsi" w:hAnsiTheme="minorHAnsi" w:cstheme="minorHAnsi"/>
         </w:rPr>
       </w:pPr>
-      <w:bookmarkStart w:id="21" w:name="_Toc13500933"/>
+      <w:bookmarkStart w:id="21" w:name="_Toc13502095"/>
       <w:r>
         <w:rPr>
           <w:rStyle w:val="Heading2Char"/>
@@ -8713,7 +8728,7 @@
           <w:rFonts w:asciiTheme="minorHAnsi" w:hAnsiTheme="minorHAnsi" w:cstheme="minorHAnsi"/>
         </w:rPr>
       </w:pPr>
-      <w:bookmarkStart w:id="23" w:name="_Toc13500934"/>
+      <w:bookmarkStart w:id="23" w:name="_Toc13502096"/>
       <w:r>
         <w:rPr>
           <w:rStyle w:val="Heading2Char"/>
@@ -9349,7 +9364,7 @@
           <w:szCs w:val="22"/>
         </w:rPr>
       </w:pPr>
-      <w:bookmarkStart w:id="25" w:name="_Toc13500935"/>
+      <w:bookmarkStart w:id="25" w:name="_Toc13502097"/>
       <w:r>
         <w:rPr>
           <w:rStyle w:val="Heading1Char"/>
@@ -11204,10 +11219,7 @@
         <w:t>There is no evidence supporting th</w:t>
       </w:r>
       <w:r>
-        <w:t xml:space="preserve">at mtorc1 will be hyperactive in offspring adipocytes of </w:t>
-      </w:r>
-      <w:r>
-        <w:t xml:space="preserve">dex-treated dams. </w:t>
+        <w:t xml:space="preserve">at mtorc1 will be hyperactive in offspring adipocytes of dex-treated dams. </w:t>
       </w:r>
     </w:p>
     <w:p>
@@ -12140,7 +12152,6 @@
     <w:next w:val="Normal"/>
     <w:autoRedefine/>
     <w:uiPriority w:val="39"/>
-    <w:semiHidden/>
     <w:unhideWhenUsed/>
     <w:rsid w:val="00A002F6"/>
     <w:pPr>
@@ -12562,7 +12573,7 @@
 </file>
 
 <file path=customXml/itemProps1.xml><?xml version="1.0" encoding="utf-8"?>
-<ds:datastoreItem xmlns:ds="http://schemas.openxmlformats.org/officeDocument/2006/customXml" ds:itemID="{5627D3EA-0033-CF4E-8B35-72D06741A46B}">
+<ds:datastoreItem xmlns:ds="http://schemas.openxmlformats.org/officeDocument/2006/customXml" ds:itemID="{86052AE1-E872-5648-9E96-DE7A87C9D297}">
   <ds:schemaRefs>
     <ds:schemaRef ds:uri="http://schemas.openxmlformats.org/officeDocument/2006/bibliography"/>
   </ds:schemaRefs>

</xml_diff>

<commit_message>
final edits for methods aim 2
</commit_message>
<xml_diff>
--- a/Noura Preliminary Exam/Aim 2.docx
+++ b/Noura Preliminary Exam/Aim 2.docx
@@ -2642,7 +2642,6 @@
         <w:r>
           <w:rPr>
             <w:rStyle w:val="FootnoteReference"/>
-            <w:rFonts w:asciiTheme="minorHAnsi" w:hAnsiTheme="minorHAnsi" w:cstheme="minorHAnsi"/>
           </w:rPr>
           <w:footnoteReference w:id="1"/>
         </w:r>
@@ -3150,6 +3149,8 @@
         </w:rPr>
         <w:t xml:space="preserve">manner </w:t>
       </w:r>
+      <w:bookmarkStart w:id="26" w:name="_GoBack"/>
+      <w:bookmarkEnd w:id="26"/>
       <w:r>
         <w:rPr>
           <w:rFonts w:asciiTheme="minorHAnsi" w:hAnsiTheme="minorHAnsi" w:cstheme="minorHAnsi"/>
@@ -3472,12 +3473,12 @@
       <w:pPr>
         <w:pStyle w:val="Heading2"/>
         <w:rPr>
-          <w:ins w:id="26" w:author="Dave Bridges" w:date="2019-07-10T12:28:00Z"/>
+          <w:ins w:id="27" w:author="Dave Bridges" w:date="2019-07-10T12:28:00Z"/>
           <w:rFonts w:asciiTheme="minorHAnsi" w:hAnsiTheme="minorHAnsi" w:cstheme="minorHAnsi"/>
         </w:rPr>
       </w:pPr>
-      <w:bookmarkStart w:id="27" w:name="_Toc14032687"/>
-      <w:ins w:id="28" w:author="Dave Bridges" w:date="2019-07-10T12:26:00Z">
+      <w:bookmarkStart w:id="28" w:name="_Toc14032687"/>
+      <w:ins w:id="29" w:author="Dave Bridges" w:date="2019-07-10T12:26:00Z">
         <w:r>
           <w:rPr>
             <w:rFonts w:asciiTheme="minorHAnsi" w:hAnsiTheme="minorHAnsi" w:cstheme="minorHAnsi"/>
@@ -3485,14 +3486,14 @@
           <w:t>Glucocorticoid Excess Reduces Mammary Gland Development</w:t>
         </w:r>
       </w:ins>
-      <w:ins w:id="29" w:author="Dave Bridges" w:date="2019-07-10T12:28:00Z">
+      <w:ins w:id="30" w:author="Dave Bridges" w:date="2019-07-10T12:28:00Z">
         <w:r>
           <w:rPr>
             <w:rFonts w:asciiTheme="minorHAnsi" w:hAnsiTheme="minorHAnsi" w:cstheme="minorHAnsi"/>
           </w:rPr>
           <w:t xml:space="preserve"> and Function</w:t>
         </w:r>
-        <w:bookmarkEnd w:id="27"/>
+        <w:bookmarkEnd w:id="28"/>
       </w:ins>
     </w:p>
     <w:p>
@@ -3864,7 +3865,7 @@
         </w:rPr>
         <w:t>In the dexamethasone group, oxytocin and prolactin levels were lower than the control groups that received saline. Furthermore, pups of dexamethasone-treated rats gained less weight after nursing</w:t>
       </w:r>
-      <w:ins w:id="30" w:author="Dave Bridges" w:date="2019-07-10T12:28:00Z">
+      <w:ins w:id="31" w:author="Dave Bridges" w:date="2019-07-10T12:28:00Z">
         <w:r>
           <w:rPr>
             <w:rFonts w:asciiTheme="minorHAnsi" w:hAnsiTheme="minorHAnsi" w:cstheme="minorHAnsi"/>
@@ -4015,8 +4016,8 @@
         </w:rPr>
         <w:t xml:space="preserve">.  Furthermore, in preterm deliveries, maternal betamethasone treatment had a time-dependent </w:t>
       </w:r>
-      <w:commentRangeStart w:id="31"/>
       <w:commentRangeStart w:id="32"/>
+      <w:commentRangeStart w:id="33"/>
       <w:r>
         <w:rPr>
           <w:rFonts w:asciiTheme="minorHAnsi" w:hAnsiTheme="minorHAnsi" w:cstheme="minorHAnsi"/>
@@ -4025,21 +4026,21 @@
         </w:rPr>
         <w:t xml:space="preserve">effect </w:t>
       </w:r>
-      <w:commentRangeEnd w:id="31"/>
+      <w:commentRangeEnd w:id="32"/>
       <w:r>
         <w:rPr>
           <w:rStyle w:val="CommentReference"/>
           <w:rFonts w:asciiTheme="minorHAnsi" w:eastAsiaTheme="minorHAnsi" w:hAnsiTheme="minorHAnsi" w:cstheme="minorHAnsi"/>
         </w:rPr>
-        <w:commentReference w:id="31"/>
-      </w:r>
-      <w:commentRangeEnd w:id="32"/>
+        <w:commentReference w:id="32"/>
+      </w:r>
+      <w:commentRangeEnd w:id="33"/>
       <w:r>
         <w:rPr>
           <w:rStyle w:val="CommentReference"/>
           <w:rFonts w:asciiTheme="minorHAnsi" w:eastAsiaTheme="minorHAnsi" w:hAnsiTheme="minorHAnsi" w:cstheme="minorHAnsi"/>
         </w:rPr>
-        <w:commentReference w:id="32"/>
+        <w:commentReference w:id="33"/>
       </w:r>
       <w:r>
         <w:rPr>
@@ -4157,14 +4158,14 @@
           <w:rFonts w:asciiTheme="minorHAnsi" w:hAnsiTheme="minorHAnsi" w:cstheme="minorHAnsi"/>
         </w:rPr>
       </w:pPr>
-      <w:bookmarkStart w:id="33" w:name="_Toc14032688"/>
+      <w:bookmarkStart w:id="34" w:name="_Toc14032688"/>
       <w:r>
         <w:rPr>
           <w:rFonts w:asciiTheme="minorHAnsi" w:hAnsiTheme="minorHAnsi" w:cstheme="minorHAnsi"/>
         </w:rPr>
         <w:t>Glucocorticoid-Dependent Effects on Milk Composition</w:t>
       </w:r>
-      <w:bookmarkEnd w:id="33"/>
+      <w:bookmarkEnd w:id="34"/>
     </w:p>
     <w:p>
       <w:pPr>
@@ -4190,7 +4191,7 @@
         </w:rPr>
         <w:t xml:space="preserve">In most tissues, </w:t>
       </w:r>
-      <w:ins w:id="34" w:author="Dave Bridges" w:date="2019-07-10T12:31:00Z">
+      <w:ins w:id="35" w:author="Dave Bridges" w:date="2019-07-10T12:31:00Z">
         <w:r>
           <w:rPr>
             <w:rFonts w:asciiTheme="minorHAnsi" w:hAnsiTheme="minorHAnsi" w:cstheme="minorHAnsi"/>
@@ -4208,7 +4209,7 @@
         </w:rPr>
         <w:t>lucocorticoids reduce protein synthesis by inhibiting mTORC1</w:t>
       </w:r>
-      <w:ins w:id="35" w:author="Dave Bridges" w:date="2019-07-10T12:30:00Z">
+      <w:ins w:id="36" w:author="Dave Bridges" w:date="2019-07-10T12:30:00Z">
         <w:r>
           <w:rPr>
             <w:rFonts w:asciiTheme="minorHAnsi" w:hAnsiTheme="minorHAnsi" w:cstheme="minorHAnsi"/>
@@ -4217,7 +4218,7 @@
           </w:rPr>
           <w:t xml:space="preserve"> and activating </w:t>
         </w:r>
-        <w:commentRangeStart w:id="36"/>
+        <w:commentRangeStart w:id="37"/>
         <w:r>
           <w:rPr>
             <w:rFonts w:asciiTheme="minorHAnsi" w:hAnsiTheme="minorHAnsi" w:cstheme="minorHAnsi"/>
@@ -4235,13 +4236,13 @@
         </w:rPr>
         <w:t xml:space="preserve"> </w:t>
       </w:r>
-      <w:commentRangeEnd w:id="36"/>
+      <w:commentRangeEnd w:id="37"/>
       <w:r>
         <w:rPr>
           <w:rStyle w:val="CommentReference"/>
           <w:rFonts w:asciiTheme="minorHAnsi" w:eastAsiaTheme="minorHAnsi" w:hAnsiTheme="minorHAnsi" w:cstheme="minorHAnsi"/>
         </w:rPr>
-        <w:commentReference w:id="36"/>
+        <w:commentReference w:id="37"/>
       </w:r>
       <w:r>
         <w:rPr>
@@ -4343,7 +4344,7 @@
         </w:rPr>
         <w:t xml:space="preserve">Dexamethasone exposure in cows reduced milk output </w:t>
       </w:r>
-      <w:ins w:id="37" w:author="Microsoft Office User" w:date="2019-07-14T21:05:00Z">
+      <w:ins w:id="38" w:author="Microsoft Office User" w:date="2019-07-14T21:05:00Z">
         <w:r>
           <w:rPr>
             <w:rFonts w:asciiTheme="minorHAnsi" w:hAnsiTheme="minorHAnsi" w:cstheme="minorHAnsi"/>
@@ -4727,7 +4728,7 @@
           <w:szCs w:val="22"/>
         </w:rPr>
       </w:pPr>
-      <w:commentRangeStart w:id="38"/>
+      <w:commentRangeStart w:id="39"/>
       <w:r>
         <w:rPr>
           <w:rFonts w:asciiTheme="minorHAnsi" w:hAnsiTheme="minorHAnsi" w:cstheme="minorHAnsi"/>
@@ -4987,19 +4988,19 @@
         </w:rPr>
         <w:t>.</w:t>
       </w:r>
-      <w:commentRangeEnd w:id="38"/>
+      <w:commentRangeEnd w:id="39"/>
       <w:r>
         <w:rPr>
           <w:rStyle w:val="CommentReference"/>
           <w:rFonts w:asciiTheme="minorHAnsi" w:eastAsiaTheme="minorHAnsi" w:hAnsiTheme="minorHAnsi" w:cstheme="minorHAnsi"/>
         </w:rPr>
-        <w:commentReference w:id="38"/>
+        <w:commentReference w:id="39"/>
       </w:r>
     </w:p>
     <w:p>
       <w:pPr>
         <w:rPr>
-          <w:ins w:id="39" w:author="Dave Bridges" w:date="2019-07-10T12:34:00Z"/>
+          <w:ins w:id="40" w:author="Dave Bridges" w:date="2019-07-10T12:34:00Z"/>
           <w:rFonts w:asciiTheme="minorHAnsi" w:hAnsiTheme="minorHAnsi" w:cstheme="minorHAnsi"/>
           <w:sz w:val="22"/>
           <w:szCs w:val="22"/>
@@ -5013,25 +5014,25 @@
           <w:rFonts w:asciiTheme="minorHAnsi" w:hAnsiTheme="minorHAnsi" w:cstheme="minorHAnsi"/>
         </w:rPr>
       </w:pPr>
-      <w:bookmarkStart w:id="40" w:name="_Toc14032689"/>
+      <w:bookmarkStart w:id="41" w:name="_Toc14032689"/>
       <w:r>
         <w:rPr>
           <w:rFonts w:asciiTheme="minorHAnsi" w:hAnsiTheme="minorHAnsi" w:cstheme="minorHAnsi"/>
         </w:rPr>
         <w:t>Effects of Lactational Glucocorticoid Exposure on Offspring Health</w:t>
       </w:r>
-      <w:bookmarkEnd w:id="40"/>
+      <w:bookmarkEnd w:id="41"/>
     </w:p>
     <w:p>
       <w:pPr>
         <w:rPr>
-          <w:del w:id="41" w:author="Dave Bridges" w:date="2019-07-10T12:35:00Z"/>
+          <w:del w:id="42" w:author="Dave Bridges" w:date="2019-07-10T12:35:00Z"/>
           <w:rFonts w:asciiTheme="minorHAnsi" w:hAnsiTheme="minorHAnsi" w:cstheme="minorHAnsi"/>
           <w:sz w:val="22"/>
           <w:szCs w:val="22"/>
         </w:rPr>
       </w:pPr>
-      <w:del w:id="42" w:author="Dave Bridges" w:date="2019-07-10T12:35:00Z">
+      <w:del w:id="43" w:author="Dave Bridges" w:date="2019-07-10T12:35:00Z">
         <w:r>
           <w:rPr>
             <w:rFonts w:asciiTheme="minorHAnsi" w:hAnsiTheme="minorHAnsi" w:cstheme="minorHAnsi"/>
@@ -5265,13 +5266,13 @@
     <w:p>
       <w:pPr>
         <w:rPr>
-          <w:ins w:id="43" w:author="Dave Bridges" w:date="2019-07-10T12:38:00Z"/>
+          <w:ins w:id="44" w:author="Dave Bridges" w:date="2019-07-10T12:38:00Z"/>
           <w:rFonts w:asciiTheme="minorHAnsi" w:hAnsiTheme="minorHAnsi" w:cstheme="minorHAnsi"/>
           <w:sz w:val="22"/>
           <w:szCs w:val="22"/>
         </w:rPr>
       </w:pPr>
-      <w:del w:id="44" w:author="Dave Bridges" w:date="2019-07-10T12:36:00Z">
+      <w:del w:id="45" w:author="Dave Bridges" w:date="2019-07-10T12:36:00Z">
         <w:r>
           <w:rPr>
             <w:rFonts w:asciiTheme="minorHAnsi" w:hAnsiTheme="minorHAnsi" w:cstheme="minorHAnsi"/>
@@ -5313,7 +5314,7 @@
         </w:rPr>
         <w:t xml:space="preserve">on the offspring remain largely unknown. Children of mothers who used glucocorticoids during pregnancy had an </w:t>
       </w:r>
-      <w:commentRangeStart w:id="45"/>
+      <w:commentRangeStart w:id="46"/>
       <w:r>
         <w:rPr>
           <w:rFonts w:asciiTheme="minorHAnsi" w:hAnsiTheme="minorHAnsi" w:cstheme="minorHAnsi"/>
@@ -5322,13 +5323,13 @@
         </w:rPr>
         <w:t xml:space="preserve">altered </w:t>
       </w:r>
-      <w:commentRangeEnd w:id="45"/>
+      <w:commentRangeEnd w:id="46"/>
       <w:r>
         <w:rPr>
           <w:rStyle w:val="CommentReference"/>
           <w:rFonts w:asciiTheme="minorHAnsi" w:eastAsiaTheme="minorHAnsi" w:hAnsiTheme="minorHAnsi" w:cstheme="minorHAnsi"/>
         </w:rPr>
-        <w:commentReference w:id="45"/>
+        <w:commentReference w:id="46"/>
       </w:r>
       <w:r>
         <w:rPr>
@@ -5425,7 +5426,7 @@
         </w:rPr>
         <w:t>. The effects of corticosteroid use further manifest</w:t>
       </w:r>
-      <w:ins w:id="46" w:author="Dave Bridges" w:date="2019-07-10T12:36:00Z">
+      <w:ins w:id="47" w:author="Dave Bridges" w:date="2019-07-10T12:36:00Z">
         <w:r>
           <w:rPr>
             <w:rFonts w:asciiTheme="minorHAnsi" w:hAnsiTheme="minorHAnsi" w:cstheme="minorHAnsi"/>
@@ -5511,7 +5512,7 @@
         </w:rPr>
         <w:t xml:space="preserve">. Animal studies show that offspring of glucocorticoid-treated mothers are at higher risk for developing adult-onset diseases with hyperinsulinemia, hyperglycemia, increased blood pressure and impaired kidney function </w:t>
       </w:r>
-      <w:commentRangeStart w:id="47"/>
+      <w:commentRangeStart w:id="48"/>
       <w:r>
         <w:rPr>
           <w:rFonts w:asciiTheme="minorHAnsi" w:hAnsiTheme="minorHAnsi" w:cstheme="minorHAnsi"/>
@@ -5580,13 +5581,13 @@
         </w:rPr>
         <w:t>.</w:t>
       </w:r>
-      <w:commentRangeEnd w:id="47"/>
+      <w:commentRangeEnd w:id="48"/>
       <w:r>
         <w:rPr>
           <w:rStyle w:val="CommentReference"/>
           <w:rFonts w:asciiTheme="minorHAnsi" w:eastAsiaTheme="minorHAnsi" w:hAnsiTheme="minorHAnsi" w:cstheme="minorHAnsi"/>
         </w:rPr>
-        <w:commentReference w:id="47"/>
+        <w:commentReference w:id="48"/>
       </w:r>
       <w:r>
         <w:rPr>
@@ -5668,7 +5669,7 @@
     <w:p>
       <w:pPr>
         <w:rPr>
-          <w:ins w:id="48" w:author="Dave Bridges" w:date="2019-07-10T12:38:00Z"/>
+          <w:ins w:id="49" w:author="Dave Bridges" w:date="2019-07-10T12:38:00Z"/>
           <w:rFonts w:asciiTheme="minorHAnsi" w:hAnsiTheme="minorHAnsi" w:cstheme="minorHAnsi"/>
           <w:sz w:val="22"/>
           <w:szCs w:val="22"/>
@@ -5691,7 +5692,7 @@
         </w:rPr>
         <w:t xml:space="preserve">In </w:t>
       </w:r>
-      <w:ins w:id="49" w:author="Dave Bridges" w:date="2019-07-10T12:39:00Z">
+      <w:ins w:id="50" w:author="Dave Bridges" w:date="2019-07-10T12:39:00Z">
         <w:r>
           <w:rPr>
             <w:rFonts w:asciiTheme="minorHAnsi" w:hAnsiTheme="minorHAnsi" w:cstheme="minorHAnsi"/>
@@ -5709,7 +5710,7 @@
         </w:rPr>
         <w:t xml:space="preserve">lactating rats, </w:t>
       </w:r>
-      <w:ins w:id="50" w:author="Dave Bridges" w:date="2019-07-10T12:39:00Z">
+      <w:ins w:id="51" w:author="Dave Bridges" w:date="2019-07-10T12:39:00Z">
         <w:r>
           <w:rPr>
             <w:rFonts w:asciiTheme="minorHAnsi" w:hAnsiTheme="minorHAnsi" w:cstheme="minorHAnsi"/>
@@ -6099,14 +6100,14 @@
           <w:rFonts w:asciiTheme="minorHAnsi" w:hAnsiTheme="minorHAnsi" w:cstheme="minorHAnsi"/>
         </w:rPr>
       </w:pPr>
-      <w:bookmarkStart w:id="51" w:name="_Toc14032690"/>
+      <w:bookmarkStart w:id="52" w:name="_Toc14032690"/>
       <w:r>
         <w:rPr>
           <w:rFonts w:asciiTheme="minorHAnsi" w:hAnsiTheme="minorHAnsi" w:cstheme="minorHAnsi"/>
         </w:rPr>
         <w:t>Experimental Design</w:t>
       </w:r>
-      <w:bookmarkEnd w:id="51"/>
+      <w:bookmarkEnd w:id="52"/>
     </w:p>
     <w:p>
       <w:pPr>
@@ -6124,7 +6125,7 @@
         </w:rPr>
         <w:t xml:space="preserve">To assess the effects of glucocorticoids on milk production and milk volume, we will </w:t>
       </w:r>
-      <w:commentRangeStart w:id="52"/>
+      <w:commentRangeStart w:id="53"/>
       <w:r>
         <w:rPr>
           <w:rFonts w:asciiTheme="minorHAnsi" w:hAnsiTheme="minorHAnsi" w:cstheme="minorHAnsi"/>
@@ -6159,13 +6160,13 @@
         </w:rPr>
         <w:t xml:space="preserve"> (n=X for each of the four groups)</w:t>
       </w:r>
-      <w:commentRangeEnd w:id="52"/>
+      <w:commentRangeEnd w:id="53"/>
       <w:r>
         <w:rPr>
           <w:rStyle w:val="CommentReference"/>
           <w:rFonts w:asciiTheme="minorHAnsi" w:eastAsiaTheme="minorHAnsi" w:hAnsiTheme="minorHAnsi" w:cstheme="minorHAnsi"/>
         </w:rPr>
-        <w:commentReference w:id="52"/>
+        <w:commentReference w:id="53"/>
       </w:r>
       <w:r>
         <w:rPr>
@@ -6683,14 +6684,14 @@
           <w:rFonts w:asciiTheme="minorHAnsi" w:hAnsiTheme="minorHAnsi" w:cstheme="minorHAnsi"/>
         </w:rPr>
       </w:pPr>
-      <w:bookmarkStart w:id="53" w:name="_Toc14032691"/>
+      <w:bookmarkStart w:id="54" w:name="_Toc14032691"/>
       <w:r>
         <w:rPr>
           <w:rFonts w:asciiTheme="minorHAnsi" w:hAnsiTheme="minorHAnsi" w:cstheme="minorHAnsi"/>
         </w:rPr>
         <w:t>Figure 1: Diagram representing the experimental design and respective timeline</w:t>
       </w:r>
-      <w:bookmarkEnd w:id="53"/>
+      <w:bookmarkEnd w:id="54"/>
     </w:p>
     <w:p>
       <w:pPr>
@@ -6698,8 +6699,8 @@
           <w:rFonts w:asciiTheme="minorHAnsi" w:hAnsiTheme="minorHAnsi" w:cstheme="minorHAnsi"/>
         </w:rPr>
       </w:pPr>
-      <w:commentRangeStart w:id="54"/>
       <w:commentRangeStart w:id="55"/>
+      <w:commentRangeStart w:id="56"/>
       <w:r>
         <w:rPr>
           <w:rFonts w:asciiTheme="minorHAnsi" w:hAnsiTheme="minorHAnsi" w:cstheme="minorHAnsi"/>
@@ -6754,21 +6755,21 @@
           </wp:inline>
         </w:drawing>
       </w:r>
-      <w:commentRangeEnd w:id="54"/>
+      <w:commentRangeEnd w:id="55"/>
       <w:r>
         <w:rPr>
           <w:rStyle w:val="CommentReference"/>
           <w:rFonts w:asciiTheme="minorHAnsi" w:eastAsiaTheme="minorHAnsi" w:hAnsiTheme="minorHAnsi" w:cstheme="minorHAnsi"/>
         </w:rPr>
-        <w:commentReference w:id="54"/>
-      </w:r>
-      <w:commentRangeEnd w:id="55"/>
+        <w:commentReference w:id="55"/>
+      </w:r>
+      <w:commentRangeEnd w:id="56"/>
       <w:r>
         <w:rPr>
           <w:rStyle w:val="CommentReference"/>
           <w:rFonts w:asciiTheme="minorHAnsi" w:eastAsiaTheme="minorHAnsi" w:hAnsiTheme="minorHAnsi" w:cstheme="minorHAnsi"/>
         </w:rPr>
-        <w:commentReference w:id="55"/>
+        <w:commentReference w:id="56"/>
       </w:r>
     </w:p>
     <w:p>
@@ -6778,14 +6779,14 @@
           <w:rFonts w:asciiTheme="minorHAnsi" w:hAnsiTheme="minorHAnsi" w:cstheme="minorHAnsi"/>
         </w:rPr>
       </w:pPr>
-      <w:bookmarkStart w:id="56" w:name="_Toc14032692"/>
+      <w:bookmarkStart w:id="57" w:name="_Toc14032692"/>
       <w:r>
         <w:rPr>
           <w:rFonts w:asciiTheme="minorHAnsi" w:hAnsiTheme="minorHAnsi" w:cstheme="minorHAnsi"/>
         </w:rPr>
         <w:t>Methods</w:t>
       </w:r>
-      <w:bookmarkEnd w:id="56"/>
+      <w:bookmarkEnd w:id="57"/>
     </w:p>
     <w:p>
       <w:pPr>
@@ -6794,7 +6795,7 @@
           <w:rFonts w:asciiTheme="minorHAnsi" w:hAnsiTheme="minorHAnsi" w:cstheme="minorHAnsi"/>
         </w:rPr>
       </w:pPr>
-      <w:bookmarkStart w:id="57" w:name="_Toc14032693"/>
+      <w:bookmarkStart w:id="58" w:name="_Toc14032693"/>
       <w:r>
         <w:rPr>
           <w:rFonts w:asciiTheme="minorHAnsi" w:hAnsiTheme="minorHAnsi" w:cstheme="minorHAnsi"/>
@@ -6807,7 +6808,7 @@
         </w:rPr>
         <w:t>Exposure</w:t>
       </w:r>
-      <w:bookmarkEnd w:id="57"/>
+      <w:bookmarkEnd w:id="58"/>
     </w:p>
     <w:p>
       <w:pPr>
@@ -6903,14 +6904,14 @@
           <w:rFonts w:asciiTheme="minorHAnsi" w:hAnsiTheme="minorHAnsi" w:cstheme="minorHAnsi"/>
         </w:rPr>
       </w:pPr>
-      <w:bookmarkStart w:id="58" w:name="_Toc14032694"/>
+      <w:bookmarkStart w:id="59" w:name="_Toc14032694"/>
       <w:r>
         <w:rPr>
           <w:rFonts w:asciiTheme="minorHAnsi" w:hAnsiTheme="minorHAnsi" w:cstheme="minorHAnsi"/>
         </w:rPr>
         <w:t>Food Intake</w:t>
       </w:r>
-      <w:bookmarkEnd w:id="58"/>
+      <w:bookmarkEnd w:id="59"/>
     </w:p>
     <w:p>
       <w:pPr>
@@ -7054,7 +7055,7 @@
           <w:rFonts w:asciiTheme="minorHAnsi" w:hAnsiTheme="minorHAnsi" w:cstheme="minorHAnsi"/>
         </w:rPr>
       </w:pPr>
-      <w:bookmarkStart w:id="59" w:name="_Toc14032695"/>
+      <w:bookmarkStart w:id="60" w:name="_Toc14032695"/>
       <w:r>
         <w:rPr>
           <w:rFonts w:asciiTheme="minorHAnsi" w:hAnsiTheme="minorHAnsi" w:cstheme="minorHAnsi"/>
@@ -7062,7 +7063,7 @@
         <w:lastRenderedPageBreak/>
         <w:t>Body Composition</w:t>
       </w:r>
-      <w:bookmarkEnd w:id="59"/>
+      <w:bookmarkEnd w:id="60"/>
     </w:p>
     <w:p>
       <w:pPr>
@@ -7086,7 +7087,7 @@
           <w:sz w:val="22"/>
           <w:szCs w:val="22"/>
         </w:rPr>
-        <w:t>weight using a digital balance scale. The weight will be recorde</w:t>
+        <w:t>weight using a digital scale. The weight will be recorde</w:t>
       </w:r>
       <w:r>
         <w:rPr>
@@ -7128,22 +7129,14 @@
           <w:rFonts w:asciiTheme="minorHAnsi" w:hAnsiTheme="minorHAnsi" w:cstheme="minorHAnsi"/>
         </w:rPr>
       </w:pPr>
-      <w:bookmarkStart w:id="60" w:name="_Toc14032696"/>
-      <w:r>
-        <w:rPr>
-          <w:rFonts w:asciiTheme="minorHAnsi" w:hAnsiTheme="minorHAnsi" w:cstheme="minorHAnsi"/>
-        </w:rPr>
-        <w:t>Sacrifice and Tissu</w:t>
-      </w:r>
-      <w:bookmarkStart w:id="61" w:name="_GoBack"/>
+      <w:bookmarkStart w:id="61" w:name="_Toc14032696"/>
+      <w:r>
+        <w:rPr>
+          <w:rFonts w:asciiTheme="minorHAnsi" w:hAnsiTheme="minorHAnsi" w:cstheme="minorHAnsi"/>
+        </w:rPr>
+        <w:t>Sacrifice and Tissue Collection</w:t>
+      </w:r>
       <w:bookmarkEnd w:id="61"/>
-      <w:r>
-        <w:rPr>
-          <w:rFonts w:asciiTheme="minorHAnsi" w:hAnsiTheme="minorHAnsi" w:cstheme="minorHAnsi"/>
-        </w:rPr>
-        <w:t>e Collection</w:t>
-      </w:r>
-      <w:bookmarkEnd w:id="60"/>
     </w:p>
     <w:p>
       <w:pPr>
@@ -12935,7 +12928,7 @@
       </w:r>
     </w:p>
   </w:comment>
-  <w:comment w:id="31" w:author="Dave Bridges" w:date="2019-07-10T12:28:00Z" w:initials="DB">
+  <w:comment w:id="32" w:author="Dave Bridges" w:date="2019-07-10T12:28:00Z" w:initials="DB">
     <w:p>
       <w:pPr>
         <w:pStyle w:val="CommentText"/>
@@ -12964,7 +12957,7 @@
       <w:proofErr w:type="spellEnd"/>
     </w:p>
   </w:comment>
-  <w:comment w:id="32" w:author="Microsoft Office User" w:date="2019-07-14T21:03:00Z" w:initials="MOU">
+  <w:comment w:id="33" w:author="Microsoft Office User" w:date="2019-07-14T21:03:00Z" w:initials="MOU">
     <w:p>
       <w:pPr>
         <w:pStyle w:val="CommentText"/>
@@ -12996,7 +12989,7 @@
       </w:r>
     </w:p>
   </w:comment>
-  <w:comment w:id="36" w:author="Dave Bridges" w:date="2019-07-10T12:31:00Z" w:initials="DB">
+  <w:comment w:id="37" w:author="Dave Bridges" w:date="2019-07-10T12:31:00Z" w:initials="DB">
     <w:p>
       <w:pPr>
         <w:pStyle w:val="CommentText"/>
@@ -13012,7 +13005,7 @@
       </w:r>
     </w:p>
   </w:comment>
-  <w:comment w:id="38" w:author="Dave Bridges" w:date="2019-07-10T12:33:00Z" w:initials="DB">
+  <w:comment w:id="39" w:author="Dave Bridges" w:date="2019-07-10T12:33:00Z" w:initials="DB">
     <w:p>
       <w:pPr>
         <w:pStyle w:val="CommentText"/>
@@ -13065,7 +13058,7 @@
       </w:r>
     </w:p>
   </w:comment>
-  <w:comment w:id="45" w:author="Dave Bridges" w:date="2019-07-10T12:36:00Z" w:initials="DB">
+  <w:comment w:id="46" w:author="Dave Bridges" w:date="2019-07-10T12:36:00Z" w:initials="DB">
     <w:p>
       <w:pPr>
         <w:pStyle w:val="CommentText"/>
@@ -13081,7 +13074,7 @@
       </w:r>
     </w:p>
   </w:comment>
-  <w:comment w:id="47" w:author="Dave Bridges" w:date="2019-07-10T12:37:00Z" w:initials="DB">
+  <w:comment w:id="48" w:author="Dave Bridges" w:date="2019-07-10T12:37:00Z" w:initials="DB">
     <w:p>
       <w:pPr>
         <w:pStyle w:val="CommentText"/>
@@ -13097,7 +13090,7 @@
       </w:r>
     </w:p>
   </w:comment>
-  <w:comment w:id="52" w:author="Dave Bridges" w:date="2019-07-10T12:42:00Z" w:initials="DB">
+  <w:comment w:id="53" w:author="Dave Bridges" w:date="2019-07-10T12:42:00Z" w:initials="DB">
     <w:p>
       <w:pPr>
         <w:pStyle w:val="CommentText"/>
@@ -13118,7 +13111,7 @@
       </w:r>
     </w:p>
   </w:comment>
-  <w:comment w:id="54" w:author="Dave Bridges" w:date="2019-07-10T12:43:00Z" w:initials="DB">
+  <w:comment w:id="55" w:author="Dave Bridges" w:date="2019-07-10T12:43:00Z" w:initials="DB">
     <w:p>
       <w:pPr>
         <w:pStyle w:val="CommentText"/>
@@ -13134,7 +13127,7 @@
       </w:r>
     </w:p>
   </w:comment>
-  <w:comment w:id="55" w:author="Dave Bridges" w:date="2019-07-10T12:46:00Z" w:initials="DB">
+  <w:comment w:id="56" w:author="Dave Bridges" w:date="2019-07-10T12:46:00Z" w:initials="DB">
     <w:p>
       <w:pPr>
         <w:pStyle w:val="CommentText"/>
@@ -14141,6 +14134,7 @@
   <w:style w:type="character" w:default="1" w:styleId="DefaultParagraphFont">
     <w:name w:val="Default Paragraph Font"/>
     <w:uiPriority w:val="1"/>
+    <w:semiHidden/>
     <w:unhideWhenUsed/>
   </w:style>
   <w:style w:type="table" w:default="1" w:styleId="TableNormal">
@@ -14837,7 +14831,7 @@
 </file>
 
 <file path=customXml/itemProps1.xml><?xml version="1.0" encoding="utf-8"?>
-<ds:datastoreItem xmlns:ds="http://schemas.openxmlformats.org/officeDocument/2006/customXml" ds:itemID="{8D475A81-98E0-F443-8323-2E164C774112}">
+<ds:datastoreItem xmlns:ds="http://schemas.openxmlformats.org/officeDocument/2006/customXml" ds:itemID="{269432E3-41B2-5C46-971A-301AF9BE0DE6}">
   <ds:schemaRefs>
     <ds:schemaRef ds:uri="http://schemas.openxmlformats.org/officeDocument/2006/bibliography"/>
   </ds:schemaRefs>

</xml_diff>

<commit_message>
Finalized Aim 4 (done except for part in yelklow awaiting for dave), Added figure to aim 2
</commit_message>
<xml_diff>
--- a/Noura Preliminary Exam/Aim 2.docx
+++ b/Noura Preliminary Exam/Aim 2.docx
@@ -3149,8 +3149,6 @@
         </w:rPr>
         <w:t xml:space="preserve">manner </w:t>
       </w:r>
-      <w:bookmarkStart w:id="26" w:name="_GoBack"/>
-      <w:bookmarkEnd w:id="26"/>
       <w:r>
         <w:rPr>
           <w:rFonts w:asciiTheme="minorHAnsi" w:hAnsiTheme="minorHAnsi" w:cstheme="minorHAnsi"/>
@@ -3473,12 +3471,12 @@
       <w:pPr>
         <w:pStyle w:val="Heading2"/>
         <w:rPr>
-          <w:ins w:id="27" w:author="Dave Bridges" w:date="2019-07-10T12:28:00Z"/>
+          <w:ins w:id="26" w:author="Dave Bridges" w:date="2019-07-10T12:28:00Z"/>
           <w:rFonts w:asciiTheme="minorHAnsi" w:hAnsiTheme="minorHAnsi" w:cstheme="minorHAnsi"/>
         </w:rPr>
       </w:pPr>
-      <w:bookmarkStart w:id="28" w:name="_Toc14032687"/>
-      <w:ins w:id="29" w:author="Dave Bridges" w:date="2019-07-10T12:26:00Z">
+      <w:bookmarkStart w:id="27" w:name="_Toc14032687"/>
+      <w:ins w:id="28" w:author="Dave Bridges" w:date="2019-07-10T12:26:00Z">
         <w:r>
           <w:rPr>
             <w:rFonts w:asciiTheme="minorHAnsi" w:hAnsiTheme="minorHAnsi" w:cstheme="minorHAnsi"/>
@@ -3486,14 +3484,14 @@
           <w:t>Glucocorticoid Excess Reduces Mammary Gland Development</w:t>
         </w:r>
       </w:ins>
-      <w:ins w:id="30" w:author="Dave Bridges" w:date="2019-07-10T12:28:00Z">
+      <w:ins w:id="29" w:author="Dave Bridges" w:date="2019-07-10T12:28:00Z">
         <w:r>
           <w:rPr>
             <w:rFonts w:asciiTheme="minorHAnsi" w:hAnsiTheme="minorHAnsi" w:cstheme="minorHAnsi"/>
           </w:rPr>
           <w:t xml:space="preserve"> and Function</w:t>
         </w:r>
-        <w:bookmarkEnd w:id="28"/>
+        <w:bookmarkEnd w:id="27"/>
       </w:ins>
     </w:p>
     <w:p>
@@ -3865,7 +3863,7 @@
         </w:rPr>
         <w:t>In the dexamethasone group, oxytocin and prolactin levels were lower than the control groups that received saline. Furthermore, pups of dexamethasone-treated rats gained less weight after nursing</w:t>
       </w:r>
-      <w:ins w:id="31" w:author="Dave Bridges" w:date="2019-07-10T12:28:00Z">
+      <w:ins w:id="30" w:author="Dave Bridges" w:date="2019-07-10T12:28:00Z">
         <w:r>
           <w:rPr>
             <w:rFonts w:asciiTheme="minorHAnsi" w:hAnsiTheme="minorHAnsi" w:cstheme="minorHAnsi"/>
@@ -4016,8 +4014,8 @@
         </w:rPr>
         <w:t xml:space="preserve">.  Furthermore, in preterm deliveries, maternal betamethasone treatment had a time-dependent </w:t>
       </w:r>
+      <w:commentRangeStart w:id="31"/>
       <w:commentRangeStart w:id="32"/>
-      <w:commentRangeStart w:id="33"/>
       <w:r>
         <w:rPr>
           <w:rFonts w:asciiTheme="minorHAnsi" w:hAnsiTheme="minorHAnsi" w:cstheme="minorHAnsi"/>
@@ -4026,21 +4024,21 @@
         </w:rPr>
         <w:t xml:space="preserve">effect </w:t>
       </w:r>
-      <w:commentRangeEnd w:id="32"/>
+      <w:commentRangeEnd w:id="31"/>
       <w:r>
         <w:rPr>
           <w:rStyle w:val="CommentReference"/>
           <w:rFonts w:asciiTheme="minorHAnsi" w:eastAsiaTheme="minorHAnsi" w:hAnsiTheme="minorHAnsi" w:cstheme="minorHAnsi"/>
         </w:rPr>
-        <w:commentReference w:id="32"/>
-      </w:r>
-      <w:commentRangeEnd w:id="33"/>
+        <w:commentReference w:id="31"/>
+      </w:r>
+      <w:commentRangeEnd w:id="32"/>
       <w:r>
         <w:rPr>
           <w:rStyle w:val="CommentReference"/>
           <w:rFonts w:asciiTheme="minorHAnsi" w:eastAsiaTheme="minorHAnsi" w:hAnsiTheme="minorHAnsi" w:cstheme="minorHAnsi"/>
         </w:rPr>
-        <w:commentReference w:id="33"/>
+        <w:commentReference w:id="32"/>
       </w:r>
       <w:r>
         <w:rPr>
@@ -4158,14 +4156,14 @@
           <w:rFonts w:asciiTheme="minorHAnsi" w:hAnsiTheme="minorHAnsi" w:cstheme="minorHAnsi"/>
         </w:rPr>
       </w:pPr>
-      <w:bookmarkStart w:id="34" w:name="_Toc14032688"/>
+      <w:bookmarkStart w:id="33" w:name="_Toc14032688"/>
       <w:r>
         <w:rPr>
           <w:rFonts w:asciiTheme="minorHAnsi" w:hAnsiTheme="minorHAnsi" w:cstheme="minorHAnsi"/>
         </w:rPr>
         <w:t>Glucocorticoid-Dependent Effects on Milk Composition</w:t>
       </w:r>
-      <w:bookmarkEnd w:id="34"/>
+      <w:bookmarkEnd w:id="33"/>
     </w:p>
     <w:p>
       <w:pPr>
@@ -4191,7 +4189,7 @@
         </w:rPr>
         <w:t xml:space="preserve">In most tissues, </w:t>
       </w:r>
-      <w:ins w:id="35" w:author="Dave Bridges" w:date="2019-07-10T12:31:00Z">
+      <w:ins w:id="34" w:author="Dave Bridges" w:date="2019-07-10T12:31:00Z">
         <w:r>
           <w:rPr>
             <w:rFonts w:asciiTheme="minorHAnsi" w:hAnsiTheme="minorHAnsi" w:cstheme="minorHAnsi"/>
@@ -4209,7 +4207,7 @@
         </w:rPr>
         <w:t>lucocorticoids reduce protein synthesis by inhibiting mTORC1</w:t>
       </w:r>
-      <w:ins w:id="36" w:author="Dave Bridges" w:date="2019-07-10T12:30:00Z">
+      <w:ins w:id="35" w:author="Dave Bridges" w:date="2019-07-10T12:30:00Z">
         <w:r>
           <w:rPr>
             <w:rFonts w:asciiTheme="minorHAnsi" w:hAnsiTheme="minorHAnsi" w:cstheme="minorHAnsi"/>
@@ -4218,7 +4216,7 @@
           </w:rPr>
           <w:t xml:space="preserve"> and activating </w:t>
         </w:r>
-        <w:commentRangeStart w:id="37"/>
+        <w:commentRangeStart w:id="36"/>
         <w:r>
           <w:rPr>
             <w:rFonts w:asciiTheme="minorHAnsi" w:hAnsiTheme="minorHAnsi" w:cstheme="minorHAnsi"/>
@@ -4236,13 +4234,13 @@
         </w:rPr>
         <w:t xml:space="preserve"> </w:t>
       </w:r>
-      <w:commentRangeEnd w:id="37"/>
+      <w:commentRangeEnd w:id="36"/>
       <w:r>
         <w:rPr>
           <w:rStyle w:val="CommentReference"/>
           <w:rFonts w:asciiTheme="minorHAnsi" w:eastAsiaTheme="minorHAnsi" w:hAnsiTheme="minorHAnsi" w:cstheme="minorHAnsi"/>
         </w:rPr>
-        <w:commentReference w:id="37"/>
+        <w:commentReference w:id="36"/>
       </w:r>
       <w:r>
         <w:rPr>
@@ -4344,7 +4342,7 @@
         </w:rPr>
         <w:t xml:space="preserve">Dexamethasone exposure in cows reduced milk output </w:t>
       </w:r>
-      <w:ins w:id="38" w:author="Microsoft Office User" w:date="2019-07-14T21:05:00Z">
+      <w:ins w:id="37" w:author="Microsoft Office User" w:date="2019-07-14T21:05:00Z">
         <w:r>
           <w:rPr>
             <w:rFonts w:asciiTheme="minorHAnsi" w:hAnsiTheme="minorHAnsi" w:cstheme="minorHAnsi"/>
@@ -4728,7 +4726,7 @@
           <w:szCs w:val="22"/>
         </w:rPr>
       </w:pPr>
-      <w:commentRangeStart w:id="39"/>
+      <w:commentRangeStart w:id="38"/>
       <w:r>
         <w:rPr>
           <w:rFonts w:asciiTheme="minorHAnsi" w:hAnsiTheme="minorHAnsi" w:cstheme="minorHAnsi"/>
@@ -4988,19 +4986,19 @@
         </w:rPr>
         <w:t>.</w:t>
       </w:r>
-      <w:commentRangeEnd w:id="39"/>
+      <w:commentRangeEnd w:id="38"/>
       <w:r>
         <w:rPr>
           <w:rStyle w:val="CommentReference"/>
           <w:rFonts w:asciiTheme="minorHAnsi" w:eastAsiaTheme="minorHAnsi" w:hAnsiTheme="minorHAnsi" w:cstheme="minorHAnsi"/>
         </w:rPr>
-        <w:commentReference w:id="39"/>
+        <w:commentReference w:id="38"/>
       </w:r>
     </w:p>
     <w:p>
       <w:pPr>
         <w:rPr>
-          <w:ins w:id="40" w:author="Dave Bridges" w:date="2019-07-10T12:34:00Z"/>
+          <w:ins w:id="39" w:author="Dave Bridges" w:date="2019-07-10T12:34:00Z"/>
           <w:rFonts w:asciiTheme="minorHAnsi" w:hAnsiTheme="minorHAnsi" w:cstheme="minorHAnsi"/>
           <w:sz w:val="22"/>
           <w:szCs w:val="22"/>
@@ -5014,25 +5012,25 @@
           <w:rFonts w:asciiTheme="minorHAnsi" w:hAnsiTheme="minorHAnsi" w:cstheme="minorHAnsi"/>
         </w:rPr>
       </w:pPr>
-      <w:bookmarkStart w:id="41" w:name="_Toc14032689"/>
+      <w:bookmarkStart w:id="40" w:name="_Toc14032689"/>
       <w:r>
         <w:rPr>
           <w:rFonts w:asciiTheme="minorHAnsi" w:hAnsiTheme="minorHAnsi" w:cstheme="minorHAnsi"/>
         </w:rPr>
         <w:t>Effects of Lactational Glucocorticoid Exposure on Offspring Health</w:t>
       </w:r>
-      <w:bookmarkEnd w:id="41"/>
+      <w:bookmarkEnd w:id="40"/>
     </w:p>
     <w:p>
       <w:pPr>
         <w:rPr>
-          <w:del w:id="42" w:author="Dave Bridges" w:date="2019-07-10T12:35:00Z"/>
+          <w:del w:id="41" w:author="Dave Bridges" w:date="2019-07-10T12:35:00Z"/>
           <w:rFonts w:asciiTheme="minorHAnsi" w:hAnsiTheme="minorHAnsi" w:cstheme="minorHAnsi"/>
           <w:sz w:val="22"/>
           <w:szCs w:val="22"/>
         </w:rPr>
       </w:pPr>
-      <w:del w:id="43" w:author="Dave Bridges" w:date="2019-07-10T12:35:00Z">
+      <w:del w:id="42" w:author="Dave Bridges" w:date="2019-07-10T12:35:00Z">
         <w:r>
           <w:rPr>
             <w:rFonts w:asciiTheme="minorHAnsi" w:hAnsiTheme="minorHAnsi" w:cstheme="minorHAnsi"/>
@@ -5266,13 +5264,13 @@
     <w:p>
       <w:pPr>
         <w:rPr>
-          <w:ins w:id="44" w:author="Dave Bridges" w:date="2019-07-10T12:38:00Z"/>
+          <w:ins w:id="43" w:author="Dave Bridges" w:date="2019-07-10T12:38:00Z"/>
           <w:rFonts w:asciiTheme="minorHAnsi" w:hAnsiTheme="minorHAnsi" w:cstheme="minorHAnsi"/>
           <w:sz w:val="22"/>
           <w:szCs w:val="22"/>
         </w:rPr>
       </w:pPr>
-      <w:del w:id="45" w:author="Dave Bridges" w:date="2019-07-10T12:36:00Z">
+      <w:del w:id="44" w:author="Dave Bridges" w:date="2019-07-10T12:36:00Z">
         <w:r>
           <w:rPr>
             <w:rFonts w:asciiTheme="minorHAnsi" w:hAnsiTheme="minorHAnsi" w:cstheme="minorHAnsi"/>
@@ -5314,7 +5312,7 @@
         </w:rPr>
         <w:t xml:space="preserve">on the offspring remain largely unknown. Children of mothers who used glucocorticoids during pregnancy had an </w:t>
       </w:r>
-      <w:commentRangeStart w:id="46"/>
+      <w:commentRangeStart w:id="45"/>
       <w:r>
         <w:rPr>
           <w:rFonts w:asciiTheme="minorHAnsi" w:hAnsiTheme="minorHAnsi" w:cstheme="minorHAnsi"/>
@@ -5323,13 +5321,13 @@
         </w:rPr>
         <w:t xml:space="preserve">altered </w:t>
       </w:r>
-      <w:commentRangeEnd w:id="46"/>
+      <w:commentRangeEnd w:id="45"/>
       <w:r>
         <w:rPr>
           <w:rStyle w:val="CommentReference"/>
           <w:rFonts w:asciiTheme="minorHAnsi" w:eastAsiaTheme="minorHAnsi" w:hAnsiTheme="minorHAnsi" w:cstheme="minorHAnsi"/>
         </w:rPr>
-        <w:commentReference w:id="46"/>
+        <w:commentReference w:id="45"/>
       </w:r>
       <w:r>
         <w:rPr>
@@ -5426,7 +5424,7 @@
         </w:rPr>
         <w:t>. The effects of corticosteroid use further manifest</w:t>
       </w:r>
-      <w:ins w:id="47" w:author="Dave Bridges" w:date="2019-07-10T12:36:00Z">
+      <w:ins w:id="46" w:author="Dave Bridges" w:date="2019-07-10T12:36:00Z">
         <w:r>
           <w:rPr>
             <w:rFonts w:asciiTheme="minorHAnsi" w:hAnsiTheme="minorHAnsi" w:cstheme="minorHAnsi"/>
@@ -5512,7 +5510,7 @@
         </w:rPr>
         <w:t xml:space="preserve">. Animal studies show that offspring of glucocorticoid-treated mothers are at higher risk for developing adult-onset diseases with hyperinsulinemia, hyperglycemia, increased blood pressure and impaired kidney function </w:t>
       </w:r>
-      <w:commentRangeStart w:id="48"/>
+      <w:commentRangeStart w:id="47"/>
       <w:r>
         <w:rPr>
           <w:rFonts w:asciiTheme="minorHAnsi" w:hAnsiTheme="minorHAnsi" w:cstheme="minorHAnsi"/>
@@ -5581,13 +5579,13 @@
         </w:rPr>
         <w:t>.</w:t>
       </w:r>
-      <w:commentRangeEnd w:id="48"/>
+      <w:commentRangeEnd w:id="47"/>
       <w:r>
         <w:rPr>
           <w:rStyle w:val="CommentReference"/>
           <w:rFonts w:asciiTheme="minorHAnsi" w:eastAsiaTheme="minorHAnsi" w:hAnsiTheme="minorHAnsi" w:cstheme="minorHAnsi"/>
         </w:rPr>
-        <w:commentReference w:id="48"/>
+        <w:commentReference w:id="47"/>
       </w:r>
       <w:r>
         <w:rPr>
@@ -5669,7 +5667,7 @@
     <w:p>
       <w:pPr>
         <w:rPr>
-          <w:ins w:id="49" w:author="Dave Bridges" w:date="2019-07-10T12:38:00Z"/>
+          <w:ins w:id="48" w:author="Dave Bridges" w:date="2019-07-10T12:38:00Z"/>
           <w:rFonts w:asciiTheme="minorHAnsi" w:hAnsiTheme="minorHAnsi" w:cstheme="minorHAnsi"/>
           <w:sz w:val="22"/>
           <w:szCs w:val="22"/>
@@ -5692,7 +5690,7 @@
         </w:rPr>
         <w:t xml:space="preserve">In </w:t>
       </w:r>
-      <w:ins w:id="50" w:author="Dave Bridges" w:date="2019-07-10T12:39:00Z">
+      <w:ins w:id="49" w:author="Dave Bridges" w:date="2019-07-10T12:39:00Z">
         <w:r>
           <w:rPr>
             <w:rFonts w:asciiTheme="minorHAnsi" w:hAnsiTheme="minorHAnsi" w:cstheme="minorHAnsi"/>
@@ -5710,7 +5708,7 @@
         </w:rPr>
         <w:t xml:space="preserve">lactating rats, </w:t>
       </w:r>
-      <w:ins w:id="51" w:author="Dave Bridges" w:date="2019-07-10T12:39:00Z">
+      <w:ins w:id="50" w:author="Dave Bridges" w:date="2019-07-10T12:39:00Z">
         <w:r>
           <w:rPr>
             <w:rFonts w:asciiTheme="minorHAnsi" w:hAnsiTheme="minorHAnsi" w:cstheme="minorHAnsi"/>
@@ -6100,14 +6098,14 @@
           <w:rFonts w:asciiTheme="minorHAnsi" w:hAnsiTheme="minorHAnsi" w:cstheme="minorHAnsi"/>
         </w:rPr>
       </w:pPr>
-      <w:bookmarkStart w:id="52" w:name="_Toc14032690"/>
+      <w:bookmarkStart w:id="51" w:name="_Toc14032690"/>
       <w:r>
         <w:rPr>
           <w:rFonts w:asciiTheme="minorHAnsi" w:hAnsiTheme="minorHAnsi" w:cstheme="minorHAnsi"/>
         </w:rPr>
         <w:t>Experimental Design</w:t>
       </w:r>
-      <w:bookmarkEnd w:id="52"/>
+      <w:bookmarkEnd w:id="51"/>
     </w:p>
     <w:p>
       <w:pPr>
@@ -6125,7 +6123,7 @@
         </w:rPr>
         <w:t xml:space="preserve">To assess the effects of glucocorticoids on milk production and milk volume, we will </w:t>
       </w:r>
-      <w:commentRangeStart w:id="53"/>
+      <w:commentRangeStart w:id="52"/>
       <w:r>
         <w:rPr>
           <w:rFonts w:asciiTheme="minorHAnsi" w:hAnsiTheme="minorHAnsi" w:cstheme="minorHAnsi"/>
@@ -6160,13 +6158,13 @@
         </w:rPr>
         <w:t xml:space="preserve"> (n=X for each of the four groups)</w:t>
       </w:r>
-      <w:commentRangeEnd w:id="53"/>
+      <w:commentRangeEnd w:id="52"/>
       <w:r>
         <w:rPr>
           <w:rStyle w:val="CommentReference"/>
           <w:rFonts w:asciiTheme="minorHAnsi" w:eastAsiaTheme="minorHAnsi" w:hAnsiTheme="minorHAnsi" w:cstheme="minorHAnsi"/>
         </w:rPr>
-        <w:commentReference w:id="53"/>
+        <w:commentReference w:id="52"/>
       </w:r>
       <w:r>
         <w:rPr>
@@ -6684,14 +6682,14 @@
           <w:rFonts w:asciiTheme="minorHAnsi" w:hAnsiTheme="minorHAnsi" w:cstheme="minorHAnsi"/>
         </w:rPr>
       </w:pPr>
-      <w:bookmarkStart w:id="54" w:name="_Toc14032691"/>
+      <w:bookmarkStart w:id="53" w:name="_Toc14032691"/>
       <w:r>
         <w:rPr>
           <w:rFonts w:asciiTheme="minorHAnsi" w:hAnsiTheme="minorHAnsi" w:cstheme="minorHAnsi"/>
         </w:rPr>
         <w:t>Figure 1: Diagram representing the experimental design and respective timeline</w:t>
       </w:r>
-      <w:bookmarkEnd w:id="54"/>
+      <w:bookmarkEnd w:id="53"/>
     </w:p>
     <w:p>
       <w:pPr>
@@ -6699,18 +6697,18 @@
           <w:rFonts w:asciiTheme="minorHAnsi" w:hAnsiTheme="minorHAnsi" w:cstheme="minorHAnsi"/>
         </w:rPr>
       </w:pPr>
-      <w:commentRangeStart w:id="55"/>
-      <w:commentRangeStart w:id="56"/>
-      <w:r>
-        <w:rPr>
-          <w:rFonts w:asciiTheme="minorHAnsi" w:hAnsiTheme="minorHAnsi" w:cstheme="minorHAnsi"/>
-          <w:noProof/>
+      <w:r>
+        <w:rPr>
+          <w:rFonts w:asciiTheme="minorHAnsi" w:eastAsiaTheme="minorHAnsi" w:hAnsiTheme="minorHAnsi" w:cstheme="minorHAnsi"/>
+          <w:noProof/>
+          <w:sz w:val="16"/>
+          <w:szCs w:val="16"/>
         </w:rPr>
         <w:drawing>
-          <wp:inline distT="0" distB="0" distL="0" distR="0" wp14:anchorId="7BF555FB" wp14:editId="58F1179B">
-            <wp:extent cx="4123055" cy="1638300"/>
+          <wp:inline distT="0" distB="0" distL="0" distR="0" wp14:anchorId="780FEC7D" wp14:editId="774F0429">
+            <wp:extent cx="6058328" cy="2211356"/>
             <wp:effectExtent l="0" t="0" r="0" b="0"/>
-            <wp:docPr id="2" name="Picture 2"/>
+            <wp:docPr id="4" name="Picture 4"/>
             <wp:cNvGraphicFramePr>
               <a:graphicFrameLocks xmlns:a="http://schemas.openxmlformats.org/drawingml/2006/main" noChangeAspect="1"/>
             </wp:cNvGraphicFramePr>
@@ -6718,7 +6716,7 @@
               <a:graphicData uri="http://schemas.openxmlformats.org/drawingml/2006/picture">
                 <pic:pic xmlns:pic="http://schemas.openxmlformats.org/drawingml/2006/picture">
                   <pic:nvPicPr>
-                    <pic:cNvPr id="2" name="Aim 2 Cohort Figure.pdf"/>
+                    <pic:cNvPr id="4" name="Aim 2 Cohort Figure 1.pdf"/>
                     <pic:cNvPicPr/>
                   </pic:nvPicPr>
                   <pic:blipFill rotWithShape="1">
@@ -6729,13 +6727,13 @@
                         </a:ext>
                       </a:extLst>
                     </a:blip>
-                    <a:srcRect l="-1" t="5713" r="60649" b="66466"/>
+                    <a:srcRect r="27315" b="52807"/>
                     <a:stretch/>
                   </pic:blipFill>
                   <pic:spPr bwMode="auto">
                     <a:xfrm>
                       <a:off x="0" y="0"/>
-                      <a:ext cx="4123055" cy="1638300"/>
+                      <a:ext cx="6078451" cy="2218701"/>
                     </a:xfrm>
                     <a:prstGeom prst="rect">
                       <a:avLst/>
@@ -6755,22 +6753,8 @@
           </wp:inline>
         </w:drawing>
       </w:r>
-      <w:commentRangeEnd w:id="55"/>
-      <w:r>
-        <w:rPr>
-          <w:rStyle w:val="CommentReference"/>
-          <w:rFonts w:asciiTheme="minorHAnsi" w:eastAsiaTheme="minorHAnsi" w:hAnsiTheme="minorHAnsi" w:cstheme="minorHAnsi"/>
-        </w:rPr>
-        <w:commentReference w:id="55"/>
-      </w:r>
-      <w:commentRangeEnd w:id="56"/>
-      <w:r>
-        <w:rPr>
-          <w:rStyle w:val="CommentReference"/>
-          <w:rFonts w:asciiTheme="minorHAnsi" w:eastAsiaTheme="minorHAnsi" w:hAnsiTheme="minorHAnsi" w:cstheme="minorHAnsi"/>
-        </w:rPr>
-        <w:commentReference w:id="56"/>
-      </w:r>
+      <w:bookmarkStart w:id="54" w:name="_GoBack"/>
+      <w:bookmarkEnd w:id="54"/>
     </w:p>
     <w:p>
       <w:pPr>
@@ -6779,34 +6763,289 @@
           <w:rFonts w:asciiTheme="minorHAnsi" w:hAnsiTheme="minorHAnsi" w:cstheme="minorHAnsi"/>
         </w:rPr>
       </w:pPr>
-      <w:bookmarkStart w:id="57" w:name="_Toc14032692"/>
+      <w:bookmarkStart w:id="55" w:name="_Toc14032692"/>
       <w:r>
         <w:rPr>
           <w:rFonts w:asciiTheme="minorHAnsi" w:hAnsiTheme="minorHAnsi" w:cstheme="minorHAnsi"/>
         </w:rPr>
         <w:t>Methods</w:t>
+      </w:r>
+      <w:bookmarkEnd w:id="55"/>
+    </w:p>
+    <w:p>
+      <w:pPr>
+        <w:pStyle w:val="Heading2"/>
+        <w:rPr>
+          <w:rFonts w:asciiTheme="minorHAnsi" w:hAnsiTheme="minorHAnsi" w:cstheme="minorHAnsi"/>
+        </w:rPr>
+      </w:pPr>
+      <w:bookmarkStart w:id="56" w:name="_Toc14032693"/>
+      <w:r>
+        <w:rPr>
+          <w:rFonts w:asciiTheme="minorHAnsi" w:hAnsiTheme="minorHAnsi" w:cstheme="minorHAnsi"/>
+        </w:rPr>
+        <w:t xml:space="preserve">Dexamethasone </w:t>
+      </w:r>
+      <w:r>
+        <w:rPr>
+          <w:rFonts w:asciiTheme="minorHAnsi" w:hAnsiTheme="minorHAnsi" w:cstheme="minorHAnsi"/>
+        </w:rPr>
+        <w:t>Exposure</w:t>
+      </w:r>
+      <w:bookmarkEnd w:id="56"/>
+    </w:p>
+    <w:p>
+      <w:pPr>
+        <w:rPr>
+          <w:rFonts w:asciiTheme="minorHAnsi" w:hAnsiTheme="minorHAnsi" w:cstheme="minorHAnsi"/>
+          <w:sz w:val="22"/>
+          <w:szCs w:val="22"/>
+        </w:rPr>
+      </w:pPr>
+      <w:r>
+        <w:rPr>
+          <w:rFonts w:asciiTheme="minorHAnsi" w:hAnsiTheme="minorHAnsi" w:cstheme="minorHAnsi"/>
+          <w:sz w:val="22"/>
+          <w:szCs w:val="22"/>
+        </w:rPr>
+        <w:t>Water-soluble dexamethasone (Sigma) will be prepared at a concentration of 53 mg/L, which our previous work shown results in a dose of approximately 1 mg/kg/day in non-nursing mice.</w:t>
+      </w:r>
+    </w:p>
+    <w:p>
+      <w:pPr>
+        <w:rPr>
+          <w:rFonts w:asciiTheme="minorHAnsi" w:hAnsiTheme="minorHAnsi" w:cstheme="minorHAnsi"/>
+          <w:sz w:val="22"/>
+          <w:szCs w:val="22"/>
+        </w:rPr>
+      </w:pPr>
+      <w:r>
+        <w:rPr>
+          <w:rFonts w:asciiTheme="minorHAnsi" w:hAnsiTheme="minorHAnsi" w:cstheme="minorHAnsi"/>
+          <w:sz w:val="22"/>
+          <w:szCs w:val="22"/>
+        </w:rPr>
+        <w:t>If the dam is single housed or with nursing pups:</w:t>
+      </w:r>
+    </w:p>
+    <w:p>
+      <w:pPr>
+        <w:ind w:left="720"/>
+        <w:rPr>
+          <w:rFonts w:asciiTheme="minorHAnsi" w:hAnsiTheme="minorHAnsi" w:cstheme="minorHAnsi"/>
+          <w:sz w:val="22"/>
+          <w:szCs w:val="22"/>
+        </w:rPr>
+      </w:pPr>
+      <w:r>
+        <w:rPr>
+          <w:rFonts w:asciiTheme="minorHAnsi" w:hAnsiTheme="minorHAnsi" w:cstheme="minorHAnsi"/>
+          <w:sz w:val="22"/>
+          <w:szCs w:val="22"/>
+        </w:rPr>
+        <w:t xml:space="preserve">(the new added total water/dexamethasone- the last measurement’s water/dexamethasone) / # of days between measurements </w:t>
+      </w:r>
+    </w:p>
+    <w:p>
+      <w:pPr>
+        <w:rPr>
+          <w:rFonts w:asciiTheme="minorHAnsi" w:hAnsiTheme="minorHAnsi" w:cstheme="minorHAnsi"/>
+          <w:sz w:val="22"/>
+          <w:szCs w:val="22"/>
+        </w:rPr>
+      </w:pPr>
+      <w:r>
+        <w:rPr>
+          <w:rFonts w:asciiTheme="minorHAnsi" w:hAnsiTheme="minorHAnsi" w:cstheme="minorHAnsi"/>
+          <w:sz w:val="22"/>
+          <w:szCs w:val="22"/>
+        </w:rPr>
+        <w:t>If more than one adult mouse is in the cage (when the male is breeding in the same cage), food intake will be calculated as follows:</w:t>
+      </w:r>
+    </w:p>
+    <w:p>
+      <w:pPr>
+        <w:ind w:left="720"/>
+        <w:rPr>
+          <w:rFonts w:asciiTheme="minorHAnsi" w:hAnsiTheme="minorHAnsi" w:cstheme="minorHAnsi"/>
+          <w:sz w:val="22"/>
+          <w:szCs w:val="22"/>
+        </w:rPr>
+      </w:pPr>
+      <w:r>
+        <w:rPr>
+          <w:rFonts w:asciiTheme="minorHAnsi" w:hAnsiTheme="minorHAnsi" w:cstheme="minorHAnsi"/>
+          <w:sz w:val="22"/>
+          <w:szCs w:val="22"/>
+        </w:rPr>
+        <w:t>(the new added total water/dexamethasone - the last measurement’s water/dexamethasone) * #of days between measurements / sum of days spent by each mouse in that cage between measurements</w:t>
+      </w:r>
+    </w:p>
+    <w:p>
+      <w:pPr>
+        <w:pStyle w:val="Heading2"/>
+        <w:rPr>
+          <w:rFonts w:asciiTheme="minorHAnsi" w:hAnsiTheme="minorHAnsi" w:cstheme="minorHAnsi"/>
+        </w:rPr>
+      </w:pPr>
+      <w:bookmarkStart w:id="57" w:name="_Toc14032694"/>
+      <w:r>
+        <w:rPr>
+          <w:rFonts w:asciiTheme="minorHAnsi" w:hAnsiTheme="minorHAnsi" w:cstheme="minorHAnsi"/>
+        </w:rPr>
+        <w:t>Food Intake</w:t>
       </w:r>
       <w:bookmarkEnd w:id="57"/>
     </w:p>
     <w:p>
       <w:pPr>
+        <w:rPr>
+          <w:rFonts w:asciiTheme="minorHAnsi" w:hAnsiTheme="minorHAnsi" w:cstheme="minorHAnsi"/>
+          <w:sz w:val="22"/>
+          <w:szCs w:val="22"/>
+        </w:rPr>
+      </w:pPr>
+      <w:r>
+        <w:rPr>
+          <w:rFonts w:asciiTheme="minorHAnsi" w:hAnsiTheme="minorHAnsi" w:cstheme="minorHAnsi"/>
+          <w:sz w:val="22"/>
+          <w:szCs w:val="22"/>
+        </w:rPr>
+        <w:t xml:space="preserve">Food will be weighed </w:t>
+      </w:r>
+      <w:r>
+        <w:rPr>
+          <w:rFonts w:asciiTheme="minorHAnsi" w:hAnsiTheme="minorHAnsi" w:cstheme="minorHAnsi"/>
+          <w:sz w:val="22"/>
+          <w:szCs w:val="22"/>
+        </w:rPr>
+        <w:t xml:space="preserve">when the breeding cages are set up for mating. The weight of the dam’s food will be recorded three times weekly every Monday, Wednesday, and Friday. Food will also be weighed at delivery for the dam. Food will be topped off to ~400g weekly every Friday. Food intake will be calculated as: </w:t>
+      </w:r>
+    </w:p>
+    <w:p>
+      <w:pPr>
+        <w:rPr>
+          <w:rFonts w:asciiTheme="minorHAnsi" w:hAnsiTheme="minorHAnsi" w:cstheme="minorHAnsi"/>
+          <w:sz w:val="22"/>
+          <w:szCs w:val="22"/>
+        </w:rPr>
+      </w:pPr>
+      <w:r>
+        <w:rPr>
+          <w:rFonts w:asciiTheme="minorHAnsi" w:hAnsiTheme="minorHAnsi" w:cstheme="minorHAnsi"/>
+          <w:sz w:val="22"/>
+          <w:szCs w:val="22"/>
+        </w:rPr>
+        <w:t xml:space="preserve">If the dam is single housed or with </w:t>
+      </w:r>
+      <w:r>
+        <w:rPr>
+          <w:rFonts w:asciiTheme="minorHAnsi" w:hAnsiTheme="minorHAnsi" w:cstheme="minorHAnsi"/>
+          <w:sz w:val="22"/>
+          <w:szCs w:val="22"/>
+        </w:rPr>
+        <w:t xml:space="preserve">nursing </w:t>
+      </w:r>
+      <w:r>
+        <w:rPr>
+          <w:rFonts w:asciiTheme="minorHAnsi" w:hAnsiTheme="minorHAnsi" w:cstheme="minorHAnsi"/>
+          <w:sz w:val="22"/>
+          <w:szCs w:val="22"/>
+        </w:rPr>
+        <w:t>pups:</w:t>
+      </w:r>
+    </w:p>
+    <w:p>
+      <w:pPr>
+        <w:ind w:left="720"/>
+        <w:rPr>
+          <w:rFonts w:asciiTheme="minorHAnsi" w:hAnsiTheme="minorHAnsi" w:cstheme="minorHAnsi"/>
+          <w:sz w:val="22"/>
+          <w:szCs w:val="22"/>
+        </w:rPr>
+      </w:pPr>
+      <w:r>
+        <w:rPr>
+          <w:rFonts w:asciiTheme="minorHAnsi" w:hAnsiTheme="minorHAnsi" w:cstheme="minorHAnsi"/>
+          <w:sz w:val="22"/>
+          <w:szCs w:val="22"/>
+        </w:rPr>
+        <w:t xml:space="preserve">(the new added total food weight - the last measurement’s food weight) / # of days between measurements </w:t>
+      </w:r>
+    </w:p>
+    <w:p>
+      <w:pPr>
+        <w:rPr>
+          <w:rFonts w:asciiTheme="minorHAnsi" w:hAnsiTheme="minorHAnsi" w:cstheme="minorHAnsi"/>
+          <w:sz w:val="22"/>
+          <w:szCs w:val="22"/>
+        </w:rPr>
+      </w:pPr>
+      <w:r>
+        <w:rPr>
+          <w:rFonts w:asciiTheme="minorHAnsi" w:hAnsiTheme="minorHAnsi" w:cstheme="minorHAnsi"/>
+          <w:sz w:val="22"/>
+          <w:szCs w:val="22"/>
+        </w:rPr>
+        <w:t>If more than one adult mouse is in the cage (w</w:t>
+      </w:r>
+      <w:r>
+        <w:rPr>
+          <w:rFonts w:asciiTheme="minorHAnsi" w:hAnsiTheme="minorHAnsi" w:cstheme="minorHAnsi"/>
+          <w:sz w:val="22"/>
+          <w:szCs w:val="22"/>
+        </w:rPr>
+        <w:t>hen the male is breeding in</w:t>
+      </w:r>
+      <w:r>
+        <w:rPr>
+          <w:rFonts w:asciiTheme="minorHAnsi" w:hAnsiTheme="minorHAnsi" w:cstheme="minorHAnsi"/>
+          <w:sz w:val="22"/>
+          <w:szCs w:val="22"/>
+        </w:rPr>
+        <w:t xml:space="preserve"> the same cage, or when weaned offspring are housed together)</w:t>
+      </w:r>
+      <w:r>
+        <w:rPr>
+          <w:rFonts w:asciiTheme="minorHAnsi" w:hAnsiTheme="minorHAnsi" w:cstheme="minorHAnsi"/>
+          <w:sz w:val="22"/>
+          <w:szCs w:val="22"/>
+        </w:rPr>
+        <w:t>, food intake will be calculated as follows:</w:t>
+      </w:r>
+    </w:p>
+    <w:p>
+      <w:pPr>
+        <w:ind w:left="720"/>
+        <w:rPr>
+          <w:rFonts w:asciiTheme="minorHAnsi" w:hAnsiTheme="minorHAnsi" w:cstheme="minorHAnsi"/>
+          <w:sz w:val="22"/>
+          <w:szCs w:val="22"/>
+        </w:rPr>
+      </w:pPr>
+      <w:r>
+        <w:rPr>
+          <w:rFonts w:asciiTheme="minorHAnsi" w:hAnsiTheme="minorHAnsi" w:cstheme="minorHAnsi"/>
+          <w:sz w:val="22"/>
+          <w:szCs w:val="22"/>
+        </w:rPr>
+        <w:lastRenderedPageBreak/>
+        <w:t>(the new added total food weight - the last measurement’s food weight) * #of days between measurements / sum of days spent by each mouse in that cage between measurements</w:t>
+      </w:r>
+    </w:p>
+    <w:p>
+      <w:pPr>
         <w:pStyle w:val="Heading2"/>
         <w:rPr>
           <w:rFonts w:asciiTheme="minorHAnsi" w:hAnsiTheme="minorHAnsi" w:cstheme="minorHAnsi"/>
         </w:rPr>
       </w:pPr>
-      <w:bookmarkStart w:id="58" w:name="_Toc14032693"/>
-      <w:r>
-        <w:rPr>
-          <w:rFonts w:asciiTheme="minorHAnsi" w:hAnsiTheme="minorHAnsi" w:cstheme="minorHAnsi"/>
-        </w:rPr>
-        <w:t xml:space="preserve">Dexamethasone </w:t>
-      </w:r>
-      <w:r>
-        <w:rPr>
-          <w:rFonts w:asciiTheme="minorHAnsi" w:hAnsiTheme="minorHAnsi" w:cstheme="minorHAnsi"/>
-        </w:rPr>
-        <w:t>Exposure</w:t>
+      <w:bookmarkStart w:id="58" w:name="_Toc14032695"/>
+      <w:r>
+        <w:rPr>
+          <w:rFonts w:asciiTheme="minorHAnsi" w:hAnsiTheme="minorHAnsi" w:cstheme="minorHAnsi"/>
+        </w:rPr>
+        <w:t>Body Composition</w:t>
       </w:r>
       <w:bookmarkEnd w:id="58"/>
     </w:p>
@@ -6824,77 +7063,47 @@
           <w:sz w:val="22"/>
           <w:szCs w:val="22"/>
         </w:rPr>
-        <w:t>Water-soluble dexamethasone (Sigma) will be prepared at a concentration of 53 mg/L, which our previous work shown results in a dose of approximately 1 mg/kg/day in non-nursing mice.</w:t>
-      </w:r>
-    </w:p>
-    <w:p>
-      <w:pPr>
-        <w:rPr>
-          <w:rFonts w:asciiTheme="minorHAnsi" w:hAnsiTheme="minorHAnsi" w:cstheme="minorHAnsi"/>
-          <w:sz w:val="22"/>
-          <w:szCs w:val="22"/>
-        </w:rPr>
-      </w:pPr>
-      <w:r>
-        <w:rPr>
-          <w:rFonts w:asciiTheme="minorHAnsi" w:hAnsiTheme="minorHAnsi" w:cstheme="minorHAnsi"/>
-          <w:sz w:val="22"/>
-          <w:szCs w:val="22"/>
-        </w:rPr>
-        <w:t>If the dam is single housed or with nursing pups:</w:t>
-      </w:r>
-    </w:p>
-    <w:p>
-      <w:pPr>
-        <w:ind w:left="720"/>
-        <w:rPr>
-          <w:rFonts w:asciiTheme="minorHAnsi" w:hAnsiTheme="minorHAnsi" w:cstheme="minorHAnsi"/>
-          <w:sz w:val="22"/>
-          <w:szCs w:val="22"/>
-        </w:rPr>
-      </w:pPr>
-      <w:r>
-        <w:rPr>
-          <w:rFonts w:asciiTheme="minorHAnsi" w:hAnsiTheme="minorHAnsi" w:cstheme="minorHAnsi"/>
-          <w:sz w:val="22"/>
-          <w:szCs w:val="22"/>
-        </w:rPr>
-        <w:t xml:space="preserve">(the new added total water/dexamethasone- the last measurement’s water/dexamethasone) / # of days between measurements </w:t>
-      </w:r>
-    </w:p>
-    <w:p>
-      <w:pPr>
-        <w:rPr>
-          <w:rFonts w:asciiTheme="minorHAnsi" w:hAnsiTheme="minorHAnsi" w:cstheme="minorHAnsi"/>
-          <w:sz w:val="22"/>
-          <w:szCs w:val="22"/>
-        </w:rPr>
-      </w:pPr>
-      <w:r>
-        <w:rPr>
-          <w:rFonts w:asciiTheme="minorHAnsi" w:hAnsiTheme="minorHAnsi" w:cstheme="minorHAnsi"/>
-          <w:sz w:val="22"/>
-          <w:szCs w:val="22"/>
-        </w:rPr>
-        <w:t>If more than one adult mouse is in the cage (when the male is breeding in the same cage), food intake will be calculated as follows:</w:t>
-      </w:r>
-    </w:p>
-    <w:p>
-      <w:pPr>
-        <w:ind w:left="720"/>
-        <w:rPr>
-          <w:rFonts w:asciiTheme="minorHAnsi" w:hAnsiTheme="minorHAnsi" w:cstheme="minorHAnsi"/>
-          <w:sz w:val="22"/>
-          <w:szCs w:val="22"/>
-        </w:rPr>
-      </w:pPr>
-      <w:r>
-        <w:rPr>
-          <w:rFonts w:asciiTheme="minorHAnsi" w:hAnsiTheme="minorHAnsi" w:cstheme="minorHAnsi"/>
-          <w:sz w:val="22"/>
-          <w:szCs w:val="22"/>
-        </w:rPr>
-        <w:t>(the new added total water/dexamethasone - the last measurement’s water/dexamethasone) * #of days between measurements / sum of days spent by each mouse in that cage between measurements</w:t>
+        <w:t xml:space="preserve">Mice will be weighed by using dynamic weighing to capture accurate </w:t>
+      </w:r>
+      <w:r>
+        <w:rPr>
+          <w:rFonts w:asciiTheme="minorHAnsi" w:hAnsiTheme="minorHAnsi" w:cstheme="minorHAnsi"/>
+          <w:sz w:val="22"/>
+          <w:szCs w:val="22"/>
+        </w:rPr>
+        <w:t>weight using a digital scale. The weight will be recorde</w:t>
+      </w:r>
+      <w:r>
+        <w:rPr>
+          <w:rFonts w:asciiTheme="minorHAnsi" w:hAnsiTheme="minorHAnsi" w:cstheme="minorHAnsi"/>
+          <w:sz w:val="22"/>
+          <w:szCs w:val="22"/>
+        </w:rPr>
+        <w:t>d</w:t>
+      </w:r>
+      <w:r>
+        <w:rPr>
+          <w:rFonts w:asciiTheme="minorHAnsi" w:hAnsiTheme="minorHAnsi" w:cstheme="minorHAnsi"/>
+          <w:sz w:val="22"/>
+          <w:szCs w:val="22"/>
+        </w:rPr>
+        <w:t xml:space="preserve"> along with the mouse ear tag number. The mouse will be gently placed in the MRI tube with the plunger slightly compressing along the mouse body to ensure it cannot move during the measurement. </w:t>
+      </w:r>
+      <w:r>
+        <w:rPr>
+          <w:rFonts w:asciiTheme="minorHAnsi" w:hAnsiTheme="minorHAnsi" w:cstheme="minorHAnsi"/>
+          <w:sz w:val="22"/>
+          <w:szCs w:val="22"/>
+        </w:rPr>
+        <w:t>Fat</w:t>
+      </w:r>
+      <w:r>
+        <w:rPr>
+          <w:rFonts w:asciiTheme="minorHAnsi" w:hAnsiTheme="minorHAnsi" w:cstheme="minorHAnsi"/>
+          <w:sz w:val="22"/>
+          <w:szCs w:val="22"/>
+        </w:rPr>
+        <w:t>, lean, free water and total water mass (g) will be recorded for each animal.</w:t>
       </w:r>
     </w:p>
     <w:p>
@@ -6904,12 +7113,12 @@
           <w:rFonts w:asciiTheme="minorHAnsi" w:hAnsiTheme="minorHAnsi" w:cstheme="minorHAnsi"/>
         </w:rPr>
       </w:pPr>
-      <w:bookmarkStart w:id="59" w:name="_Toc14032694"/>
-      <w:r>
-        <w:rPr>
-          <w:rFonts w:asciiTheme="minorHAnsi" w:hAnsiTheme="minorHAnsi" w:cstheme="minorHAnsi"/>
-        </w:rPr>
-        <w:t>Food Intake</w:t>
+      <w:bookmarkStart w:id="59" w:name="_Toc14032696"/>
+      <w:r>
+        <w:rPr>
+          <w:rFonts w:asciiTheme="minorHAnsi" w:hAnsiTheme="minorHAnsi" w:cstheme="minorHAnsi"/>
+        </w:rPr>
+        <w:t>Sacrifice and Tissue Collection</w:t>
       </w:r>
       <w:bookmarkEnd w:id="59"/>
     </w:p>
@@ -6927,125 +7136,187 @@
           <w:sz w:val="22"/>
           <w:szCs w:val="22"/>
         </w:rPr>
-        <w:t xml:space="preserve">Food will be weighed </w:t>
-      </w:r>
-      <w:r>
-        <w:rPr>
-          <w:rFonts w:asciiTheme="minorHAnsi" w:hAnsiTheme="minorHAnsi" w:cstheme="minorHAnsi"/>
-          <w:sz w:val="22"/>
-          <w:szCs w:val="22"/>
-        </w:rPr>
-        <w:t xml:space="preserve">when the breeding cages are set up for mating. The weight of the dam’s food will be recorded three times weekly every Monday, Wednesday, and Friday. Food will also be weighed at delivery for the dam. Food will be topped off to ~400g weekly every Friday. Food intake will be calculated as: </w:t>
-      </w:r>
-    </w:p>
-    <w:p>
-      <w:pPr>
-        <w:rPr>
-          <w:rFonts w:asciiTheme="minorHAnsi" w:hAnsiTheme="minorHAnsi" w:cstheme="minorHAnsi"/>
-          <w:sz w:val="22"/>
-          <w:szCs w:val="22"/>
-        </w:rPr>
-      </w:pPr>
-      <w:r>
-        <w:rPr>
-          <w:rFonts w:asciiTheme="minorHAnsi" w:hAnsiTheme="minorHAnsi" w:cstheme="minorHAnsi"/>
-          <w:sz w:val="22"/>
-          <w:szCs w:val="22"/>
-        </w:rPr>
-        <w:t xml:space="preserve">If the dam is single housed or with </w:t>
-      </w:r>
-      <w:r>
-        <w:rPr>
-          <w:rFonts w:asciiTheme="minorHAnsi" w:hAnsiTheme="minorHAnsi" w:cstheme="minorHAnsi"/>
-          <w:sz w:val="22"/>
-          <w:szCs w:val="22"/>
-        </w:rPr>
-        <w:t xml:space="preserve">nursing </w:t>
-      </w:r>
-      <w:r>
-        <w:rPr>
-          <w:rFonts w:asciiTheme="minorHAnsi" w:hAnsiTheme="minorHAnsi" w:cstheme="minorHAnsi"/>
-          <w:sz w:val="22"/>
-          <w:szCs w:val="22"/>
-        </w:rPr>
-        <w:t>pups:</w:t>
-      </w:r>
-    </w:p>
-    <w:p>
-      <w:pPr>
-        <w:ind w:left="720"/>
-        <w:rPr>
-          <w:rFonts w:asciiTheme="minorHAnsi" w:hAnsiTheme="minorHAnsi" w:cstheme="minorHAnsi"/>
-          <w:sz w:val="22"/>
-          <w:szCs w:val="22"/>
-        </w:rPr>
-      </w:pPr>
-      <w:r>
-        <w:rPr>
-          <w:rFonts w:asciiTheme="minorHAnsi" w:hAnsiTheme="minorHAnsi" w:cstheme="minorHAnsi"/>
-          <w:sz w:val="22"/>
-          <w:szCs w:val="22"/>
-        </w:rPr>
-        <w:t xml:space="preserve">(the new added total food weight - the last measurement’s food weight) / # of days between measurements </w:t>
-      </w:r>
-    </w:p>
-    <w:p>
-      <w:pPr>
-        <w:rPr>
-          <w:rFonts w:asciiTheme="minorHAnsi" w:hAnsiTheme="minorHAnsi" w:cstheme="minorHAnsi"/>
-          <w:sz w:val="22"/>
-          <w:szCs w:val="22"/>
-        </w:rPr>
-      </w:pPr>
-      <w:r>
-        <w:rPr>
-          <w:rFonts w:asciiTheme="minorHAnsi" w:hAnsiTheme="minorHAnsi" w:cstheme="minorHAnsi"/>
-          <w:sz w:val="22"/>
-          <w:szCs w:val="22"/>
-        </w:rPr>
-        <w:t>If more than one adult mouse is in the cage (w</w:t>
-      </w:r>
-      <w:r>
-        <w:rPr>
-          <w:rFonts w:asciiTheme="minorHAnsi" w:hAnsiTheme="minorHAnsi" w:cstheme="minorHAnsi"/>
-          <w:sz w:val="22"/>
-          <w:szCs w:val="22"/>
-        </w:rPr>
-        <w:t>hen the male is breeding in</w:t>
-      </w:r>
-      <w:r>
-        <w:rPr>
-          <w:rFonts w:asciiTheme="minorHAnsi" w:hAnsiTheme="minorHAnsi" w:cstheme="minorHAnsi"/>
-          <w:sz w:val="22"/>
-          <w:szCs w:val="22"/>
-        </w:rPr>
-        <w:t xml:space="preserve"> the same cage, or when weaned offspring are housed together)</w:t>
-      </w:r>
-      <w:r>
-        <w:rPr>
-          <w:rFonts w:asciiTheme="minorHAnsi" w:hAnsiTheme="minorHAnsi" w:cstheme="minorHAnsi"/>
-          <w:sz w:val="22"/>
-          <w:szCs w:val="22"/>
-        </w:rPr>
-        <w:t>, food intake will be calculated as follows:</w:t>
-      </w:r>
-    </w:p>
-    <w:p>
-      <w:pPr>
-        <w:ind w:left="720"/>
-        <w:rPr>
-          <w:rFonts w:asciiTheme="minorHAnsi" w:hAnsiTheme="minorHAnsi" w:cstheme="minorHAnsi"/>
-          <w:sz w:val="22"/>
-          <w:szCs w:val="22"/>
-        </w:rPr>
-      </w:pPr>
-      <w:r>
-        <w:rPr>
-          <w:rFonts w:asciiTheme="minorHAnsi" w:hAnsiTheme="minorHAnsi" w:cstheme="minorHAnsi"/>
-          <w:sz w:val="22"/>
-          <w:szCs w:val="22"/>
-        </w:rPr>
-        <w:t>(the new added total food weight - the last measurement’s food weight) * #of days between measurements / sum of days spent by each mouse in that cage between measurements</w:t>
+        <w:t xml:space="preserve">All animals will be sacrificed </w:t>
+      </w:r>
+      <w:r>
+        <w:rPr>
+          <w:rFonts w:asciiTheme="minorHAnsi" w:hAnsiTheme="minorHAnsi" w:cstheme="minorHAnsi"/>
+          <w:sz w:val="22"/>
+          <w:szCs w:val="22"/>
+        </w:rPr>
+        <w:t xml:space="preserve">using anesthetic gas inhalation (5% isoflurane drop jar). Cervical dislocation will be done as a secondary method to confirm euthanasia. </w:t>
+      </w:r>
+      <w:r>
+        <w:rPr>
+          <w:rFonts w:asciiTheme="minorHAnsi" w:hAnsiTheme="minorHAnsi" w:cstheme="minorHAnsi"/>
+          <w:sz w:val="22"/>
+          <w:szCs w:val="22"/>
+        </w:rPr>
+        <w:t xml:space="preserve">The mice will be pinned on a dissection board in a supine position. </w:t>
+      </w:r>
+      <w:r>
+        <w:rPr>
+          <w:rFonts w:asciiTheme="minorHAnsi" w:hAnsiTheme="minorHAnsi" w:cstheme="minorHAnsi"/>
+          <w:sz w:val="22"/>
+          <w:szCs w:val="22"/>
+        </w:rPr>
+        <w:t xml:space="preserve">For dams from control and experimental groups PND0.5-16.5, we will dissect the </w:t>
+      </w:r>
+      <w:r>
+        <w:rPr>
+          <w:rFonts w:asciiTheme="minorHAnsi" w:hAnsiTheme="minorHAnsi" w:cstheme="minorHAnsi"/>
+          <w:sz w:val="22"/>
+          <w:szCs w:val="22"/>
+        </w:rPr>
+        <w:t xml:space="preserve">mammary glands </w:t>
+      </w:r>
+      <w:r>
+        <w:rPr>
+          <w:rFonts w:asciiTheme="minorHAnsi" w:hAnsiTheme="minorHAnsi" w:cstheme="minorHAnsi"/>
+          <w:sz w:val="22"/>
+          <w:szCs w:val="22"/>
+        </w:rPr>
+        <w:t xml:space="preserve">by a midline incision of the skin from the rectum to the </w:t>
+      </w:r>
+      <w:r>
+        <w:rPr>
+          <w:rFonts w:asciiTheme="minorHAnsi" w:hAnsiTheme="minorHAnsi" w:cstheme="minorHAnsi"/>
+          <w:sz w:val="22"/>
+          <w:szCs w:val="22"/>
+        </w:rPr>
+        <w:t>diaphragm</w:t>
+      </w:r>
+      <w:r>
+        <w:rPr>
+          <w:rFonts w:asciiTheme="minorHAnsi" w:hAnsiTheme="minorHAnsi" w:cstheme="minorHAnsi"/>
+          <w:sz w:val="22"/>
+          <w:szCs w:val="22"/>
+        </w:rPr>
+        <w:t>, extract thoracic, abdominal and inguinal mammary glands</w:t>
+      </w:r>
+      <w:r>
+        <w:rPr>
+          <w:rFonts w:asciiTheme="minorHAnsi" w:hAnsiTheme="minorHAnsi" w:cstheme="minorHAnsi"/>
+          <w:sz w:val="22"/>
+          <w:szCs w:val="22"/>
+        </w:rPr>
+        <w:t xml:space="preserve">. The peritoneum will be pulled apart from the skin. The lower glands will be excised carefully then weighed. A portion of the upper and lower glands will be embedded in paraffin for histology, while the rest will be collected in 2ml tubes and snap frozen in liquid nitrogen then alter stored at -80C for </w:t>
+      </w:r>
+      <w:r>
+        <w:rPr>
+          <w:rFonts w:asciiTheme="minorHAnsi" w:hAnsiTheme="minorHAnsi" w:cstheme="minorHAnsi"/>
+          <w:sz w:val="22"/>
+          <w:szCs w:val="22"/>
+        </w:rPr>
+        <w:t>possible future</w:t>
+      </w:r>
+      <w:r>
+        <w:rPr>
+          <w:rFonts w:asciiTheme="minorHAnsi" w:hAnsiTheme="minorHAnsi" w:cstheme="minorHAnsi"/>
+          <w:sz w:val="22"/>
+          <w:szCs w:val="22"/>
+        </w:rPr>
+        <w:t xml:space="preserve"> molecular studies.</w:t>
+      </w:r>
+      <w:r>
+        <w:rPr>
+          <w:rFonts w:asciiTheme="minorHAnsi" w:hAnsiTheme="minorHAnsi" w:cstheme="minorHAnsi"/>
+          <w:sz w:val="22"/>
+          <w:szCs w:val="22"/>
+        </w:rPr>
+        <w:t xml:space="preserve"> Offspring of dams from control and experimental groups PND0.5-21.5 will be sacrificed similarly at 6 weeks of age. For the offspring, fat pad collection will be done. Inguinal white adipose tissue (</w:t>
+      </w:r>
+      <w:proofErr w:type="spellStart"/>
+      <w:r>
+        <w:rPr>
+          <w:rFonts w:asciiTheme="minorHAnsi" w:hAnsiTheme="minorHAnsi" w:cstheme="minorHAnsi"/>
+          <w:sz w:val="22"/>
+          <w:szCs w:val="22"/>
+        </w:rPr>
+        <w:t>iWAT</w:t>
+      </w:r>
+      <w:proofErr w:type="spellEnd"/>
+      <w:r>
+        <w:rPr>
+          <w:rFonts w:asciiTheme="minorHAnsi" w:hAnsiTheme="minorHAnsi" w:cstheme="minorHAnsi"/>
+          <w:sz w:val="22"/>
+          <w:szCs w:val="22"/>
+        </w:rPr>
+        <w:t>) will be collected from the mouse right side</w:t>
+      </w:r>
+      <w:r>
+        <w:rPr>
+          <w:rFonts w:asciiTheme="minorHAnsi" w:hAnsiTheme="minorHAnsi" w:cstheme="minorHAnsi"/>
+          <w:sz w:val="22"/>
+          <w:szCs w:val="22"/>
+        </w:rPr>
+        <w:t xml:space="preserve"> </w:t>
+      </w:r>
+      <w:r>
+        <w:rPr>
+          <w:rFonts w:asciiTheme="minorHAnsi" w:hAnsiTheme="minorHAnsi" w:cstheme="minorHAnsi"/>
+          <w:sz w:val="22"/>
+          <w:szCs w:val="22"/>
+        </w:rPr>
+        <w:t>first by pulling the peritoneum away from the skin.</w:t>
+      </w:r>
+      <w:r>
+        <w:rPr>
+          <w:rFonts w:asciiTheme="minorHAnsi" w:hAnsiTheme="minorHAnsi" w:cstheme="minorHAnsi"/>
+          <w:sz w:val="22"/>
+          <w:szCs w:val="22"/>
+        </w:rPr>
+        <w:t xml:space="preserve"> </w:t>
+      </w:r>
+      <w:r>
+        <w:rPr>
+          <w:rFonts w:asciiTheme="minorHAnsi" w:hAnsiTheme="minorHAnsi" w:cstheme="minorHAnsi"/>
+          <w:sz w:val="22"/>
+          <w:szCs w:val="22"/>
+        </w:rPr>
+        <w:t>Inguinal fat</w:t>
+      </w:r>
+      <w:r>
+        <w:rPr>
+          <w:rFonts w:asciiTheme="minorHAnsi" w:hAnsiTheme="minorHAnsi" w:cstheme="minorHAnsi"/>
+          <w:sz w:val="22"/>
+          <w:szCs w:val="22"/>
+        </w:rPr>
+        <w:t xml:space="preserve"> will be carefully extracted, weighed then snap frozen in liquid nitrogen for further molecular studies. Right gonadal white fat tissue (</w:t>
+      </w:r>
+      <w:proofErr w:type="spellStart"/>
+      <w:r>
+        <w:rPr>
+          <w:rFonts w:asciiTheme="minorHAnsi" w:hAnsiTheme="minorHAnsi" w:cstheme="minorHAnsi"/>
+          <w:sz w:val="22"/>
+          <w:szCs w:val="22"/>
+        </w:rPr>
+        <w:t>gWAT</w:t>
+      </w:r>
+      <w:proofErr w:type="spellEnd"/>
+      <w:r>
+        <w:rPr>
+          <w:rFonts w:asciiTheme="minorHAnsi" w:hAnsiTheme="minorHAnsi" w:cstheme="minorHAnsi"/>
+          <w:sz w:val="22"/>
+          <w:szCs w:val="22"/>
+        </w:rPr>
+        <w:t>) will be collected next by scraping the fat along the gonads</w:t>
+      </w:r>
+      <w:r>
+        <w:rPr>
+          <w:rFonts w:asciiTheme="minorHAnsi" w:hAnsiTheme="minorHAnsi" w:cstheme="minorHAnsi"/>
+          <w:sz w:val="22"/>
+          <w:szCs w:val="22"/>
+        </w:rPr>
+        <w:t xml:space="preserve"> (ovaries or testis)</w:t>
+      </w:r>
+      <w:r>
+        <w:rPr>
+          <w:rFonts w:asciiTheme="minorHAnsi" w:hAnsiTheme="minorHAnsi" w:cstheme="minorHAnsi"/>
+          <w:sz w:val="22"/>
+          <w:szCs w:val="22"/>
+        </w:rPr>
+        <w:t>, weighed, and then snap frozen in liquid nitrogen in 2ml tubes. The fat pads will be stored at a temperature of -80C.</w:t>
       </w:r>
     </w:p>
     <w:p>
@@ -7055,13 +7326,18 @@
           <w:rFonts w:asciiTheme="minorHAnsi" w:hAnsiTheme="minorHAnsi" w:cstheme="minorHAnsi"/>
         </w:rPr>
       </w:pPr>
-      <w:bookmarkStart w:id="60" w:name="_Toc14032695"/>
-      <w:r>
-        <w:rPr>
-          <w:rFonts w:asciiTheme="minorHAnsi" w:hAnsiTheme="minorHAnsi" w:cstheme="minorHAnsi"/>
-        </w:rPr>
-        <w:lastRenderedPageBreak/>
-        <w:t>Body Composition</w:t>
+      <w:bookmarkStart w:id="60" w:name="_Toc14032697"/>
+      <w:r>
+        <w:rPr>
+          <w:rFonts w:asciiTheme="minorHAnsi" w:hAnsiTheme="minorHAnsi" w:cstheme="minorHAnsi"/>
+        </w:rPr>
+        <w:t>Determining Milk</w:t>
+      </w:r>
+      <w:r>
+        <w:rPr>
+          <w:rFonts w:asciiTheme="minorHAnsi" w:hAnsiTheme="minorHAnsi" w:cstheme="minorHAnsi"/>
+        </w:rPr>
+        <w:t xml:space="preserve"> Output Volume</w:t>
       </w:r>
       <w:bookmarkEnd w:id="60"/>
     </w:p>
@@ -7079,47 +7355,148 @@
           <w:sz w:val="22"/>
           <w:szCs w:val="22"/>
         </w:rPr>
-        <w:t xml:space="preserve">Mice will be weighed by using dynamic weighing to capture accurate </w:t>
-      </w:r>
-      <w:r>
-        <w:rPr>
-          <w:rFonts w:asciiTheme="minorHAnsi" w:hAnsiTheme="minorHAnsi" w:cstheme="minorHAnsi"/>
-          <w:sz w:val="22"/>
-          <w:szCs w:val="22"/>
-        </w:rPr>
-        <w:t>weight using a digital scale. The weight will be recorde</w:t>
-      </w:r>
-      <w:r>
-        <w:rPr>
-          <w:rFonts w:asciiTheme="minorHAnsi" w:hAnsiTheme="minorHAnsi" w:cstheme="minorHAnsi"/>
-          <w:sz w:val="22"/>
-          <w:szCs w:val="22"/>
-        </w:rPr>
-        <w:t>d</w:t>
-      </w:r>
-      <w:r>
-        <w:rPr>
-          <w:rFonts w:asciiTheme="minorHAnsi" w:hAnsiTheme="minorHAnsi" w:cstheme="minorHAnsi"/>
-          <w:sz w:val="22"/>
-          <w:szCs w:val="22"/>
-        </w:rPr>
-        <w:t xml:space="preserve"> along with the mouse ear tag number. The mouse will be gently placed in the MRI tube with the plunger slightly compressing along the mouse body to ensure it cannot move during the measurement. </w:t>
-      </w:r>
-      <w:r>
-        <w:rPr>
-          <w:rFonts w:asciiTheme="minorHAnsi" w:hAnsiTheme="minorHAnsi" w:cstheme="minorHAnsi"/>
-          <w:sz w:val="22"/>
-          <w:szCs w:val="22"/>
-        </w:rPr>
-        <w:t>Fat</w:t>
-      </w:r>
-      <w:r>
-        <w:rPr>
-          <w:rFonts w:asciiTheme="minorHAnsi" w:hAnsiTheme="minorHAnsi" w:cstheme="minorHAnsi"/>
-          <w:sz w:val="22"/>
-          <w:szCs w:val="22"/>
-        </w:rPr>
-        <w:t>, lean, free water and total water mass (g) will be recorded for each animal.</w:t>
+        <w:t xml:space="preserve">At PND10.5, we will determine milk output volume for </w:t>
+      </w:r>
+      <w:r>
+        <w:rPr>
+          <w:rFonts w:asciiTheme="minorHAnsi" w:hAnsiTheme="minorHAnsi" w:cstheme="minorHAnsi"/>
+          <w:sz w:val="22"/>
+          <w:szCs w:val="22"/>
+        </w:rPr>
+        <w:t>the control and experimental groups PND0.5-16.5</w:t>
+      </w:r>
+      <w:r>
+        <w:rPr>
+          <w:rFonts w:asciiTheme="minorHAnsi" w:hAnsiTheme="minorHAnsi" w:cstheme="minorHAnsi"/>
+          <w:sz w:val="22"/>
+          <w:szCs w:val="22"/>
+        </w:rPr>
+        <w:t xml:space="preserve">. To determine milk volume, we will use the weigh-suckle-weigh technique </w:t>
+      </w:r>
+      <w:r>
+        <w:rPr>
+          <w:rFonts w:asciiTheme="minorHAnsi" w:hAnsiTheme="minorHAnsi" w:cstheme="minorHAnsi"/>
+          <w:sz w:val="22"/>
+          <w:szCs w:val="22"/>
+        </w:rPr>
+        <w:fldChar w:fldCharType="begin" w:fldLock="1"/>
+      </w:r>
+      <w:r>
+        <w:rPr>
+          <w:rFonts w:asciiTheme="minorHAnsi" w:hAnsiTheme="minorHAnsi" w:cstheme="minorHAnsi"/>
+          <w:sz w:val="22"/>
+          <w:szCs w:val="22"/>
+        </w:rPr>
+        <w:instrText>ADDIN CSL_CITATION {"citationItems":[{"id":"ITEM-1","itemData":{"DOI":"10.3168/jds.S0022-0302(01)74516-X","abstract":"Lactose synthase (a complex of β1,4-galactosyltrans-ferase and α-lactalbumin) forms lactose in the Golgi complex of mammary epithelial cells. To determine whether α-lactalbumin is a limiting component in this complex, transgenic mice that expressed bovine α-lact-albumin were studied. Transgenic mice produced 0.5 to 1.5 mg/ml of bovine α-lactalbumin in their milk, 5-to 15-fold more α-lactalbumin than in milk of control mice. Transgenic and control mice produced milk with the same concentrations of lactose, cream, and total solids, and showed similar mammary gland growth, morphology, and histology. Milk from transgenic mice had 0.6% less protein than milk from control mice (P &lt; 0.05). The in vitro lactose synthase activity in mam-mary gland homogenates from α-lactalbumin transgenic mice was increased (P &lt; 0.05), demonstrating that bovine α-lactalbumin could interact with mu-rine β 1,4-galactosyltransferase. Pups reared by lactat-ing transgenic mice showed a 4% increase in growth on d 10 of lactation, suggesting that milk production was increased (P = 0.06). Milk volume, estimated using the weigh-suckle-weigh technique, tended to be higher (al-though not significantly) in transgenic mice (P = 0.11). These results suggest that augmenting α-lactalbumin expression in the dam increases the growth of suckling offspring. (Key words: α-lactalbumin, lactose synthase, milk production , transgenic mice) Abbreviation key: α-LA = α-lactalbumin, GT = β 1,4-galactosyltransferase, LS = lactose synthase, UDP = uridine diphosphate. Lactose is synthesized in the Golgi complex by lactose synthase (LS), a heterodimeric complex composed of α-lactalbumin (α-LA) and β 1,4-galactosyltransferase","author":[{"dropping-particle":"","family":"Boston","given":"W S","non-dropping-particle":"","parse-names":false,"suffix":""},{"dropping-particle":"","family":"Bleck","given":"G T","non-dropping-particle":"","parse-names":false,"suffix":""},{"dropping-particle":"","family":"Conroy","given":"J C","non-dropping-particle":"","parse-names":false,"suffix":""},{"dropping-particle":"","family":"Wheeler","given":"M B","non-dropping-particle":"","parse-names":false,"suffix":""},{"dropping-particle":"","family":"Miller","given":"D J","non-dropping-particle":"","parse-names":false,"suffix":""}],"container-title":"Journal of Dairy Science","id":"ITEM-1","issued":{"date-parts":[["2001"]]},"number-of-pages":"620-622","publisher":"American Dairy Science Association","title":"Short Communication: Effects of Increased Expression of α-Lactalbumin In Transgenic Mice on Milk Yield and Pup Growth","type":"report","volume":"84"},"uris":["http://www.mendeley.com/documents/?uuid=8ddb069d-8a81-326c-b013-ab09704732bd"]}],"mendeley":{"formattedCitation":"(Boston &lt;i&gt;et al.&lt;/i&gt;, 2001)","plainTextFormattedCitation":"(Boston et al., 2001)","previouslyFormattedCitation":"(Boston &lt;i&gt;et al.&lt;/i&gt;, 2001)"},"properties":{"noteIndex":0},"schema":"https://github.com/citation-style-language/schema/raw/master/csl-citation.json"}</w:instrText>
+      </w:r>
+      <w:r>
+        <w:rPr>
+          <w:rFonts w:asciiTheme="minorHAnsi" w:hAnsiTheme="minorHAnsi" w:cstheme="minorHAnsi"/>
+          <w:sz w:val="22"/>
+          <w:szCs w:val="22"/>
+        </w:rPr>
+        <w:fldChar w:fldCharType="separate"/>
+      </w:r>
+      <w:r>
+        <w:rPr>
+          <w:rFonts w:asciiTheme="minorHAnsi" w:hAnsiTheme="minorHAnsi" w:cstheme="minorHAnsi"/>
+          <w:noProof/>
+          <w:sz w:val="22"/>
+          <w:szCs w:val="22"/>
+        </w:rPr>
+        <w:t xml:space="preserve">(Boston </w:t>
+      </w:r>
+      <w:r>
+        <w:rPr>
+          <w:rFonts w:asciiTheme="minorHAnsi" w:hAnsiTheme="minorHAnsi" w:cstheme="minorHAnsi"/>
+          <w:i/>
+          <w:noProof/>
+          <w:sz w:val="22"/>
+          <w:szCs w:val="22"/>
+        </w:rPr>
+        <w:t>et al.</w:t>
+      </w:r>
+      <w:r>
+        <w:rPr>
+          <w:rFonts w:asciiTheme="minorHAnsi" w:hAnsiTheme="minorHAnsi" w:cstheme="minorHAnsi"/>
+          <w:noProof/>
+          <w:sz w:val="22"/>
+          <w:szCs w:val="22"/>
+        </w:rPr>
+        <w:t>, 2001)</w:t>
+      </w:r>
+      <w:r>
+        <w:rPr>
+          <w:rFonts w:asciiTheme="minorHAnsi" w:hAnsiTheme="minorHAnsi" w:cstheme="minorHAnsi"/>
+          <w:sz w:val="22"/>
+          <w:szCs w:val="22"/>
+        </w:rPr>
+        <w:fldChar w:fldCharType="end"/>
+      </w:r>
+      <w:r>
+        <w:rPr>
+          <w:rFonts w:asciiTheme="minorHAnsi" w:hAnsiTheme="minorHAnsi" w:cstheme="minorHAnsi"/>
+          <w:sz w:val="22"/>
+          <w:szCs w:val="22"/>
+        </w:rPr>
+        <w:t xml:space="preserve">. </w:t>
+      </w:r>
+      <w:r>
+        <w:rPr>
+          <w:rFonts w:asciiTheme="minorHAnsi" w:hAnsiTheme="minorHAnsi" w:cstheme="minorHAnsi"/>
+          <w:sz w:val="22"/>
+          <w:szCs w:val="22"/>
+        </w:rPr>
+        <w:t xml:space="preserve">Briefly, we will weigh the dam then determine the aggregate weight of the pups. The dam and pups will then be separated for two hours. During the two-hour separation, the pups will be placed in a new cage and will be kept warm using a heating pad. In the meantime, the dam will remain in its initial cage with </w:t>
+      </w:r>
+      <w:r>
+        <w:rPr>
+          <w:rFonts w:asciiTheme="minorHAnsi" w:hAnsiTheme="minorHAnsi" w:cstheme="minorHAnsi"/>
+          <w:i/>
+          <w:sz w:val="22"/>
+          <w:szCs w:val="22"/>
+        </w:rPr>
+        <w:t>ad libitum</w:t>
+      </w:r>
+      <w:r>
+        <w:rPr>
+          <w:rFonts w:asciiTheme="minorHAnsi" w:hAnsiTheme="minorHAnsi" w:cstheme="minorHAnsi"/>
+          <w:sz w:val="22"/>
+          <w:szCs w:val="22"/>
+        </w:rPr>
+        <w:t xml:space="preserve"> access to normal chow diet and water or dexamethasone-water based on its assigned group. After the two-hour separation period, the dam will be weighed again and the aggregate weight of the pups will be measured. The pups will then be returned to the dam’s cage and will be allowed to nurse for one hour. At the end of the nursing timepoint, the dam will be weighed and the aggregate weight of the pups will be determined. After the one-hour nursing period, milk volume will be determined as the weight change of the pups</w:t>
+      </w:r>
+      <w:r>
+        <w:rPr>
+          <w:rFonts w:asciiTheme="minorHAnsi" w:hAnsiTheme="minorHAnsi" w:cstheme="minorHAnsi"/>
+          <w:sz w:val="22"/>
+          <w:szCs w:val="22"/>
+        </w:rPr>
+        <w:t xml:space="preserve"> after nursing and after the 2-hour separation</w:t>
+      </w:r>
+      <w:r>
+        <w:rPr>
+          <w:rFonts w:asciiTheme="minorHAnsi" w:hAnsiTheme="minorHAnsi" w:cstheme="minorHAnsi"/>
+          <w:sz w:val="22"/>
+          <w:szCs w:val="22"/>
+        </w:rPr>
+        <w:t>.</w:t>
+      </w:r>
+      <w:r>
+        <w:rPr>
+          <w:rFonts w:asciiTheme="minorHAnsi" w:hAnsiTheme="minorHAnsi" w:cstheme="minorHAnsi"/>
+          <w:sz w:val="22"/>
+          <w:szCs w:val="22"/>
+        </w:rPr>
+        <w:t xml:space="preserve"> The difference in the dam’s weight after nursing and after the 2-hour separation will help further ascertain the dam’s milk supply.</w:t>
+      </w:r>
+      <w:r>
+        <w:rPr>
+          <w:rFonts w:asciiTheme="minorHAnsi" w:hAnsiTheme="minorHAnsi" w:cstheme="minorHAnsi"/>
+          <w:sz w:val="22"/>
+          <w:szCs w:val="22"/>
+        </w:rPr>
+        <w:t xml:space="preserve">  </w:t>
       </w:r>
     </w:p>
     <w:p>
@@ -7129,12 +7506,12 @@
           <w:rFonts w:asciiTheme="minorHAnsi" w:hAnsiTheme="minorHAnsi" w:cstheme="minorHAnsi"/>
         </w:rPr>
       </w:pPr>
-      <w:bookmarkStart w:id="61" w:name="_Toc14032696"/>
-      <w:r>
-        <w:rPr>
-          <w:rFonts w:asciiTheme="minorHAnsi" w:hAnsiTheme="minorHAnsi" w:cstheme="minorHAnsi"/>
-        </w:rPr>
-        <w:t>Sacrifice and Tissue Collection</w:t>
+      <w:bookmarkStart w:id="61" w:name="_Toc14032698"/>
+      <w:r>
+        <w:rPr>
+          <w:rFonts w:asciiTheme="minorHAnsi" w:hAnsiTheme="minorHAnsi" w:cstheme="minorHAnsi"/>
+        </w:rPr>
+        <w:t>Determining Milk Composition</w:t>
       </w:r>
       <w:bookmarkEnd w:id="61"/>
     </w:p>
@@ -7152,95 +7529,23 @@
           <w:sz w:val="22"/>
           <w:szCs w:val="22"/>
         </w:rPr>
-        <w:t xml:space="preserve">All animals will be sacrificed </w:t>
-      </w:r>
-      <w:r>
-        <w:rPr>
-          <w:rFonts w:asciiTheme="minorHAnsi" w:hAnsiTheme="minorHAnsi" w:cstheme="minorHAnsi"/>
-          <w:sz w:val="22"/>
-          <w:szCs w:val="22"/>
-        </w:rPr>
-        <w:t xml:space="preserve">using anesthetic gas inhalation (5% isoflurane drop jar). Cervical dislocation will be done as a secondary method to confirm euthanasia. </w:t>
-      </w:r>
-      <w:r>
-        <w:rPr>
-          <w:rFonts w:asciiTheme="minorHAnsi" w:hAnsiTheme="minorHAnsi" w:cstheme="minorHAnsi"/>
-          <w:sz w:val="22"/>
-          <w:szCs w:val="22"/>
-        </w:rPr>
-        <w:t xml:space="preserve">The mice will be pinned on a dissection board in a supine position. </w:t>
-      </w:r>
-      <w:r>
-        <w:rPr>
-          <w:rFonts w:asciiTheme="minorHAnsi" w:hAnsiTheme="minorHAnsi" w:cstheme="minorHAnsi"/>
-          <w:sz w:val="22"/>
-          <w:szCs w:val="22"/>
-        </w:rPr>
-        <w:t xml:space="preserve">For dams from control and experimental groups PND0.5-16.5, we will dissect the </w:t>
-      </w:r>
-      <w:r>
-        <w:rPr>
-          <w:rFonts w:asciiTheme="minorHAnsi" w:hAnsiTheme="minorHAnsi" w:cstheme="minorHAnsi"/>
-          <w:sz w:val="22"/>
-          <w:szCs w:val="22"/>
-        </w:rPr>
-        <w:t xml:space="preserve">mammary glands </w:t>
-      </w:r>
-      <w:r>
-        <w:rPr>
-          <w:rFonts w:asciiTheme="minorHAnsi" w:hAnsiTheme="minorHAnsi" w:cstheme="minorHAnsi"/>
-          <w:sz w:val="22"/>
-          <w:szCs w:val="22"/>
-        </w:rPr>
-        <w:t xml:space="preserve">by a midline incision of the skin from the rectum to the </w:t>
-      </w:r>
-      <w:r>
-        <w:rPr>
-          <w:rFonts w:asciiTheme="minorHAnsi" w:hAnsiTheme="minorHAnsi" w:cstheme="minorHAnsi"/>
-          <w:sz w:val="22"/>
-          <w:szCs w:val="22"/>
-        </w:rPr>
-        <w:t>diaphragm</w:t>
-      </w:r>
-      <w:r>
-        <w:rPr>
-          <w:rFonts w:asciiTheme="minorHAnsi" w:hAnsiTheme="minorHAnsi" w:cstheme="minorHAnsi"/>
-          <w:sz w:val="22"/>
-          <w:szCs w:val="22"/>
-        </w:rPr>
-        <w:t>, extract thoracic, abdominal and inguinal mammary glands</w:t>
-      </w:r>
-      <w:r>
-        <w:rPr>
-          <w:rFonts w:asciiTheme="minorHAnsi" w:hAnsiTheme="minorHAnsi" w:cstheme="minorHAnsi"/>
-          <w:sz w:val="22"/>
-          <w:szCs w:val="22"/>
-        </w:rPr>
-        <w:t xml:space="preserve">. The peritoneum will be pulled apart from the skin. The lower glands will be excised carefully then weighed. A portion of the upper and lower glands will be embedded in paraffin for histology, while the rest will be collected in 2ml tubes and snap frozen in liquid nitrogen then alter stored at -80C for </w:t>
-      </w:r>
-      <w:r>
-        <w:rPr>
-          <w:rFonts w:asciiTheme="minorHAnsi" w:hAnsiTheme="minorHAnsi" w:cstheme="minorHAnsi"/>
-          <w:sz w:val="22"/>
-          <w:szCs w:val="22"/>
-        </w:rPr>
-        <w:t>possible future</w:t>
-      </w:r>
-      <w:r>
-        <w:rPr>
-          <w:rFonts w:asciiTheme="minorHAnsi" w:hAnsiTheme="minorHAnsi" w:cstheme="minorHAnsi"/>
-          <w:sz w:val="22"/>
-          <w:szCs w:val="22"/>
-        </w:rPr>
-        <w:t xml:space="preserve"> molecular studies.</w:t>
-      </w:r>
-      <w:r>
-        <w:rPr>
-          <w:rFonts w:asciiTheme="minorHAnsi" w:hAnsiTheme="minorHAnsi" w:cstheme="minorHAnsi"/>
-          <w:sz w:val="22"/>
-          <w:szCs w:val="22"/>
-        </w:rPr>
-        <w:t xml:space="preserve"> Offspring of dams from control and experimental groups PND0.5-21.5 will be sacrificed similarly at 6 weeks of age. For the offspring, fat pad collection will be done. Inguinal white adipose tissue (</w:t>
+        <w:t xml:space="preserve">On PND16.5, we will collect milk samples (~0.5ml) from the nursing dams in groups control </w:t>
+      </w:r>
+      <w:r>
+        <w:rPr>
+          <w:rFonts w:asciiTheme="minorHAnsi" w:hAnsiTheme="minorHAnsi" w:cstheme="minorHAnsi"/>
+          <w:sz w:val="22"/>
+          <w:szCs w:val="22"/>
+        </w:rPr>
+        <w:t>and experimental PND0.5-16.5</w:t>
+      </w:r>
+      <w:r>
+        <w:rPr>
+          <w:rFonts w:asciiTheme="minorHAnsi" w:hAnsiTheme="minorHAnsi" w:cstheme="minorHAnsi"/>
+          <w:sz w:val="22"/>
+          <w:szCs w:val="22"/>
+        </w:rPr>
+        <w:t xml:space="preserve">. Briefly, we will separate the dam and pups for 2 hours. The pups will be weighed and will undergo body composition assessment using </w:t>
       </w:r>
       <w:proofErr w:type="spellStart"/>
       <w:r>
@@ -7249,7 +7554,7 @@
           <w:sz w:val="22"/>
           <w:szCs w:val="22"/>
         </w:rPr>
-        <w:t>iWAT</w:t>
+        <w:t>echoMRI</w:t>
       </w:r>
       <w:proofErr w:type="spellEnd"/>
       <w:r>
@@ -7258,81 +7563,56 @@
           <w:sz w:val="22"/>
           <w:szCs w:val="22"/>
         </w:rPr>
-        <w:t>) will be collected from the mouse right side</w:t>
-      </w:r>
-      <w:r>
-        <w:rPr>
-          <w:rFonts w:asciiTheme="minorHAnsi" w:hAnsiTheme="minorHAnsi" w:cstheme="minorHAnsi"/>
-          <w:sz w:val="22"/>
-          <w:szCs w:val="22"/>
-        </w:rPr>
-        <w:t xml:space="preserve"> </w:t>
-      </w:r>
-      <w:r>
-        <w:rPr>
-          <w:rFonts w:asciiTheme="minorHAnsi" w:hAnsiTheme="minorHAnsi" w:cstheme="minorHAnsi"/>
-          <w:sz w:val="22"/>
-          <w:szCs w:val="22"/>
-        </w:rPr>
-        <w:t>first by pulling the peritoneum away from the skin.</w:t>
-      </w:r>
-      <w:r>
-        <w:rPr>
-          <w:rFonts w:asciiTheme="minorHAnsi" w:hAnsiTheme="minorHAnsi" w:cstheme="minorHAnsi"/>
-          <w:sz w:val="22"/>
-          <w:szCs w:val="22"/>
-        </w:rPr>
-        <w:t xml:space="preserve"> </w:t>
-      </w:r>
-      <w:r>
-        <w:rPr>
-          <w:rFonts w:asciiTheme="minorHAnsi" w:hAnsiTheme="minorHAnsi" w:cstheme="minorHAnsi"/>
-          <w:sz w:val="22"/>
-          <w:szCs w:val="22"/>
-        </w:rPr>
-        <w:t>Inguinal fat</w:t>
-      </w:r>
-      <w:r>
-        <w:rPr>
-          <w:rFonts w:asciiTheme="minorHAnsi" w:hAnsiTheme="minorHAnsi" w:cstheme="minorHAnsi"/>
-          <w:sz w:val="22"/>
-          <w:szCs w:val="22"/>
-        </w:rPr>
-        <w:t xml:space="preserve"> will be carefully extracted, weighed then snap frozen in liquid nitrogen for further molecular studies. Right gonadal white fat tissue (</w:t>
-      </w:r>
-      <w:proofErr w:type="spellStart"/>
-      <w:r>
-        <w:rPr>
-          <w:rFonts w:asciiTheme="minorHAnsi" w:hAnsiTheme="minorHAnsi" w:cstheme="minorHAnsi"/>
-          <w:sz w:val="22"/>
-          <w:szCs w:val="22"/>
-        </w:rPr>
-        <w:t>gWAT</w:t>
-      </w:r>
-      <w:proofErr w:type="spellEnd"/>
-      <w:r>
-        <w:rPr>
-          <w:rFonts w:asciiTheme="minorHAnsi" w:hAnsiTheme="minorHAnsi" w:cstheme="minorHAnsi"/>
-          <w:sz w:val="22"/>
-          <w:szCs w:val="22"/>
-        </w:rPr>
-        <w:t>) will be collected next by scraping the fat along the gonads</w:t>
-      </w:r>
-      <w:r>
-        <w:rPr>
-          <w:rFonts w:asciiTheme="minorHAnsi" w:hAnsiTheme="minorHAnsi" w:cstheme="minorHAnsi"/>
-          <w:sz w:val="22"/>
-          <w:szCs w:val="22"/>
-        </w:rPr>
-        <w:t xml:space="preserve"> (ovaries or testis)</w:t>
-      </w:r>
-      <w:r>
-        <w:rPr>
-          <w:rFonts w:asciiTheme="minorHAnsi" w:hAnsiTheme="minorHAnsi" w:cstheme="minorHAnsi"/>
-          <w:sz w:val="22"/>
-          <w:szCs w:val="22"/>
-        </w:rPr>
-        <w:t>, weighed, and then snap frozen in liquid nitrogen in 2ml tubes. The fat pads will be stored at a temperature of -80C.</w:t>
+        <w:t>. Afterwards, the pups will be sacrificed</w:t>
+      </w:r>
+      <w:r>
+        <w:rPr>
+          <w:rFonts w:asciiTheme="minorHAnsi" w:hAnsiTheme="minorHAnsi" w:cstheme="minorHAnsi"/>
+          <w:sz w:val="22"/>
+          <w:szCs w:val="22"/>
+        </w:rPr>
+        <w:t xml:space="preserve"> using isoflurane and a secondary measure of cervical dislocation.</w:t>
+      </w:r>
+      <w:r>
+        <w:rPr>
+          <w:rFonts w:asciiTheme="minorHAnsi" w:hAnsiTheme="minorHAnsi" w:cstheme="minorHAnsi"/>
+          <w:sz w:val="22"/>
+          <w:szCs w:val="22"/>
+        </w:rPr>
+        <w:t xml:space="preserve"> We will anesthetize the dam after two hours of separation by intraperitoneal injection of Ketamine (0.1275g/kg body weight). We will then perform an intraperitoneal injection of oxytocin into the forelimb (2U/dam) to induce milk production. The dam’s nipples will be manually squeezed to promote milk letdown, and the milk will be collected into a 1.5 ml tube via suction. After milking is complete, the dam will immediately be sacrificed using isoflurane and a secondary measure of cervical dislocation. We will then dissect the dam by a midline incision of the skin, extract thoracic, abdominal and inguinal mammary glands. The lower </w:t>
+      </w:r>
+      <w:r>
+        <w:rPr>
+          <w:rFonts w:asciiTheme="minorHAnsi" w:hAnsiTheme="minorHAnsi" w:cstheme="minorHAnsi"/>
+          <w:sz w:val="22"/>
+          <w:szCs w:val="22"/>
+        </w:rPr>
+        <w:lastRenderedPageBreak/>
+        <w:t xml:space="preserve">mammary gland pads will be weighed. A small section of the lower mammary glands will be saved for paraffin embedding for histology while the rest will be snap frozen in liquid nitrogen and cryopreserved to later determine mTORC1 expression as previously discussed via Western blotting. Milk protein composition will be analyzed using </w:t>
+      </w:r>
+      <w:r>
+        <w:rPr>
+          <w:rFonts w:asciiTheme="minorHAnsi" w:hAnsiTheme="minorHAnsi" w:cstheme="minorHAnsi"/>
+          <w:sz w:val="22"/>
+          <w:szCs w:val="22"/>
+        </w:rPr>
+        <w:t xml:space="preserve">SDS-PAGE </w:t>
+      </w:r>
+      <w:r>
+        <w:rPr>
+          <w:rFonts w:asciiTheme="minorHAnsi" w:hAnsiTheme="minorHAnsi" w:cstheme="minorHAnsi"/>
+          <w:sz w:val="22"/>
+          <w:szCs w:val="22"/>
+        </w:rPr>
+        <w:t>gels and diluted milk samples</w:t>
+      </w:r>
+      <w:r>
+        <w:rPr>
+          <w:rFonts w:asciiTheme="minorHAnsi" w:hAnsiTheme="minorHAnsi" w:cstheme="minorHAnsi"/>
+          <w:sz w:val="22"/>
+          <w:szCs w:val="22"/>
+        </w:rPr>
+        <w:t>.</w:t>
       </w:r>
     </w:p>
     <w:p>
@@ -7340,20 +7620,33 @@
         <w:pStyle w:val="Heading2"/>
         <w:rPr>
           <w:rFonts w:asciiTheme="minorHAnsi" w:hAnsiTheme="minorHAnsi" w:cstheme="minorHAnsi"/>
+          <w:highlight w:val="red"/>
         </w:rPr>
       </w:pPr>
-      <w:bookmarkStart w:id="62" w:name="_Toc14032697"/>
-      <w:r>
-        <w:rPr>
-          <w:rFonts w:asciiTheme="minorHAnsi" w:hAnsiTheme="minorHAnsi" w:cstheme="minorHAnsi"/>
-        </w:rPr>
-        <w:t>Determining Milk</w:t>
-      </w:r>
-      <w:r>
-        <w:rPr>
-          <w:rFonts w:asciiTheme="minorHAnsi" w:hAnsiTheme="minorHAnsi" w:cstheme="minorHAnsi"/>
-        </w:rPr>
-        <w:t xml:space="preserve"> Output Volume</w:t>
+      <w:bookmarkStart w:id="62" w:name="_Toc14032699"/>
+      <w:r>
+        <w:rPr>
+          <w:rFonts w:asciiTheme="minorHAnsi" w:hAnsiTheme="minorHAnsi" w:cstheme="minorHAnsi"/>
+        </w:rPr>
+        <w:t>Determin</w:t>
+      </w:r>
+      <w:r>
+        <w:rPr>
+          <w:rFonts w:asciiTheme="minorHAnsi" w:hAnsiTheme="minorHAnsi" w:cstheme="minorHAnsi"/>
+        </w:rPr>
+        <w:t>ing</w:t>
+      </w:r>
+      <w:r>
+        <w:rPr>
+          <w:rFonts w:asciiTheme="minorHAnsi" w:hAnsiTheme="minorHAnsi" w:cstheme="minorHAnsi"/>
+        </w:rPr>
+        <w:t xml:space="preserve"> Milk Protein</w:t>
+      </w:r>
+      <w:r>
+        <w:rPr>
+          <w:rFonts w:asciiTheme="minorHAnsi" w:hAnsiTheme="minorHAnsi" w:cstheme="minorHAnsi"/>
+        </w:rPr>
+        <w:t xml:space="preserve"> Concentrations</w:t>
       </w:r>
       <w:bookmarkEnd w:id="62"/>
     </w:p>
@@ -7371,83 +7664,201 @@
           <w:sz w:val="22"/>
           <w:szCs w:val="22"/>
         </w:rPr>
-        <w:t xml:space="preserve">At PND10.5, we will determine milk output volume for </w:t>
-      </w:r>
-      <w:r>
-        <w:rPr>
-          <w:rFonts w:asciiTheme="minorHAnsi" w:hAnsiTheme="minorHAnsi" w:cstheme="minorHAnsi"/>
-          <w:sz w:val="22"/>
-          <w:szCs w:val="22"/>
-        </w:rPr>
-        <w:t>the control and experimental groups PND0.5-16.5</w:t>
-      </w:r>
-      <w:r>
-        <w:rPr>
-          <w:rFonts w:asciiTheme="minorHAnsi" w:hAnsiTheme="minorHAnsi" w:cstheme="minorHAnsi"/>
-          <w:sz w:val="22"/>
-          <w:szCs w:val="22"/>
-        </w:rPr>
-        <w:t xml:space="preserve">. To determine milk volume, we will use the weigh-suckle-weigh technique </w:t>
-      </w:r>
-      <w:r>
-        <w:rPr>
-          <w:rFonts w:asciiTheme="minorHAnsi" w:hAnsiTheme="minorHAnsi" w:cstheme="minorHAnsi"/>
-          <w:sz w:val="22"/>
-          <w:szCs w:val="22"/>
-        </w:rPr>
-        <w:fldChar w:fldCharType="begin" w:fldLock="1"/>
-      </w:r>
-      <w:r>
-        <w:rPr>
-          <w:rFonts w:asciiTheme="minorHAnsi" w:hAnsiTheme="minorHAnsi" w:cstheme="minorHAnsi"/>
-          <w:sz w:val="22"/>
-          <w:szCs w:val="22"/>
-        </w:rPr>
-        <w:instrText>ADDIN CSL_CITATION {"citationItems":[{"id":"ITEM-1","itemData":{"DOI":"10.3168/jds.S0022-0302(01)74516-X","abstract":"Lactose synthase (a complex of β1,4-galactosyltrans-ferase and α-lactalbumin) forms lactose in the Golgi complex of mammary epithelial cells. To determine whether α-lactalbumin is a limiting component in this complex, transgenic mice that expressed bovine α-lact-albumin were studied. Transgenic mice produced 0.5 to 1.5 mg/ml of bovine α-lactalbumin in their milk, 5-to 15-fold more α-lactalbumin than in milk of control mice. Transgenic and control mice produced milk with the same concentrations of lactose, cream, and total solids, and showed similar mammary gland growth, morphology, and histology. Milk from transgenic mice had 0.6% less protein than milk from control mice (P &lt; 0.05). The in vitro lactose synthase activity in mam-mary gland homogenates from α-lactalbumin transgenic mice was increased (P &lt; 0.05), demonstrating that bovine α-lactalbumin could interact with mu-rine β 1,4-galactosyltransferase. Pups reared by lactat-ing transgenic mice showed a 4% increase in growth on d 10 of lactation, suggesting that milk production was increased (P = 0.06). Milk volume, estimated using the weigh-suckle-weigh technique, tended to be higher (al-though not significantly) in transgenic mice (P = 0.11). These results suggest that augmenting α-lactalbumin expression in the dam increases the growth of suckling offspring. (Key words: α-lactalbumin, lactose synthase, milk production , transgenic mice) Abbreviation key: α-LA = α-lactalbumin, GT = β 1,4-galactosyltransferase, LS = lactose synthase, UDP = uridine diphosphate. Lactose is synthesized in the Golgi complex by lactose synthase (LS), a heterodimeric complex composed of α-lactalbumin (α-LA) and β 1,4-galactosyltransferase","author":[{"dropping-particle":"","family":"Boston","given":"W S","non-dropping-particle":"","parse-names":false,"suffix":""},{"dropping-particle":"","family":"Bleck","given":"G T","non-dropping-particle":"","parse-names":false,"suffix":""},{"dropping-particle":"","family":"Conroy","given":"J C","non-dropping-particle":"","parse-names":false,"suffix":""},{"dropping-particle":"","family":"Wheeler","given":"M B","non-dropping-particle":"","parse-names":false,"suffix":""},{"dropping-particle":"","family":"Miller","given":"D J","non-dropping-particle":"","parse-names":false,"suffix":""}],"container-title":"Journal of Dairy Science","id":"ITEM-1","issued":{"date-parts":[["2001"]]},"number-of-pages":"620-622","publisher":"American Dairy Science Association","title":"Short Communication: Effects of Increased Expression of α-Lactalbumin In Transgenic Mice on Milk Yield and Pup Growth","type":"report","volume":"84"},"uris":["http://www.mendeley.com/documents/?uuid=8ddb069d-8a81-326c-b013-ab09704732bd"]}],"mendeley":{"formattedCitation":"(Boston &lt;i&gt;et al.&lt;/i&gt;, 2001)","plainTextFormattedCitation":"(Boston et al., 2001)","previouslyFormattedCitation":"(Boston &lt;i&gt;et al.&lt;/i&gt;, 2001)"},"properties":{"noteIndex":0},"schema":"https://github.com/citation-style-language/schema/raw/master/csl-citation.json"}</w:instrText>
-      </w:r>
-      <w:r>
-        <w:rPr>
-          <w:rFonts w:asciiTheme="minorHAnsi" w:hAnsiTheme="minorHAnsi" w:cstheme="minorHAnsi"/>
-          <w:sz w:val="22"/>
-          <w:szCs w:val="22"/>
-        </w:rPr>
-        <w:fldChar w:fldCharType="separate"/>
-      </w:r>
-      <w:r>
-        <w:rPr>
-          <w:rFonts w:asciiTheme="minorHAnsi" w:hAnsiTheme="minorHAnsi" w:cstheme="minorHAnsi"/>
-          <w:noProof/>
-          <w:sz w:val="22"/>
-          <w:szCs w:val="22"/>
-        </w:rPr>
-        <w:t xml:space="preserve">(Boston </w:t>
-      </w:r>
-      <w:r>
-        <w:rPr>
-          <w:rFonts w:asciiTheme="minorHAnsi" w:hAnsiTheme="minorHAnsi" w:cstheme="minorHAnsi"/>
-          <w:i/>
-          <w:noProof/>
-          <w:sz w:val="22"/>
-          <w:szCs w:val="22"/>
-        </w:rPr>
-        <w:t>et al.</w:t>
-      </w:r>
-      <w:r>
-        <w:rPr>
-          <w:rFonts w:asciiTheme="minorHAnsi" w:hAnsiTheme="minorHAnsi" w:cstheme="minorHAnsi"/>
-          <w:noProof/>
-          <w:sz w:val="22"/>
-          <w:szCs w:val="22"/>
-        </w:rPr>
-        <w:t>, 2001)</w:t>
-      </w:r>
-      <w:r>
-        <w:rPr>
-          <w:rFonts w:asciiTheme="minorHAnsi" w:hAnsiTheme="minorHAnsi" w:cstheme="minorHAnsi"/>
-          <w:sz w:val="22"/>
-          <w:szCs w:val="22"/>
-        </w:rPr>
-        <w:fldChar w:fldCharType="end"/>
+        <w:t>Milk samples collected from control and experimental groups of PND0.5-16.5 will be assessed for pr</w:t>
+      </w:r>
+      <w:r>
+        <w:rPr>
+          <w:rFonts w:asciiTheme="minorHAnsi" w:hAnsiTheme="minorHAnsi" w:cstheme="minorHAnsi"/>
+          <w:sz w:val="22"/>
+          <w:szCs w:val="22"/>
+        </w:rPr>
+        <w:t>otein content. Milk will be diluted to</w:t>
+      </w:r>
+      <w:r>
+        <w:rPr>
+          <w:rFonts w:asciiTheme="minorHAnsi" w:hAnsiTheme="minorHAnsi" w:cstheme="minorHAnsi"/>
+          <w:sz w:val="22"/>
+          <w:szCs w:val="22"/>
+        </w:rPr>
+        <w:t xml:space="preserve"> </w:t>
+      </w:r>
+      <w:r>
+        <w:rPr>
+          <w:rFonts w:asciiTheme="minorHAnsi" w:hAnsiTheme="minorHAnsi" w:cstheme="minorHAnsi"/>
+          <w:sz w:val="22"/>
+          <w:szCs w:val="22"/>
+        </w:rPr>
+        <w:t>a</w:t>
+      </w:r>
+      <w:r>
+        <w:rPr>
+          <w:rFonts w:asciiTheme="minorHAnsi" w:hAnsiTheme="minorHAnsi" w:cstheme="minorHAnsi"/>
+          <w:sz w:val="22"/>
+          <w:szCs w:val="22"/>
+        </w:rPr>
+        <w:t xml:space="preserve"> f</w:t>
+      </w:r>
+      <w:r>
+        <w:rPr>
+          <w:rFonts w:asciiTheme="minorHAnsi" w:hAnsiTheme="minorHAnsi" w:cstheme="minorHAnsi"/>
+          <w:sz w:val="22"/>
+          <w:szCs w:val="22"/>
+        </w:rPr>
+        <w:t>actor of 4</w:t>
+      </w:r>
+      <w:r>
+        <w:rPr>
+          <w:rFonts w:asciiTheme="minorHAnsi" w:hAnsiTheme="minorHAnsi" w:cstheme="minorHAnsi"/>
+          <w:sz w:val="22"/>
+          <w:szCs w:val="22"/>
+        </w:rPr>
+        <w:t xml:space="preserve"> (1:3 in PBS+EDTA). Skim</w:t>
+      </w:r>
+      <w:r>
+        <w:rPr>
+          <w:rFonts w:asciiTheme="minorHAnsi" w:hAnsiTheme="minorHAnsi" w:cstheme="minorHAnsi"/>
+          <w:sz w:val="22"/>
+          <w:szCs w:val="22"/>
+        </w:rPr>
+        <w:t>med</w:t>
+      </w:r>
+      <w:r>
+        <w:rPr>
+          <w:rFonts w:asciiTheme="minorHAnsi" w:hAnsiTheme="minorHAnsi" w:cstheme="minorHAnsi"/>
+          <w:sz w:val="22"/>
+          <w:szCs w:val="22"/>
+        </w:rPr>
+        <w:t xml:space="preserve"> milk will be collected after centrifuging. Samples will be heated to ~95C and loading cocktail will be added onto the plastic plate with the gel along with a ladder. </w:t>
+      </w:r>
+      <w:r>
+        <w:rPr>
+          <w:rFonts w:asciiTheme="minorHAnsi" w:hAnsiTheme="minorHAnsi" w:cstheme="minorHAnsi"/>
+          <w:sz w:val="22"/>
+          <w:szCs w:val="22"/>
+        </w:rPr>
+        <w:t xml:space="preserve">Gels will be stained by Coomassie blue and quantified by near-infra-red imaging.  </w:t>
+      </w:r>
+      <w:r>
+        <w:rPr>
+          <w:rFonts w:asciiTheme="minorHAnsi" w:hAnsiTheme="minorHAnsi" w:cstheme="minorHAnsi"/>
+          <w:sz w:val="22"/>
+          <w:szCs w:val="22"/>
+        </w:rPr>
+        <w:t xml:space="preserve">Imaging will be done using </w:t>
+      </w:r>
+      <w:proofErr w:type="spellStart"/>
+      <w:r>
+        <w:rPr>
+          <w:rFonts w:asciiTheme="minorHAnsi" w:hAnsiTheme="minorHAnsi" w:cstheme="minorHAnsi"/>
+          <w:sz w:val="22"/>
+          <w:szCs w:val="22"/>
+        </w:rPr>
+        <w:t>Li</w:t>
+      </w:r>
+      <w:r>
+        <w:rPr>
+          <w:rFonts w:asciiTheme="minorHAnsi" w:hAnsiTheme="minorHAnsi" w:cstheme="minorHAnsi"/>
+          <w:sz w:val="22"/>
+          <w:szCs w:val="22"/>
+        </w:rPr>
+        <w:t>C</w:t>
+      </w:r>
+      <w:r>
+        <w:rPr>
+          <w:rFonts w:asciiTheme="minorHAnsi" w:hAnsiTheme="minorHAnsi" w:cstheme="minorHAnsi"/>
+          <w:sz w:val="22"/>
+          <w:szCs w:val="22"/>
+        </w:rPr>
+        <w:t>or</w:t>
+      </w:r>
+      <w:proofErr w:type="spellEnd"/>
+      <w:r>
+        <w:rPr>
+          <w:rFonts w:asciiTheme="minorHAnsi" w:hAnsiTheme="minorHAnsi" w:cstheme="minorHAnsi"/>
+          <w:sz w:val="22"/>
+          <w:szCs w:val="22"/>
+        </w:rPr>
+        <w:t xml:space="preserve"> </w:t>
+      </w:r>
+      <w:r>
+        <w:rPr>
+          <w:rFonts w:asciiTheme="minorHAnsi" w:hAnsiTheme="minorHAnsi" w:cstheme="minorHAnsi"/>
+          <w:sz w:val="22"/>
+          <w:szCs w:val="22"/>
+        </w:rPr>
+        <w:t xml:space="preserve">Odyssey </w:t>
+      </w:r>
+      <w:r>
+        <w:rPr>
+          <w:rFonts w:asciiTheme="minorHAnsi" w:hAnsiTheme="minorHAnsi" w:cstheme="minorHAnsi"/>
+          <w:sz w:val="22"/>
+          <w:szCs w:val="22"/>
+        </w:rPr>
+        <w:t xml:space="preserve">to determine </w:t>
+      </w:r>
+      <w:r>
+        <w:rPr>
+          <w:rFonts w:asciiTheme="minorHAnsi" w:hAnsiTheme="minorHAnsi" w:cstheme="minorHAnsi"/>
+          <w:sz w:val="22"/>
+          <w:szCs w:val="22"/>
+        </w:rPr>
+        <w:t xml:space="preserve">levels </w:t>
+      </w:r>
+      <w:r>
+        <w:rPr>
+          <w:rFonts w:asciiTheme="minorHAnsi" w:hAnsiTheme="minorHAnsi" w:cstheme="minorHAnsi"/>
+          <w:sz w:val="22"/>
+          <w:szCs w:val="22"/>
+        </w:rPr>
+        <w:t xml:space="preserve">protein </w:t>
+      </w:r>
+      <w:r>
+        <w:rPr>
+          <w:rFonts w:asciiTheme="minorHAnsi" w:hAnsiTheme="minorHAnsi" w:cstheme="minorHAnsi"/>
+          <w:sz w:val="22"/>
+          <w:szCs w:val="22"/>
+        </w:rPr>
+        <w:t>of</w:t>
+      </w:r>
+      <w:r>
+        <w:rPr>
+          <w:rFonts w:asciiTheme="minorHAnsi" w:hAnsiTheme="minorHAnsi" w:cstheme="minorHAnsi"/>
+          <w:sz w:val="22"/>
+          <w:szCs w:val="22"/>
+        </w:rPr>
+        <w:t xml:space="preserve"> </w:t>
+      </w:r>
+      <w:r>
+        <w:rPr>
+          <w:rFonts w:asciiTheme="minorHAnsi" w:hAnsiTheme="minorHAnsi" w:cstheme="minorHAnsi"/>
+          <w:sz w:val="22"/>
+          <w:szCs w:val="22"/>
+        </w:rPr>
+        <w:t xml:space="preserve">whey acidic protein, alpha casein, beta casein, lactose, </w:t>
+      </w:r>
+      <w:r>
+        <w:rPr>
+          <w:rFonts w:asciiTheme="minorHAnsi" w:hAnsiTheme="minorHAnsi" w:cstheme="minorHAnsi"/>
+          <w:sz w:val="22"/>
+          <w:szCs w:val="22"/>
+        </w:rPr>
+        <w:t xml:space="preserve">and </w:t>
+      </w:r>
+      <w:r>
+        <w:rPr>
+          <w:rFonts w:asciiTheme="minorHAnsi" w:hAnsiTheme="minorHAnsi" w:cstheme="minorHAnsi"/>
+          <w:sz w:val="22"/>
+          <w:szCs w:val="22"/>
+        </w:rPr>
+        <w:t>serum albumin</w:t>
+      </w:r>
+      <w:r>
+        <w:rPr>
+          <w:rFonts w:asciiTheme="minorHAnsi" w:hAnsiTheme="minorHAnsi" w:cstheme="minorHAnsi"/>
+          <w:sz w:val="22"/>
+          <w:szCs w:val="22"/>
+        </w:rPr>
+        <w:t xml:space="preserve"> identified based on known molecular weights</w:t>
       </w:r>
       <w:r>
         <w:rPr>
@@ -7456,63 +7867,6 @@
           <w:szCs w:val="22"/>
         </w:rPr>
         <w:t xml:space="preserve">. </w:t>
-      </w:r>
-      <w:r>
-        <w:rPr>
-          <w:rFonts w:asciiTheme="minorHAnsi" w:hAnsiTheme="minorHAnsi" w:cstheme="minorHAnsi"/>
-          <w:sz w:val="22"/>
-          <w:szCs w:val="22"/>
-        </w:rPr>
-        <w:t xml:space="preserve">Briefly, we will weigh the dam then determine the aggregate weight of the pups. The dam and pups will then be separated for two hours. During the two-hour separation, the pups will be placed in a new cage and will be kept warm using a heating pad. In the meantime, the dam will remain in its initial cage with </w:t>
-      </w:r>
-      <w:r>
-        <w:rPr>
-          <w:rFonts w:asciiTheme="minorHAnsi" w:hAnsiTheme="minorHAnsi" w:cstheme="minorHAnsi"/>
-          <w:i/>
-          <w:sz w:val="22"/>
-          <w:szCs w:val="22"/>
-        </w:rPr>
-        <w:t>ad libitum</w:t>
-      </w:r>
-      <w:r>
-        <w:rPr>
-          <w:rFonts w:asciiTheme="minorHAnsi" w:hAnsiTheme="minorHAnsi" w:cstheme="minorHAnsi"/>
-          <w:sz w:val="22"/>
-          <w:szCs w:val="22"/>
-        </w:rPr>
-        <w:t xml:space="preserve"> access to normal chow diet and water or dexamethasone-water based on its assigned group. After the two-hour separation period, the dam will be weighed again and the aggregate weight of the pups will be measured. The pups will then be returned to the dam’s cage and will be allowed to nurse for one hour. At the end of the nursing timepoint, the dam will be weighed and the aggregate weight of the pups will be determined. After the one-hour nursing period, milk volume will be determined as the weight change of the pups</w:t>
-      </w:r>
-      <w:r>
-        <w:rPr>
-          <w:rFonts w:asciiTheme="minorHAnsi" w:hAnsiTheme="minorHAnsi" w:cstheme="minorHAnsi"/>
-          <w:sz w:val="22"/>
-          <w:szCs w:val="22"/>
-        </w:rPr>
-        <w:t xml:space="preserve"> after nursing and after the 2-hour separation</w:t>
-      </w:r>
-      <w:r>
-        <w:rPr>
-          <w:rFonts w:asciiTheme="minorHAnsi" w:hAnsiTheme="minorHAnsi" w:cstheme="minorHAnsi"/>
-          <w:sz w:val="22"/>
-          <w:szCs w:val="22"/>
-        </w:rPr>
-        <w:t>.</w:t>
-      </w:r>
-      <w:r>
-        <w:rPr>
-          <w:rFonts w:asciiTheme="minorHAnsi" w:hAnsiTheme="minorHAnsi" w:cstheme="minorHAnsi"/>
-          <w:sz w:val="22"/>
-          <w:szCs w:val="22"/>
-        </w:rPr>
-        <w:t xml:space="preserve"> The difference in the dam’s weight after nursing and after the 2-hour separation will help further ascertain the dam’s milk supply.</w:t>
-      </w:r>
-      <w:r>
-        <w:rPr>
-          <w:rFonts w:asciiTheme="minorHAnsi" w:hAnsiTheme="minorHAnsi" w:cstheme="minorHAnsi"/>
-          <w:sz w:val="22"/>
-          <w:szCs w:val="22"/>
-        </w:rPr>
-        <w:t xml:space="preserve">  </w:t>
       </w:r>
     </w:p>
     <w:p>
@@ -7522,12 +7876,30 @@
           <w:rFonts w:asciiTheme="minorHAnsi" w:hAnsiTheme="minorHAnsi" w:cstheme="minorHAnsi"/>
         </w:rPr>
       </w:pPr>
-      <w:bookmarkStart w:id="63" w:name="_Toc14032698"/>
-      <w:r>
-        <w:rPr>
-          <w:rFonts w:asciiTheme="minorHAnsi" w:hAnsiTheme="minorHAnsi" w:cstheme="minorHAnsi"/>
-        </w:rPr>
-        <w:t>Determining Milk Composition</w:t>
+      <w:bookmarkStart w:id="63" w:name="_Toc14032700"/>
+      <w:r>
+        <w:rPr>
+          <w:rFonts w:asciiTheme="minorHAnsi" w:hAnsiTheme="minorHAnsi" w:cstheme="minorHAnsi"/>
+        </w:rPr>
+        <w:t>Determin</w:t>
+      </w:r>
+      <w:r>
+        <w:rPr>
+          <w:rFonts w:asciiTheme="minorHAnsi" w:hAnsiTheme="minorHAnsi" w:cstheme="minorHAnsi"/>
+        </w:rPr>
+        <w:t>ing</w:t>
+      </w:r>
+      <w:r>
+        <w:rPr>
+          <w:rFonts w:asciiTheme="minorHAnsi" w:hAnsiTheme="minorHAnsi" w:cstheme="minorHAnsi"/>
+        </w:rPr>
+        <w:t xml:space="preserve"> Milk Fat</w:t>
+      </w:r>
+      <w:r>
+        <w:rPr>
+          <w:rFonts w:asciiTheme="minorHAnsi" w:hAnsiTheme="minorHAnsi" w:cstheme="minorHAnsi"/>
+        </w:rPr>
+        <w:t xml:space="preserve"> Content</w:t>
       </w:r>
       <w:bookmarkEnd w:id="63"/>
     </w:p>
@@ -7545,23 +7917,15 @@
           <w:sz w:val="22"/>
           <w:szCs w:val="22"/>
         </w:rPr>
-        <w:t xml:space="preserve">On PND16.5, we will collect milk samples (~0.5ml) from the nursing dams in groups control </w:t>
-      </w:r>
-      <w:r>
-        <w:rPr>
-          <w:rFonts w:asciiTheme="minorHAnsi" w:hAnsiTheme="minorHAnsi" w:cstheme="minorHAnsi"/>
-          <w:sz w:val="22"/>
-          <w:szCs w:val="22"/>
-        </w:rPr>
-        <w:t>and experimental PND0.5-16.5</w:t>
-      </w:r>
-      <w:r>
-        <w:rPr>
-          <w:rFonts w:asciiTheme="minorHAnsi" w:hAnsiTheme="minorHAnsi" w:cstheme="minorHAnsi"/>
-          <w:sz w:val="22"/>
-          <w:szCs w:val="22"/>
-        </w:rPr>
-        <w:t xml:space="preserve">. Briefly, we will separate the dam and pups for 2 hours. The pups will be weighed and will undergo body composition assessment using </w:t>
+        <w:t>Milk samples collected will be assessed for fat content</w:t>
+      </w:r>
+      <w:r>
+        <w:rPr>
+          <w:rFonts w:asciiTheme="minorHAnsi" w:hAnsiTheme="minorHAnsi" w:cstheme="minorHAnsi"/>
+          <w:sz w:val="22"/>
+          <w:szCs w:val="22"/>
+        </w:rPr>
+        <w:t xml:space="preserve"> by the </w:t>
       </w:r>
       <w:proofErr w:type="spellStart"/>
       <w:r>
@@ -7570,7 +7934,7 @@
           <w:sz w:val="22"/>
           <w:szCs w:val="22"/>
         </w:rPr>
-        <w:t>echoMRI</w:t>
+        <w:t>creamatocrit</w:t>
       </w:r>
       <w:proofErr w:type="spellEnd"/>
       <w:r>
@@ -7579,48 +7943,23 @@
           <w:sz w:val="22"/>
           <w:szCs w:val="22"/>
         </w:rPr>
-        <w:t>. Afterwards, the pups will be sacrificed</w:t>
-      </w:r>
-      <w:r>
-        <w:rPr>
-          <w:rFonts w:asciiTheme="minorHAnsi" w:hAnsiTheme="minorHAnsi" w:cstheme="minorHAnsi"/>
-          <w:sz w:val="22"/>
-          <w:szCs w:val="22"/>
-        </w:rPr>
-        <w:t xml:space="preserve"> using isoflurane and a secondary measure of cervical dislocation.</w:t>
-      </w:r>
-      <w:r>
-        <w:rPr>
-          <w:rFonts w:asciiTheme="minorHAnsi" w:hAnsiTheme="minorHAnsi" w:cstheme="minorHAnsi"/>
-          <w:sz w:val="22"/>
-          <w:szCs w:val="22"/>
-        </w:rPr>
-        <w:t xml:space="preserve"> We will anesthetize the dam after two hours of separation by intraperitoneal injection of Ketamine (0.1275g/kg body weight). We will then perform an intraperitoneal injection of oxytocin into the forelimb (2U/dam) to induce milk production. The dam’s nipples will be manually squeezed to promote milk letdown, and the milk will be collected into a 1.5 ml tube via suction. After milking is complete, the dam will immediately be sacrificed using isoflurane and a secondary measure of cervical dislocation. We will then dissect the dam by a midline incision of the skin, extract thoracic, abdominal and inguinal mammary glands. The lower mammary gland pads will be weighed. A small section of the lower mammary glands will be saved for paraffin embedding for histology while the rest will be snap frozen in liquid nitrogen and cryopreserved </w:t>
-      </w:r>
-      <w:r>
-        <w:rPr>
-          <w:rFonts w:asciiTheme="minorHAnsi" w:hAnsiTheme="minorHAnsi" w:cstheme="minorHAnsi"/>
-          <w:sz w:val="22"/>
-          <w:szCs w:val="22"/>
-        </w:rPr>
-        <w:lastRenderedPageBreak/>
-        <w:t xml:space="preserve">to later determine mTORC1 expression as previously discussed via Western blotting. Milk protein composition will be analyzed using </w:t>
-      </w:r>
-      <w:r>
-        <w:rPr>
-          <w:rFonts w:asciiTheme="minorHAnsi" w:hAnsiTheme="minorHAnsi" w:cstheme="minorHAnsi"/>
-          <w:sz w:val="22"/>
-          <w:szCs w:val="22"/>
-        </w:rPr>
-        <w:t xml:space="preserve">SDS-PAGE </w:t>
-      </w:r>
-      <w:r>
-        <w:rPr>
-          <w:rFonts w:asciiTheme="minorHAnsi" w:hAnsiTheme="minorHAnsi" w:cstheme="minorHAnsi"/>
-          <w:sz w:val="22"/>
-          <w:szCs w:val="22"/>
-        </w:rPr>
-        <w:t>gels and diluted milk samples</w:t>
+        <w:t xml:space="preserve"> method using a hematocrit centrifuge. Briefly, s</w:t>
+      </w:r>
+      <w:r>
+        <w:rPr>
+          <w:rFonts w:asciiTheme="minorHAnsi" w:hAnsiTheme="minorHAnsi" w:cstheme="minorHAnsi"/>
+          <w:sz w:val="22"/>
+          <w:szCs w:val="22"/>
+        </w:rPr>
+        <w:t>amples will be diluted to a factor of 3 (1:2 in PBS) into well-sealed capillary tube</w:t>
+      </w:r>
+      <w:r>
+        <w:rPr>
+          <w:rFonts w:asciiTheme="minorHAnsi" w:hAnsiTheme="minorHAnsi" w:cstheme="minorHAnsi"/>
+          <w:sz w:val="22"/>
+          <w:szCs w:val="22"/>
+        </w:rPr>
+        <w:t>s</w:t>
       </w:r>
       <w:r>
         <w:rPr>
@@ -7629,6 +7968,98 @@
           <w:szCs w:val="22"/>
         </w:rPr>
         <w:t>.</w:t>
+      </w:r>
+      <w:r>
+        <w:rPr>
+          <w:rFonts w:asciiTheme="minorHAnsi" w:hAnsiTheme="minorHAnsi" w:cstheme="minorHAnsi"/>
+          <w:sz w:val="22"/>
+          <w:szCs w:val="22"/>
+        </w:rPr>
+        <w:t xml:space="preserve"> </w:t>
+      </w:r>
+      <w:r>
+        <w:rPr>
+          <w:rFonts w:asciiTheme="minorHAnsi" w:hAnsiTheme="minorHAnsi" w:cstheme="minorHAnsi"/>
+          <w:sz w:val="22"/>
+          <w:szCs w:val="22"/>
+        </w:rPr>
+        <w:t>The tube</w:t>
+      </w:r>
+      <w:r>
+        <w:rPr>
+          <w:rFonts w:asciiTheme="minorHAnsi" w:hAnsiTheme="minorHAnsi" w:cstheme="minorHAnsi"/>
+          <w:sz w:val="22"/>
+          <w:szCs w:val="22"/>
+        </w:rPr>
+        <w:t>s</w:t>
+      </w:r>
+      <w:r>
+        <w:rPr>
+          <w:rFonts w:asciiTheme="minorHAnsi" w:hAnsiTheme="minorHAnsi" w:cstheme="minorHAnsi"/>
+          <w:sz w:val="22"/>
+          <w:szCs w:val="22"/>
+        </w:rPr>
+        <w:t xml:space="preserve"> will be placed in </w:t>
+      </w:r>
+      <w:proofErr w:type="spellStart"/>
+      <w:r>
+        <w:rPr>
+          <w:rFonts w:asciiTheme="minorHAnsi" w:hAnsiTheme="minorHAnsi" w:cstheme="minorHAnsi"/>
+          <w:sz w:val="22"/>
+          <w:szCs w:val="22"/>
+        </w:rPr>
+        <w:t>CritSpin</w:t>
+      </w:r>
+      <w:proofErr w:type="spellEnd"/>
+      <w:r>
+        <w:rPr>
+          <w:rFonts w:asciiTheme="minorHAnsi" w:hAnsiTheme="minorHAnsi" w:cstheme="minorHAnsi"/>
+          <w:sz w:val="22"/>
+          <w:szCs w:val="22"/>
+        </w:rPr>
+        <w:t xml:space="preserve"> mini-</w:t>
+      </w:r>
+      <w:proofErr w:type="spellStart"/>
+      <w:r>
+        <w:rPr>
+          <w:rFonts w:asciiTheme="minorHAnsi" w:hAnsiTheme="minorHAnsi" w:cstheme="minorHAnsi"/>
+          <w:sz w:val="22"/>
+          <w:szCs w:val="22"/>
+        </w:rPr>
+        <w:t>creamatocrit</w:t>
+      </w:r>
+      <w:proofErr w:type="spellEnd"/>
+      <w:r>
+        <w:rPr>
+          <w:rFonts w:asciiTheme="minorHAnsi" w:hAnsiTheme="minorHAnsi" w:cstheme="minorHAnsi"/>
+          <w:sz w:val="22"/>
+          <w:szCs w:val="22"/>
+        </w:rPr>
+        <w:t xml:space="preserve"> spinner. Samples will be centrifuged for 8 cycles of 120 seconds. The capillary will form layers of white fat and non-fat milk. The distance of the fat layer will be measured in millimeters (mm) accurately. The to</w:t>
+      </w:r>
+      <w:r>
+        <w:rPr>
+          <w:rFonts w:asciiTheme="minorHAnsi" w:hAnsiTheme="minorHAnsi" w:cstheme="minorHAnsi"/>
+          <w:sz w:val="22"/>
+          <w:szCs w:val="22"/>
+        </w:rPr>
+        <w:t>t</w:t>
+      </w:r>
+      <w:r>
+        <w:rPr>
+          <w:rFonts w:asciiTheme="minorHAnsi" w:hAnsiTheme="minorHAnsi" w:cstheme="minorHAnsi"/>
+          <w:sz w:val="22"/>
+          <w:szCs w:val="22"/>
+        </w:rPr>
+        <w:t xml:space="preserve">al volume of milk (fat + non-fat milk) will be measured in mm. Percentage of fat will be determined </w:t>
+      </w:r>
+      <w:r>
+        <w:rPr>
+          <w:rFonts w:asciiTheme="minorHAnsi" w:hAnsiTheme="minorHAnsi" w:cstheme="minorHAnsi"/>
+          <w:sz w:val="22"/>
+          <w:szCs w:val="22"/>
+        </w:rPr>
+        <w:t>with respect to the total volume.</w:t>
       </w:r>
     </w:p>
     <w:p>
@@ -7636,33 +8067,32 @@
         <w:pStyle w:val="Heading2"/>
         <w:rPr>
           <w:rFonts w:asciiTheme="minorHAnsi" w:hAnsiTheme="minorHAnsi" w:cstheme="minorHAnsi"/>
-          <w:highlight w:val="red"/>
         </w:rPr>
       </w:pPr>
-      <w:bookmarkStart w:id="64" w:name="_Toc14032699"/>
-      <w:r>
-        <w:rPr>
-          <w:rFonts w:asciiTheme="minorHAnsi" w:hAnsiTheme="minorHAnsi" w:cstheme="minorHAnsi"/>
-        </w:rPr>
-        <w:t>Determin</w:t>
-      </w:r>
-      <w:r>
-        <w:rPr>
-          <w:rFonts w:asciiTheme="minorHAnsi" w:hAnsiTheme="minorHAnsi" w:cstheme="minorHAnsi"/>
-        </w:rPr>
-        <w:t>ing</w:t>
-      </w:r>
-      <w:r>
-        <w:rPr>
-          <w:rFonts w:asciiTheme="minorHAnsi" w:hAnsiTheme="minorHAnsi" w:cstheme="minorHAnsi"/>
-        </w:rPr>
-        <w:t xml:space="preserve"> Milk Protein</w:t>
-      </w:r>
-      <w:r>
-        <w:rPr>
-          <w:rFonts w:asciiTheme="minorHAnsi" w:hAnsiTheme="minorHAnsi" w:cstheme="minorHAnsi"/>
-        </w:rPr>
-        <w:t xml:space="preserve"> Concentrations</w:t>
+      <w:bookmarkStart w:id="64" w:name="_Toc14032701"/>
+      <w:r>
+        <w:rPr>
+          <w:rFonts w:asciiTheme="minorHAnsi" w:hAnsiTheme="minorHAnsi" w:cstheme="minorHAnsi"/>
+        </w:rPr>
+        <w:t>Glucose</w:t>
+      </w:r>
+      <w:r>
+        <w:rPr>
+          <w:rFonts w:asciiTheme="minorHAnsi" w:hAnsiTheme="minorHAnsi" w:cstheme="minorHAnsi"/>
+        </w:rPr>
+        <w:t xml:space="preserve"> Toler</w:t>
+      </w:r>
+      <w:r>
+        <w:rPr>
+          <w:rFonts w:asciiTheme="minorHAnsi" w:hAnsiTheme="minorHAnsi" w:cstheme="minorHAnsi"/>
+        </w:rPr>
+        <w:t>a</w:t>
+      </w:r>
+      <w:r>
+        <w:rPr>
+          <w:rFonts w:asciiTheme="minorHAnsi" w:hAnsiTheme="minorHAnsi" w:cstheme="minorHAnsi"/>
+        </w:rPr>
+        <w:t>nce Test</w:t>
       </w:r>
       <w:bookmarkEnd w:id="64"/>
     </w:p>
@@ -7680,15 +8110,130 @@
           <w:sz w:val="22"/>
           <w:szCs w:val="22"/>
         </w:rPr>
-        <w:t>Milk samples collected from control and experimental groups of PND0.5-16.5 will be assessed for pr</w:t>
-      </w:r>
-      <w:r>
-        <w:rPr>
-          <w:rFonts w:asciiTheme="minorHAnsi" w:hAnsiTheme="minorHAnsi" w:cstheme="minorHAnsi"/>
-          <w:sz w:val="22"/>
-          <w:szCs w:val="22"/>
-        </w:rPr>
-        <w:t>otein content. Milk will be diluted to</w:t>
+        <w:t>Weaned offspring</w:t>
+      </w:r>
+      <w:r>
+        <w:rPr>
+          <w:rFonts w:asciiTheme="minorHAnsi" w:hAnsiTheme="minorHAnsi" w:cstheme="minorHAnsi"/>
+          <w:sz w:val="22"/>
+          <w:szCs w:val="22"/>
+        </w:rPr>
+        <w:t xml:space="preserve"> in groups control and experimental</w:t>
+      </w:r>
+      <w:r>
+        <w:rPr>
+          <w:rFonts w:asciiTheme="minorHAnsi" w:hAnsiTheme="minorHAnsi" w:cstheme="minorHAnsi"/>
+          <w:sz w:val="22"/>
+          <w:szCs w:val="22"/>
+        </w:rPr>
+        <w:t xml:space="preserve"> PND0.5-21.5</w:t>
+      </w:r>
+      <w:r>
+        <w:rPr>
+          <w:rFonts w:asciiTheme="minorHAnsi" w:hAnsiTheme="minorHAnsi" w:cstheme="minorHAnsi"/>
+          <w:sz w:val="22"/>
+          <w:szCs w:val="22"/>
+        </w:rPr>
+        <w:t xml:space="preserve"> will undergo a</w:t>
+      </w:r>
+      <w:r>
+        <w:rPr>
+          <w:rFonts w:asciiTheme="minorHAnsi" w:hAnsiTheme="minorHAnsi" w:cstheme="minorHAnsi"/>
+          <w:sz w:val="22"/>
+          <w:szCs w:val="22"/>
+        </w:rPr>
+        <w:t xml:space="preserve"> glucose</w:t>
+      </w:r>
+      <w:r>
+        <w:rPr>
+          <w:rFonts w:asciiTheme="minorHAnsi" w:hAnsiTheme="minorHAnsi" w:cstheme="minorHAnsi"/>
+          <w:sz w:val="22"/>
+          <w:szCs w:val="22"/>
+        </w:rPr>
+        <w:t xml:space="preserve"> tolerance test (</w:t>
+      </w:r>
+      <w:r>
+        <w:rPr>
+          <w:rFonts w:asciiTheme="minorHAnsi" w:hAnsiTheme="minorHAnsi" w:cstheme="minorHAnsi"/>
+          <w:sz w:val="22"/>
+          <w:szCs w:val="22"/>
+        </w:rPr>
+        <w:t>G</w:t>
+      </w:r>
+      <w:r>
+        <w:rPr>
+          <w:rFonts w:asciiTheme="minorHAnsi" w:hAnsiTheme="minorHAnsi" w:cstheme="minorHAnsi"/>
+          <w:sz w:val="22"/>
+          <w:szCs w:val="22"/>
+        </w:rPr>
+        <w:t xml:space="preserve">TT) being challenged with </w:t>
+      </w:r>
+      <w:r>
+        <w:rPr>
+          <w:rFonts w:asciiTheme="minorHAnsi" w:hAnsiTheme="minorHAnsi" w:cstheme="minorHAnsi"/>
+          <w:sz w:val="22"/>
+          <w:szCs w:val="22"/>
+        </w:rPr>
+        <w:t xml:space="preserve">1g/kg of </w:t>
+      </w:r>
+      <w:r>
+        <w:rPr>
+          <w:rFonts w:asciiTheme="minorHAnsi" w:hAnsiTheme="minorHAnsi" w:cstheme="minorHAnsi"/>
+          <w:sz w:val="22"/>
+          <w:szCs w:val="22"/>
+        </w:rPr>
+        <w:t xml:space="preserve">lean body mass (determined by </w:t>
+      </w:r>
+      <w:proofErr w:type="spellStart"/>
+      <w:r>
+        <w:rPr>
+          <w:rFonts w:asciiTheme="minorHAnsi" w:hAnsiTheme="minorHAnsi" w:cstheme="minorHAnsi"/>
+          <w:sz w:val="22"/>
+          <w:szCs w:val="22"/>
+        </w:rPr>
+        <w:t>echoMRI</w:t>
+      </w:r>
+      <w:proofErr w:type="spellEnd"/>
+      <w:r>
+        <w:rPr>
+          <w:rFonts w:asciiTheme="minorHAnsi" w:hAnsiTheme="minorHAnsi" w:cstheme="minorHAnsi"/>
+          <w:sz w:val="22"/>
+          <w:szCs w:val="22"/>
+        </w:rPr>
+        <w:t>)</w:t>
+      </w:r>
+      <w:r>
+        <w:rPr>
+          <w:rFonts w:asciiTheme="minorHAnsi" w:hAnsiTheme="minorHAnsi" w:cstheme="minorHAnsi"/>
+          <w:sz w:val="22"/>
+          <w:szCs w:val="22"/>
+        </w:rPr>
+        <w:t xml:space="preserve"> after a 6-hour fast with </w:t>
+      </w:r>
+      <w:r>
+        <w:rPr>
+          <w:rFonts w:asciiTheme="minorHAnsi" w:hAnsiTheme="minorHAnsi" w:cstheme="minorHAnsi"/>
+          <w:i/>
+          <w:sz w:val="22"/>
+          <w:szCs w:val="22"/>
+        </w:rPr>
+        <w:t xml:space="preserve">ad libitum </w:t>
+      </w:r>
+      <w:r>
+        <w:rPr>
+          <w:rFonts w:asciiTheme="minorHAnsi" w:hAnsiTheme="minorHAnsi" w:cstheme="minorHAnsi"/>
+          <w:sz w:val="22"/>
+          <w:szCs w:val="22"/>
+        </w:rPr>
+        <w:t>access to water</w:t>
+      </w:r>
+      <w:r>
+        <w:rPr>
+          <w:rFonts w:asciiTheme="minorHAnsi" w:hAnsiTheme="minorHAnsi" w:cstheme="minorHAnsi"/>
+          <w:sz w:val="22"/>
+          <w:szCs w:val="22"/>
+        </w:rPr>
+        <w:t>.</w:t>
       </w:r>
       <w:r>
         <w:rPr>
@@ -7704,63 +8249,71 @@
           <w:sz w:val="22"/>
           <w:szCs w:val="22"/>
         </w:rPr>
-        <w:t>a</w:t>
-      </w:r>
-      <w:r>
-        <w:rPr>
-          <w:rFonts w:asciiTheme="minorHAnsi" w:hAnsiTheme="minorHAnsi" w:cstheme="minorHAnsi"/>
-          <w:sz w:val="22"/>
-          <w:szCs w:val="22"/>
-        </w:rPr>
-        <w:t xml:space="preserve"> f</w:t>
-      </w:r>
-      <w:r>
-        <w:rPr>
-          <w:rFonts w:asciiTheme="minorHAnsi" w:hAnsiTheme="minorHAnsi" w:cstheme="minorHAnsi"/>
-          <w:sz w:val="22"/>
-          <w:szCs w:val="22"/>
-        </w:rPr>
-        <w:t>actor of 4</w:t>
-      </w:r>
-      <w:r>
-        <w:rPr>
-          <w:rFonts w:asciiTheme="minorHAnsi" w:hAnsiTheme="minorHAnsi" w:cstheme="minorHAnsi"/>
-          <w:sz w:val="22"/>
-          <w:szCs w:val="22"/>
-        </w:rPr>
-        <w:t xml:space="preserve"> (1:3 in PBS+EDTA). Skim</w:t>
-      </w:r>
-      <w:r>
-        <w:rPr>
-          <w:rFonts w:asciiTheme="minorHAnsi" w:hAnsiTheme="minorHAnsi" w:cstheme="minorHAnsi"/>
-          <w:sz w:val="22"/>
-          <w:szCs w:val="22"/>
-        </w:rPr>
-        <w:t>med</w:t>
-      </w:r>
-      <w:r>
-        <w:rPr>
-          <w:rFonts w:asciiTheme="minorHAnsi" w:hAnsiTheme="minorHAnsi" w:cstheme="minorHAnsi"/>
-          <w:sz w:val="22"/>
-          <w:szCs w:val="22"/>
-        </w:rPr>
-        <w:t xml:space="preserve"> milk will be collected after centrifuging. Samples will be heated to ~95C and loading cocktail will be added onto the plastic plate with the gel along with a ladder. </w:t>
-      </w:r>
-      <w:r>
-        <w:rPr>
-          <w:rFonts w:asciiTheme="minorHAnsi" w:hAnsiTheme="minorHAnsi" w:cstheme="minorHAnsi"/>
-          <w:sz w:val="22"/>
-          <w:szCs w:val="22"/>
-        </w:rPr>
-        <w:t xml:space="preserve">Gels will be stained by Coomassie blue and quantified by near-infra-red imaging.  </w:t>
-      </w:r>
-      <w:r>
-        <w:rPr>
-          <w:rFonts w:asciiTheme="minorHAnsi" w:hAnsiTheme="minorHAnsi" w:cstheme="minorHAnsi"/>
-          <w:sz w:val="22"/>
-          <w:szCs w:val="22"/>
-        </w:rPr>
-        <w:t xml:space="preserve">Imaging will be done using </w:t>
+        <w:t>The effect</w:t>
+      </w:r>
+      <w:r>
+        <w:rPr>
+          <w:rFonts w:asciiTheme="minorHAnsi" w:hAnsiTheme="minorHAnsi" w:cstheme="minorHAnsi"/>
+          <w:sz w:val="22"/>
+          <w:szCs w:val="22"/>
+        </w:rPr>
+        <w:t>s</w:t>
+      </w:r>
+      <w:r>
+        <w:rPr>
+          <w:rFonts w:asciiTheme="minorHAnsi" w:hAnsiTheme="minorHAnsi" w:cstheme="minorHAnsi"/>
+          <w:sz w:val="22"/>
+          <w:szCs w:val="22"/>
+        </w:rPr>
+        <w:t xml:space="preserve"> of </w:t>
+      </w:r>
+      <w:r>
+        <w:rPr>
+          <w:rFonts w:asciiTheme="minorHAnsi" w:hAnsiTheme="minorHAnsi" w:cstheme="minorHAnsi"/>
+          <w:sz w:val="22"/>
+          <w:szCs w:val="22"/>
+        </w:rPr>
+        <w:t xml:space="preserve">maternal </w:t>
+      </w:r>
+      <w:r>
+        <w:rPr>
+          <w:rFonts w:asciiTheme="minorHAnsi" w:hAnsiTheme="minorHAnsi" w:cstheme="minorHAnsi"/>
+          <w:sz w:val="22"/>
+          <w:szCs w:val="22"/>
+        </w:rPr>
+        <w:t xml:space="preserve">glucocorticoid </w:t>
+      </w:r>
+      <w:r>
+        <w:rPr>
+          <w:rFonts w:asciiTheme="minorHAnsi" w:hAnsiTheme="minorHAnsi" w:cstheme="minorHAnsi"/>
+          <w:sz w:val="22"/>
+          <w:szCs w:val="22"/>
+        </w:rPr>
+        <w:t>exposure during lactation on offspring adolescent glucose</w:t>
+      </w:r>
+      <w:r>
+        <w:rPr>
+          <w:rFonts w:asciiTheme="minorHAnsi" w:hAnsiTheme="minorHAnsi" w:cstheme="minorHAnsi"/>
+          <w:sz w:val="22"/>
+          <w:szCs w:val="22"/>
+        </w:rPr>
+        <w:t xml:space="preserve"> sensitivity will be determined.</w:t>
+      </w:r>
+      <w:r>
+        <w:rPr>
+          <w:rFonts w:asciiTheme="minorHAnsi" w:hAnsiTheme="minorHAnsi" w:cstheme="minorHAnsi"/>
+          <w:sz w:val="22"/>
+          <w:szCs w:val="22"/>
+        </w:rPr>
+        <w:t xml:space="preserve"> Briefly, after the fast, the tail will be cut to allow for blood sampling</w:t>
+      </w:r>
+      <w:r>
+        <w:rPr>
+          <w:rFonts w:asciiTheme="minorHAnsi" w:hAnsiTheme="minorHAnsi" w:cstheme="minorHAnsi"/>
+          <w:sz w:val="22"/>
+          <w:szCs w:val="22"/>
+        </w:rPr>
+        <w:t xml:space="preserve"> via </w:t>
       </w:r>
       <w:proofErr w:type="spellStart"/>
       <w:r>
@@ -7769,23 +8322,7 @@
           <w:sz w:val="22"/>
           <w:szCs w:val="22"/>
         </w:rPr>
-        <w:t>Li</w:t>
-      </w:r>
-      <w:r>
-        <w:rPr>
-          <w:rFonts w:asciiTheme="minorHAnsi" w:hAnsiTheme="minorHAnsi" w:cstheme="minorHAnsi"/>
-          <w:sz w:val="22"/>
-          <w:szCs w:val="22"/>
-        </w:rPr>
-        <w:t>C</w:t>
-      </w:r>
-      <w:r>
-        <w:rPr>
-          <w:rFonts w:asciiTheme="minorHAnsi" w:hAnsiTheme="minorHAnsi" w:cstheme="minorHAnsi"/>
-          <w:sz w:val="22"/>
-          <w:szCs w:val="22"/>
-        </w:rPr>
-        <w:t>or</w:t>
+        <w:t>AccuCheck</w:t>
       </w:r>
       <w:proofErr w:type="spellEnd"/>
       <w:r>
@@ -7794,6 +8331,165 @@
           <w:sz w:val="22"/>
           <w:szCs w:val="22"/>
         </w:rPr>
+        <w:t xml:space="preserve"> Advantage Glucometer</w:t>
+      </w:r>
+      <w:r>
+        <w:rPr>
+          <w:rFonts w:asciiTheme="minorHAnsi" w:hAnsiTheme="minorHAnsi" w:cstheme="minorHAnsi"/>
+          <w:sz w:val="22"/>
+          <w:szCs w:val="22"/>
+        </w:rPr>
+        <w:t xml:space="preserve">. Tail vein blood will be immediately </w:t>
+      </w:r>
+      <w:r>
+        <w:rPr>
+          <w:rFonts w:asciiTheme="minorHAnsi" w:hAnsiTheme="minorHAnsi" w:cstheme="minorHAnsi"/>
+          <w:sz w:val="22"/>
+          <w:szCs w:val="22"/>
+        </w:rPr>
+        <w:t xml:space="preserve">measured at 0minutes after the 6-hour fast to denote fasting blood glucose. Mice will be injected by a syringe into the </w:t>
+      </w:r>
+      <w:proofErr w:type="spellStart"/>
+      <w:r>
+        <w:rPr>
+          <w:rFonts w:asciiTheme="minorHAnsi" w:hAnsiTheme="minorHAnsi" w:cstheme="minorHAnsi"/>
+          <w:sz w:val="22"/>
+          <w:szCs w:val="22"/>
+        </w:rPr>
+        <w:t>interperitoneal</w:t>
+      </w:r>
+      <w:proofErr w:type="spellEnd"/>
+      <w:r>
+        <w:rPr>
+          <w:rFonts w:asciiTheme="minorHAnsi" w:hAnsiTheme="minorHAnsi" w:cstheme="minorHAnsi"/>
+          <w:sz w:val="22"/>
+          <w:szCs w:val="22"/>
+        </w:rPr>
+        <w:t xml:space="preserve"> cavity with the appropriate glucose dosage. The timer will be set as to allow for blood collection every 15 minutes. Blood will be collected at </w:t>
+      </w:r>
+      <w:r>
+        <w:rPr>
+          <w:rFonts w:asciiTheme="minorHAnsi" w:hAnsiTheme="minorHAnsi" w:cstheme="minorHAnsi"/>
+          <w:color w:val="252525"/>
+          <w:sz w:val="22"/>
+          <w:szCs w:val="22"/>
+          <w:shd w:val="clear" w:color="auto" w:fill="FFFFFF"/>
+        </w:rPr>
+        <w:t>5, 30, 45, 60, 75, 90 and 120 min</w:t>
+      </w:r>
+      <w:r>
+        <w:rPr>
+          <w:rFonts w:asciiTheme="minorHAnsi" w:hAnsiTheme="minorHAnsi" w:cstheme="minorHAnsi"/>
+          <w:color w:val="252525"/>
+          <w:sz w:val="22"/>
+          <w:szCs w:val="22"/>
+          <w:shd w:val="clear" w:color="auto" w:fill="FFFFFF"/>
+        </w:rPr>
+        <w:t>utes after injection</w:t>
+      </w:r>
+      <w:r>
+        <w:rPr>
+          <w:rFonts w:asciiTheme="minorHAnsi" w:hAnsiTheme="minorHAnsi" w:cstheme="minorHAnsi"/>
+          <w:sz w:val="22"/>
+          <w:szCs w:val="22"/>
+        </w:rPr>
+        <w:t xml:space="preserve">. After </w:t>
+      </w:r>
+      <w:r>
+        <w:rPr>
+          <w:rFonts w:asciiTheme="minorHAnsi" w:hAnsiTheme="minorHAnsi" w:cstheme="minorHAnsi"/>
+          <w:sz w:val="22"/>
+          <w:szCs w:val="22"/>
+        </w:rPr>
+        <w:t xml:space="preserve">the </w:t>
+      </w:r>
+      <w:r>
+        <w:rPr>
+          <w:rFonts w:asciiTheme="minorHAnsi" w:hAnsiTheme="minorHAnsi" w:cstheme="minorHAnsi"/>
+          <w:sz w:val="22"/>
+          <w:szCs w:val="22"/>
+        </w:rPr>
+        <w:t>G</w:t>
+      </w:r>
+      <w:r>
+        <w:rPr>
+          <w:rFonts w:asciiTheme="minorHAnsi" w:hAnsiTheme="minorHAnsi" w:cstheme="minorHAnsi"/>
+          <w:sz w:val="22"/>
+          <w:szCs w:val="22"/>
+        </w:rPr>
+        <w:t xml:space="preserve">TT is done, </w:t>
+      </w:r>
+      <w:r>
+        <w:rPr>
+          <w:rFonts w:asciiTheme="minorHAnsi" w:hAnsiTheme="minorHAnsi" w:cstheme="minorHAnsi"/>
+          <w:sz w:val="22"/>
+          <w:szCs w:val="22"/>
+        </w:rPr>
+        <w:t xml:space="preserve">mice </w:t>
+      </w:r>
+      <w:r>
+        <w:rPr>
+          <w:rFonts w:asciiTheme="minorHAnsi" w:hAnsiTheme="minorHAnsi" w:cstheme="minorHAnsi"/>
+          <w:sz w:val="22"/>
+          <w:szCs w:val="22"/>
+        </w:rPr>
+        <w:t xml:space="preserve">will have </w:t>
+      </w:r>
+      <w:r>
+        <w:rPr>
+          <w:rFonts w:asciiTheme="minorHAnsi" w:hAnsiTheme="minorHAnsi" w:cstheme="minorHAnsi"/>
+          <w:i/>
+          <w:sz w:val="22"/>
+          <w:szCs w:val="22"/>
+        </w:rPr>
+        <w:t xml:space="preserve">ad libitum </w:t>
+      </w:r>
+      <w:r>
+        <w:rPr>
+          <w:rFonts w:asciiTheme="minorHAnsi" w:hAnsiTheme="minorHAnsi" w:cstheme="minorHAnsi"/>
+          <w:sz w:val="22"/>
+          <w:szCs w:val="22"/>
+        </w:rPr>
+        <w:t xml:space="preserve">access to </w:t>
+      </w:r>
+      <w:r>
+        <w:rPr>
+          <w:rFonts w:asciiTheme="minorHAnsi" w:hAnsiTheme="minorHAnsi" w:cstheme="minorHAnsi"/>
+          <w:sz w:val="22"/>
+          <w:szCs w:val="22"/>
+        </w:rPr>
+        <w:t xml:space="preserve">normal </w:t>
+      </w:r>
+      <w:r>
+        <w:rPr>
+          <w:rFonts w:asciiTheme="minorHAnsi" w:hAnsiTheme="minorHAnsi" w:cstheme="minorHAnsi"/>
+          <w:sz w:val="22"/>
+          <w:szCs w:val="22"/>
+        </w:rPr>
+        <w:t xml:space="preserve">chow </w:t>
+      </w:r>
+      <w:r>
+        <w:rPr>
+          <w:rFonts w:asciiTheme="minorHAnsi" w:hAnsiTheme="minorHAnsi" w:cstheme="minorHAnsi"/>
+          <w:sz w:val="22"/>
+          <w:szCs w:val="22"/>
+        </w:rPr>
+        <w:t xml:space="preserve">diet and water </w:t>
+      </w:r>
+      <w:r>
+        <w:rPr>
+          <w:rFonts w:asciiTheme="minorHAnsi" w:hAnsiTheme="minorHAnsi" w:cstheme="minorHAnsi"/>
+          <w:sz w:val="22"/>
+          <w:szCs w:val="22"/>
+        </w:rPr>
+        <w:t>again.</w:t>
+      </w:r>
+      <w:r>
+        <w:rPr>
+          <w:rFonts w:asciiTheme="minorHAnsi" w:hAnsiTheme="minorHAnsi" w:cstheme="minorHAnsi"/>
+          <w:sz w:val="22"/>
+          <w:szCs w:val="22"/>
+        </w:rPr>
         <w:t xml:space="preserve"> </w:t>
       </w:r>
       <w:r>
@@ -7802,87 +8498,25 @@
           <w:sz w:val="22"/>
           <w:szCs w:val="22"/>
         </w:rPr>
-        <w:t xml:space="preserve">Odyssey </w:t>
-      </w:r>
-      <w:r>
-        <w:rPr>
-          <w:rFonts w:asciiTheme="minorHAnsi" w:hAnsiTheme="minorHAnsi" w:cstheme="minorHAnsi"/>
-          <w:sz w:val="22"/>
-          <w:szCs w:val="22"/>
-        </w:rPr>
-        <w:t xml:space="preserve">to determine </w:t>
-      </w:r>
-      <w:r>
-        <w:rPr>
-          <w:rFonts w:asciiTheme="minorHAnsi" w:hAnsiTheme="minorHAnsi" w:cstheme="minorHAnsi"/>
-          <w:sz w:val="22"/>
-          <w:szCs w:val="22"/>
-        </w:rPr>
-        <w:t xml:space="preserve">levels </w:t>
-      </w:r>
-      <w:r>
-        <w:rPr>
-          <w:rFonts w:asciiTheme="minorHAnsi" w:hAnsiTheme="minorHAnsi" w:cstheme="minorHAnsi"/>
-          <w:sz w:val="22"/>
-          <w:szCs w:val="22"/>
-        </w:rPr>
-        <w:t xml:space="preserve">protein </w:t>
-      </w:r>
-      <w:r>
-        <w:rPr>
-          <w:rFonts w:asciiTheme="minorHAnsi" w:hAnsiTheme="minorHAnsi" w:cstheme="minorHAnsi"/>
-          <w:sz w:val="22"/>
-          <w:szCs w:val="22"/>
-        </w:rPr>
-        <w:t>of</w:t>
-      </w:r>
-      <w:r>
-        <w:rPr>
-          <w:rFonts w:asciiTheme="minorHAnsi" w:hAnsiTheme="minorHAnsi" w:cstheme="minorHAnsi"/>
-          <w:sz w:val="22"/>
-          <w:szCs w:val="22"/>
-        </w:rPr>
-        <w:t xml:space="preserve"> </w:t>
-      </w:r>
-      <w:r>
-        <w:rPr>
-          <w:rFonts w:asciiTheme="minorHAnsi" w:hAnsiTheme="minorHAnsi" w:cstheme="minorHAnsi"/>
-          <w:sz w:val="22"/>
-          <w:szCs w:val="22"/>
-        </w:rPr>
-        <w:t xml:space="preserve">whey acidic protein, alpha casein, beta casein, lactose, </w:t>
-      </w:r>
-      <w:r>
-        <w:rPr>
-          <w:rFonts w:asciiTheme="minorHAnsi" w:hAnsiTheme="minorHAnsi" w:cstheme="minorHAnsi"/>
-          <w:sz w:val="22"/>
-          <w:szCs w:val="22"/>
-        </w:rPr>
-        <w:t xml:space="preserve">and </w:t>
-      </w:r>
-      <w:r>
-        <w:rPr>
-          <w:rFonts w:asciiTheme="minorHAnsi" w:hAnsiTheme="minorHAnsi" w:cstheme="minorHAnsi"/>
-          <w:sz w:val="22"/>
-          <w:szCs w:val="22"/>
-        </w:rPr>
-        <w:t>serum albumin</w:t>
-      </w:r>
-      <w:r>
-        <w:rPr>
-          <w:rFonts w:asciiTheme="minorHAnsi" w:hAnsiTheme="minorHAnsi" w:cstheme="minorHAnsi"/>
-          <w:sz w:val="22"/>
-          <w:szCs w:val="22"/>
-        </w:rPr>
-        <w:t xml:space="preserve"> identified based on known molecular weights</w:t>
-      </w:r>
-      <w:r>
-        <w:rPr>
-          <w:rFonts w:asciiTheme="minorHAnsi" w:hAnsiTheme="minorHAnsi" w:cstheme="minorHAnsi"/>
-          <w:sz w:val="22"/>
-          <w:szCs w:val="22"/>
-        </w:rPr>
-        <w:t xml:space="preserve">. </w:t>
+        <w:t xml:space="preserve">These data will be </w:t>
+      </w:r>
+      <w:proofErr w:type="spellStart"/>
+      <w:r>
+        <w:rPr>
+          <w:rFonts w:asciiTheme="minorHAnsi" w:hAnsiTheme="minorHAnsi" w:cstheme="minorHAnsi"/>
+          <w:sz w:val="22"/>
+          <w:szCs w:val="22"/>
+        </w:rPr>
+        <w:t>analysed</w:t>
+      </w:r>
+      <w:proofErr w:type="spellEnd"/>
+      <w:r>
+        <w:rPr>
+          <w:rFonts w:asciiTheme="minorHAnsi" w:hAnsiTheme="minorHAnsi" w:cstheme="minorHAnsi"/>
+          <w:sz w:val="22"/>
+          <w:szCs w:val="22"/>
+        </w:rPr>
+        <w:t xml:space="preserve"> by mixed linear models of glucose at each time point</w:t>
       </w:r>
     </w:p>
     <w:p>
@@ -7892,30 +8526,12 @@
           <w:rFonts w:asciiTheme="minorHAnsi" w:hAnsiTheme="minorHAnsi" w:cstheme="minorHAnsi"/>
         </w:rPr>
       </w:pPr>
-      <w:bookmarkStart w:id="65" w:name="_Toc14032700"/>
-      <w:r>
-        <w:rPr>
-          <w:rFonts w:asciiTheme="minorHAnsi" w:hAnsiTheme="minorHAnsi" w:cstheme="minorHAnsi"/>
-        </w:rPr>
-        <w:t>Determin</w:t>
-      </w:r>
-      <w:r>
-        <w:rPr>
-          <w:rFonts w:asciiTheme="minorHAnsi" w:hAnsiTheme="minorHAnsi" w:cstheme="minorHAnsi"/>
-        </w:rPr>
-        <w:t>ing</w:t>
-      </w:r>
-      <w:r>
-        <w:rPr>
-          <w:rFonts w:asciiTheme="minorHAnsi" w:hAnsiTheme="minorHAnsi" w:cstheme="minorHAnsi"/>
-        </w:rPr>
-        <w:t xml:space="preserve"> Milk Fat</w:t>
-      </w:r>
-      <w:r>
-        <w:rPr>
-          <w:rFonts w:asciiTheme="minorHAnsi" w:hAnsiTheme="minorHAnsi" w:cstheme="minorHAnsi"/>
-        </w:rPr>
-        <w:t xml:space="preserve"> Content</w:t>
+      <w:bookmarkStart w:id="65" w:name="_Toc14032702"/>
+      <w:r>
+        <w:rPr>
+          <w:rFonts w:asciiTheme="minorHAnsi" w:hAnsiTheme="minorHAnsi" w:cstheme="minorHAnsi"/>
+        </w:rPr>
+        <w:t>Western Blotting</w:t>
       </w:r>
       <w:bookmarkEnd w:id="65"/>
     </w:p>
@@ -7933,15 +8549,16 @@
           <w:sz w:val="22"/>
           <w:szCs w:val="22"/>
         </w:rPr>
-        <w:t>Milk samples collected will be assessed for fat content</w:t>
-      </w:r>
-      <w:r>
-        <w:rPr>
-          <w:rFonts w:asciiTheme="minorHAnsi" w:hAnsiTheme="minorHAnsi" w:cstheme="minorHAnsi"/>
-          <w:sz w:val="22"/>
-          <w:szCs w:val="22"/>
-        </w:rPr>
-        <w:t xml:space="preserve"> by the </w:t>
+        <w:t>Using the fat tissues collected from offspring of groups PND0.5-21.5,</w:t>
+      </w:r>
+      <w:commentRangeStart w:id="66"/>
+      <w:r>
+        <w:rPr>
+          <w:rFonts w:asciiTheme="minorHAnsi" w:hAnsiTheme="minorHAnsi" w:cstheme="minorHAnsi"/>
+          <w:sz w:val="22"/>
+          <w:szCs w:val="22"/>
+        </w:rPr>
+        <w:t xml:space="preserve"> </w:t>
       </w:r>
       <w:proofErr w:type="spellStart"/>
       <w:r>
@@ -7950,7 +8567,15 @@
           <w:sz w:val="22"/>
           <w:szCs w:val="22"/>
         </w:rPr>
-        <w:t>creamatocrit</w:t>
+        <w:t>g</w:t>
+      </w:r>
+      <w:r>
+        <w:rPr>
+          <w:rFonts w:asciiTheme="minorHAnsi" w:hAnsiTheme="minorHAnsi" w:cstheme="minorHAnsi"/>
+          <w:sz w:val="22"/>
+          <w:szCs w:val="22"/>
+        </w:rPr>
+        <w:t>WAT</w:t>
       </w:r>
       <w:proofErr w:type="spellEnd"/>
       <w:r>
@@ -7959,32 +8584,18 @@
           <w:sz w:val="22"/>
           <w:szCs w:val="22"/>
         </w:rPr>
-        <w:t xml:space="preserve"> method using a hematocrit centrifuge. Briefly, s</w:t>
-      </w:r>
-      <w:r>
-        <w:rPr>
-          <w:rFonts w:asciiTheme="minorHAnsi" w:hAnsiTheme="minorHAnsi" w:cstheme="minorHAnsi"/>
-          <w:sz w:val="22"/>
-          <w:szCs w:val="22"/>
-        </w:rPr>
-        <w:t>amples will be diluted to a factor of 3 (1:2 in PBS) into well-sealed capillary tube</w:t>
-      </w:r>
-      <w:r>
-        <w:rPr>
-          <w:rFonts w:asciiTheme="minorHAnsi" w:hAnsiTheme="minorHAnsi" w:cstheme="minorHAnsi"/>
-          <w:sz w:val="22"/>
-          <w:szCs w:val="22"/>
-        </w:rPr>
-        <w:t>s</w:t>
-      </w:r>
-      <w:r>
-        <w:rPr>
-          <w:rFonts w:asciiTheme="minorHAnsi" w:hAnsiTheme="minorHAnsi" w:cstheme="minorHAnsi"/>
-          <w:sz w:val="22"/>
-          <w:szCs w:val="22"/>
-        </w:rPr>
-        <w:t>.</w:t>
-      </w:r>
+        <w:t xml:space="preserve"> and </w:t>
+      </w:r>
+      <w:proofErr w:type="spellStart"/>
+      <w:r>
+        <w:rPr>
+          <w:rFonts w:asciiTheme="minorHAnsi" w:hAnsiTheme="minorHAnsi" w:cstheme="minorHAnsi"/>
+          <w:sz w:val="22"/>
+          <w:szCs w:val="22"/>
+        </w:rPr>
+        <w:t>iWAT</w:t>
+      </w:r>
+      <w:proofErr w:type="spellEnd"/>
       <w:r>
         <w:rPr>
           <w:rFonts w:asciiTheme="minorHAnsi" w:hAnsiTheme="minorHAnsi" w:cstheme="minorHAnsi"/>
@@ -7993,640 +8604,13 @@
         </w:rPr>
         <w:t xml:space="preserve"> </w:t>
       </w:r>
-      <w:r>
-        <w:rPr>
-          <w:rFonts w:asciiTheme="minorHAnsi" w:hAnsiTheme="minorHAnsi" w:cstheme="minorHAnsi"/>
-          <w:sz w:val="22"/>
-          <w:szCs w:val="22"/>
-        </w:rPr>
-        <w:t>The tube</w:t>
-      </w:r>
-      <w:r>
-        <w:rPr>
-          <w:rFonts w:asciiTheme="minorHAnsi" w:hAnsiTheme="minorHAnsi" w:cstheme="minorHAnsi"/>
-          <w:sz w:val="22"/>
-          <w:szCs w:val="22"/>
-        </w:rPr>
-        <w:t>s</w:t>
-      </w:r>
-      <w:r>
-        <w:rPr>
-          <w:rFonts w:asciiTheme="minorHAnsi" w:hAnsiTheme="minorHAnsi" w:cstheme="minorHAnsi"/>
-          <w:sz w:val="22"/>
-          <w:szCs w:val="22"/>
-        </w:rPr>
-        <w:t xml:space="preserve"> will be placed in </w:t>
-      </w:r>
-      <w:proofErr w:type="spellStart"/>
-      <w:r>
-        <w:rPr>
-          <w:rFonts w:asciiTheme="minorHAnsi" w:hAnsiTheme="minorHAnsi" w:cstheme="minorHAnsi"/>
-          <w:sz w:val="22"/>
-          <w:szCs w:val="22"/>
-        </w:rPr>
-        <w:t>CritSpin</w:t>
-      </w:r>
-      <w:proofErr w:type="spellEnd"/>
-      <w:r>
-        <w:rPr>
-          <w:rFonts w:asciiTheme="minorHAnsi" w:hAnsiTheme="minorHAnsi" w:cstheme="minorHAnsi"/>
-          <w:sz w:val="22"/>
-          <w:szCs w:val="22"/>
-        </w:rPr>
-        <w:t xml:space="preserve"> mini-</w:t>
-      </w:r>
-      <w:proofErr w:type="spellStart"/>
-      <w:r>
-        <w:rPr>
-          <w:rFonts w:asciiTheme="minorHAnsi" w:hAnsiTheme="minorHAnsi" w:cstheme="minorHAnsi"/>
-          <w:sz w:val="22"/>
-          <w:szCs w:val="22"/>
-        </w:rPr>
-        <w:t>creamatocrit</w:t>
-      </w:r>
-      <w:proofErr w:type="spellEnd"/>
-      <w:r>
-        <w:rPr>
-          <w:rFonts w:asciiTheme="minorHAnsi" w:hAnsiTheme="minorHAnsi" w:cstheme="minorHAnsi"/>
-          <w:sz w:val="22"/>
-          <w:szCs w:val="22"/>
-        </w:rPr>
-        <w:t xml:space="preserve"> spinner. Samples will be centrifuged for 8 cycles of 120 seconds. The capillary will form layers of white fat and non-fat milk. The distance of the fat layer will be measured in millimeters (mm) accurately. The to</w:t>
-      </w:r>
-      <w:r>
-        <w:rPr>
-          <w:rFonts w:asciiTheme="minorHAnsi" w:hAnsiTheme="minorHAnsi" w:cstheme="minorHAnsi"/>
-          <w:sz w:val="22"/>
-          <w:szCs w:val="22"/>
-        </w:rPr>
-        <w:t>t</w:t>
-      </w:r>
-      <w:r>
-        <w:rPr>
-          <w:rFonts w:asciiTheme="minorHAnsi" w:hAnsiTheme="minorHAnsi" w:cstheme="minorHAnsi"/>
-          <w:sz w:val="22"/>
-          <w:szCs w:val="22"/>
-        </w:rPr>
-        <w:t xml:space="preserve">al volume of milk (fat + non-fat milk) will be measured in mm. Percentage of fat will be determined </w:t>
-      </w:r>
-      <w:r>
-        <w:rPr>
-          <w:rFonts w:asciiTheme="minorHAnsi" w:hAnsiTheme="minorHAnsi" w:cstheme="minorHAnsi"/>
-          <w:sz w:val="22"/>
-          <w:szCs w:val="22"/>
-        </w:rPr>
-        <w:t>with respect to the total volume.</w:t>
-      </w:r>
-    </w:p>
-    <w:p>
-      <w:pPr>
-        <w:pStyle w:val="Heading2"/>
-        <w:rPr>
-          <w:rFonts w:asciiTheme="minorHAnsi" w:hAnsiTheme="minorHAnsi" w:cstheme="minorHAnsi"/>
-        </w:rPr>
-      </w:pPr>
-      <w:bookmarkStart w:id="66" w:name="_Toc14032701"/>
-      <w:r>
-        <w:rPr>
-          <w:rFonts w:asciiTheme="minorHAnsi" w:hAnsiTheme="minorHAnsi" w:cstheme="minorHAnsi"/>
-        </w:rPr>
-        <w:t>Glucose</w:t>
-      </w:r>
-      <w:r>
-        <w:rPr>
-          <w:rFonts w:asciiTheme="minorHAnsi" w:hAnsiTheme="minorHAnsi" w:cstheme="minorHAnsi"/>
-        </w:rPr>
-        <w:t xml:space="preserve"> Toler</w:t>
-      </w:r>
-      <w:r>
-        <w:rPr>
-          <w:rFonts w:asciiTheme="minorHAnsi" w:hAnsiTheme="minorHAnsi" w:cstheme="minorHAnsi"/>
-        </w:rPr>
-        <w:t>a</w:t>
-      </w:r>
-      <w:r>
-        <w:rPr>
-          <w:rFonts w:asciiTheme="minorHAnsi" w:hAnsiTheme="minorHAnsi" w:cstheme="minorHAnsi"/>
-        </w:rPr>
-        <w:t>nce Test</w:t>
-      </w:r>
-      <w:bookmarkEnd w:id="66"/>
-    </w:p>
-    <w:p>
-      <w:pPr>
-        <w:rPr>
-          <w:rFonts w:asciiTheme="minorHAnsi" w:hAnsiTheme="minorHAnsi" w:cstheme="minorHAnsi"/>
-          <w:sz w:val="22"/>
-          <w:szCs w:val="22"/>
-        </w:rPr>
-      </w:pPr>
-      <w:r>
-        <w:rPr>
-          <w:rFonts w:asciiTheme="minorHAnsi" w:hAnsiTheme="minorHAnsi" w:cstheme="minorHAnsi"/>
-          <w:sz w:val="22"/>
-          <w:szCs w:val="22"/>
-        </w:rPr>
-        <w:t>Weaned offspring</w:t>
-      </w:r>
-      <w:r>
-        <w:rPr>
-          <w:rFonts w:asciiTheme="minorHAnsi" w:hAnsiTheme="minorHAnsi" w:cstheme="minorHAnsi"/>
-          <w:sz w:val="22"/>
-          <w:szCs w:val="22"/>
-        </w:rPr>
-        <w:t xml:space="preserve"> in groups control and experimental</w:t>
-      </w:r>
-      <w:r>
-        <w:rPr>
-          <w:rFonts w:asciiTheme="minorHAnsi" w:hAnsiTheme="minorHAnsi" w:cstheme="minorHAnsi"/>
-          <w:sz w:val="22"/>
-          <w:szCs w:val="22"/>
-        </w:rPr>
-        <w:t xml:space="preserve"> PND0.5-21.5</w:t>
-      </w:r>
-      <w:r>
-        <w:rPr>
-          <w:rFonts w:asciiTheme="minorHAnsi" w:hAnsiTheme="minorHAnsi" w:cstheme="minorHAnsi"/>
-          <w:sz w:val="22"/>
-          <w:szCs w:val="22"/>
-        </w:rPr>
-        <w:t xml:space="preserve"> will undergo a</w:t>
-      </w:r>
-      <w:r>
-        <w:rPr>
-          <w:rFonts w:asciiTheme="minorHAnsi" w:hAnsiTheme="minorHAnsi" w:cstheme="minorHAnsi"/>
-          <w:sz w:val="22"/>
-          <w:szCs w:val="22"/>
-        </w:rPr>
-        <w:t xml:space="preserve"> glucose</w:t>
-      </w:r>
-      <w:r>
-        <w:rPr>
-          <w:rFonts w:asciiTheme="minorHAnsi" w:hAnsiTheme="minorHAnsi" w:cstheme="minorHAnsi"/>
-          <w:sz w:val="22"/>
-          <w:szCs w:val="22"/>
-        </w:rPr>
-        <w:t xml:space="preserve"> tolerance test (</w:t>
-      </w:r>
-      <w:r>
-        <w:rPr>
-          <w:rFonts w:asciiTheme="minorHAnsi" w:hAnsiTheme="minorHAnsi" w:cstheme="minorHAnsi"/>
-          <w:sz w:val="22"/>
-          <w:szCs w:val="22"/>
-        </w:rPr>
-        <w:t>G</w:t>
-      </w:r>
-      <w:r>
-        <w:rPr>
-          <w:rFonts w:asciiTheme="minorHAnsi" w:hAnsiTheme="minorHAnsi" w:cstheme="minorHAnsi"/>
-          <w:sz w:val="22"/>
-          <w:szCs w:val="22"/>
-        </w:rPr>
-        <w:t xml:space="preserve">TT) being challenged with </w:t>
-      </w:r>
-      <w:r>
-        <w:rPr>
-          <w:rFonts w:asciiTheme="minorHAnsi" w:hAnsiTheme="minorHAnsi" w:cstheme="minorHAnsi"/>
-          <w:sz w:val="22"/>
-          <w:szCs w:val="22"/>
-        </w:rPr>
-        <w:t xml:space="preserve">1g/kg of </w:t>
-      </w:r>
-      <w:r>
-        <w:rPr>
-          <w:rFonts w:asciiTheme="minorHAnsi" w:hAnsiTheme="minorHAnsi" w:cstheme="minorHAnsi"/>
-          <w:sz w:val="22"/>
-          <w:szCs w:val="22"/>
-        </w:rPr>
-        <w:t xml:space="preserve">lean body mass (determined by </w:t>
-      </w:r>
-      <w:proofErr w:type="spellStart"/>
-      <w:r>
-        <w:rPr>
-          <w:rFonts w:asciiTheme="minorHAnsi" w:hAnsiTheme="minorHAnsi" w:cstheme="minorHAnsi"/>
-          <w:sz w:val="22"/>
-          <w:szCs w:val="22"/>
-        </w:rPr>
-        <w:t>echoMRI</w:t>
-      </w:r>
-      <w:proofErr w:type="spellEnd"/>
-      <w:r>
-        <w:rPr>
-          <w:rFonts w:asciiTheme="minorHAnsi" w:hAnsiTheme="minorHAnsi" w:cstheme="minorHAnsi"/>
-          <w:sz w:val="22"/>
-          <w:szCs w:val="22"/>
-        </w:rPr>
-        <w:t>)</w:t>
-      </w:r>
-      <w:r>
-        <w:rPr>
-          <w:rFonts w:asciiTheme="minorHAnsi" w:hAnsiTheme="minorHAnsi" w:cstheme="minorHAnsi"/>
-          <w:sz w:val="22"/>
-          <w:szCs w:val="22"/>
-        </w:rPr>
-        <w:t xml:space="preserve"> after a 6-hour fast with </w:t>
-      </w:r>
-      <w:r>
-        <w:rPr>
-          <w:rFonts w:asciiTheme="minorHAnsi" w:hAnsiTheme="minorHAnsi" w:cstheme="minorHAnsi"/>
-          <w:i/>
-          <w:sz w:val="22"/>
-          <w:szCs w:val="22"/>
-        </w:rPr>
-        <w:t xml:space="preserve">ad libitum </w:t>
-      </w:r>
-      <w:r>
-        <w:rPr>
-          <w:rFonts w:asciiTheme="minorHAnsi" w:hAnsiTheme="minorHAnsi" w:cstheme="minorHAnsi"/>
-          <w:sz w:val="22"/>
-          <w:szCs w:val="22"/>
-        </w:rPr>
-        <w:t>access to water</w:t>
-      </w:r>
-      <w:r>
-        <w:rPr>
-          <w:rFonts w:asciiTheme="minorHAnsi" w:hAnsiTheme="minorHAnsi" w:cstheme="minorHAnsi"/>
-          <w:sz w:val="22"/>
-          <w:szCs w:val="22"/>
-        </w:rPr>
-        <w:t>.</w:t>
-      </w:r>
-      <w:r>
-        <w:rPr>
-          <w:rFonts w:asciiTheme="minorHAnsi" w:hAnsiTheme="minorHAnsi" w:cstheme="minorHAnsi"/>
-          <w:sz w:val="22"/>
-          <w:szCs w:val="22"/>
-        </w:rPr>
-        <w:t xml:space="preserve"> </w:t>
-      </w:r>
-      <w:r>
-        <w:rPr>
-          <w:rFonts w:asciiTheme="minorHAnsi" w:hAnsiTheme="minorHAnsi" w:cstheme="minorHAnsi"/>
-          <w:sz w:val="22"/>
-          <w:szCs w:val="22"/>
-        </w:rPr>
-        <w:t>The effect</w:t>
-      </w:r>
-      <w:r>
-        <w:rPr>
-          <w:rFonts w:asciiTheme="minorHAnsi" w:hAnsiTheme="minorHAnsi" w:cstheme="minorHAnsi"/>
-          <w:sz w:val="22"/>
-          <w:szCs w:val="22"/>
-        </w:rPr>
-        <w:t>s</w:t>
-      </w:r>
-      <w:r>
-        <w:rPr>
-          <w:rFonts w:asciiTheme="minorHAnsi" w:hAnsiTheme="minorHAnsi" w:cstheme="minorHAnsi"/>
-          <w:sz w:val="22"/>
-          <w:szCs w:val="22"/>
-        </w:rPr>
-        <w:t xml:space="preserve"> of </w:t>
-      </w:r>
-      <w:r>
-        <w:rPr>
-          <w:rFonts w:asciiTheme="minorHAnsi" w:hAnsiTheme="minorHAnsi" w:cstheme="minorHAnsi"/>
-          <w:sz w:val="22"/>
-          <w:szCs w:val="22"/>
-        </w:rPr>
-        <w:t xml:space="preserve">maternal </w:t>
-      </w:r>
-      <w:r>
-        <w:rPr>
-          <w:rFonts w:asciiTheme="minorHAnsi" w:hAnsiTheme="minorHAnsi" w:cstheme="minorHAnsi"/>
-          <w:sz w:val="22"/>
-          <w:szCs w:val="22"/>
-        </w:rPr>
-        <w:t xml:space="preserve">glucocorticoid </w:t>
-      </w:r>
-      <w:r>
-        <w:rPr>
-          <w:rFonts w:asciiTheme="minorHAnsi" w:hAnsiTheme="minorHAnsi" w:cstheme="minorHAnsi"/>
-          <w:sz w:val="22"/>
-          <w:szCs w:val="22"/>
-        </w:rPr>
-        <w:t>exposure during lactation on offspring adolescent glucose</w:t>
-      </w:r>
-      <w:r>
-        <w:rPr>
-          <w:rFonts w:asciiTheme="minorHAnsi" w:hAnsiTheme="minorHAnsi" w:cstheme="minorHAnsi"/>
-          <w:sz w:val="22"/>
-          <w:szCs w:val="22"/>
-        </w:rPr>
-        <w:t xml:space="preserve"> sensitivity will be determined.</w:t>
-      </w:r>
-      <w:r>
-        <w:rPr>
-          <w:rFonts w:asciiTheme="minorHAnsi" w:hAnsiTheme="minorHAnsi" w:cstheme="minorHAnsi"/>
-          <w:sz w:val="22"/>
-          <w:szCs w:val="22"/>
-        </w:rPr>
-        <w:t xml:space="preserve"> Briefly, after the fast, the tail will be cut to allow for blood sampling</w:t>
-      </w:r>
-      <w:r>
-        <w:rPr>
-          <w:rFonts w:asciiTheme="minorHAnsi" w:hAnsiTheme="minorHAnsi" w:cstheme="minorHAnsi"/>
-          <w:sz w:val="22"/>
-          <w:szCs w:val="22"/>
-        </w:rPr>
-        <w:t xml:space="preserve"> via </w:t>
-      </w:r>
-      <w:proofErr w:type="spellStart"/>
-      <w:r>
-        <w:rPr>
-          <w:rFonts w:asciiTheme="minorHAnsi" w:hAnsiTheme="minorHAnsi" w:cstheme="minorHAnsi"/>
-          <w:sz w:val="22"/>
-          <w:szCs w:val="22"/>
-        </w:rPr>
-        <w:t>AccuCheck</w:t>
-      </w:r>
-      <w:proofErr w:type="spellEnd"/>
-      <w:r>
-        <w:rPr>
-          <w:rFonts w:asciiTheme="minorHAnsi" w:hAnsiTheme="minorHAnsi" w:cstheme="minorHAnsi"/>
-          <w:sz w:val="22"/>
-          <w:szCs w:val="22"/>
-        </w:rPr>
-        <w:t xml:space="preserve"> Advantage Glucometer</w:t>
-      </w:r>
-      <w:r>
-        <w:rPr>
-          <w:rFonts w:asciiTheme="minorHAnsi" w:hAnsiTheme="minorHAnsi" w:cstheme="minorHAnsi"/>
-          <w:sz w:val="22"/>
-          <w:szCs w:val="22"/>
-        </w:rPr>
-        <w:t xml:space="preserve">. Tail vein blood will be immediately </w:t>
-      </w:r>
-      <w:r>
-        <w:rPr>
-          <w:rFonts w:asciiTheme="minorHAnsi" w:hAnsiTheme="minorHAnsi" w:cstheme="minorHAnsi"/>
-          <w:sz w:val="22"/>
-          <w:szCs w:val="22"/>
-        </w:rPr>
-        <w:t xml:space="preserve">measured at 0minutes after the 6-hour fast to denote fasting blood glucose. Mice will be injected by a syringe into the </w:t>
-      </w:r>
-      <w:proofErr w:type="spellStart"/>
-      <w:r>
-        <w:rPr>
-          <w:rFonts w:asciiTheme="minorHAnsi" w:hAnsiTheme="minorHAnsi" w:cstheme="minorHAnsi"/>
-          <w:sz w:val="22"/>
-          <w:szCs w:val="22"/>
-        </w:rPr>
-        <w:t>interperitoneal</w:t>
-      </w:r>
-      <w:proofErr w:type="spellEnd"/>
-      <w:r>
-        <w:rPr>
-          <w:rFonts w:asciiTheme="minorHAnsi" w:hAnsiTheme="minorHAnsi" w:cstheme="minorHAnsi"/>
-          <w:sz w:val="22"/>
-          <w:szCs w:val="22"/>
-        </w:rPr>
-        <w:t xml:space="preserve"> cavity with the appropriate glucose dosage. The timer will be set as to allow for blood collection every 15 minutes. Blood will be collected at </w:t>
-      </w:r>
-      <w:r>
-        <w:rPr>
-          <w:rFonts w:asciiTheme="minorHAnsi" w:hAnsiTheme="minorHAnsi" w:cstheme="minorHAnsi"/>
-          <w:color w:val="252525"/>
-          <w:sz w:val="22"/>
-          <w:szCs w:val="22"/>
-          <w:shd w:val="clear" w:color="auto" w:fill="FFFFFF"/>
-        </w:rPr>
-        <w:t>5, 30, 45, 60, 75, 90 and 120 min</w:t>
-      </w:r>
-      <w:r>
-        <w:rPr>
-          <w:rFonts w:asciiTheme="minorHAnsi" w:hAnsiTheme="minorHAnsi" w:cstheme="minorHAnsi"/>
-          <w:color w:val="252525"/>
-          <w:sz w:val="22"/>
-          <w:szCs w:val="22"/>
-          <w:shd w:val="clear" w:color="auto" w:fill="FFFFFF"/>
-        </w:rPr>
-        <w:t>utes after injection</w:t>
-      </w:r>
-      <w:r>
-        <w:rPr>
-          <w:rFonts w:asciiTheme="minorHAnsi" w:hAnsiTheme="minorHAnsi" w:cstheme="minorHAnsi"/>
-          <w:sz w:val="22"/>
-          <w:szCs w:val="22"/>
-        </w:rPr>
-        <w:t xml:space="preserve">. After </w:t>
-      </w:r>
-      <w:r>
-        <w:rPr>
-          <w:rFonts w:asciiTheme="minorHAnsi" w:hAnsiTheme="minorHAnsi" w:cstheme="minorHAnsi"/>
-          <w:sz w:val="22"/>
-          <w:szCs w:val="22"/>
-        </w:rPr>
-        <w:t xml:space="preserve">the </w:t>
-      </w:r>
-      <w:r>
-        <w:rPr>
-          <w:rFonts w:asciiTheme="minorHAnsi" w:hAnsiTheme="minorHAnsi" w:cstheme="minorHAnsi"/>
-          <w:sz w:val="22"/>
-          <w:szCs w:val="22"/>
-        </w:rPr>
-        <w:t>G</w:t>
-      </w:r>
-      <w:r>
-        <w:rPr>
-          <w:rFonts w:asciiTheme="minorHAnsi" w:hAnsiTheme="minorHAnsi" w:cstheme="minorHAnsi"/>
-          <w:sz w:val="22"/>
-          <w:szCs w:val="22"/>
-        </w:rPr>
-        <w:t xml:space="preserve">TT is done, </w:t>
-      </w:r>
-      <w:r>
-        <w:rPr>
-          <w:rFonts w:asciiTheme="minorHAnsi" w:hAnsiTheme="minorHAnsi" w:cstheme="minorHAnsi"/>
-          <w:sz w:val="22"/>
-          <w:szCs w:val="22"/>
-        </w:rPr>
-        <w:t xml:space="preserve">mice </w:t>
-      </w:r>
-      <w:r>
-        <w:rPr>
-          <w:rFonts w:asciiTheme="minorHAnsi" w:hAnsiTheme="minorHAnsi" w:cstheme="minorHAnsi"/>
-          <w:sz w:val="22"/>
-          <w:szCs w:val="22"/>
-        </w:rPr>
-        <w:t xml:space="preserve">will have </w:t>
-      </w:r>
-      <w:r>
-        <w:rPr>
-          <w:rFonts w:asciiTheme="minorHAnsi" w:hAnsiTheme="minorHAnsi" w:cstheme="minorHAnsi"/>
-          <w:i/>
-          <w:sz w:val="22"/>
-          <w:szCs w:val="22"/>
-        </w:rPr>
-        <w:t xml:space="preserve">ad libitum </w:t>
-      </w:r>
-      <w:r>
-        <w:rPr>
-          <w:rFonts w:asciiTheme="minorHAnsi" w:hAnsiTheme="minorHAnsi" w:cstheme="minorHAnsi"/>
-          <w:sz w:val="22"/>
-          <w:szCs w:val="22"/>
-        </w:rPr>
-        <w:t xml:space="preserve">access to </w:t>
-      </w:r>
-      <w:r>
-        <w:rPr>
-          <w:rFonts w:asciiTheme="minorHAnsi" w:hAnsiTheme="minorHAnsi" w:cstheme="minorHAnsi"/>
-          <w:sz w:val="22"/>
-          <w:szCs w:val="22"/>
-        </w:rPr>
-        <w:t xml:space="preserve">normal </w:t>
-      </w:r>
-      <w:r>
-        <w:rPr>
-          <w:rFonts w:asciiTheme="minorHAnsi" w:hAnsiTheme="minorHAnsi" w:cstheme="minorHAnsi"/>
-          <w:sz w:val="22"/>
-          <w:szCs w:val="22"/>
-        </w:rPr>
-        <w:t xml:space="preserve">chow </w:t>
-      </w:r>
-      <w:r>
-        <w:rPr>
-          <w:rFonts w:asciiTheme="minorHAnsi" w:hAnsiTheme="minorHAnsi" w:cstheme="minorHAnsi"/>
-          <w:sz w:val="22"/>
-          <w:szCs w:val="22"/>
-        </w:rPr>
-        <w:t xml:space="preserve">diet and water </w:t>
-      </w:r>
-      <w:r>
-        <w:rPr>
-          <w:rFonts w:asciiTheme="minorHAnsi" w:hAnsiTheme="minorHAnsi" w:cstheme="minorHAnsi"/>
-          <w:sz w:val="22"/>
-          <w:szCs w:val="22"/>
-        </w:rPr>
-        <w:t>again.</w:t>
-      </w:r>
-      <w:r>
-        <w:rPr>
-          <w:rFonts w:asciiTheme="minorHAnsi" w:hAnsiTheme="minorHAnsi" w:cstheme="minorHAnsi"/>
-          <w:sz w:val="22"/>
-          <w:szCs w:val="22"/>
-        </w:rPr>
-        <w:t xml:space="preserve"> </w:t>
-      </w:r>
-      <w:r>
-        <w:rPr>
-          <w:rFonts w:asciiTheme="minorHAnsi" w:hAnsiTheme="minorHAnsi" w:cstheme="minorHAnsi"/>
-          <w:sz w:val="22"/>
-          <w:szCs w:val="22"/>
-        </w:rPr>
-        <w:t xml:space="preserve">These data will be </w:t>
-      </w:r>
-      <w:proofErr w:type="spellStart"/>
-      <w:r>
-        <w:rPr>
-          <w:rFonts w:asciiTheme="minorHAnsi" w:hAnsiTheme="minorHAnsi" w:cstheme="minorHAnsi"/>
-          <w:sz w:val="22"/>
-          <w:szCs w:val="22"/>
-        </w:rPr>
-        <w:t>analysed</w:t>
-      </w:r>
-      <w:proofErr w:type="spellEnd"/>
-      <w:r>
-        <w:rPr>
-          <w:rFonts w:asciiTheme="minorHAnsi" w:hAnsiTheme="minorHAnsi" w:cstheme="minorHAnsi"/>
-          <w:sz w:val="22"/>
-          <w:szCs w:val="22"/>
-        </w:rPr>
-        <w:t xml:space="preserve"> by mixed linear models of glucose at each time point</w:t>
-      </w:r>
-    </w:p>
-    <w:p>
-      <w:pPr>
-        <w:pStyle w:val="Heading2"/>
-        <w:rPr>
-          <w:rFonts w:asciiTheme="minorHAnsi" w:hAnsiTheme="minorHAnsi" w:cstheme="minorHAnsi"/>
-        </w:rPr>
-      </w:pPr>
-      <w:bookmarkStart w:id="67" w:name="_Toc14032702"/>
-      <w:r>
-        <w:rPr>
-          <w:rFonts w:asciiTheme="minorHAnsi" w:hAnsiTheme="minorHAnsi" w:cstheme="minorHAnsi"/>
-        </w:rPr>
-        <w:t>Western Blotting</w:t>
-      </w:r>
-      <w:bookmarkEnd w:id="67"/>
-    </w:p>
-    <w:p>
-      <w:pPr>
-        <w:rPr>
-          <w:rFonts w:asciiTheme="minorHAnsi" w:hAnsiTheme="minorHAnsi" w:cstheme="minorHAnsi"/>
-          <w:sz w:val="22"/>
-          <w:szCs w:val="22"/>
-        </w:rPr>
-      </w:pPr>
-      <w:r>
-        <w:rPr>
-          <w:rFonts w:asciiTheme="minorHAnsi" w:hAnsiTheme="minorHAnsi" w:cstheme="minorHAnsi"/>
-          <w:sz w:val="22"/>
-          <w:szCs w:val="22"/>
-        </w:rPr>
-        <w:t>Using the fat tissues collected from offspring of groups PND0.5-21.5,</w:t>
-      </w:r>
-      <w:commentRangeStart w:id="68"/>
-      <w:r>
-        <w:rPr>
-          <w:rFonts w:asciiTheme="minorHAnsi" w:hAnsiTheme="minorHAnsi" w:cstheme="minorHAnsi"/>
-          <w:sz w:val="22"/>
-          <w:szCs w:val="22"/>
-        </w:rPr>
-        <w:t xml:space="preserve"> </w:t>
-      </w:r>
-      <w:proofErr w:type="spellStart"/>
-      <w:r>
-        <w:rPr>
-          <w:rFonts w:asciiTheme="minorHAnsi" w:hAnsiTheme="minorHAnsi" w:cstheme="minorHAnsi"/>
-          <w:sz w:val="22"/>
-          <w:szCs w:val="22"/>
-        </w:rPr>
-        <w:t>g</w:t>
-      </w:r>
-      <w:r>
-        <w:rPr>
-          <w:rFonts w:asciiTheme="minorHAnsi" w:hAnsiTheme="minorHAnsi" w:cstheme="minorHAnsi"/>
-          <w:sz w:val="22"/>
-          <w:szCs w:val="22"/>
-        </w:rPr>
-        <w:t>WAT</w:t>
-      </w:r>
-      <w:proofErr w:type="spellEnd"/>
-      <w:r>
-        <w:rPr>
-          <w:rFonts w:asciiTheme="minorHAnsi" w:hAnsiTheme="minorHAnsi" w:cstheme="minorHAnsi"/>
-          <w:sz w:val="22"/>
-          <w:szCs w:val="22"/>
-        </w:rPr>
-        <w:t xml:space="preserve"> and </w:t>
-      </w:r>
-      <w:proofErr w:type="spellStart"/>
-      <w:r>
-        <w:rPr>
-          <w:rFonts w:asciiTheme="minorHAnsi" w:hAnsiTheme="minorHAnsi" w:cstheme="minorHAnsi"/>
-          <w:sz w:val="22"/>
-          <w:szCs w:val="22"/>
-        </w:rPr>
-        <w:t>iWAT</w:t>
-      </w:r>
-      <w:proofErr w:type="spellEnd"/>
-      <w:r>
-        <w:rPr>
-          <w:rFonts w:asciiTheme="minorHAnsi" w:hAnsiTheme="minorHAnsi" w:cstheme="minorHAnsi"/>
-          <w:sz w:val="22"/>
-          <w:szCs w:val="22"/>
-        </w:rPr>
-        <w:t xml:space="preserve"> </w:t>
-      </w:r>
-      <w:commentRangeEnd w:id="68"/>
+      <w:commentRangeEnd w:id="66"/>
       <w:r>
         <w:rPr>
           <w:rStyle w:val="CommentReference"/>
           <w:rFonts w:asciiTheme="minorHAnsi" w:eastAsiaTheme="minorHAnsi" w:hAnsiTheme="minorHAnsi" w:cstheme="minorHAnsi"/>
         </w:rPr>
-        <w:commentReference w:id="68"/>
+        <w:commentReference w:id="66"/>
       </w:r>
       <w:r>
         <w:rPr>
@@ -8712,7 +8696,7 @@
         </w:rPr>
         <w:t xml:space="preserve"> antibodies against </w:t>
       </w:r>
-      <w:ins w:id="69" w:author="Dave Bridges" w:date="2019-07-10T12:58:00Z">
+      <w:ins w:id="67" w:author="Dave Bridges" w:date="2019-07-10T12:58:00Z">
         <w:r>
           <w:rPr>
             <w:rFonts w:asciiTheme="minorHAnsi" w:hAnsiTheme="minorHAnsi" w:cstheme="minorHAnsi"/>
@@ -8764,7 +8748,7 @@
         </w:rPr>
         <w:t xml:space="preserve">will be </w:t>
       </w:r>
-      <w:commentRangeStart w:id="70"/>
+      <w:commentRangeStart w:id="68"/>
       <w:r>
         <w:rPr>
           <w:rFonts w:asciiTheme="minorHAnsi" w:hAnsiTheme="minorHAnsi" w:cstheme="minorHAnsi"/>
@@ -8773,13 +8757,13 @@
         </w:rPr>
         <w:t>used</w:t>
       </w:r>
-      <w:commentRangeEnd w:id="70"/>
+      <w:commentRangeEnd w:id="68"/>
       <w:r>
         <w:rPr>
           <w:rStyle w:val="CommentReference"/>
           <w:rFonts w:asciiTheme="minorHAnsi" w:eastAsiaTheme="minorHAnsi" w:hAnsiTheme="minorHAnsi" w:cstheme="minorHAnsi"/>
         </w:rPr>
-        <w:commentReference w:id="70"/>
+        <w:commentReference w:id="68"/>
       </w:r>
       <w:r>
         <w:rPr>
@@ -8797,15 +8781,15 @@
           <w:rFonts w:asciiTheme="minorHAnsi" w:hAnsiTheme="minorHAnsi" w:cstheme="minorHAnsi"/>
         </w:rPr>
       </w:pPr>
-      <w:bookmarkStart w:id="71" w:name="_Toc14032703"/>
-      <w:commentRangeStart w:id="72"/>
+      <w:bookmarkStart w:id="69" w:name="_Toc14032703"/>
+      <w:commentRangeStart w:id="70"/>
       <w:r>
         <w:rPr>
           <w:rFonts w:asciiTheme="minorHAnsi" w:hAnsiTheme="minorHAnsi" w:cstheme="minorHAnsi"/>
         </w:rPr>
         <w:t>Histology</w:t>
       </w:r>
-      <w:commentRangeEnd w:id="72"/>
+      <w:commentRangeEnd w:id="70"/>
       <w:r>
         <w:rPr>
           <w:rStyle w:val="CommentReference"/>
@@ -8813,223 +8797,223 @@
           <w:sz w:val="26"/>
           <w:szCs w:val="26"/>
         </w:rPr>
-        <w:commentReference w:id="72"/>
+        <w:commentReference w:id="70"/>
+      </w:r>
+      <w:bookmarkEnd w:id="69"/>
+    </w:p>
+    <w:p>
+      <w:pPr>
+        <w:rPr>
+          <w:rFonts w:asciiTheme="minorHAnsi" w:hAnsiTheme="minorHAnsi" w:cstheme="minorHAnsi"/>
+          <w:sz w:val="22"/>
+          <w:szCs w:val="22"/>
+        </w:rPr>
+      </w:pPr>
+      <w:r>
+        <w:rPr>
+          <w:rFonts w:asciiTheme="minorHAnsi" w:hAnsiTheme="minorHAnsi" w:cstheme="minorHAnsi"/>
+          <w:sz w:val="22"/>
+          <w:szCs w:val="22"/>
+        </w:rPr>
+        <w:t>Mammary glands collected from control and experimental groups PND0.5-16.5 will be embedded in paraffin</w:t>
+      </w:r>
+      <w:r>
+        <w:rPr>
+          <w:rFonts w:asciiTheme="minorHAnsi" w:hAnsiTheme="minorHAnsi" w:cstheme="minorHAnsi"/>
+          <w:sz w:val="22"/>
+          <w:szCs w:val="22"/>
+        </w:rPr>
+        <w:t xml:space="preserve"> and stained at the </w:t>
+      </w:r>
+      <w:proofErr w:type="spellStart"/>
+      <w:r>
+        <w:rPr>
+          <w:rFonts w:asciiTheme="minorHAnsi" w:hAnsiTheme="minorHAnsi" w:cstheme="minorHAnsi"/>
+          <w:sz w:val="22"/>
+          <w:szCs w:val="22"/>
+        </w:rPr>
+        <w:t>Rogel</w:t>
+      </w:r>
+      <w:proofErr w:type="spellEnd"/>
+      <w:r>
+        <w:rPr>
+          <w:rFonts w:asciiTheme="minorHAnsi" w:hAnsiTheme="minorHAnsi" w:cstheme="minorHAnsi"/>
+          <w:sz w:val="22"/>
+          <w:szCs w:val="22"/>
+        </w:rPr>
+        <w:t xml:space="preserve"> Cancer Center’s Tissue and Molecular Pathology</w:t>
+      </w:r>
+      <w:r>
+        <w:rPr>
+          <w:rFonts w:asciiTheme="minorHAnsi" w:hAnsiTheme="minorHAnsi" w:cstheme="minorHAnsi"/>
+          <w:sz w:val="22"/>
+          <w:szCs w:val="22"/>
+        </w:rPr>
+        <w:t>. Slides will be</w:t>
+      </w:r>
+      <w:r>
+        <w:rPr>
+          <w:rFonts w:asciiTheme="minorHAnsi" w:hAnsiTheme="minorHAnsi" w:cstheme="minorHAnsi"/>
+          <w:sz w:val="22"/>
+          <w:szCs w:val="22"/>
+        </w:rPr>
+        <w:t xml:space="preserve"> blindly</w:t>
+      </w:r>
+      <w:r>
+        <w:rPr>
+          <w:rFonts w:asciiTheme="minorHAnsi" w:hAnsiTheme="minorHAnsi" w:cstheme="minorHAnsi"/>
+          <w:sz w:val="22"/>
+          <w:szCs w:val="22"/>
+        </w:rPr>
+        <w:t xml:space="preserve"> assessed for branching and for ductal size. </w:t>
+      </w:r>
+      <w:r>
+        <w:rPr>
+          <w:rFonts w:asciiTheme="minorHAnsi" w:hAnsiTheme="minorHAnsi" w:cstheme="minorHAnsi"/>
+          <w:sz w:val="22"/>
+          <w:szCs w:val="22"/>
+        </w:rPr>
+        <w:t>T</w:t>
+      </w:r>
+      <w:r>
+        <w:rPr>
+          <w:rFonts w:asciiTheme="minorHAnsi" w:hAnsiTheme="minorHAnsi" w:cstheme="minorHAnsi"/>
+          <w:sz w:val="22"/>
+          <w:szCs w:val="22"/>
+        </w:rPr>
+        <w:t xml:space="preserve">o assess branching, we will count the number of ramifications along portions of the main duct </w:t>
+      </w:r>
+      <w:r>
+        <w:rPr>
+          <w:rFonts w:asciiTheme="minorHAnsi" w:hAnsiTheme="minorHAnsi" w:cstheme="minorHAnsi"/>
+          <w:sz w:val="22"/>
+          <w:szCs w:val="22"/>
+        </w:rPr>
+        <w:fldChar w:fldCharType="begin" w:fldLock="1"/>
+      </w:r>
+      <w:r>
+        <w:rPr>
+          <w:rFonts w:asciiTheme="minorHAnsi" w:hAnsiTheme="minorHAnsi" w:cstheme="minorHAnsi"/>
+          <w:sz w:val="22"/>
+          <w:szCs w:val="22"/>
+        </w:rPr>
+        <w:instrText>ADDIN CSL_CITATION {"citationItems":[{"id":"ITEM-1","itemData":{"DOI":"10.3791/2828","ISSN":"1940-087X","PMID":"21808224","abstract":"The human mammary gland is composed of 15-20 lobes that secrete milk into a branching duct system opening at the nipple. Those lobes are themselves composed of a number of terminal duct lobular units made of secretory alveoli and converging ducts. In mice, a similar architecture is observed at pregnancy in which ducts and alveoli are interspersed within the connective tissue stroma. The mouse mammary gland epithelium is a tree like system of ducts composed of two layers of cells, an inner layer of luminal cells surrounded by an outer layer of myoepithelial cells denoted by the confines of a basement membrane. At birth, only a rudimental ductal tree is present, composed of a primary duct and 15-20 branches. Branch elongation and amplification start at the beginning of puberty, around 4 weeks old, under the influence of hormones. At 10 weeks, most of the stroma is invaded by a complex system of ducts that will undergo cycles of branching and regression in each estrous cycle until pregnancy. At the onset of pregnancy, a second phase of development begins, with the proliferation and differentiation of the epithelium to form grape-shaped milk secretory structures called alveoli. Following parturition and throughout lactation, milk is produced by luminal secretory cells and stored within the lumen of alveoli. Oxytocin release, stimulated by a neural reflex induced by suckling of pups, induces synchronized contractions of the myoepithelial cells around the alveoli and along the ducts, allowing milk to be transported through the ducts to the nipple where it becomes available to the pups. Mammary gland development, differentiation and function are tightly orchestrated and require, not only interactions between the stroma and the epithelium, but also between myoepithelial and luminal cells within the epithelium. Thereby, mutations in many genes implicated in these interactions may impair either ductal elongation during puberty or alveoli formation during early pregnancy, differentiation during late pregnancy and secretory activation leading to lactation. In this article, we describe how to dissect mouse mammary glands and assess their development using whole mounts. We also demonstrate how to evaluate myoepithelial contractions and milk ejection using an ex-vivo oxytocin-based functional assay. The effect of a gene mutation on mammary gland development and function can thus be determined in situ by performing these two techniques in mutant and wild-type control m…","author":[{"dropping-particle":"","family":"Plante","given":"Isabelle","non-dropping-particle":"","parse-names":false,"suffix":""},{"dropping-particle":"","family":"Stewart","given":"Michael K G","non-dropping-particle":"","parse-names":false,"suffix":""},{"dropping-particle":"","family":"Laird","given":"Dale W","non-dropping-particle":"","parse-names":false,"suffix":""}],"container-title":"Journal of visualized experiments : JoVE","id":"ITEM-1","issue":"53","issued":{"date-parts":[["2011","7","21"]]},"publisher":"MyJoVE Corporation","title":"Evaluation of mammary gland development and function in mouse models.","type":"article-journal"},"uris":["http://www.mendeley.com/documents/?uuid=9e06a2dc-34f3-3ed6-bb97-cb82ddaffe3f"]}],"mendeley":{"formattedCitation":"(Plante &lt;i&gt;et al.&lt;/i&gt;, 2011)","plainTextFormattedCitation":"(Plante et al., 2011)","previouslyFormattedCitation":"(Plante &lt;i&gt;et al.&lt;/i&gt;, 2011)"},"properties":{"noteIndex":0},"schema":"https://github.com/citation-style-language/schema/raw/master/csl-citation.json"}</w:instrText>
+      </w:r>
+      <w:r>
+        <w:rPr>
+          <w:rFonts w:asciiTheme="minorHAnsi" w:hAnsiTheme="minorHAnsi" w:cstheme="minorHAnsi"/>
+          <w:sz w:val="22"/>
+          <w:szCs w:val="22"/>
+        </w:rPr>
+        <w:fldChar w:fldCharType="separate"/>
+      </w:r>
+      <w:r>
+        <w:rPr>
+          <w:rFonts w:asciiTheme="minorHAnsi" w:hAnsiTheme="minorHAnsi" w:cstheme="minorHAnsi"/>
+          <w:noProof/>
+          <w:sz w:val="22"/>
+          <w:szCs w:val="22"/>
+        </w:rPr>
+        <w:t xml:space="preserve">(Plante </w:t>
+      </w:r>
+      <w:r>
+        <w:rPr>
+          <w:rFonts w:asciiTheme="minorHAnsi" w:hAnsiTheme="minorHAnsi" w:cstheme="minorHAnsi"/>
+          <w:i/>
+          <w:noProof/>
+          <w:sz w:val="22"/>
+          <w:szCs w:val="22"/>
+        </w:rPr>
+        <w:t>et al.</w:t>
+      </w:r>
+      <w:r>
+        <w:rPr>
+          <w:rFonts w:asciiTheme="minorHAnsi" w:hAnsiTheme="minorHAnsi" w:cstheme="minorHAnsi"/>
+          <w:noProof/>
+          <w:sz w:val="22"/>
+          <w:szCs w:val="22"/>
+        </w:rPr>
+        <w:t>, 2011)</w:t>
+      </w:r>
+      <w:r>
+        <w:rPr>
+          <w:rFonts w:asciiTheme="minorHAnsi" w:hAnsiTheme="minorHAnsi" w:cstheme="minorHAnsi"/>
+          <w:sz w:val="22"/>
+          <w:szCs w:val="22"/>
+        </w:rPr>
+        <w:fldChar w:fldCharType="end"/>
+      </w:r>
+      <w:r>
+        <w:rPr>
+          <w:rFonts w:asciiTheme="minorHAnsi" w:hAnsiTheme="minorHAnsi" w:cstheme="minorHAnsi"/>
+          <w:sz w:val="22"/>
+          <w:szCs w:val="22"/>
+        </w:rPr>
+        <w:t>. The length of the primary duct will also be measured in m</w:t>
+      </w:r>
+      <w:r>
+        <w:rPr>
+          <w:rFonts w:asciiTheme="minorHAnsi" w:hAnsiTheme="minorHAnsi" w:cstheme="minorHAnsi"/>
+          <w:sz w:val="22"/>
+          <w:szCs w:val="22"/>
+        </w:rPr>
+        <w:t>illi</w:t>
+      </w:r>
+      <w:r>
+        <w:rPr>
+          <w:rFonts w:asciiTheme="minorHAnsi" w:hAnsiTheme="minorHAnsi" w:cstheme="minorHAnsi"/>
+          <w:sz w:val="22"/>
+          <w:szCs w:val="22"/>
+        </w:rPr>
+        <w:t>m</w:t>
+      </w:r>
+      <w:r>
+        <w:rPr>
+          <w:rFonts w:asciiTheme="minorHAnsi" w:hAnsiTheme="minorHAnsi" w:cstheme="minorHAnsi"/>
+          <w:sz w:val="22"/>
+          <w:szCs w:val="22"/>
+        </w:rPr>
+        <w:t>eters</w:t>
+      </w:r>
+      <w:r>
+        <w:rPr>
+          <w:rFonts w:asciiTheme="minorHAnsi" w:hAnsiTheme="minorHAnsi" w:cstheme="minorHAnsi"/>
+          <w:sz w:val="22"/>
+          <w:szCs w:val="22"/>
+        </w:rPr>
+        <w:t xml:space="preserve"> to determine the development of the gland. </w:t>
+      </w:r>
+    </w:p>
+    <w:p>
+      <w:pPr>
+        <w:pStyle w:val="Heading1"/>
+        <w:rPr>
+          <w:rFonts w:asciiTheme="minorHAnsi" w:hAnsiTheme="minorHAnsi" w:cstheme="minorHAnsi"/>
+          <w:sz w:val="22"/>
+          <w:szCs w:val="22"/>
+        </w:rPr>
+      </w:pPr>
+      <w:bookmarkStart w:id="71" w:name="_Toc14032704"/>
+      <w:r>
+        <w:rPr>
+          <w:rFonts w:asciiTheme="minorHAnsi" w:hAnsiTheme="minorHAnsi" w:cstheme="minorHAnsi"/>
+        </w:rPr>
+        <w:lastRenderedPageBreak/>
+        <w:t>Expected Results</w:t>
       </w:r>
       <w:bookmarkEnd w:id="71"/>
     </w:p>
     <w:p>
       <w:pPr>
-        <w:rPr>
-          <w:rFonts w:asciiTheme="minorHAnsi" w:hAnsiTheme="minorHAnsi" w:cstheme="minorHAnsi"/>
+        <w:pStyle w:val="Heading2"/>
+        <w:rPr>
+          <w:rFonts w:asciiTheme="minorHAnsi" w:hAnsiTheme="minorHAnsi" w:cstheme="minorHAnsi"/>
+          <w:i/>
           <w:sz w:val="22"/>
           <w:szCs w:val="22"/>
         </w:rPr>
       </w:pPr>
-      <w:r>
-        <w:rPr>
-          <w:rFonts w:asciiTheme="minorHAnsi" w:hAnsiTheme="minorHAnsi" w:cstheme="minorHAnsi"/>
-          <w:sz w:val="22"/>
-          <w:szCs w:val="22"/>
-        </w:rPr>
-        <w:t>Mammary glands collected from control and experimental groups PND0.5-16.5 will be embedded in paraffin</w:t>
-      </w:r>
-      <w:r>
-        <w:rPr>
-          <w:rFonts w:asciiTheme="minorHAnsi" w:hAnsiTheme="minorHAnsi" w:cstheme="minorHAnsi"/>
-          <w:sz w:val="22"/>
-          <w:szCs w:val="22"/>
-        </w:rPr>
-        <w:t xml:space="preserve"> and stained at the </w:t>
-      </w:r>
-      <w:proofErr w:type="spellStart"/>
-      <w:r>
-        <w:rPr>
-          <w:rFonts w:asciiTheme="minorHAnsi" w:hAnsiTheme="minorHAnsi" w:cstheme="minorHAnsi"/>
-          <w:sz w:val="22"/>
-          <w:szCs w:val="22"/>
-        </w:rPr>
-        <w:t>Rogel</w:t>
-      </w:r>
-      <w:proofErr w:type="spellEnd"/>
-      <w:r>
-        <w:rPr>
-          <w:rFonts w:asciiTheme="minorHAnsi" w:hAnsiTheme="minorHAnsi" w:cstheme="minorHAnsi"/>
-          <w:sz w:val="22"/>
-          <w:szCs w:val="22"/>
-        </w:rPr>
-        <w:t xml:space="preserve"> Cancer Center’s Tissue and Molecular Pathology</w:t>
-      </w:r>
-      <w:r>
-        <w:rPr>
-          <w:rFonts w:asciiTheme="minorHAnsi" w:hAnsiTheme="minorHAnsi" w:cstheme="minorHAnsi"/>
-          <w:sz w:val="22"/>
-          <w:szCs w:val="22"/>
-        </w:rPr>
-        <w:t>. Slides will be</w:t>
-      </w:r>
-      <w:r>
-        <w:rPr>
-          <w:rFonts w:asciiTheme="minorHAnsi" w:hAnsiTheme="minorHAnsi" w:cstheme="minorHAnsi"/>
-          <w:sz w:val="22"/>
-          <w:szCs w:val="22"/>
-        </w:rPr>
-        <w:t xml:space="preserve"> blindly</w:t>
-      </w:r>
-      <w:r>
-        <w:rPr>
-          <w:rFonts w:asciiTheme="minorHAnsi" w:hAnsiTheme="minorHAnsi" w:cstheme="minorHAnsi"/>
-          <w:sz w:val="22"/>
-          <w:szCs w:val="22"/>
-        </w:rPr>
-        <w:t xml:space="preserve"> assessed for branching and for ductal size. </w:t>
-      </w:r>
-      <w:r>
-        <w:rPr>
-          <w:rFonts w:asciiTheme="minorHAnsi" w:hAnsiTheme="minorHAnsi" w:cstheme="minorHAnsi"/>
-          <w:sz w:val="22"/>
-          <w:szCs w:val="22"/>
-        </w:rPr>
-        <w:t>T</w:t>
-      </w:r>
-      <w:r>
-        <w:rPr>
-          <w:rFonts w:asciiTheme="minorHAnsi" w:hAnsiTheme="minorHAnsi" w:cstheme="minorHAnsi"/>
-          <w:sz w:val="22"/>
-          <w:szCs w:val="22"/>
-        </w:rPr>
-        <w:t xml:space="preserve">o assess branching, we will count the number of ramifications along portions of the main duct </w:t>
-      </w:r>
-      <w:r>
-        <w:rPr>
-          <w:rFonts w:asciiTheme="minorHAnsi" w:hAnsiTheme="minorHAnsi" w:cstheme="minorHAnsi"/>
-          <w:sz w:val="22"/>
-          <w:szCs w:val="22"/>
-        </w:rPr>
-        <w:fldChar w:fldCharType="begin" w:fldLock="1"/>
-      </w:r>
-      <w:r>
-        <w:rPr>
-          <w:rFonts w:asciiTheme="minorHAnsi" w:hAnsiTheme="minorHAnsi" w:cstheme="minorHAnsi"/>
-          <w:sz w:val="22"/>
-          <w:szCs w:val="22"/>
-        </w:rPr>
-        <w:instrText>ADDIN CSL_CITATION {"citationItems":[{"id":"ITEM-1","itemData":{"DOI":"10.3791/2828","ISSN":"1940-087X","PMID":"21808224","abstract":"The human mammary gland is composed of 15-20 lobes that secrete milk into a branching duct system opening at the nipple. Those lobes are themselves composed of a number of terminal duct lobular units made of secretory alveoli and converging ducts. In mice, a similar architecture is observed at pregnancy in which ducts and alveoli are interspersed within the connective tissue stroma. The mouse mammary gland epithelium is a tree like system of ducts composed of two layers of cells, an inner layer of luminal cells surrounded by an outer layer of myoepithelial cells denoted by the confines of a basement membrane. At birth, only a rudimental ductal tree is present, composed of a primary duct and 15-20 branches. Branch elongation and amplification start at the beginning of puberty, around 4 weeks old, under the influence of hormones. At 10 weeks, most of the stroma is invaded by a complex system of ducts that will undergo cycles of branching and regression in each estrous cycle until pregnancy. At the onset of pregnancy, a second phase of development begins, with the proliferation and differentiation of the epithelium to form grape-shaped milk secretory structures called alveoli. Following parturition and throughout lactation, milk is produced by luminal secretory cells and stored within the lumen of alveoli. Oxytocin release, stimulated by a neural reflex induced by suckling of pups, induces synchronized contractions of the myoepithelial cells around the alveoli and along the ducts, allowing milk to be transported through the ducts to the nipple where it becomes available to the pups. Mammary gland development, differentiation and function are tightly orchestrated and require, not only interactions between the stroma and the epithelium, but also between myoepithelial and luminal cells within the epithelium. Thereby, mutations in many genes implicated in these interactions may impair either ductal elongation during puberty or alveoli formation during early pregnancy, differentiation during late pregnancy and secretory activation leading to lactation. In this article, we describe how to dissect mouse mammary glands and assess their development using whole mounts. We also demonstrate how to evaluate myoepithelial contractions and milk ejection using an ex-vivo oxytocin-based functional assay. The effect of a gene mutation on mammary gland development and function can thus be determined in situ by performing these two techniques in mutant and wild-type control m…","author":[{"dropping-particle":"","family":"Plante","given":"Isabelle","non-dropping-particle":"","parse-names":false,"suffix":""},{"dropping-particle":"","family":"Stewart","given":"Michael K G","non-dropping-particle":"","parse-names":false,"suffix":""},{"dropping-particle":"","family":"Laird","given":"Dale W","non-dropping-particle":"","parse-names":false,"suffix":""}],"container-title":"Journal of visualized experiments : JoVE","id":"ITEM-1","issue":"53","issued":{"date-parts":[["2011","7","21"]]},"publisher":"MyJoVE Corporation","title":"Evaluation of mammary gland development and function in mouse models.","type":"article-journal"},"uris":["http://www.mendeley.com/documents/?uuid=9e06a2dc-34f3-3ed6-bb97-cb82ddaffe3f"]}],"mendeley":{"formattedCitation":"(Plante &lt;i&gt;et al.&lt;/i&gt;, 2011)","plainTextFormattedCitation":"(Plante et al., 2011)","previouslyFormattedCitation":"(Plante &lt;i&gt;et al.&lt;/i&gt;, 2011)"},"properties":{"noteIndex":0},"schema":"https://github.com/citation-style-language/schema/raw/master/csl-citation.json"}</w:instrText>
-      </w:r>
-      <w:r>
-        <w:rPr>
-          <w:rFonts w:asciiTheme="minorHAnsi" w:hAnsiTheme="minorHAnsi" w:cstheme="minorHAnsi"/>
-          <w:sz w:val="22"/>
-          <w:szCs w:val="22"/>
-        </w:rPr>
-        <w:fldChar w:fldCharType="separate"/>
-      </w:r>
-      <w:r>
-        <w:rPr>
-          <w:rFonts w:asciiTheme="minorHAnsi" w:hAnsiTheme="minorHAnsi" w:cstheme="minorHAnsi"/>
-          <w:noProof/>
-          <w:sz w:val="22"/>
-          <w:szCs w:val="22"/>
-        </w:rPr>
-        <w:t xml:space="preserve">(Plante </w:t>
-      </w:r>
-      <w:r>
-        <w:rPr>
-          <w:rFonts w:asciiTheme="minorHAnsi" w:hAnsiTheme="minorHAnsi" w:cstheme="minorHAnsi"/>
-          <w:i/>
-          <w:noProof/>
-          <w:sz w:val="22"/>
-          <w:szCs w:val="22"/>
-        </w:rPr>
-        <w:t>et al.</w:t>
-      </w:r>
-      <w:r>
-        <w:rPr>
-          <w:rFonts w:asciiTheme="minorHAnsi" w:hAnsiTheme="minorHAnsi" w:cstheme="minorHAnsi"/>
-          <w:noProof/>
-          <w:sz w:val="22"/>
-          <w:szCs w:val="22"/>
-        </w:rPr>
-        <w:t>, 2011)</w:t>
-      </w:r>
-      <w:r>
-        <w:rPr>
-          <w:rFonts w:asciiTheme="minorHAnsi" w:hAnsiTheme="minorHAnsi" w:cstheme="minorHAnsi"/>
-          <w:sz w:val="22"/>
-          <w:szCs w:val="22"/>
-        </w:rPr>
-        <w:fldChar w:fldCharType="end"/>
-      </w:r>
-      <w:r>
-        <w:rPr>
-          <w:rFonts w:asciiTheme="minorHAnsi" w:hAnsiTheme="minorHAnsi" w:cstheme="minorHAnsi"/>
-          <w:sz w:val="22"/>
-          <w:szCs w:val="22"/>
-        </w:rPr>
-        <w:t>. The length of the primary duct will also be measured in m</w:t>
-      </w:r>
-      <w:r>
-        <w:rPr>
-          <w:rFonts w:asciiTheme="minorHAnsi" w:hAnsiTheme="minorHAnsi" w:cstheme="minorHAnsi"/>
-          <w:sz w:val="22"/>
-          <w:szCs w:val="22"/>
-        </w:rPr>
-        <w:t>illi</w:t>
-      </w:r>
-      <w:r>
-        <w:rPr>
-          <w:rFonts w:asciiTheme="minorHAnsi" w:hAnsiTheme="minorHAnsi" w:cstheme="minorHAnsi"/>
-          <w:sz w:val="22"/>
-          <w:szCs w:val="22"/>
-        </w:rPr>
-        <w:t>m</w:t>
-      </w:r>
-      <w:r>
-        <w:rPr>
-          <w:rFonts w:asciiTheme="minorHAnsi" w:hAnsiTheme="minorHAnsi" w:cstheme="minorHAnsi"/>
-          <w:sz w:val="22"/>
-          <w:szCs w:val="22"/>
-        </w:rPr>
-        <w:t>eters</w:t>
-      </w:r>
-      <w:r>
-        <w:rPr>
-          <w:rFonts w:asciiTheme="minorHAnsi" w:hAnsiTheme="minorHAnsi" w:cstheme="minorHAnsi"/>
-          <w:sz w:val="22"/>
-          <w:szCs w:val="22"/>
-        </w:rPr>
-        <w:t xml:space="preserve"> to determine the development of the gland. </w:t>
-      </w:r>
-    </w:p>
-    <w:p>
-      <w:pPr>
-        <w:pStyle w:val="Heading1"/>
-        <w:rPr>
-          <w:rFonts w:asciiTheme="minorHAnsi" w:hAnsiTheme="minorHAnsi" w:cstheme="minorHAnsi"/>
-          <w:sz w:val="22"/>
-          <w:szCs w:val="22"/>
-        </w:rPr>
-      </w:pPr>
-      <w:bookmarkStart w:id="73" w:name="_Toc14032704"/>
-      <w:r>
-        <w:rPr>
-          <w:rFonts w:asciiTheme="minorHAnsi" w:hAnsiTheme="minorHAnsi" w:cstheme="minorHAnsi"/>
-        </w:rPr>
-        <w:lastRenderedPageBreak/>
-        <w:t>Expected Results</w:t>
-      </w:r>
-      <w:bookmarkEnd w:id="73"/>
-    </w:p>
-    <w:p>
-      <w:pPr>
-        <w:pStyle w:val="Heading2"/>
-        <w:rPr>
-          <w:rFonts w:asciiTheme="minorHAnsi" w:hAnsiTheme="minorHAnsi" w:cstheme="minorHAnsi"/>
-          <w:i/>
-          <w:sz w:val="22"/>
-          <w:szCs w:val="22"/>
-        </w:rPr>
-      </w:pPr>
-      <w:bookmarkStart w:id="74" w:name="_Toc14032705"/>
+      <w:bookmarkStart w:id="72" w:name="_Toc14032705"/>
       <w:r>
         <w:rPr>
           <w:rFonts w:asciiTheme="minorHAnsi" w:hAnsiTheme="minorHAnsi" w:cstheme="minorHAnsi"/>
@@ -9060,7 +9044,7 @@
         </w:rPr>
         <w:t>exposure during lactation?</w:t>
       </w:r>
-      <w:bookmarkEnd w:id="74"/>
+      <w:bookmarkEnd w:id="72"/>
     </w:p>
     <w:p>
       <w:pPr>
@@ -9081,7 +9065,7 @@
         </w:rPr>
         <w:t xml:space="preserve">I hypothesize that our prolonged dexamethasone exposure will cause reductions in mammary gland development  at PND16.5. This will be evident in the reduced size of the glands and the reduced </w:t>
       </w:r>
-      <w:commentRangeStart w:id="75"/>
+      <w:commentRangeStart w:id="73"/>
       <w:r>
         <w:rPr>
           <w:rFonts w:asciiTheme="minorHAnsi" w:hAnsiTheme="minorHAnsi" w:cstheme="minorHAnsi"/>
@@ -9090,13 +9074,13 @@
         </w:rPr>
         <w:t>branching</w:t>
       </w:r>
-      <w:commentRangeEnd w:id="75"/>
+      <w:commentRangeEnd w:id="73"/>
       <w:r>
         <w:rPr>
           <w:rStyle w:val="CommentReference"/>
           <w:rFonts w:asciiTheme="minorHAnsi" w:eastAsiaTheme="minorHAnsi" w:hAnsiTheme="minorHAnsi" w:cstheme="minorHAnsi"/>
         </w:rPr>
-        <w:commentReference w:id="75"/>
+        <w:commentReference w:id="73"/>
       </w:r>
       <w:r>
         <w:rPr>
@@ -9114,7 +9098,7 @@
         </w:rPr>
         <w:t xml:space="preserve">The effect of glucocorticoids on </w:t>
       </w:r>
-      <w:commentRangeStart w:id="76"/>
+      <w:commentRangeStart w:id="74"/>
       <w:r>
         <w:rPr>
           <w:rFonts w:asciiTheme="minorHAnsi" w:hAnsiTheme="minorHAnsi" w:cstheme="minorHAnsi"/>
@@ -9139,13 +9123,13 @@
         </w:rPr>
         <w:t xml:space="preserve"> </w:t>
       </w:r>
-      <w:commentRangeEnd w:id="76"/>
+      <w:commentRangeEnd w:id="74"/>
       <w:r>
         <w:rPr>
           <w:rStyle w:val="CommentReference"/>
           <w:rFonts w:asciiTheme="minorHAnsi" w:eastAsiaTheme="minorHAnsi" w:hAnsiTheme="minorHAnsi" w:cstheme="minorHAnsi"/>
         </w:rPr>
-        <w:commentReference w:id="76"/>
+        <w:commentReference w:id="74"/>
       </w:r>
       <w:r>
         <w:rPr>
@@ -9461,7 +9445,7 @@
         </w:rPr>
         <w:t xml:space="preserve">, </w:t>
       </w:r>
-      <w:del w:id="77" w:author="Dave Bridges" w:date="2019-07-10T13:02:00Z">
+      <w:del w:id="75" w:author="Dave Bridges" w:date="2019-07-10T13:02:00Z">
         <w:r>
           <w:rPr>
             <w:rFonts w:asciiTheme="minorHAnsi" w:hAnsiTheme="minorHAnsi" w:cstheme="minorHAnsi"/>
@@ -9471,7 +9455,7 @@
           <w:delText>I hypothesize that our prolonged dexamethasone exposure will cause reductions in mammary gland development</w:delText>
         </w:r>
       </w:del>
-      <w:del w:id="78" w:author="Dave Bridges" w:date="2019-07-10T13:01:00Z">
+      <w:del w:id="76" w:author="Dave Bridges" w:date="2019-07-10T13:01:00Z">
         <w:r>
           <w:rPr>
             <w:rFonts w:asciiTheme="minorHAnsi" w:hAnsiTheme="minorHAnsi" w:cstheme="minorHAnsi"/>
@@ -9481,7 +9465,7 @@
           <w:delText>. This will be tested in the control and experimental groups of PND0.5-16.5 where mammary glands will be extracted and mounted</w:delText>
         </w:r>
       </w:del>
-      <w:del w:id="79" w:author="Dave Bridges" w:date="2019-07-10T13:02:00Z">
+      <w:del w:id="77" w:author="Dave Bridges" w:date="2019-07-10T13:02:00Z">
         <w:r>
           <w:rPr>
             <w:rFonts w:asciiTheme="minorHAnsi" w:hAnsiTheme="minorHAnsi" w:cstheme="minorHAnsi"/>
@@ -9491,7 +9475,7 @@
           <w:delText xml:space="preserve"> at PND16.5</w:delText>
         </w:r>
       </w:del>
-      <w:del w:id="80" w:author="Dave Bridges" w:date="2019-07-10T13:01:00Z">
+      <w:del w:id="78" w:author="Dave Bridges" w:date="2019-07-10T13:01:00Z">
         <w:r>
           <w:rPr>
             <w:rFonts w:asciiTheme="minorHAnsi" w:hAnsiTheme="minorHAnsi" w:cstheme="minorHAnsi"/>
@@ -9501,7 +9485,7 @@
           <w:delText xml:space="preserve"> to determine mammary gland size and branching</w:delText>
         </w:r>
       </w:del>
-      <w:del w:id="81" w:author="Dave Bridges" w:date="2019-07-10T13:02:00Z">
+      <w:del w:id="79" w:author="Dave Bridges" w:date="2019-07-10T13:02:00Z">
         <w:r>
           <w:rPr>
             <w:rFonts w:asciiTheme="minorHAnsi" w:hAnsiTheme="minorHAnsi" w:cstheme="minorHAnsi"/>
@@ -9527,7 +9511,7 @@
           <w:rFonts w:asciiTheme="minorHAnsi" w:hAnsiTheme="minorHAnsi" w:cstheme="minorHAnsi"/>
         </w:rPr>
       </w:pPr>
-      <w:bookmarkStart w:id="82" w:name="_Toc14032706"/>
+      <w:bookmarkStart w:id="80" w:name="_Toc14032706"/>
       <w:r>
         <w:rPr>
           <w:rFonts w:asciiTheme="minorHAnsi" w:hAnsiTheme="minorHAnsi" w:cstheme="minorHAnsi"/>
@@ -9540,7 +9524,7 @@
         </w:rPr>
         <w:t xml:space="preserve"> How does maternal glucocorticoid exposure during lactation affect milk output and macronutrient composition?</w:t>
       </w:r>
-      <w:bookmarkEnd w:id="82"/>
+      <w:bookmarkEnd w:id="80"/>
     </w:p>
     <w:p>
       <w:pPr>
@@ -9550,7 +9534,7 @@
           <w:szCs w:val="22"/>
         </w:rPr>
       </w:pPr>
-      <w:ins w:id="83" w:author="Dave Bridges" w:date="2019-07-10T13:03:00Z">
+      <w:ins w:id="81" w:author="Dave Bridges" w:date="2019-07-10T13:03:00Z">
         <w:r>
           <w:rPr>
             <w:rFonts w:asciiTheme="minorHAnsi" w:hAnsiTheme="minorHAnsi" w:cstheme="minorHAnsi"/>
@@ -9559,7 +9543,7 @@
           </w:rPr>
           <w:t xml:space="preserve">As prior studies show that a short-term glucocorticoid exposure reduced macronutrient yield but increase </w:t>
         </w:r>
-        <w:commentRangeStart w:id="84"/>
+        <w:commentRangeStart w:id="82"/>
         <w:r>
           <w:rPr>
             <w:rFonts w:asciiTheme="minorHAnsi" w:hAnsiTheme="minorHAnsi" w:cstheme="minorHAnsi"/>
@@ -9568,13 +9552,13 @@
           </w:rPr>
           <w:t>percentage</w:t>
         </w:r>
-        <w:commentRangeEnd w:id="84"/>
+        <w:commentRangeEnd w:id="82"/>
         <w:r>
           <w:rPr>
             <w:rStyle w:val="CommentReference"/>
             <w:rFonts w:asciiTheme="minorHAnsi" w:eastAsiaTheme="minorHAnsi" w:hAnsiTheme="minorHAnsi" w:cstheme="minorHAnsi"/>
           </w:rPr>
-          <w:commentReference w:id="84"/>
+          <w:commentReference w:id="82"/>
         </w:r>
         <w:r>
           <w:rPr>
@@ -9633,8 +9617,8 @@
           </w:rPr>
           <w:t xml:space="preserve">. Hence, I hypothesize that dexamethasone exposure will have unaltered lactose percentage despite the reductions in the milk </w:t>
         </w:r>
-        <w:commentRangeStart w:id="85"/>
-        <w:commentRangeStart w:id="86"/>
+        <w:commentRangeStart w:id="83"/>
+        <w:commentRangeStart w:id="84"/>
         <w:r>
           <w:rPr>
             <w:rFonts w:asciiTheme="minorHAnsi" w:hAnsiTheme="minorHAnsi" w:cstheme="minorHAnsi"/>
@@ -9643,21 +9627,21 @@
           </w:rPr>
           <w:t>yield</w:t>
         </w:r>
-        <w:commentRangeEnd w:id="85"/>
+        <w:commentRangeEnd w:id="83"/>
         <w:r>
           <w:rPr>
             <w:rStyle w:val="CommentReference"/>
             <w:rFonts w:asciiTheme="minorHAnsi" w:eastAsiaTheme="minorHAnsi" w:hAnsiTheme="minorHAnsi" w:cstheme="minorHAnsi"/>
           </w:rPr>
-          <w:commentReference w:id="85"/>
+          <w:commentReference w:id="83"/>
         </w:r>
-        <w:commentRangeEnd w:id="86"/>
+        <w:commentRangeEnd w:id="84"/>
         <w:r>
           <w:rPr>
             <w:rStyle w:val="CommentReference"/>
             <w:rFonts w:asciiTheme="minorHAnsi" w:eastAsiaTheme="minorHAnsi" w:hAnsiTheme="minorHAnsi" w:cstheme="minorHAnsi"/>
           </w:rPr>
-          <w:commentReference w:id="86"/>
+          <w:commentReference w:id="84"/>
         </w:r>
         <w:r>
           <w:rPr>
@@ -9667,7 +9651,7 @@
           </w:rPr>
           <w:t>. The hypothesized results are in agreement with the previous hypothesis suggesting reduced mammary gland development in Aim 2.1, as a less developed mammary gland will yield less milk with altered macronutrient composition</w:t>
         </w:r>
-        <w:commentRangeStart w:id="87"/>
+        <w:commentRangeStart w:id="85"/>
         <w:r>
           <w:rPr>
             <w:rFonts w:asciiTheme="minorHAnsi" w:hAnsiTheme="minorHAnsi" w:cstheme="minorHAnsi"/>
@@ -9685,7 +9669,7 @@
         </w:rPr>
         <w:t xml:space="preserve">The </w:t>
       </w:r>
-      <w:ins w:id="88" w:author="Dave Bridges" w:date="2019-07-10T13:02:00Z">
+      <w:ins w:id="86" w:author="Dave Bridges" w:date="2019-07-10T13:02:00Z">
         <w:r>
           <w:rPr>
             <w:rFonts w:asciiTheme="minorHAnsi" w:hAnsiTheme="minorHAnsi" w:cstheme="minorHAnsi"/>
@@ -9703,7 +9687,7 @@
         </w:rPr>
         <w:t>effect</w:t>
       </w:r>
-      <w:ins w:id="89" w:author="Dave Bridges" w:date="2019-07-10T13:02:00Z">
+      <w:ins w:id="87" w:author="Dave Bridges" w:date="2019-07-10T13:02:00Z">
         <w:r>
           <w:rPr>
             <w:rFonts w:asciiTheme="minorHAnsi" w:hAnsiTheme="minorHAnsi" w:cstheme="minorHAnsi"/>
@@ -10318,13 +10302,13 @@
         </w:rPr>
         <w:t xml:space="preserve">Additionally, given the witnessed reductions in milk output in human and animal models after brief exposure to glucocorticoids, I hypothesize that our exposure will reduce milk output. </w:t>
       </w:r>
-      <w:commentRangeEnd w:id="87"/>
+      <w:commentRangeEnd w:id="85"/>
       <w:r>
         <w:rPr>
           <w:rStyle w:val="CommentReference"/>
           <w:rFonts w:asciiTheme="minorHAnsi" w:eastAsiaTheme="minorHAnsi" w:hAnsiTheme="minorHAnsi" w:cstheme="minorHAnsi"/>
         </w:rPr>
-        <w:commentReference w:id="87"/>
+        <w:commentReference w:id="85"/>
       </w:r>
     </w:p>
     <w:p>
@@ -10365,7 +10349,7 @@
           <w:szCs w:val="22"/>
         </w:rPr>
       </w:pPr>
-      <w:ins w:id="90" w:author="Dave Bridges" w:date="2019-07-10T13:04:00Z">
+      <w:ins w:id="88" w:author="Dave Bridges" w:date="2019-07-10T13:04:00Z">
         <w:r>
           <w:rPr>
             <w:rFonts w:asciiTheme="minorHAnsi" w:hAnsiTheme="minorHAnsi" w:cstheme="minorHAnsi"/>
@@ -10835,7 +10819,7 @@
         </w:rPr>
         <w:t xml:space="preserve"> of experimental group PND0.5-21.5 </w:t>
       </w:r>
-      <w:ins w:id="91" w:author="Dave Bridges" w:date="2019-07-10T12:10:00Z">
+      <w:ins w:id="89" w:author="Dave Bridges" w:date="2019-07-10T12:10:00Z">
         <w:r>
           <w:rPr>
             <w:rFonts w:asciiTheme="minorHAnsi" w:hAnsiTheme="minorHAnsi" w:cstheme="minorHAnsi"/>
@@ -10853,7 +10837,7 @@
         </w:rPr>
         <w:t xml:space="preserve"> have higher </w:t>
       </w:r>
-      <w:ins w:id="92" w:author="Dave Bridges" w:date="2019-07-10T12:10:00Z">
+      <w:ins w:id="90" w:author="Dave Bridges" w:date="2019-07-10T12:10:00Z">
         <w:r>
           <w:rPr>
             <w:rFonts w:asciiTheme="minorHAnsi" w:hAnsiTheme="minorHAnsi" w:cstheme="minorHAnsi"/>
@@ -10871,7 +10855,7 @@
         </w:rPr>
         <w:t xml:space="preserve">than controls. </w:t>
       </w:r>
-      <w:commentRangeStart w:id="93"/>
+      <w:commentRangeStart w:id="91"/>
       <w:r>
         <w:rPr>
           <w:rFonts w:asciiTheme="minorHAnsi" w:hAnsiTheme="minorHAnsi" w:cstheme="minorHAnsi"/>
@@ -10993,13 +10977,13 @@
         </w:rPr>
         <w:fldChar w:fldCharType="end"/>
       </w:r>
-      <w:commentRangeEnd w:id="93"/>
+      <w:commentRangeEnd w:id="91"/>
       <w:r>
         <w:rPr>
           <w:rStyle w:val="CommentReference"/>
           <w:rFonts w:asciiTheme="minorHAnsi" w:eastAsiaTheme="minorHAnsi" w:hAnsiTheme="minorHAnsi" w:cstheme="minorHAnsi"/>
         </w:rPr>
-        <w:commentReference w:id="93"/>
+        <w:commentReference w:id="91"/>
       </w:r>
       <w:r>
         <w:rPr>
@@ -11017,14 +11001,14 @@
         </w:rPr>
         <w:t xml:space="preserve">a thin-fat phenotype. </w:t>
       </w:r>
-      <w:commentRangeStart w:id="94"/>
-      <w:commentRangeEnd w:id="94"/>
+      <w:commentRangeStart w:id="92"/>
+      <w:commentRangeEnd w:id="92"/>
       <w:r>
         <w:rPr>
           <w:rStyle w:val="CommentReference"/>
           <w:rFonts w:asciiTheme="minorHAnsi" w:eastAsiaTheme="minorHAnsi" w:hAnsiTheme="minorHAnsi" w:cstheme="minorHAnsi"/>
         </w:rPr>
-        <w:commentReference w:id="94"/>
+        <w:commentReference w:id="92"/>
       </w:r>
     </w:p>
     <w:p>
@@ -11035,7 +11019,7 @@
           <w:szCs w:val="22"/>
         </w:rPr>
       </w:pPr>
-      <w:bookmarkStart w:id="95" w:name="_Toc14032707"/>
+      <w:bookmarkStart w:id="93" w:name="_Toc14032707"/>
       <w:r>
         <w:rPr>
           <w:rStyle w:val="Heading1Char"/>
@@ -11043,7 +11027,7 @@
         </w:rPr>
         <w:t>Potential Pitfalls and Alternate Approaches (Aims 2.1-2.3)</w:t>
       </w:r>
-      <w:bookmarkEnd w:id="95"/>
+      <w:bookmarkEnd w:id="93"/>
     </w:p>
     <w:p>
       <w:pPr>
@@ -11093,7 +11077,7 @@
         </w:rPr>
         <w:t xml:space="preserve"> nurse pups and ultimately leading to pup death. In that case, we will alter dexamethasone exposure</w:t>
       </w:r>
-      <w:ins w:id="96" w:author="Dave Bridges" w:date="2019-07-10T12:11:00Z">
+      <w:ins w:id="94" w:author="Dave Bridges" w:date="2019-07-10T12:11:00Z">
         <w:r>
           <w:rPr>
             <w:rFonts w:asciiTheme="minorHAnsi" w:hAnsiTheme="minorHAnsi" w:cstheme="minorHAnsi"/>
@@ -12928,7 +12912,7 @@
       </w:r>
     </w:p>
   </w:comment>
-  <w:comment w:id="32" w:author="Dave Bridges" w:date="2019-07-10T12:28:00Z" w:initials="DB">
+  <w:comment w:id="31" w:author="Dave Bridges" w:date="2019-07-10T12:28:00Z" w:initials="DB">
     <w:p>
       <w:pPr>
         <w:pStyle w:val="CommentText"/>
@@ -12957,7 +12941,7 @@
       <w:proofErr w:type="spellEnd"/>
     </w:p>
   </w:comment>
-  <w:comment w:id="33" w:author="Microsoft Office User" w:date="2019-07-14T21:03:00Z" w:initials="MOU">
+  <w:comment w:id="32" w:author="Microsoft Office User" w:date="2019-07-14T21:03:00Z" w:initials="MOU">
     <w:p>
       <w:pPr>
         <w:pStyle w:val="CommentText"/>
@@ -12989,7 +12973,7 @@
       </w:r>
     </w:p>
   </w:comment>
-  <w:comment w:id="37" w:author="Dave Bridges" w:date="2019-07-10T12:31:00Z" w:initials="DB">
+  <w:comment w:id="36" w:author="Dave Bridges" w:date="2019-07-10T12:31:00Z" w:initials="DB">
     <w:p>
       <w:pPr>
         <w:pStyle w:val="CommentText"/>
@@ -13005,7 +12989,7 @@
       </w:r>
     </w:p>
   </w:comment>
-  <w:comment w:id="39" w:author="Dave Bridges" w:date="2019-07-10T12:33:00Z" w:initials="DB">
+  <w:comment w:id="38" w:author="Dave Bridges" w:date="2019-07-10T12:33:00Z" w:initials="DB">
     <w:p>
       <w:pPr>
         <w:pStyle w:val="CommentText"/>
@@ -13058,7 +13042,7 @@
       </w:r>
     </w:p>
   </w:comment>
-  <w:comment w:id="46" w:author="Dave Bridges" w:date="2019-07-10T12:36:00Z" w:initials="DB">
+  <w:comment w:id="45" w:author="Dave Bridges" w:date="2019-07-10T12:36:00Z" w:initials="DB">
     <w:p>
       <w:pPr>
         <w:pStyle w:val="CommentText"/>
@@ -13074,7 +13058,7 @@
       </w:r>
     </w:p>
   </w:comment>
-  <w:comment w:id="48" w:author="Dave Bridges" w:date="2019-07-10T12:37:00Z" w:initials="DB">
+  <w:comment w:id="47" w:author="Dave Bridges" w:date="2019-07-10T12:37:00Z" w:initials="DB">
     <w:p>
       <w:pPr>
         <w:pStyle w:val="CommentText"/>
@@ -13090,7 +13074,7 @@
       </w:r>
     </w:p>
   </w:comment>
-  <w:comment w:id="53" w:author="Dave Bridges" w:date="2019-07-10T12:42:00Z" w:initials="DB">
+  <w:comment w:id="52" w:author="Dave Bridges" w:date="2019-07-10T12:42:00Z" w:initials="DB">
     <w:p>
       <w:pPr>
         <w:pStyle w:val="CommentText"/>
@@ -13111,7 +13095,7 @@
       </w:r>
     </w:p>
   </w:comment>
-  <w:comment w:id="55" w:author="Dave Bridges" w:date="2019-07-10T12:43:00Z" w:initials="DB">
+  <w:comment w:id="66" w:author="Dave Bridges" w:date="2019-07-10T12:57:00Z" w:initials="DB">
     <w:p>
       <w:pPr>
         <w:pStyle w:val="CommentText"/>
@@ -13123,11 +13107,35 @@
         <w:annotationRef/>
       </w:r>
       <w:r>
-        <w:t>Need to add milk volume tests</w:t>
+        <w:t xml:space="preserve">why not mammary?  It does not make sense </w:t>
+      </w:r>
+      <w:proofErr w:type="spellStart"/>
+      <w:r>
+        <w:t>ot</w:t>
+      </w:r>
+      <w:proofErr w:type="spellEnd"/>
+      <w:r>
+        <w:t xml:space="preserve"> me to look at </w:t>
+      </w:r>
+      <w:proofErr w:type="spellStart"/>
+      <w:r>
+        <w:t>gWAT</w:t>
+      </w:r>
+      <w:proofErr w:type="spellEnd"/>
+      <w:r>
+        <w:t>/</w:t>
+      </w:r>
+      <w:proofErr w:type="spellStart"/>
+      <w:r>
+        <w:t>iWAT</w:t>
+      </w:r>
+      <w:proofErr w:type="spellEnd"/>
+      <w:r>
+        <w:t xml:space="preserve"> here.</w:t>
       </w:r>
     </w:p>
   </w:comment>
-  <w:comment w:id="56" w:author="Dave Bridges" w:date="2019-07-10T12:46:00Z" w:initials="DB">
+  <w:comment w:id="68" w:author="Microsoft Office User" w:date="2019-07-02T13:09:00Z" w:initials="MOU">
     <w:p>
       <w:pPr>
         <w:pStyle w:val="CommentText"/>
@@ -13139,67 +13147,11 @@
         <w:annotationRef/>
       </w:r>
       <w:r>
-        <w:t>Also add to this the timeline after weaning (GTT, sac)</w:t>
+        <w:t>Dave, can you please check if antibodies need to be different, more/less… TY</w:t>
       </w:r>
     </w:p>
   </w:comment>
-  <w:comment w:id="68" w:author="Dave Bridges" w:date="2019-07-10T12:57:00Z" w:initials="DB">
-    <w:p>
-      <w:pPr>
-        <w:pStyle w:val="CommentText"/>
-      </w:pPr>
-      <w:r>
-        <w:rPr>
-          <w:rStyle w:val="CommentReference"/>
-        </w:rPr>
-        <w:annotationRef/>
-      </w:r>
-      <w:r>
-        <w:t xml:space="preserve">why not mammary?  It does not make sense </w:t>
-      </w:r>
-      <w:proofErr w:type="spellStart"/>
-      <w:r>
-        <w:t>ot</w:t>
-      </w:r>
-      <w:proofErr w:type="spellEnd"/>
-      <w:r>
-        <w:t xml:space="preserve"> me to look at </w:t>
-      </w:r>
-      <w:proofErr w:type="spellStart"/>
-      <w:r>
-        <w:t>gWAT</w:t>
-      </w:r>
-      <w:proofErr w:type="spellEnd"/>
-      <w:r>
-        <w:t>/</w:t>
-      </w:r>
-      <w:proofErr w:type="spellStart"/>
-      <w:r>
-        <w:t>iWAT</w:t>
-      </w:r>
-      <w:proofErr w:type="spellEnd"/>
-      <w:r>
-        <w:t xml:space="preserve"> here.</w:t>
-      </w:r>
-    </w:p>
-  </w:comment>
-  <w:comment w:id="70" w:author="Microsoft Office User" w:date="2019-07-02T13:09:00Z" w:initials="MOU">
-    <w:p>
-      <w:pPr>
-        <w:pStyle w:val="CommentText"/>
-      </w:pPr>
-      <w:r>
-        <w:rPr>
-          <w:rStyle w:val="CommentReference"/>
-        </w:rPr>
-        <w:annotationRef/>
-      </w:r>
-      <w:r>
-        <w:t>Dave, can you please check if antibodies need to be different, more/less… TY</w:t>
-      </w:r>
-    </w:p>
-  </w:comment>
-  <w:comment w:id="72" w:author="Microsoft Office User" w:date="2019-07-02T17:16:00Z" w:initials="MOU">
+  <w:comment w:id="70" w:author="Microsoft Office User" w:date="2019-07-02T17:16:00Z" w:initials="MOU">
     <w:p>
       <w:pPr>
         <w:pStyle w:val="CommentText"/>
@@ -13236,7 +13188,7 @@
       </w:hyperlink>
     </w:p>
   </w:comment>
-  <w:comment w:id="75" w:author="Dave Bridges" w:date="2019-07-10T13:01:00Z" w:initials="DB">
+  <w:comment w:id="73" w:author="Dave Bridges" w:date="2019-07-10T13:01:00Z" w:initials="DB">
     <w:p>
       <w:pPr>
         <w:pStyle w:val="CommentText"/>
@@ -13252,7 +13204,7 @@
       </w:r>
     </w:p>
   </w:comment>
-  <w:comment w:id="76" w:author="Dave Bridges" w:date="2019-07-10T12:59:00Z" w:initials="DB">
+  <w:comment w:id="74" w:author="Dave Bridges" w:date="2019-07-10T12:59:00Z" w:initials="DB">
     <w:p>
       <w:pPr>
         <w:pStyle w:val="CommentText"/>
@@ -13268,7 +13220,7 @@
       </w:r>
     </w:p>
   </w:comment>
-  <w:comment w:id="84" w:author="Dave Bridges" w:date="2019-07-10T13:03:00Z" w:initials="DB">
+  <w:comment w:id="82" w:author="Dave Bridges" w:date="2019-07-10T13:03:00Z" w:initials="DB">
     <w:p>
       <w:pPr>
         <w:pStyle w:val="CommentText"/>
@@ -13284,7 +13236,7 @@
       </w:r>
     </w:p>
   </w:comment>
-  <w:comment w:id="85" w:author="Microsoft Office User" w:date="2019-07-08T14:34:00Z" w:initials="MOU">
+  <w:comment w:id="83" w:author="Microsoft Office User" w:date="2019-07-08T14:34:00Z" w:initials="MOU">
     <w:p>
       <w:pPr>
         <w:pStyle w:val="CommentText"/>
@@ -13300,7 +13252,7 @@
       </w:r>
     </w:p>
   </w:comment>
-  <w:comment w:id="86" w:author="Dave Bridges" w:date="2019-07-10T12:09:00Z" w:initials="DB">
+  <w:comment w:id="84" w:author="Dave Bridges" w:date="2019-07-10T12:09:00Z" w:initials="DB">
     <w:p>
       <w:pPr>
         <w:pStyle w:val="CommentText"/>
@@ -13329,7 +13281,7 @@
       </w:r>
     </w:p>
   </w:comment>
-  <w:comment w:id="87" w:author="Dave Bridges" w:date="2019-07-10T13:03:00Z" w:initials="DB">
+  <w:comment w:id="85" w:author="Dave Bridges" w:date="2019-07-10T13:03:00Z" w:initials="DB">
     <w:p>
       <w:pPr>
         <w:pStyle w:val="CommentText"/>
@@ -13345,7 +13297,7 @@
       </w:r>
     </w:p>
   </w:comment>
-  <w:comment w:id="93" w:author="Dave Bridges" w:date="2019-07-10T13:04:00Z" w:initials="DB">
+  <w:comment w:id="91" w:author="Dave Bridges" w:date="2019-07-10T13:04:00Z" w:initials="DB">
     <w:p>
       <w:pPr>
         <w:pStyle w:val="CommentText"/>
@@ -13366,7 +13318,7 @@
       </w:r>
     </w:p>
   </w:comment>
-  <w:comment w:id="94" w:author="Microsoft Office User" w:date="2019-07-08T16:46:00Z" w:initials="MOU">
+  <w:comment w:id="92" w:author="Microsoft Office User" w:date="2019-07-08T16:46:00Z" w:initials="MOU">
     <w:p>
       <w:pPr>
         <w:pStyle w:val="CommentText"/>
@@ -13416,8 +13368,6 @@
   <w15:commentEx w15:paraId="7F6CFEAD" w15:done="0"/>
   <w15:commentEx w15:paraId="2F7326A8" w15:done="0"/>
   <w15:commentEx w15:paraId="11A16E06" w15:done="0"/>
-  <w15:commentEx w15:paraId="4ADD76FD" w15:done="0"/>
-  <w15:commentEx w15:paraId="7EAAA642" w15:paraIdParent="4ADD76FD" w15:done="0"/>
   <w15:commentEx w15:paraId="0F18286E" w15:done="0"/>
   <w15:commentEx w15:paraId="267B81D1" w15:done="0"/>
   <w15:commentEx w15:paraId="5C4B2E2B" w15:done="0"/>
@@ -13447,8 +13397,6 @@
   <w16cid:commentId w16cid:paraId="7F6CFEAD" w16cid:durableId="20D05A54"/>
   <w16cid:commentId w16cid:paraId="2F7326A8" w16cid:durableId="20D05A84"/>
   <w16cid:commentId w16cid:paraId="11A16E06" w16cid:durableId="20D05BAB"/>
-  <w16cid:commentId w16cid:paraId="4ADD76FD" w16cid:durableId="20D05C03"/>
-  <w16cid:commentId w16cid:paraId="7EAAA642" w16cid:durableId="20D05C90"/>
   <w16cid:commentId w16cid:paraId="0F18286E" w16cid:durableId="20D05F38"/>
   <w16cid:commentId w16cid:paraId="267B81D1" w16cid:durableId="20C5D623"/>
   <w16cid:commentId w16cid:paraId="5C4B2E2B" w16cid:durableId="20C60FD3"/>
@@ -14831,7 +14779,7 @@
 </file>
 
 <file path=customXml/itemProps1.xml><?xml version="1.0" encoding="utf-8"?>
-<ds:datastoreItem xmlns:ds="http://schemas.openxmlformats.org/officeDocument/2006/customXml" ds:itemID="{269432E3-41B2-5C46-971A-301AF9BE0DE6}">
+<ds:datastoreItem xmlns:ds="http://schemas.openxmlformats.org/officeDocument/2006/customXml" ds:itemID="{3AF2F1D8-36A8-9A42-AC0E-2E59ACE7B871}">
   <ds:schemaRefs>
     <ds:schemaRef ds:uri="http://schemas.openxmlformats.org/officeDocument/2006/bibliography"/>
   </ds:schemaRefs>

</xml_diff>

<commit_message>
resolved some edits in aim 2
</commit_message>
<xml_diff>
--- a/Noura Preliminary Exam/Aim 2.docx
+++ b/Noura Preliminary Exam/Aim 2.docx
@@ -2121,7 +2121,224 @@
           <w:sz w:val="22"/>
           <w:szCs w:val="22"/>
         </w:rPr>
-        <w:t xml:space="preserve">The specific mechanisms by which glucocorticoid exposure at preconception, during pregnancy, or during lactation affects mammary gland function remain unclear. </w:t>
+        <w:t xml:space="preserve"> </w:t>
+      </w:r>
+      <w:r>
+        <w:rPr>
+          <w:rFonts w:asciiTheme="minorHAnsi" w:hAnsiTheme="minorHAnsi" w:cstheme="minorHAnsi"/>
+          <w:sz w:val="22"/>
+          <w:szCs w:val="22"/>
+        </w:rPr>
+        <w:t xml:space="preserve">Postpartum corticosteroid prescription proportion was recorded at 2.4 per 1000 women in a Danish cohort from 1991-1996 </w:t>
+      </w:r>
+      <w:r>
+        <w:rPr>
+          <w:rFonts w:asciiTheme="minorHAnsi" w:hAnsiTheme="minorHAnsi" w:cstheme="minorHAnsi"/>
+          <w:sz w:val="22"/>
+          <w:szCs w:val="22"/>
+        </w:rPr>
+        <w:fldChar w:fldCharType="begin" w:fldLock="1"/>
+      </w:r>
+      <w:r>
+        <w:rPr>
+          <w:rFonts w:asciiTheme="minorHAnsi" w:hAnsiTheme="minorHAnsi" w:cstheme="minorHAnsi"/>
+          <w:sz w:val="22"/>
+          <w:szCs w:val="22"/>
+        </w:rPr>
+        <w:instrText>ADDIN CSL_CITATION {"citationItems":[{"id":"ITEM-1","itemData":{"DOI":"10.1007/s002280050608","ISSN":"0031-6970","author":[{"dropping-particle":"","family":"Olesen","given":"C.","non-dropping-particle":"","parse-names":false,"suffix":""},{"dropping-particle":"","family":"Hald Steffensen","given":"F.","non-dropping-particle":"","parse-names":false,"suffix":""},{"dropping-particle":"","family":"Lauge Nielsen","given":"G.","non-dropping-particle":"","parse-names":false,"suffix":""},{"dropping-particle":"","family":"Jong-van den Berg","given":"L.","non-dropping-particle":"","parse-names":false,"suffix":""},{"dropping-particle":"","family":"Olsen","given":"J.","non-dropping-particle":"","parse-names":false,"suffix":""},{"dropping-particle":"","family":"Toft Sørensen","given":"H.","non-dropping-particle":"","parse-names":false,"suffix":""},{"dropping-particle":"","family":"group","given":"The Euromap","non-dropping-particle":"","parse-names":false,"suffix":""}],"container-title":"European Journal of Clinical Pharmacology","id":"ITEM-1","issue":"2","issued":{"date-parts":[["1999","4","13"]]},"page":"139-144","publisher":"Springer-Verlag","title":"Drug use in first pregnancy and lactation: a population-based survey among Danish women","type":"article-journal","volume":"55"},"uris":["http://www.mendeley.com/documents/?uuid=356456ba-eb7b-3e2e-baec-7c6372f14fa9"]}],"mendeley":{"formattedCitation":"(Olesen &lt;i&gt;et al.&lt;/i&gt;, 1999)","plainTextFormattedCitation":"(Olesen et al., 1999)","previouslyFormattedCitation":"(Olesen &lt;i&gt;et al.&lt;/i&gt;, 1999)"},"properties":{"noteIndex":0},"schema":"https://github.com/citation-style-language/schema/raw/master/csl-citation.json"}</w:instrText>
+      </w:r>
+      <w:r>
+        <w:rPr>
+          <w:rFonts w:asciiTheme="minorHAnsi" w:hAnsiTheme="minorHAnsi" w:cstheme="minorHAnsi"/>
+          <w:sz w:val="22"/>
+          <w:szCs w:val="22"/>
+        </w:rPr>
+        <w:fldChar w:fldCharType="separate"/>
+      </w:r>
+      <w:r>
+        <w:rPr>
+          <w:rFonts w:asciiTheme="minorHAnsi" w:hAnsiTheme="minorHAnsi" w:cstheme="minorHAnsi"/>
+          <w:sz w:val="22"/>
+          <w:szCs w:val="22"/>
+        </w:rPr>
+        <w:t xml:space="preserve">(Olesen </w:t>
+      </w:r>
+      <w:r>
+        <w:rPr>
+          <w:rFonts w:asciiTheme="minorHAnsi" w:hAnsiTheme="minorHAnsi" w:cstheme="minorHAnsi"/>
+          <w:i/>
+          <w:sz w:val="22"/>
+          <w:szCs w:val="22"/>
+        </w:rPr>
+        <w:t>et al.</w:t>
+      </w:r>
+      <w:r>
+        <w:rPr>
+          <w:rFonts w:asciiTheme="minorHAnsi" w:hAnsiTheme="minorHAnsi" w:cstheme="minorHAnsi"/>
+          <w:sz w:val="22"/>
+          <w:szCs w:val="22"/>
+        </w:rPr>
+        <w:t>, 1999)</w:t>
+      </w:r>
+      <w:r>
+        <w:rPr>
+          <w:rFonts w:asciiTheme="minorHAnsi" w:hAnsiTheme="minorHAnsi" w:cstheme="minorHAnsi"/>
+          <w:sz w:val="22"/>
+          <w:szCs w:val="22"/>
+        </w:rPr>
+        <w:fldChar w:fldCharType="end"/>
+      </w:r>
+      <w:r>
+        <w:rPr>
+          <w:rFonts w:asciiTheme="minorHAnsi" w:hAnsiTheme="minorHAnsi" w:cstheme="minorHAnsi"/>
+          <w:sz w:val="22"/>
+          <w:szCs w:val="22"/>
+        </w:rPr>
+        <w:t xml:space="preserve">. </w:t>
+      </w:r>
+      <w:r>
+        <w:rPr>
+          <w:rFonts w:asciiTheme="minorHAnsi" w:hAnsiTheme="minorHAnsi" w:cstheme="minorHAnsi"/>
+          <w:sz w:val="22"/>
+          <w:szCs w:val="22"/>
+        </w:rPr>
+        <w:t xml:space="preserve"> </w:t>
+      </w:r>
+      <w:r>
+        <w:rPr>
+          <w:rFonts w:asciiTheme="minorHAnsi" w:hAnsiTheme="minorHAnsi" w:cstheme="minorHAnsi"/>
+          <w:sz w:val="22"/>
+          <w:szCs w:val="22"/>
+        </w:rPr>
+        <w:t xml:space="preserve">It is reported that postpartum corticosteroid use is low </w:t>
+      </w:r>
+      <w:r>
+        <w:rPr>
+          <w:rFonts w:asciiTheme="minorHAnsi" w:hAnsiTheme="minorHAnsi" w:cstheme="minorHAnsi"/>
+          <w:sz w:val="22"/>
+          <w:szCs w:val="22"/>
+        </w:rPr>
+        <w:t>since</w:t>
+      </w:r>
+      <w:r>
+        <w:rPr>
+          <w:rFonts w:asciiTheme="minorHAnsi" w:hAnsiTheme="minorHAnsi" w:cstheme="minorHAnsi"/>
+          <w:sz w:val="22"/>
+          <w:szCs w:val="22"/>
+        </w:rPr>
+        <w:t xml:space="preserve"> late pregnancy use </w:t>
+      </w:r>
+      <w:r>
+        <w:rPr>
+          <w:rFonts w:asciiTheme="minorHAnsi" w:hAnsiTheme="minorHAnsi" w:cstheme="minorHAnsi"/>
+          <w:sz w:val="22"/>
+          <w:szCs w:val="22"/>
+        </w:rPr>
+        <w:t>is</w:t>
+      </w:r>
+      <w:r>
+        <w:rPr>
+          <w:rFonts w:asciiTheme="minorHAnsi" w:hAnsiTheme="minorHAnsi" w:cstheme="minorHAnsi"/>
+          <w:sz w:val="22"/>
+          <w:szCs w:val="22"/>
+        </w:rPr>
+        <w:t xml:space="preserve"> linked </w:t>
+      </w:r>
+      <w:r>
+        <w:rPr>
+          <w:rFonts w:asciiTheme="minorHAnsi" w:hAnsiTheme="minorHAnsi" w:cstheme="minorHAnsi"/>
+          <w:sz w:val="22"/>
+          <w:szCs w:val="22"/>
+        </w:rPr>
+        <w:t>with</w:t>
+      </w:r>
+      <w:r>
+        <w:rPr>
+          <w:rFonts w:asciiTheme="minorHAnsi" w:hAnsiTheme="minorHAnsi" w:cstheme="minorHAnsi"/>
+          <w:sz w:val="22"/>
+          <w:szCs w:val="22"/>
+        </w:rPr>
+        <w:t xml:space="preserve"> delayed lact</w:t>
+      </w:r>
+      <w:r>
+        <w:rPr>
+          <w:rFonts w:asciiTheme="minorHAnsi" w:hAnsiTheme="minorHAnsi" w:cstheme="minorHAnsi"/>
+          <w:sz w:val="22"/>
+          <w:szCs w:val="22"/>
+        </w:rPr>
+        <w:t xml:space="preserve">ation initiation </w:t>
+      </w:r>
+      <w:r>
+        <w:rPr>
+          <w:rFonts w:asciiTheme="minorHAnsi" w:hAnsiTheme="minorHAnsi" w:cstheme="minorHAnsi"/>
+          <w:sz w:val="22"/>
+          <w:szCs w:val="22"/>
+        </w:rPr>
+        <w:t xml:space="preserve">depending on the course and timing of treatment </w:t>
+      </w:r>
+      <w:r>
+        <w:rPr>
+          <w:rFonts w:asciiTheme="minorHAnsi" w:hAnsiTheme="minorHAnsi" w:cstheme="minorHAnsi"/>
+          <w:sz w:val="22"/>
+          <w:szCs w:val="22"/>
+        </w:rPr>
+        <w:fldChar w:fldCharType="begin" w:fldLock="1"/>
+      </w:r>
+      <w:r>
+        <w:rPr>
+          <w:rFonts w:asciiTheme="minorHAnsi" w:hAnsiTheme="minorHAnsi" w:cstheme="minorHAnsi"/>
+          <w:sz w:val="22"/>
+          <w:szCs w:val="22"/>
+        </w:rPr>
+        <w:instrText>ADDIN CSL_CITATION {"citationItems":[{"id":"ITEM-1","itemData":{"PMID":"30000136","abstract":"Amounts of prednisone in breastmilk are very low. No adverse effect have been reported in breastfed infants with maternal use of any corticosteroid during breastfeeding. With high maternal doses, the use of prednisolone instead of prednisone and avoiding breastfeeding for 4 hours after a dose theoretically should decrease the dose received by the infant. However, these maneuvers are not necessary with short-term use. High doses might occasionally cause temporary loss of milk supply.","container-title":"Drugs and Lactation Database (LactMed)","id":"ITEM-1","issued":{"date-parts":[["2006","10","31"]]},"publisher":"National Library of Medicine (US)","title":"Prednisone","type":"book"},"uris":["http://www.mendeley.com/documents/?uuid=3fdf6085-64c9-39a1-b39b-b3b4fbe9679b"]}],"mendeley":{"formattedCitation":"(Anon, 2006)","plainTextFormattedCitation":"(Anon, 2006)","previouslyFormattedCitation":"(Anon, 2006)"},"properties":{"noteIndex":0},"schema":"https://github.com/citation-style-language/schema/raw/master/csl-citation.json"}</w:instrText>
+      </w:r>
+      <w:r>
+        <w:rPr>
+          <w:rFonts w:asciiTheme="minorHAnsi" w:hAnsiTheme="minorHAnsi" w:cstheme="minorHAnsi"/>
+          <w:sz w:val="22"/>
+          <w:szCs w:val="22"/>
+        </w:rPr>
+        <w:fldChar w:fldCharType="separate"/>
+      </w:r>
+      <w:r>
+        <w:rPr>
+          <w:rFonts w:asciiTheme="minorHAnsi" w:hAnsiTheme="minorHAnsi" w:cstheme="minorHAnsi"/>
+          <w:sz w:val="22"/>
+          <w:szCs w:val="22"/>
+        </w:rPr>
+        <w:t>(Anon, 2006)</w:t>
+      </w:r>
+      <w:r>
+        <w:rPr>
+          <w:rFonts w:asciiTheme="minorHAnsi" w:hAnsiTheme="minorHAnsi" w:cstheme="minorHAnsi"/>
+          <w:sz w:val="22"/>
+          <w:szCs w:val="22"/>
+        </w:rPr>
+        <w:fldChar w:fldCharType="end"/>
+      </w:r>
+      <w:r>
+        <w:rPr>
+          <w:rFonts w:asciiTheme="minorHAnsi" w:hAnsiTheme="minorHAnsi" w:cstheme="minorHAnsi"/>
+          <w:sz w:val="22"/>
+          <w:szCs w:val="22"/>
+        </w:rPr>
+        <w:t>.</w:t>
+      </w:r>
+      <w:r>
+        <w:rPr>
+          <w:rFonts w:asciiTheme="minorHAnsi" w:hAnsiTheme="minorHAnsi" w:cstheme="minorHAnsi"/>
+          <w:sz w:val="22"/>
+          <w:szCs w:val="22"/>
+        </w:rPr>
+        <w:t xml:space="preserve"> T</w:t>
+      </w:r>
+      <w:r>
+        <w:rPr>
+          <w:rFonts w:asciiTheme="minorHAnsi" w:hAnsiTheme="minorHAnsi" w:cstheme="minorHAnsi"/>
+          <w:sz w:val="22"/>
+          <w:szCs w:val="22"/>
+        </w:rPr>
+        <w:t xml:space="preserve">he specific mechanisms by which glucocorticoid exposure at preconception, during pregnancy, or during lactation affects mammary gland function remain unclear. </w:t>
       </w:r>
       <w:r>
         <w:rPr>
@@ -2169,24 +2386,7 @@
           <w:sz w:val="22"/>
           <w:szCs w:val="22"/>
         </w:rPr>
-        <w:t xml:space="preserve"> rodent models or humans. For humans, there are no contraindications to taking glucocorticoids during </w:t>
-      </w:r>
-      <w:commentRangeStart w:id="2"/>
-      <w:r>
-        <w:rPr>
-          <w:rFonts w:asciiTheme="minorHAnsi" w:hAnsiTheme="minorHAnsi" w:cstheme="minorHAnsi"/>
-          <w:sz w:val="22"/>
-          <w:szCs w:val="22"/>
-        </w:rPr>
-        <w:t xml:space="preserve">lactation or pregnancy. </w:t>
-      </w:r>
-      <w:commentRangeEnd w:id="2"/>
-      <w:r>
-        <w:rPr>
-          <w:rStyle w:val="CommentReference"/>
-          <w:rFonts w:asciiTheme="minorHAnsi" w:eastAsiaTheme="minorHAnsi" w:hAnsiTheme="minorHAnsi" w:cstheme="minorHAnsi"/>
-        </w:rPr>
-        <w:commentReference w:id="2"/>
+        <w:t xml:space="preserve"> rodent models or humans. For humans, there are no contraindications to taking glucocorticoids during lactation or pregnancy. </w:t>
       </w:r>
       <w:r>
         <w:rPr>
@@ -2234,41 +2434,47 @@
           <w:sz w:val="22"/>
           <w:szCs w:val="22"/>
         </w:rPr>
-        <w:t xml:space="preserve">that the </w:t>
-      </w:r>
-      <w:commentRangeStart w:id="3"/>
-      <w:r>
-        <w:rPr>
-          <w:rFonts w:asciiTheme="minorHAnsi" w:hAnsiTheme="minorHAnsi" w:cstheme="minorHAnsi"/>
-          <w:sz w:val="22"/>
-          <w:szCs w:val="22"/>
-        </w:rPr>
-        <w:t xml:space="preserve">treatment benefits </w:t>
-      </w:r>
-      <w:commentRangeEnd w:id="3"/>
-      <w:r>
-        <w:rPr>
-          <w:rStyle w:val="CommentReference"/>
-          <w:rFonts w:asciiTheme="minorHAnsi" w:eastAsiaTheme="minorHAnsi" w:hAnsiTheme="minorHAnsi" w:cstheme="minorHAnsi"/>
-        </w:rPr>
-        <w:commentReference w:id="3"/>
-      </w:r>
-      <w:r>
-        <w:rPr>
-          <w:rFonts w:asciiTheme="minorHAnsi" w:hAnsiTheme="minorHAnsi" w:cstheme="minorHAnsi"/>
-          <w:sz w:val="22"/>
-          <w:szCs w:val="22"/>
-        </w:rPr>
-        <w:t>outweigh the harms.</w:t>
-      </w:r>
-      <w:r>
-        <w:rPr>
-          <w:rFonts w:asciiTheme="minorHAnsi" w:hAnsiTheme="minorHAnsi" w:cstheme="minorHAnsi"/>
-          <w:sz w:val="22"/>
-          <w:szCs w:val="22"/>
-          <w:u w:val="single"/>
-        </w:rPr>
-        <w:t xml:space="preserve"> </w:t>
+        <w:t>that the treatment benefits</w:t>
+      </w:r>
+      <w:r>
+        <w:rPr>
+          <w:rFonts w:asciiTheme="minorHAnsi" w:hAnsiTheme="minorHAnsi" w:cstheme="minorHAnsi"/>
+          <w:sz w:val="22"/>
+          <w:szCs w:val="22"/>
+        </w:rPr>
+        <w:t xml:space="preserve"> of critical conditions like asthma or irritable bowel syndrome</w:t>
+      </w:r>
+      <w:r>
+        <w:rPr>
+          <w:rFonts w:asciiTheme="minorHAnsi" w:hAnsiTheme="minorHAnsi" w:cstheme="minorHAnsi"/>
+          <w:sz w:val="22"/>
+          <w:szCs w:val="22"/>
+        </w:rPr>
+        <w:t xml:space="preserve"> outweigh </w:t>
+      </w:r>
+      <w:r>
+        <w:rPr>
+          <w:rFonts w:asciiTheme="minorHAnsi" w:hAnsiTheme="minorHAnsi" w:cstheme="minorHAnsi"/>
+          <w:sz w:val="22"/>
+          <w:szCs w:val="22"/>
+        </w:rPr>
+        <w:t xml:space="preserve">potential </w:t>
+      </w:r>
+      <w:r>
+        <w:rPr>
+          <w:rFonts w:asciiTheme="minorHAnsi" w:hAnsiTheme="minorHAnsi" w:cstheme="minorHAnsi"/>
+          <w:sz w:val="22"/>
+          <w:szCs w:val="22"/>
+        </w:rPr>
+        <w:t>harms</w:t>
+      </w:r>
+      <w:r>
+        <w:rPr>
+          <w:rFonts w:asciiTheme="minorHAnsi" w:hAnsiTheme="minorHAnsi" w:cstheme="minorHAnsi"/>
+          <w:sz w:val="22"/>
+          <w:szCs w:val="22"/>
+        </w:rPr>
+        <w:t xml:space="preserve">. </w:t>
       </w:r>
       <w:r>
         <w:rPr>
@@ -2442,29 +2648,28 @@
           <w:rFonts w:asciiTheme="minorHAnsi" w:hAnsiTheme="minorHAnsi" w:cstheme="minorHAnsi"/>
         </w:rPr>
       </w:pPr>
-      <w:bookmarkStart w:id="4" w:name="_Toc14032685"/>
-      <w:commentRangeStart w:id="5"/>
+      <w:bookmarkStart w:id="2" w:name="_Toc14032685"/>
+      <w:commentRangeStart w:id="3"/>
       <w:r>
         <w:rPr>
           <w:rFonts w:asciiTheme="minorHAnsi" w:hAnsiTheme="minorHAnsi" w:cstheme="minorHAnsi"/>
         </w:rPr>
         <w:t>Rationale and Background</w:t>
       </w:r>
-      <w:commentRangeEnd w:id="5"/>
+      <w:commentRangeEnd w:id="3"/>
       <w:r>
         <w:rPr>
           <w:rStyle w:val="CommentReference"/>
           <w:rFonts w:asciiTheme="minorHAnsi" w:eastAsiaTheme="minorHAnsi" w:hAnsiTheme="minorHAnsi" w:cstheme="minorHAnsi"/>
           <w:color w:val="auto"/>
         </w:rPr>
-        <w:commentReference w:id="5"/>
-      </w:r>
-      <w:bookmarkEnd w:id="4"/>
+        <w:commentReference w:id="3"/>
+      </w:r>
+      <w:bookmarkEnd w:id="2"/>
     </w:p>
     <w:p>
       <w:pPr>
         <w:rPr>
-          <w:ins w:id="6" w:author="Dave Bridges" w:date="2019-07-10T12:34:00Z"/>
           <w:rFonts w:asciiTheme="minorHAnsi" w:hAnsiTheme="minorHAnsi" w:cstheme="minorHAnsi"/>
           <w:sz w:val="22"/>
           <w:szCs w:val="22"/>
@@ -2525,16 +2730,7 @@
           <w:sz w:val="22"/>
           <w:szCs w:val="22"/>
         </w:rPr>
-        <w:t xml:space="preserve">. Primarily, prolactin is the main hormone that promotes the transcriptional activity of </w:t>
-      </w:r>
-      <w:commentRangeStart w:id="7"/>
-      <w:r>
-        <w:rPr>
-          <w:rFonts w:asciiTheme="minorHAnsi" w:hAnsiTheme="minorHAnsi" w:cstheme="minorHAnsi"/>
-          <w:sz w:val="22"/>
-          <w:szCs w:val="22"/>
-        </w:rPr>
-        <w:t xml:space="preserve">STAT5 and mediates </w:t>
+        <w:t xml:space="preserve">. Primarily, prolactin is the main hormone that promotes the transcriptional activity of STAT5 and mediates </w:t>
       </w:r>
       <w:proofErr w:type="spellStart"/>
       <w:r>
@@ -2545,22 +2741,30 @@
         </w:rPr>
         <w:t>mammogenesis</w:t>
       </w:r>
-      <w:commentRangeEnd w:id="7"/>
       <w:proofErr w:type="spellEnd"/>
       <w:r>
         <w:rPr>
-          <w:rStyle w:val="CommentReference"/>
-          <w:rFonts w:asciiTheme="minorHAnsi" w:eastAsiaTheme="minorHAnsi" w:hAnsiTheme="minorHAnsi" w:cstheme="minorHAnsi"/>
-        </w:rPr>
-        <w:commentReference w:id="7"/>
-      </w:r>
-      <w:r>
-        <w:rPr>
-          <w:rFonts w:asciiTheme="minorHAnsi" w:hAnsiTheme="minorHAnsi" w:cstheme="minorHAnsi"/>
-          <w:sz w:val="22"/>
-          <w:szCs w:val="22"/>
-        </w:rPr>
-        <w:t xml:space="preserve">- the development of the alveolar duct in preparation for lactation </w:t>
+          <w:rFonts w:asciiTheme="minorHAnsi" w:hAnsiTheme="minorHAnsi" w:cstheme="minorHAnsi"/>
+          <w:sz w:val="22"/>
+          <w:szCs w:val="22"/>
+        </w:rPr>
+        <w:t>-</w:t>
+      </w:r>
+      <w:r>
+        <w:rPr>
+          <w:rFonts w:asciiTheme="minorHAnsi" w:hAnsiTheme="minorHAnsi" w:cstheme="minorHAnsi"/>
+          <w:sz w:val="22"/>
+          <w:szCs w:val="22"/>
+        </w:rPr>
+        <w:t xml:space="preserve"> </w:t>
+      </w:r>
+      <w:r>
+        <w:rPr>
+          <w:rFonts w:asciiTheme="minorHAnsi" w:hAnsiTheme="minorHAnsi" w:cstheme="minorHAnsi"/>
+          <w:sz w:val="22"/>
+          <w:szCs w:val="22"/>
+        </w:rPr>
+        <w:t xml:space="preserve">the development of the alveolar duct in preparation for lactation </w:t>
       </w:r>
       <w:r>
         <w:rPr>
@@ -2630,318 +2834,302 @@
         </w:rPr>
         <w:t xml:space="preserve">. </w:t>
       </w:r>
-      <w:ins w:id="8" w:author="Dave Bridges" w:date="2019-07-10T12:34:00Z">
-        <w:r>
-          <w:rPr>
-            <w:rFonts w:asciiTheme="minorHAnsi" w:hAnsiTheme="minorHAnsi" w:cstheme="minorHAnsi"/>
-            <w:sz w:val="22"/>
-            <w:szCs w:val="22"/>
-          </w:rPr>
-          <w:t>Currently, there are no contraindications to using glucocorticoids during lactation for asthma, allergies, irritable bowel syndrome and other symptoms. Nevertheless, lactating women are advised to breastfeed 4 hours after treatment to minimize transfer of glucocorticoids to the newborn via milk</w:t>
-        </w:r>
-        <w:r>
-          <w:rPr>
-            <w:rStyle w:val="FootnoteReference"/>
-          </w:rPr>
-          <w:footnoteReference w:id="1"/>
-        </w:r>
-        <w:r>
-          <w:rPr>
-            <w:rFonts w:asciiTheme="minorHAnsi" w:hAnsiTheme="minorHAnsi" w:cstheme="minorHAnsi"/>
-            <w:sz w:val="22"/>
-            <w:szCs w:val="22"/>
-          </w:rPr>
-          <w:t xml:space="preserve">. Evidence regarding the effects of glucocorticoids on mammary gland development in preparation for lactogenesis II and during lactation remains very scarce </w:t>
-        </w:r>
-        <w:r>
-          <w:rPr>
-            <w:rFonts w:asciiTheme="minorHAnsi" w:hAnsiTheme="minorHAnsi" w:cstheme="minorHAnsi"/>
-            <w:sz w:val="22"/>
-            <w:szCs w:val="22"/>
-          </w:rPr>
-          <w:fldChar w:fldCharType="begin" w:fldLock="1"/>
-        </w:r>
-        <w:r>
-          <w:rPr>
-            <w:rFonts w:asciiTheme="minorHAnsi" w:hAnsiTheme="minorHAnsi" w:cstheme="minorHAnsi"/>
-            <w:sz w:val="22"/>
-            <w:szCs w:val="22"/>
-          </w:rPr>
-          <w:instrText>ADDIN CSL_CITATION {"citationItems":[{"id":"ITEM-1","itemData":{"PMID":"30000722","abstract":"Cortisone is a normal component of breastmilk that passes from the mother's bloodstream into milk and might have a role in intestinal maturation, the intestinal microbiome, growth, body composition or neurodevelopment, but adequate studies are lacking.[1] Concentrations follow a diurnal rhythm, with the highest concentrations in the morning at about 7:00 am and the lowest concentrations in the late afternoon and evening.[2][3] Cortisone has not been studied in breastmilk after exogenous administration in pharmacologic amounts. Although it is unlikely that dangerous amounts of cortisone would reach the infant, a better studied alternate drug might be preferred. Local injections, such as for tendinitis, would not be expected to cause any adverse effects in breastfed infants, but might occasionally cause temporary loss of milk supply. Cortisone concentrations in breastmilk are not affected by storage for 36 hours at room temperature, during multiple freeze-thaw cycles, nor Holder pasteurization (62.5 degrees C for 30 minutes).[4][5]","container-title":"Drugs and Lactation Database (LactMed)","id":"ITEM-1","issued":{"date-parts":[["2006","10","31"]]},"publisher":"National Library of Medicine (US)","title":"Cortisone","type":"book"},"uris":["http://www.mendeley.com/documents/?uuid=27da1f31-ed48-3f67-b2c8-d16663f3be2c"]}],"mendeley":{"formattedCitation":"(Anon, 2006)","plainTextFormattedCitation":"(Anon, 2006)","previouslyFormattedCitation":"(Anon, 2006)"},"properties":{"noteIndex":0},"schema":"https://github.com/citation-style-language/schema/raw/master/csl-citation.json"}</w:instrText>
-        </w:r>
-        <w:r>
-          <w:rPr>
-            <w:rFonts w:asciiTheme="minorHAnsi" w:hAnsiTheme="minorHAnsi" w:cstheme="minorHAnsi"/>
-            <w:sz w:val="22"/>
-            <w:szCs w:val="22"/>
-          </w:rPr>
-          <w:fldChar w:fldCharType="separate"/>
-        </w:r>
-        <w:r>
-          <w:rPr>
-            <w:rFonts w:asciiTheme="minorHAnsi" w:hAnsiTheme="minorHAnsi" w:cstheme="minorHAnsi"/>
-            <w:noProof/>
-            <w:sz w:val="22"/>
-            <w:szCs w:val="22"/>
-          </w:rPr>
-          <w:t>(Anon, 2006)</w:t>
-        </w:r>
-        <w:r>
-          <w:rPr>
-            <w:rFonts w:asciiTheme="minorHAnsi" w:hAnsiTheme="minorHAnsi" w:cstheme="minorHAnsi"/>
-            <w:sz w:val="22"/>
-            <w:szCs w:val="22"/>
-          </w:rPr>
-          <w:fldChar w:fldCharType="end"/>
-        </w:r>
-        <w:r>
-          <w:rPr>
-            <w:rFonts w:asciiTheme="minorHAnsi" w:hAnsiTheme="minorHAnsi" w:cstheme="minorHAnsi"/>
-            <w:sz w:val="22"/>
-            <w:szCs w:val="22"/>
-          </w:rPr>
-          <w:t>.</w:t>
-        </w:r>
-      </w:ins>
+      <w:r>
+        <w:rPr>
+          <w:rFonts w:asciiTheme="minorHAnsi" w:hAnsiTheme="minorHAnsi" w:cstheme="minorHAnsi"/>
+          <w:sz w:val="22"/>
+          <w:szCs w:val="22"/>
+        </w:rPr>
+        <w:t>Currently, there are no contraindications to using glucocorticoids during lactation for asthma, allergies, irritable bowel syndrome and other symptoms. Nevertheless, lactating women are advised to breastfeed 4 hours after treatment to minimize transfer of glucocorticoids to the newborn via milk</w:t>
+      </w:r>
+      <w:r>
+        <w:rPr>
+          <w:rStyle w:val="FootnoteReference"/>
+        </w:rPr>
+        <w:footnoteReference w:id="1"/>
+      </w:r>
+      <w:r>
+        <w:rPr>
+          <w:rFonts w:asciiTheme="minorHAnsi" w:hAnsiTheme="minorHAnsi" w:cstheme="minorHAnsi"/>
+          <w:sz w:val="22"/>
+          <w:szCs w:val="22"/>
+        </w:rPr>
+        <w:t xml:space="preserve">. Evidence regarding the effects of glucocorticoids on mammary gland development in preparation for lactogenesis II and during lactation remains very scarce </w:t>
+      </w:r>
+      <w:r>
+        <w:rPr>
+          <w:rFonts w:asciiTheme="minorHAnsi" w:hAnsiTheme="minorHAnsi" w:cstheme="minorHAnsi"/>
+          <w:sz w:val="22"/>
+          <w:szCs w:val="22"/>
+        </w:rPr>
+        <w:fldChar w:fldCharType="begin" w:fldLock="1"/>
+      </w:r>
+      <w:r>
+        <w:rPr>
+          <w:rFonts w:asciiTheme="minorHAnsi" w:hAnsiTheme="minorHAnsi" w:cstheme="minorHAnsi"/>
+          <w:sz w:val="22"/>
+          <w:szCs w:val="22"/>
+        </w:rPr>
+        <w:instrText>ADDIN CSL_CITATION {"citationItems":[{"id":"ITEM-1","itemData":{"PMID":"30000722","abstract":"Cortisone is a normal component of breastmilk that passes from the mother's bloodstream into milk and might have a role in intestinal maturation, the intestinal microbiome, growth, body composition or neurodevelopment, but adequate studies are lacking.[1] Concentrations follow a diurnal rhythm, with the highest concentrations in the morning at about 7:00 am and the lowest concentrations in the late afternoon and evening.[2][3] Cortisone has not been studied in breastmilk after exogenous administration in pharmacologic amounts. Although it is unlikely that dangerous amounts of cortisone would reach the infant, a better studied alternate drug might be preferred. Local injections, such as for tendinitis, would not be expected to cause any adverse effects in breastfed infants, but might occasionally cause temporary loss of milk supply. Cortisone concentrations in breastmilk are not affected by storage for 36 hours at room temperature, during multiple freeze-thaw cycles, nor Holder pasteurization (62.5 degrees C for 30 minutes).[4][5]","container-title":"Drugs and Lactation Database (LactMed)","id":"ITEM-1","issued":{"date-parts":[["2006","10","31"]]},"publisher":"National Library of Medicine (US)","title":"Cortisone","type":"book"},"uris":["http://www.mendeley.com/documents/?uuid=27da1f31-ed48-3f67-b2c8-d16663f3be2c"]}],"mendeley":{"formattedCitation":"(Anon, 2006)","plainTextFormattedCitation":"(Anon, 2006)","previouslyFormattedCitation":"(Anon, 2006)"},"properties":{"noteIndex":0},"schema":"https://github.com/citation-style-language/schema/raw/master/csl-citation.json"}</w:instrText>
+      </w:r>
+      <w:r>
+        <w:rPr>
+          <w:rFonts w:asciiTheme="minorHAnsi" w:hAnsiTheme="minorHAnsi" w:cstheme="minorHAnsi"/>
+          <w:sz w:val="22"/>
+          <w:szCs w:val="22"/>
+        </w:rPr>
+        <w:fldChar w:fldCharType="separate"/>
+      </w:r>
+      <w:r>
+        <w:rPr>
+          <w:rFonts w:asciiTheme="minorHAnsi" w:hAnsiTheme="minorHAnsi" w:cstheme="minorHAnsi"/>
+          <w:noProof/>
+          <w:sz w:val="22"/>
+          <w:szCs w:val="22"/>
+        </w:rPr>
+        <w:t>(Anon, 2006)</w:t>
+      </w:r>
+      <w:r>
+        <w:rPr>
+          <w:rFonts w:asciiTheme="minorHAnsi" w:hAnsiTheme="minorHAnsi" w:cstheme="minorHAnsi"/>
+          <w:sz w:val="22"/>
+          <w:szCs w:val="22"/>
+        </w:rPr>
+        <w:fldChar w:fldCharType="end"/>
+      </w:r>
+      <w:r>
+        <w:rPr>
+          <w:rFonts w:asciiTheme="minorHAnsi" w:hAnsiTheme="minorHAnsi" w:cstheme="minorHAnsi"/>
+          <w:sz w:val="22"/>
+          <w:szCs w:val="22"/>
+        </w:rPr>
+        <w:t>.</w:t>
+      </w:r>
     </w:p>
     <w:p>
       <w:pPr>
         <w:rPr>
-          <w:ins w:id="16" w:author="Dave Bridges" w:date="2019-07-10T12:24:00Z"/>
           <w:rFonts w:asciiTheme="minorHAnsi" w:hAnsiTheme="minorHAnsi" w:cstheme="minorHAnsi"/>
           <w:sz w:val="22"/>
           <w:szCs w:val="22"/>
         </w:rPr>
       </w:pPr>
+      <w:r>
+        <w:rPr>
+          <w:rFonts w:asciiTheme="minorHAnsi" w:hAnsiTheme="minorHAnsi" w:cstheme="minorHAnsi"/>
+          <w:sz w:val="22"/>
+          <w:szCs w:val="22"/>
+        </w:rPr>
+        <w:t xml:space="preserve">It appears that the effects of glucocorticoids may be more essential for normal growth at low doses during early pregnancy when the alveolar ducts are still developing with a negative effect at high doses. At midgestation, alveolar development seems to be almost complete as their capacity to produce milk seemed intact despite glucocorticoid treatment </w:t>
+      </w:r>
+      <w:r>
+        <w:rPr>
+          <w:rFonts w:asciiTheme="minorHAnsi" w:hAnsiTheme="minorHAnsi" w:cstheme="minorHAnsi"/>
+          <w:sz w:val="22"/>
+          <w:szCs w:val="22"/>
+        </w:rPr>
+        <w:fldChar w:fldCharType="begin" w:fldLock="1"/>
+      </w:r>
+      <w:r>
+        <w:rPr>
+          <w:rFonts w:asciiTheme="minorHAnsi" w:hAnsiTheme="minorHAnsi" w:cstheme="minorHAnsi"/>
+          <w:sz w:val="22"/>
+          <w:szCs w:val="22"/>
+        </w:rPr>
+        <w:instrText>ADDIN CSL_CITATION {"citationItems":[{"id":"ITEM-1","itemData":{"DOI":"10.1089/bfm.2008.0136","ISSN":"1556-8253","abstract":"Abstract Background: Antenatal corticosteroids are given to most women at risk of preterm delivery, although many do not eventually deliver preterm. Profound disruptions of lactation have been show...","author":[{"dropping-particle":"","family":"Henderson","given":"Jennifer J.","non-dropping-particle":"","parse-names":false,"suffix":""},{"dropping-particle":"","family":"Newnham","given":"John P.","non-dropping-particle":"","parse-names":false,"suffix":""},{"dropping-particle":"","family":"Simmer","given":"Karen","non-dropping-particle":"","parse-names":false,"suffix":""},{"dropping-particle":"","family":"Hartmann","given":"Peter E.","non-dropping-particle":"","parse-names":false,"suffix":""}],"container-title":"Breastfeeding Medicine","id":"ITEM-1","issue":"4","issued":{"date-parts":[["2009","12","16"]]},"page":"201-206","publisher":" Mary Ann Liebert, Inc.  140 Huguenot Street, 3rd Floor New Rochelle, NY 10801 USA  ","title":"Effects of Antenatal Corticosteroids on Urinary Markers of the Initiation of Lactation in Pregnant Women","type":"article-journal","volume":"4"},"uris":["http://www.mendeley.com/documents/?uuid=47f0b89a-1836-351e-9041-ac6bf911039a"]}],"mendeley":{"formattedCitation":"(Henderson &lt;i&gt;et al.&lt;/i&gt;, 2009)","plainTextFormattedCitation":"(Henderson et al., 2009)","previouslyFormattedCitation":"(Henderson &lt;i&gt;et al.&lt;/i&gt;, 2009)"},"properties":{"noteIndex":0},"schema":"https://github.com/citation-style-language/schema/raw/master/csl-citation.json"}</w:instrText>
+      </w:r>
+      <w:r>
+        <w:rPr>
+          <w:rFonts w:asciiTheme="minorHAnsi" w:hAnsiTheme="minorHAnsi" w:cstheme="minorHAnsi"/>
+          <w:sz w:val="22"/>
+          <w:szCs w:val="22"/>
+        </w:rPr>
+        <w:fldChar w:fldCharType="separate"/>
+      </w:r>
+      <w:r>
+        <w:rPr>
+          <w:rFonts w:asciiTheme="minorHAnsi" w:hAnsiTheme="minorHAnsi" w:cstheme="minorHAnsi"/>
+          <w:noProof/>
+          <w:sz w:val="22"/>
+          <w:szCs w:val="22"/>
+        </w:rPr>
+        <w:t xml:space="preserve">(Henderson </w:t>
+      </w:r>
+      <w:r>
+        <w:rPr>
+          <w:rFonts w:asciiTheme="minorHAnsi" w:hAnsiTheme="minorHAnsi" w:cstheme="minorHAnsi"/>
+          <w:i/>
+          <w:noProof/>
+          <w:sz w:val="22"/>
+          <w:szCs w:val="22"/>
+        </w:rPr>
+        <w:t>et al.</w:t>
+      </w:r>
+      <w:r>
+        <w:rPr>
+          <w:rFonts w:asciiTheme="minorHAnsi" w:hAnsiTheme="minorHAnsi" w:cstheme="minorHAnsi"/>
+          <w:noProof/>
+          <w:sz w:val="22"/>
+          <w:szCs w:val="22"/>
+        </w:rPr>
+        <w:t>, 2009)</w:t>
+      </w:r>
+      <w:r>
+        <w:rPr>
+          <w:rFonts w:asciiTheme="minorHAnsi" w:hAnsiTheme="minorHAnsi" w:cstheme="minorHAnsi"/>
+          <w:sz w:val="22"/>
+          <w:szCs w:val="22"/>
+        </w:rPr>
+        <w:fldChar w:fldCharType="end"/>
+      </w:r>
+      <w:r>
+        <w:rPr>
+          <w:rFonts w:asciiTheme="minorHAnsi" w:hAnsiTheme="minorHAnsi" w:cstheme="minorHAnsi"/>
+          <w:sz w:val="22"/>
+          <w:szCs w:val="22"/>
+        </w:rPr>
+        <w:t xml:space="preserve">. Glucocorticoid exposure near preterm delivery had time-dependent effects on lactogenesis II initiation </w:t>
+      </w:r>
+      <w:r>
+        <w:rPr>
+          <w:rFonts w:asciiTheme="minorHAnsi" w:hAnsiTheme="minorHAnsi" w:cstheme="minorHAnsi"/>
+          <w:sz w:val="22"/>
+          <w:szCs w:val="22"/>
+        </w:rPr>
+        <w:fldChar w:fldCharType="begin" w:fldLock="1"/>
+      </w:r>
+      <w:r>
+        <w:rPr>
+          <w:rFonts w:asciiTheme="minorHAnsi" w:hAnsiTheme="minorHAnsi" w:cstheme="minorHAnsi"/>
+          <w:sz w:val="22"/>
+          <w:szCs w:val="22"/>
+        </w:rPr>
+        <w:instrText>ADDIN CSL_CITATION {"citationItems":[{"id":"ITEM-1","itemData":{"DOI":"10.1542/peds.2007-1107","abstract":"OBJECTIVE. The onset of copious milk secretion after birth is known as lactogenesis II. The objective of this study was to investigate the effect of preterm birth and antenatal corticosteroids on the timing of lactogenesis II after birth. METHODS. Women who had received antenatal betamethasone treatment and were expressing for a preterm infant whose gestational age was 34 weeks (N 50) were included. On days 1 to 10 postpartum, participants measured the volume of milk expressed in 24-hour periods and collected milk samples. Lactose and citrate levels were analyzed in the milk. RESULTS. The gestational age at delivery was 31 weeks (range: 24.2-33.7). Milk volume was recorded by 46 women on 320 expression days and was positively associated with gestational age. Gestational age modified the effect of interval between beta-methasone administration and delivery on milk volume. At gestational age 28 to 34 weeks, women who delivered 0 to 2 days after betamethasone treatment obtained significantly greater volumes than women who delivered 3 to 9 days after treatment. Milk samples (N 324) were collected by 42 mothers. Mean SD lactose and citrate levels were 156.800 36.217 and 3.458 1.442 mM, respectively. There was a significant positive effect of gestational age on milk lactose levels but not citrate levels. Betamethasone treatment did not alter lactose or citrate levels in milk. CONCLUSIONS. Delivery at extremely preterm gestational ages caused a significant delay in the onset of lactogenesis II. The volume of milk was reduced further when antenatal corticosteroids were administered between 28 and 34 weeks' gestation and delivery occurred 3 to 9 days later. In view of the advantages of mothers' own milk, additional support with lactation is recommended for mothers of preterm infants, particularly those who have been treated with corticosteroids before the delivery. M OTHERS' OWN MILK is the optimum form of nutrition for preterm infants when fortified and has been shown to prevent or reduce a wide range of morbidities that are associated with preterm birth. 1 Despite the advantages of breast milk, fewer mothers of preterm infants initiate lactation and the duration of breastfeeding is shorter compared with mothers of healthy term infants. 2-6 The initiation of copious milk secretion is known as lactogenesis II 7 and is accompanied by increased synthesis by mammary lactocytes of a number of milk components, including lactose and citrate. 8,9 Once lactation is esta…","author":[{"dropping-particle":"","family":"Henderson","given":"Jennifer J","non-dropping-particle":"","parse-names":false,"suffix":""},{"dropping-particle":"","family":"Hartmann","given":"Peter E","non-dropping-particle":"","parse-names":false,"suffix":""},{"dropping-particle":"","family":"Newnham","given":"John P","non-dropping-particle":"","parse-names":false,"suffix":""},{"dropping-particle":"","family":"Simmer","given":"Karen","non-dropping-particle":"","parse-names":false,"suffix":""}],"id":"ITEM-1","issued":{"date-parts":[["2007"]]},"title":"Effect of Preterm Birth and Antenatal Corticosteroid Treatment on Lactogenesis II in Women","type":"article-journal"},"uris":["http://www.mendeley.com/documents/?uuid=e55530d5-e98b-355f-bea3-6103c01073c2"]}],"mendeley":{"formattedCitation":"(Henderson &lt;i&gt;et al.&lt;/i&gt;, 2007)","plainTextFormattedCitation":"(Henderson et al., 2007)","previouslyFormattedCitation":"(Henderson &lt;i&gt;et al.&lt;/i&gt;, 2007)"},"properties":{"noteIndex":0},"schema":"https://github.com/citation-style-language/schema/raw/master/csl-citation.json"}</w:instrText>
+      </w:r>
+      <w:r>
+        <w:rPr>
+          <w:rFonts w:asciiTheme="minorHAnsi" w:hAnsiTheme="minorHAnsi" w:cstheme="minorHAnsi"/>
+          <w:sz w:val="22"/>
+          <w:szCs w:val="22"/>
+        </w:rPr>
+        <w:fldChar w:fldCharType="separate"/>
+      </w:r>
+      <w:r>
+        <w:rPr>
+          <w:rFonts w:asciiTheme="minorHAnsi" w:hAnsiTheme="minorHAnsi" w:cstheme="minorHAnsi"/>
+          <w:noProof/>
+          <w:sz w:val="22"/>
+          <w:szCs w:val="22"/>
+        </w:rPr>
+        <w:t xml:space="preserve">(Henderson </w:t>
+      </w:r>
+      <w:r>
+        <w:rPr>
+          <w:rFonts w:asciiTheme="minorHAnsi" w:hAnsiTheme="minorHAnsi" w:cstheme="minorHAnsi"/>
+          <w:i/>
+          <w:noProof/>
+          <w:sz w:val="22"/>
+          <w:szCs w:val="22"/>
+        </w:rPr>
+        <w:t>et al.</w:t>
+      </w:r>
+      <w:r>
+        <w:rPr>
+          <w:rFonts w:asciiTheme="minorHAnsi" w:hAnsiTheme="minorHAnsi" w:cstheme="minorHAnsi"/>
+          <w:noProof/>
+          <w:sz w:val="22"/>
+          <w:szCs w:val="22"/>
+        </w:rPr>
+        <w:t>, 2007)</w:t>
+      </w:r>
+      <w:r>
+        <w:rPr>
+          <w:rFonts w:asciiTheme="minorHAnsi" w:hAnsiTheme="minorHAnsi" w:cstheme="minorHAnsi"/>
+          <w:sz w:val="22"/>
+          <w:szCs w:val="22"/>
+        </w:rPr>
+        <w:fldChar w:fldCharType="end"/>
+      </w:r>
+      <w:r>
+        <w:rPr>
+          <w:rFonts w:asciiTheme="minorHAnsi" w:hAnsiTheme="minorHAnsi" w:cstheme="minorHAnsi"/>
+          <w:sz w:val="22"/>
+          <w:szCs w:val="22"/>
+        </w:rPr>
+        <w:t xml:space="preserve">. Glucocorticoid exposure at weaning prolongs lactogenesis and inhibit mammary gland apoptosis </w:t>
+      </w:r>
+      <w:r>
+        <w:rPr>
+          <w:rFonts w:asciiTheme="minorHAnsi" w:hAnsiTheme="minorHAnsi" w:cstheme="minorHAnsi"/>
+          <w:sz w:val="22"/>
+          <w:szCs w:val="22"/>
+        </w:rPr>
+        <w:fldChar w:fldCharType="begin" w:fldLock="1"/>
+      </w:r>
+      <w:r>
+        <w:rPr>
+          <w:rFonts w:asciiTheme="minorHAnsi" w:hAnsiTheme="minorHAnsi" w:cstheme="minorHAnsi"/>
+          <w:sz w:val="22"/>
+          <w:szCs w:val="22"/>
+        </w:rPr>
+        <w:instrText>ADDIN CSL_CITATION {"citationItems":[{"id":"ITEM-1","itemData":{"DOI":"10.1083/jcb.131.4.1095","ISSN":"0021-9525","PMID":"7490285","abstract":"Milk production during lactation is a consequence of the suckling stimulus and the presence of glucocorticoids, prolactin, and insulin. After weaning the glucocorticoid hormone level drops, secretory mammary epithelial cells die by programmed cell death and the gland is prepared for a new pregnancy. We studied the role of steroid hormones and prolactin on the mammary gland structure, milk protein synthesis, and on programmed cell death. Slow-release plastic pellets containing individual hormones were implanted into a single mammary gland at lactation. At the same time the pups were removed and the consequences of the release of hormones were investigated histologically and biochemically. We found a local inhibition of involution in the vicinity of deoxycorticosterone- and progesterone-release pellets while prolactin-release pellets were ineffective. Dexamethasone, a very stable and potent glucocorticoid hormone analogue, inhibited involution and programmed cell death in all the mammary glands. It led to an accumulation of milk in the glands and was accompanied by an induction of protein kinase A, AP-1 DNA binding activity and elevated c-fos, junB, and junD mRNA levels. Several potential target genes of AP-1 such as stromelysin-1, c-jun, and SGP-2 that are induced during normal involution were strongly inhibited in dexamethasone-treated animals. Our results suggest that the cross-talk between steroid hormone receptors and AP-1 previously described in cells in culture leads to an impairment of AP-1 activity and to an inhibition of involution in the mammary gland implying that programmed cell death in the postlactational mammary gland depends on functional AP-1.","author":[{"dropping-particle":"","family":"Feng","given":"Z.","non-dropping-particle":"","parse-names":false,"suffix":""},{"dropping-particle":"","family":"Marti","given":"A","non-dropping-particle":"","parse-names":false,"suffix":""},{"dropping-particle":"","family":"Jehn","given":"B","non-dropping-particle":"","parse-names":false,"suffix":""},{"dropping-particle":"","family":"Altermatt","given":"H J","non-dropping-particle":"","parse-names":false,"suffix":""},{"dropping-particle":"","family":"Chicaiza","given":"G","non-dropping-particle":"","parse-names":false,"suffix":""},{"dropping-particle":"","family":"Jaggi","given":"R","non-dropping-particle":"","parse-names":false,"suffix":""}],"container-title":"The Journal of Cell Biology","id":"ITEM-1","issue":"4","issued":{"date-parts":[["1995","11","1"]]},"page":"1095-1103","title":"Glucocorticoid and progesterone inhibit involution and programmed cell death in the mouse mammary gland","type":"article-journal","volume":"131"},"uris":["http://www.mendeley.com/documents/?uuid=513a706c-24f4-3fe6-a9d7-93cb88832229"]}],"mendeley":{"formattedCitation":"(Feng &lt;i&gt;et al.&lt;/i&gt;, 1995)","plainTextFormattedCitation":"(Feng et al., 1995)","previouslyFormattedCitation":"(Feng &lt;i&gt;et al.&lt;/i&gt;, 1995)"},"properties":{"noteIndex":0},"schema":"https://github.com/citation-style-language/schema/raw/master/csl-citation.json"}</w:instrText>
+      </w:r>
+      <w:r>
+        <w:rPr>
+          <w:rFonts w:asciiTheme="minorHAnsi" w:hAnsiTheme="minorHAnsi" w:cstheme="minorHAnsi"/>
+          <w:sz w:val="22"/>
+          <w:szCs w:val="22"/>
+        </w:rPr>
+        <w:fldChar w:fldCharType="separate"/>
+      </w:r>
+      <w:r>
+        <w:rPr>
+          <w:rFonts w:asciiTheme="minorHAnsi" w:hAnsiTheme="minorHAnsi" w:cstheme="minorHAnsi"/>
+          <w:noProof/>
+          <w:sz w:val="22"/>
+          <w:szCs w:val="22"/>
+        </w:rPr>
+        <w:t xml:space="preserve">(Feng </w:t>
+      </w:r>
+      <w:r>
+        <w:rPr>
+          <w:rFonts w:asciiTheme="minorHAnsi" w:hAnsiTheme="minorHAnsi" w:cstheme="minorHAnsi"/>
+          <w:i/>
+          <w:noProof/>
+          <w:sz w:val="22"/>
+          <w:szCs w:val="22"/>
+        </w:rPr>
+        <w:t>et al.</w:t>
+      </w:r>
+      <w:r>
+        <w:rPr>
+          <w:rFonts w:asciiTheme="minorHAnsi" w:hAnsiTheme="minorHAnsi" w:cstheme="minorHAnsi"/>
+          <w:noProof/>
+          <w:sz w:val="22"/>
+          <w:szCs w:val="22"/>
+        </w:rPr>
+        <w:t>, 1995)</w:t>
+      </w:r>
+      <w:r>
+        <w:rPr>
+          <w:rFonts w:asciiTheme="minorHAnsi" w:hAnsiTheme="minorHAnsi" w:cstheme="minorHAnsi"/>
+          <w:sz w:val="22"/>
+          <w:szCs w:val="22"/>
+        </w:rPr>
+        <w:fldChar w:fldCharType="end"/>
+      </w:r>
+      <w:r>
+        <w:rPr>
+          <w:rFonts w:asciiTheme="minorHAnsi" w:hAnsiTheme="minorHAnsi" w:cstheme="minorHAnsi"/>
+          <w:sz w:val="22"/>
+          <w:szCs w:val="22"/>
+        </w:rPr>
+        <w:t xml:space="preserve">. The mechanisms by which glucocorticoids mediate their effect on mammary gland development remain poorly understood. Furthermore, milk output and macronutrient composition after glucocorticoid exposure during pregnancy and/or lactation is insufficient in rodents and humans. </w:t>
+      </w:r>
     </w:p>
     <w:p>
       <w:pPr>
         <w:rPr>
-          <w:ins w:id="17" w:author="Dave Bridges" w:date="2019-07-10T12:36:00Z"/>
-          <w:rFonts w:asciiTheme="minorHAnsi" w:hAnsiTheme="minorHAnsi" w:cstheme="minorHAnsi"/>
-          <w:sz w:val="22"/>
-          <w:szCs w:val="22"/>
-        </w:rPr>
-      </w:pPr>
-      <w:ins w:id="18" w:author="Dave Bridges" w:date="2019-07-10T12:36:00Z">
-        <w:r>
-          <w:rPr>
-            <w:rFonts w:asciiTheme="minorHAnsi" w:hAnsiTheme="minorHAnsi" w:cstheme="minorHAnsi"/>
-            <w:sz w:val="22"/>
-            <w:szCs w:val="22"/>
-          </w:rPr>
-          <w:t xml:space="preserve">It appears that the effects of glucocorticoids may be more essential for normal growth at low doses during early pregnancy when the alveolar ducts are still developing with a negative effect at high doses. At midgestation, alveolar development seems to be almost complete as their capacity to produce milk seemed intact despite glucocorticoid treatment </w:t>
-        </w:r>
-        <w:r>
-          <w:rPr>
-            <w:rFonts w:asciiTheme="minorHAnsi" w:hAnsiTheme="minorHAnsi" w:cstheme="minorHAnsi"/>
-            <w:sz w:val="22"/>
-            <w:szCs w:val="22"/>
-          </w:rPr>
-          <w:fldChar w:fldCharType="begin" w:fldLock="1"/>
-        </w:r>
-        <w:r>
-          <w:rPr>
-            <w:rFonts w:asciiTheme="minorHAnsi" w:hAnsiTheme="minorHAnsi" w:cstheme="minorHAnsi"/>
-            <w:sz w:val="22"/>
-            <w:szCs w:val="22"/>
-          </w:rPr>
-          <w:instrText>ADDIN CSL_CITATION {"citationItems":[{"id":"ITEM-1","itemData":{"DOI":"10.1089/bfm.2008.0136","ISSN":"1556-8253","abstract":"Abstract Background: Antenatal corticosteroids are given to most women at risk of preterm delivery, although many do not eventually deliver preterm. Profound disruptions of lactation have been show...","author":[{"dropping-particle":"","family":"Henderson","given":"Jennifer J.","non-dropping-particle":"","parse-names":false,"suffix":""},{"dropping-particle":"","family":"Newnham","given":"John P.","non-dropping-particle":"","parse-names":false,"suffix":""},{"dropping-particle":"","family":"Simmer","given":"Karen","non-dropping-particle":"","parse-names":false,"suffix":""},{"dropping-particle":"","family":"Hartmann","given":"Peter E.","non-dropping-particle":"","parse-names":false,"suffix":""}],"container-title":"Breastfeeding Medicine","id":"ITEM-1","issue":"4","issued":{"date-parts":[["2009","12","16"]]},"page":"201-206","publisher":" Mary Ann Liebert, Inc.  140 Huguenot Street, 3rd Floor New Rochelle, NY 10801 USA  ","title":"Effects of Antenatal Corticosteroids on Urinary Markers of the Initiation of Lactation in Pregnant Women","type":"article-journal","volume":"4"},"uris":["http://www.mendeley.com/documents/?uuid=47f0b89a-1836-351e-9041-ac6bf911039a"]}],"mendeley":{"formattedCitation":"(Henderson &lt;i&gt;et al.&lt;/i&gt;, 2009)","plainTextFormattedCitation":"(Henderson et al., 2009)","previouslyFormattedCitation":"(Henderson &lt;i&gt;et al.&lt;/i&gt;, 2009)"},"properties":{"noteIndex":0},"schema":"https://github.com/citation-style-language/schema/raw/master/csl-citation.json"}</w:instrText>
-        </w:r>
-        <w:r>
-          <w:rPr>
-            <w:rFonts w:asciiTheme="minorHAnsi" w:hAnsiTheme="minorHAnsi" w:cstheme="minorHAnsi"/>
-            <w:sz w:val="22"/>
-            <w:szCs w:val="22"/>
-          </w:rPr>
-          <w:fldChar w:fldCharType="separate"/>
-        </w:r>
-        <w:r>
-          <w:rPr>
-            <w:rFonts w:asciiTheme="minorHAnsi" w:hAnsiTheme="minorHAnsi" w:cstheme="minorHAnsi"/>
-            <w:noProof/>
-            <w:sz w:val="22"/>
-            <w:szCs w:val="22"/>
-          </w:rPr>
-          <w:t xml:space="preserve">(Henderson </w:t>
-        </w:r>
-        <w:r>
-          <w:rPr>
-            <w:rFonts w:asciiTheme="minorHAnsi" w:hAnsiTheme="minorHAnsi" w:cstheme="minorHAnsi"/>
-            <w:i/>
-            <w:noProof/>
-            <w:sz w:val="22"/>
-            <w:szCs w:val="22"/>
-          </w:rPr>
-          <w:t>et al.</w:t>
-        </w:r>
-        <w:r>
-          <w:rPr>
-            <w:rFonts w:asciiTheme="minorHAnsi" w:hAnsiTheme="minorHAnsi" w:cstheme="minorHAnsi"/>
-            <w:noProof/>
-            <w:sz w:val="22"/>
-            <w:szCs w:val="22"/>
-          </w:rPr>
-          <w:t>, 2009)</w:t>
-        </w:r>
-        <w:r>
-          <w:rPr>
-            <w:rFonts w:asciiTheme="minorHAnsi" w:hAnsiTheme="minorHAnsi" w:cstheme="minorHAnsi"/>
-            <w:sz w:val="22"/>
-            <w:szCs w:val="22"/>
-          </w:rPr>
-          <w:fldChar w:fldCharType="end"/>
-        </w:r>
-        <w:r>
-          <w:rPr>
-            <w:rFonts w:asciiTheme="minorHAnsi" w:hAnsiTheme="minorHAnsi" w:cstheme="minorHAnsi"/>
-            <w:sz w:val="22"/>
-            <w:szCs w:val="22"/>
-          </w:rPr>
-          <w:t xml:space="preserve">. Glucocorticoid exposure near preterm delivery had time-dependent effects on lactogenesis II initiation </w:t>
-        </w:r>
-        <w:r>
-          <w:rPr>
-            <w:rFonts w:asciiTheme="minorHAnsi" w:hAnsiTheme="minorHAnsi" w:cstheme="minorHAnsi"/>
-            <w:sz w:val="22"/>
-            <w:szCs w:val="22"/>
-          </w:rPr>
-          <w:fldChar w:fldCharType="begin" w:fldLock="1"/>
-        </w:r>
-        <w:r>
-          <w:rPr>
-            <w:rFonts w:asciiTheme="minorHAnsi" w:hAnsiTheme="minorHAnsi" w:cstheme="minorHAnsi"/>
-            <w:sz w:val="22"/>
-            <w:szCs w:val="22"/>
-          </w:rPr>
-          <w:instrText>ADDIN CSL_CITATION {"citationItems":[{"id":"ITEM-1","itemData":{"DOI":"10.1542/peds.2007-1107","abstract":"OBJECTIVE. The onset of copious milk secretion after birth is known as lactogenesis II. The objective of this study was to investigate the effect of preterm birth and antenatal corticosteroids on the timing of lactogenesis II after birth. METHODS. Women who had received antenatal betamethasone treatment and were expressing for a preterm infant whose gestational age was 34 weeks (N 50) were included. On days 1 to 10 postpartum, participants measured the volume of milk expressed in 24-hour periods and collected milk samples. Lactose and citrate levels were analyzed in the milk. RESULTS. The gestational age at delivery was 31 weeks (range: 24.2-33.7). Milk volume was recorded by 46 women on 320 expression days and was positively associated with gestational age. Gestational age modified the effect of interval between beta-methasone administration and delivery on milk volume. At gestational age 28 to 34 weeks, women who delivered 0 to 2 days after betamethasone treatment obtained significantly greater volumes than women who delivered 3 to 9 days after treatment. Milk samples (N 324) were collected by 42 mothers. Mean SD lactose and citrate levels were 156.800 36.217 and 3.458 1.442 mM, respectively. There was a significant positive effect of gestational age on milk lactose levels but not citrate levels. Betamethasone treatment did not alter lactose or citrate levels in milk. CONCLUSIONS. Delivery at extremely preterm gestational ages caused a significant delay in the onset of lactogenesis II. The volume of milk was reduced further when antenatal corticosteroids were administered between 28 and 34 weeks' gestation and delivery occurred 3 to 9 days later. In view of the advantages of mothers' own milk, additional support with lactation is recommended for mothers of preterm infants, particularly those who have been treated with corticosteroids before the delivery. M OTHERS' OWN MILK is the optimum form of nutrition for preterm infants when fortified and has been shown to prevent or reduce a wide range of morbidities that are associated with preterm birth. 1 Despite the advantages of breast milk, fewer mothers of preterm infants initiate lactation and the duration of breastfeeding is shorter compared with mothers of healthy term infants. 2-6 The initiation of copious milk secretion is known as lactogenesis II 7 and is accompanied by increased synthesis by mammary lactocytes of a number of milk components, including lactose and citrate. 8,9 Once lactation is esta…","author":[{"dropping-particle":"","family":"Henderson","given":"Jennifer J","non-dropping-particle":"","parse-names":false,"suffix":""},{"dropping-particle":"","family":"Hartmann","given":"Peter E","non-dropping-particle":"","parse-names":false,"suffix":""},{"dropping-particle":"","family":"Newnham","given":"John P","non-dropping-particle":"","parse-names":false,"suffix":""},{"dropping-particle":"","family":"Simmer","given":"Karen","non-dropping-particle":"","parse-names":false,"suffix":""}],"id":"ITEM-1","issued":{"date-parts":[["2007"]]},"title":"Effect of Preterm Birth and Antenatal Corticosteroid Treatment on Lactogenesis II in Women","type":"article-journal"},"uris":["http://www.mendeley.com/documents/?uuid=e55530d5-e98b-355f-bea3-6103c01073c2"]}],"mendeley":{"formattedCitation":"(Henderson &lt;i&gt;et al.&lt;/i&gt;, 2007)","plainTextFormattedCitation":"(Henderson et al., 2007)","previouslyFormattedCitation":"(Henderson &lt;i&gt;et al.&lt;/i&gt;, 2007)"},"properties":{"noteIndex":0},"schema":"https://github.com/citation-style-language/schema/raw/master/csl-citation.json"}</w:instrText>
-        </w:r>
-        <w:r>
-          <w:rPr>
-            <w:rFonts w:asciiTheme="minorHAnsi" w:hAnsiTheme="minorHAnsi" w:cstheme="minorHAnsi"/>
-            <w:sz w:val="22"/>
-            <w:szCs w:val="22"/>
-          </w:rPr>
-          <w:fldChar w:fldCharType="separate"/>
-        </w:r>
-        <w:r>
-          <w:rPr>
-            <w:rFonts w:asciiTheme="minorHAnsi" w:hAnsiTheme="minorHAnsi" w:cstheme="minorHAnsi"/>
-            <w:noProof/>
-            <w:sz w:val="22"/>
-            <w:szCs w:val="22"/>
-          </w:rPr>
-          <w:t xml:space="preserve">(Henderson </w:t>
-        </w:r>
-        <w:r>
-          <w:rPr>
-            <w:rFonts w:asciiTheme="minorHAnsi" w:hAnsiTheme="minorHAnsi" w:cstheme="minorHAnsi"/>
-            <w:i/>
-            <w:noProof/>
-            <w:sz w:val="22"/>
-            <w:szCs w:val="22"/>
-          </w:rPr>
-          <w:t>et al.</w:t>
-        </w:r>
-        <w:r>
-          <w:rPr>
-            <w:rFonts w:asciiTheme="minorHAnsi" w:hAnsiTheme="minorHAnsi" w:cstheme="minorHAnsi"/>
-            <w:noProof/>
-            <w:sz w:val="22"/>
-            <w:szCs w:val="22"/>
-          </w:rPr>
-          <w:t>, 2007)</w:t>
-        </w:r>
-        <w:r>
-          <w:rPr>
-            <w:rFonts w:asciiTheme="minorHAnsi" w:hAnsiTheme="minorHAnsi" w:cstheme="minorHAnsi"/>
-            <w:sz w:val="22"/>
-            <w:szCs w:val="22"/>
-          </w:rPr>
-          <w:fldChar w:fldCharType="end"/>
-        </w:r>
-        <w:r>
-          <w:rPr>
-            <w:rFonts w:asciiTheme="minorHAnsi" w:hAnsiTheme="minorHAnsi" w:cstheme="minorHAnsi"/>
-            <w:sz w:val="22"/>
-            <w:szCs w:val="22"/>
-          </w:rPr>
-          <w:t xml:space="preserve">. Glucocorticoid exposure at weaning prolongs lactogenesis and inhibit mammary gland apoptosis </w:t>
-        </w:r>
-        <w:r>
-          <w:rPr>
-            <w:rFonts w:asciiTheme="minorHAnsi" w:hAnsiTheme="minorHAnsi" w:cstheme="minorHAnsi"/>
-            <w:sz w:val="22"/>
-            <w:szCs w:val="22"/>
-          </w:rPr>
-          <w:fldChar w:fldCharType="begin" w:fldLock="1"/>
-        </w:r>
-        <w:r>
-          <w:rPr>
-            <w:rFonts w:asciiTheme="minorHAnsi" w:hAnsiTheme="minorHAnsi" w:cstheme="minorHAnsi"/>
-            <w:sz w:val="22"/>
-            <w:szCs w:val="22"/>
-          </w:rPr>
-          <w:instrText>ADDIN CSL_CITATION {"citationItems":[{"id":"ITEM-1","itemData":{"DOI":"10.1083/jcb.131.4.1095","ISSN":"0021-9525","PMID":"7490285","abstract":"Milk production during lactation is a consequence of the suckling stimulus and the presence of glucocorticoids, prolactin, and insulin. After weaning the glucocorticoid hormone level drops, secretory mammary epithelial cells die by programmed cell death and the gland is prepared for a new pregnancy. We studied the role of steroid hormones and prolactin on the mammary gland structure, milk protein synthesis, and on programmed cell death. Slow-release plastic pellets containing individual hormones were implanted into a single mammary gland at lactation. At the same time the pups were removed and the consequences of the release of hormones were investigated histologically and biochemically. We found a local inhibition of involution in the vicinity of deoxycorticosterone- and progesterone-release pellets while prolactin-release pellets were ineffective. Dexamethasone, a very stable and potent glucocorticoid hormone analogue, inhibited involution and programmed cell death in all the mammary glands. It led to an accumulation of milk in the glands and was accompanied by an induction of protein kinase A, AP-1 DNA binding activity and elevated c-fos, junB, and junD mRNA levels. Several potential target genes of AP-1 such as stromelysin-1, c-jun, and SGP-2 that are induced during normal involution were strongly inhibited in dexamethasone-treated animals. Our results suggest that the cross-talk between steroid hormone receptors and AP-1 previously described in cells in culture leads to an impairment of AP-1 activity and to an inhibition of involution in the mammary gland implying that programmed cell death in the postlactational mammary gland depends on functional AP-1.","author":[{"dropping-particle":"","family":"Feng","given":"Z.","non-dropping-particle":"","parse-names":false,"suffix":""},{"dropping-particle":"","family":"Marti","given":"A","non-dropping-particle":"","parse-names":false,"suffix":""},{"dropping-particle":"","family":"Jehn","given":"B","non-dropping-particle":"","parse-names":false,"suffix":""},{"dropping-particle":"","family":"Altermatt","given":"H J","non-dropping-particle":"","parse-names":false,"suffix":""},{"dropping-particle":"","family":"Chicaiza","given":"G","non-dropping-particle":"","parse-names":false,"suffix":""},{"dropping-particle":"","family":"Jaggi","given":"R","non-dropping-particle":"","parse-names":false,"suffix":""}],"container-title":"The Journal of Cell Biology","id":"ITEM-1","issue":"4","issued":{"date-parts":[["1995","11","1"]]},"page":"1095-1103","title":"Glucocorticoid and progesterone inhibit involution and programmed cell death in the mouse mammary gland","type":"article-journal","volume":"131"},"uris":["http://www.mendeley.com/documents/?uuid=513a706c-24f4-3fe6-a9d7-93cb88832229"]}],"mendeley":{"formattedCitation":"(Feng &lt;i&gt;et al.&lt;/i&gt;, 1995)","plainTextFormattedCitation":"(Feng et al., 1995)","previouslyFormattedCitation":"(Feng &lt;i&gt;et al.&lt;/i&gt;, 1995)"},"properties":{"noteIndex":0},"schema":"https://github.com/citation-style-language/schema/raw/master/csl-citation.json"}</w:instrText>
-        </w:r>
-        <w:r>
-          <w:rPr>
-            <w:rFonts w:asciiTheme="minorHAnsi" w:hAnsiTheme="minorHAnsi" w:cstheme="minorHAnsi"/>
-            <w:sz w:val="22"/>
-            <w:szCs w:val="22"/>
-          </w:rPr>
-          <w:fldChar w:fldCharType="separate"/>
-        </w:r>
-        <w:r>
-          <w:rPr>
-            <w:rFonts w:asciiTheme="minorHAnsi" w:hAnsiTheme="minorHAnsi" w:cstheme="minorHAnsi"/>
-            <w:noProof/>
-            <w:sz w:val="22"/>
-            <w:szCs w:val="22"/>
-          </w:rPr>
-          <w:t xml:space="preserve">(Feng </w:t>
-        </w:r>
-        <w:r>
-          <w:rPr>
-            <w:rFonts w:asciiTheme="minorHAnsi" w:hAnsiTheme="minorHAnsi" w:cstheme="minorHAnsi"/>
-            <w:i/>
-            <w:noProof/>
-            <w:sz w:val="22"/>
-            <w:szCs w:val="22"/>
-          </w:rPr>
-          <w:t>et al.</w:t>
-        </w:r>
-        <w:r>
-          <w:rPr>
-            <w:rFonts w:asciiTheme="minorHAnsi" w:hAnsiTheme="minorHAnsi" w:cstheme="minorHAnsi"/>
-            <w:noProof/>
-            <w:sz w:val="22"/>
-            <w:szCs w:val="22"/>
-          </w:rPr>
-          <w:t>, 1995)</w:t>
-        </w:r>
-        <w:r>
-          <w:rPr>
-            <w:rFonts w:asciiTheme="minorHAnsi" w:hAnsiTheme="minorHAnsi" w:cstheme="minorHAnsi"/>
-            <w:sz w:val="22"/>
-            <w:szCs w:val="22"/>
-          </w:rPr>
-          <w:fldChar w:fldCharType="end"/>
-        </w:r>
-        <w:r>
-          <w:rPr>
-            <w:rFonts w:asciiTheme="minorHAnsi" w:hAnsiTheme="minorHAnsi" w:cstheme="minorHAnsi"/>
-            <w:sz w:val="22"/>
-            <w:szCs w:val="22"/>
-          </w:rPr>
-          <w:t xml:space="preserve">. The mechanisms by which glucocorticoids mediate their effect on mammary gland development remain poorly understood. Furthermore, milk output and macronutrient composition after glucocorticoid exposure during pregnancy and/or lactation is insufficient in rodents and humans. </w:t>
-        </w:r>
-      </w:ins>
-    </w:p>
-    <w:p>
-      <w:pPr>
-        <w:rPr>
-          <w:ins w:id="19" w:author="Dave Bridges" w:date="2019-07-10T12:24:00Z"/>
           <w:rFonts w:asciiTheme="minorHAnsi" w:hAnsiTheme="minorHAnsi" w:cstheme="minorHAnsi"/>
           <w:sz w:val="22"/>
           <w:szCs w:val="22"/>
@@ -2952,40 +3140,27 @@
       <w:pPr>
         <w:pStyle w:val="Heading2"/>
         <w:rPr>
-          <w:ins w:id="20" w:author="Dave Bridges" w:date="2019-07-10T12:21:00Z"/>
           <w:rFonts w:asciiTheme="minorHAnsi" w:hAnsiTheme="minorHAnsi" w:cstheme="minorHAnsi"/>
         </w:rPr>
       </w:pPr>
-      <w:bookmarkStart w:id="21" w:name="_Toc14032686"/>
-      <w:ins w:id="22" w:author="Dave Bridges" w:date="2019-07-10T12:24:00Z">
-        <w:r>
-          <w:rPr>
-            <w:rFonts w:asciiTheme="minorHAnsi" w:hAnsiTheme="minorHAnsi" w:cstheme="minorHAnsi"/>
-          </w:rPr>
-          <w:t>Glucocorticoids are Required for Mammary Gland Development</w:t>
-        </w:r>
-      </w:ins>
-      <w:bookmarkEnd w:id="21"/>
+      <w:bookmarkStart w:id="4" w:name="_Toc14032686"/>
+      <w:r>
+        <w:rPr>
+          <w:rFonts w:asciiTheme="minorHAnsi" w:hAnsiTheme="minorHAnsi" w:cstheme="minorHAnsi"/>
+        </w:rPr>
+        <w:lastRenderedPageBreak/>
+        <w:t>Glucocorticoids are Required for Mammary Gland Development</w:t>
+      </w:r>
+      <w:bookmarkEnd w:id="4"/>
     </w:p>
     <w:p>
       <w:pPr>
         <w:rPr>
-          <w:ins w:id="23" w:author="Dave Bridges" w:date="2019-07-10T12:21:00Z"/>
           <w:rFonts w:asciiTheme="minorHAnsi" w:hAnsiTheme="minorHAnsi" w:cstheme="minorHAnsi"/>
           <w:sz w:val="22"/>
           <w:szCs w:val="22"/>
         </w:rPr>
       </w:pPr>
-    </w:p>
-    <w:p>
-      <w:pPr>
-        <w:rPr>
-          <w:ins w:id="24" w:author="Dave Bridges" w:date="2019-07-10T12:35:00Z"/>
-          <w:rFonts w:asciiTheme="minorHAnsi" w:hAnsiTheme="minorHAnsi" w:cstheme="minorHAnsi"/>
-          <w:sz w:val="22"/>
-          <w:szCs w:val="22"/>
-        </w:rPr>
-      </w:pPr>
       <w:r>
         <w:rPr>
           <w:rFonts w:asciiTheme="minorHAnsi" w:hAnsiTheme="minorHAnsi" w:cstheme="minorHAnsi"/>
@@ -3097,18 +3272,9 @@
           <w:sz w:val="22"/>
           <w:szCs w:val="22"/>
         </w:rPr>
-        <w:t xml:space="preserve">work in collaboration with prolactin to </w:t>
-      </w:r>
-      <w:r>
-        <w:rPr>
-          <w:rFonts w:asciiTheme="minorHAnsi" w:hAnsiTheme="minorHAnsi" w:cstheme="minorHAnsi"/>
-          <w:sz w:val="22"/>
-          <w:szCs w:val="22"/>
-        </w:rPr>
-        <w:lastRenderedPageBreak/>
-        <w:t xml:space="preserve">coactivate the </w:t>
-      </w:r>
-      <w:commentRangeStart w:id="25"/>
+        <w:t xml:space="preserve">work in collaboration with prolactin to coactivate the </w:t>
+      </w:r>
+      <w:commentRangeStart w:id="5"/>
       <w:r>
         <w:rPr>
           <w:rFonts w:asciiTheme="minorHAnsi" w:hAnsiTheme="minorHAnsi" w:cstheme="minorHAnsi"/>
@@ -3117,13 +3283,13 @@
         </w:rPr>
         <w:t xml:space="preserve">prolactin/STAT5 and GC/GR pathways </w:t>
       </w:r>
-      <w:commentRangeEnd w:id="25"/>
+      <w:commentRangeEnd w:id="5"/>
       <w:r>
         <w:rPr>
           <w:rStyle w:val="CommentReference"/>
           <w:rFonts w:asciiTheme="minorHAnsi" w:eastAsiaTheme="minorHAnsi" w:hAnsiTheme="minorHAnsi" w:cstheme="minorHAnsi"/>
         </w:rPr>
-        <w:commentReference w:id="25"/>
+        <w:commentReference w:id="5"/>
       </w:r>
       <w:r>
         <w:rPr>
@@ -3471,28 +3637,23 @@
       <w:pPr>
         <w:pStyle w:val="Heading2"/>
         <w:rPr>
-          <w:ins w:id="26" w:author="Dave Bridges" w:date="2019-07-10T12:28:00Z"/>
           <w:rFonts w:asciiTheme="minorHAnsi" w:hAnsiTheme="minorHAnsi" w:cstheme="minorHAnsi"/>
         </w:rPr>
       </w:pPr>
-      <w:bookmarkStart w:id="27" w:name="_Toc14032687"/>
-      <w:ins w:id="28" w:author="Dave Bridges" w:date="2019-07-10T12:26:00Z">
-        <w:r>
-          <w:rPr>
-            <w:rFonts w:asciiTheme="minorHAnsi" w:hAnsiTheme="minorHAnsi" w:cstheme="minorHAnsi"/>
-          </w:rPr>
-          <w:t>Glucocorticoid Excess Reduces Mammary Gland Development</w:t>
-        </w:r>
-      </w:ins>
-      <w:ins w:id="29" w:author="Dave Bridges" w:date="2019-07-10T12:28:00Z">
-        <w:r>
-          <w:rPr>
-            <w:rFonts w:asciiTheme="minorHAnsi" w:hAnsiTheme="minorHAnsi" w:cstheme="minorHAnsi"/>
-          </w:rPr>
-          <w:t xml:space="preserve"> and Function</w:t>
-        </w:r>
-        <w:bookmarkEnd w:id="27"/>
-      </w:ins>
+      <w:bookmarkStart w:id="6" w:name="_Toc14032687"/>
+      <w:r>
+        <w:rPr>
+          <w:rFonts w:asciiTheme="minorHAnsi" w:hAnsiTheme="minorHAnsi" w:cstheme="minorHAnsi"/>
+        </w:rPr>
+        <w:t>Glucocorticoid Excess Reduces Mammary Gland Development</w:t>
+      </w:r>
+      <w:r>
+        <w:rPr>
+          <w:rFonts w:asciiTheme="minorHAnsi" w:hAnsiTheme="minorHAnsi" w:cstheme="minorHAnsi"/>
+        </w:rPr>
+        <w:t xml:space="preserve"> and Function</w:t>
+      </w:r>
+      <w:bookmarkEnd w:id="6"/>
     </w:p>
     <w:p>
       <w:pPr>
@@ -3863,16 +4024,14 @@
         </w:rPr>
         <w:t>In the dexamethasone group, oxytocin and prolactin levels were lower than the control groups that received saline. Furthermore, pups of dexamethasone-treated rats gained less weight after nursing</w:t>
       </w:r>
-      <w:ins w:id="30" w:author="Dave Bridges" w:date="2019-07-10T12:28:00Z">
-        <w:r>
-          <w:rPr>
-            <w:rFonts w:asciiTheme="minorHAnsi" w:hAnsiTheme="minorHAnsi" w:cstheme="minorHAnsi"/>
-            <w:sz w:val="22"/>
-            <w:szCs w:val="22"/>
-          </w:rPr>
-          <w:t xml:space="preserve">, suggesting </w:t>
-        </w:r>
-      </w:ins>
+      <w:r>
+        <w:rPr>
+          <w:rFonts w:asciiTheme="minorHAnsi" w:hAnsiTheme="minorHAnsi" w:cstheme="minorHAnsi"/>
+          <w:sz w:val="22"/>
+          <w:szCs w:val="22"/>
+        </w:rPr>
+        <w:t xml:space="preserve">, suggesting </w:t>
+      </w:r>
       <w:r>
         <w:rPr>
           <w:rFonts w:asciiTheme="minorHAnsi" w:hAnsiTheme="minorHAnsi" w:cstheme="minorHAnsi"/>
@@ -4014,8 +4173,8 @@
         </w:rPr>
         <w:t xml:space="preserve">.  Furthermore, in preterm deliveries, maternal betamethasone treatment had a time-dependent </w:t>
       </w:r>
-      <w:commentRangeStart w:id="31"/>
-      <w:commentRangeStart w:id="32"/>
+      <w:commentRangeStart w:id="7"/>
+      <w:commentRangeStart w:id="8"/>
       <w:r>
         <w:rPr>
           <w:rFonts w:asciiTheme="minorHAnsi" w:hAnsiTheme="minorHAnsi" w:cstheme="minorHAnsi"/>
@@ -4024,21 +4183,21 @@
         </w:rPr>
         <w:t xml:space="preserve">effect </w:t>
       </w:r>
-      <w:commentRangeEnd w:id="31"/>
+      <w:commentRangeEnd w:id="7"/>
       <w:r>
         <w:rPr>
           <w:rStyle w:val="CommentReference"/>
           <w:rFonts w:asciiTheme="minorHAnsi" w:eastAsiaTheme="minorHAnsi" w:hAnsiTheme="minorHAnsi" w:cstheme="minorHAnsi"/>
         </w:rPr>
-        <w:commentReference w:id="31"/>
-      </w:r>
-      <w:commentRangeEnd w:id="32"/>
+        <w:commentReference w:id="7"/>
+      </w:r>
+      <w:commentRangeEnd w:id="8"/>
       <w:r>
         <w:rPr>
           <w:rStyle w:val="CommentReference"/>
           <w:rFonts w:asciiTheme="minorHAnsi" w:eastAsiaTheme="minorHAnsi" w:hAnsiTheme="minorHAnsi" w:cstheme="minorHAnsi"/>
         </w:rPr>
-        <w:commentReference w:id="32"/>
+        <w:commentReference w:id="8"/>
       </w:r>
       <w:r>
         <w:rPr>
@@ -4156,14 +4315,14 @@
           <w:rFonts w:asciiTheme="minorHAnsi" w:hAnsiTheme="minorHAnsi" w:cstheme="minorHAnsi"/>
         </w:rPr>
       </w:pPr>
-      <w:bookmarkStart w:id="33" w:name="_Toc14032688"/>
+      <w:bookmarkStart w:id="9" w:name="_Toc14032688"/>
       <w:r>
         <w:rPr>
           <w:rFonts w:asciiTheme="minorHAnsi" w:hAnsiTheme="minorHAnsi" w:cstheme="minorHAnsi"/>
         </w:rPr>
         <w:t>Glucocorticoid-Dependent Effects on Milk Composition</w:t>
       </w:r>
-      <w:bookmarkEnd w:id="33"/>
+      <w:bookmarkEnd w:id="9"/>
     </w:p>
     <w:p>
       <w:pPr>
@@ -4189,16 +4348,14 @@
         </w:rPr>
         <w:t xml:space="preserve">In most tissues, </w:t>
       </w:r>
-      <w:ins w:id="34" w:author="Dave Bridges" w:date="2019-07-10T12:31:00Z">
-        <w:r>
-          <w:rPr>
-            <w:rFonts w:asciiTheme="minorHAnsi" w:hAnsiTheme="minorHAnsi" w:cstheme="minorHAnsi"/>
-            <w:sz w:val="22"/>
-            <w:szCs w:val="22"/>
-          </w:rPr>
-          <w:t>g</w:t>
-        </w:r>
-      </w:ins>
+      <w:r>
+        <w:rPr>
+          <w:rFonts w:asciiTheme="minorHAnsi" w:hAnsiTheme="minorHAnsi" w:cstheme="minorHAnsi"/>
+          <w:sz w:val="22"/>
+          <w:szCs w:val="22"/>
+        </w:rPr>
+        <w:t>g</w:t>
+      </w:r>
       <w:r>
         <w:rPr>
           <w:rFonts w:asciiTheme="minorHAnsi" w:hAnsiTheme="minorHAnsi" w:cstheme="minorHAnsi"/>
@@ -4207,7 +4364,7 @@
         </w:rPr>
         <w:t>lucocorticoids reduce protein synthesis by inhibiting mTORC1</w:t>
       </w:r>
-      <w:ins w:id="35" w:author="Dave Bridges" w:date="2019-07-10T12:30:00Z">
+      <w:ins w:id="10" w:author="Dave Bridges" w:date="2019-07-10T12:30:00Z">
         <w:r>
           <w:rPr>
             <w:rFonts w:asciiTheme="minorHAnsi" w:hAnsiTheme="minorHAnsi" w:cstheme="minorHAnsi"/>
@@ -4216,7 +4373,7 @@
           </w:rPr>
           <w:t xml:space="preserve"> and activating </w:t>
         </w:r>
-        <w:commentRangeStart w:id="36"/>
+        <w:commentRangeStart w:id="11"/>
         <w:r>
           <w:rPr>
             <w:rFonts w:asciiTheme="minorHAnsi" w:hAnsiTheme="minorHAnsi" w:cstheme="minorHAnsi"/>
@@ -4234,13 +4391,13 @@
         </w:rPr>
         <w:t xml:space="preserve"> </w:t>
       </w:r>
-      <w:commentRangeEnd w:id="36"/>
+      <w:commentRangeEnd w:id="11"/>
       <w:r>
         <w:rPr>
           <w:rStyle w:val="CommentReference"/>
           <w:rFonts w:asciiTheme="minorHAnsi" w:eastAsiaTheme="minorHAnsi" w:hAnsiTheme="minorHAnsi" w:cstheme="minorHAnsi"/>
         </w:rPr>
-        <w:commentReference w:id="36"/>
+        <w:commentReference w:id="11"/>
       </w:r>
       <w:r>
         <w:rPr>
@@ -4342,16 +4499,14 @@
         </w:rPr>
         <w:t xml:space="preserve">Dexamethasone exposure in cows reduced milk output </w:t>
       </w:r>
-      <w:ins w:id="37" w:author="Microsoft Office User" w:date="2019-07-14T21:05:00Z">
-        <w:r>
-          <w:rPr>
-            <w:rFonts w:asciiTheme="minorHAnsi" w:hAnsiTheme="minorHAnsi" w:cstheme="minorHAnsi"/>
-            <w:sz w:val="22"/>
-            <w:szCs w:val="22"/>
-          </w:rPr>
-          <w:t xml:space="preserve">volume </w:t>
-        </w:r>
-      </w:ins>
+      <w:r>
+        <w:rPr>
+          <w:rFonts w:asciiTheme="minorHAnsi" w:hAnsiTheme="minorHAnsi" w:cstheme="minorHAnsi"/>
+          <w:sz w:val="22"/>
+          <w:szCs w:val="22"/>
+        </w:rPr>
+        <w:t xml:space="preserve">volume </w:t>
+      </w:r>
       <w:r>
         <w:rPr>
           <w:rFonts w:asciiTheme="minorHAnsi" w:hAnsiTheme="minorHAnsi" w:cstheme="minorHAnsi"/>
@@ -4726,13 +4881,14 @@
           <w:szCs w:val="22"/>
         </w:rPr>
       </w:pPr>
-      <w:commentRangeStart w:id="38"/>
-      <w:r>
-        <w:rPr>
-          <w:rFonts w:asciiTheme="minorHAnsi" w:hAnsiTheme="minorHAnsi" w:cstheme="minorHAnsi"/>
-          <w:sz w:val="22"/>
-          <w:szCs w:val="22"/>
-        </w:rPr>
+      <w:commentRangeStart w:id="12"/>
+      <w:r>
+        <w:rPr>
+          <w:rFonts w:asciiTheme="minorHAnsi" w:hAnsiTheme="minorHAnsi" w:cstheme="minorHAnsi"/>
+          <w:sz w:val="22"/>
+          <w:szCs w:val="22"/>
+        </w:rPr>
+        <w:lastRenderedPageBreak/>
         <w:t xml:space="preserve">During lactation, maternal glucocorticoids can cross to the offspring through milk by passive diffusion due to their lipid-like profile </w:t>
       </w:r>
       <w:r>
@@ -4888,16 +5044,7 @@
           <w:sz w:val="22"/>
           <w:szCs w:val="22"/>
         </w:rPr>
-        <w:t xml:space="preserve">. Following the maternal diurnal rhythm, maternal plasma glucocorticoid levels </w:t>
-      </w:r>
-      <w:r>
-        <w:rPr>
-          <w:rFonts w:asciiTheme="minorHAnsi" w:hAnsiTheme="minorHAnsi" w:cstheme="minorHAnsi"/>
-          <w:sz w:val="22"/>
-          <w:szCs w:val="22"/>
-        </w:rPr>
-        <w:lastRenderedPageBreak/>
-        <w:t xml:space="preserve">are highest in the early morning at 7am, and milk cortisol concentrations were found to be associated with maternal plasma levels </w:t>
+        <w:t xml:space="preserve">. Following the maternal diurnal rhythm, maternal plasma glucocorticoid levels are highest in the early morning at 7am, and milk cortisol concentrations were found to be associated with maternal plasma levels </w:t>
       </w:r>
       <w:r>
         <w:rPr>
@@ -4986,19 +5133,19 @@
         </w:rPr>
         <w:t>.</w:t>
       </w:r>
-      <w:commentRangeEnd w:id="38"/>
+      <w:commentRangeEnd w:id="12"/>
       <w:r>
         <w:rPr>
           <w:rStyle w:val="CommentReference"/>
           <w:rFonts w:asciiTheme="minorHAnsi" w:eastAsiaTheme="minorHAnsi" w:hAnsiTheme="minorHAnsi" w:cstheme="minorHAnsi"/>
         </w:rPr>
-        <w:commentReference w:id="38"/>
+        <w:commentReference w:id="12"/>
       </w:r>
     </w:p>
     <w:p>
       <w:pPr>
         <w:rPr>
-          <w:ins w:id="39" w:author="Dave Bridges" w:date="2019-07-10T12:34:00Z"/>
+          <w:ins w:id="13" w:author="Dave Bridges" w:date="2019-07-10T12:34:00Z"/>
           <w:rFonts w:asciiTheme="minorHAnsi" w:hAnsiTheme="minorHAnsi" w:cstheme="minorHAnsi"/>
           <w:sz w:val="22"/>
           <w:szCs w:val="22"/>
@@ -5012,676 +5159,398 @@
           <w:rFonts w:asciiTheme="minorHAnsi" w:hAnsiTheme="minorHAnsi" w:cstheme="minorHAnsi"/>
         </w:rPr>
       </w:pPr>
-      <w:bookmarkStart w:id="40" w:name="_Toc14032689"/>
+      <w:bookmarkStart w:id="14" w:name="_Toc14032689"/>
       <w:r>
         <w:rPr>
           <w:rFonts w:asciiTheme="minorHAnsi" w:hAnsiTheme="minorHAnsi" w:cstheme="minorHAnsi"/>
         </w:rPr>
         <w:t>Effects of Lactational Glucocorticoid Exposure on Offspring Health</w:t>
       </w:r>
-      <w:bookmarkEnd w:id="40"/>
+      <w:bookmarkEnd w:id="14"/>
     </w:p>
     <w:p>
       <w:pPr>
         <w:rPr>
-          <w:del w:id="41" w:author="Dave Bridges" w:date="2019-07-10T12:35:00Z"/>
+          <w:ins w:id="15" w:author="Dave Bridges" w:date="2019-07-10T12:38:00Z"/>
           <w:rFonts w:asciiTheme="minorHAnsi" w:hAnsiTheme="minorHAnsi" w:cstheme="minorHAnsi"/>
           <w:sz w:val="22"/>
           <w:szCs w:val="22"/>
         </w:rPr>
       </w:pPr>
-      <w:del w:id="42" w:author="Dave Bridges" w:date="2019-07-10T12:35:00Z">
-        <w:r>
-          <w:rPr>
-            <w:rFonts w:asciiTheme="minorHAnsi" w:hAnsiTheme="minorHAnsi" w:cstheme="minorHAnsi"/>
-            <w:sz w:val="22"/>
-            <w:szCs w:val="22"/>
-          </w:rPr>
-          <w:delText xml:space="preserve">It appears that the effects of glucocorticoids may be more essential </w:delText>
-        </w:r>
-        <w:r>
-          <w:rPr>
-            <w:rFonts w:asciiTheme="minorHAnsi" w:hAnsiTheme="minorHAnsi" w:cstheme="minorHAnsi"/>
-            <w:sz w:val="22"/>
-            <w:szCs w:val="22"/>
-          </w:rPr>
-          <w:delText xml:space="preserve">for normal growth </w:delText>
-        </w:r>
-        <w:r>
-          <w:rPr>
-            <w:rFonts w:asciiTheme="minorHAnsi" w:hAnsiTheme="minorHAnsi" w:cstheme="minorHAnsi"/>
-            <w:sz w:val="22"/>
-            <w:szCs w:val="22"/>
-          </w:rPr>
-          <w:delText xml:space="preserve">at low doses during early pregnancy when the alveolar ducts are still developing with a negative effect at high doses. At midgestation, alveolar development seems to be almost complete as their capacity to produce milk seemed intact despite glucocorticoid treatment </w:delText>
-        </w:r>
-        <w:r>
-          <w:rPr>
-            <w:rFonts w:asciiTheme="minorHAnsi" w:hAnsiTheme="minorHAnsi" w:cstheme="minorHAnsi"/>
-            <w:sz w:val="22"/>
-            <w:szCs w:val="22"/>
-          </w:rPr>
-          <w:fldChar w:fldCharType="begin" w:fldLock="1"/>
-        </w:r>
-        <w:r>
-          <w:rPr>
-            <w:rFonts w:asciiTheme="minorHAnsi" w:hAnsiTheme="minorHAnsi" w:cstheme="minorHAnsi"/>
-            <w:sz w:val="22"/>
-            <w:szCs w:val="22"/>
-          </w:rPr>
-          <w:delInstrText>ADDIN CSL_CITATION {"citationItems":[{"id":"ITEM-1","itemData":{"DOI":"10.1089/bfm.2008.0136","ISSN":"1556-8253","abstract":"Abstract Background: Antenatal corticosteroids are given to most women at risk of preterm delivery, although many do not eventually deliver preterm. Profound disruptions of lactation have been show...","author":[{"dropping-particle":"","family":"Henderson","given":"Jennifer J.","non-dropping-particle":"","parse-names":false,"suffix":""},{"dropping-particle":"","family":"Newnham","given":"John P.","non-dropping-particle":"","parse-names":false,"suffix":""},{"dropping-particle":"","family":"Simmer","given":"Karen","non-dropping-particle":"","parse-names":false,"suffix":""},{"dropping-particle":"","family":"Hartmann","given":"Peter E.","non-dropping-particle":"","parse-names":false,"suffix":""}],"container-title":"Breastfeeding Medicine","id":"ITEM-1","issue":"4","issued":{"date-parts":[["2009","12","16"]]},"page":"201-206","publisher":" Mary Ann Liebert, Inc.  140 Huguenot Street, 3rd Floor New Rochelle, NY 10801 USA  ","title":"Effects of Antenatal Corticosteroids on Urinary Markers of the Initiation of Lactation in Pregnant Women","type":"article-journal","volume":"4"},"uris":["http://www.mendeley.com/documents/?uuid=47f0b89a-1836-351e-9041-ac6bf911039a"]}],"mendeley":{"formattedCitation":"(Henderson &lt;i&gt;et al.&lt;/i&gt;, 2009)","plainTextFormattedCitation":"(Henderson et al., 2009)","previouslyFormattedCitation":"(Henderson &lt;i&gt;et al.&lt;/i&gt;, 2009)"},"properties":{"noteIndex":0},"schema":"https://github.com/citation-style-language/schema/raw/master/csl-citation.json"}</w:delInstrText>
-        </w:r>
-        <w:r>
-          <w:rPr>
-            <w:rFonts w:asciiTheme="minorHAnsi" w:hAnsiTheme="minorHAnsi" w:cstheme="minorHAnsi"/>
-            <w:sz w:val="22"/>
-            <w:szCs w:val="22"/>
-          </w:rPr>
-          <w:fldChar w:fldCharType="separate"/>
-        </w:r>
-        <w:r>
-          <w:rPr>
-            <w:rFonts w:asciiTheme="minorHAnsi" w:hAnsiTheme="minorHAnsi" w:cstheme="minorHAnsi"/>
-            <w:noProof/>
-            <w:sz w:val="22"/>
-            <w:szCs w:val="22"/>
-          </w:rPr>
-          <w:delText xml:space="preserve">(Henderson </w:delText>
-        </w:r>
-        <w:r>
-          <w:rPr>
-            <w:rFonts w:asciiTheme="minorHAnsi" w:hAnsiTheme="minorHAnsi" w:cstheme="minorHAnsi"/>
-            <w:i/>
-            <w:noProof/>
-            <w:sz w:val="22"/>
-            <w:szCs w:val="22"/>
-          </w:rPr>
-          <w:delText>et al.</w:delText>
-        </w:r>
-        <w:r>
-          <w:rPr>
-            <w:rFonts w:asciiTheme="minorHAnsi" w:hAnsiTheme="minorHAnsi" w:cstheme="minorHAnsi"/>
-            <w:noProof/>
-            <w:sz w:val="22"/>
-            <w:szCs w:val="22"/>
-          </w:rPr>
-          <w:delText>, 2009)</w:delText>
-        </w:r>
-        <w:r>
-          <w:rPr>
-            <w:rFonts w:asciiTheme="minorHAnsi" w:hAnsiTheme="minorHAnsi" w:cstheme="minorHAnsi"/>
-            <w:sz w:val="22"/>
-            <w:szCs w:val="22"/>
-          </w:rPr>
-          <w:fldChar w:fldCharType="end"/>
-        </w:r>
-        <w:r>
-          <w:rPr>
-            <w:rFonts w:asciiTheme="minorHAnsi" w:hAnsiTheme="minorHAnsi" w:cstheme="minorHAnsi"/>
-            <w:sz w:val="22"/>
-            <w:szCs w:val="22"/>
-          </w:rPr>
-          <w:delText xml:space="preserve">. Glucocorticoid exposure near preterm delivery had time-dependent effects on lactogenesis II initiation </w:delText>
-        </w:r>
-        <w:r>
-          <w:rPr>
-            <w:rFonts w:asciiTheme="minorHAnsi" w:hAnsiTheme="minorHAnsi" w:cstheme="minorHAnsi"/>
-            <w:sz w:val="22"/>
-            <w:szCs w:val="22"/>
-          </w:rPr>
-          <w:fldChar w:fldCharType="begin" w:fldLock="1"/>
-        </w:r>
-        <w:r>
-          <w:rPr>
-            <w:rFonts w:asciiTheme="minorHAnsi" w:hAnsiTheme="minorHAnsi" w:cstheme="minorHAnsi"/>
-            <w:sz w:val="22"/>
-            <w:szCs w:val="22"/>
-          </w:rPr>
-          <w:delInstrText>ADDIN CSL_CITATION {"citationItems":[{"id":"ITEM-1","itemData":{"DOI":"10.1542/peds.2007-1107","abstract":"OBJECTIVE. The onset of copious milk secretion after birth is known as lactogenesis II. The objective of this study was to investigate the effect of preterm birth and antenatal corticosteroids on the timing of lactogenesis II after birth. METHODS. Women who had received antenatal betamethasone treatment and were expressing for a preterm infant whose gestational age was 34 weeks (N 50) were included. On days 1 to 10 postpartum, participants measured the volume of milk expressed in 24-hour periods and collected milk samples. Lactose and citrate levels were analyzed in the milk. RESULTS. The gestational age at delivery was 31 weeks (range: 24.2-33.7). Milk volume was recorded by 46 women on 320 expression days and was positively associated with gestational age. Gestational age modified the effect of interval between beta-methasone administration and delivery on milk volume. At gestational age 28 to 34 weeks, women who delivered 0 to 2 days after betamethasone treatment obtained significantly greater volumes than women who delivered 3 to 9 days after treatment. Milk samples (N 324) were collected by 42 mothers. Mean SD lactose and citrate levels were 156.800 36.217 and 3.458 1.442 mM, respectively. There was a significant positive effect of gestational age on milk lactose levels but not citrate levels. Betamethasone treatment did not alter lactose or citrate levels in milk. CONCLUSIONS. Delivery at extremely preterm gestational ages caused a significant delay in the onset of lactogenesis II. The volume of milk was reduced further when antenatal corticosteroids were administered between 28 and 34 weeks' gestation and delivery occurred 3 to 9 days later. In view of the advantages of mothers' own milk, additional support with lactation is recommended for mothers of preterm infants, particularly those who have been treated with corticosteroids before the delivery. M OTHERS' OWN MILK is the optimum form of nutrition for preterm infants when fortified and has been shown to prevent or reduce a wide range of morbidities that are associated with preterm birth. 1 Despite the advantages of breast milk, fewer mothers of preterm infants initiate lactation and the duration of breastfeeding is shorter compared with mothers of healthy term infants. 2-6 The initiation of copious milk secretion is known as lactogenesis II 7 and is accompanied by increased synthesis by mammary lactocytes of a number of milk components, including lactose and citrate. 8,9 Once lactation is esta…","author":[{"dropping-particle":"","family":"Henderson","given":"Jennifer J","non-dropping-particle":"","parse-names":false,"suffix":""},{"dropping-particle":"","family":"Hartmann","given":"Peter E","non-dropping-particle":"","parse-names":false,"suffix":""},{"dropping-particle":"","family":"Newnham","given":"John P","non-dropping-particle":"","parse-names":false,"suffix":""},{"dropping-particle":"","family":"Simmer","given":"Karen","non-dropping-particle":"","parse-names":false,"suffix":""}],"id":"ITEM-1","issued":{"date-parts":[["2007"]]},"title":"Effect of Preterm Birth and Antenatal Corticosteroid Treatment on Lactogenesis II in Women","type":"article-journal"},"uris":["http://www.mendeley.com/documents/?uuid=e55530d5-e98b-355f-bea3-6103c01073c2"]}],"mendeley":{"formattedCitation":"(Henderson &lt;i&gt;et al.&lt;/i&gt;, 2007)","plainTextFormattedCitation":"(Henderson et al., 2007)","previouslyFormattedCitation":"(Henderson &lt;i&gt;et al.&lt;/i&gt;, 2007)"},"properties":{"noteIndex":0},"schema":"https://github.com/citation-style-language/schema/raw/master/csl-citation.json"}</w:delInstrText>
-        </w:r>
-        <w:r>
-          <w:rPr>
-            <w:rFonts w:asciiTheme="minorHAnsi" w:hAnsiTheme="minorHAnsi" w:cstheme="minorHAnsi"/>
-            <w:sz w:val="22"/>
-            <w:szCs w:val="22"/>
-          </w:rPr>
-          <w:fldChar w:fldCharType="separate"/>
-        </w:r>
-        <w:r>
-          <w:rPr>
-            <w:rFonts w:asciiTheme="minorHAnsi" w:hAnsiTheme="minorHAnsi" w:cstheme="minorHAnsi"/>
-            <w:noProof/>
-            <w:sz w:val="22"/>
-            <w:szCs w:val="22"/>
-          </w:rPr>
-          <w:delText xml:space="preserve">(Henderson </w:delText>
-        </w:r>
-        <w:r>
-          <w:rPr>
-            <w:rFonts w:asciiTheme="minorHAnsi" w:hAnsiTheme="minorHAnsi" w:cstheme="minorHAnsi"/>
-            <w:i/>
-            <w:noProof/>
-            <w:sz w:val="22"/>
-            <w:szCs w:val="22"/>
-          </w:rPr>
-          <w:delText>et al.</w:delText>
-        </w:r>
-        <w:r>
-          <w:rPr>
-            <w:rFonts w:asciiTheme="minorHAnsi" w:hAnsiTheme="minorHAnsi" w:cstheme="minorHAnsi"/>
-            <w:noProof/>
-            <w:sz w:val="22"/>
-            <w:szCs w:val="22"/>
-          </w:rPr>
-          <w:delText>, 2007)</w:delText>
-        </w:r>
-        <w:r>
-          <w:rPr>
-            <w:rFonts w:asciiTheme="minorHAnsi" w:hAnsiTheme="minorHAnsi" w:cstheme="minorHAnsi"/>
-            <w:sz w:val="22"/>
-            <w:szCs w:val="22"/>
-          </w:rPr>
-          <w:fldChar w:fldCharType="end"/>
-        </w:r>
-        <w:r>
-          <w:rPr>
-            <w:rFonts w:asciiTheme="minorHAnsi" w:hAnsiTheme="minorHAnsi" w:cstheme="minorHAnsi"/>
-            <w:sz w:val="22"/>
-            <w:szCs w:val="22"/>
-          </w:rPr>
-          <w:delText xml:space="preserve">. Glucocorticoid exposure at weaning seemed to prolong lactogenesis and inhibit mammary gland apoptosis </w:delText>
-        </w:r>
-        <w:r>
-          <w:rPr>
-            <w:rFonts w:asciiTheme="minorHAnsi" w:hAnsiTheme="minorHAnsi" w:cstheme="minorHAnsi"/>
-            <w:sz w:val="22"/>
-            <w:szCs w:val="22"/>
-          </w:rPr>
-          <w:fldChar w:fldCharType="begin" w:fldLock="1"/>
-        </w:r>
-        <w:r>
-          <w:rPr>
-            <w:rFonts w:asciiTheme="minorHAnsi" w:hAnsiTheme="minorHAnsi" w:cstheme="minorHAnsi"/>
-            <w:sz w:val="22"/>
-            <w:szCs w:val="22"/>
-          </w:rPr>
-          <w:delInstrText>ADDIN CSL_CITATION {"citationItems":[{"id":"ITEM-1","itemData":{"DOI":"10.1083/jcb.131.4.1095","ISSN":"0021-9525","PMID":"7490285","abstract":"Milk production during lactation is a consequence of the suckling stimulus and the presence of glucocorticoids, prolactin, and insulin. After weaning the glucocorticoid hormone level drops, secretory mammary epithelial cells die by programmed cell death and the gland is prepared for a new pregnancy. We studied the role of steroid hormones and prolactin on the mammary gland structure, milk protein synthesis, and on programmed cell death. Slow-release plastic pellets containing individual hormones were implanted into a single mammary gland at lactation. At the same time the pups were removed and the consequences of the release of hormones were investigated histologically and biochemically. We found a local inhibition of involution in the vicinity of deoxycorticosterone- and progesterone-release pellets while prolactin-release pellets were ineffective. Dexamethasone, a very stable and potent glucocorticoid hormone analogue, inhibited involution and programmed cell death in all the mammary glands. It led to an accumulation of milk in the glands and was accompanied by an induction of protein kinase A, AP-1 DNA binding activity and elevated c-fos, junB, and junD mRNA levels. Several potential target genes of AP-1 such as stromelysin-1, c-jun, and SGP-2 that are induced during normal involution were strongly inhibited in dexamethasone-treated animals. Our results suggest that the cross-talk between steroid hormone receptors and AP-1 previously described in cells in culture leads to an impairment of AP-1 activity and to an inhibition of involution in the mammary gland implying that programmed cell death in the postlactational mammary gland depends on functional AP-1.","author":[{"dropping-particle":"","family":"Feng","given":"Z.","non-dropping-particle":"","parse-names":false,"suffix":""},{"dropping-particle":"","family":"Marti","given":"A","non-dropping-particle":"","parse-names":false,"suffix":""},{"dropping-particle":"","family":"Jehn","given":"B","non-dropping-particle":"","parse-names":false,"suffix":""},{"dropping-particle":"","family":"Altermatt","given":"H J","non-dropping-particle":"","parse-names":false,"suffix":""},{"dropping-particle":"","family":"Chicaiza","given":"G","non-dropping-particle":"","parse-names":false,"suffix":""},{"dropping-particle":"","family":"Jaggi","given":"R","non-dropping-particle":"","parse-names":false,"suffix":""}],"container-title":"The Journal of Cell Biology","id":"ITEM-1","issue":"4","issued":{"date-parts":[["1995","11","1"]]},"page":"1095-1103","title":"Glucocorticoid and progesterone inhibit involution and programmed cell death in the mouse mammary gland","type":"article-journal","volume":"131"},"uris":["http://www.mendeley.com/documents/?uuid=513a706c-24f4-3fe6-a9d7-93cb88832229"]}],"mendeley":{"formattedCitation":"(Feng &lt;i&gt;et al.&lt;/i&gt;, 1995)","plainTextFormattedCitation":"(Feng et al., 1995)","previouslyFormattedCitation":"(Feng &lt;i&gt;et al.&lt;/i&gt;, 1995)"},"properties":{"noteIndex":0},"schema":"https://github.com/citation-style-language/schema/raw/master/csl-citation.json"}</w:delInstrText>
-        </w:r>
-        <w:r>
-          <w:rPr>
-            <w:rFonts w:asciiTheme="minorHAnsi" w:hAnsiTheme="minorHAnsi" w:cstheme="minorHAnsi"/>
-            <w:sz w:val="22"/>
-            <w:szCs w:val="22"/>
-          </w:rPr>
-          <w:fldChar w:fldCharType="separate"/>
-        </w:r>
-        <w:r>
-          <w:rPr>
-            <w:rFonts w:asciiTheme="minorHAnsi" w:hAnsiTheme="minorHAnsi" w:cstheme="minorHAnsi"/>
-            <w:noProof/>
-            <w:sz w:val="22"/>
-            <w:szCs w:val="22"/>
-          </w:rPr>
-          <w:delText xml:space="preserve">(Feng </w:delText>
-        </w:r>
-        <w:r>
-          <w:rPr>
-            <w:rFonts w:asciiTheme="minorHAnsi" w:hAnsiTheme="minorHAnsi" w:cstheme="minorHAnsi"/>
-            <w:i/>
-            <w:noProof/>
-            <w:sz w:val="22"/>
-            <w:szCs w:val="22"/>
-          </w:rPr>
-          <w:delText>et al.</w:delText>
-        </w:r>
-        <w:r>
-          <w:rPr>
-            <w:rFonts w:asciiTheme="minorHAnsi" w:hAnsiTheme="minorHAnsi" w:cstheme="minorHAnsi"/>
-            <w:noProof/>
-            <w:sz w:val="22"/>
-            <w:szCs w:val="22"/>
-          </w:rPr>
-          <w:delText>, 1995)</w:delText>
-        </w:r>
-        <w:r>
-          <w:rPr>
-            <w:rFonts w:asciiTheme="minorHAnsi" w:hAnsiTheme="minorHAnsi" w:cstheme="minorHAnsi"/>
-            <w:sz w:val="22"/>
-            <w:szCs w:val="22"/>
-          </w:rPr>
-          <w:fldChar w:fldCharType="end"/>
-        </w:r>
-        <w:r>
-          <w:rPr>
-            <w:rFonts w:asciiTheme="minorHAnsi" w:hAnsiTheme="minorHAnsi" w:cstheme="minorHAnsi"/>
-            <w:sz w:val="22"/>
-            <w:szCs w:val="22"/>
-          </w:rPr>
-          <w:delText xml:space="preserve">. The mechanisms by which glucocorticoids mediate their effect on mammary gland development remain poorly understood. Furthermore, milk output and macronutrient composition after glucocorticoid exposure during pregnancy and/or lactation is insufficient in rodents and humans. </w:delText>
-        </w:r>
-      </w:del>
+      <w:r>
+        <w:rPr>
+          <w:rFonts w:asciiTheme="minorHAnsi" w:hAnsiTheme="minorHAnsi" w:cstheme="minorHAnsi"/>
+          <w:sz w:val="22"/>
+          <w:szCs w:val="22"/>
+        </w:rPr>
+        <w:t>The</w:t>
+      </w:r>
+      <w:r>
+        <w:rPr>
+          <w:rFonts w:asciiTheme="minorHAnsi" w:hAnsiTheme="minorHAnsi" w:cstheme="minorHAnsi"/>
+          <w:sz w:val="22"/>
+          <w:szCs w:val="22"/>
+        </w:rPr>
+        <w:t xml:space="preserve"> long-term effects </w:t>
+      </w:r>
+      <w:r>
+        <w:rPr>
+          <w:rFonts w:asciiTheme="minorHAnsi" w:hAnsiTheme="minorHAnsi" w:cstheme="minorHAnsi"/>
+          <w:sz w:val="22"/>
+          <w:szCs w:val="22"/>
+        </w:rPr>
+        <w:t xml:space="preserve">of lactational glucocorticoid exposure </w:t>
+      </w:r>
+      <w:r>
+        <w:rPr>
+          <w:rFonts w:asciiTheme="minorHAnsi" w:hAnsiTheme="minorHAnsi" w:cstheme="minorHAnsi"/>
+          <w:sz w:val="22"/>
+          <w:szCs w:val="22"/>
+        </w:rPr>
+        <w:t xml:space="preserve">on the offspring remain largely unknown. Children of mothers who used glucocorticoids during pregnancy had an </w:t>
+      </w:r>
+      <w:commentRangeStart w:id="16"/>
+      <w:r>
+        <w:rPr>
+          <w:rFonts w:asciiTheme="minorHAnsi" w:hAnsiTheme="minorHAnsi" w:cstheme="minorHAnsi"/>
+          <w:sz w:val="22"/>
+          <w:szCs w:val="22"/>
+        </w:rPr>
+        <w:t xml:space="preserve">altered </w:t>
+      </w:r>
+      <w:commentRangeEnd w:id="16"/>
+      <w:r>
+        <w:rPr>
+          <w:rStyle w:val="CommentReference"/>
+          <w:rFonts w:asciiTheme="minorHAnsi" w:eastAsiaTheme="minorHAnsi" w:hAnsiTheme="minorHAnsi" w:cstheme="minorHAnsi"/>
+        </w:rPr>
+        <w:commentReference w:id="16"/>
+      </w:r>
+      <w:r>
+        <w:rPr>
+          <w:rFonts w:asciiTheme="minorHAnsi" w:hAnsiTheme="minorHAnsi" w:cstheme="minorHAnsi"/>
+          <w:sz w:val="22"/>
+          <w:szCs w:val="22"/>
+        </w:rPr>
+        <w:t xml:space="preserve">stress response and altered neurodevelopment </w:t>
+      </w:r>
+      <w:r>
+        <w:rPr>
+          <w:rFonts w:asciiTheme="minorHAnsi" w:hAnsiTheme="minorHAnsi" w:cstheme="minorHAnsi"/>
+          <w:sz w:val="22"/>
+          <w:szCs w:val="22"/>
+        </w:rPr>
+        <w:fldChar w:fldCharType="begin" w:fldLock="1"/>
+      </w:r>
+      <w:r>
+        <w:rPr>
+          <w:rFonts w:asciiTheme="minorHAnsi" w:hAnsiTheme="minorHAnsi" w:cstheme="minorHAnsi"/>
+          <w:sz w:val="22"/>
+          <w:szCs w:val="22"/>
+        </w:rPr>
+        <w:instrText>ADDIN CSL_CITATION {"citationItems":[{"id":"ITEM-1","itemData":{"DOI":"10.1186/1471-2393-14-272","ISSN":"1471-2393","PMID":"25123162","abstract":"BACKGROUND The Multiple Courses of Antenatal Corticosteroids for Preterm Birth Study (MACS) showed no benefit in the reduction of major neonatal mortality/morbidity or neurodevelopment at 2 and 5 years of age. Using the data from the randomized controlled trial and its follow-up, the aim of this study was to evaluate the association between gestational ages at birth in children exposed to single versus multiple courses of antenatal corticosteroid (ACS) therapy in utero and outcomes at 5 years of age. METHOD A total of 1719 children, with the breakdown into groupings of &lt;30, 30-36, and ≥ 37 weeks gestation at birth, contributed to the primary outcome: death or survival with a disability in one of the following domains: neuromotor, neurosensory, and neurobehavioral/emotional disability and were included in this analysis. RESULTS Gestational age at birth was strongly associated with the primary outcome, p &lt; 0.001. Overall, the interaction between ACS groups and gestational age at birth was not significant, p = 0.064. Specifically, in the 2 preterm categories, there was no difference in the primary outcome between single vs. multiple ACS therapy. However, for infants born ≥37 weeks gestation, there was a statistically significant increase in the risk of the primary outcome in multiple ACS therapy, 48/213 (22.5%) compared to 38/249 (15.3%) in the single ACS therapy; OR = 1.69 [95% CI: 1.04, 2.77]; p = 0.037. CONCLUSION Preterm birth (&lt;37 weeks gestation) remained the primary factor contributing to an adverse outcome regardless of the number of courses of ACS therapy. Children born ≥ 37 weeks and exposed to multiple ACS therapy may have an increased risk of neurodevelopmental/neurosensory impairment by 5 years of age. To optimize outcomes for infants/children, efforts in reducing the incidence of preterm birth should remain the primary focus in perinatal research. TRIAL REGISTRATION This study has been registered at (identifier NCT00187382).","author":[{"dropping-particle":"","family":"Asztalos","given":"Elizabeth","non-dropping-particle":"","parse-names":false,"suffix":""},{"dropping-particle":"","family":"Willan","given":"Andrew","non-dropping-particle":"","parse-names":false,"suffix":""},{"dropping-particle":"","family":"Murphy","given":"Kellie","non-dropping-particle":"","parse-names":false,"suffix":""},{"dropping-particle":"","family":"Matthews","given":"Stephen","non-dropping-particle":"","parse-names":false,"suffix":""},{"dropping-particle":"","family":"Ohlsson","given":"Arne","non-dropping-particle":"","parse-names":false,"suffix":""},{"dropping-particle":"","family":"Saigal","given":"Saroj","non-dropping-particle":"","parse-names":false,"suffix":""},{"dropping-particle":"","family":"Armson","given":"Anthony","non-dropping-particle":"","parse-names":false,"suffix":""},{"dropping-particle":"","family":"Kelly","given":"Edmond","non-dropping-particle":"","parse-names":false,"suffix":""},{"dropping-particle":"","family":"Delisle","given":"Marie-France","non-dropping-particle":"","parse-names":false,"suffix":""},{"dropping-particle":"","family":"Gafni","given":"Amiram","non-dropping-particle":"","parse-names":false,"suffix":""},{"dropping-particle":"","family":"Lee","given":"Shoo","non-dropping-particle":"","parse-names":false,"suffix":""},{"dropping-particle":"","family":"Sananes","given":"Renee","non-dropping-particle":"","parse-names":false,"suffix":""},{"dropping-particle":"","family":"Rovet","given":"Joanne","non-dropping-particle":"","parse-names":false,"suffix":""},{"dropping-particle":"","family":"Guselle","given":"Patricia","non-dropping-particle":"","parse-names":false,"suffix":""},{"dropping-particle":"","family":"Amankwah","given":"Kofi","non-dropping-particle":"","parse-names":false,"suffix":""},{"dropping-particle":"","family":"MACS-5 Collaborative Group","given":"","non-dropping-particle":"","parse-names":false,"suffix":""}],"container-title":"BMC Pregnancy and Childbirth","id":"ITEM-1","issue":"1","issued":{"date-parts":[["2014","12","13"]]},"page":"272","title":"Association between gestational age at birth, antenatal corticosteroids, and outcomes at 5 years: multiple courses of antenatal corticosteroids for preterm birth study at 5 years of age (MACS-5)","type":"article-journal","volume":"14"},"uris":["http://www.mendeley.com/documents/?uuid=eb889387-800b-384e-a5af-108963ec7531"]},{"id":"ITEM-2","itemData":{"DOI":"10.1210/jc.2012-1970","ISSN":"0021-972X","PMID":"22869608","abstract":"CONTEXT Antenatal glucocorticoid (GC) exposure has been discussed as a potent programming factor of hypothalamus-pituitary-adrenal (HPA) axis activity, producing sustained alterations in cortisol secretion throughout life. So far, the assessment of HPA-axis activity in offspring of mothers treated with synthetic GC has been limited to a time period shortly after birth, with prematurity being an important confound in most prior studies. OBJECTIVE The present study aimed to investigate HPA-axis reactivity of term-born children with antenatal GC exposure in a larger sample, allowing us to further address sex- and drug-specific effects. DESIGN, SETTING, AND PARTICIPANTS This was a cross-sectional study comprised of 209 term-born children between 6 and 11 yr of age. Cortisol secretion patterns in response to a standardized laboratory stressor (Trier Social Stress Test for Children) were assessed in children with antenatal GC exposure (a single course of either dexamethasone or betamethasone) and compared to different control groups. RESULTS We observed significantly increased cortisol reactivity to acute psychosocial stress in 6- to 11-yr-old, term-born children exposed to antenatal synthetic GC treatment compared to controls (F(3.4,345.9)=5.8; P&lt;0.001). This finding appeared to be independent of the specific synthetic GC used and was found to be more pronounced in females. CONCLUSIONS The present study provides the first evidence for long-lasting effects of antenatal synthetic GC exposure on HPA-axis reactivity in term-born children. These findings may bear important implications regarding the vulnerability for stress-related physical and psychiatric disorders, for which dysregulation of the HPA-axis has been discussed as a potential causal factor.","author":[{"dropping-particle":"","family":"Alexander","given":"Nina","non-dropping-particle":"","parse-names":false,"suffix":""},{"dropping-particle":"","family":"Rosenlöcher","given":"Franziska","non-dropping-particle":"","parse-names":false,"suffix":""},{"dropping-particle":"","family":"Stalder","given":"Tobias","non-dropping-particle":"","parse-names":false,"suffix":""},{"dropping-particle":"","family":"Linke","given":"Julia","non-dropping-particle":"","parse-names":false,"suffix":""},{"dropping-particle":"","family":"Distler","given":"Wolfgang","non-dropping-particle":"","parse-names":false,"suffix":""},{"dropping-particle":"","family":"Morgner","given":"Joachim","non-dropping-particle":"","parse-names":false,"suffix":""},{"dropping-particle":"","family":"Kirschbaum","given":"Clemens","non-dropping-particle":"","parse-names":false,"suffix":""}],"container-title":"The Journal of Clinical Endocrinology &amp; Metabolism","id":"ITEM-2","issue":"10","issued":{"date-parts":[["2012","10"]]},"page":"3538-3544","title":"Impact of Antenatal Synthetic Glucocorticoid Exposure on Endocrine Stress Reactivity in Term-Born Children","type":"article-journal","volume":"97"},"uris":["http://www.mendeley.com/documents/?uuid=452599b2-b20d-3d05-ad5f-19a622b4a27d"]}],"mendeley":{"formattedCitation":"(Alexander &lt;i&gt;et al.&lt;/i&gt;, 2012; Asztalos &lt;i&gt;et al.&lt;/i&gt;, 2014)","plainTextFormattedCitation":"(Alexander et al., 2012; Asztalos et al., 2014)","previouslyFormattedCitation":"(Alexander &lt;i&gt;et al.&lt;/i&gt;, 2012; Asztalos &lt;i&gt;et al.&lt;/i&gt;, 2014)"},"properties":{"noteIndex":0},"schema":"https://github.com/citation-style-language/schema/raw/master/csl-citation.json"}</w:instrText>
+      </w:r>
+      <w:r>
+        <w:rPr>
+          <w:rFonts w:asciiTheme="minorHAnsi" w:hAnsiTheme="minorHAnsi" w:cstheme="minorHAnsi"/>
+          <w:sz w:val="22"/>
+          <w:szCs w:val="22"/>
+        </w:rPr>
+        <w:fldChar w:fldCharType="separate"/>
+      </w:r>
+      <w:r>
+        <w:rPr>
+          <w:rFonts w:asciiTheme="minorHAnsi" w:hAnsiTheme="minorHAnsi" w:cstheme="minorHAnsi"/>
+          <w:noProof/>
+          <w:sz w:val="22"/>
+          <w:szCs w:val="22"/>
+        </w:rPr>
+        <w:t xml:space="preserve">(Alexander </w:t>
+      </w:r>
+      <w:r>
+        <w:rPr>
+          <w:rFonts w:asciiTheme="minorHAnsi" w:hAnsiTheme="minorHAnsi" w:cstheme="minorHAnsi"/>
+          <w:i/>
+          <w:noProof/>
+          <w:sz w:val="22"/>
+          <w:szCs w:val="22"/>
+        </w:rPr>
+        <w:t>et al.</w:t>
+      </w:r>
+      <w:r>
+        <w:rPr>
+          <w:rFonts w:asciiTheme="minorHAnsi" w:hAnsiTheme="minorHAnsi" w:cstheme="minorHAnsi"/>
+          <w:noProof/>
+          <w:sz w:val="22"/>
+          <w:szCs w:val="22"/>
+        </w:rPr>
+        <w:t xml:space="preserve">, 2012; Asztalos </w:t>
+      </w:r>
+      <w:r>
+        <w:rPr>
+          <w:rFonts w:asciiTheme="minorHAnsi" w:hAnsiTheme="minorHAnsi" w:cstheme="minorHAnsi"/>
+          <w:i/>
+          <w:noProof/>
+          <w:sz w:val="22"/>
+          <w:szCs w:val="22"/>
+        </w:rPr>
+        <w:t>et al.</w:t>
+      </w:r>
+      <w:r>
+        <w:rPr>
+          <w:rFonts w:asciiTheme="minorHAnsi" w:hAnsiTheme="minorHAnsi" w:cstheme="minorHAnsi"/>
+          <w:noProof/>
+          <w:sz w:val="22"/>
+          <w:szCs w:val="22"/>
+        </w:rPr>
+        <w:t>, 2014)</w:t>
+      </w:r>
+      <w:r>
+        <w:rPr>
+          <w:rFonts w:asciiTheme="minorHAnsi" w:hAnsiTheme="minorHAnsi" w:cstheme="minorHAnsi"/>
+          <w:sz w:val="22"/>
+          <w:szCs w:val="22"/>
+        </w:rPr>
+        <w:fldChar w:fldCharType="end"/>
+      </w:r>
+      <w:r>
+        <w:rPr>
+          <w:rFonts w:asciiTheme="minorHAnsi" w:hAnsiTheme="minorHAnsi" w:cstheme="minorHAnsi"/>
+          <w:sz w:val="22"/>
+          <w:szCs w:val="22"/>
+        </w:rPr>
+        <w:t xml:space="preserve">. The effects of corticosteroid use further manifest in childhood where maternal third trimester cortisol levels were shown to influence childhood adiposity </w:t>
+      </w:r>
+      <w:r>
+        <w:rPr>
+          <w:rFonts w:asciiTheme="minorHAnsi" w:hAnsiTheme="minorHAnsi" w:cstheme="minorHAnsi"/>
+          <w:sz w:val="22"/>
+          <w:szCs w:val="22"/>
+        </w:rPr>
+        <w:fldChar w:fldCharType="begin" w:fldLock="1"/>
+      </w:r>
+      <w:r>
+        <w:rPr>
+          <w:rFonts w:asciiTheme="minorHAnsi" w:hAnsiTheme="minorHAnsi" w:cstheme="minorHAnsi"/>
+          <w:sz w:val="22"/>
+          <w:szCs w:val="22"/>
+        </w:rPr>
+        <w:instrText>ADDIN CSL_CITATION {"citationItems":[{"id":"ITEM-1","itemData":{"DOI":"10.1210/jc.2016-3025","ISSN":"0021-972X","author":[{"dropping-particle":"","family":"Entringer","given":"Sonja","non-dropping-particle":"","parse-names":false,"suffix":""},{"dropping-particle":"","family":"Buss","given":"Claudia","non-dropping-particle":"","parse-names":false,"suffix":""},{"dropping-particle":"","family":"Rasmussen","given":"Jerod M.","non-dropping-particle":"","parse-names":false,"suffix":""},{"dropping-particle":"","family":"Lindsay","given":"Karen","non-dropping-particle":"","parse-names":false,"suffix":""},{"dropping-particle":"","family":"Gillen","given":"Daniel L.","non-dropping-particle":"","parse-names":false,"suffix":""},{"dropping-particle":"","family":"Cooper","given":"Dan M.","non-dropping-particle":"","parse-names":false,"suffix":""},{"dropping-particle":"","family":"Wadhwa","given":"Pathik D.","non-dropping-particle":"","parse-names":false,"suffix":""}],"container-title":"The Journal of Clinical Endocrinology &amp; Metabolism","id":"ITEM-1","issue":"4","issued":{"date-parts":[["2016","12","23"]]},"page":"jc.2016-3025","publisher":"Narnia","title":"Maternal cortisol during pregnancy and infant adiposity: a prospective investigation","type":"article-journal","volume":"102"},"uris":["http://www.mendeley.com/documents/?uuid=ad79c9e2-ac8e-3037-86f0-2b60c250cef2"]}],"mendeley":{"formattedCitation":"(Entringer &lt;i&gt;et al.&lt;/i&gt;, 2016)","plainTextFormattedCitation":"(Entringer et al., 2016)","previouslyFormattedCitation":"(Entringer &lt;i&gt;et al.&lt;/i&gt;, 2016)"},"properties":{"noteIndex":0},"schema":"https://github.com/citation-style-language/schema/raw/master/csl-citation.json"}</w:instrText>
+      </w:r>
+      <w:r>
+        <w:rPr>
+          <w:rFonts w:asciiTheme="minorHAnsi" w:hAnsiTheme="minorHAnsi" w:cstheme="minorHAnsi"/>
+          <w:sz w:val="22"/>
+          <w:szCs w:val="22"/>
+        </w:rPr>
+        <w:fldChar w:fldCharType="separate"/>
+      </w:r>
+      <w:r>
+        <w:rPr>
+          <w:rFonts w:asciiTheme="minorHAnsi" w:hAnsiTheme="minorHAnsi" w:cstheme="minorHAnsi"/>
+          <w:noProof/>
+          <w:sz w:val="22"/>
+          <w:szCs w:val="22"/>
+        </w:rPr>
+        <w:t xml:space="preserve">(Entringer </w:t>
+      </w:r>
+      <w:r>
+        <w:rPr>
+          <w:rFonts w:asciiTheme="minorHAnsi" w:hAnsiTheme="minorHAnsi" w:cstheme="minorHAnsi"/>
+          <w:i/>
+          <w:noProof/>
+          <w:sz w:val="22"/>
+          <w:szCs w:val="22"/>
+        </w:rPr>
+        <w:t>et al.</w:t>
+      </w:r>
+      <w:r>
+        <w:rPr>
+          <w:rFonts w:asciiTheme="minorHAnsi" w:hAnsiTheme="minorHAnsi" w:cstheme="minorHAnsi"/>
+          <w:noProof/>
+          <w:sz w:val="22"/>
+          <w:szCs w:val="22"/>
+        </w:rPr>
+        <w:t>, 2016)</w:t>
+      </w:r>
+      <w:r>
+        <w:rPr>
+          <w:rFonts w:asciiTheme="minorHAnsi" w:hAnsiTheme="minorHAnsi" w:cstheme="minorHAnsi"/>
+          <w:sz w:val="22"/>
+          <w:szCs w:val="22"/>
+        </w:rPr>
+        <w:fldChar w:fldCharType="end"/>
+      </w:r>
+      <w:r>
+        <w:rPr>
+          <w:rFonts w:asciiTheme="minorHAnsi" w:hAnsiTheme="minorHAnsi" w:cstheme="minorHAnsi"/>
+          <w:sz w:val="22"/>
+          <w:szCs w:val="22"/>
+        </w:rPr>
+        <w:t xml:space="preserve">. Animal studies show that offspring of glucocorticoid-treated mothers are at higher risk for developing adult-onset diseases with hyperinsulinemia, hyperglycemia, increased blood pressure and impaired kidney function </w:t>
+      </w:r>
+      <w:commentRangeStart w:id="17"/>
+      <w:r>
+        <w:rPr>
+          <w:rFonts w:asciiTheme="minorHAnsi" w:hAnsiTheme="minorHAnsi" w:cstheme="minorHAnsi"/>
+          <w:sz w:val="22"/>
+          <w:szCs w:val="22"/>
+        </w:rPr>
+        <w:fldChar w:fldCharType="begin" w:fldLock="1"/>
+      </w:r>
+      <w:r>
+        <w:rPr>
+          <w:rFonts w:asciiTheme="minorHAnsi" w:hAnsiTheme="minorHAnsi" w:cstheme="minorHAnsi"/>
+          <w:sz w:val="22"/>
+          <w:szCs w:val="22"/>
+        </w:rPr>
+        <w:instrText>ADDIN CSL_CITATION {"citationItems":[{"id":"ITEM-1","itemData":{"DOI":"10.1111/1440-1681.12009","ISSN":"03051870","author":[{"dropping-particle":"","family":"Singh","given":"Reetu R","non-dropping-particle":"","parse-names":false,"suffix":""},{"dropping-particle":"","family":"Cuffe","given":"James SM","non-dropping-particle":"","parse-names":false,"suffix":""},{"dropping-particle":"","family":"Moritz","given":"Karen M","non-dropping-particle":"","parse-names":false,"suffix":""}],"container-title":"Clinical and Experimental Pharmacology and Physiology","id":"ITEM-1","issue":"11","issued":{"date-parts":[["2012","11","1"]]},"page":"979-989","publisher":"Wiley/Blackwell (10.1111)","title":"Short- and long-term effects of exposure to natural and synthetic glucocorticoids during development","type":"article-journal","volume":"39"},"uris":["http://www.mendeley.com/documents/?uuid=13be8ca7-7ed8-3c26-9960-1a7d1c18fe88"]}],"mendeley":{"formattedCitation":"(Singh &lt;i&gt;et al.&lt;/i&gt;, 2012)","plainTextFormattedCitation":"(Singh et al., 2012)","previouslyFormattedCitation":"(Singh &lt;i&gt;et al.&lt;/i&gt;, 2012)"},"properties":{"noteIndex":0},"schema":"https://github.com/citation-style-language/schema/raw/master/csl-citation.json"}</w:instrText>
+      </w:r>
+      <w:r>
+        <w:rPr>
+          <w:rFonts w:asciiTheme="minorHAnsi" w:hAnsiTheme="minorHAnsi" w:cstheme="minorHAnsi"/>
+          <w:sz w:val="22"/>
+          <w:szCs w:val="22"/>
+        </w:rPr>
+        <w:fldChar w:fldCharType="separate"/>
+      </w:r>
+      <w:r>
+        <w:rPr>
+          <w:rFonts w:asciiTheme="minorHAnsi" w:hAnsiTheme="minorHAnsi" w:cstheme="minorHAnsi"/>
+          <w:noProof/>
+          <w:sz w:val="22"/>
+          <w:szCs w:val="22"/>
+        </w:rPr>
+        <w:t xml:space="preserve">(Singh </w:t>
+      </w:r>
+      <w:r>
+        <w:rPr>
+          <w:rFonts w:asciiTheme="minorHAnsi" w:hAnsiTheme="minorHAnsi" w:cstheme="minorHAnsi"/>
+          <w:i/>
+          <w:noProof/>
+          <w:sz w:val="22"/>
+          <w:szCs w:val="22"/>
+        </w:rPr>
+        <w:t>et al.</w:t>
+      </w:r>
+      <w:r>
+        <w:rPr>
+          <w:rFonts w:asciiTheme="minorHAnsi" w:hAnsiTheme="minorHAnsi" w:cstheme="minorHAnsi"/>
+          <w:noProof/>
+          <w:sz w:val="22"/>
+          <w:szCs w:val="22"/>
+        </w:rPr>
+        <w:t>, 2012)</w:t>
+      </w:r>
+      <w:r>
+        <w:rPr>
+          <w:rFonts w:asciiTheme="minorHAnsi" w:hAnsiTheme="minorHAnsi" w:cstheme="minorHAnsi"/>
+          <w:sz w:val="22"/>
+          <w:szCs w:val="22"/>
+        </w:rPr>
+        <w:fldChar w:fldCharType="end"/>
+      </w:r>
+      <w:r>
+        <w:rPr>
+          <w:rFonts w:asciiTheme="minorHAnsi" w:hAnsiTheme="minorHAnsi" w:cstheme="minorHAnsi"/>
+          <w:sz w:val="22"/>
+          <w:szCs w:val="22"/>
+        </w:rPr>
+        <w:t>.</w:t>
+      </w:r>
+      <w:commentRangeEnd w:id="17"/>
+      <w:r>
+        <w:rPr>
+          <w:rStyle w:val="CommentReference"/>
+          <w:rFonts w:asciiTheme="minorHAnsi" w:eastAsiaTheme="minorHAnsi" w:hAnsiTheme="minorHAnsi" w:cstheme="minorHAnsi"/>
+        </w:rPr>
+        <w:commentReference w:id="17"/>
+      </w:r>
+      <w:r>
+        <w:rPr>
+          <w:rFonts w:asciiTheme="minorHAnsi" w:hAnsiTheme="minorHAnsi" w:cstheme="minorHAnsi"/>
+          <w:sz w:val="22"/>
+          <w:szCs w:val="22"/>
+        </w:rPr>
+        <w:t xml:space="preserve"> In mice, studies have shown reduced placental weights after a short period preterm exposure to dexamethasone and potential fetal growth restriction </w:t>
+      </w:r>
+      <w:r>
+        <w:rPr>
+          <w:rFonts w:asciiTheme="minorHAnsi" w:hAnsiTheme="minorHAnsi" w:cstheme="minorHAnsi"/>
+          <w:sz w:val="22"/>
+          <w:szCs w:val="22"/>
+        </w:rPr>
+        <w:fldChar w:fldCharType="begin" w:fldLock="1"/>
+      </w:r>
+      <w:r>
+        <w:rPr>
+          <w:rFonts w:asciiTheme="minorHAnsi" w:hAnsiTheme="minorHAnsi" w:cstheme="minorHAnsi"/>
+          <w:sz w:val="22"/>
+          <w:szCs w:val="22"/>
+        </w:rPr>
+        <w:instrText>ADDIN CSL_CITATION {"citationItems":[{"id":"ITEM-1","itemData":{"DOI":"10.1016/J.PLACENTA.2011.09.009","ISSN":"0143-4004","abstract":"OBJECTIVES\nMaternal glucocorticoid (GC) exposure during pregnancy can alter fetal development and program the onset of disease in adult offspring. The placenta helps protect the fetus from excess GC exposure but is itself susceptible to maternal insults and may be involved in sex dependant regulation of fetal programming. This study aimed to investigate the effects of maternal GC exposure on the developing placenta. \n\nSTUDY DESIGN AND MAIN OUTCOME MEASURES\nPregnant mice were treated with dexamethasone (DEX-1 μg/kg/h) or saline (SAL) for 60 h via minipump beginning at E12.5. Placentas were collected at E14.5 and E17.5 and the expression of growth factors and placental transporters examined by real-time PCR and/or Western blot. Histological analysis was performed to assess for morphological changes. \n\nRESULTS\nAt E14.5, DEX exposed male and female fetuses had a lower weight compared to SAL animals but placental weight was lower in females only. Hsd11b2 and Vegfa gene expression was increased and MAPK1 protein expression decreased in the placentas of females only. At E17.5 placental and fetal body weights were similar and differences in MAPK were no longer present although HSD11B2 protein was elevated in placentas of DEX females. Levels of glucose or amino acid transporters were unaffected. \n\nCONCLUSIONS\nResults suggest sex specific responses to maternal GCs within the placenta. Decreased levels of MAPK protein in placentas of female fetuses suggest alterations in the MAPK pathway may contribute to the lower placental weights in this sex. This may contribute towards sex specific fetal programming of adult disease.","author":[{"dropping-particle":"","family":"Cuffe","given":"J.S.M.","non-dropping-particle":"","parse-names":false,"suffix":""},{"dropping-particle":"","family":"Dickinson","given":"H.","non-dropping-particle":"","parse-names":false,"suffix":""},{"dropping-particle":"","family":"Simmons","given":"D.G.","non-dropping-particle":"","parse-names":false,"suffix":""},{"dropping-particle":"","family":"Moritz","given":"K.M.","non-dropping-particle":"","parse-names":false,"suffix":""}],"container-title":"Placenta","id":"ITEM-1","issue":"12","issued":{"date-parts":[["2011","12","1"]]},"page":"981-989","publisher":"W.B. Saunders","title":"Sex specific changes in placental growth and MAPK following short term maternal dexamethasone exposure in the mouse","type":"article-journal","volume":"32"},"uris":["http://www.mendeley.com/documents/?uuid=8b5b2a99-2b7f-3a71-a5fa-4a60bc190402"]}],"mendeley":{"formattedCitation":"(Cuffe &lt;i&gt;et al.&lt;/i&gt;, 2011)","plainTextFormattedCitation":"(Cuffe et al., 2011)","previouslyFormattedCitation":"(Cuffe &lt;i&gt;et al.&lt;/i&gt;, 2011)"},"properties":{"noteIndex":0},"schema":"https://github.com/citation-style-language/schema/raw/master/csl-citation.json"}</w:instrText>
+      </w:r>
+      <w:r>
+        <w:rPr>
+          <w:rFonts w:asciiTheme="minorHAnsi" w:hAnsiTheme="minorHAnsi" w:cstheme="minorHAnsi"/>
+          <w:sz w:val="22"/>
+          <w:szCs w:val="22"/>
+        </w:rPr>
+        <w:fldChar w:fldCharType="separate"/>
+      </w:r>
+      <w:r>
+        <w:rPr>
+          <w:rFonts w:asciiTheme="minorHAnsi" w:hAnsiTheme="minorHAnsi" w:cstheme="minorHAnsi"/>
+          <w:noProof/>
+          <w:sz w:val="22"/>
+          <w:szCs w:val="22"/>
+        </w:rPr>
+        <w:t xml:space="preserve">(Cuffe </w:t>
+      </w:r>
+      <w:r>
+        <w:rPr>
+          <w:rFonts w:asciiTheme="minorHAnsi" w:hAnsiTheme="minorHAnsi" w:cstheme="minorHAnsi"/>
+          <w:i/>
+          <w:noProof/>
+          <w:sz w:val="22"/>
+          <w:szCs w:val="22"/>
+        </w:rPr>
+        <w:t>et al.</w:t>
+      </w:r>
+      <w:r>
+        <w:rPr>
+          <w:rFonts w:asciiTheme="minorHAnsi" w:hAnsiTheme="minorHAnsi" w:cstheme="minorHAnsi"/>
+          <w:noProof/>
+          <w:sz w:val="22"/>
+          <w:szCs w:val="22"/>
+        </w:rPr>
+        <w:t>, 2011)</w:t>
+      </w:r>
+      <w:r>
+        <w:rPr>
+          <w:rFonts w:asciiTheme="minorHAnsi" w:hAnsiTheme="minorHAnsi" w:cstheme="minorHAnsi"/>
+          <w:sz w:val="22"/>
+          <w:szCs w:val="22"/>
+        </w:rPr>
+        <w:fldChar w:fldCharType="end"/>
+      </w:r>
+      <w:r>
+        <w:rPr>
+          <w:rFonts w:asciiTheme="minorHAnsi" w:hAnsiTheme="minorHAnsi" w:cstheme="minorHAnsi"/>
+          <w:sz w:val="22"/>
+          <w:szCs w:val="22"/>
+        </w:rPr>
+        <w:t xml:space="preserve">. </w:t>
+      </w:r>
     </w:p>
     <w:p>
       <w:pPr>
         <w:rPr>
-          <w:ins w:id="43" w:author="Dave Bridges" w:date="2019-07-10T12:38:00Z"/>
           <w:rFonts w:asciiTheme="minorHAnsi" w:hAnsiTheme="minorHAnsi" w:cstheme="minorHAnsi"/>
           <w:sz w:val="22"/>
           <w:szCs w:val="22"/>
         </w:rPr>
       </w:pPr>
-      <w:del w:id="44" w:author="Dave Bridges" w:date="2019-07-10T12:36:00Z">
-        <w:r>
-          <w:rPr>
-            <w:rFonts w:asciiTheme="minorHAnsi" w:hAnsiTheme="minorHAnsi" w:cstheme="minorHAnsi"/>
-            <w:sz w:val="22"/>
-            <w:szCs w:val="22"/>
-          </w:rPr>
-          <w:delText>Regardless of popular maternal use of corticosteroids, their</w:delText>
-        </w:r>
-      </w:del>
-      <w:r>
-        <w:rPr>
-          <w:rFonts w:asciiTheme="minorHAnsi" w:hAnsiTheme="minorHAnsi" w:cstheme="minorHAnsi"/>
-          <w:sz w:val="22"/>
-          <w:szCs w:val="22"/>
-        </w:rPr>
-        <w:t>The</w:t>
-      </w:r>
-      <w:r>
-        <w:rPr>
-          <w:rFonts w:asciiTheme="minorHAnsi" w:hAnsiTheme="minorHAnsi" w:cstheme="minorHAnsi"/>
-          <w:sz w:val="22"/>
-          <w:szCs w:val="22"/>
-        </w:rPr>
-        <w:t xml:space="preserve"> long-term effects </w:t>
-      </w:r>
-      <w:r>
-        <w:rPr>
-          <w:rFonts w:asciiTheme="minorHAnsi" w:hAnsiTheme="minorHAnsi" w:cstheme="minorHAnsi"/>
-          <w:sz w:val="22"/>
-          <w:szCs w:val="22"/>
-        </w:rPr>
-        <w:t xml:space="preserve">of lactational glucocorticoid exposure </w:t>
-      </w:r>
-      <w:r>
-        <w:rPr>
-          <w:rFonts w:asciiTheme="minorHAnsi" w:hAnsiTheme="minorHAnsi" w:cstheme="minorHAnsi"/>
-          <w:sz w:val="22"/>
-          <w:szCs w:val="22"/>
-        </w:rPr>
-        <w:t xml:space="preserve">on the offspring remain largely unknown. Children of mothers who used glucocorticoids during pregnancy had an </w:t>
-      </w:r>
-      <w:commentRangeStart w:id="45"/>
-      <w:r>
-        <w:rPr>
-          <w:rFonts w:asciiTheme="minorHAnsi" w:hAnsiTheme="minorHAnsi" w:cstheme="minorHAnsi"/>
-          <w:sz w:val="22"/>
-          <w:szCs w:val="22"/>
-        </w:rPr>
-        <w:t xml:space="preserve">altered </w:t>
-      </w:r>
-      <w:commentRangeEnd w:id="45"/>
-      <w:r>
-        <w:rPr>
-          <w:rStyle w:val="CommentReference"/>
-          <w:rFonts w:asciiTheme="minorHAnsi" w:eastAsiaTheme="minorHAnsi" w:hAnsiTheme="minorHAnsi" w:cstheme="minorHAnsi"/>
-        </w:rPr>
-        <w:commentReference w:id="45"/>
-      </w:r>
-      <w:r>
-        <w:rPr>
-          <w:rFonts w:asciiTheme="minorHAnsi" w:hAnsiTheme="minorHAnsi" w:cstheme="minorHAnsi"/>
-          <w:sz w:val="22"/>
-          <w:szCs w:val="22"/>
-        </w:rPr>
-        <w:t xml:space="preserve">stress response and altered neurodevelopment </w:t>
-      </w:r>
-      <w:r>
-        <w:rPr>
-          <w:rFonts w:asciiTheme="minorHAnsi" w:hAnsiTheme="minorHAnsi" w:cstheme="minorHAnsi"/>
-          <w:sz w:val="22"/>
-          <w:szCs w:val="22"/>
-        </w:rPr>
-        <w:fldChar w:fldCharType="begin" w:fldLock="1"/>
-      </w:r>
-      <w:r>
-        <w:rPr>
-          <w:rFonts w:asciiTheme="minorHAnsi" w:hAnsiTheme="minorHAnsi" w:cstheme="minorHAnsi"/>
-          <w:sz w:val="22"/>
-          <w:szCs w:val="22"/>
-        </w:rPr>
-        <w:instrText>ADDIN CSL_CITATION {"citationItems":[{"id":"ITEM-1","itemData":{"DOI":"10.1186/1471-2393-14-272","ISSN":"1471-2393","PMID":"25123162","abstract":"BACKGROUND The Multiple Courses of Antenatal Corticosteroids for Preterm Birth Study (MACS) showed no benefit in the reduction of major neonatal mortality/morbidity or neurodevelopment at 2 and 5 years of age. Using the data from the randomized controlled trial and its follow-up, the aim of this study was to evaluate the association between gestational ages at birth in children exposed to single versus multiple courses of antenatal corticosteroid (ACS) therapy in utero and outcomes at 5 years of age. METHOD A total of 1719 children, with the breakdown into groupings of &lt;30, 30-36, and ≥ 37 weeks gestation at birth, contributed to the primary outcome: death or survival with a disability in one of the following domains: neuromotor, neurosensory, and neurobehavioral/emotional disability and were included in this analysis. RESULTS Gestational age at birth was strongly associated with the primary outcome, p &lt; 0.001. Overall, the interaction between ACS groups and gestational age at birth was not significant, p = 0.064. Specifically, in the 2 preterm categories, there was no difference in the primary outcome between single vs. multiple ACS therapy. However, for infants born ≥37 weeks gestation, there was a statistically significant increase in the risk of the primary outcome in multiple ACS therapy, 48/213 (22.5%) compared to 38/249 (15.3%) in the single ACS therapy; OR = 1.69 [95% CI: 1.04, 2.77]; p = 0.037. CONCLUSION Preterm birth (&lt;37 weeks gestation) remained the primary factor contributing to an adverse outcome regardless of the number of courses of ACS therapy. Children born ≥ 37 weeks and exposed to multiple ACS therapy may have an increased risk of neurodevelopmental/neurosensory impairment by 5 years of age. To optimize outcomes for infants/children, efforts in reducing the incidence of preterm birth should remain the primary focus in perinatal research. TRIAL REGISTRATION This study has been registered at (identifier NCT00187382).","author":[{"dropping-particle":"","family":"Asztalos","given":"Elizabeth","non-dropping-particle":"","parse-names":false,"suffix":""},{"dropping-particle":"","family":"Willan","given":"Andrew","non-dropping-particle":"","parse-names":false,"suffix":""},{"dropping-particle":"","family":"Murphy","given":"Kellie","non-dropping-particle":"","parse-names":false,"suffix":""},{"dropping-particle":"","family":"Matthews","given":"Stephen","non-dropping-particle":"","parse-names":false,"suffix":""},{"dropping-particle":"","family":"Ohlsson","given":"Arne","non-dropping-particle":"","parse-names":false,"suffix":""},{"dropping-particle":"","family":"Saigal","given":"Saroj","non-dropping-particle":"","parse-names":false,"suffix":""},{"dropping-particle":"","family":"Armson","given":"Anthony","non-dropping-particle":"","parse-names":false,"suffix":""},{"dropping-particle":"","family":"Kelly","given":"Edmond","non-dropping-particle":"","parse-names":false,"suffix":""},{"dropping-particle":"","family":"Delisle","given":"Marie-France","non-dropping-particle":"","parse-names":false,"suffix":""},{"dropping-particle":"","family":"Gafni","given":"Amiram","non-dropping-particle":"","parse-names":false,"suffix":""},{"dropping-particle":"","family":"Lee","given":"Shoo","non-dropping-particle":"","parse-names":false,"suffix":""},{"dropping-particle":"","family":"Sananes","given":"Renee","non-dropping-particle":"","parse-names":false,"suffix":""},{"dropping-particle":"","family":"Rovet","given":"Joanne","non-dropping-particle":"","parse-names":false,"suffix":""},{"dropping-particle":"","family":"Guselle","given":"Patricia","non-dropping-particle":"","parse-names":false,"suffix":""},{"dropping-particle":"","family":"Amankwah","given":"Kofi","non-dropping-particle":"","parse-names":false,"suffix":""},{"dropping-particle":"","family":"MACS-5 Collaborative Group","given":"","non-dropping-particle":"","parse-names":false,"suffix":""}],"container-title":"BMC Pregnancy and Childbirth","id":"ITEM-1","issue":"1","issued":{"date-parts":[["2014","12","13"]]},"page":"272","title":"Association between gestational age at birth, antenatal corticosteroids, and outcomes at 5 years: multiple courses of antenatal corticosteroids for preterm birth study at 5 years of age (MACS-5)","type":"article-journal","volume":"14"},"uris":["http://www.mendeley.com/documents/?uuid=eb889387-800b-384e-a5af-108963ec7531"]},{"id":"ITEM-2","itemData":{"DOI":"10.1210/jc.2012-1970","ISSN":"0021-972X","PMID":"22869608","abstract":"CONTEXT Antenatal glucocorticoid (GC) exposure has been discussed as a potent programming factor of hypothalamus-pituitary-adrenal (HPA) axis activity, producing sustained alterations in cortisol secretion throughout life. So far, the assessment of HPA-axis activity in offspring of mothers treated with synthetic GC has been limited to a time period shortly after birth, with prematurity being an important confound in most prior studies. OBJECTIVE The present study aimed to investigate HPA-axis reactivity of term-born children with antenatal GC exposure in a larger sample, allowing us to further address sex- and drug-specific effects. DESIGN, SETTING, AND PARTICIPANTS This was a cross-sectional study comprised of 209 term-born children between 6 and 11 yr of age. Cortisol secretion patterns in response to a standardized laboratory stressor (Trier Social Stress Test for Children) were assessed in children with antenatal GC exposure (a single course of either dexamethasone or betamethasone) and compared to different control groups. RESULTS We observed significantly increased cortisol reactivity to acute psychosocial stress in 6- to 11-yr-old, term-born children exposed to antenatal synthetic GC treatment compared to controls (F(3.4,345.9)=5.8; P&lt;0.001). This finding appeared to be independent of the specific synthetic GC used and was found to be more pronounced in females. CONCLUSIONS The present study provides the first evidence for long-lasting effects of antenatal synthetic GC exposure on HPA-axis reactivity in term-born children. These findings may bear important implications regarding the vulnerability for stress-related physical and psychiatric disorders, for which dysregulation of the HPA-axis has been discussed as a potential causal factor.","author":[{"dropping-particle":"","family":"Alexander","given":"Nina","non-dropping-particle":"","parse-names":false,"suffix":""},{"dropping-particle":"","family":"Rosenlöcher","given":"Franziska","non-dropping-particle":"","parse-names":false,"suffix":""},{"dropping-particle":"","family":"Stalder","given":"Tobias","non-dropping-particle":"","parse-names":false,"suffix":""},{"dropping-particle":"","family":"Linke","given":"Julia","non-dropping-particle":"","parse-names":false,"suffix":""},{"dropping-particle":"","family":"Distler","given":"Wolfgang","non-dropping-particle":"","parse-names":false,"suffix":""},{"dropping-particle":"","family":"Morgner","given":"Joachim","non-dropping-particle":"","parse-names":false,"suffix":""},{"dropping-particle":"","family":"Kirschbaum","given":"Clemens","non-dropping-particle":"","parse-names":false,"suffix":""}],"container-title":"The Journal of Clinical Endocrinology &amp; Metabolism","id":"ITEM-2","issue":"10","issued":{"date-parts":[["2012","10"]]},"page":"3538-3544","title":"Impact of Antenatal Synthetic Glucocorticoid Exposure on Endocrine Stress Reactivity in Term-Born Children","type":"article-journal","volume":"97"},"uris":["http://www.mendeley.com/documents/?uuid=452599b2-b20d-3d05-ad5f-19a622b4a27d"]}],"mendeley":{"formattedCitation":"(Alexander &lt;i&gt;et al.&lt;/i&gt;, 2012; Asztalos &lt;i&gt;et al.&lt;/i&gt;, 2014)","plainTextFormattedCitation":"(Alexander et al., 2012; Asztalos et al., 2014)","previouslyFormattedCitation":"(Alexander &lt;i&gt;et al.&lt;/i&gt;, 2012; Asztalos &lt;i&gt;et al.&lt;/i&gt;, 2014)"},"properties":{"noteIndex":0},"schema":"https://github.com/citation-style-language/schema/raw/master/csl-citation.json"}</w:instrText>
-      </w:r>
-      <w:r>
-        <w:rPr>
-          <w:rFonts w:asciiTheme="minorHAnsi" w:hAnsiTheme="minorHAnsi" w:cstheme="minorHAnsi"/>
-          <w:sz w:val="22"/>
-          <w:szCs w:val="22"/>
-        </w:rPr>
-        <w:fldChar w:fldCharType="separate"/>
-      </w:r>
-      <w:r>
-        <w:rPr>
-          <w:rFonts w:asciiTheme="minorHAnsi" w:hAnsiTheme="minorHAnsi" w:cstheme="minorHAnsi"/>
-          <w:noProof/>
-          <w:sz w:val="22"/>
-          <w:szCs w:val="22"/>
-        </w:rPr>
-        <w:t xml:space="preserve">(Alexander </w:t>
-      </w:r>
-      <w:r>
-        <w:rPr>
-          <w:rFonts w:asciiTheme="minorHAnsi" w:hAnsiTheme="minorHAnsi" w:cstheme="minorHAnsi"/>
-          <w:i/>
-          <w:noProof/>
-          <w:sz w:val="22"/>
-          <w:szCs w:val="22"/>
-        </w:rPr>
-        <w:t>et al.</w:t>
-      </w:r>
-      <w:r>
-        <w:rPr>
-          <w:rFonts w:asciiTheme="minorHAnsi" w:hAnsiTheme="minorHAnsi" w:cstheme="minorHAnsi"/>
-          <w:noProof/>
-          <w:sz w:val="22"/>
-          <w:szCs w:val="22"/>
-        </w:rPr>
-        <w:t xml:space="preserve">, 2012; Asztalos </w:t>
-      </w:r>
-      <w:r>
-        <w:rPr>
-          <w:rFonts w:asciiTheme="minorHAnsi" w:hAnsiTheme="minorHAnsi" w:cstheme="minorHAnsi"/>
-          <w:i/>
-          <w:noProof/>
-          <w:sz w:val="22"/>
-          <w:szCs w:val="22"/>
-        </w:rPr>
-        <w:t>et al.</w:t>
-      </w:r>
-      <w:r>
-        <w:rPr>
-          <w:rFonts w:asciiTheme="minorHAnsi" w:hAnsiTheme="minorHAnsi" w:cstheme="minorHAnsi"/>
-          <w:noProof/>
-          <w:sz w:val="22"/>
-          <w:szCs w:val="22"/>
-        </w:rPr>
-        <w:t>, 2014)</w:t>
-      </w:r>
-      <w:r>
-        <w:rPr>
-          <w:rFonts w:asciiTheme="minorHAnsi" w:hAnsiTheme="minorHAnsi" w:cstheme="minorHAnsi"/>
-          <w:sz w:val="22"/>
-          <w:szCs w:val="22"/>
-        </w:rPr>
-        <w:fldChar w:fldCharType="end"/>
-      </w:r>
-      <w:r>
-        <w:rPr>
-          <w:rFonts w:asciiTheme="minorHAnsi" w:hAnsiTheme="minorHAnsi" w:cstheme="minorHAnsi"/>
-          <w:sz w:val="22"/>
-          <w:szCs w:val="22"/>
-        </w:rPr>
-        <w:t>. The effects of corticosteroid use further manifest</w:t>
-      </w:r>
-      <w:ins w:id="46" w:author="Dave Bridges" w:date="2019-07-10T12:36:00Z">
-        <w:r>
-          <w:rPr>
-            <w:rFonts w:asciiTheme="minorHAnsi" w:hAnsiTheme="minorHAnsi" w:cstheme="minorHAnsi"/>
-            <w:sz w:val="22"/>
-            <w:szCs w:val="22"/>
-          </w:rPr>
-          <w:t>s</w:t>
-        </w:r>
-      </w:ins>
-      <w:r>
-        <w:rPr>
-          <w:rFonts w:asciiTheme="minorHAnsi" w:hAnsiTheme="minorHAnsi" w:cstheme="minorHAnsi"/>
-          <w:sz w:val="22"/>
-          <w:szCs w:val="22"/>
-        </w:rPr>
-        <w:t xml:space="preserve"> in childhood where maternal third trimester cortisol levels were shown to influence childhood adiposity </w:t>
-      </w:r>
-      <w:r>
-        <w:rPr>
-          <w:rFonts w:asciiTheme="minorHAnsi" w:hAnsiTheme="minorHAnsi" w:cstheme="minorHAnsi"/>
-          <w:sz w:val="22"/>
-          <w:szCs w:val="22"/>
-        </w:rPr>
-        <w:fldChar w:fldCharType="begin" w:fldLock="1"/>
-      </w:r>
-      <w:r>
-        <w:rPr>
-          <w:rFonts w:asciiTheme="minorHAnsi" w:hAnsiTheme="minorHAnsi" w:cstheme="minorHAnsi"/>
-          <w:sz w:val="22"/>
-          <w:szCs w:val="22"/>
-        </w:rPr>
-        <w:instrText>ADDIN CSL_CITATION {"citationItems":[{"id":"ITEM-1","itemData":{"DOI":"10.1210/jc.2016-3025","ISSN":"0021-972X","author":[{"dropping-particle":"","family":"Entringer","given":"Sonja","non-dropping-particle":"","parse-names":false,"suffix":""},{"dropping-particle":"","family":"Buss","given":"Claudia","non-dropping-particle":"","parse-names":false,"suffix":""},{"dropping-particle":"","family":"Rasmussen","given":"Jerod M.","non-dropping-particle":"","parse-names":false,"suffix":""},{"dropping-particle":"","family":"Lindsay","given":"Karen","non-dropping-particle":"","parse-names":false,"suffix":""},{"dropping-particle":"","family":"Gillen","given":"Daniel L.","non-dropping-particle":"","parse-names":false,"suffix":""},{"dropping-particle":"","family":"Cooper","given":"Dan M.","non-dropping-particle":"","parse-names":false,"suffix":""},{"dropping-particle":"","family":"Wadhwa","given":"Pathik D.","non-dropping-particle":"","parse-names":false,"suffix":""}],"container-title":"The Journal of Clinical Endocrinology &amp; Metabolism","id":"ITEM-1","issue":"4","issued":{"date-parts":[["2016","12","23"]]},"page":"jc.2016-3025","publisher":"Narnia","title":"Maternal cortisol during pregnancy and infant adiposity: a prospective investigation","type":"article-journal","volume":"102"},"uris":["http://www.mendeley.com/documents/?uuid=ad79c9e2-ac8e-3037-86f0-2b60c250cef2"]}],"mendeley":{"formattedCitation":"(Entringer &lt;i&gt;et al.&lt;/i&gt;, 2016)","plainTextFormattedCitation":"(Entringer et al., 2016)","previouslyFormattedCitation":"(Entringer &lt;i&gt;et al.&lt;/i&gt;, 2016)"},"properties":{"noteIndex":0},"schema":"https://github.com/citation-style-language/schema/raw/master/csl-citation.json"}</w:instrText>
-      </w:r>
-      <w:r>
-        <w:rPr>
-          <w:rFonts w:asciiTheme="minorHAnsi" w:hAnsiTheme="minorHAnsi" w:cstheme="minorHAnsi"/>
-          <w:sz w:val="22"/>
-          <w:szCs w:val="22"/>
-        </w:rPr>
-        <w:fldChar w:fldCharType="separate"/>
-      </w:r>
-      <w:r>
-        <w:rPr>
-          <w:rFonts w:asciiTheme="minorHAnsi" w:hAnsiTheme="minorHAnsi" w:cstheme="minorHAnsi"/>
-          <w:noProof/>
-          <w:sz w:val="22"/>
-          <w:szCs w:val="22"/>
-        </w:rPr>
-        <w:t xml:space="preserve">(Entringer </w:t>
-      </w:r>
-      <w:r>
-        <w:rPr>
-          <w:rFonts w:asciiTheme="minorHAnsi" w:hAnsiTheme="minorHAnsi" w:cstheme="minorHAnsi"/>
-          <w:i/>
-          <w:noProof/>
-          <w:sz w:val="22"/>
-          <w:szCs w:val="22"/>
-        </w:rPr>
-        <w:t>et al.</w:t>
-      </w:r>
-      <w:r>
-        <w:rPr>
-          <w:rFonts w:asciiTheme="minorHAnsi" w:hAnsiTheme="minorHAnsi" w:cstheme="minorHAnsi"/>
-          <w:noProof/>
-          <w:sz w:val="22"/>
-          <w:szCs w:val="22"/>
-        </w:rPr>
-        <w:t>, 2016)</w:t>
-      </w:r>
-      <w:r>
-        <w:rPr>
-          <w:rFonts w:asciiTheme="minorHAnsi" w:hAnsiTheme="minorHAnsi" w:cstheme="minorHAnsi"/>
-          <w:sz w:val="22"/>
-          <w:szCs w:val="22"/>
-        </w:rPr>
-        <w:fldChar w:fldCharType="end"/>
-      </w:r>
-      <w:r>
-        <w:rPr>
-          <w:rFonts w:asciiTheme="minorHAnsi" w:hAnsiTheme="minorHAnsi" w:cstheme="minorHAnsi"/>
-          <w:sz w:val="22"/>
-          <w:szCs w:val="22"/>
-        </w:rPr>
-        <w:t xml:space="preserve">. Animal studies show that offspring of glucocorticoid-treated mothers are at higher risk for developing adult-onset diseases with hyperinsulinemia, hyperglycemia, increased blood pressure and impaired kidney function </w:t>
-      </w:r>
-      <w:commentRangeStart w:id="47"/>
-      <w:r>
-        <w:rPr>
-          <w:rFonts w:asciiTheme="minorHAnsi" w:hAnsiTheme="minorHAnsi" w:cstheme="minorHAnsi"/>
-          <w:sz w:val="22"/>
-          <w:szCs w:val="22"/>
-        </w:rPr>
-        <w:fldChar w:fldCharType="begin" w:fldLock="1"/>
-      </w:r>
-      <w:r>
-        <w:rPr>
-          <w:rFonts w:asciiTheme="minorHAnsi" w:hAnsiTheme="minorHAnsi" w:cstheme="minorHAnsi"/>
-          <w:sz w:val="22"/>
-          <w:szCs w:val="22"/>
-        </w:rPr>
-        <w:instrText>ADDIN CSL_CITATION {"citationItems":[{"id":"ITEM-1","itemData":{"DOI":"10.1111/1440-1681.12009","ISSN":"03051870","author":[{"dropping-particle":"","family":"Singh","given":"Reetu R","non-dropping-particle":"","parse-names":false,"suffix":""},{"dropping-particle":"","family":"Cuffe","given":"James SM","non-dropping-particle":"","parse-names":false,"suffix":""},{"dropping-particle":"","family":"Moritz","given":"Karen M","non-dropping-particle":"","parse-names":false,"suffix":""}],"container-title":"Clinical and Experimental Pharmacology and Physiology","id":"ITEM-1","issue":"11","issued":{"date-parts":[["2012","11","1"]]},"page":"979-989","publisher":"Wiley/Blackwell (10.1111)","title":"Short- and long-term effects of exposure to natural and synthetic glucocorticoids during development","type":"article-journal","volume":"39"},"uris":["http://www.mendeley.com/documents/?uuid=13be8ca7-7ed8-3c26-9960-1a7d1c18fe88"]}],"mendeley":{"formattedCitation":"(Singh &lt;i&gt;et al.&lt;/i&gt;, 2012)","plainTextFormattedCitation":"(Singh et al., 2012)","previouslyFormattedCitation":"(Singh &lt;i&gt;et al.&lt;/i&gt;, 2012)"},"properties":{"noteIndex":0},"schema":"https://github.com/citation-style-language/schema/raw/master/csl-citation.json"}</w:instrText>
-      </w:r>
-      <w:r>
-        <w:rPr>
-          <w:rFonts w:asciiTheme="minorHAnsi" w:hAnsiTheme="minorHAnsi" w:cstheme="minorHAnsi"/>
-          <w:sz w:val="22"/>
-          <w:szCs w:val="22"/>
-        </w:rPr>
-        <w:fldChar w:fldCharType="separate"/>
-      </w:r>
-      <w:r>
-        <w:rPr>
-          <w:rFonts w:asciiTheme="minorHAnsi" w:hAnsiTheme="minorHAnsi" w:cstheme="minorHAnsi"/>
-          <w:noProof/>
-          <w:sz w:val="22"/>
-          <w:szCs w:val="22"/>
-        </w:rPr>
-        <w:t xml:space="preserve">(Singh </w:t>
-      </w:r>
-      <w:r>
-        <w:rPr>
-          <w:rFonts w:asciiTheme="minorHAnsi" w:hAnsiTheme="minorHAnsi" w:cstheme="minorHAnsi"/>
-          <w:i/>
-          <w:noProof/>
-          <w:sz w:val="22"/>
-          <w:szCs w:val="22"/>
-        </w:rPr>
-        <w:t>et al.</w:t>
-      </w:r>
-      <w:r>
-        <w:rPr>
-          <w:rFonts w:asciiTheme="minorHAnsi" w:hAnsiTheme="minorHAnsi" w:cstheme="minorHAnsi"/>
-          <w:noProof/>
-          <w:sz w:val="22"/>
-          <w:szCs w:val="22"/>
-        </w:rPr>
-        <w:t>, 2012)</w:t>
-      </w:r>
-      <w:r>
-        <w:rPr>
-          <w:rFonts w:asciiTheme="minorHAnsi" w:hAnsiTheme="minorHAnsi" w:cstheme="minorHAnsi"/>
-          <w:sz w:val="22"/>
-          <w:szCs w:val="22"/>
-        </w:rPr>
-        <w:fldChar w:fldCharType="end"/>
-      </w:r>
-      <w:r>
-        <w:rPr>
-          <w:rFonts w:asciiTheme="minorHAnsi" w:hAnsiTheme="minorHAnsi" w:cstheme="minorHAnsi"/>
-          <w:sz w:val="22"/>
-          <w:szCs w:val="22"/>
-        </w:rPr>
-        <w:t>.</w:t>
-      </w:r>
-      <w:commentRangeEnd w:id="47"/>
-      <w:r>
-        <w:rPr>
-          <w:rStyle w:val="CommentReference"/>
-          <w:rFonts w:asciiTheme="minorHAnsi" w:eastAsiaTheme="minorHAnsi" w:hAnsiTheme="minorHAnsi" w:cstheme="minorHAnsi"/>
-        </w:rPr>
-        <w:commentReference w:id="47"/>
-      </w:r>
-      <w:r>
-        <w:rPr>
-          <w:rFonts w:asciiTheme="minorHAnsi" w:hAnsiTheme="minorHAnsi" w:cstheme="minorHAnsi"/>
-          <w:sz w:val="22"/>
-          <w:szCs w:val="22"/>
-        </w:rPr>
-        <w:t xml:space="preserve"> In mice, studies have shown reduced placental weights after a short period preterm exposure to dexamethasone and potential fetal growth restriction </w:t>
-      </w:r>
-      <w:r>
-        <w:rPr>
-          <w:rFonts w:asciiTheme="minorHAnsi" w:hAnsiTheme="minorHAnsi" w:cstheme="minorHAnsi"/>
-          <w:sz w:val="22"/>
-          <w:szCs w:val="22"/>
-        </w:rPr>
-        <w:fldChar w:fldCharType="begin" w:fldLock="1"/>
-      </w:r>
-      <w:r>
-        <w:rPr>
-          <w:rFonts w:asciiTheme="minorHAnsi" w:hAnsiTheme="minorHAnsi" w:cstheme="minorHAnsi"/>
-          <w:sz w:val="22"/>
-          <w:szCs w:val="22"/>
-        </w:rPr>
-        <w:instrText>ADDIN CSL_CITATION {"citationItems":[{"id":"ITEM-1","itemData":{"DOI":"10.1016/J.PLACENTA.2011.09.009","ISSN":"0143-4004","abstract":"OBJECTIVES\nMaternal glucocorticoid (GC) exposure during pregnancy can alter fetal development and program the onset of disease in adult offspring. The placenta helps protect the fetus from excess GC exposure but is itself susceptible to maternal insults and may be involved in sex dependant regulation of fetal programming. This study aimed to investigate the effects of maternal GC exposure on the developing placenta. \n\nSTUDY DESIGN AND MAIN OUTCOME MEASURES\nPregnant mice were treated with dexamethasone (DEX-1 μg/kg/h) or saline (SAL) for 60 h via minipump beginning at E12.5. Placentas were collected at E14.5 and E17.5 and the expression of growth factors and placental transporters examined by real-time PCR and/or Western blot. Histological analysis was performed to assess for morphological changes. \n\nRESULTS\nAt E14.5, DEX exposed male and female fetuses had a lower weight compared to SAL animals but placental weight was lower in females only. Hsd11b2 and Vegfa gene expression was increased and MAPK1 protein expression decreased in the placentas of females only. At E17.5 placental and fetal body weights were similar and differences in MAPK were no longer present although HSD11B2 protein was elevated in placentas of DEX females. Levels of glucose or amino acid transporters were unaffected. \n\nCONCLUSIONS\nResults suggest sex specific responses to maternal GCs within the placenta. Decreased levels of MAPK protein in placentas of female fetuses suggest alterations in the MAPK pathway may contribute to the lower placental weights in this sex. This may contribute towards sex specific fetal programming of adult disease.","author":[{"dropping-particle":"","family":"Cuffe","given":"J.S.M.","non-dropping-particle":"","parse-names":false,"suffix":""},{"dropping-particle":"","family":"Dickinson","given":"H.","non-dropping-particle":"","parse-names":false,"suffix":""},{"dropping-particle":"","family":"Simmons","given":"D.G.","non-dropping-particle":"","parse-names":false,"suffix":""},{"dropping-particle":"","family":"Moritz","given":"K.M.","non-dropping-particle":"","parse-names":false,"suffix":""}],"container-title":"Placenta","id":"ITEM-1","issue":"12","issued":{"date-parts":[["2011","12","1"]]},"page":"981-989","publisher":"W.B. Saunders","title":"Sex specific changes in placental growth and MAPK following short term maternal dexamethasone exposure in the mouse","type":"article-journal","volume":"32"},"uris":["http://www.mendeley.com/documents/?uuid=8b5b2a99-2b7f-3a71-a5fa-4a60bc190402"]}],"mendeley":{"formattedCitation":"(Cuffe &lt;i&gt;et al.&lt;/i&gt;, 2011)","plainTextFormattedCitation":"(Cuffe et al., 2011)","previouslyFormattedCitation":"(Cuffe &lt;i&gt;et al.&lt;/i&gt;, 2011)"},"properties":{"noteIndex":0},"schema":"https://github.com/citation-style-language/schema/raw/master/csl-citation.json"}</w:instrText>
-      </w:r>
-      <w:r>
-        <w:rPr>
-          <w:rFonts w:asciiTheme="minorHAnsi" w:hAnsiTheme="minorHAnsi" w:cstheme="minorHAnsi"/>
-          <w:sz w:val="22"/>
-          <w:szCs w:val="22"/>
-        </w:rPr>
-        <w:fldChar w:fldCharType="separate"/>
-      </w:r>
-      <w:r>
-        <w:rPr>
-          <w:rFonts w:asciiTheme="minorHAnsi" w:hAnsiTheme="minorHAnsi" w:cstheme="minorHAnsi"/>
-          <w:noProof/>
-          <w:sz w:val="22"/>
-          <w:szCs w:val="22"/>
-        </w:rPr>
-        <w:t xml:space="preserve">(Cuffe </w:t>
-      </w:r>
-      <w:r>
-        <w:rPr>
-          <w:rFonts w:asciiTheme="minorHAnsi" w:hAnsiTheme="minorHAnsi" w:cstheme="minorHAnsi"/>
-          <w:i/>
-          <w:noProof/>
-          <w:sz w:val="22"/>
-          <w:szCs w:val="22"/>
-        </w:rPr>
-        <w:t>et al.</w:t>
-      </w:r>
-      <w:r>
-        <w:rPr>
-          <w:rFonts w:asciiTheme="minorHAnsi" w:hAnsiTheme="minorHAnsi" w:cstheme="minorHAnsi"/>
-          <w:noProof/>
-          <w:sz w:val="22"/>
-          <w:szCs w:val="22"/>
-        </w:rPr>
-        <w:t>, 2011)</w:t>
-      </w:r>
-      <w:r>
-        <w:rPr>
-          <w:rFonts w:asciiTheme="minorHAnsi" w:hAnsiTheme="minorHAnsi" w:cstheme="minorHAnsi"/>
-          <w:sz w:val="22"/>
-          <w:szCs w:val="22"/>
-        </w:rPr>
-        <w:fldChar w:fldCharType="end"/>
-      </w:r>
-      <w:r>
-        <w:rPr>
-          <w:rFonts w:asciiTheme="minorHAnsi" w:hAnsiTheme="minorHAnsi" w:cstheme="minorHAnsi"/>
-          <w:sz w:val="22"/>
-          <w:szCs w:val="22"/>
-        </w:rPr>
-        <w:t xml:space="preserve">. </w:t>
-      </w:r>
-    </w:p>
-    <w:p>
-      <w:pPr>
-        <w:rPr>
-          <w:ins w:id="48" w:author="Dave Bridges" w:date="2019-07-10T12:38:00Z"/>
-          <w:rFonts w:asciiTheme="minorHAnsi" w:hAnsiTheme="minorHAnsi" w:cstheme="minorHAnsi"/>
-          <w:sz w:val="22"/>
-          <w:szCs w:val="22"/>
-        </w:rPr>
-      </w:pPr>
-    </w:p>
-    <w:p>
-      <w:pPr>
-        <w:rPr>
-          <w:rFonts w:asciiTheme="minorHAnsi" w:hAnsiTheme="minorHAnsi" w:cstheme="minorHAnsi"/>
-          <w:sz w:val="22"/>
-          <w:szCs w:val="22"/>
-        </w:rPr>
-      </w:pPr>
       <w:r>
         <w:rPr>
           <w:rFonts w:asciiTheme="minorHAnsi" w:hAnsiTheme="minorHAnsi" w:cstheme="minorHAnsi"/>
@@ -5690,16 +5559,14 @@
         </w:rPr>
         <w:t xml:space="preserve">In </w:t>
       </w:r>
-      <w:ins w:id="49" w:author="Dave Bridges" w:date="2019-07-10T12:39:00Z">
-        <w:r>
-          <w:rPr>
-            <w:rFonts w:asciiTheme="minorHAnsi" w:hAnsiTheme="minorHAnsi" w:cstheme="minorHAnsi"/>
-            <w:sz w:val="22"/>
-            <w:szCs w:val="22"/>
-          </w:rPr>
-          <w:t xml:space="preserve">one study on </w:t>
-        </w:r>
-      </w:ins>
+      <w:r>
+        <w:rPr>
+          <w:rFonts w:asciiTheme="minorHAnsi" w:hAnsiTheme="minorHAnsi" w:cstheme="minorHAnsi"/>
+          <w:sz w:val="22"/>
+          <w:szCs w:val="22"/>
+        </w:rPr>
+        <w:t xml:space="preserve">one study on </w:t>
+      </w:r>
       <w:r>
         <w:rPr>
           <w:rFonts w:asciiTheme="minorHAnsi" w:hAnsiTheme="minorHAnsi" w:cstheme="minorHAnsi"/>
@@ -5708,16 +5575,14 @@
         </w:rPr>
         <w:t xml:space="preserve">lactating rats, </w:t>
       </w:r>
-      <w:ins w:id="50" w:author="Dave Bridges" w:date="2019-07-10T12:39:00Z">
-        <w:r>
-          <w:rPr>
-            <w:rFonts w:asciiTheme="minorHAnsi" w:hAnsiTheme="minorHAnsi" w:cstheme="minorHAnsi"/>
-            <w:sz w:val="22"/>
-            <w:szCs w:val="22"/>
-          </w:rPr>
-          <w:t xml:space="preserve">the investigators used </w:t>
-        </w:r>
-      </w:ins>
+      <w:r>
+        <w:rPr>
+          <w:rFonts w:asciiTheme="minorHAnsi" w:hAnsiTheme="minorHAnsi" w:cstheme="minorHAnsi"/>
+          <w:sz w:val="22"/>
+          <w:szCs w:val="22"/>
+        </w:rPr>
+        <w:t xml:space="preserve">the investigators used </w:t>
+      </w:r>
       <w:r>
         <w:rPr>
           <w:rFonts w:asciiTheme="minorHAnsi" w:hAnsiTheme="minorHAnsi" w:cstheme="minorHAnsi"/>
@@ -6098,14 +5963,14 @@
           <w:rFonts w:asciiTheme="minorHAnsi" w:hAnsiTheme="minorHAnsi" w:cstheme="minorHAnsi"/>
         </w:rPr>
       </w:pPr>
-      <w:bookmarkStart w:id="51" w:name="_Toc14032690"/>
+      <w:bookmarkStart w:id="18" w:name="_Toc14032690"/>
       <w:r>
         <w:rPr>
           <w:rFonts w:asciiTheme="minorHAnsi" w:hAnsiTheme="minorHAnsi" w:cstheme="minorHAnsi"/>
         </w:rPr>
         <w:t>Experimental Design</w:t>
       </w:r>
-      <w:bookmarkEnd w:id="51"/>
+      <w:bookmarkEnd w:id="18"/>
     </w:p>
     <w:p>
       <w:pPr>
@@ -6123,7 +5988,7 @@
         </w:rPr>
         <w:t xml:space="preserve">To assess the effects of glucocorticoids on milk production and milk volume, we will </w:t>
       </w:r>
-      <w:commentRangeStart w:id="52"/>
+      <w:commentRangeStart w:id="19"/>
       <w:r>
         <w:rPr>
           <w:rFonts w:asciiTheme="minorHAnsi" w:hAnsiTheme="minorHAnsi" w:cstheme="minorHAnsi"/>
@@ -6158,13 +6023,13 @@
         </w:rPr>
         <w:t xml:space="preserve"> (n=X for each of the four groups)</w:t>
       </w:r>
-      <w:commentRangeEnd w:id="52"/>
+      <w:commentRangeEnd w:id="19"/>
       <w:r>
         <w:rPr>
           <w:rStyle w:val="CommentReference"/>
           <w:rFonts w:asciiTheme="minorHAnsi" w:eastAsiaTheme="minorHAnsi" w:hAnsiTheme="minorHAnsi" w:cstheme="minorHAnsi"/>
         </w:rPr>
-        <w:commentReference w:id="52"/>
+        <w:commentReference w:id="19"/>
       </w:r>
       <w:r>
         <w:rPr>
@@ -6415,7 +6280,16 @@
           <w:sz w:val="22"/>
           <w:szCs w:val="22"/>
         </w:rPr>
-        <w:t xml:space="preserve">Pups will be sexed then culled to four animals (2 females and 2 males, if possible) per litter at PND2.5. The offspring will be weighed at PND0.5, PND7.5, 14.5, 16.5 (for PND0.5-16.5 groups only), and at 21.5 (for PND0.5-21.5 groups only). </w:t>
+        <w:t xml:space="preserve">Pups will be sexed then culled to four animals (2 females and 2 males, if possible) per litter at PND2.5. The offspring will be weighed at PND0.5, PND7.5, 14.5, 16.5 (for PND0.5-16.5 groups only), and at 21.5 (for PND0.5-21.5 </w:t>
+      </w:r>
+      <w:r>
+        <w:rPr>
+          <w:rFonts w:asciiTheme="minorHAnsi" w:hAnsiTheme="minorHAnsi" w:cstheme="minorHAnsi"/>
+          <w:sz w:val="22"/>
+          <w:szCs w:val="22"/>
+        </w:rPr>
+        <w:lastRenderedPageBreak/>
+        <w:t xml:space="preserve">groups only). </w:t>
       </w:r>
       <w:r>
         <w:rPr>
@@ -6439,16 +6313,7 @@
           <w:sz w:val="22"/>
           <w:szCs w:val="22"/>
         </w:rPr>
-        <w:t xml:space="preserve"> water or dexamethasone throughout lactation and until PND16.5, where the dams and the pups will be sacrificed and maternal mammary glands will be weighed and collected for cryosectioning and molecular studies. Control and </w:t>
-      </w:r>
-      <w:r>
-        <w:rPr>
-          <w:rFonts w:asciiTheme="minorHAnsi" w:hAnsiTheme="minorHAnsi" w:cstheme="minorHAnsi"/>
-          <w:sz w:val="22"/>
-          <w:szCs w:val="22"/>
-        </w:rPr>
-        <w:lastRenderedPageBreak/>
-        <w:t>experimental groups of PND0.5-21.5 will be allowed to complete nursing fully</w:t>
+        <w:t xml:space="preserve"> water or dexamethasone throughout lactation and until PND16.5, where the dams and the pups will be sacrificed and maternal mammary glands will be weighed and collected for cryosectioning and molecular studies. Control and experimental groups of PND0.5-21.5 will be allowed to complete nursing fully</w:t>
       </w:r>
       <w:r>
         <w:rPr>
@@ -6682,14 +6547,14 @@
           <w:rFonts w:asciiTheme="minorHAnsi" w:hAnsiTheme="minorHAnsi" w:cstheme="minorHAnsi"/>
         </w:rPr>
       </w:pPr>
-      <w:bookmarkStart w:id="53" w:name="_Toc14032691"/>
+      <w:bookmarkStart w:id="20" w:name="_Toc14032691"/>
       <w:r>
         <w:rPr>
           <w:rFonts w:asciiTheme="minorHAnsi" w:hAnsiTheme="minorHAnsi" w:cstheme="minorHAnsi"/>
         </w:rPr>
         <w:t>Figure 1: Diagram representing the experimental design and respective timeline</w:t>
       </w:r>
-      <w:bookmarkEnd w:id="53"/>
+      <w:bookmarkEnd w:id="20"/>
     </w:p>
     <w:p>
       <w:pPr>
@@ -6753,8 +6618,6 @@
           </wp:inline>
         </w:drawing>
       </w:r>
-      <w:bookmarkStart w:id="54" w:name="_GoBack"/>
-      <w:bookmarkEnd w:id="54"/>
     </w:p>
     <w:p>
       <w:pPr>
@@ -6763,14 +6626,14 @@
           <w:rFonts w:asciiTheme="minorHAnsi" w:hAnsiTheme="minorHAnsi" w:cstheme="minorHAnsi"/>
         </w:rPr>
       </w:pPr>
-      <w:bookmarkStart w:id="55" w:name="_Toc14032692"/>
+      <w:bookmarkStart w:id="21" w:name="_Toc14032692"/>
       <w:r>
         <w:rPr>
           <w:rFonts w:asciiTheme="minorHAnsi" w:hAnsiTheme="minorHAnsi" w:cstheme="minorHAnsi"/>
         </w:rPr>
         <w:t>Methods</w:t>
       </w:r>
-      <w:bookmarkEnd w:id="55"/>
+      <w:bookmarkEnd w:id="21"/>
     </w:p>
     <w:p>
       <w:pPr>
@@ -6779,7 +6642,7 @@
           <w:rFonts w:asciiTheme="minorHAnsi" w:hAnsiTheme="minorHAnsi" w:cstheme="minorHAnsi"/>
         </w:rPr>
       </w:pPr>
-      <w:bookmarkStart w:id="56" w:name="_Toc14032693"/>
+      <w:bookmarkStart w:id="22" w:name="_Toc14032693"/>
       <w:r>
         <w:rPr>
           <w:rFonts w:asciiTheme="minorHAnsi" w:hAnsiTheme="minorHAnsi" w:cstheme="minorHAnsi"/>
@@ -6792,7 +6655,7 @@
         </w:rPr>
         <w:t>Exposure</w:t>
       </w:r>
-      <w:bookmarkEnd w:id="56"/>
+      <w:bookmarkEnd w:id="22"/>
     </w:p>
     <w:p>
       <w:pPr>
@@ -6888,14 +6751,14 @@
           <w:rFonts w:asciiTheme="minorHAnsi" w:hAnsiTheme="minorHAnsi" w:cstheme="minorHAnsi"/>
         </w:rPr>
       </w:pPr>
-      <w:bookmarkStart w:id="57" w:name="_Toc14032694"/>
+      <w:bookmarkStart w:id="23" w:name="_Toc14032694"/>
       <w:r>
         <w:rPr>
           <w:rFonts w:asciiTheme="minorHAnsi" w:hAnsiTheme="minorHAnsi" w:cstheme="minorHAnsi"/>
         </w:rPr>
         <w:t>Food Intake</w:t>
       </w:r>
-      <w:bookmarkEnd w:id="57"/>
+      <w:bookmarkEnd w:id="23"/>
     </w:p>
     <w:p>
       <w:pPr>
@@ -6987,6 +6850,7 @@
           <w:sz w:val="22"/>
           <w:szCs w:val="22"/>
         </w:rPr>
+        <w:lastRenderedPageBreak/>
         <w:t>If more than one adult mouse is in the cage (w</w:t>
       </w:r>
       <w:r>
@@ -7029,7 +6893,6 @@
           <w:sz w:val="22"/>
           <w:szCs w:val="22"/>
         </w:rPr>
-        <w:lastRenderedPageBreak/>
         <w:t>(the new added total food weight - the last measurement’s food weight) * #of days between measurements / sum of days spent by each mouse in that cage between measurements</w:t>
       </w:r>
     </w:p>
@@ -7040,14 +6903,14 @@
           <w:rFonts w:asciiTheme="minorHAnsi" w:hAnsiTheme="minorHAnsi" w:cstheme="minorHAnsi"/>
         </w:rPr>
       </w:pPr>
-      <w:bookmarkStart w:id="58" w:name="_Toc14032695"/>
+      <w:bookmarkStart w:id="24" w:name="_Toc14032695"/>
       <w:r>
         <w:rPr>
           <w:rFonts w:asciiTheme="minorHAnsi" w:hAnsiTheme="minorHAnsi" w:cstheme="minorHAnsi"/>
         </w:rPr>
         <w:t>Body Composition</w:t>
       </w:r>
-      <w:bookmarkEnd w:id="58"/>
+      <w:bookmarkEnd w:id="24"/>
     </w:p>
     <w:p>
       <w:pPr>
@@ -7113,14 +6976,14 @@
           <w:rFonts w:asciiTheme="minorHAnsi" w:hAnsiTheme="minorHAnsi" w:cstheme="minorHAnsi"/>
         </w:rPr>
       </w:pPr>
-      <w:bookmarkStart w:id="59" w:name="_Toc14032696"/>
+      <w:bookmarkStart w:id="25" w:name="_Toc14032696"/>
       <w:r>
         <w:rPr>
           <w:rFonts w:asciiTheme="minorHAnsi" w:hAnsiTheme="minorHAnsi" w:cstheme="minorHAnsi"/>
         </w:rPr>
         <w:t>Sacrifice and Tissue Collection</w:t>
       </w:r>
-      <w:bookmarkEnd w:id="59"/>
+      <w:bookmarkEnd w:id="25"/>
     </w:p>
     <w:p>
       <w:pPr>
@@ -7326,7 +7189,7 @@
           <w:rFonts w:asciiTheme="minorHAnsi" w:hAnsiTheme="minorHAnsi" w:cstheme="minorHAnsi"/>
         </w:rPr>
       </w:pPr>
-      <w:bookmarkStart w:id="60" w:name="_Toc14032697"/>
+      <w:bookmarkStart w:id="26" w:name="_Toc14032697"/>
       <w:r>
         <w:rPr>
           <w:rFonts w:asciiTheme="minorHAnsi" w:hAnsiTheme="minorHAnsi" w:cstheme="minorHAnsi"/>
@@ -7339,7 +7202,7 @@
         </w:rPr>
         <w:t xml:space="preserve"> Output Volume</w:t>
       </w:r>
-      <w:bookmarkEnd w:id="60"/>
+      <w:bookmarkEnd w:id="26"/>
     </w:p>
     <w:p>
       <w:pPr>
@@ -7506,14 +7369,14 @@
           <w:rFonts w:asciiTheme="minorHAnsi" w:hAnsiTheme="minorHAnsi" w:cstheme="minorHAnsi"/>
         </w:rPr>
       </w:pPr>
-      <w:bookmarkStart w:id="61" w:name="_Toc14032698"/>
+      <w:bookmarkStart w:id="27" w:name="_Toc14032698"/>
       <w:r>
         <w:rPr>
           <w:rFonts w:asciiTheme="minorHAnsi" w:hAnsiTheme="minorHAnsi" w:cstheme="minorHAnsi"/>
         </w:rPr>
         <w:t>Determining Milk Composition</w:t>
       </w:r>
-      <w:bookmarkEnd w:id="61"/>
+      <w:bookmarkEnd w:id="27"/>
     </w:p>
     <w:p>
       <w:pPr>
@@ -7579,7 +7442,7 @@
           <w:sz w:val="22"/>
           <w:szCs w:val="22"/>
         </w:rPr>
-        <w:t xml:space="preserve"> We will anesthetize the dam after two hours of separation by intraperitoneal injection of Ketamine (0.1275g/kg body weight). We will then perform an intraperitoneal injection of oxytocin into the forelimb (2U/dam) to induce milk production. The dam’s nipples will be manually squeezed to promote milk letdown, and the milk will be collected into a 1.5 ml tube via suction. After milking is complete, the dam will immediately be sacrificed using isoflurane and a secondary measure of cervical dislocation. We will then dissect the dam by a midline incision of the skin, extract thoracic, abdominal and inguinal mammary glands. The lower </w:t>
+        <w:t xml:space="preserve"> We will anesthetize the dam after two hours of separation by intraperitoneal injection of Ketamine (0.1275g/kg body weight). We will then perform an intraperitoneal injection of oxytocin into the forelimb (2U/dam) to induce milk production. The dam’s nipples will be manually squeezed to promote milk letdown, and the milk will be collected into a 1.5 ml tube via suction. After milking is complete, the dam will immediately be sacrificed </w:t>
       </w:r>
       <w:r>
         <w:rPr>
@@ -7588,7 +7451,7 @@
           <w:szCs w:val="22"/>
         </w:rPr>
         <w:lastRenderedPageBreak/>
-        <w:t xml:space="preserve">mammary gland pads will be weighed. A small section of the lower mammary glands will be saved for paraffin embedding for histology while the rest will be snap frozen in liquid nitrogen and cryopreserved to later determine mTORC1 expression as previously discussed via Western blotting. Milk protein composition will be analyzed using </w:t>
+        <w:t xml:space="preserve">using isoflurane and a secondary measure of cervical dislocation. We will then dissect the dam by a midline incision of the skin, extract thoracic, abdominal and inguinal mammary glands. The lower mammary gland pads will be weighed. A small section of the lower mammary glands will be saved for paraffin embedding for histology while the rest will be snap frozen in liquid nitrogen and cryopreserved to later determine mTORC1 expression as previously discussed via Western blotting. Milk protein composition will be analyzed using </w:t>
       </w:r>
       <w:r>
         <w:rPr>
@@ -7623,7 +7486,7 @@
           <w:highlight w:val="red"/>
         </w:rPr>
       </w:pPr>
-      <w:bookmarkStart w:id="62" w:name="_Toc14032699"/>
+      <w:bookmarkStart w:id="28" w:name="_Toc14032699"/>
       <w:r>
         <w:rPr>
           <w:rFonts w:asciiTheme="minorHAnsi" w:hAnsiTheme="minorHAnsi" w:cstheme="minorHAnsi"/>
@@ -7648,7 +7511,7 @@
         </w:rPr>
         <w:t xml:space="preserve"> Concentrations</w:t>
       </w:r>
-      <w:bookmarkEnd w:id="62"/>
+      <w:bookmarkEnd w:id="28"/>
     </w:p>
     <w:p>
       <w:pPr>
@@ -7876,7 +7739,7 @@
           <w:rFonts w:asciiTheme="minorHAnsi" w:hAnsiTheme="minorHAnsi" w:cstheme="minorHAnsi"/>
         </w:rPr>
       </w:pPr>
-      <w:bookmarkStart w:id="63" w:name="_Toc14032700"/>
+      <w:bookmarkStart w:id="29" w:name="_Toc14032700"/>
       <w:r>
         <w:rPr>
           <w:rFonts w:asciiTheme="minorHAnsi" w:hAnsiTheme="minorHAnsi" w:cstheme="minorHAnsi"/>
@@ -7901,7 +7764,7 @@
         </w:rPr>
         <w:t xml:space="preserve"> Content</w:t>
       </w:r>
-      <w:bookmarkEnd w:id="63"/>
+      <w:bookmarkEnd w:id="29"/>
     </w:p>
     <w:p>
       <w:pPr>
@@ -8069,7 +7932,7 @@
           <w:rFonts w:asciiTheme="minorHAnsi" w:hAnsiTheme="minorHAnsi" w:cstheme="minorHAnsi"/>
         </w:rPr>
       </w:pPr>
-      <w:bookmarkStart w:id="64" w:name="_Toc14032701"/>
+      <w:bookmarkStart w:id="30" w:name="_Toc14032701"/>
       <w:r>
         <w:rPr>
           <w:rFonts w:asciiTheme="minorHAnsi" w:hAnsiTheme="minorHAnsi" w:cstheme="minorHAnsi"/>
@@ -8094,7 +7957,7 @@
         </w:rPr>
         <w:t>nce Test</w:t>
       </w:r>
-      <w:bookmarkEnd w:id="64"/>
+      <w:bookmarkEnd w:id="30"/>
     </w:p>
     <w:p>
       <w:pPr>
@@ -8526,14 +8389,14 @@
           <w:rFonts w:asciiTheme="minorHAnsi" w:hAnsiTheme="minorHAnsi" w:cstheme="minorHAnsi"/>
         </w:rPr>
       </w:pPr>
-      <w:bookmarkStart w:id="65" w:name="_Toc14032702"/>
+      <w:bookmarkStart w:id="31" w:name="_Toc14032702"/>
       <w:r>
         <w:rPr>
           <w:rFonts w:asciiTheme="minorHAnsi" w:hAnsiTheme="minorHAnsi" w:cstheme="minorHAnsi"/>
         </w:rPr>
         <w:t>Western Blotting</w:t>
       </w:r>
-      <w:bookmarkEnd w:id="65"/>
+      <w:bookmarkEnd w:id="31"/>
     </w:p>
     <w:p>
       <w:pPr>
@@ -8551,7 +8414,7 @@
         </w:rPr>
         <w:t>Using the fat tissues collected from offspring of groups PND0.5-21.5,</w:t>
       </w:r>
-      <w:commentRangeStart w:id="66"/>
+      <w:commentRangeStart w:id="32"/>
       <w:r>
         <w:rPr>
           <w:rFonts w:asciiTheme="minorHAnsi" w:hAnsiTheme="minorHAnsi" w:cstheme="minorHAnsi"/>
@@ -8604,13 +8467,13 @@
         </w:rPr>
         <w:t xml:space="preserve"> </w:t>
       </w:r>
-      <w:commentRangeEnd w:id="66"/>
+      <w:commentRangeEnd w:id="32"/>
       <w:r>
         <w:rPr>
           <w:rStyle w:val="CommentReference"/>
           <w:rFonts w:asciiTheme="minorHAnsi" w:eastAsiaTheme="minorHAnsi" w:hAnsiTheme="minorHAnsi" w:cstheme="minorHAnsi"/>
         </w:rPr>
-        <w:commentReference w:id="66"/>
+        <w:commentReference w:id="32"/>
       </w:r>
       <w:r>
         <w:rPr>
@@ -8696,7 +8559,7 @@
         </w:rPr>
         <w:t xml:space="preserve"> antibodies against </w:t>
       </w:r>
-      <w:ins w:id="67" w:author="Dave Bridges" w:date="2019-07-10T12:58:00Z">
+      <w:ins w:id="33" w:author="Dave Bridges" w:date="2019-07-10T12:58:00Z">
         <w:r>
           <w:rPr>
             <w:rFonts w:asciiTheme="minorHAnsi" w:hAnsiTheme="minorHAnsi" w:cstheme="minorHAnsi"/>
@@ -8748,7 +8611,7 @@
         </w:rPr>
         <w:t xml:space="preserve">will be </w:t>
       </w:r>
-      <w:commentRangeStart w:id="68"/>
+      <w:commentRangeStart w:id="34"/>
       <w:r>
         <w:rPr>
           <w:rFonts w:asciiTheme="minorHAnsi" w:hAnsiTheme="minorHAnsi" w:cstheme="minorHAnsi"/>
@@ -8757,13 +8620,13 @@
         </w:rPr>
         <w:t>used</w:t>
       </w:r>
-      <w:commentRangeEnd w:id="68"/>
+      <w:commentRangeEnd w:id="34"/>
       <w:r>
         <w:rPr>
           <w:rStyle w:val="CommentReference"/>
           <w:rFonts w:asciiTheme="minorHAnsi" w:eastAsiaTheme="minorHAnsi" w:hAnsiTheme="minorHAnsi" w:cstheme="minorHAnsi"/>
         </w:rPr>
-        <w:commentReference w:id="68"/>
+        <w:commentReference w:id="34"/>
       </w:r>
       <w:r>
         <w:rPr>
@@ -8781,15 +8644,15 @@
           <w:rFonts w:asciiTheme="minorHAnsi" w:hAnsiTheme="minorHAnsi" w:cstheme="minorHAnsi"/>
         </w:rPr>
       </w:pPr>
-      <w:bookmarkStart w:id="69" w:name="_Toc14032703"/>
-      <w:commentRangeStart w:id="70"/>
+      <w:bookmarkStart w:id="35" w:name="_Toc14032703"/>
+      <w:commentRangeStart w:id="36"/>
       <w:r>
         <w:rPr>
           <w:rFonts w:asciiTheme="minorHAnsi" w:hAnsiTheme="minorHAnsi" w:cstheme="minorHAnsi"/>
         </w:rPr>
         <w:t>Histology</w:t>
       </w:r>
-      <w:commentRangeEnd w:id="70"/>
+      <w:commentRangeEnd w:id="36"/>
       <w:r>
         <w:rPr>
           <w:rStyle w:val="CommentReference"/>
@@ -8797,9 +8660,9 @@
           <w:sz w:val="26"/>
           <w:szCs w:val="26"/>
         </w:rPr>
-        <w:commentReference w:id="70"/>
-      </w:r>
-      <w:bookmarkEnd w:id="69"/>
+        <w:commentReference w:id="36"/>
+      </w:r>
+      <w:bookmarkEnd w:id="35"/>
     </w:p>
     <w:p>
       <w:pPr>
@@ -8993,7 +8856,7 @@
           <w:szCs w:val="22"/>
         </w:rPr>
       </w:pPr>
-      <w:bookmarkStart w:id="71" w:name="_Toc14032704"/>
+      <w:bookmarkStart w:id="37" w:name="_Toc14032704"/>
       <w:r>
         <w:rPr>
           <w:rFonts w:asciiTheme="minorHAnsi" w:hAnsiTheme="minorHAnsi" w:cstheme="minorHAnsi"/>
@@ -9001,7 +8864,7 @@
         <w:lastRenderedPageBreak/>
         <w:t>Expected Results</w:t>
       </w:r>
-      <w:bookmarkEnd w:id="71"/>
+      <w:bookmarkEnd w:id="37"/>
     </w:p>
     <w:p>
       <w:pPr>
@@ -9013,7 +8876,7 @@
           <w:szCs w:val="22"/>
         </w:rPr>
       </w:pPr>
-      <w:bookmarkStart w:id="72" w:name="_Toc14032705"/>
+      <w:bookmarkStart w:id="38" w:name="_Toc14032705"/>
       <w:r>
         <w:rPr>
           <w:rFonts w:asciiTheme="minorHAnsi" w:hAnsiTheme="minorHAnsi" w:cstheme="minorHAnsi"/>
@@ -9044,7 +8907,7 @@
         </w:rPr>
         <w:t>exposure during lactation?</w:t>
       </w:r>
-      <w:bookmarkEnd w:id="72"/>
+      <w:bookmarkEnd w:id="38"/>
     </w:p>
     <w:p>
       <w:pPr>
@@ -9065,7 +8928,7 @@
         </w:rPr>
         <w:t xml:space="preserve">I hypothesize that our prolonged dexamethasone exposure will cause reductions in mammary gland development  at PND16.5. This will be evident in the reduced size of the glands and the reduced </w:t>
       </w:r>
-      <w:commentRangeStart w:id="73"/>
+      <w:commentRangeStart w:id="39"/>
       <w:r>
         <w:rPr>
           <w:rFonts w:asciiTheme="minorHAnsi" w:hAnsiTheme="minorHAnsi" w:cstheme="minorHAnsi"/>
@@ -9074,13 +8937,13 @@
         </w:rPr>
         <w:t>branching</w:t>
       </w:r>
-      <w:commentRangeEnd w:id="73"/>
+      <w:commentRangeEnd w:id="39"/>
       <w:r>
         <w:rPr>
           <w:rStyle w:val="CommentReference"/>
           <w:rFonts w:asciiTheme="minorHAnsi" w:eastAsiaTheme="minorHAnsi" w:hAnsiTheme="minorHAnsi" w:cstheme="minorHAnsi"/>
         </w:rPr>
-        <w:commentReference w:id="73"/>
+        <w:commentReference w:id="39"/>
       </w:r>
       <w:r>
         <w:rPr>
@@ -9098,7 +8961,7 @@
         </w:rPr>
         <w:t xml:space="preserve">The effect of glucocorticoids on </w:t>
       </w:r>
-      <w:commentRangeStart w:id="74"/>
+      <w:commentRangeStart w:id="40"/>
       <w:r>
         <w:rPr>
           <w:rFonts w:asciiTheme="minorHAnsi" w:hAnsiTheme="minorHAnsi" w:cstheme="minorHAnsi"/>
@@ -9123,13 +8986,13 @@
         </w:rPr>
         <w:t xml:space="preserve"> </w:t>
       </w:r>
-      <w:commentRangeEnd w:id="74"/>
+      <w:commentRangeEnd w:id="40"/>
       <w:r>
         <w:rPr>
           <w:rStyle w:val="CommentReference"/>
           <w:rFonts w:asciiTheme="minorHAnsi" w:eastAsiaTheme="minorHAnsi" w:hAnsiTheme="minorHAnsi" w:cstheme="minorHAnsi"/>
         </w:rPr>
-        <w:commentReference w:id="74"/>
+        <w:commentReference w:id="40"/>
       </w:r>
       <w:r>
         <w:rPr>
@@ -9445,7 +9308,7 @@
         </w:rPr>
         <w:t xml:space="preserve">, </w:t>
       </w:r>
-      <w:del w:id="75" w:author="Dave Bridges" w:date="2019-07-10T13:02:00Z">
+      <w:del w:id="41" w:author="Dave Bridges" w:date="2019-07-10T13:02:00Z">
         <w:r>
           <w:rPr>
             <w:rFonts w:asciiTheme="minorHAnsi" w:hAnsiTheme="minorHAnsi" w:cstheme="minorHAnsi"/>
@@ -9455,7 +9318,7 @@
           <w:delText>I hypothesize that our prolonged dexamethasone exposure will cause reductions in mammary gland development</w:delText>
         </w:r>
       </w:del>
-      <w:del w:id="76" w:author="Dave Bridges" w:date="2019-07-10T13:01:00Z">
+      <w:del w:id="42" w:author="Dave Bridges" w:date="2019-07-10T13:01:00Z">
         <w:r>
           <w:rPr>
             <w:rFonts w:asciiTheme="minorHAnsi" w:hAnsiTheme="minorHAnsi" w:cstheme="minorHAnsi"/>
@@ -9465,7 +9328,7 @@
           <w:delText>. This will be tested in the control and experimental groups of PND0.5-16.5 where mammary glands will be extracted and mounted</w:delText>
         </w:r>
       </w:del>
-      <w:del w:id="77" w:author="Dave Bridges" w:date="2019-07-10T13:02:00Z">
+      <w:del w:id="43" w:author="Dave Bridges" w:date="2019-07-10T13:02:00Z">
         <w:r>
           <w:rPr>
             <w:rFonts w:asciiTheme="minorHAnsi" w:hAnsiTheme="minorHAnsi" w:cstheme="minorHAnsi"/>
@@ -9475,7 +9338,7 @@
           <w:delText xml:space="preserve"> at PND16.5</w:delText>
         </w:r>
       </w:del>
-      <w:del w:id="78" w:author="Dave Bridges" w:date="2019-07-10T13:01:00Z">
+      <w:del w:id="44" w:author="Dave Bridges" w:date="2019-07-10T13:01:00Z">
         <w:r>
           <w:rPr>
             <w:rFonts w:asciiTheme="minorHAnsi" w:hAnsiTheme="minorHAnsi" w:cstheme="minorHAnsi"/>
@@ -9485,7 +9348,7 @@
           <w:delText xml:space="preserve"> to determine mammary gland size and branching</w:delText>
         </w:r>
       </w:del>
-      <w:del w:id="79" w:author="Dave Bridges" w:date="2019-07-10T13:02:00Z">
+      <w:del w:id="45" w:author="Dave Bridges" w:date="2019-07-10T13:02:00Z">
         <w:r>
           <w:rPr>
             <w:rFonts w:asciiTheme="minorHAnsi" w:hAnsiTheme="minorHAnsi" w:cstheme="minorHAnsi"/>
@@ -9511,7 +9374,7 @@
           <w:rFonts w:asciiTheme="minorHAnsi" w:hAnsiTheme="minorHAnsi" w:cstheme="minorHAnsi"/>
         </w:rPr>
       </w:pPr>
-      <w:bookmarkStart w:id="80" w:name="_Toc14032706"/>
+      <w:bookmarkStart w:id="46" w:name="_Toc14032706"/>
       <w:r>
         <w:rPr>
           <w:rFonts w:asciiTheme="minorHAnsi" w:hAnsiTheme="minorHAnsi" w:cstheme="minorHAnsi"/>
@@ -9524,7 +9387,7 @@
         </w:rPr>
         <w:t xml:space="preserve"> How does maternal glucocorticoid exposure during lactation affect milk output and macronutrient composition?</w:t>
       </w:r>
-      <w:bookmarkEnd w:id="80"/>
+      <w:bookmarkEnd w:id="46"/>
     </w:p>
     <w:p>
       <w:pPr>
@@ -9534,7 +9397,7 @@
           <w:szCs w:val="22"/>
         </w:rPr>
       </w:pPr>
-      <w:ins w:id="81" w:author="Dave Bridges" w:date="2019-07-10T13:03:00Z">
+      <w:ins w:id="47" w:author="Dave Bridges" w:date="2019-07-10T13:03:00Z">
         <w:r>
           <w:rPr>
             <w:rFonts w:asciiTheme="minorHAnsi" w:hAnsiTheme="minorHAnsi" w:cstheme="minorHAnsi"/>
@@ -9543,7 +9406,7 @@
           </w:rPr>
           <w:t xml:space="preserve">As prior studies show that a short-term glucocorticoid exposure reduced macronutrient yield but increase </w:t>
         </w:r>
-        <w:commentRangeStart w:id="82"/>
+        <w:commentRangeStart w:id="48"/>
         <w:r>
           <w:rPr>
             <w:rFonts w:asciiTheme="minorHAnsi" w:hAnsiTheme="minorHAnsi" w:cstheme="minorHAnsi"/>
@@ -9552,13 +9415,13 @@
           </w:rPr>
           <w:t>percentage</w:t>
         </w:r>
-        <w:commentRangeEnd w:id="82"/>
+        <w:commentRangeEnd w:id="48"/>
         <w:r>
           <w:rPr>
             <w:rStyle w:val="CommentReference"/>
             <w:rFonts w:asciiTheme="minorHAnsi" w:eastAsiaTheme="minorHAnsi" w:hAnsiTheme="minorHAnsi" w:cstheme="minorHAnsi"/>
           </w:rPr>
-          <w:commentReference w:id="82"/>
+          <w:commentReference w:id="48"/>
         </w:r>
         <w:r>
           <w:rPr>
@@ -9617,8 +9480,8 @@
           </w:rPr>
           <w:t xml:space="preserve">. Hence, I hypothesize that dexamethasone exposure will have unaltered lactose percentage despite the reductions in the milk </w:t>
         </w:r>
-        <w:commentRangeStart w:id="83"/>
-        <w:commentRangeStart w:id="84"/>
+        <w:commentRangeStart w:id="49"/>
+        <w:commentRangeStart w:id="50"/>
         <w:r>
           <w:rPr>
             <w:rFonts w:asciiTheme="minorHAnsi" w:hAnsiTheme="minorHAnsi" w:cstheme="minorHAnsi"/>
@@ -9627,21 +9490,21 @@
           </w:rPr>
           <w:t>yield</w:t>
         </w:r>
-        <w:commentRangeEnd w:id="83"/>
+        <w:commentRangeEnd w:id="49"/>
         <w:r>
           <w:rPr>
             <w:rStyle w:val="CommentReference"/>
             <w:rFonts w:asciiTheme="minorHAnsi" w:eastAsiaTheme="minorHAnsi" w:hAnsiTheme="minorHAnsi" w:cstheme="minorHAnsi"/>
           </w:rPr>
-          <w:commentReference w:id="83"/>
+          <w:commentReference w:id="49"/>
         </w:r>
-        <w:commentRangeEnd w:id="84"/>
+        <w:commentRangeEnd w:id="50"/>
         <w:r>
           <w:rPr>
             <w:rStyle w:val="CommentReference"/>
             <w:rFonts w:asciiTheme="minorHAnsi" w:eastAsiaTheme="minorHAnsi" w:hAnsiTheme="minorHAnsi" w:cstheme="minorHAnsi"/>
           </w:rPr>
-          <w:commentReference w:id="84"/>
+          <w:commentReference w:id="50"/>
         </w:r>
         <w:r>
           <w:rPr>
@@ -9651,7 +9514,7 @@
           </w:rPr>
           <w:t>. The hypothesized results are in agreement with the previous hypothesis suggesting reduced mammary gland development in Aim 2.1, as a less developed mammary gland will yield less milk with altered macronutrient composition</w:t>
         </w:r>
-        <w:commentRangeStart w:id="85"/>
+        <w:commentRangeStart w:id="51"/>
         <w:r>
           <w:rPr>
             <w:rFonts w:asciiTheme="minorHAnsi" w:hAnsiTheme="minorHAnsi" w:cstheme="minorHAnsi"/>
@@ -9669,7 +9532,7 @@
         </w:rPr>
         <w:t xml:space="preserve">The </w:t>
       </w:r>
-      <w:ins w:id="86" w:author="Dave Bridges" w:date="2019-07-10T13:02:00Z">
+      <w:ins w:id="52" w:author="Dave Bridges" w:date="2019-07-10T13:02:00Z">
         <w:r>
           <w:rPr>
             <w:rFonts w:asciiTheme="minorHAnsi" w:hAnsiTheme="minorHAnsi" w:cstheme="minorHAnsi"/>
@@ -9687,7 +9550,7 @@
         </w:rPr>
         <w:t>effect</w:t>
       </w:r>
-      <w:ins w:id="87" w:author="Dave Bridges" w:date="2019-07-10T13:02:00Z">
+      <w:ins w:id="53" w:author="Dave Bridges" w:date="2019-07-10T13:02:00Z">
         <w:r>
           <w:rPr>
             <w:rFonts w:asciiTheme="minorHAnsi" w:hAnsiTheme="minorHAnsi" w:cstheme="minorHAnsi"/>
@@ -10302,13 +10165,13 @@
         </w:rPr>
         <w:t xml:space="preserve">Additionally, given the witnessed reductions in milk output in human and animal models after brief exposure to glucocorticoids, I hypothesize that our exposure will reduce milk output. </w:t>
       </w:r>
-      <w:commentRangeEnd w:id="85"/>
+      <w:commentRangeEnd w:id="51"/>
       <w:r>
         <w:rPr>
           <w:rStyle w:val="CommentReference"/>
           <w:rFonts w:asciiTheme="minorHAnsi" w:eastAsiaTheme="minorHAnsi" w:hAnsiTheme="minorHAnsi" w:cstheme="minorHAnsi"/>
         </w:rPr>
-        <w:commentReference w:id="85"/>
+        <w:commentReference w:id="51"/>
       </w:r>
     </w:p>
     <w:p>
@@ -10349,7 +10212,7 @@
           <w:szCs w:val="22"/>
         </w:rPr>
       </w:pPr>
-      <w:ins w:id="88" w:author="Dave Bridges" w:date="2019-07-10T13:04:00Z">
+      <w:ins w:id="54" w:author="Dave Bridges" w:date="2019-07-10T13:04:00Z">
         <w:r>
           <w:rPr>
             <w:rFonts w:asciiTheme="minorHAnsi" w:hAnsiTheme="minorHAnsi" w:cstheme="minorHAnsi"/>
@@ -10819,7 +10682,7 @@
         </w:rPr>
         <w:t xml:space="preserve"> of experimental group PND0.5-21.5 </w:t>
       </w:r>
-      <w:ins w:id="89" w:author="Dave Bridges" w:date="2019-07-10T12:10:00Z">
+      <w:ins w:id="55" w:author="Dave Bridges" w:date="2019-07-10T12:10:00Z">
         <w:r>
           <w:rPr>
             <w:rFonts w:asciiTheme="minorHAnsi" w:hAnsiTheme="minorHAnsi" w:cstheme="minorHAnsi"/>
@@ -10837,7 +10700,7 @@
         </w:rPr>
         <w:t xml:space="preserve"> have higher </w:t>
       </w:r>
-      <w:ins w:id="90" w:author="Dave Bridges" w:date="2019-07-10T12:10:00Z">
+      <w:ins w:id="56" w:author="Dave Bridges" w:date="2019-07-10T12:10:00Z">
         <w:r>
           <w:rPr>
             <w:rFonts w:asciiTheme="minorHAnsi" w:hAnsiTheme="minorHAnsi" w:cstheme="minorHAnsi"/>
@@ -10855,7 +10718,7 @@
         </w:rPr>
         <w:t xml:space="preserve">than controls. </w:t>
       </w:r>
-      <w:commentRangeStart w:id="91"/>
+      <w:commentRangeStart w:id="57"/>
       <w:r>
         <w:rPr>
           <w:rFonts w:asciiTheme="minorHAnsi" w:hAnsiTheme="minorHAnsi" w:cstheme="minorHAnsi"/>
@@ -10977,13 +10840,13 @@
         </w:rPr>
         <w:fldChar w:fldCharType="end"/>
       </w:r>
-      <w:commentRangeEnd w:id="91"/>
+      <w:commentRangeEnd w:id="57"/>
       <w:r>
         <w:rPr>
           <w:rStyle w:val="CommentReference"/>
           <w:rFonts w:asciiTheme="minorHAnsi" w:eastAsiaTheme="minorHAnsi" w:hAnsiTheme="minorHAnsi" w:cstheme="minorHAnsi"/>
         </w:rPr>
-        <w:commentReference w:id="91"/>
+        <w:commentReference w:id="57"/>
       </w:r>
       <w:r>
         <w:rPr>
@@ -11001,14 +10864,14 @@
         </w:rPr>
         <w:t xml:space="preserve">a thin-fat phenotype. </w:t>
       </w:r>
-      <w:commentRangeStart w:id="92"/>
-      <w:commentRangeEnd w:id="92"/>
+      <w:commentRangeStart w:id="58"/>
+      <w:commentRangeEnd w:id="58"/>
       <w:r>
         <w:rPr>
           <w:rStyle w:val="CommentReference"/>
           <w:rFonts w:asciiTheme="minorHAnsi" w:eastAsiaTheme="minorHAnsi" w:hAnsiTheme="minorHAnsi" w:cstheme="minorHAnsi"/>
         </w:rPr>
-        <w:commentReference w:id="92"/>
+        <w:commentReference w:id="58"/>
       </w:r>
     </w:p>
     <w:p>
@@ -11019,7 +10882,7 @@
           <w:szCs w:val="22"/>
         </w:rPr>
       </w:pPr>
-      <w:bookmarkStart w:id="93" w:name="_Toc14032707"/>
+      <w:bookmarkStart w:id="59" w:name="_Toc14032707"/>
       <w:r>
         <w:rPr>
           <w:rStyle w:val="Heading1Char"/>
@@ -11027,7 +10890,7 @@
         </w:rPr>
         <w:t>Potential Pitfalls and Alternate Approaches (Aims 2.1-2.3)</w:t>
       </w:r>
-      <w:bookmarkEnd w:id="93"/>
+      <w:bookmarkEnd w:id="59"/>
     </w:p>
     <w:p>
       <w:pPr>
@@ -11077,16 +10940,16 @@
         </w:rPr>
         <w:t xml:space="preserve"> nurse pups and ultimately leading to pup death. In that case, we will alter dexamethasone exposure</w:t>
       </w:r>
-      <w:ins w:id="94" w:author="Dave Bridges" w:date="2019-07-10T12:11:00Z">
-        <w:r>
-          <w:rPr>
-            <w:rFonts w:asciiTheme="minorHAnsi" w:hAnsiTheme="minorHAnsi" w:cstheme="minorHAnsi"/>
-            <w:sz w:val="22"/>
-            <w:szCs w:val="22"/>
-          </w:rPr>
-          <w:t>s</w:t>
-        </w:r>
-      </w:ins>
+      <w:r>
+        <w:rPr>
+          <w:rFonts w:asciiTheme="minorHAnsi" w:hAnsiTheme="minorHAnsi" w:cstheme="minorHAnsi"/>
+          <w:sz w:val="22"/>
+          <w:szCs w:val="22"/>
+        </w:rPr>
+        <w:t>s</w:t>
+      </w:r>
+      <w:bookmarkStart w:id="60" w:name="_GoBack"/>
+      <w:bookmarkEnd w:id="60"/>
       <w:r>
         <w:rPr>
           <w:rFonts w:asciiTheme="minorHAnsi" w:hAnsiTheme="minorHAnsi" w:cstheme="minorHAnsi"/>
@@ -12824,7 +12687,7 @@
       </w:r>
     </w:p>
   </w:comment>
-  <w:comment w:id="2" w:author="Dave Bridges" w:date="2019-07-10T12:22:00Z" w:initials="DB">
+  <w:comment w:id="3" w:author="Dave Bridges" w:date="2019-07-10T12:23:00Z" w:initials="DB">
     <w:p>
       <w:pPr>
         <w:pStyle w:val="CommentText"/>
@@ -12836,11 +12699,11 @@
         <w:annotationRef/>
       </w:r>
       <w:r>
-        <w:t>Needs some prevalence statistics, what percent of lactating women are on GC.  If this is not known then what percent of total people take GC.</w:t>
+        <w:t>Organizationally, I would break this up into mammary gland development and milk production/composition and what is known about these.  Right now you go back and forth between them</w:t>
       </w:r>
     </w:p>
   </w:comment>
-  <w:comment w:id="3" w:author="Dave Bridges" w:date="2019-07-10T12:13:00Z" w:initials="DB">
+  <w:comment w:id="5" w:author="Dave Bridges" w:date="2019-07-10T12:15:00Z" w:initials="DB">
     <w:p>
       <w:pPr>
         <w:pStyle w:val="CommentText"/>
@@ -12852,11 +12715,11 @@
         <w:annotationRef/>
       </w:r>
       <w:r>
-        <w:t>Including…</w:t>
+        <w:t>Coactivate would imply GC helps to activate the STAT5 pathway or STAT5 activates the GC pathway.  If they are working independently then that’s not really co-activation.  There is more details about this in refs 5-8 on Kobayashi (which suggests they are co-activators).</w:t>
       </w:r>
     </w:p>
   </w:comment>
-  <w:comment w:id="5" w:author="Dave Bridges" w:date="2019-07-10T12:23:00Z" w:initials="DB">
+  <w:comment w:id="7" w:author="Dave Bridges" w:date="2019-07-10T12:28:00Z" w:initials="DB">
     <w:p>
       <w:pPr>
         <w:pStyle w:val="CommentText"/>
@@ -12868,11 +12731,24 @@
         <w:annotationRef/>
       </w:r>
       <w:r>
-        <w:t>Organizationally, I would break this up into mammary gland development and milk production/composition and what is known about these.  Right now you go back and forth between them</w:t>
-      </w:r>
+        <w:t xml:space="preserve">Reduction?  Later you say </w:t>
+      </w:r>
+      <w:proofErr w:type="spellStart"/>
+      <w:r>
+        <w:t>its</w:t>
+      </w:r>
+      <w:proofErr w:type="spellEnd"/>
+      <w:r>
+        <w:t xml:space="preserve"> an increase which seems at odds with </w:t>
+      </w:r>
+      <w:proofErr w:type="spellStart"/>
+      <w:r>
+        <w:t>Babwah</w:t>
+      </w:r>
+      <w:proofErr w:type="spellEnd"/>
     </w:p>
   </w:comment>
-  <w:comment w:id="7" w:author="Dave Bridges" w:date="2019-07-10T12:14:00Z" w:initials="DB">
+  <w:comment w:id="8" w:author="Microsoft Office User" w:date="2019-07-14T21:03:00Z" w:initials="MOU">
     <w:p>
       <w:pPr>
         <w:pStyle w:val="CommentText"/>
@@ -12884,19 +12760,27 @@
         <w:annotationRef/>
       </w:r>
       <w:r>
-        <w:t xml:space="preserve">I would have thought </w:t>
+        <w:t xml:space="preserve">The sentence after it explains how those who delivered immediately had more milk, while those who delivered after 3 days had less milk. This is only in preterm deliveries, which makes sense as to why it could be opposite to other findings. Keep in mind that </w:t>
       </w:r>
       <w:proofErr w:type="spellStart"/>
       <w:r>
-        <w:t>PPARg</w:t>
+        <w:t>Babawah</w:t>
       </w:r>
       <w:proofErr w:type="spellEnd"/>
       <w:r>
-        <w:t xml:space="preserve"> would have been important here.</w:t>
+        <w:t xml:space="preserve"> had a case study of one woman who was already lactating when </w:t>
+      </w:r>
+      <w:proofErr w:type="spellStart"/>
+      <w:r>
+        <w:t>tx</w:t>
+      </w:r>
+      <w:proofErr w:type="spellEnd"/>
+      <w:r>
+        <w:t xml:space="preserve"> was received. </w:t>
       </w:r>
     </w:p>
   </w:comment>
-  <w:comment w:id="25" w:author="Dave Bridges" w:date="2019-07-10T12:15:00Z" w:initials="DB">
+  <w:comment w:id="11" w:author="Dave Bridges" w:date="2019-07-10T12:31:00Z" w:initials="DB">
     <w:p>
       <w:pPr>
         <w:pStyle w:val="CommentText"/>
@@ -12908,88 +12792,11 @@
         <w:annotationRef/>
       </w:r>
       <w:r>
-        <w:t>Coactivate would imply GC helps to activate the STAT5 pathway or STAT5 activates the GC pathway.  If they are working independently then that’s not really co-activation.  There is more details about this in refs 5-8 on Kobayashi (which suggests they are co-activators).</w:t>
+        <w:t>See my grants or Laura’s thesis for references</w:t>
       </w:r>
     </w:p>
   </w:comment>
-  <w:comment w:id="31" w:author="Dave Bridges" w:date="2019-07-10T12:28:00Z" w:initials="DB">
-    <w:p>
-      <w:pPr>
-        <w:pStyle w:val="CommentText"/>
-      </w:pPr>
-      <w:r>
-        <w:rPr>
-          <w:rStyle w:val="CommentReference"/>
-        </w:rPr>
-        <w:annotationRef/>
-      </w:r>
-      <w:r>
-        <w:t xml:space="preserve">Reduction?  Later you say </w:t>
-      </w:r>
-      <w:proofErr w:type="spellStart"/>
-      <w:r>
-        <w:t>its</w:t>
-      </w:r>
-      <w:proofErr w:type="spellEnd"/>
-      <w:r>
-        <w:t xml:space="preserve"> an increase which seems at odds with </w:t>
-      </w:r>
-      <w:proofErr w:type="spellStart"/>
-      <w:r>
-        <w:t>Babwah</w:t>
-      </w:r>
-      <w:proofErr w:type="spellEnd"/>
-    </w:p>
-  </w:comment>
-  <w:comment w:id="32" w:author="Microsoft Office User" w:date="2019-07-14T21:03:00Z" w:initials="MOU">
-    <w:p>
-      <w:pPr>
-        <w:pStyle w:val="CommentText"/>
-      </w:pPr>
-      <w:r>
-        <w:rPr>
-          <w:rStyle w:val="CommentReference"/>
-        </w:rPr>
-        <w:annotationRef/>
-      </w:r>
-      <w:r>
-        <w:t xml:space="preserve">The sentence after it explains how those who delivered immediately had more milk, while those who delivered after 3 days had less milk. This is only in preterm deliveries, which makes sense as to why it could be opposite to other findings. Keep in mind that </w:t>
-      </w:r>
-      <w:proofErr w:type="spellStart"/>
-      <w:r>
-        <w:t>Babawah</w:t>
-      </w:r>
-      <w:proofErr w:type="spellEnd"/>
-      <w:r>
-        <w:t xml:space="preserve"> had a case study of one woman who was already lactating when </w:t>
-      </w:r>
-      <w:proofErr w:type="spellStart"/>
-      <w:r>
-        <w:t>tx</w:t>
-      </w:r>
-      <w:proofErr w:type="spellEnd"/>
-      <w:r>
-        <w:t xml:space="preserve"> was received. </w:t>
-      </w:r>
-    </w:p>
-  </w:comment>
-  <w:comment w:id="36" w:author="Dave Bridges" w:date="2019-07-10T12:31:00Z" w:initials="DB">
-    <w:p>
-      <w:pPr>
-        <w:pStyle w:val="CommentText"/>
-      </w:pPr>
-      <w:r>
-        <w:rPr>
-          <w:rStyle w:val="CommentReference"/>
-        </w:rPr>
-        <w:annotationRef/>
-      </w:r>
-      <w:r>
-        <w:t>See my grants or Laura’s thesis for references</w:t>
-      </w:r>
-    </w:p>
-  </w:comment>
-  <w:comment w:id="38" w:author="Dave Bridges" w:date="2019-07-10T12:33:00Z" w:initials="DB">
+  <w:comment w:id="12" w:author="Dave Bridges" w:date="2019-07-10T12:33:00Z" w:initials="DB">
     <w:p>
       <w:pPr>
         <w:pStyle w:val="CommentText"/>
@@ -13042,7 +12849,7 @@
       </w:r>
     </w:p>
   </w:comment>
-  <w:comment w:id="45" w:author="Dave Bridges" w:date="2019-07-10T12:36:00Z" w:initials="DB">
+  <w:comment w:id="16" w:author="Dave Bridges" w:date="2019-07-10T12:36:00Z" w:initials="DB">
     <w:p>
       <w:pPr>
         <w:pStyle w:val="CommentText"/>
@@ -13058,7 +12865,7 @@
       </w:r>
     </w:p>
   </w:comment>
-  <w:comment w:id="47" w:author="Dave Bridges" w:date="2019-07-10T12:37:00Z" w:initials="DB">
+  <w:comment w:id="17" w:author="Dave Bridges" w:date="2019-07-10T12:37:00Z" w:initials="DB">
     <w:p>
       <w:pPr>
         <w:pStyle w:val="CommentText"/>
@@ -13074,7 +12881,7 @@
       </w:r>
     </w:p>
   </w:comment>
-  <w:comment w:id="52" w:author="Dave Bridges" w:date="2019-07-10T12:42:00Z" w:initials="DB">
+  <w:comment w:id="19" w:author="Dave Bridges" w:date="2019-07-10T12:42:00Z" w:initials="DB">
     <w:p>
       <w:pPr>
         <w:pStyle w:val="CommentText"/>
@@ -13095,7 +12902,7 @@
       </w:r>
     </w:p>
   </w:comment>
-  <w:comment w:id="66" w:author="Dave Bridges" w:date="2019-07-10T12:57:00Z" w:initials="DB">
+  <w:comment w:id="32" w:author="Dave Bridges" w:date="2019-07-10T12:57:00Z" w:initials="DB">
     <w:p>
       <w:pPr>
         <w:pStyle w:val="CommentText"/>
@@ -13135,7 +12942,7 @@
       </w:r>
     </w:p>
   </w:comment>
-  <w:comment w:id="68" w:author="Microsoft Office User" w:date="2019-07-02T13:09:00Z" w:initials="MOU">
+  <w:comment w:id="34" w:author="Microsoft Office User" w:date="2019-07-02T13:09:00Z" w:initials="MOU">
     <w:p>
       <w:pPr>
         <w:pStyle w:val="CommentText"/>
@@ -13151,7 +12958,7 @@
       </w:r>
     </w:p>
   </w:comment>
-  <w:comment w:id="70" w:author="Microsoft Office User" w:date="2019-07-02T17:16:00Z" w:initials="MOU">
+  <w:comment w:id="36" w:author="Microsoft Office User" w:date="2019-07-02T17:16:00Z" w:initials="MOU">
     <w:p>
       <w:pPr>
         <w:pStyle w:val="CommentText"/>
@@ -13188,7 +12995,7 @@
       </w:hyperlink>
     </w:p>
   </w:comment>
-  <w:comment w:id="73" w:author="Dave Bridges" w:date="2019-07-10T13:01:00Z" w:initials="DB">
+  <w:comment w:id="39" w:author="Dave Bridges" w:date="2019-07-10T13:01:00Z" w:initials="DB">
     <w:p>
       <w:pPr>
         <w:pStyle w:val="CommentText"/>
@@ -13204,7 +13011,7 @@
       </w:r>
     </w:p>
   </w:comment>
-  <w:comment w:id="74" w:author="Dave Bridges" w:date="2019-07-10T12:59:00Z" w:initials="DB">
+  <w:comment w:id="40" w:author="Dave Bridges" w:date="2019-07-10T12:59:00Z" w:initials="DB">
     <w:p>
       <w:pPr>
         <w:pStyle w:val="CommentText"/>
@@ -13220,7 +13027,7 @@
       </w:r>
     </w:p>
   </w:comment>
-  <w:comment w:id="82" w:author="Dave Bridges" w:date="2019-07-10T13:03:00Z" w:initials="DB">
+  <w:comment w:id="48" w:author="Dave Bridges" w:date="2019-07-10T13:03:00Z" w:initials="DB">
     <w:p>
       <w:pPr>
         <w:pStyle w:val="CommentText"/>
@@ -13236,7 +13043,7 @@
       </w:r>
     </w:p>
   </w:comment>
-  <w:comment w:id="83" w:author="Microsoft Office User" w:date="2019-07-08T14:34:00Z" w:initials="MOU">
+  <w:comment w:id="49" w:author="Microsoft Office User" w:date="2019-07-08T14:34:00Z" w:initials="MOU">
     <w:p>
       <w:pPr>
         <w:pStyle w:val="CommentText"/>
@@ -13252,7 +13059,7 @@
       </w:r>
     </w:p>
   </w:comment>
-  <w:comment w:id="84" w:author="Dave Bridges" w:date="2019-07-10T12:09:00Z" w:initials="DB">
+  <w:comment w:id="50" w:author="Dave Bridges" w:date="2019-07-10T12:09:00Z" w:initials="DB">
     <w:p>
       <w:pPr>
         <w:pStyle w:val="CommentText"/>
@@ -13281,7 +13088,7 @@
       </w:r>
     </w:p>
   </w:comment>
-  <w:comment w:id="85" w:author="Dave Bridges" w:date="2019-07-10T13:03:00Z" w:initials="DB">
+  <w:comment w:id="51" w:author="Dave Bridges" w:date="2019-07-10T13:03:00Z" w:initials="DB">
     <w:p>
       <w:pPr>
         <w:pStyle w:val="CommentText"/>
@@ -13297,7 +13104,7 @@
       </w:r>
     </w:p>
   </w:comment>
-  <w:comment w:id="91" w:author="Dave Bridges" w:date="2019-07-10T13:04:00Z" w:initials="DB">
+  <w:comment w:id="57" w:author="Dave Bridges" w:date="2019-07-10T13:04:00Z" w:initials="DB">
     <w:p>
       <w:pPr>
         <w:pStyle w:val="CommentText"/>
@@ -13318,7 +13125,7 @@
       </w:r>
     </w:p>
   </w:comment>
-  <w:comment w:id="92" w:author="Microsoft Office User" w:date="2019-07-08T16:46:00Z" w:initials="MOU">
+  <w:comment w:id="58" w:author="Microsoft Office User" w:date="2019-07-08T16:46:00Z" w:initials="MOU">
     <w:p>
       <w:pPr>
         <w:pStyle w:val="CommentText"/>
@@ -13355,11 +13162,8 @@
 
 <file path=word/commentsExtended.xml><?xml version="1.0" encoding="utf-8"?>
 <w15:commentsEx xmlns:wpc="http://schemas.microsoft.com/office/word/2010/wordprocessingCanvas" xmlns:cx="http://schemas.microsoft.com/office/drawing/2014/chartex" xmlns:cx1="http://schemas.microsoft.com/office/drawing/2015/9/8/chartex" xmlns:cx2="http://schemas.microsoft.com/office/drawing/2015/10/21/chartex" xmlns:cx3="http://schemas.microsoft.com/office/drawing/2016/5/9/chartex" xmlns:cx4="http://schemas.microsoft.com/office/drawing/2016/5/10/chartex" xmlns:cx5="http://schemas.microsoft.com/office/drawing/2016/5/11/chartex" xmlns:cx6="http://schemas.microsoft.com/office/drawing/2016/5/12/chartex" xmlns:cx7="http://schemas.microsoft.com/office/drawing/2016/5/13/chartex" xmlns:cx8="http://schemas.microsoft.com/office/drawing/2016/5/14/chartex" xmlns:mc="http://schemas.openxmlformats.org/markup-compatibility/2006" xmlns:aink="http://schemas.microsoft.com/office/drawing/2016/ink" xmlns:am3d="http://schemas.microsoft.com/office/drawing/2017/model3d" xmlns:o="urn:schemas-microsoft-com:office:office" xmlns:r="http://schemas.openxmlformats.org/officeDocument/2006/relationships" xmlns:m="http://schemas.openxmlformats.org/officeDocument/2006/math" xmlns:v="urn:schemas-microsoft-com:vml" xmlns:wp14="http://schemas.microsoft.com/office/word/2010/wordprocessingDrawing" xmlns:wp="http://schemas.openxmlformats.org/drawingml/2006/wordprocessingDrawing" xmlns:w10="urn:schemas-microsoft-com:office:word" xmlns:w="http://schemas.openxmlformats.org/wordprocessingml/2006/main" xmlns:w14="http://schemas.microsoft.com/office/word/2010/wordml" xmlns:w15="http://schemas.microsoft.com/office/word/2012/wordml" xmlns:w16cid="http://schemas.microsoft.com/office/word/2016/wordml/cid" xmlns:w16se="http://schemas.microsoft.com/office/word/2015/wordml/symex" xmlns:wpg="http://schemas.microsoft.com/office/word/2010/wordprocessingGroup" xmlns:wpi="http://schemas.microsoft.com/office/word/2010/wordprocessingInk" xmlns:wne="http://schemas.microsoft.com/office/word/2006/wordml" xmlns:wps="http://schemas.microsoft.com/office/word/2010/wordprocessingShape" mc:Ignorable="w14 w15 w16se w16cid wp14">
-  <w15:commentEx w15:paraId="2ADCC22C" w15:done="0"/>
-  <w15:commentEx w15:paraId="283637B8" w15:done="0"/>
-  <w15:commentEx w15:paraId="105EBC0B" w15:done="0"/>
+  <w15:commentEx w15:paraId="2ADCC22C" w15:done="1"/>
   <w15:commentEx w15:paraId="06DBCC33" w15:done="0"/>
-  <w15:commentEx w15:paraId="7AA6FE00" w15:done="0"/>
   <w15:commentEx w15:paraId="7C1F82B6" w15:done="0"/>
   <w15:commentEx w15:paraId="2774A1C1" w15:done="0"/>
   <w15:commentEx w15:paraId="6AA88E50" w15:paraIdParent="2774A1C1" w15:done="0"/>
@@ -13385,10 +13189,7 @@
 <file path=word/commentsIds.xml><?xml version="1.0" encoding="utf-8"?>
 <w16cid:commentsIds xmlns:wpc="http://schemas.microsoft.com/office/word/2010/wordprocessingCanvas" xmlns:cx="http://schemas.microsoft.com/office/drawing/2014/chartex" xmlns:cx1="http://schemas.microsoft.com/office/drawing/2015/9/8/chartex" xmlns:cx2="http://schemas.microsoft.com/office/drawing/2015/10/21/chartex" xmlns:cx3="http://schemas.microsoft.com/office/drawing/2016/5/9/chartex" xmlns:cx4="http://schemas.microsoft.com/office/drawing/2016/5/10/chartex" xmlns:cx5="http://schemas.microsoft.com/office/drawing/2016/5/11/chartex" xmlns:cx6="http://schemas.microsoft.com/office/drawing/2016/5/12/chartex" xmlns:cx7="http://schemas.microsoft.com/office/drawing/2016/5/13/chartex" xmlns:cx8="http://schemas.microsoft.com/office/drawing/2016/5/14/chartex" xmlns:mc="http://schemas.openxmlformats.org/markup-compatibility/2006" xmlns:aink="http://schemas.microsoft.com/office/drawing/2016/ink" xmlns:am3d="http://schemas.microsoft.com/office/drawing/2017/model3d" xmlns:o="urn:schemas-microsoft-com:office:office" xmlns:r="http://schemas.openxmlformats.org/officeDocument/2006/relationships" xmlns:m="http://schemas.openxmlformats.org/officeDocument/2006/math" xmlns:v="urn:schemas-microsoft-com:vml" xmlns:wp14="http://schemas.microsoft.com/office/word/2010/wordprocessingDrawing" xmlns:wp="http://schemas.openxmlformats.org/drawingml/2006/wordprocessingDrawing" xmlns:w10="urn:schemas-microsoft-com:office:word" xmlns:w="http://schemas.openxmlformats.org/wordprocessingml/2006/main" xmlns:w14="http://schemas.microsoft.com/office/word/2010/wordml" xmlns:w15="http://schemas.microsoft.com/office/word/2012/wordml" xmlns:w16cid="http://schemas.microsoft.com/office/word/2016/wordml/cid" xmlns:w16se="http://schemas.microsoft.com/office/word/2015/wordml/symex" xmlns:wpg="http://schemas.microsoft.com/office/word/2010/wordprocessingGroup" xmlns:wpi="http://schemas.microsoft.com/office/word/2010/wordprocessingInk" xmlns:wne="http://schemas.microsoft.com/office/word/2006/wordml" xmlns:wps="http://schemas.microsoft.com/office/word/2010/wordprocessingShape" mc:Ignorable="w14 w15 w16se w16cid wp14">
   <w16cid:commentId w16cid:paraId="2ADCC22C" w16cid:durableId="20D05854"/>
-  <w16cid:commentId w16cid:paraId="283637B8" w16cid:durableId="20D05722"/>
-  <w16cid:commentId w16cid:paraId="105EBC0B" w16cid:durableId="20D054F2"/>
   <w16cid:commentId w16cid:paraId="06DBCC33" w16cid:durableId="20D0575D"/>
-  <w16cid:commentId w16cid:paraId="7AA6FE00" w16cid:durableId="20D05538"/>
   <w16cid:commentId w16cid:paraId="7C1F82B6" w16cid:durableId="20D05559"/>
   <w16cid:commentId w16cid:paraId="2774A1C1" w16cid:durableId="20D05886"/>
   <w16cid:commentId w16cid:paraId="6AA88E50" w16cid:durableId="20D61710"/>
@@ -13450,39 +13251,29 @@
     <w:p>
       <w:pPr>
         <w:rPr>
-          <w:ins w:id="9" w:author="Dave Bridges" w:date="2019-07-10T12:34:00Z"/>
           <w:rFonts w:cstheme="minorHAnsi"/>
           <w:sz w:val="18"/>
           <w:szCs w:val="18"/>
         </w:rPr>
       </w:pPr>
-      <w:ins w:id="10" w:author="Dave Bridges" w:date="2019-07-10T12:34:00Z">
-        <w:r>
-          <w:rPr>
-            <w:rStyle w:val="FootnoteReference"/>
-          </w:rPr>
-          <w:footnoteRef/>
-        </w:r>
-        <w:r>
-          <w:t xml:space="preserve"> </w:t>
-        </w:r>
-        <w:r>
-          <w:rPr>
-            <w:rFonts w:cstheme="minorHAnsi"/>
-            <w:sz w:val="18"/>
-            <w:szCs w:val="18"/>
-          </w:rPr>
-          <w:t>Specialist Pharmacy Service, Safety in Lactation: Corticosteroids, Published May 20, 2012. Retrieved from:</w:t>
-        </w:r>
-        <w:r>
-          <w:fldChar w:fldCharType="begin"/>
-        </w:r>
-        <w:r>
-          <w:instrText xml:space="preserve"> HYPERLINK "https://www.sps.nhs.uk/articles/safety-in-lactation-corticosteroids/" </w:instrText>
-        </w:r>
-        <w:r>
-          <w:fldChar w:fldCharType="separate"/>
-        </w:r>
+      <w:r>
+        <w:rPr>
+          <w:rStyle w:val="FootnoteReference"/>
+        </w:rPr>
+        <w:footnoteRef/>
+      </w:r>
+      <w:r>
+        <w:t xml:space="preserve"> </w:t>
+      </w:r>
+      <w:r>
+        <w:rPr>
+          <w:rFonts w:cstheme="minorHAnsi"/>
+          <w:sz w:val="18"/>
+          <w:szCs w:val="18"/>
+        </w:rPr>
+        <w:t>Specialist Pharmacy Service, Safety in Lactation: Corticosteroids, Published May 20, 2012. Retrieved from:</w:t>
+      </w:r>
+      <w:hyperlink r:id="rId1" w:history="1">
         <w:r>
           <w:rPr>
             <w:rStyle w:val="Hyperlink"/>
@@ -13492,44 +13283,25 @@
           </w:rPr>
           <w:t>https://www.sps.nhs.uk/articles/safety-in-lactation-corticosteroids/</w:t>
         </w:r>
-        <w:r>
-          <w:rPr>
-            <w:rStyle w:val="Hyperlink"/>
-            <w:rFonts w:cstheme="minorHAnsi"/>
-            <w:sz w:val="18"/>
-            <w:szCs w:val="18"/>
-          </w:rPr>
-          <w:fldChar w:fldCharType="end"/>
-        </w:r>
-      </w:ins>
+      </w:hyperlink>
     </w:p>
     <w:p>
       <w:pPr>
         <w:rPr>
-          <w:ins w:id="11" w:author="Dave Bridges" w:date="2019-07-10T12:34:00Z"/>
           <w:rFonts w:cstheme="minorHAnsi"/>
           <w:sz w:val="18"/>
           <w:szCs w:val="18"/>
         </w:rPr>
       </w:pPr>
-      <w:ins w:id="12" w:author="Dave Bridges" w:date="2019-07-10T12:34:00Z">
-        <w:r>
-          <w:rPr>
-            <w:rFonts w:cstheme="minorHAnsi"/>
-            <w:sz w:val="18"/>
-            <w:szCs w:val="18"/>
-          </w:rPr>
-          <w:t>Mother to Baby, Medications and More During Pregnancy and Breastfeeding, Published October 1, 2018. Retrieved from:</w:t>
-        </w:r>
-        <w:r>
-          <w:fldChar w:fldCharType="begin"/>
-        </w:r>
-        <w:r>
-          <w:instrText xml:space="preserve"> HYPERLINK "https://mothertobaby.org/fact-sheets/prednisoneprednisolone-pregnancy/" </w:instrText>
-        </w:r>
-        <w:r>
-          <w:fldChar w:fldCharType="separate"/>
-        </w:r>
+      <w:r>
+        <w:rPr>
+          <w:rFonts w:cstheme="minorHAnsi"/>
+          <w:sz w:val="18"/>
+          <w:szCs w:val="18"/>
+        </w:rPr>
+        <w:t>Mother to Baby, Medications and More During Pregnancy and Breastfeeding, Published October 1, 2018. Retrieved from:</w:t>
+      </w:r>
+      <w:hyperlink r:id="rId2" w:history="1">
         <w:r>
           <w:rPr>
             <w:rStyle w:val="Hyperlink"/>
@@ -13539,44 +13311,25 @@
           </w:rPr>
           <w:t>https://mothertobaby.org/fact-sheets/prednisoneprednisolone-pregnancy/</w:t>
         </w:r>
-        <w:r>
-          <w:rPr>
-            <w:rStyle w:val="Hyperlink"/>
-            <w:rFonts w:cstheme="minorHAnsi"/>
-            <w:sz w:val="18"/>
-            <w:szCs w:val="18"/>
-          </w:rPr>
-          <w:fldChar w:fldCharType="end"/>
-        </w:r>
-      </w:ins>
+      </w:hyperlink>
     </w:p>
     <w:p>
       <w:pPr>
         <w:rPr>
-          <w:ins w:id="13" w:author="Dave Bridges" w:date="2019-07-10T12:34:00Z"/>
           <w:rFonts w:cstheme="minorHAnsi"/>
           <w:sz w:val="18"/>
           <w:szCs w:val="18"/>
         </w:rPr>
       </w:pPr>
-      <w:ins w:id="14" w:author="Dave Bridges" w:date="2019-07-10T12:34:00Z">
-        <w:r>
-          <w:rPr>
-            <w:rFonts w:cstheme="minorHAnsi"/>
-            <w:sz w:val="18"/>
-            <w:szCs w:val="18"/>
-          </w:rPr>
-          <w:t>The Breastfeeding Network, Prednisolone and Breastfeeding, Published May 2017. Retrieved from:</w:t>
-        </w:r>
-        <w:r>
-          <w:fldChar w:fldCharType="begin"/>
-        </w:r>
-        <w:r>
-          <w:instrText xml:space="preserve"> HYPERLINK "https://breastfeedingnetwork.org.uk/wp-content/dibm/prednisolone%20and%20breastfeeding.pdf" </w:instrText>
-        </w:r>
-        <w:r>
-          <w:fldChar w:fldCharType="separate"/>
-        </w:r>
+      <w:r>
+        <w:rPr>
+          <w:rFonts w:cstheme="minorHAnsi"/>
+          <w:sz w:val="18"/>
+          <w:szCs w:val="18"/>
+        </w:rPr>
+        <w:t>The Breastfeeding Network, Prednisolone and Breastfeeding, Published May 2017. Retrieved from:</w:t>
+      </w:r>
+      <w:hyperlink r:id="rId3" w:history="1">
         <w:r>
           <w:rPr>
             <w:rStyle w:val="Hyperlink"/>
@@ -13586,23 +13339,11 @@
           </w:rPr>
           <w:t>https://breastfeedingnetwork.org.uk/wp-content/dibm/prednisolone%20and%20breastfeeding.pdf</w:t>
         </w:r>
-        <w:r>
-          <w:rPr>
-            <w:rStyle w:val="Hyperlink"/>
-            <w:rFonts w:cstheme="minorHAnsi"/>
-            <w:sz w:val="18"/>
-            <w:szCs w:val="18"/>
-          </w:rPr>
-          <w:fldChar w:fldCharType="end"/>
-        </w:r>
-      </w:ins>
+      </w:hyperlink>
     </w:p>
     <w:p>
       <w:pPr>
         <w:pStyle w:val="FootnoteText"/>
-        <w:rPr>
-          <w:ins w:id="15" w:author="Dave Bridges" w:date="2019-07-10T12:34:00Z"/>
-        </w:rPr>
       </w:pPr>
     </w:p>
   </w:footnote>
@@ -14082,7 +13823,6 @@
   <w:style w:type="character" w:default="1" w:styleId="DefaultParagraphFont">
     <w:name w:val="Default Paragraph Font"/>
     <w:uiPriority w:val="1"/>
-    <w:semiHidden/>
     <w:unhideWhenUsed/>
   </w:style>
   <w:style w:type="table" w:default="1" w:styleId="TableNormal">
@@ -14779,7 +14519,7 @@
 </file>
 
 <file path=customXml/itemProps1.xml><?xml version="1.0" encoding="utf-8"?>
-<ds:datastoreItem xmlns:ds="http://schemas.openxmlformats.org/officeDocument/2006/customXml" ds:itemID="{3AF2F1D8-36A8-9A42-AC0E-2E59ACE7B871}">
+<ds:datastoreItem xmlns:ds="http://schemas.openxmlformats.org/officeDocument/2006/customXml" ds:itemID="{44431AA4-C515-2141-BF5E-76DFE8AFCCE7}">
   <ds:schemaRefs>
     <ds:schemaRef ds:uri="http://schemas.openxmlformats.org/officeDocument/2006/bibliography"/>
   </ds:schemaRefs>

</xml_diff>

<commit_message>
Made some comments on aim 2
</commit_message>
<xml_diff>
--- a/Noura Preliminary Exam/Aim 2.docx
+++ b/Noura Preliminary Exam/Aim 2.docx
@@ -2194,15 +2194,7 @@
           <w:sz w:val="22"/>
           <w:szCs w:val="22"/>
         </w:rPr>
-        <w:t xml:space="preserve">. </w:t>
-      </w:r>
-      <w:r>
-        <w:rPr>
-          <w:rFonts w:asciiTheme="minorHAnsi" w:hAnsiTheme="minorHAnsi" w:cstheme="minorHAnsi"/>
-          <w:sz w:val="22"/>
-          <w:szCs w:val="22"/>
-        </w:rPr>
-        <w:t xml:space="preserve"> </w:t>
+        <w:t xml:space="preserve">.  </w:t>
       </w:r>
       <w:r>
         <w:rPr>
@@ -2905,6 +2897,15 @@
         </w:rPr>
         <w:t>.</w:t>
       </w:r>
+    </w:p>
+    <w:p>
+      <w:pPr>
+        <w:rPr>
+          <w:rFonts w:asciiTheme="minorHAnsi" w:hAnsiTheme="minorHAnsi" w:cstheme="minorHAnsi"/>
+          <w:sz w:val="22"/>
+          <w:szCs w:val="22"/>
+        </w:rPr>
+      </w:pPr>
     </w:p>
     <w:p>
       <w:pPr>
@@ -3635,6 +3636,15 @@
     </w:p>
     <w:p>
       <w:pPr>
+        <w:rPr>
+          <w:rFonts w:asciiTheme="minorHAnsi" w:hAnsiTheme="minorHAnsi" w:cstheme="minorHAnsi"/>
+          <w:sz w:val="22"/>
+          <w:szCs w:val="22"/>
+        </w:rPr>
+      </w:pPr>
+    </w:p>
+    <w:p>
+      <w:pPr>
         <w:pStyle w:val="Heading2"/>
         <w:rPr>
           <w:rFonts w:asciiTheme="minorHAnsi" w:hAnsiTheme="minorHAnsi" w:cstheme="minorHAnsi"/>
@@ -4175,6 +4185,7 @@
       </w:r>
       <w:commentRangeStart w:id="7"/>
       <w:commentRangeStart w:id="8"/>
+      <w:commentRangeStart w:id="9"/>
       <w:r>
         <w:rPr>
           <w:rFonts w:asciiTheme="minorHAnsi" w:hAnsiTheme="minorHAnsi" w:cstheme="minorHAnsi"/>
@@ -4199,6 +4210,14 @@
         </w:rPr>
         <w:commentReference w:id="8"/>
       </w:r>
+      <w:commentRangeEnd w:id="9"/>
+      <w:r>
+        <w:rPr>
+          <w:rStyle w:val="CommentReference"/>
+          <w:rFonts w:asciiTheme="minorHAnsi" w:eastAsiaTheme="minorHAnsi" w:hAnsiTheme="minorHAnsi" w:cstheme="minorBidi"/>
+        </w:rPr>
+        <w:commentReference w:id="9"/>
+      </w:r>
       <w:r>
         <w:rPr>
           <w:rFonts w:asciiTheme="minorHAnsi" w:hAnsiTheme="minorHAnsi" w:cstheme="minorHAnsi"/>
@@ -4307,6 +4326,15 @@
         </w:rPr>
         <w:t xml:space="preserve">the treatment had increased milk volume compared to women who delivered 3-9 days post-treatment. This indicates an immediate postpartum effect of glucocorticoids on mammary gland function. </w:t>
       </w:r>
+    </w:p>
+    <w:p>
+      <w:pPr>
+        <w:rPr>
+          <w:rFonts w:asciiTheme="minorHAnsi" w:hAnsiTheme="minorHAnsi" w:cstheme="minorHAnsi"/>
+          <w:sz w:val="22"/>
+          <w:szCs w:val="22"/>
+        </w:rPr>
+      </w:pPr>
     </w:p>
     <w:p>
       <w:pPr>
@@ -4315,14 +4343,14 @@
           <w:rFonts w:asciiTheme="minorHAnsi" w:hAnsiTheme="minorHAnsi" w:cstheme="minorHAnsi"/>
         </w:rPr>
       </w:pPr>
-      <w:bookmarkStart w:id="9" w:name="_Toc14032688"/>
+      <w:bookmarkStart w:id="10" w:name="_Toc14032688"/>
       <w:r>
         <w:rPr>
           <w:rFonts w:asciiTheme="minorHAnsi" w:hAnsiTheme="minorHAnsi" w:cstheme="minorHAnsi"/>
         </w:rPr>
         <w:t>Glucocorticoid-Dependent Effects on Milk Composition</w:t>
       </w:r>
-      <w:bookmarkEnd w:id="9"/>
+      <w:bookmarkEnd w:id="10"/>
     </w:p>
     <w:p>
       <w:pPr>
@@ -4346,15 +4374,7 @@
           <w:sz w:val="22"/>
           <w:szCs w:val="22"/>
         </w:rPr>
-        <w:t xml:space="preserve">In most tissues, </w:t>
-      </w:r>
-      <w:r>
-        <w:rPr>
-          <w:rFonts w:asciiTheme="minorHAnsi" w:hAnsiTheme="minorHAnsi" w:cstheme="minorHAnsi"/>
-          <w:sz w:val="22"/>
-          <w:szCs w:val="22"/>
-        </w:rPr>
-        <w:t>g</w:t>
+        <w:t>In most tissues, g</w:t>
       </w:r>
       <w:r>
         <w:rPr>
@@ -4364,7 +4384,7 @@
         </w:rPr>
         <w:t>lucocorticoids reduce protein synthesis by inhibiting mTORC1</w:t>
       </w:r>
-      <w:ins w:id="10" w:author="Dave Bridges" w:date="2019-07-10T12:30:00Z">
+      <w:ins w:id="11" w:author="Dave Bridges" w:date="2019-07-10T12:30:00Z">
         <w:r>
           <w:rPr>
             <w:rFonts w:asciiTheme="minorHAnsi" w:hAnsiTheme="minorHAnsi" w:cstheme="minorHAnsi"/>
@@ -4373,7 +4393,7 @@
           </w:rPr>
           <w:t xml:space="preserve"> and activating </w:t>
         </w:r>
-        <w:commentRangeStart w:id="11"/>
+        <w:commentRangeStart w:id="12"/>
         <w:r>
           <w:rPr>
             <w:rFonts w:asciiTheme="minorHAnsi" w:hAnsiTheme="minorHAnsi" w:cstheme="minorHAnsi"/>
@@ -4391,13 +4411,13 @@
         </w:rPr>
         <w:t xml:space="preserve"> </w:t>
       </w:r>
-      <w:commentRangeEnd w:id="11"/>
+      <w:commentRangeEnd w:id="12"/>
       <w:r>
         <w:rPr>
           <w:rStyle w:val="CommentReference"/>
           <w:rFonts w:asciiTheme="minorHAnsi" w:eastAsiaTheme="minorHAnsi" w:hAnsiTheme="minorHAnsi" w:cstheme="minorHAnsi"/>
         </w:rPr>
-        <w:commentReference w:id="11"/>
+        <w:commentReference w:id="12"/>
       </w:r>
       <w:r>
         <w:rPr>
@@ -4821,7 +4841,16 @@
           <w:sz w:val="22"/>
           <w:szCs w:val="22"/>
         </w:rPr>
-        <w:t xml:space="preserve">. Hence, the reduced milk macronutrient yield was suggested to be due to mammary gland’s reduced ability to utilize glucose for lactose synthesis after glucocorticoid treatment </w:t>
+        <w:t xml:space="preserve">. Hence, the reduced milk macronutrient yield was suggested to be due to </w:t>
+      </w:r>
+      <w:r>
+        <w:rPr>
+          <w:rFonts w:asciiTheme="minorHAnsi" w:hAnsiTheme="minorHAnsi" w:cstheme="minorHAnsi"/>
+          <w:sz w:val="22"/>
+          <w:szCs w:val="22"/>
+        </w:rPr>
+        <w:lastRenderedPageBreak/>
+        <w:t xml:space="preserve">mammary gland’s reduced ability to utilize glucose for lactose synthesis after glucocorticoid treatment </w:t>
       </w:r>
       <w:r>
         <w:rPr>
@@ -4881,14 +4910,14 @@
           <w:szCs w:val="22"/>
         </w:rPr>
       </w:pPr>
-      <w:commentRangeStart w:id="12"/>
-      <w:r>
-        <w:rPr>
-          <w:rFonts w:asciiTheme="minorHAnsi" w:hAnsiTheme="minorHAnsi" w:cstheme="minorHAnsi"/>
-          <w:sz w:val="22"/>
-          <w:szCs w:val="22"/>
-        </w:rPr>
-        <w:lastRenderedPageBreak/>
+      <w:commentRangeStart w:id="13"/>
+      <w:commentRangeStart w:id="14"/>
+      <w:r>
+        <w:rPr>
+          <w:rFonts w:asciiTheme="minorHAnsi" w:hAnsiTheme="minorHAnsi" w:cstheme="minorHAnsi"/>
+          <w:sz w:val="22"/>
+          <w:szCs w:val="22"/>
+        </w:rPr>
         <w:t xml:space="preserve">During lactation, maternal glucocorticoids can cross to the offspring through milk by passive diffusion due to their lipid-like profile </w:t>
       </w:r>
       <w:r>
@@ -5133,19 +5162,27 @@
         </w:rPr>
         <w:t>.</w:t>
       </w:r>
-      <w:commentRangeEnd w:id="12"/>
+      <w:commentRangeEnd w:id="13"/>
       <w:r>
         <w:rPr>
           <w:rStyle w:val="CommentReference"/>
           <w:rFonts w:asciiTheme="minorHAnsi" w:eastAsiaTheme="minorHAnsi" w:hAnsiTheme="minorHAnsi" w:cstheme="minorHAnsi"/>
         </w:rPr>
-        <w:commentReference w:id="12"/>
+        <w:commentReference w:id="13"/>
+      </w:r>
+      <w:commentRangeEnd w:id="14"/>
+      <w:r>
+        <w:rPr>
+          <w:rStyle w:val="CommentReference"/>
+          <w:rFonts w:asciiTheme="minorHAnsi" w:eastAsiaTheme="minorHAnsi" w:hAnsiTheme="minorHAnsi" w:cstheme="minorBidi"/>
+        </w:rPr>
+        <w:commentReference w:id="14"/>
       </w:r>
     </w:p>
     <w:p>
       <w:pPr>
         <w:rPr>
-          <w:ins w:id="13" w:author="Dave Bridges" w:date="2019-07-10T12:34:00Z"/>
+          <w:ins w:id="15" w:author="Dave Bridges" w:date="2019-07-10T12:34:00Z"/>
           <w:rFonts w:asciiTheme="minorHAnsi" w:hAnsiTheme="minorHAnsi" w:cstheme="minorHAnsi"/>
           <w:sz w:val="22"/>
           <w:szCs w:val="22"/>
@@ -5159,19 +5196,19 @@
           <w:rFonts w:asciiTheme="minorHAnsi" w:hAnsiTheme="minorHAnsi" w:cstheme="minorHAnsi"/>
         </w:rPr>
       </w:pPr>
-      <w:bookmarkStart w:id="14" w:name="_Toc14032689"/>
+      <w:bookmarkStart w:id="16" w:name="_Toc14032689"/>
       <w:r>
         <w:rPr>
           <w:rFonts w:asciiTheme="minorHAnsi" w:hAnsiTheme="minorHAnsi" w:cstheme="minorHAnsi"/>
         </w:rPr>
         <w:t>Effects of Lactational Glucocorticoid Exposure on Offspring Health</w:t>
       </w:r>
-      <w:bookmarkEnd w:id="14"/>
+      <w:bookmarkEnd w:id="16"/>
     </w:p>
     <w:p>
       <w:pPr>
         <w:rPr>
-          <w:ins w:id="15" w:author="Dave Bridges" w:date="2019-07-10T12:38:00Z"/>
+          <w:ins w:id="17" w:author="Dave Bridges" w:date="2019-07-10T12:38:00Z"/>
           <w:rFonts w:asciiTheme="minorHAnsi" w:hAnsiTheme="minorHAnsi" w:cstheme="minorHAnsi"/>
           <w:sz w:val="22"/>
           <w:szCs w:val="22"/>
@@ -5209,7 +5246,7 @@
         </w:rPr>
         <w:t xml:space="preserve">on the offspring remain largely unknown. Children of mothers who used glucocorticoids during pregnancy had an </w:t>
       </w:r>
-      <w:commentRangeStart w:id="16"/>
+      <w:commentRangeStart w:id="18"/>
       <w:r>
         <w:rPr>
           <w:rFonts w:asciiTheme="minorHAnsi" w:hAnsiTheme="minorHAnsi" w:cstheme="minorHAnsi"/>
@@ -5218,13 +5255,13 @@
         </w:rPr>
         <w:t xml:space="preserve">altered </w:t>
       </w:r>
-      <w:commentRangeEnd w:id="16"/>
+      <w:commentRangeEnd w:id="18"/>
       <w:r>
         <w:rPr>
           <w:rStyle w:val="CommentReference"/>
           <w:rFonts w:asciiTheme="minorHAnsi" w:eastAsiaTheme="minorHAnsi" w:hAnsiTheme="minorHAnsi" w:cstheme="minorHAnsi"/>
         </w:rPr>
-        <w:commentReference w:id="16"/>
+        <w:commentReference w:id="18"/>
       </w:r>
       <w:r>
         <w:rPr>
@@ -5387,92 +5424,7 @@
           <w:sz w:val="22"/>
           <w:szCs w:val="22"/>
         </w:rPr>
-        <w:t xml:space="preserve">. Animal studies show that offspring of glucocorticoid-treated mothers are at higher risk for developing adult-onset diseases with hyperinsulinemia, hyperglycemia, increased blood pressure and impaired kidney function </w:t>
-      </w:r>
-      <w:commentRangeStart w:id="17"/>
-      <w:r>
-        <w:rPr>
-          <w:rFonts w:asciiTheme="minorHAnsi" w:hAnsiTheme="minorHAnsi" w:cstheme="minorHAnsi"/>
-          <w:sz w:val="22"/>
-          <w:szCs w:val="22"/>
-        </w:rPr>
-        <w:fldChar w:fldCharType="begin" w:fldLock="1"/>
-      </w:r>
-      <w:r>
-        <w:rPr>
-          <w:rFonts w:asciiTheme="minorHAnsi" w:hAnsiTheme="minorHAnsi" w:cstheme="minorHAnsi"/>
-          <w:sz w:val="22"/>
-          <w:szCs w:val="22"/>
-        </w:rPr>
-        <w:instrText>ADDIN CSL_CITATION {"citationItems":[{"id":"ITEM-1","itemData":{"DOI":"10.1111/1440-1681.12009","ISSN":"03051870","author":[{"dropping-particle":"","family":"Singh","given":"Reetu R","non-dropping-particle":"","parse-names":false,"suffix":""},{"dropping-particle":"","family":"Cuffe","given":"James SM","non-dropping-particle":"","parse-names":false,"suffix":""},{"dropping-particle":"","family":"Moritz","given":"Karen M","non-dropping-particle":"","parse-names":false,"suffix":""}],"container-title":"Clinical and Experimental Pharmacology and Physiology","id":"ITEM-1","issue":"11","issued":{"date-parts":[["2012","11","1"]]},"page":"979-989","publisher":"Wiley/Blackwell (10.1111)","title":"Short- and long-term effects of exposure to natural and synthetic glucocorticoids during development","type":"article-journal","volume":"39"},"uris":["http://www.mendeley.com/documents/?uuid=13be8ca7-7ed8-3c26-9960-1a7d1c18fe88"]}],"mendeley":{"formattedCitation":"(Singh &lt;i&gt;et al.&lt;/i&gt;, 2012)","plainTextFormattedCitation":"(Singh et al., 2012)","previouslyFormattedCitation":"(Singh &lt;i&gt;et al.&lt;/i&gt;, 2012)"},"properties":{"noteIndex":0},"schema":"https://github.com/citation-style-language/schema/raw/master/csl-citation.json"}</w:instrText>
-      </w:r>
-      <w:r>
-        <w:rPr>
-          <w:rFonts w:asciiTheme="minorHAnsi" w:hAnsiTheme="minorHAnsi" w:cstheme="minorHAnsi"/>
-          <w:sz w:val="22"/>
-          <w:szCs w:val="22"/>
-        </w:rPr>
-        <w:fldChar w:fldCharType="separate"/>
-      </w:r>
-      <w:r>
-        <w:rPr>
-          <w:rFonts w:asciiTheme="minorHAnsi" w:hAnsiTheme="minorHAnsi" w:cstheme="minorHAnsi"/>
-          <w:noProof/>
-          <w:sz w:val="22"/>
-          <w:szCs w:val="22"/>
-        </w:rPr>
-        <w:t xml:space="preserve">(Singh </w:t>
-      </w:r>
-      <w:r>
-        <w:rPr>
-          <w:rFonts w:asciiTheme="minorHAnsi" w:hAnsiTheme="minorHAnsi" w:cstheme="minorHAnsi"/>
-          <w:i/>
-          <w:noProof/>
-          <w:sz w:val="22"/>
-          <w:szCs w:val="22"/>
-        </w:rPr>
-        <w:t>et al.</w:t>
-      </w:r>
-      <w:r>
-        <w:rPr>
-          <w:rFonts w:asciiTheme="minorHAnsi" w:hAnsiTheme="minorHAnsi" w:cstheme="minorHAnsi"/>
-          <w:noProof/>
-          <w:sz w:val="22"/>
-          <w:szCs w:val="22"/>
-        </w:rPr>
-        <w:t>, 2012)</w:t>
-      </w:r>
-      <w:r>
-        <w:rPr>
-          <w:rFonts w:asciiTheme="minorHAnsi" w:hAnsiTheme="minorHAnsi" w:cstheme="minorHAnsi"/>
-          <w:sz w:val="22"/>
-          <w:szCs w:val="22"/>
-        </w:rPr>
-        <w:fldChar w:fldCharType="end"/>
-      </w:r>
-      <w:r>
-        <w:rPr>
-          <w:rFonts w:asciiTheme="minorHAnsi" w:hAnsiTheme="minorHAnsi" w:cstheme="minorHAnsi"/>
-          <w:sz w:val="22"/>
-          <w:szCs w:val="22"/>
-        </w:rPr>
-        <w:t>.</w:t>
-      </w:r>
-      <w:commentRangeEnd w:id="17"/>
-      <w:r>
-        <w:rPr>
-          <w:rStyle w:val="CommentReference"/>
-          <w:rFonts w:asciiTheme="minorHAnsi" w:eastAsiaTheme="minorHAnsi" w:hAnsiTheme="minorHAnsi" w:cstheme="minorHAnsi"/>
-        </w:rPr>
-        <w:commentReference w:id="17"/>
-      </w:r>
-      <w:r>
-        <w:rPr>
-          <w:rFonts w:asciiTheme="minorHAnsi" w:hAnsiTheme="minorHAnsi" w:cstheme="minorHAnsi"/>
-          <w:sz w:val="22"/>
-          <w:szCs w:val="22"/>
-        </w:rPr>
-        <w:t xml:space="preserve"> In mice, studies have shown reduced placental weights after a short period preterm exposure to dexamethasone and potential fetal growth restriction </w:t>
+        <w:t xml:space="preserve">. In mice, studies have shown reduced placental weights after a short period preterm exposure to dexamethasone and potential fetal growth restriction </w:t>
       </w:r>
       <w:r>
         <w:rPr>
@@ -5963,14 +5915,14 @@
           <w:rFonts w:asciiTheme="minorHAnsi" w:hAnsiTheme="minorHAnsi" w:cstheme="minorHAnsi"/>
         </w:rPr>
       </w:pPr>
-      <w:bookmarkStart w:id="18" w:name="_Toc14032690"/>
+      <w:bookmarkStart w:id="19" w:name="_Toc14032690"/>
       <w:r>
         <w:rPr>
           <w:rFonts w:asciiTheme="minorHAnsi" w:hAnsiTheme="minorHAnsi" w:cstheme="minorHAnsi"/>
         </w:rPr>
         <w:t>Experimental Design</w:t>
       </w:r>
-      <w:bookmarkEnd w:id="18"/>
+      <w:bookmarkEnd w:id="19"/>
     </w:p>
     <w:p>
       <w:pPr>
@@ -5988,7 +5940,7 @@
         </w:rPr>
         <w:t xml:space="preserve">To assess the effects of glucocorticoids on milk production and milk volume, we will </w:t>
       </w:r>
-      <w:commentRangeStart w:id="19"/>
+      <w:commentRangeStart w:id="20"/>
       <w:r>
         <w:rPr>
           <w:rFonts w:asciiTheme="minorHAnsi" w:hAnsiTheme="minorHAnsi" w:cstheme="minorHAnsi"/>
@@ -6023,13 +5975,13 @@
         </w:rPr>
         <w:t xml:space="preserve"> (n=X for each of the four groups)</w:t>
       </w:r>
-      <w:commentRangeEnd w:id="19"/>
+      <w:commentRangeEnd w:id="20"/>
       <w:r>
         <w:rPr>
           <w:rStyle w:val="CommentReference"/>
           <w:rFonts w:asciiTheme="minorHAnsi" w:eastAsiaTheme="minorHAnsi" w:hAnsiTheme="minorHAnsi" w:cstheme="minorHAnsi"/>
         </w:rPr>
-        <w:commentReference w:id="19"/>
+        <w:commentReference w:id="20"/>
       </w:r>
       <w:r>
         <w:rPr>
@@ -6547,14 +6499,14 @@
           <w:rFonts w:asciiTheme="minorHAnsi" w:hAnsiTheme="minorHAnsi" w:cstheme="minorHAnsi"/>
         </w:rPr>
       </w:pPr>
-      <w:bookmarkStart w:id="20" w:name="_Toc14032691"/>
+      <w:bookmarkStart w:id="21" w:name="_Toc14032691"/>
       <w:r>
         <w:rPr>
           <w:rFonts w:asciiTheme="minorHAnsi" w:hAnsiTheme="minorHAnsi" w:cstheme="minorHAnsi"/>
         </w:rPr>
         <w:t>Figure 1: Diagram representing the experimental design and respective timeline</w:t>
       </w:r>
-      <w:bookmarkEnd w:id="20"/>
+      <w:bookmarkEnd w:id="21"/>
     </w:p>
     <w:p>
       <w:pPr>
@@ -6626,14 +6578,14 @@
           <w:rFonts w:asciiTheme="minorHAnsi" w:hAnsiTheme="minorHAnsi" w:cstheme="minorHAnsi"/>
         </w:rPr>
       </w:pPr>
-      <w:bookmarkStart w:id="21" w:name="_Toc14032692"/>
+      <w:bookmarkStart w:id="22" w:name="_Toc14032692"/>
       <w:r>
         <w:rPr>
           <w:rFonts w:asciiTheme="minorHAnsi" w:hAnsiTheme="minorHAnsi" w:cstheme="minorHAnsi"/>
         </w:rPr>
         <w:t>Methods</w:t>
       </w:r>
-      <w:bookmarkEnd w:id="21"/>
+      <w:bookmarkEnd w:id="22"/>
     </w:p>
     <w:p>
       <w:pPr>
@@ -6642,7 +6594,7 @@
           <w:rFonts w:asciiTheme="minorHAnsi" w:hAnsiTheme="minorHAnsi" w:cstheme="minorHAnsi"/>
         </w:rPr>
       </w:pPr>
-      <w:bookmarkStart w:id="22" w:name="_Toc14032693"/>
+      <w:bookmarkStart w:id="23" w:name="_Toc14032693"/>
       <w:r>
         <w:rPr>
           <w:rFonts w:asciiTheme="minorHAnsi" w:hAnsiTheme="minorHAnsi" w:cstheme="minorHAnsi"/>
@@ -6655,7 +6607,7 @@
         </w:rPr>
         <w:t>Exposure</w:t>
       </w:r>
-      <w:bookmarkEnd w:id="22"/>
+      <w:bookmarkEnd w:id="23"/>
     </w:p>
     <w:p>
       <w:pPr>
@@ -6751,14 +6703,14 @@
           <w:rFonts w:asciiTheme="minorHAnsi" w:hAnsiTheme="minorHAnsi" w:cstheme="minorHAnsi"/>
         </w:rPr>
       </w:pPr>
-      <w:bookmarkStart w:id="23" w:name="_Toc14032694"/>
+      <w:bookmarkStart w:id="24" w:name="_Toc14032694"/>
       <w:r>
         <w:rPr>
           <w:rFonts w:asciiTheme="minorHAnsi" w:hAnsiTheme="minorHAnsi" w:cstheme="minorHAnsi"/>
         </w:rPr>
         <w:t>Food Intake</w:t>
       </w:r>
-      <w:bookmarkEnd w:id="23"/>
+      <w:bookmarkEnd w:id="24"/>
     </w:p>
     <w:p>
       <w:pPr>
@@ -6903,14 +6855,14 @@
           <w:rFonts w:asciiTheme="minorHAnsi" w:hAnsiTheme="minorHAnsi" w:cstheme="minorHAnsi"/>
         </w:rPr>
       </w:pPr>
-      <w:bookmarkStart w:id="24" w:name="_Toc14032695"/>
+      <w:bookmarkStart w:id="25" w:name="_Toc14032695"/>
       <w:r>
         <w:rPr>
           <w:rFonts w:asciiTheme="minorHAnsi" w:hAnsiTheme="minorHAnsi" w:cstheme="minorHAnsi"/>
         </w:rPr>
         <w:t>Body Composition</w:t>
       </w:r>
-      <w:bookmarkEnd w:id="24"/>
+      <w:bookmarkEnd w:id="25"/>
     </w:p>
     <w:p>
       <w:pPr>
@@ -6976,14 +6928,14 @@
           <w:rFonts w:asciiTheme="minorHAnsi" w:hAnsiTheme="minorHAnsi" w:cstheme="minorHAnsi"/>
         </w:rPr>
       </w:pPr>
-      <w:bookmarkStart w:id="25" w:name="_Toc14032696"/>
+      <w:bookmarkStart w:id="26" w:name="_Toc14032696"/>
       <w:r>
         <w:rPr>
           <w:rFonts w:asciiTheme="minorHAnsi" w:hAnsiTheme="minorHAnsi" w:cstheme="minorHAnsi"/>
         </w:rPr>
         <w:t>Sacrifice and Tissue Collection</w:t>
       </w:r>
-      <w:bookmarkEnd w:id="25"/>
+      <w:bookmarkEnd w:id="26"/>
     </w:p>
     <w:p>
       <w:pPr>
@@ -7189,7 +7141,7 @@
           <w:rFonts w:asciiTheme="minorHAnsi" w:hAnsiTheme="minorHAnsi" w:cstheme="minorHAnsi"/>
         </w:rPr>
       </w:pPr>
-      <w:bookmarkStart w:id="26" w:name="_Toc14032697"/>
+      <w:bookmarkStart w:id="27" w:name="_Toc14032697"/>
       <w:r>
         <w:rPr>
           <w:rFonts w:asciiTheme="minorHAnsi" w:hAnsiTheme="minorHAnsi" w:cstheme="minorHAnsi"/>
@@ -7202,7 +7154,7 @@
         </w:rPr>
         <w:t xml:space="preserve"> Output Volume</w:t>
       </w:r>
-      <w:bookmarkEnd w:id="26"/>
+      <w:bookmarkEnd w:id="27"/>
     </w:p>
     <w:p>
       <w:pPr>
@@ -7369,14 +7321,14 @@
           <w:rFonts w:asciiTheme="minorHAnsi" w:hAnsiTheme="minorHAnsi" w:cstheme="minorHAnsi"/>
         </w:rPr>
       </w:pPr>
-      <w:bookmarkStart w:id="27" w:name="_Toc14032698"/>
+      <w:bookmarkStart w:id="28" w:name="_Toc14032698"/>
       <w:r>
         <w:rPr>
           <w:rFonts w:asciiTheme="minorHAnsi" w:hAnsiTheme="minorHAnsi" w:cstheme="minorHAnsi"/>
         </w:rPr>
         <w:t>Determining Milk Composition</w:t>
       </w:r>
-      <w:bookmarkEnd w:id="27"/>
+      <w:bookmarkEnd w:id="28"/>
     </w:p>
     <w:p>
       <w:pPr>
@@ -7486,7 +7438,7 @@
           <w:highlight w:val="red"/>
         </w:rPr>
       </w:pPr>
-      <w:bookmarkStart w:id="28" w:name="_Toc14032699"/>
+      <w:bookmarkStart w:id="29" w:name="_Toc14032699"/>
       <w:r>
         <w:rPr>
           <w:rFonts w:asciiTheme="minorHAnsi" w:hAnsiTheme="minorHAnsi" w:cstheme="minorHAnsi"/>
@@ -7511,7 +7463,7 @@
         </w:rPr>
         <w:t xml:space="preserve"> Concentrations</w:t>
       </w:r>
-      <w:bookmarkEnd w:id="28"/>
+      <w:bookmarkEnd w:id="29"/>
     </w:p>
     <w:p>
       <w:pPr>
@@ -7739,7 +7691,7 @@
           <w:rFonts w:asciiTheme="minorHAnsi" w:hAnsiTheme="minorHAnsi" w:cstheme="minorHAnsi"/>
         </w:rPr>
       </w:pPr>
-      <w:bookmarkStart w:id="29" w:name="_Toc14032700"/>
+      <w:bookmarkStart w:id="30" w:name="_Toc14032700"/>
       <w:r>
         <w:rPr>
           <w:rFonts w:asciiTheme="minorHAnsi" w:hAnsiTheme="minorHAnsi" w:cstheme="minorHAnsi"/>
@@ -7764,7 +7716,7 @@
         </w:rPr>
         <w:t xml:space="preserve"> Content</w:t>
       </w:r>
-      <w:bookmarkEnd w:id="29"/>
+      <w:bookmarkEnd w:id="30"/>
     </w:p>
     <w:p>
       <w:pPr>
@@ -7932,7 +7884,7 @@
           <w:rFonts w:asciiTheme="minorHAnsi" w:hAnsiTheme="minorHAnsi" w:cstheme="minorHAnsi"/>
         </w:rPr>
       </w:pPr>
-      <w:bookmarkStart w:id="30" w:name="_Toc14032701"/>
+      <w:bookmarkStart w:id="31" w:name="_Toc14032701"/>
       <w:r>
         <w:rPr>
           <w:rFonts w:asciiTheme="minorHAnsi" w:hAnsiTheme="minorHAnsi" w:cstheme="minorHAnsi"/>
@@ -7957,7 +7909,7 @@
         </w:rPr>
         <w:t>nce Test</w:t>
       </w:r>
-      <w:bookmarkEnd w:id="30"/>
+      <w:bookmarkEnd w:id="31"/>
     </w:p>
     <w:p>
       <w:pPr>
@@ -8389,14 +8341,14 @@
           <w:rFonts w:asciiTheme="minorHAnsi" w:hAnsiTheme="minorHAnsi" w:cstheme="minorHAnsi"/>
         </w:rPr>
       </w:pPr>
-      <w:bookmarkStart w:id="31" w:name="_Toc14032702"/>
+      <w:bookmarkStart w:id="32" w:name="_Toc14032702"/>
       <w:r>
         <w:rPr>
           <w:rFonts w:asciiTheme="minorHAnsi" w:hAnsiTheme="minorHAnsi" w:cstheme="minorHAnsi"/>
         </w:rPr>
         <w:t>Western Blotting</w:t>
       </w:r>
-      <w:bookmarkEnd w:id="31"/>
+      <w:bookmarkEnd w:id="32"/>
     </w:p>
     <w:p>
       <w:pPr>
@@ -8414,7 +8366,7 @@
         </w:rPr>
         <w:t>Using the fat tissues collected from offspring of groups PND0.5-21.5,</w:t>
       </w:r>
-      <w:commentRangeStart w:id="32"/>
+      <w:commentRangeStart w:id="33"/>
       <w:r>
         <w:rPr>
           <w:rFonts w:asciiTheme="minorHAnsi" w:hAnsiTheme="minorHAnsi" w:cstheme="minorHAnsi"/>
@@ -8467,13 +8419,13 @@
         </w:rPr>
         <w:t xml:space="preserve"> </w:t>
       </w:r>
-      <w:commentRangeEnd w:id="32"/>
+      <w:commentRangeEnd w:id="33"/>
       <w:r>
         <w:rPr>
           <w:rStyle w:val="CommentReference"/>
           <w:rFonts w:asciiTheme="minorHAnsi" w:eastAsiaTheme="minorHAnsi" w:hAnsiTheme="minorHAnsi" w:cstheme="minorHAnsi"/>
         </w:rPr>
-        <w:commentReference w:id="32"/>
+        <w:commentReference w:id="33"/>
       </w:r>
       <w:r>
         <w:rPr>
@@ -8559,7 +8511,7 @@
         </w:rPr>
         <w:t xml:space="preserve"> antibodies against </w:t>
       </w:r>
-      <w:ins w:id="33" w:author="Dave Bridges" w:date="2019-07-10T12:58:00Z">
+      <w:ins w:id="34" w:author="Dave Bridges" w:date="2019-07-10T12:58:00Z">
         <w:r>
           <w:rPr>
             <w:rFonts w:asciiTheme="minorHAnsi" w:hAnsiTheme="minorHAnsi" w:cstheme="minorHAnsi"/>
@@ -8609,32 +8561,7 @@
           <w:sz w:val="22"/>
           <w:szCs w:val="22"/>
         </w:rPr>
-        <w:t xml:space="preserve">will be </w:t>
-      </w:r>
-      <w:commentRangeStart w:id="34"/>
-      <w:r>
-        <w:rPr>
-          <w:rFonts w:asciiTheme="minorHAnsi" w:hAnsiTheme="minorHAnsi" w:cstheme="minorHAnsi"/>
-          <w:sz w:val="22"/>
-          <w:szCs w:val="22"/>
-        </w:rPr>
-        <w:t>used</w:t>
-      </w:r>
-      <w:commentRangeEnd w:id="34"/>
-      <w:r>
-        <w:rPr>
-          <w:rStyle w:val="CommentReference"/>
-          <w:rFonts w:asciiTheme="minorHAnsi" w:eastAsiaTheme="minorHAnsi" w:hAnsiTheme="minorHAnsi" w:cstheme="minorHAnsi"/>
-        </w:rPr>
-        <w:commentReference w:id="34"/>
-      </w:r>
-      <w:r>
-        <w:rPr>
-          <w:rFonts w:asciiTheme="minorHAnsi" w:hAnsiTheme="minorHAnsi" w:cstheme="minorHAnsi"/>
-          <w:sz w:val="22"/>
-          <w:szCs w:val="22"/>
-        </w:rPr>
-        <w:t>.</w:t>
+        <w:t>will be used.</w:t>
       </w:r>
     </w:p>
     <w:p>
@@ -8645,22 +8572,11 @@
         </w:rPr>
       </w:pPr>
       <w:bookmarkStart w:id="35" w:name="_Toc14032703"/>
-      <w:commentRangeStart w:id="36"/>
       <w:r>
         <w:rPr>
           <w:rFonts w:asciiTheme="minorHAnsi" w:hAnsiTheme="minorHAnsi" w:cstheme="minorHAnsi"/>
         </w:rPr>
         <w:t>Histology</w:t>
-      </w:r>
-      <w:commentRangeEnd w:id="36"/>
-      <w:r>
-        <w:rPr>
-          <w:rStyle w:val="CommentReference"/>
-          <w:rFonts w:asciiTheme="minorHAnsi" w:hAnsiTheme="minorHAnsi" w:cstheme="minorHAnsi"/>
-          <w:sz w:val="26"/>
-          <w:szCs w:val="26"/>
-        </w:rPr>
-        <w:commentReference w:id="36"/>
       </w:r>
       <w:bookmarkEnd w:id="35"/>
     </w:p>
@@ -8728,123 +8644,75 @@
           <w:sz w:val="22"/>
           <w:szCs w:val="22"/>
         </w:rPr>
-        <w:t xml:space="preserve"> assessed for branching and for ductal size. </w:t>
-      </w:r>
-      <w:r>
-        <w:rPr>
-          <w:rFonts w:asciiTheme="minorHAnsi" w:hAnsiTheme="minorHAnsi" w:cstheme="minorHAnsi"/>
-          <w:sz w:val="22"/>
-          <w:szCs w:val="22"/>
-        </w:rPr>
-        <w:t>T</w:t>
-      </w:r>
-      <w:r>
-        <w:rPr>
-          <w:rFonts w:asciiTheme="minorHAnsi" w:hAnsiTheme="minorHAnsi" w:cstheme="minorHAnsi"/>
-          <w:sz w:val="22"/>
-          <w:szCs w:val="22"/>
-        </w:rPr>
-        <w:t xml:space="preserve">o assess branching, we will count the number of ramifications along portions of the main duct </w:t>
-      </w:r>
-      <w:r>
-        <w:rPr>
-          <w:rFonts w:asciiTheme="minorHAnsi" w:hAnsiTheme="minorHAnsi" w:cstheme="minorHAnsi"/>
-          <w:sz w:val="22"/>
-          <w:szCs w:val="22"/>
-        </w:rPr>
-        <w:fldChar w:fldCharType="begin" w:fldLock="1"/>
-      </w:r>
-      <w:r>
-        <w:rPr>
-          <w:rFonts w:asciiTheme="minorHAnsi" w:hAnsiTheme="minorHAnsi" w:cstheme="minorHAnsi"/>
-          <w:sz w:val="22"/>
-          <w:szCs w:val="22"/>
-        </w:rPr>
-        <w:instrText>ADDIN CSL_CITATION {"citationItems":[{"id":"ITEM-1","itemData":{"DOI":"10.3791/2828","ISSN":"1940-087X","PMID":"21808224","abstract":"The human mammary gland is composed of 15-20 lobes that secrete milk into a branching duct system opening at the nipple. Those lobes are themselves composed of a number of terminal duct lobular units made of secretory alveoli and converging ducts. In mice, a similar architecture is observed at pregnancy in which ducts and alveoli are interspersed within the connective tissue stroma. The mouse mammary gland epithelium is a tree like system of ducts composed of two layers of cells, an inner layer of luminal cells surrounded by an outer layer of myoepithelial cells denoted by the confines of a basement membrane. At birth, only a rudimental ductal tree is present, composed of a primary duct and 15-20 branches. Branch elongation and amplification start at the beginning of puberty, around 4 weeks old, under the influence of hormones. At 10 weeks, most of the stroma is invaded by a complex system of ducts that will undergo cycles of branching and regression in each estrous cycle until pregnancy. At the onset of pregnancy, a second phase of development begins, with the proliferation and differentiation of the epithelium to form grape-shaped milk secretory structures called alveoli. Following parturition and throughout lactation, milk is produced by luminal secretory cells and stored within the lumen of alveoli. Oxytocin release, stimulated by a neural reflex induced by suckling of pups, induces synchronized contractions of the myoepithelial cells around the alveoli and along the ducts, allowing milk to be transported through the ducts to the nipple where it becomes available to the pups. Mammary gland development, differentiation and function are tightly orchestrated and require, not only interactions between the stroma and the epithelium, but also between myoepithelial and luminal cells within the epithelium. Thereby, mutations in many genes implicated in these interactions may impair either ductal elongation during puberty or alveoli formation during early pregnancy, differentiation during late pregnancy and secretory activation leading to lactation. In this article, we describe how to dissect mouse mammary glands and assess their development using whole mounts. We also demonstrate how to evaluate myoepithelial contractions and milk ejection using an ex-vivo oxytocin-based functional assay. The effect of a gene mutation on mammary gland development and function can thus be determined in situ by performing these two techniques in mutant and wild-type control m…","author":[{"dropping-particle":"","family":"Plante","given":"Isabelle","non-dropping-particle":"","parse-names":false,"suffix":""},{"dropping-particle":"","family":"Stewart","given":"Michael K G","non-dropping-particle":"","parse-names":false,"suffix":""},{"dropping-particle":"","family":"Laird","given":"Dale W","non-dropping-particle":"","parse-names":false,"suffix":""}],"container-title":"Journal of visualized experiments : JoVE","id":"ITEM-1","issue":"53","issued":{"date-parts":[["2011","7","21"]]},"publisher":"MyJoVE Corporation","title":"Evaluation of mammary gland development and function in mouse models.","type":"article-journal"},"uris":["http://www.mendeley.com/documents/?uuid=9e06a2dc-34f3-3ed6-bb97-cb82ddaffe3f"]}],"mendeley":{"formattedCitation":"(Plante &lt;i&gt;et al.&lt;/i&gt;, 2011)","plainTextFormattedCitation":"(Plante et al., 2011)","previouslyFormattedCitation":"(Plante &lt;i&gt;et al.&lt;/i&gt;, 2011)"},"properties":{"noteIndex":0},"schema":"https://github.com/citation-style-language/schema/raw/master/csl-citation.json"}</w:instrText>
-      </w:r>
-      <w:r>
-        <w:rPr>
-          <w:rFonts w:asciiTheme="minorHAnsi" w:hAnsiTheme="minorHAnsi" w:cstheme="minorHAnsi"/>
-          <w:sz w:val="22"/>
-          <w:szCs w:val="22"/>
-        </w:rPr>
-        <w:fldChar w:fldCharType="separate"/>
-      </w:r>
-      <w:r>
-        <w:rPr>
-          <w:rFonts w:asciiTheme="minorHAnsi" w:hAnsiTheme="minorHAnsi" w:cstheme="minorHAnsi"/>
-          <w:noProof/>
-          <w:sz w:val="22"/>
-          <w:szCs w:val="22"/>
-        </w:rPr>
-        <w:t xml:space="preserve">(Plante </w:t>
-      </w:r>
-      <w:r>
-        <w:rPr>
-          <w:rFonts w:asciiTheme="minorHAnsi" w:hAnsiTheme="minorHAnsi" w:cstheme="minorHAnsi"/>
-          <w:i/>
-          <w:noProof/>
-          <w:sz w:val="22"/>
-          <w:szCs w:val="22"/>
-        </w:rPr>
-        <w:t>et al.</w:t>
-      </w:r>
-      <w:r>
-        <w:rPr>
-          <w:rFonts w:asciiTheme="minorHAnsi" w:hAnsiTheme="minorHAnsi" w:cstheme="minorHAnsi"/>
-          <w:noProof/>
-          <w:sz w:val="22"/>
-          <w:szCs w:val="22"/>
-        </w:rPr>
-        <w:t>, 2011)</w:t>
-      </w:r>
-      <w:r>
-        <w:rPr>
-          <w:rFonts w:asciiTheme="minorHAnsi" w:hAnsiTheme="minorHAnsi" w:cstheme="minorHAnsi"/>
-          <w:sz w:val="22"/>
-          <w:szCs w:val="22"/>
-        </w:rPr>
-        <w:fldChar w:fldCharType="end"/>
-      </w:r>
-      <w:r>
-        <w:rPr>
-          <w:rFonts w:asciiTheme="minorHAnsi" w:hAnsiTheme="minorHAnsi" w:cstheme="minorHAnsi"/>
-          <w:sz w:val="22"/>
-          <w:szCs w:val="22"/>
-        </w:rPr>
-        <w:t>. The length of the primary duct will also be measured in m</w:t>
-      </w:r>
-      <w:r>
-        <w:rPr>
-          <w:rFonts w:asciiTheme="minorHAnsi" w:hAnsiTheme="minorHAnsi" w:cstheme="minorHAnsi"/>
-          <w:sz w:val="22"/>
-          <w:szCs w:val="22"/>
-        </w:rPr>
-        <w:t>illi</w:t>
-      </w:r>
-      <w:r>
-        <w:rPr>
-          <w:rFonts w:asciiTheme="minorHAnsi" w:hAnsiTheme="minorHAnsi" w:cstheme="minorHAnsi"/>
-          <w:sz w:val="22"/>
-          <w:szCs w:val="22"/>
-        </w:rPr>
-        <w:t>m</w:t>
-      </w:r>
-      <w:r>
-        <w:rPr>
-          <w:rFonts w:asciiTheme="minorHAnsi" w:hAnsiTheme="minorHAnsi" w:cstheme="minorHAnsi"/>
-          <w:sz w:val="22"/>
-          <w:szCs w:val="22"/>
-        </w:rPr>
-        <w:t>eters</w:t>
-      </w:r>
-      <w:r>
-        <w:rPr>
-          <w:rFonts w:asciiTheme="minorHAnsi" w:hAnsiTheme="minorHAnsi" w:cstheme="minorHAnsi"/>
-          <w:sz w:val="22"/>
-          <w:szCs w:val="22"/>
-        </w:rPr>
-        <w:t xml:space="preserve"> to determine the development of the gland. </w:t>
+        <w:t xml:space="preserve"> assessed </w:t>
+      </w:r>
+      <w:r>
+        <w:rPr>
+          <w:rFonts w:asciiTheme="minorHAnsi" w:hAnsiTheme="minorHAnsi" w:cstheme="minorHAnsi"/>
+          <w:sz w:val="22"/>
+          <w:szCs w:val="22"/>
+        </w:rPr>
+        <w:t xml:space="preserve">adipocyte size and </w:t>
+      </w:r>
+      <w:proofErr w:type="spellStart"/>
+      <w:r>
+        <w:rPr>
+          <w:rFonts w:asciiTheme="minorHAnsi" w:hAnsiTheme="minorHAnsi" w:cstheme="minorHAnsi"/>
+          <w:sz w:val="22"/>
+          <w:szCs w:val="22"/>
+        </w:rPr>
+        <w:t>alvelolar</w:t>
+      </w:r>
+      <w:proofErr w:type="spellEnd"/>
+      <w:r>
+        <w:rPr>
+          <w:rFonts w:asciiTheme="minorHAnsi" w:hAnsiTheme="minorHAnsi" w:cstheme="minorHAnsi"/>
+          <w:sz w:val="22"/>
+          <w:szCs w:val="22"/>
+        </w:rPr>
+        <w:t xml:space="preserve"> </w:t>
+      </w:r>
+      <w:proofErr w:type="gramStart"/>
+      <w:r>
+        <w:rPr>
+          <w:rFonts w:asciiTheme="minorHAnsi" w:hAnsiTheme="minorHAnsi" w:cstheme="minorHAnsi"/>
+          <w:sz w:val="22"/>
+          <w:szCs w:val="22"/>
+        </w:rPr>
+        <w:t>num</w:t>
+      </w:r>
+      <w:r>
+        <w:rPr>
+          <w:rFonts w:asciiTheme="minorHAnsi" w:hAnsiTheme="minorHAnsi" w:cstheme="minorHAnsi"/>
+          <w:sz w:val="22"/>
+          <w:szCs w:val="22"/>
+        </w:rPr>
+        <w:t>b</w:t>
+      </w:r>
+      <w:r>
+        <w:rPr>
+          <w:rFonts w:asciiTheme="minorHAnsi" w:hAnsiTheme="minorHAnsi" w:cstheme="minorHAnsi"/>
+          <w:sz w:val="22"/>
+          <w:szCs w:val="22"/>
+        </w:rPr>
+        <w:t>er</w:t>
+      </w:r>
+      <w:r>
+        <w:rPr>
+          <w:rFonts w:asciiTheme="minorHAnsi" w:hAnsiTheme="minorHAnsi" w:cstheme="minorHAnsi"/>
+          <w:sz w:val="22"/>
+          <w:szCs w:val="22"/>
+        </w:rPr>
+        <w:t>..</w:t>
+      </w:r>
+      <w:proofErr w:type="gramEnd"/>
+      <w:r>
+        <w:rPr>
+          <w:rFonts w:asciiTheme="minorHAnsi" w:hAnsiTheme="minorHAnsi" w:cstheme="minorHAnsi"/>
+          <w:sz w:val="22"/>
+          <w:szCs w:val="22"/>
+        </w:rPr>
+        <w:t xml:space="preserve"> </w:t>
       </w:r>
     </w:p>
     <w:p>
@@ -8856,61 +8724,61 @@
           <w:szCs w:val="22"/>
         </w:rPr>
       </w:pPr>
-      <w:bookmarkStart w:id="37" w:name="_Toc14032704"/>
+      <w:bookmarkStart w:id="36" w:name="_Toc14032704"/>
       <w:r>
         <w:rPr>
           <w:rFonts w:asciiTheme="minorHAnsi" w:hAnsiTheme="minorHAnsi" w:cstheme="minorHAnsi"/>
         </w:rPr>
         <w:lastRenderedPageBreak/>
         <w:t>Expected Results</w:t>
+      </w:r>
+      <w:bookmarkEnd w:id="36"/>
+    </w:p>
+    <w:p>
+      <w:pPr>
+        <w:pStyle w:val="Heading2"/>
+        <w:rPr>
+          <w:rFonts w:asciiTheme="minorHAnsi" w:hAnsiTheme="minorHAnsi" w:cstheme="minorHAnsi"/>
+          <w:i/>
+          <w:sz w:val="22"/>
+          <w:szCs w:val="22"/>
+        </w:rPr>
+      </w:pPr>
+      <w:bookmarkStart w:id="37" w:name="_Toc14032705"/>
+      <w:r>
+        <w:rPr>
+          <w:rFonts w:asciiTheme="minorHAnsi" w:hAnsiTheme="minorHAnsi" w:cstheme="minorHAnsi"/>
+        </w:rPr>
+        <w:t>Aim 2.1:</w:t>
+      </w:r>
+      <w:r>
+        <w:rPr>
+          <w:rFonts w:asciiTheme="minorHAnsi" w:hAnsiTheme="minorHAnsi" w:cstheme="minorHAnsi"/>
+        </w:rPr>
+        <w:t xml:space="preserve"> </w:t>
+      </w:r>
+      <w:r>
+        <w:rPr>
+          <w:rFonts w:asciiTheme="minorHAnsi" w:hAnsiTheme="minorHAnsi" w:cstheme="minorHAnsi"/>
+        </w:rPr>
+        <w:t xml:space="preserve">Is mammary gland development altered after maternal </w:t>
+      </w:r>
+      <w:r>
+        <w:rPr>
+          <w:rFonts w:asciiTheme="minorHAnsi" w:hAnsiTheme="minorHAnsi" w:cstheme="minorHAnsi"/>
+        </w:rPr>
+        <w:t xml:space="preserve">glucocorticoid </w:t>
+      </w:r>
+      <w:r>
+        <w:rPr>
+          <w:rFonts w:asciiTheme="minorHAnsi" w:hAnsiTheme="minorHAnsi" w:cstheme="minorHAnsi"/>
+        </w:rPr>
+        <w:t>exposure during lactation?</w:t>
       </w:r>
       <w:bookmarkEnd w:id="37"/>
     </w:p>
     <w:p>
       <w:pPr>
-        <w:pStyle w:val="Heading2"/>
-        <w:rPr>
-          <w:rFonts w:asciiTheme="minorHAnsi" w:hAnsiTheme="minorHAnsi" w:cstheme="minorHAnsi"/>
-          <w:i/>
-          <w:sz w:val="22"/>
-          <w:szCs w:val="22"/>
-        </w:rPr>
-      </w:pPr>
-      <w:bookmarkStart w:id="38" w:name="_Toc14032705"/>
-      <w:r>
-        <w:rPr>
-          <w:rFonts w:asciiTheme="minorHAnsi" w:hAnsiTheme="minorHAnsi" w:cstheme="minorHAnsi"/>
-        </w:rPr>
-        <w:t>Aim 2.1:</w:t>
-      </w:r>
-      <w:r>
-        <w:rPr>
-          <w:rFonts w:asciiTheme="minorHAnsi" w:hAnsiTheme="minorHAnsi" w:cstheme="minorHAnsi"/>
-        </w:rPr>
-        <w:t xml:space="preserve"> </w:t>
-      </w:r>
-      <w:r>
-        <w:rPr>
-          <w:rFonts w:asciiTheme="minorHAnsi" w:hAnsiTheme="minorHAnsi" w:cstheme="minorHAnsi"/>
-        </w:rPr>
-        <w:t xml:space="preserve">Is mammary gland development altered after maternal </w:t>
-      </w:r>
-      <w:r>
-        <w:rPr>
-          <w:rFonts w:asciiTheme="minorHAnsi" w:hAnsiTheme="minorHAnsi" w:cstheme="minorHAnsi"/>
-        </w:rPr>
-        <w:t xml:space="preserve">glucocorticoid </w:t>
-      </w:r>
-      <w:r>
-        <w:rPr>
-          <w:rFonts w:asciiTheme="minorHAnsi" w:hAnsiTheme="minorHAnsi" w:cstheme="minorHAnsi"/>
-        </w:rPr>
-        <w:t>exposure during lactation?</w:t>
-      </w:r>
-      <w:bookmarkEnd w:id="38"/>
-    </w:p>
-    <w:p>
-      <w:pPr>
         <w:rPr>
           <w:rStyle w:val="Heading2Char"/>
           <w:rFonts w:asciiTheme="minorHAnsi" w:eastAsia="Times New Roman" w:hAnsiTheme="minorHAnsi" w:cstheme="minorHAnsi"/>
@@ -8926,24 +8794,101 @@
           <w:sz w:val="22"/>
           <w:szCs w:val="22"/>
         </w:rPr>
-        <w:t xml:space="preserve">I hypothesize that our prolonged dexamethasone exposure will cause reductions in mammary gland development  at PND16.5. This will be evident in the reduced size of the glands and the reduced </w:t>
-      </w:r>
-      <w:commentRangeStart w:id="39"/>
-      <w:r>
-        <w:rPr>
-          <w:rFonts w:asciiTheme="minorHAnsi" w:hAnsiTheme="minorHAnsi" w:cstheme="minorHAnsi"/>
-          <w:sz w:val="22"/>
-          <w:szCs w:val="22"/>
-        </w:rPr>
-        <w:t>branching</w:t>
-      </w:r>
-      <w:commentRangeEnd w:id="39"/>
-      <w:r>
-        <w:rPr>
-          <w:rStyle w:val="CommentReference"/>
-          <w:rFonts w:asciiTheme="minorHAnsi" w:eastAsiaTheme="minorHAnsi" w:hAnsiTheme="minorHAnsi" w:cstheme="minorHAnsi"/>
-        </w:rPr>
-        <w:commentReference w:id="39"/>
+        <w:t xml:space="preserve">I hypothesize that our prolonged dexamethasone exposure will cause reductions in mammary gland </w:t>
+      </w:r>
+      <w:proofErr w:type="gramStart"/>
+      <w:r>
+        <w:rPr>
+          <w:rFonts w:asciiTheme="minorHAnsi" w:hAnsiTheme="minorHAnsi" w:cstheme="minorHAnsi"/>
+          <w:sz w:val="22"/>
+          <w:szCs w:val="22"/>
+        </w:rPr>
+        <w:t>development  at</w:t>
+      </w:r>
+      <w:proofErr w:type="gramEnd"/>
+      <w:r>
+        <w:rPr>
+          <w:rFonts w:asciiTheme="minorHAnsi" w:hAnsiTheme="minorHAnsi" w:cstheme="minorHAnsi"/>
+          <w:sz w:val="22"/>
+          <w:szCs w:val="22"/>
+        </w:rPr>
+        <w:t xml:space="preserve"> PND16.5. This will be evident in the reduced size of the glands and the reduced</w:t>
+      </w:r>
+      <w:r>
+        <w:rPr>
+          <w:rFonts w:asciiTheme="minorHAnsi" w:hAnsiTheme="minorHAnsi" w:cstheme="minorHAnsi"/>
+          <w:sz w:val="22"/>
+          <w:szCs w:val="22"/>
+        </w:rPr>
+        <w:t xml:space="preserve"> adipocyte size</w:t>
+      </w:r>
+      <w:r>
+        <w:rPr>
+          <w:rFonts w:asciiTheme="minorHAnsi" w:hAnsiTheme="minorHAnsi" w:cstheme="minorHAnsi"/>
+          <w:sz w:val="22"/>
+          <w:szCs w:val="22"/>
+        </w:rPr>
+        <w:t xml:space="preserve">. Rats treated with corticosteroids for 4 weeks had reduced mammary gland branching. The effects of corticosteroid treatment were dose-dependent, by which higher doses caused further reductions in mammary gland area and branching </w:t>
+      </w:r>
+      <w:r>
+        <w:rPr>
+          <w:rFonts w:asciiTheme="minorHAnsi" w:hAnsiTheme="minorHAnsi" w:cstheme="minorHAnsi"/>
+          <w:sz w:val="22"/>
+          <w:szCs w:val="22"/>
+        </w:rPr>
+        <w:fldChar w:fldCharType="begin" w:fldLock="1"/>
+      </w:r>
+      <w:r>
+        <w:rPr>
+          <w:rFonts w:asciiTheme="minorHAnsi" w:hAnsiTheme="minorHAnsi" w:cstheme="minorHAnsi"/>
+          <w:sz w:val="22"/>
+          <w:szCs w:val="22"/>
+        </w:rPr>
+        <w:instrText>ADDIN CSL_CITATION {"citationItems":[{"id":"ITEM-1","itemData":{"abstract":"The inhibitory activity against mammary carcinogenesis mediated by energy restriction is accompanied by a reduction in the degree of mammary ductal branching, and an increase in adrenal cortical activity. Levels of p27/kip1 protein, a gene product associated with cell cycle growth arrest, have also been shown to be elevated in mammary epithelium and in mammary lesions of energy-restricted animals. Based on these data we have proposed that increased secretion of adrenal cortical steroids accounts, in part, for the effects of energy restriction. In this experiment the hypothesis tested was that corticosterone administration would mimic the effects of energy restriction, both on mammary gland development and on levels of p27 protein in mammary ductal epithelium. To test this hypothesis corticosterone was fed to female rats for 4 weeks. Dietary corticosterone increased serum and urinary corticosterone levels in a dose-dependent manner (P &lt; 0.01). The effects of corticosterone treatment on mammary gland development were analyzed digitally; p27 protein was detected immunohistochemically. The ductal extension and branching of the mammary gland were reduced in a dose-dependent manner by corticosterone treatment (P &lt; 0.05); however, the magnitude of the effect was greater on ductal branching. Overall, increasing dietary corticosterone reduced the total volume of mammary epithelium in a dose-dependent manner, an effect that remained even after adjustments for differences among animals in body mass. Consistent with this effect, the amount of p27 protein present in ductal mammary epithelial cells increased dose-dependently in response to increasing corticosterone administration (P &lt; 0.01). The hypothesis is proposed that dietary administration of corticosterone may imitate the effects of energy restriction on mammary carcinogenesis by regulation of mammary tissue size homeostasis via p27/kip1 mediated arrest of cell cycle progression.","author":[{"dropping-particle":"","family":"Zhu","given":"Zongjian","non-dropping-particle":"","parse-names":false,"suffix":""},{"dropping-particle":"","family":"Jiang","given":"Weiqin","non-dropping-particle":"","parse-names":false,"suffix":""},{"dropping-particle":"","family":"Thompson","given":"Henry J","non-dropping-particle":"","parse-names":false,"suffix":""}],"container-title":"Carcinogenesis","id":"ITEM-1","issue":"12","issued":{"date-parts":[["1998"]]},"number-of-pages":"2101-2106","title":"Effect of corticosterone administration on mammary gland development and p27 expression and their relationship to the effects of energy restriction on mammary carcinogenesis","type":"report","volume":"19"},"uris":["http://www.mendeley.com/documents/?uuid=106ede7c-5ef5-3a0b-907a-a0c4f502b00b"]}],"mendeley":{"formattedCitation":"(Zhu &lt;i&gt;et al.&lt;/i&gt;, 1998)","plainTextFormattedCitation":"(Zhu et al., 1998)","previouslyFormattedCitation":"(Zhu &lt;i&gt;et al.&lt;/i&gt;, 1998)"},"properties":{"noteIndex":0},"schema":"https://github.com/citation-style-language/schema/raw/master/csl-citation.json"}</w:instrText>
+      </w:r>
+      <w:r>
+        <w:rPr>
+          <w:rFonts w:asciiTheme="minorHAnsi" w:hAnsiTheme="minorHAnsi" w:cstheme="minorHAnsi"/>
+          <w:sz w:val="22"/>
+          <w:szCs w:val="22"/>
+        </w:rPr>
+        <w:fldChar w:fldCharType="separate"/>
+      </w:r>
+      <w:r>
+        <w:rPr>
+          <w:rFonts w:asciiTheme="minorHAnsi" w:hAnsiTheme="minorHAnsi" w:cstheme="minorHAnsi"/>
+          <w:noProof/>
+          <w:sz w:val="22"/>
+          <w:szCs w:val="22"/>
+        </w:rPr>
+        <w:t xml:space="preserve">(Zhu </w:t>
+      </w:r>
+      <w:r>
+        <w:rPr>
+          <w:rFonts w:asciiTheme="minorHAnsi" w:hAnsiTheme="minorHAnsi" w:cstheme="minorHAnsi"/>
+          <w:i/>
+          <w:noProof/>
+          <w:sz w:val="22"/>
+          <w:szCs w:val="22"/>
+        </w:rPr>
+        <w:t>et al.</w:t>
+      </w:r>
+      <w:r>
+        <w:rPr>
+          <w:rFonts w:asciiTheme="minorHAnsi" w:hAnsiTheme="minorHAnsi" w:cstheme="minorHAnsi"/>
+          <w:noProof/>
+          <w:sz w:val="22"/>
+          <w:szCs w:val="22"/>
+        </w:rPr>
+        <w:t>, 1998)</w:t>
+      </w:r>
+      <w:r>
+        <w:rPr>
+          <w:rFonts w:asciiTheme="minorHAnsi" w:hAnsiTheme="minorHAnsi" w:cstheme="minorHAnsi"/>
+          <w:sz w:val="22"/>
+          <w:szCs w:val="22"/>
+        </w:rPr>
+        <w:fldChar w:fldCharType="end"/>
       </w:r>
       <w:r>
         <w:rPr>
@@ -8959,24 +8904,112 @@
           <w:sz w:val="22"/>
           <w:szCs w:val="22"/>
         </w:rPr>
-        <w:t xml:space="preserve">The effect of glucocorticoids on </w:t>
-      </w:r>
-      <w:commentRangeStart w:id="40"/>
-      <w:r>
-        <w:rPr>
-          <w:rFonts w:asciiTheme="minorHAnsi" w:hAnsiTheme="minorHAnsi" w:cstheme="minorHAnsi"/>
-          <w:sz w:val="22"/>
-          <w:szCs w:val="22"/>
-        </w:rPr>
-        <w:t xml:space="preserve">mammary gland development has been studied in the context of </w:t>
-      </w:r>
-      <w:r>
-        <w:rPr>
-          <w:rFonts w:asciiTheme="minorHAnsi" w:hAnsiTheme="minorHAnsi" w:cstheme="minorHAnsi"/>
-          <w:sz w:val="22"/>
-          <w:szCs w:val="22"/>
-        </w:rPr>
-        <w:t>cancer</w:t>
+        <w:t>Despite the need of low doses of glucocorticoids for normal development of mammary glands, a</w:t>
+      </w:r>
+      <w:r>
+        <w:rPr>
+          <w:rFonts w:asciiTheme="minorHAnsi" w:hAnsiTheme="minorHAnsi" w:cstheme="minorHAnsi"/>
+          <w:sz w:val="22"/>
+          <w:szCs w:val="22"/>
+        </w:rPr>
+        <w:t xml:space="preserve">dministration of </w:t>
+      </w:r>
+      <w:r>
+        <w:rPr>
+          <w:rFonts w:asciiTheme="minorHAnsi" w:hAnsiTheme="minorHAnsi" w:cstheme="minorHAnsi"/>
+          <w:sz w:val="22"/>
+          <w:szCs w:val="22"/>
+        </w:rPr>
+        <w:t>deoxycorticosterone acetate</w:t>
+      </w:r>
+      <w:r>
+        <w:rPr>
+          <w:rFonts w:asciiTheme="minorHAnsi" w:hAnsiTheme="minorHAnsi" w:cstheme="minorHAnsi"/>
+          <w:sz w:val="22"/>
+          <w:szCs w:val="22"/>
+        </w:rPr>
+        <w:t xml:space="preserve"> at high doses caused mammary gland regression </w:t>
+      </w:r>
+      <w:r>
+        <w:rPr>
+          <w:rFonts w:asciiTheme="minorHAnsi" w:hAnsiTheme="minorHAnsi" w:cstheme="minorHAnsi"/>
+          <w:sz w:val="22"/>
+          <w:szCs w:val="22"/>
+        </w:rPr>
+        <w:t xml:space="preserve">in mice </w:t>
+      </w:r>
+      <w:r>
+        <w:rPr>
+          <w:rFonts w:asciiTheme="minorHAnsi" w:hAnsiTheme="minorHAnsi" w:cstheme="minorHAnsi"/>
+          <w:sz w:val="22"/>
+          <w:szCs w:val="22"/>
+        </w:rPr>
+        <w:fldChar w:fldCharType="begin" w:fldLock="1"/>
+      </w:r>
+      <w:r>
+        <w:rPr>
+          <w:rFonts w:asciiTheme="minorHAnsi" w:hAnsiTheme="minorHAnsi" w:cstheme="minorHAnsi"/>
+          <w:sz w:val="22"/>
+          <w:szCs w:val="22"/>
+        </w:rPr>
+        <w:instrText>ADDIN CSL_CITATION {"citationItems":[{"id":"ITEM-1","itemData":{"ISSN":"0027-8874","PMID":"13611531","author":[{"dropping-particle":"","family":"NANDI","given":"S","non-dropping-particle":"","parse-names":false,"suffix":""}],"container-title":"Journal of the National Cancer Institute","id":"ITEM-1","issue":"6","issued":{"date-parts":[["1958","12"]]},"page":"1039-63","title":"Endocrine control of mammarygland development and function in the C3H/ He Crgl mouse.","type":"article-journal","volume":"21"},"uris":["http://www.mendeley.com/documents/?uuid=3f1ca241-e5e7-3ace-8d53-3ea7787a4407"]}],"mendeley":{"formattedCitation":"(NANDI, 1958)","plainTextFormattedCitation":"(NANDI, 1958)","previouslyFormattedCitation":"(NANDI, 1958)"},"properties":{"noteIndex":0},"schema":"https://github.com/citation-style-language/schema/raw/master/csl-citation.json"}</w:instrText>
+      </w:r>
+      <w:r>
+        <w:rPr>
+          <w:rFonts w:asciiTheme="minorHAnsi" w:hAnsiTheme="minorHAnsi" w:cstheme="minorHAnsi"/>
+          <w:sz w:val="22"/>
+          <w:szCs w:val="22"/>
+        </w:rPr>
+        <w:fldChar w:fldCharType="separate"/>
+      </w:r>
+      <w:r>
+        <w:rPr>
+          <w:rFonts w:asciiTheme="minorHAnsi" w:hAnsiTheme="minorHAnsi" w:cstheme="minorHAnsi"/>
+          <w:noProof/>
+          <w:sz w:val="22"/>
+          <w:szCs w:val="22"/>
+        </w:rPr>
+        <w:t>(NANDI, 1958)</w:t>
+      </w:r>
+      <w:r>
+        <w:rPr>
+          <w:rFonts w:asciiTheme="minorHAnsi" w:hAnsiTheme="minorHAnsi" w:cstheme="minorHAnsi"/>
+          <w:sz w:val="22"/>
+          <w:szCs w:val="22"/>
+        </w:rPr>
+        <w:fldChar w:fldCharType="end"/>
+      </w:r>
+      <w:r>
+        <w:rPr>
+          <w:rFonts w:asciiTheme="minorHAnsi" w:hAnsiTheme="minorHAnsi" w:cstheme="minorHAnsi"/>
+          <w:sz w:val="22"/>
+          <w:szCs w:val="22"/>
+        </w:rPr>
+        <w:t xml:space="preserve">. </w:t>
+      </w:r>
+      <w:r>
+        <w:rPr>
+          <w:rFonts w:asciiTheme="minorHAnsi" w:hAnsiTheme="minorHAnsi" w:cstheme="minorHAnsi"/>
+          <w:sz w:val="22"/>
+          <w:szCs w:val="22"/>
+        </w:rPr>
+        <w:t xml:space="preserve">Since </w:t>
+      </w:r>
+      <w:r>
+        <w:rPr>
+          <w:rFonts w:asciiTheme="minorHAnsi" w:hAnsiTheme="minorHAnsi" w:cstheme="minorHAnsi"/>
+          <w:sz w:val="22"/>
+          <w:szCs w:val="22"/>
+        </w:rPr>
+        <w:t xml:space="preserve">glucocorticoid treatments show reductions in mammary gland development, proving necessary to control </w:t>
+      </w:r>
+      <w:r>
+        <w:rPr>
+          <w:rFonts w:asciiTheme="minorHAnsi" w:hAnsiTheme="minorHAnsi" w:cstheme="minorHAnsi"/>
+          <w:sz w:val="22"/>
+          <w:szCs w:val="22"/>
+        </w:rPr>
+        <w:t>carcinogenesis</w:t>
       </w:r>
       <w:r>
         <w:rPr>
@@ -8986,22 +9019,6 @@
         </w:rPr>
         <w:t xml:space="preserve"> </w:t>
       </w:r>
-      <w:commentRangeEnd w:id="40"/>
-      <w:r>
-        <w:rPr>
-          <w:rStyle w:val="CommentReference"/>
-          <w:rFonts w:asciiTheme="minorHAnsi" w:eastAsiaTheme="minorHAnsi" w:hAnsiTheme="minorHAnsi" w:cstheme="minorHAnsi"/>
-        </w:rPr>
-        <w:commentReference w:id="40"/>
-      </w:r>
-      <w:r>
-        <w:rPr>
-          <w:rFonts w:asciiTheme="minorHAnsi" w:hAnsiTheme="minorHAnsi" w:cstheme="minorHAnsi"/>
-          <w:sz w:val="22"/>
-          <w:szCs w:val="22"/>
-        </w:rPr>
-        <w:t xml:space="preserve">with limited data in healthy lactating subjects. Rats treated with corticosteroids for 4 weeks had reduced mammary gland branching. The effects of corticosteroid treatment were dose-dependent, by which higher doses caused further reductions in mammary gland area and branching </w:t>
-      </w:r>
       <w:r>
         <w:rPr>
           <w:rFonts w:asciiTheme="minorHAnsi" w:hAnsiTheme="minorHAnsi" w:cstheme="minorHAnsi"/>
@@ -9068,47 +9085,7 @@
           <w:sz w:val="22"/>
           <w:szCs w:val="22"/>
         </w:rPr>
-        <w:t xml:space="preserve">. </w:t>
-      </w:r>
-      <w:r>
-        <w:rPr>
-          <w:rFonts w:asciiTheme="minorHAnsi" w:hAnsiTheme="minorHAnsi" w:cstheme="minorHAnsi"/>
-          <w:sz w:val="22"/>
-          <w:szCs w:val="22"/>
-        </w:rPr>
-        <w:t>Despite the need of low doses of glucocorticoids for normal development of mammary glands, a</w:t>
-      </w:r>
-      <w:r>
-        <w:rPr>
-          <w:rFonts w:asciiTheme="minorHAnsi" w:hAnsiTheme="minorHAnsi" w:cstheme="minorHAnsi"/>
-          <w:sz w:val="22"/>
-          <w:szCs w:val="22"/>
-        </w:rPr>
-        <w:t xml:space="preserve">dministration of </w:t>
-      </w:r>
-      <w:r>
-        <w:rPr>
-          <w:rFonts w:asciiTheme="minorHAnsi" w:hAnsiTheme="minorHAnsi" w:cstheme="minorHAnsi"/>
-          <w:sz w:val="22"/>
-          <w:szCs w:val="22"/>
-        </w:rPr>
-        <w:t>deoxycorticosterone acetate</w:t>
-      </w:r>
-      <w:r>
-        <w:rPr>
-          <w:rFonts w:asciiTheme="minorHAnsi" w:hAnsiTheme="minorHAnsi" w:cstheme="minorHAnsi"/>
-          <w:sz w:val="22"/>
-          <w:szCs w:val="22"/>
-        </w:rPr>
-        <w:t xml:space="preserve"> at high doses caused mammary gland regression </w:t>
-      </w:r>
-      <w:r>
-        <w:rPr>
-          <w:rFonts w:asciiTheme="minorHAnsi" w:hAnsiTheme="minorHAnsi" w:cstheme="minorHAnsi"/>
-          <w:sz w:val="22"/>
-          <w:szCs w:val="22"/>
-        </w:rPr>
-        <w:t xml:space="preserve">in mice </w:t>
+        <w:t xml:space="preserve">, and since high doses ultimately reduce mammary gland size </w:t>
       </w:r>
       <w:r>
         <w:rPr>
@@ -9157,158 +9134,9 @@
           <w:sz w:val="22"/>
           <w:szCs w:val="22"/>
         </w:rPr>
-        <w:t xml:space="preserve">. </w:t>
-      </w:r>
-      <w:r>
-        <w:rPr>
-          <w:rFonts w:asciiTheme="minorHAnsi" w:hAnsiTheme="minorHAnsi" w:cstheme="minorHAnsi"/>
-          <w:sz w:val="22"/>
-          <w:szCs w:val="22"/>
-        </w:rPr>
-        <w:t xml:space="preserve">Since </w:t>
-      </w:r>
-      <w:r>
-        <w:rPr>
-          <w:rFonts w:asciiTheme="minorHAnsi" w:hAnsiTheme="minorHAnsi" w:cstheme="minorHAnsi"/>
-          <w:sz w:val="22"/>
-          <w:szCs w:val="22"/>
-        </w:rPr>
-        <w:t xml:space="preserve">glucocorticoid treatments show reductions in mammary gland development, proving necessary to control </w:t>
-      </w:r>
-      <w:r>
-        <w:rPr>
-          <w:rFonts w:asciiTheme="minorHAnsi" w:hAnsiTheme="minorHAnsi" w:cstheme="minorHAnsi"/>
-          <w:sz w:val="22"/>
-          <w:szCs w:val="22"/>
-        </w:rPr>
-        <w:t>carcinogenesis</w:t>
-      </w:r>
-      <w:r>
-        <w:rPr>
-          <w:rFonts w:asciiTheme="minorHAnsi" w:hAnsiTheme="minorHAnsi" w:cstheme="minorHAnsi"/>
-          <w:sz w:val="22"/>
-          <w:szCs w:val="22"/>
-        </w:rPr>
-        <w:t xml:space="preserve"> </w:t>
-      </w:r>
-      <w:r>
-        <w:rPr>
-          <w:rFonts w:asciiTheme="minorHAnsi" w:hAnsiTheme="minorHAnsi" w:cstheme="minorHAnsi"/>
-          <w:sz w:val="22"/>
-          <w:szCs w:val="22"/>
-        </w:rPr>
-        <w:fldChar w:fldCharType="begin" w:fldLock="1"/>
-      </w:r>
-      <w:r>
-        <w:rPr>
-          <w:rFonts w:asciiTheme="minorHAnsi" w:hAnsiTheme="minorHAnsi" w:cstheme="minorHAnsi"/>
-          <w:sz w:val="22"/>
-          <w:szCs w:val="22"/>
-        </w:rPr>
-        <w:instrText>ADDIN CSL_CITATION {"citationItems":[{"id":"ITEM-1","itemData":{"abstract":"The inhibitory activity against mammary carcinogenesis mediated by energy restriction is accompanied by a reduction in the degree of mammary ductal branching, and an increase in adrenal cortical activity. Levels of p27/kip1 protein, a gene product associated with cell cycle growth arrest, have also been shown to be elevated in mammary epithelium and in mammary lesions of energy-restricted animals. Based on these data we have proposed that increased secretion of adrenal cortical steroids accounts, in part, for the effects of energy restriction. In this experiment the hypothesis tested was that corticosterone administration would mimic the effects of energy restriction, both on mammary gland development and on levels of p27 protein in mammary ductal epithelium. To test this hypothesis corticosterone was fed to female rats for 4 weeks. Dietary corticosterone increased serum and urinary corticosterone levels in a dose-dependent manner (P &lt; 0.01). The effects of corticosterone treatment on mammary gland development were analyzed digitally; p27 protein was detected immunohistochemically. The ductal extension and branching of the mammary gland were reduced in a dose-dependent manner by corticosterone treatment (P &lt; 0.05); however, the magnitude of the effect was greater on ductal branching. Overall, increasing dietary corticosterone reduced the total volume of mammary epithelium in a dose-dependent manner, an effect that remained even after adjustments for differences among animals in body mass. Consistent with this effect, the amount of p27 protein present in ductal mammary epithelial cells increased dose-dependently in response to increasing corticosterone administration (P &lt; 0.01). The hypothesis is proposed that dietary administration of corticosterone may imitate the effects of energy restriction on mammary carcinogenesis by regulation of mammary tissue size homeostasis via p27/kip1 mediated arrest of cell cycle progression.","author":[{"dropping-particle":"","family":"Zhu","given":"Zongjian","non-dropping-particle":"","parse-names":false,"suffix":""},{"dropping-particle":"","family":"Jiang","given":"Weiqin","non-dropping-particle":"","parse-names":false,"suffix":""},{"dropping-particle":"","family":"Thompson","given":"Henry J","non-dropping-particle":"","parse-names":false,"suffix":""}],"container-title":"Carcinogenesis","id":"ITEM-1","issue":"12","issued":{"date-parts":[["1998"]]},"number-of-pages":"2101-2106","title":"Effect of corticosterone administration on mammary gland development and p27 expression and their relationship to the effects of energy restriction on mammary carcinogenesis","type":"report","volume":"19"},"uris":["http://www.mendeley.com/documents/?uuid=106ede7c-5ef5-3a0b-907a-a0c4f502b00b"]}],"mendeley":{"formattedCitation":"(Zhu &lt;i&gt;et al.&lt;/i&gt;, 1998)","plainTextFormattedCitation":"(Zhu et al., 1998)","previouslyFormattedCitation":"(Zhu &lt;i&gt;et al.&lt;/i&gt;, 1998)"},"properties":{"noteIndex":0},"schema":"https://github.com/citation-style-language/schema/raw/master/csl-citation.json"}</w:instrText>
-      </w:r>
-      <w:r>
-        <w:rPr>
-          <w:rFonts w:asciiTheme="minorHAnsi" w:hAnsiTheme="minorHAnsi" w:cstheme="minorHAnsi"/>
-          <w:sz w:val="22"/>
-          <w:szCs w:val="22"/>
-        </w:rPr>
-        <w:fldChar w:fldCharType="separate"/>
-      </w:r>
-      <w:r>
-        <w:rPr>
-          <w:rFonts w:asciiTheme="minorHAnsi" w:hAnsiTheme="minorHAnsi" w:cstheme="minorHAnsi"/>
-          <w:noProof/>
-          <w:sz w:val="22"/>
-          <w:szCs w:val="22"/>
-        </w:rPr>
-        <w:t xml:space="preserve">(Zhu </w:t>
-      </w:r>
-      <w:r>
-        <w:rPr>
-          <w:rFonts w:asciiTheme="minorHAnsi" w:hAnsiTheme="minorHAnsi" w:cstheme="minorHAnsi"/>
-          <w:i/>
-          <w:noProof/>
-          <w:sz w:val="22"/>
-          <w:szCs w:val="22"/>
-        </w:rPr>
-        <w:t>et al.</w:t>
-      </w:r>
-      <w:r>
-        <w:rPr>
-          <w:rFonts w:asciiTheme="minorHAnsi" w:hAnsiTheme="minorHAnsi" w:cstheme="minorHAnsi"/>
-          <w:noProof/>
-          <w:sz w:val="22"/>
-          <w:szCs w:val="22"/>
-        </w:rPr>
-        <w:t>, 1998)</w:t>
-      </w:r>
-      <w:r>
-        <w:rPr>
-          <w:rFonts w:asciiTheme="minorHAnsi" w:hAnsiTheme="minorHAnsi" w:cstheme="minorHAnsi"/>
-          <w:sz w:val="22"/>
-          <w:szCs w:val="22"/>
-        </w:rPr>
-        <w:fldChar w:fldCharType="end"/>
-      </w:r>
-      <w:r>
-        <w:rPr>
-          <w:rFonts w:asciiTheme="minorHAnsi" w:hAnsiTheme="minorHAnsi" w:cstheme="minorHAnsi"/>
-          <w:sz w:val="22"/>
-          <w:szCs w:val="22"/>
-        </w:rPr>
-        <w:t xml:space="preserve">, and since high doses ultimately reduce mammary gland size </w:t>
-      </w:r>
-      <w:r>
-        <w:rPr>
-          <w:rFonts w:asciiTheme="minorHAnsi" w:hAnsiTheme="minorHAnsi" w:cstheme="minorHAnsi"/>
-          <w:sz w:val="22"/>
-          <w:szCs w:val="22"/>
-        </w:rPr>
-        <w:fldChar w:fldCharType="begin" w:fldLock="1"/>
-      </w:r>
-      <w:r>
-        <w:rPr>
-          <w:rFonts w:asciiTheme="minorHAnsi" w:hAnsiTheme="minorHAnsi" w:cstheme="minorHAnsi"/>
-          <w:sz w:val="22"/>
-          <w:szCs w:val="22"/>
-        </w:rPr>
-        <w:instrText>ADDIN CSL_CITATION {"citationItems":[{"id":"ITEM-1","itemData":{"ISSN":"0027-8874","PMID":"13611531","author":[{"dropping-particle":"","family":"NANDI","given":"S","non-dropping-particle":"","parse-names":false,"suffix":""}],"container-title":"Journal of the National Cancer Institute","id":"ITEM-1","issue":"6","issued":{"date-parts":[["1958","12"]]},"page":"1039-63","title":"Endocrine control of mammarygland development and function in the C3H/ He Crgl mouse.","type":"article-journal","volume":"21"},"uris":["http://www.mendeley.com/documents/?uuid=3f1ca241-e5e7-3ace-8d53-3ea7787a4407"]}],"mendeley":{"formattedCitation":"(NANDI, 1958)","plainTextFormattedCitation":"(NANDI, 1958)","previouslyFormattedCitation":"(NANDI, 1958)"},"properties":{"noteIndex":0},"schema":"https://github.com/citation-style-language/schema/raw/master/csl-citation.json"}</w:instrText>
-      </w:r>
-      <w:r>
-        <w:rPr>
-          <w:rFonts w:asciiTheme="minorHAnsi" w:hAnsiTheme="minorHAnsi" w:cstheme="minorHAnsi"/>
-          <w:sz w:val="22"/>
-          <w:szCs w:val="22"/>
-        </w:rPr>
-        <w:fldChar w:fldCharType="separate"/>
-      </w:r>
-      <w:r>
-        <w:rPr>
-          <w:rFonts w:asciiTheme="minorHAnsi" w:hAnsiTheme="minorHAnsi" w:cstheme="minorHAnsi"/>
-          <w:noProof/>
-          <w:sz w:val="22"/>
-          <w:szCs w:val="22"/>
-        </w:rPr>
-        <w:t>(NANDI, 1958)</w:t>
-      </w:r>
-      <w:r>
-        <w:rPr>
-          <w:rFonts w:asciiTheme="minorHAnsi" w:hAnsiTheme="minorHAnsi" w:cstheme="minorHAnsi"/>
-          <w:sz w:val="22"/>
-          <w:szCs w:val="22"/>
-        </w:rPr>
-        <w:fldChar w:fldCharType="end"/>
-      </w:r>
-      <w:r>
-        <w:rPr>
-          <w:rFonts w:asciiTheme="minorHAnsi" w:hAnsiTheme="minorHAnsi" w:cstheme="minorHAnsi"/>
-          <w:sz w:val="22"/>
-          <w:szCs w:val="22"/>
-        </w:rPr>
         <w:t xml:space="preserve">, </w:t>
       </w:r>
-      <w:del w:id="41" w:author="Dave Bridges" w:date="2019-07-10T13:02:00Z">
+      <w:del w:id="38" w:author="Dave Bridges" w:date="2019-07-10T13:02:00Z">
         <w:r>
           <w:rPr>
             <w:rFonts w:asciiTheme="minorHAnsi" w:hAnsiTheme="minorHAnsi" w:cstheme="minorHAnsi"/>
@@ -9318,7 +9146,7 @@
           <w:delText>I hypothesize that our prolonged dexamethasone exposure will cause reductions in mammary gland development</w:delText>
         </w:r>
       </w:del>
-      <w:del w:id="42" w:author="Dave Bridges" w:date="2019-07-10T13:01:00Z">
+      <w:del w:id="39" w:author="Dave Bridges" w:date="2019-07-10T13:01:00Z">
         <w:r>
           <w:rPr>
             <w:rFonts w:asciiTheme="minorHAnsi" w:hAnsiTheme="minorHAnsi" w:cstheme="minorHAnsi"/>
@@ -9328,7 +9156,7 @@
           <w:delText>. This will be tested in the control and experimental groups of PND0.5-16.5 where mammary glands will be extracted and mounted</w:delText>
         </w:r>
       </w:del>
-      <w:del w:id="43" w:author="Dave Bridges" w:date="2019-07-10T13:02:00Z">
+      <w:del w:id="40" w:author="Dave Bridges" w:date="2019-07-10T13:02:00Z">
         <w:r>
           <w:rPr>
             <w:rFonts w:asciiTheme="minorHAnsi" w:hAnsiTheme="minorHAnsi" w:cstheme="minorHAnsi"/>
@@ -9338,7 +9166,7 @@
           <w:delText xml:space="preserve"> at PND16.5</w:delText>
         </w:r>
       </w:del>
-      <w:del w:id="44" w:author="Dave Bridges" w:date="2019-07-10T13:01:00Z">
+      <w:del w:id="41" w:author="Dave Bridges" w:date="2019-07-10T13:01:00Z">
         <w:r>
           <w:rPr>
             <w:rFonts w:asciiTheme="minorHAnsi" w:hAnsiTheme="minorHAnsi" w:cstheme="minorHAnsi"/>
@@ -9348,7 +9176,7 @@
           <w:delText xml:space="preserve"> to determine mammary gland size and branching</w:delText>
         </w:r>
       </w:del>
-      <w:del w:id="45" w:author="Dave Bridges" w:date="2019-07-10T13:02:00Z">
+      <w:del w:id="42" w:author="Dave Bridges" w:date="2019-07-10T13:02:00Z">
         <w:r>
           <w:rPr>
             <w:rFonts w:asciiTheme="minorHAnsi" w:hAnsiTheme="minorHAnsi" w:cstheme="minorHAnsi"/>
@@ -9374,7 +9202,7 @@
           <w:rFonts w:asciiTheme="minorHAnsi" w:hAnsiTheme="minorHAnsi" w:cstheme="minorHAnsi"/>
         </w:rPr>
       </w:pPr>
-      <w:bookmarkStart w:id="46" w:name="_Toc14032706"/>
+      <w:bookmarkStart w:id="43" w:name="_Toc14032706"/>
       <w:r>
         <w:rPr>
           <w:rFonts w:asciiTheme="minorHAnsi" w:hAnsiTheme="minorHAnsi" w:cstheme="minorHAnsi"/>
@@ -9387,7 +9215,7 @@
         </w:rPr>
         <w:t xml:space="preserve"> How does maternal glucocorticoid exposure during lactation affect milk output and macronutrient composition?</w:t>
       </w:r>
-      <w:bookmarkEnd w:id="46"/>
+      <w:bookmarkEnd w:id="43"/>
     </w:p>
     <w:p>
       <w:pPr>
@@ -9397,7 +9225,7 @@
           <w:szCs w:val="22"/>
         </w:rPr>
       </w:pPr>
-      <w:ins w:id="47" w:author="Dave Bridges" w:date="2019-07-10T13:03:00Z">
+      <w:ins w:id="44" w:author="Dave Bridges" w:date="2019-07-10T13:03:00Z">
         <w:r>
           <w:rPr>
             <w:rFonts w:asciiTheme="minorHAnsi" w:hAnsiTheme="minorHAnsi" w:cstheme="minorHAnsi"/>
@@ -9406,7 +9234,7 @@
           </w:rPr>
           <w:t xml:space="preserve">As prior studies show that a short-term glucocorticoid exposure reduced macronutrient yield but increase </w:t>
         </w:r>
-        <w:commentRangeStart w:id="48"/>
+        <w:commentRangeStart w:id="45"/>
         <w:r>
           <w:rPr>
             <w:rFonts w:asciiTheme="minorHAnsi" w:hAnsiTheme="minorHAnsi" w:cstheme="minorHAnsi"/>
@@ -9415,13 +9243,13 @@
           </w:rPr>
           <w:t>percentage</w:t>
         </w:r>
-        <w:commentRangeEnd w:id="48"/>
+        <w:commentRangeEnd w:id="45"/>
         <w:r>
           <w:rPr>
             <w:rStyle w:val="CommentReference"/>
             <w:rFonts w:asciiTheme="minorHAnsi" w:eastAsiaTheme="minorHAnsi" w:hAnsiTheme="minorHAnsi" w:cstheme="minorHAnsi"/>
           </w:rPr>
-          <w:commentReference w:id="48"/>
+          <w:commentReference w:id="45"/>
         </w:r>
         <w:r>
           <w:rPr>
@@ -9480,8 +9308,8 @@
           </w:rPr>
           <w:t xml:space="preserve">. Hence, I hypothesize that dexamethasone exposure will have unaltered lactose percentage despite the reductions in the milk </w:t>
         </w:r>
-        <w:commentRangeStart w:id="49"/>
-        <w:commentRangeStart w:id="50"/>
+        <w:commentRangeStart w:id="46"/>
+        <w:commentRangeStart w:id="47"/>
         <w:r>
           <w:rPr>
             <w:rFonts w:asciiTheme="minorHAnsi" w:hAnsiTheme="minorHAnsi" w:cstheme="minorHAnsi"/>
@@ -9490,21 +9318,21 @@
           </w:rPr>
           <w:t>yield</w:t>
         </w:r>
-        <w:commentRangeEnd w:id="49"/>
+        <w:commentRangeEnd w:id="46"/>
         <w:r>
           <w:rPr>
             <w:rStyle w:val="CommentReference"/>
             <w:rFonts w:asciiTheme="minorHAnsi" w:eastAsiaTheme="minorHAnsi" w:hAnsiTheme="minorHAnsi" w:cstheme="minorHAnsi"/>
           </w:rPr>
-          <w:commentReference w:id="49"/>
+          <w:commentReference w:id="46"/>
         </w:r>
-        <w:commentRangeEnd w:id="50"/>
+        <w:commentRangeEnd w:id="47"/>
         <w:r>
           <w:rPr>
             <w:rStyle w:val="CommentReference"/>
             <w:rFonts w:asciiTheme="minorHAnsi" w:eastAsiaTheme="minorHAnsi" w:hAnsiTheme="minorHAnsi" w:cstheme="minorHAnsi"/>
           </w:rPr>
-          <w:commentReference w:id="50"/>
+          <w:commentReference w:id="47"/>
         </w:r>
         <w:r>
           <w:rPr>
@@ -9512,9 +9340,27 @@
             <w:sz w:val="22"/>
             <w:szCs w:val="22"/>
           </w:rPr>
-          <w:t>. The hypothesized results are in agreement with the previous hypothesis suggesting reduced mammary gland development in Aim 2.1, as a less developed mammary gland will yield less milk with altered macronutrient composition</w:t>
+          <w:t xml:space="preserve">. The hypothesized results </w:t>
         </w:r>
-        <w:commentRangeStart w:id="51"/>
+        <w:proofErr w:type="gramStart"/>
+        <w:r>
+          <w:rPr>
+            <w:rFonts w:asciiTheme="minorHAnsi" w:hAnsiTheme="minorHAnsi" w:cstheme="minorHAnsi"/>
+            <w:sz w:val="22"/>
+            <w:szCs w:val="22"/>
+          </w:rPr>
+          <w:t>are in agreement</w:t>
+        </w:r>
+        <w:proofErr w:type="gramEnd"/>
+        <w:r>
+          <w:rPr>
+            <w:rFonts w:asciiTheme="minorHAnsi" w:hAnsiTheme="minorHAnsi" w:cstheme="minorHAnsi"/>
+            <w:sz w:val="22"/>
+            <w:szCs w:val="22"/>
+          </w:rPr>
+          <w:t xml:space="preserve"> with the previous hypothesis suggesting reduced mammary gland development in Aim 2.1, as a less developed mammary gland will yield less milk with altered macronutrient composition</w:t>
+        </w:r>
+        <w:commentRangeStart w:id="48"/>
         <w:r>
           <w:rPr>
             <w:rFonts w:asciiTheme="minorHAnsi" w:hAnsiTheme="minorHAnsi" w:cstheme="minorHAnsi"/>
@@ -9532,7 +9378,7 @@
         </w:rPr>
         <w:t xml:space="preserve">The </w:t>
       </w:r>
-      <w:ins w:id="52" w:author="Dave Bridges" w:date="2019-07-10T13:02:00Z">
+      <w:ins w:id="49" w:author="Dave Bridges" w:date="2019-07-10T13:02:00Z">
         <w:r>
           <w:rPr>
             <w:rFonts w:asciiTheme="minorHAnsi" w:hAnsiTheme="minorHAnsi" w:cstheme="minorHAnsi"/>
@@ -9550,7 +9396,7 @@
         </w:rPr>
         <w:t>effect</w:t>
       </w:r>
-      <w:ins w:id="53" w:author="Dave Bridges" w:date="2019-07-10T13:02:00Z">
+      <w:ins w:id="50" w:author="Dave Bridges" w:date="2019-07-10T13:02:00Z">
         <w:r>
           <w:rPr>
             <w:rFonts w:asciiTheme="minorHAnsi" w:hAnsiTheme="minorHAnsi" w:cstheme="minorHAnsi"/>
@@ -10165,13 +10011,13 @@
         </w:rPr>
         <w:t xml:space="preserve">Additionally, given the witnessed reductions in milk output in human and animal models after brief exposure to glucocorticoids, I hypothesize that our exposure will reduce milk output. </w:t>
       </w:r>
-      <w:commentRangeEnd w:id="51"/>
+      <w:commentRangeEnd w:id="48"/>
       <w:r>
         <w:rPr>
           <w:rStyle w:val="CommentReference"/>
           <w:rFonts w:asciiTheme="minorHAnsi" w:eastAsiaTheme="minorHAnsi" w:hAnsiTheme="minorHAnsi" w:cstheme="minorHAnsi"/>
         </w:rPr>
-        <w:commentReference w:id="51"/>
+        <w:commentReference w:id="48"/>
       </w:r>
     </w:p>
     <w:p>
@@ -10212,7 +10058,7 @@
           <w:szCs w:val="22"/>
         </w:rPr>
       </w:pPr>
-      <w:ins w:id="54" w:author="Dave Bridges" w:date="2019-07-10T13:04:00Z">
+      <w:ins w:id="51" w:author="Dave Bridges" w:date="2019-07-10T13:04:00Z">
         <w:r>
           <w:rPr>
             <w:rFonts w:asciiTheme="minorHAnsi" w:hAnsiTheme="minorHAnsi" w:cstheme="minorHAnsi"/>
@@ -10311,7 +10157,7 @@
           <w:sz w:val="22"/>
           <w:szCs w:val="22"/>
         </w:rPr>
-        <w:t xml:space="preserve"> and Raji (2015), I </w:t>
+        <w:t xml:space="preserve"> and Raji (2015), I hypothesize that offspring will have lower body weights at PND14.5, 16.5 (from groups of PND0.5-16.5 </w:t>
       </w:r>
       <w:r>
         <w:rPr>
@@ -10320,7 +10166,7 @@
           <w:szCs w:val="22"/>
         </w:rPr>
         <w:lastRenderedPageBreak/>
-        <w:t xml:space="preserve">hypothesize that offspring will have lower body weights at PND14.5, 16.5 (from groups of PND0.5-16.5 only), 21.5 (for groups PND0.5-21.5 only), and weekly afterwards until week 6 of age when the offspring will be sacrificed (for groups PND0.5-21.5 only). Furthermore, given then altered glucose and lipid profile of offspring </w:t>
+        <w:t xml:space="preserve">only), 21.5 (for groups PND0.5-21.5 only), and weekly afterwards until week 6 of age when the offspring will be sacrificed (for groups PND0.5-21.5 only). Furthermore, given then altered glucose and lipid profile of offspring </w:t>
       </w:r>
       <w:r>
         <w:rPr>
@@ -10682,7 +10528,7 @@
         </w:rPr>
         <w:t xml:space="preserve"> of experimental group PND0.5-21.5 </w:t>
       </w:r>
-      <w:ins w:id="55" w:author="Dave Bridges" w:date="2019-07-10T12:10:00Z">
+      <w:ins w:id="52" w:author="Dave Bridges" w:date="2019-07-10T12:10:00Z">
         <w:r>
           <w:rPr>
             <w:rFonts w:asciiTheme="minorHAnsi" w:hAnsiTheme="minorHAnsi" w:cstheme="minorHAnsi"/>
@@ -10700,7 +10546,7 @@
         </w:rPr>
         <w:t xml:space="preserve"> have higher </w:t>
       </w:r>
-      <w:ins w:id="56" w:author="Dave Bridges" w:date="2019-07-10T12:10:00Z">
+      <w:ins w:id="53" w:author="Dave Bridges" w:date="2019-07-10T12:10:00Z">
         <w:r>
           <w:rPr>
             <w:rFonts w:asciiTheme="minorHAnsi" w:hAnsiTheme="minorHAnsi" w:cstheme="minorHAnsi"/>
@@ -10718,7 +10564,7 @@
         </w:rPr>
         <w:t xml:space="preserve">than controls. </w:t>
       </w:r>
-      <w:commentRangeStart w:id="57"/>
+      <w:commentRangeStart w:id="54"/>
       <w:r>
         <w:rPr>
           <w:rFonts w:asciiTheme="minorHAnsi" w:hAnsiTheme="minorHAnsi" w:cstheme="minorHAnsi"/>
@@ -10840,13 +10686,13 @@
         </w:rPr>
         <w:fldChar w:fldCharType="end"/>
       </w:r>
-      <w:commentRangeEnd w:id="57"/>
+      <w:commentRangeEnd w:id="54"/>
       <w:r>
         <w:rPr>
           <w:rStyle w:val="CommentReference"/>
           <w:rFonts w:asciiTheme="minorHAnsi" w:eastAsiaTheme="minorHAnsi" w:hAnsiTheme="minorHAnsi" w:cstheme="minorHAnsi"/>
         </w:rPr>
-        <w:commentReference w:id="57"/>
+        <w:commentReference w:id="54"/>
       </w:r>
       <w:r>
         <w:rPr>
@@ -10864,14 +10710,22 @@
         </w:rPr>
         <w:t xml:space="preserve">a thin-fat phenotype. </w:t>
       </w:r>
-      <w:commentRangeStart w:id="58"/>
-      <w:commentRangeEnd w:id="58"/>
+      <w:commentRangeStart w:id="55"/>
+      <w:commentRangeEnd w:id="55"/>
       <w:r>
         <w:rPr>
           <w:rStyle w:val="CommentReference"/>
           <w:rFonts w:asciiTheme="minorHAnsi" w:eastAsiaTheme="minorHAnsi" w:hAnsiTheme="minorHAnsi" w:cstheme="minorHAnsi"/>
         </w:rPr>
-        <w:commentReference w:id="58"/>
+        <w:commentReference w:id="55"/>
+      </w:r>
+      <w:r>
+        <w:rPr>
+          <w:rFonts w:asciiTheme="minorHAnsi" w:hAnsiTheme="minorHAnsi" w:cstheme="minorHAnsi"/>
+          <w:sz w:val="22"/>
+          <w:szCs w:val="22"/>
+        </w:rPr>
+        <w:t>Future studies will explore the molecular underpinnings of these phenotypes.</w:t>
       </w:r>
     </w:p>
     <w:p>
@@ -10882,7 +10736,7 @@
           <w:szCs w:val="22"/>
         </w:rPr>
       </w:pPr>
-      <w:bookmarkStart w:id="59" w:name="_Toc14032707"/>
+      <w:bookmarkStart w:id="57" w:name="_Toc14032707"/>
       <w:r>
         <w:rPr>
           <w:rStyle w:val="Heading1Char"/>
@@ -10890,7 +10744,7 @@
         </w:rPr>
         <w:t>Potential Pitfalls and Alternate Approaches (Aims 2.1-2.3)</w:t>
       </w:r>
-      <w:bookmarkEnd w:id="59"/>
+      <w:bookmarkEnd w:id="57"/>
     </w:p>
     <w:p>
       <w:pPr>
@@ -10948,8 +10802,6 @@
         </w:rPr>
         <w:t>s</w:t>
       </w:r>
-      <w:bookmarkStart w:id="60" w:name="_GoBack"/>
-      <w:bookmarkEnd w:id="60"/>
       <w:r>
         <w:rPr>
           <w:rFonts w:asciiTheme="minorHAnsi" w:hAnsiTheme="minorHAnsi" w:cstheme="minorHAnsi"/>
@@ -12699,7 +12551,15 @@
         <w:annotationRef/>
       </w:r>
       <w:r>
-        <w:t>Organizationally, I would break this up into mammary gland development and milk production/composition and what is known about these.  Right now you go back and forth between them</w:t>
+        <w:t xml:space="preserve">Organizationally, I would break this up into mammary gland development and milk production/composition and what is known about these.  Right </w:t>
+      </w:r>
+      <w:proofErr w:type="gramStart"/>
+      <w:r>
+        <w:t>now</w:t>
+      </w:r>
+      <w:proofErr w:type="gramEnd"/>
+      <w:r>
+        <w:t xml:space="preserve"> you go back and forth between them</w:t>
       </w:r>
     </w:p>
   </w:comment>
@@ -12715,7 +12575,15 @@
         <w:annotationRef/>
       </w:r>
       <w:r>
-        <w:t>Coactivate would imply GC helps to activate the STAT5 pathway or STAT5 activates the GC pathway.  If they are working independently then that’s not really co-activation.  There is more details about this in refs 5-8 on Kobayashi (which suggests they are co-activators).</w:t>
+        <w:t xml:space="preserve">Coactivate would imply GC helps to activate the STAT5 pathway or STAT5 activates the GC pathway.  If they are working independently then that’s not really co-activation.  There </w:t>
+      </w:r>
+      <w:proofErr w:type="gramStart"/>
+      <w:r>
+        <w:t>is</w:t>
+      </w:r>
+      <w:proofErr w:type="gramEnd"/>
+      <w:r>
+        <w:t xml:space="preserve"> more details about this in refs 5-8 on Kobayashi (which suggests they are co-activators).</w:t>
       </w:r>
     </w:p>
   </w:comment>
@@ -12780,7 +12648,7 @@
       </w:r>
     </w:p>
   </w:comment>
-  <w:comment w:id="11" w:author="Dave Bridges" w:date="2019-07-10T12:31:00Z" w:initials="DB">
+  <w:comment w:id="9" w:author="Dave Bridges" w:date="2019-07-24T16:04:00Z" w:initials="DB">
     <w:p>
       <w:pPr>
         <w:pStyle w:val="CommentText"/>
@@ -12792,11 +12660,27 @@
         <w:annotationRef/>
       </w:r>
       <w:r>
-        <w:t>See my grants or Laura’s thesis for references</w:t>
+        <w:t>Highlight the controversy</w:t>
       </w:r>
     </w:p>
   </w:comment>
-  <w:comment w:id="12" w:author="Dave Bridges" w:date="2019-07-10T12:33:00Z" w:initials="DB">
+  <w:comment w:id="12" w:author="Dave Bridges" w:date="2019-07-10T12:31:00Z" w:initials="DB">
+    <w:p>
+      <w:pPr>
+        <w:pStyle w:val="CommentText"/>
+      </w:pPr>
+      <w:r>
+        <w:rPr>
+          <w:rStyle w:val="CommentReference"/>
+        </w:rPr>
+        <w:annotationRef/>
+      </w:r>
+      <w:r>
+        <w:t>See my grants or Laura’s thesis for references</w:t>
+      </w:r>
+    </w:p>
+  </w:comment>
+  <w:comment w:id="13" w:author="Dave Bridges" w:date="2019-07-10T12:33:00Z" w:initials="DB">
     <w:p>
       <w:pPr>
         <w:pStyle w:val="CommentText"/>
@@ -12849,7 +12733,7 @@
       </w:r>
     </w:p>
   </w:comment>
-  <w:comment w:id="16" w:author="Dave Bridges" w:date="2019-07-10T12:36:00Z" w:initials="DB">
+  <w:comment w:id="14" w:author="Dave Bridges" w:date="2019-07-24T16:04:00Z" w:initials="DB">
     <w:p>
       <w:pPr>
         <w:pStyle w:val="CommentText"/>
@@ -12861,11 +12745,16 @@
         <w:annotationRef/>
       </w:r>
       <w:r>
-        <w:t>Elevated or reduced?</w:t>
-      </w:r>
+        <w:t xml:space="preserve">Take out but s </w:t>
+      </w:r>
+      <w:proofErr w:type="spellStart"/>
+      <w:r>
+        <w:t>ave</w:t>
+      </w:r>
+      <w:proofErr w:type="spellEnd"/>
     </w:p>
   </w:comment>
-  <w:comment w:id="17" w:author="Dave Bridges" w:date="2019-07-10T12:37:00Z" w:initials="DB">
+  <w:comment w:id="18" w:author="Dave Bridges" w:date="2019-07-10T12:36:00Z" w:initials="DB">
     <w:p>
       <w:pPr>
         <w:pStyle w:val="CommentText"/>
@@ -12877,11 +12766,11 @@
         <w:annotationRef/>
       </w:r>
       <w:r>
-        <w:t>Seems pretty important but I would point out (if true) that this is gestational not lactational exposure</w:t>
+        <w:t>Elevated or reduced?</w:t>
       </w:r>
     </w:p>
   </w:comment>
-  <w:comment w:id="19" w:author="Dave Bridges" w:date="2019-07-10T12:42:00Z" w:initials="DB">
+  <w:comment w:id="20" w:author="Dave Bridges" w:date="2019-07-10T12:42:00Z" w:initials="DB">
     <w:p>
       <w:pPr>
         <w:pStyle w:val="CommentText"/>
@@ -12902,7 +12791,7 @@
       </w:r>
     </w:p>
   </w:comment>
-  <w:comment w:id="32" w:author="Dave Bridges" w:date="2019-07-10T12:57:00Z" w:initials="DB">
+  <w:comment w:id="33" w:author="Dave Bridges" w:date="2019-07-10T12:57:00Z" w:initials="DB">
     <w:p>
       <w:pPr>
         <w:pStyle w:val="CommentText"/>
@@ -12939,38 +12828,6 @@
       <w:proofErr w:type="spellEnd"/>
       <w:r>
         <w:t xml:space="preserve"> here.</w:t>
-      </w:r>
-    </w:p>
-  </w:comment>
-  <w:comment w:id="34" w:author="Microsoft Office User" w:date="2019-07-02T13:09:00Z" w:initials="MOU">
-    <w:p>
-      <w:pPr>
-        <w:pStyle w:val="CommentText"/>
-      </w:pPr>
-      <w:r>
-        <w:rPr>
-          <w:rStyle w:val="CommentReference"/>
-        </w:rPr>
-        <w:annotationRef/>
-      </w:r>
-      <w:r>
-        <w:t>Dave, can you please check if antibodies need to be different, more/less… TY</w:t>
-      </w:r>
-    </w:p>
-  </w:comment>
-  <w:comment w:id="36" w:author="Microsoft Office User" w:date="2019-07-02T17:16:00Z" w:initials="MOU">
-    <w:p>
-      <w:pPr>
-        <w:pStyle w:val="CommentText"/>
-      </w:pPr>
-      <w:r>
-        <w:rPr>
-          <w:rStyle w:val="CommentReference"/>
-        </w:rPr>
-        <w:annotationRef/>
-      </w:r>
-      <w:r>
-        <w:t xml:space="preserve">Dave, I need help here please. I found the reference here to be the most useful. They say to check the tissue (whole mount) by eye/regular camera then measure branching by # of branches along main duct, length of duct, or epithelial to adipose tissue ratio. Gregg lab does H&amp;E staining and so I am unsure what to go with. </w:t>
       </w:r>
     </w:p>
     <w:p>
@@ -12983,19 +12840,11 @@
         <w:pStyle w:val="CommentText"/>
       </w:pPr>
       <w:r>
-        <w:t xml:space="preserve">This is another ref where they do branching by measuring the whole mount epithelial area.  </w:t>
-      </w:r>
-      <w:hyperlink r:id="rId1" w:history="1">
-        <w:r>
-          <w:rPr>
-            <w:rStyle w:val="Hyperlink"/>
-          </w:rPr>
-          <w:t>link</w:t>
-        </w:r>
-      </w:hyperlink>
+        <w:t>Switch to blotting for mammary gland related phenotypes.  Add qPCR</w:t>
+      </w:r>
     </w:p>
   </w:comment>
-  <w:comment w:id="39" w:author="Dave Bridges" w:date="2019-07-10T13:01:00Z" w:initials="DB">
+  <w:comment w:id="45" w:author="Dave Bridges" w:date="2019-07-10T13:03:00Z" w:initials="DB">
     <w:p>
       <w:pPr>
         <w:pStyle w:val="CommentText"/>
@@ -13007,11 +12856,11 @@
         <w:annotationRef/>
       </w:r>
       <w:r>
-        <w:t>Comment on changes by MRI through lactation as well</w:t>
+        <w:t>Insert references</w:t>
       </w:r>
     </w:p>
   </w:comment>
-  <w:comment w:id="40" w:author="Dave Bridges" w:date="2019-07-10T12:59:00Z" w:initials="DB">
+  <w:comment w:id="46" w:author="Microsoft Office User" w:date="2019-07-08T14:34:00Z" w:initials="MOU">
     <w:p>
       <w:pPr>
         <w:pStyle w:val="CommentText"/>
@@ -13023,7 +12872,44 @@
         <w:annotationRef/>
       </w:r>
       <w:r>
-        <w:t>This information needs to be incorporated into the introduction</w:t>
+        <w:t xml:space="preserve">Dave, since Gregg lab measures % not yield, I am sticking to the hypothesis that protein and fat % will increase despite reductions in macronutrient yield (which we are not measuring). But if we were to measure it, I did not understand how is it calculated if not from the </w:t>
+      </w:r>
+      <w:proofErr w:type="gramStart"/>
+      <w:r>
+        <w:t>% ?</w:t>
+      </w:r>
+      <w:proofErr w:type="gramEnd"/>
+      <w:r>
+        <w:t xml:space="preserve"> </w:t>
+      </w:r>
+    </w:p>
+  </w:comment>
+  <w:comment w:id="47" w:author="Dave Bridges" w:date="2019-07-10T12:09:00Z" w:initials="DB">
+    <w:p>
+      <w:pPr>
+        <w:pStyle w:val="CommentText"/>
+      </w:pPr>
+      <w:r>
+        <w:rPr>
+          <w:rStyle w:val="CommentReference"/>
+        </w:rPr>
+        <w:annotationRef/>
+      </w:r>
+      <w:proofErr w:type="spellStart"/>
+      <w:r>
+        <w:t>Its</w:t>
+      </w:r>
+      <w:proofErr w:type="spellEnd"/>
+      <w:r>
+        <w:t xml:space="preserve"> not a perfect comparison but I think we could estimate yield from volume x percentage. </w:t>
+      </w:r>
+      <w:proofErr w:type="spellStart"/>
+      <w:r>
+        <w:t>Its</w:t>
+      </w:r>
+      <w:proofErr w:type="spellEnd"/>
+      <w:r>
+        <w:t xml:space="preserve"> not great because they are less days, so I agree that you should stuck with percentages/concentrations.</w:t>
       </w:r>
     </w:p>
   </w:comment>
@@ -13039,11 +12925,11 @@
         <w:annotationRef/>
       </w:r>
       <w:r>
-        <w:t>Insert references</w:t>
+        <w:t>This was largely already covered in your background so just summarize it.</w:t>
       </w:r>
     </w:p>
   </w:comment>
-  <w:comment w:id="49" w:author="Microsoft Office User" w:date="2019-07-08T14:34:00Z" w:initials="MOU">
+  <w:comment w:id="54" w:author="Dave Bridges" w:date="2019-07-10T13:04:00Z" w:initials="DB">
     <w:p>
       <w:pPr>
         <w:pStyle w:val="CommentText"/>
@@ -13054,78 +12940,17 @@
         </w:rPr>
         <w:annotationRef/>
       </w:r>
-      <w:r>
-        <w:t xml:space="preserve">Dave, since Gregg lab measures % not yield, I am sticking to the hypothesis that protein and fat % will increase despite reductions in macronutrient yield (which we are not measuring). But if we were to measure it, I did not understand how is it calculated if not from the % ? </w:t>
+      <w:proofErr w:type="spellStart"/>
+      <w:r>
+        <w:t>Im</w:t>
+      </w:r>
+      <w:proofErr w:type="spellEnd"/>
+      <w:r>
+        <w:t xml:space="preserve"> still confused at where mTORC1 fits in, and are you testing it in the dams or the offspring and why.  </w:t>
       </w:r>
     </w:p>
   </w:comment>
-  <w:comment w:id="50" w:author="Dave Bridges" w:date="2019-07-10T12:09:00Z" w:initials="DB">
-    <w:p>
-      <w:pPr>
-        <w:pStyle w:val="CommentText"/>
-      </w:pPr>
-      <w:r>
-        <w:rPr>
-          <w:rStyle w:val="CommentReference"/>
-        </w:rPr>
-        <w:annotationRef/>
-      </w:r>
-      <w:proofErr w:type="spellStart"/>
-      <w:r>
-        <w:t>Its</w:t>
-      </w:r>
-      <w:proofErr w:type="spellEnd"/>
-      <w:r>
-        <w:t xml:space="preserve"> not a perfect comparison but I think we could estimate yield from volume x percentage. </w:t>
-      </w:r>
-      <w:proofErr w:type="spellStart"/>
-      <w:r>
-        <w:t>Its</w:t>
-      </w:r>
-      <w:proofErr w:type="spellEnd"/>
-      <w:r>
-        <w:t xml:space="preserve"> not great because they are less days, so I agree that you should stuck with percentages/concentrations.</w:t>
-      </w:r>
-    </w:p>
-  </w:comment>
-  <w:comment w:id="51" w:author="Dave Bridges" w:date="2019-07-10T13:03:00Z" w:initials="DB">
-    <w:p>
-      <w:pPr>
-        <w:pStyle w:val="CommentText"/>
-      </w:pPr>
-      <w:r>
-        <w:rPr>
-          <w:rStyle w:val="CommentReference"/>
-        </w:rPr>
-        <w:annotationRef/>
-      </w:r>
-      <w:r>
-        <w:t>This was largely already covered in your background so just summarize it.</w:t>
-      </w:r>
-    </w:p>
-  </w:comment>
-  <w:comment w:id="57" w:author="Dave Bridges" w:date="2019-07-10T13:04:00Z" w:initials="DB">
-    <w:p>
-      <w:pPr>
-        <w:pStyle w:val="CommentText"/>
-      </w:pPr>
-      <w:r>
-        <w:rPr>
-          <w:rStyle w:val="CommentReference"/>
-        </w:rPr>
-        <w:annotationRef/>
-      </w:r>
-      <w:proofErr w:type="spellStart"/>
-      <w:r>
-        <w:t>Im</w:t>
-      </w:r>
-      <w:proofErr w:type="spellEnd"/>
-      <w:r>
-        <w:t xml:space="preserve"> still confused at where mTORC1 fits in, and are you testing it in the dams or the offspring and why.  </w:t>
-      </w:r>
-    </w:p>
-  </w:comment>
-  <w:comment w:id="58" w:author="Microsoft Office User" w:date="2019-07-08T16:46:00Z" w:initials="MOU">
+  <w:comment w:id="55" w:author="Microsoft Office User" w:date="2019-07-08T16:46:00Z" w:initials="MOU">
     <w:p>
       <w:pPr>
         <w:pStyle w:val="CommentText"/>
@@ -13145,7 +12970,12 @@
         <w:pStyle w:val="CommentText"/>
       </w:pPr>
       <w:r>
-        <w:t xml:space="preserve">I mention in the background that GC can cross through the milk and GC reduces mtorc1 protein synthesis activity (more related to muscle). </w:t>
+        <w:t>I men</w:t>
+      </w:r>
+      <w:bookmarkStart w:id="56" w:name="_GoBack"/>
+      <w:bookmarkEnd w:id="56"/>
+      <w:r>
+        <w:t xml:space="preserve">tion in the background that GC can cross through the milk and GC reduces mtorc1 protein synthesis activity (more related to muscle). </w:t>
       </w:r>
     </w:p>
     <w:p>
@@ -13167,16 +12997,13 @@
   <w15:commentEx w15:paraId="7C1F82B6" w15:done="0"/>
   <w15:commentEx w15:paraId="2774A1C1" w15:done="0"/>
   <w15:commentEx w15:paraId="6AA88E50" w15:paraIdParent="2774A1C1" w15:done="0"/>
+  <w15:commentEx w15:paraId="3C25716D" w15:paraIdParent="2774A1C1" w15:done="0"/>
   <w15:commentEx w15:paraId="0D1E45B5" w15:done="0"/>
   <w15:commentEx w15:paraId="3995BA2F" w15:done="0"/>
+  <w15:commentEx w15:paraId="008E20EE" w15:paraIdParent="3995BA2F" w15:done="0"/>
   <w15:commentEx w15:paraId="7F6CFEAD" w15:done="0"/>
-  <w15:commentEx w15:paraId="2F7326A8" w15:done="0"/>
   <w15:commentEx w15:paraId="11A16E06" w15:done="0"/>
   <w15:commentEx w15:paraId="0F18286E" w15:done="0"/>
-  <w15:commentEx w15:paraId="267B81D1" w15:done="0"/>
-  <w15:commentEx w15:paraId="5C4B2E2B" w15:done="0"/>
-  <w15:commentEx w15:paraId="445377CE" w15:done="0"/>
-  <w15:commentEx w15:paraId="446AD422" w15:done="0"/>
   <w15:commentEx w15:paraId="42D338D8" w15:done="0"/>
   <w15:commentEx w15:paraId="5C2E17EE" w15:done="0"/>
   <w15:commentEx w15:paraId="6F58E5E4" w15:paraIdParent="5C2E17EE" w15:done="0"/>
@@ -13193,16 +13020,13 @@
   <w16cid:commentId w16cid:paraId="7C1F82B6" w16cid:durableId="20D05559"/>
   <w16cid:commentId w16cid:paraId="2774A1C1" w16cid:durableId="20D05886"/>
   <w16cid:commentId w16cid:paraId="6AA88E50" w16cid:durableId="20D61710"/>
+  <w16cid:commentId w16cid:paraId="3C25716D" w16cid:durableId="20E3001F"/>
   <w16cid:commentId w16cid:paraId="0D1E45B5" w16cid:durableId="20D05908"/>
   <w16cid:commentId w16cid:paraId="3995BA2F" w16cid:durableId="20D05994"/>
+  <w16cid:commentId w16cid:paraId="008E20EE" w16cid:durableId="20E3002A"/>
   <w16cid:commentId w16cid:paraId="7F6CFEAD" w16cid:durableId="20D05A54"/>
-  <w16cid:commentId w16cid:paraId="2F7326A8" w16cid:durableId="20D05A84"/>
   <w16cid:commentId w16cid:paraId="11A16E06" w16cid:durableId="20D05BAB"/>
   <w16cid:commentId w16cid:paraId="0F18286E" w16cid:durableId="20D05F38"/>
-  <w16cid:commentId w16cid:paraId="267B81D1" w16cid:durableId="20C5D623"/>
-  <w16cid:commentId w16cid:paraId="5C4B2E2B" w16cid:durableId="20C60FD3"/>
-  <w16cid:commentId w16cid:paraId="445377CE" w16cid:durableId="20D06040"/>
-  <w16cid:commentId w16cid:paraId="446AD422" w16cid:durableId="20D05FC0"/>
   <w16cid:commentId w16cid:paraId="42D338D8" w16cid:durableId="20D0609A"/>
   <w16cid:commentId w16cid:paraId="5C2E17EE" w16cid:durableId="20CDD2FB"/>
   <w16cid:commentId w16cid:paraId="6F58E5E4" w16cid:durableId="20D053DC"/>
@@ -13823,6 +13647,7 @@
   <w:style w:type="character" w:default="1" w:styleId="DefaultParagraphFont">
     <w:name w:val="Default Paragraph Font"/>
     <w:uiPriority w:val="1"/>
+    <w:semiHidden/>
     <w:unhideWhenUsed/>
   </w:style>
   <w:style w:type="table" w:default="1" w:styleId="TableNormal">
@@ -14519,7 +14344,7 @@
 </file>
 
 <file path=customXml/itemProps1.xml><?xml version="1.0" encoding="utf-8"?>
-<ds:datastoreItem xmlns:ds="http://schemas.openxmlformats.org/officeDocument/2006/customXml" ds:itemID="{44431AA4-C515-2141-BF5E-76DFE8AFCCE7}">
+<ds:datastoreItem xmlns:ds="http://schemas.openxmlformats.org/officeDocument/2006/customXml" ds:itemID="{94D8811C-0663-F644-B230-9F425046215C}">
   <ds:schemaRefs>
     <ds:schemaRef ds:uri="http://schemas.openxmlformats.org/officeDocument/2006/bibliography"/>
   </ds:schemaRefs>

</xml_diff>

<commit_message>
removed section on offspring fat pad molecular studies in aim 2
</commit_message>
<xml_diff>
--- a/Noura Preliminary Exam/Aim 2.docx
+++ b/Noura Preliminary Exam/Aim 2.docx
@@ -2738,7 +2738,6 @@
       <w:r>
         <w:rPr>
           <w:rStyle w:val="FootnoteReference"/>
-          <w:rFonts w:asciiTheme="minorHAnsi" w:hAnsiTheme="minorHAnsi"/>
         </w:rPr>
         <w:footnoteReference w:id="1"/>
       </w:r>
@@ -6135,7 +6134,15 @@
           <w:sz w:val="22"/>
           <w:szCs w:val="22"/>
         </w:rPr>
-        <w:t>) will be collected for molecular studies to assess mTORC1 protein expression via Western blotting.</w:t>
+        <w:t xml:space="preserve">) will be collected </w:t>
+      </w:r>
+      <w:r>
+        <w:rPr>
+          <w:rFonts w:asciiTheme="minorHAnsi" w:hAnsiTheme="minorHAnsi" w:cstheme="minorHAnsi"/>
+          <w:sz w:val="22"/>
+          <w:szCs w:val="22"/>
+        </w:rPr>
+        <w:t>and weighed to determine adiposity.</w:t>
       </w:r>
     </w:p>
     <w:p>
@@ -6685,7 +6692,25 @@
           <w:sz w:val="22"/>
           <w:szCs w:val="22"/>
         </w:rPr>
-        <w:t xml:space="preserve"> Offspring of dams from control and experimental groups PND0.5-21.5 will be sacrificed similarly at 6 weeks of age. For the offspring, fat pad collection will be done. Inguinal white adipose tissue (</w:t>
+        <w:t xml:space="preserve"> Offspring of dams from control and experimental groups PND0.5-21.5 will be sacrificed similarly at 6 weeks of age. For the offspring, </w:t>
+      </w:r>
+      <w:bookmarkStart w:id="14" w:name="_GoBack"/>
+      <w:r>
+        <w:rPr>
+          <w:rFonts w:asciiTheme="minorHAnsi" w:hAnsiTheme="minorHAnsi" w:cstheme="minorHAnsi"/>
+          <w:sz w:val="22"/>
+          <w:szCs w:val="22"/>
+        </w:rPr>
+        <w:t>fat</w:t>
+      </w:r>
+      <w:bookmarkEnd w:id="14"/>
+      <w:r>
+        <w:rPr>
+          <w:rFonts w:asciiTheme="minorHAnsi" w:hAnsiTheme="minorHAnsi" w:cstheme="minorHAnsi"/>
+          <w:sz w:val="22"/>
+          <w:szCs w:val="22"/>
+        </w:rPr>
+        <w:t xml:space="preserve"> pad collection will be done. Inguinal white adipose tissue (</w:t>
       </w:r>
       <w:proofErr w:type="spellStart"/>
       <w:r>
@@ -6743,7 +6768,39 @@
           <w:sz w:val="22"/>
           <w:szCs w:val="22"/>
         </w:rPr>
-        <w:t xml:space="preserve"> will be carefully extracted, weighed then snap frozen in liquid nitrogen for further molecular studies. Right gonadal white fat tissue (</w:t>
+        <w:t xml:space="preserve"> will be carefully extracted</w:t>
+      </w:r>
+      <w:r>
+        <w:rPr>
+          <w:rFonts w:asciiTheme="minorHAnsi" w:hAnsiTheme="minorHAnsi" w:cstheme="minorHAnsi"/>
+          <w:sz w:val="22"/>
+          <w:szCs w:val="22"/>
+        </w:rPr>
+        <w:t xml:space="preserve"> and</w:t>
+      </w:r>
+      <w:r>
+        <w:rPr>
+          <w:rFonts w:asciiTheme="minorHAnsi" w:hAnsiTheme="minorHAnsi" w:cstheme="minorHAnsi"/>
+          <w:sz w:val="22"/>
+          <w:szCs w:val="22"/>
+        </w:rPr>
+        <w:t xml:space="preserve"> weighed. Right gonadal white </w:t>
+      </w:r>
+      <w:r>
+        <w:rPr>
+          <w:rFonts w:asciiTheme="minorHAnsi" w:hAnsiTheme="minorHAnsi" w:cstheme="minorHAnsi"/>
+          <w:sz w:val="22"/>
+          <w:szCs w:val="22"/>
+        </w:rPr>
+        <w:t>adipose</w:t>
+      </w:r>
+      <w:r>
+        <w:rPr>
+          <w:rFonts w:asciiTheme="minorHAnsi" w:hAnsiTheme="minorHAnsi" w:cstheme="minorHAnsi"/>
+          <w:sz w:val="22"/>
+          <w:szCs w:val="22"/>
+        </w:rPr>
+        <w:t xml:space="preserve"> tissue (</w:t>
       </w:r>
       <w:proofErr w:type="spellStart"/>
       <w:r>
@@ -6777,7 +6834,55 @@
           <w:sz w:val="22"/>
           <w:szCs w:val="22"/>
         </w:rPr>
-        <w:t>, weighed, and then snap frozen in liquid nitrogen in 2ml tubes. The fat pads will be stored at a temperature of -80C.</w:t>
+        <w:t xml:space="preserve"> then will be</w:t>
+      </w:r>
+      <w:r>
+        <w:rPr>
+          <w:rFonts w:asciiTheme="minorHAnsi" w:hAnsiTheme="minorHAnsi" w:cstheme="minorHAnsi"/>
+          <w:sz w:val="22"/>
+          <w:szCs w:val="22"/>
+        </w:rPr>
+        <w:t xml:space="preserve"> weighed</w:t>
+      </w:r>
+      <w:r>
+        <w:rPr>
+          <w:rFonts w:asciiTheme="minorHAnsi" w:hAnsiTheme="minorHAnsi" w:cstheme="minorHAnsi"/>
+          <w:sz w:val="22"/>
+          <w:szCs w:val="22"/>
+        </w:rPr>
+        <w:t>. Fat pads will be</w:t>
+      </w:r>
+      <w:r>
+        <w:rPr>
+          <w:rFonts w:asciiTheme="minorHAnsi" w:hAnsiTheme="minorHAnsi" w:cstheme="minorHAnsi"/>
+          <w:sz w:val="22"/>
+          <w:szCs w:val="22"/>
+        </w:rPr>
+        <w:t xml:space="preserve"> snap frozen in liquid nitrogen in 2ml tubes</w:t>
+      </w:r>
+      <w:r>
+        <w:rPr>
+          <w:rFonts w:asciiTheme="minorHAnsi" w:hAnsiTheme="minorHAnsi" w:cstheme="minorHAnsi"/>
+          <w:sz w:val="22"/>
+          <w:szCs w:val="22"/>
+        </w:rPr>
+        <w:t xml:space="preserve"> and </w:t>
+      </w:r>
+      <w:r>
+        <w:rPr>
+          <w:rFonts w:asciiTheme="minorHAnsi" w:hAnsiTheme="minorHAnsi" w:cstheme="minorHAnsi"/>
+          <w:sz w:val="22"/>
+          <w:szCs w:val="22"/>
+        </w:rPr>
+        <w:t>will be stored at a temperature of -80C</w:t>
+      </w:r>
+      <w:r>
+        <w:rPr>
+          <w:rFonts w:asciiTheme="minorHAnsi" w:hAnsiTheme="minorHAnsi" w:cstheme="minorHAnsi"/>
+          <w:sz w:val="22"/>
+          <w:szCs w:val="22"/>
+        </w:rPr>
+        <w:t xml:space="preserve"> for later molecular studies.</w:t>
       </w:r>
     </w:p>
     <w:p>
@@ -6787,7 +6892,7 @@
           <w:rFonts w:asciiTheme="minorHAnsi" w:hAnsiTheme="minorHAnsi" w:cstheme="minorHAnsi"/>
         </w:rPr>
       </w:pPr>
-      <w:bookmarkStart w:id="14" w:name="_Toc14983232"/>
+      <w:bookmarkStart w:id="15" w:name="_Toc14983232"/>
       <w:r>
         <w:rPr>
           <w:rFonts w:asciiTheme="minorHAnsi" w:hAnsiTheme="minorHAnsi" w:cstheme="minorHAnsi"/>
@@ -6800,7 +6905,7 @@
         </w:rPr>
         <w:t xml:space="preserve"> Output Volume</w:t>
       </w:r>
-      <w:bookmarkEnd w:id="14"/>
+      <w:bookmarkEnd w:id="15"/>
     </w:p>
     <w:p>
       <w:pPr>
@@ -6967,14 +7072,14 @@
           <w:rFonts w:asciiTheme="minorHAnsi" w:hAnsiTheme="minorHAnsi" w:cstheme="minorHAnsi"/>
         </w:rPr>
       </w:pPr>
-      <w:bookmarkStart w:id="15" w:name="_Toc14983233"/>
+      <w:bookmarkStart w:id="16" w:name="_Toc14983233"/>
       <w:r>
         <w:rPr>
           <w:rFonts w:asciiTheme="minorHAnsi" w:hAnsiTheme="minorHAnsi" w:cstheme="minorHAnsi"/>
         </w:rPr>
         <w:t>Determining Milk Composition</w:t>
       </w:r>
-      <w:bookmarkEnd w:id="15"/>
+      <w:bookmarkEnd w:id="16"/>
     </w:p>
     <w:p>
       <w:pPr>
@@ -7084,7 +7189,7 @@
           <w:highlight w:val="red"/>
         </w:rPr>
       </w:pPr>
-      <w:bookmarkStart w:id="16" w:name="_Toc14983234"/>
+      <w:bookmarkStart w:id="17" w:name="_Toc14983234"/>
       <w:r>
         <w:rPr>
           <w:rFonts w:asciiTheme="minorHAnsi" w:hAnsiTheme="minorHAnsi" w:cstheme="minorHAnsi"/>
@@ -7109,7 +7214,7 @@
         </w:rPr>
         <w:t xml:space="preserve"> Concentrations</w:t>
       </w:r>
-      <w:bookmarkEnd w:id="16"/>
+      <w:bookmarkEnd w:id="17"/>
     </w:p>
     <w:p>
       <w:pPr>
@@ -7337,7 +7442,7 @@
           <w:rFonts w:asciiTheme="minorHAnsi" w:hAnsiTheme="minorHAnsi" w:cstheme="minorHAnsi"/>
         </w:rPr>
       </w:pPr>
-      <w:bookmarkStart w:id="17" w:name="_Toc14983235"/>
+      <w:bookmarkStart w:id="18" w:name="_Toc14983235"/>
       <w:r>
         <w:rPr>
           <w:rFonts w:asciiTheme="minorHAnsi" w:hAnsiTheme="minorHAnsi" w:cstheme="minorHAnsi"/>
@@ -7362,7 +7467,7 @@
         </w:rPr>
         <w:t xml:space="preserve"> Content</w:t>
       </w:r>
-      <w:bookmarkEnd w:id="17"/>
+      <w:bookmarkEnd w:id="18"/>
     </w:p>
     <w:p>
       <w:pPr>
@@ -7530,7 +7635,7 @@
           <w:rFonts w:asciiTheme="minorHAnsi" w:hAnsiTheme="minorHAnsi" w:cstheme="minorHAnsi"/>
         </w:rPr>
       </w:pPr>
-      <w:bookmarkStart w:id="18" w:name="_Toc14983236"/>
+      <w:bookmarkStart w:id="19" w:name="_Toc14983236"/>
       <w:r>
         <w:rPr>
           <w:rFonts w:asciiTheme="minorHAnsi" w:hAnsiTheme="minorHAnsi" w:cstheme="minorHAnsi"/>
@@ -7555,7 +7660,7 @@
         </w:rPr>
         <w:t>nce Test</w:t>
       </w:r>
-      <w:bookmarkEnd w:id="18"/>
+      <w:bookmarkEnd w:id="19"/>
     </w:p>
     <w:p>
       <w:pPr>
@@ -7993,14 +8098,14 @@
           <w:rFonts w:asciiTheme="minorHAnsi" w:hAnsiTheme="minorHAnsi"/>
         </w:rPr>
       </w:pPr>
-      <w:bookmarkStart w:id="19" w:name="_Toc14983237"/>
+      <w:bookmarkStart w:id="20" w:name="_Toc14983237"/>
       <w:r>
         <w:rPr>
           <w:rFonts w:asciiTheme="minorHAnsi" w:hAnsiTheme="minorHAnsi"/>
         </w:rPr>
         <w:t>Real time qPCR</w:t>
       </w:r>
-      <w:bookmarkEnd w:id="19"/>
+      <w:bookmarkEnd w:id="20"/>
     </w:p>
     <w:p>
       <w:pPr>
@@ -8044,14 +8149,14 @@
           <w:rFonts w:asciiTheme="minorHAnsi" w:hAnsiTheme="minorHAnsi" w:cstheme="minorHAnsi"/>
         </w:rPr>
       </w:pPr>
-      <w:bookmarkStart w:id="20" w:name="_Toc14983238"/>
+      <w:bookmarkStart w:id="21" w:name="_Toc14983238"/>
       <w:r>
         <w:rPr>
           <w:rFonts w:asciiTheme="minorHAnsi" w:hAnsiTheme="minorHAnsi" w:cstheme="minorHAnsi"/>
         </w:rPr>
         <w:t>Western Blotting</w:t>
       </w:r>
-      <w:bookmarkEnd w:id="20"/>
+      <w:bookmarkEnd w:id="21"/>
     </w:p>
     <w:p>
       <w:pPr>
@@ -8067,7 +8172,39 @@
           <w:sz w:val="22"/>
           <w:szCs w:val="22"/>
         </w:rPr>
-        <w:t>Using the fat tissues collected from offspring of groups PND0.5-</w:t>
+        <w:t xml:space="preserve">Using the </w:t>
+      </w:r>
+      <w:r>
+        <w:rPr>
+          <w:rFonts w:asciiTheme="minorHAnsi" w:hAnsiTheme="minorHAnsi" w:cstheme="minorHAnsi"/>
+          <w:sz w:val="22"/>
+          <w:szCs w:val="22"/>
+        </w:rPr>
+        <w:t xml:space="preserve">mammary gland </w:t>
+      </w:r>
+      <w:r>
+        <w:rPr>
+          <w:rFonts w:asciiTheme="minorHAnsi" w:hAnsiTheme="minorHAnsi" w:cstheme="minorHAnsi"/>
+          <w:sz w:val="22"/>
+          <w:szCs w:val="22"/>
+        </w:rPr>
+        <w:t xml:space="preserve">tissues collected from </w:t>
+      </w:r>
+      <w:r>
+        <w:rPr>
+          <w:rFonts w:asciiTheme="minorHAnsi" w:hAnsiTheme="minorHAnsi" w:cstheme="minorHAnsi"/>
+          <w:sz w:val="22"/>
+          <w:szCs w:val="22"/>
+        </w:rPr>
+        <w:t>dams</w:t>
+      </w:r>
+      <w:r>
+        <w:rPr>
+          <w:rFonts w:asciiTheme="minorHAnsi" w:hAnsiTheme="minorHAnsi" w:cstheme="minorHAnsi"/>
+          <w:sz w:val="22"/>
+          <w:szCs w:val="22"/>
+        </w:rPr>
+        <w:t xml:space="preserve"> of groups PND0.5-</w:t>
       </w:r>
       <w:r>
         <w:rPr>
@@ -8259,7 +8396,7 @@
           <w:rFonts w:asciiTheme="minorHAnsi" w:hAnsiTheme="minorHAnsi" w:cstheme="minorHAnsi"/>
         </w:rPr>
       </w:pPr>
-      <w:bookmarkStart w:id="21" w:name="_Toc14983239"/>
+      <w:bookmarkStart w:id="22" w:name="_Toc14983239"/>
       <w:r>
         <w:rPr>
           <w:rFonts w:asciiTheme="minorHAnsi" w:hAnsiTheme="minorHAnsi" w:cstheme="minorHAnsi"/>
@@ -8267,7 +8404,7 @@
         <w:lastRenderedPageBreak/>
         <w:t>Histology</w:t>
       </w:r>
-      <w:bookmarkEnd w:id="21"/>
+      <w:bookmarkEnd w:id="22"/>
     </w:p>
     <w:p>
       <w:pPr>
@@ -8369,14 +8506,14 @@
           <w:szCs w:val="22"/>
         </w:rPr>
       </w:pPr>
-      <w:bookmarkStart w:id="22" w:name="_Toc14983240"/>
+      <w:bookmarkStart w:id="23" w:name="_Toc14983240"/>
       <w:r>
         <w:rPr>
           <w:rFonts w:asciiTheme="minorHAnsi" w:hAnsiTheme="minorHAnsi" w:cstheme="minorHAnsi"/>
         </w:rPr>
         <w:t>Expected Results</w:t>
       </w:r>
-      <w:bookmarkEnd w:id="22"/>
+      <w:bookmarkEnd w:id="23"/>
     </w:p>
     <w:p>
       <w:pPr>
@@ -8388,7 +8525,7 @@
           <w:szCs w:val="22"/>
         </w:rPr>
       </w:pPr>
-      <w:bookmarkStart w:id="23" w:name="_Toc14983241"/>
+      <w:bookmarkStart w:id="24" w:name="_Toc14983241"/>
       <w:r>
         <w:rPr>
           <w:rFonts w:asciiTheme="minorHAnsi" w:hAnsiTheme="minorHAnsi" w:cstheme="minorHAnsi"/>
@@ -8419,7 +8556,7 @@
         </w:rPr>
         <w:t>exposure during lactation?</w:t>
       </w:r>
-      <w:bookmarkEnd w:id="23"/>
+      <w:bookmarkEnd w:id="24"/>
     </w:p>
     <w:p>
       <w:pPr>
@@ -8694,7 +8831,7 @@
           <w:rFonts w:asciiTheme="minorHAnsi" w:hAnsiTheme="minorHAnsi" w:cstheme="minorHAnsi"/>
         </w:rPr>
       </w:pPr>
-      <w:bookmarkStart w:id="24" w:name="_Toc14983242"/>
+      <w:bookmarkStart w:id="25" w:name="_Toc14983242"/>
       <w:r>
         <w:rPr>
           <w:rFonts w:asciiTheme="minorHAnsi" w:hAnsiTheme="minorHAnsi" w:cstheme="minorHAnsi"/>
@@ -8707,7 +8844,7 @@
         </w:rPr>
         <w:t xml:space="preserve"> How does maternal glucocorticoid exposure during lactation affect milk output and macronutrient composition?</w:t>
       </w:r>
-      <w:bookmarkEnd w:id="24"/>
+      <w:bookmarkEnd w:id="25"/>
     </w:p>
     <w:p>
       <w:pPr>
@@ -9419,7 +9556,7 @@
           <w:szCs w:val="22"/>
         </w:rPr>
       </w:pPr>
-      <w:bookmarkStart w:id="25" w:name="_Toc14983243"/>
+      <w:bookmarkStart w:id="26" w:name="_Toc14983243"/>
       <w:r>
         <w:rPr>
           <w:rStyle w:val="Heading1Char"/>
@@ -9427,7 +9564,7 @@
         </w:rPr>
         <w:t>Potential Pitfalls and Alternate Approaches (Aims 2.1-2.3)</w:t>
       </w:r>
-      <w:bookmarkEnd w:id="25"/>
+      <w:bookmarkEnd w:id="26"/>
     </w:p>
     <w:p>
       <w:pPr>
@@ -9531,8 +9668,6 @@
         <w:br w:type="page"/>
       </w:r>
     </w:p>
-    <w:bookmarkStart w:id="26" w:name="_GoBack"/>
-    <w:bookmarkEnd w:id="26"/>
     <w:p>
       <w:pPr>
         <w:widowControl w:val="0"/>
@@ -12409,7 +12544,7 @@
 </file>
 
 <file path=customXml/itemProps1.xml><?xml version="1.0" encoding="utf-8"?>
-<ds:datastoreItem xmlns:ds="http://schemas.openxmlformats.org/officeDocument/2006/customXml" ds:itemID="{4C29CA17-02BB-4A42-A706-D6A732B3B5ED}">
+<ds:datastoreItem xmlns:ds="http://schemas.openxmlformats.org/officeDocument/2006/customXml" ds:itemID="{2ED009A3-008A-2544-ACEB-85E37231EEB8}">
   <ds:schemaRefs>
     <ds:schemaRef ds:uri="http://schemas.openxmlformats.org/officeDocument/2006/bibliography"/>
   </ds:schemaRefs>

</xml_diff>

<commit_message>
aim 1 significance done, part1+2 in background done
</commit_message>
<xml_diff>
--- a/Noura Preliminary Exam/Aim 2.docx
+++ b/Noura Preliminary Exam/Aim 2.docx
@@ -2493,15 +2493,33 @@
           <w:sz w:val="22"/>
           <w:szCs w:val="22"/>
         </w:rPr>
-        <w:t xml:space="preserve">test </w:t>
-      </w:r>
-      <w:r>
-        <w:rPr>
-          <w:rFonts w:asciiTheme="minorHAnsi" w:hAnsiTheme="minorHAnsi" w:cstheme="minorHAnsi"/>
-          <w:sz w:val="22"/>
-          <w:szCs w:val="22"/>
-        </w:rPr>
-        <w:t xml:space="preserve">how a) dexamethasone exposure affects mammary gland size and development, b) how dexamethasone exposure affects milk output volume and </w:t>
+        <w:t>examine</w:t>
+      </w:r>
+      <w:r>
+        <w:rPr>
+          <w:rFonts w:asciiTheme="minorHAnsi" w:hAnsiTheme="minorHAnsi" w:cstheme="minorHAnsi"/>
+          <w:sz w:val="22"/>
+          <w:szCs w:val="22"/>
+        </w:rPr>
+        <w:t xml:space="preserve"> </w:t>
+      </w:r>
+      <w:r>
+        <w:rPr>
+          <w:rFonts w:asciiTheme="minorHAnsi" w:hAnsiTheme="minorHAnsi" w:cstheme="minorHAnsi"/>
+          <w:sz w:val="22"/>
+          <w:szCs w:val="22"/>
+        </w:rPr>
+        <w:t xml:space="preserve">a) </w:t>
+      </w:r>
+      <w:bookmarkStart w:id="1" w:name="_GoBack"/>
+      <w:bookmarkEnd w:id="1"/>
+      <w:r>
+        <w:rPr>
+          <w:rFonts w:asciiTheme="minorHAnsi" w:hAnsiTheme="minorHAnsi" w:cstheme="minorHAnsi"/>
+          <w:sz w:val="22"/>
+          <w:szCs w:val="22"/>
+        </w:rPr>
+        <w:t xml:space="preserve">how dexamethasone exposure affects mammary gland size and development, b) how dexamethasone exposure affects milk output volume and </w:t>
       </w:r>
       <w:r>
         <w:rPr>
@@ -2535,14 +2553,14 @@
           <w:rFonts w:asciiTheme="minorHAnsi" w:hAnsiTheme="minorHAnsi" w:cstheme="minorHAnsi"/>
         </w:rPr>
       </w:pPr>
-      <w:bookmarkStart w:id="1" w:name="_Toc14983219"/>
+      <w:bookmarkStart w:id="2" w:name="_Toc14983219"/>
       <w:r>
         <w:rPr>
           <w:rFonts w:asciiTheme="minorHAnsi" w:hAnsiTheme="minorHAnsi" w:cstheme="minorHAnsi"/>
         </w:rPr>
         <w:t>Rationale and Background</w:t>
       </w:r>
-      <w:bookmarkEnd w:id="1"/>
+      <w:bookmarkEnd w:id="2"/>
     </w:p>
     <w:p>
       <w:pPr>
@@ -2551,14 +2569,14 @@
           <w:rFonts w:asciiTheme="minorHAnsi" w:hAnsiTheme="minorHAnsi"/>
         </w:rPr>
       </w:pPr>
-      <w:bookmarkStart w:id="2" w:name="_Toc14983220"/>
+      <w:bookmarkStart w:id="3" w:name="_Toc14983220"/>
       <w:r>
         <w:rPr>
           <w:rFonts w:asciiTheme="minorHAnsi" w:hAnsiTheme="minorHAnsi"/>
         </w:rPr>
         <w:t>Mammary Gland Development</w:t>
       </w:r>
-      <w:bookmarkEnd w:id="2"/>
+      <w:bookmarkEnd w:id="3"/>
     </w:p>
     <w:p>
       <w:pPr>
@@ -2834,14 +2852,14 @@
           <w:rFonts w:asciiTheme="minorHAnsi" w:hAnsiTheme="minorHAnsi"/>
         </w:rPr>
       </w:pPr>
-      <w:bookmarkStart w:id="3" w:name="_Toc14983221"/>
+      <w:bookmarkStart w:id="4" w:name="_Toc14983221"/>
       <w:r>
         <w:rPr>
           <w:rFonts w:asciiTheme="minorHAnsi" w:hAnsiTheme="minorHAnsi"/>
         </w:rPr>
         <w:t>Role of Glucocorticoids in Mammary Gland Development</w:t>
       </w:r>
-      <w:bookmarkEnd w:id="3"/>
+      <w:bookmarkEnd w:id="4"/>
     </w:p>
     <w:p>
       <w:pPr>
@@ -3535,7 +3553,7 @@
           <w:rFonts w:asciiTheme="minorHAnsi" w:hAnsiTheme="minorHAnsi" w:cstheme="minorHAnsi"/>
         </w:rPr>
       </w:pPr>
-      <w:bookmarkStart w:id="4" w:name="_Toc14983222"/>
+      <w:bookmarkStart w:id="5" w:name="_Toc14983222"/>
       <w:r>
         <w:rPr>
           <w:rFonts w:asciiTheme="minorHAnsi" w:hAnsiTheme="minorHAnsi" w:cstheme="minorHAnsi"/>
@@ -3548,7 +3566,7 @@
         </w:rPr>
         <w:t xml:space="preserve"> and Function</w:t>
       </w:r>
-      <w:bookmarkEnd w:id="4"/>
+      <w:bookmarkEnd w:id="5"/>
     </w:p>
     <w:p>
       <w:pPr>
@@ -4241,14 +4259,14 @@
           <w:rFonts w:asciiTheme="minorHAnsi" w:hAnsiTheme="minorHAnsi" w:cstheme="minorHAnsi"/>
         </w:rPr>
       </w:pPr>
-      <w:bookmarkStart w:id="5" w:name="_Toc14983223"/>
+      <w:bookmarkStart w:id="6" w:name="_Toc14983223"/>
       <w:r>
         <w:rPr>
           <w:rFonts w:asciiTheme="minorHAnsi" w:hAnsiTheme="minorHAnsi" w:cstheme="minorHAnsi"/>
         </w:rPr>
         <w:t>Glucocorticoid-Dependent Effects on Milk Composition</w:t>
       </w:r>
-      <w:bookmarkEnd w:id="5"/>
+      <w:bookmarkEnd w:id="6"/>
     </w:p>
     <w:p>
       <w:pPr>
@@ -4818,7 +4836,7 @@
         </w:rPr>
         <w:t>.</w:t>
       </w:r>
-      <w:bookmarkStart w:id="6" w:name="_Toc14983224"/>
+      <w:bookmarkStart w:id="7" w:name="_Toc14983224"/>
     </w:p>
     <w:p>
       <w:pPr>
@@ -4842,7 +4860,7 @@
         </w:rPr>
         <w:t>Effects of Lactational Glucocorticoid Exposure on Offspring Health</w:t>
       </w:r>
-      <w:bookmarkEnd w:id="6"/>
+      <w:bookmarkEnd w:id="7"/>
     </w:p>
     <w:p>
       <w:pPr>
@@ -5584,14 +5602,14 @@
           <w:rFonts w:asciiTheme="minorHAnsi" w:hAnsiTheme="minorHAnsi" w:cstheme="minorHAnsi"/>
         </w:rPr>
       </w:pPr>
-      <w:bookmarkStart w:id="7" w:name="_Toc14983225"/>
+      <w:bookmarkStart w:id="8" w:name="_Toc14983225"/>
       <w:r>
         <w:rPr>
           <w:rFonts w:asciiTheme="minorHAnsi" w:hAnsiTheme="minorHAnsi" w:cstheme="minorHAnsi"/>
         </w:rPr>
         <w:t>Experimental Design</w:t>
       </w:r>
-      <w:bookmarkEnd w:id="7"/>
+      <w:bookmarkEnd w:id="8"/>
     </w:p>
     <w:p>
       <w:pPr>
@@ -6152,14 +6170,14 @@
           <w:rFonts w:asciiTheme="minorHAnsi" w:hAnsiTheme="minorHAnsi" w:cstheme="minorHAnsi"/>
         </w:rPr>
       </w:pPr>
-      <w:bookmarkStart w:id="8" w:name="_Toc14983226"/>
+      <w:bookmarkStart w:id="9" w:name="_Toc14983226"/>
       <w:r>
         <w:rPr>
           <w:rFonts w:asciiTheme="minorHAnsi" w:hAnsiTheme="minorHAnsi" w:cstheme="minorHAnsi"/>
         </w:rPr>
         <w:t>Figure 1: Diagram representing the experimental design and respective timeline</w:t>
       </w:r>
-      <w:bookmarkEnd w:id="8"/>
+      <w:bookmarkEnd w:id="9"/>
     </w:p>
     <w:p>
       <w:pPr>
@@ -6231,14 +6249,14 @@
           <w:rFonts w:asciiTheme="minorHAnsi" w:hAnsiTheme="minorHAnsi" w:cstheme="minorHAnsi"/>
         </w:rPr>
       </w:pPr>
-      <w:bookmarkStart w:id="9" w:name="_Toc14983227"/>
+      <w:bookmarkStart w:id="10" w:name="_Toc14983227"/>
       <w:r>
         <w:rPr>
           <w:rFonts w:asciiTheme="minorHAnsi" w:hAnsiTheme="minorHAnsi" w:cstheme="minorHAnsi"/>
         </w:rPr>
         <w:t>Methods</w:t>
       </w:r>
-      <w:bookmarkEnd w:id="9"/>
+      <w:bookmarkEnd w:id="10"/>
     </w:p>
     <w:p>
       <w:pPr>
@@ -6247,7 +6265,7 @@
           <w:rFonts w:asciiTheme="minorHAnsi" w:hAnsiTheme="minorHAnsi" w:cstheme="minorHAnsi"/>
         </w:rPr>
       </w:pPr>
-      <w:bookmarkStart w:id="10" w:name="_Toc14983228"/>
+      <w:bookmarkStart w:id="11" w:name="_Toc14983228"/>
       <w:r>
         <w:rPr>
           <w:rFonts w:asciiTheme="minorHAnsi" w:hAnsiTheme="minorHAnsi" w:cstheme="minorHAnsi"/>
@@ -6260,7 +6278,7 @@
         </w:rPr>
         <w:t>Exposure</w:t>
       </w:r>
-      <w:bookmarkEnd w:id="10"/>
+      <w:bookmarkEnd w:id="11"/>
     </w:p>
     <w:p>
       <w:pPr>
@@ -6356,14 +6374,14 @@
           <w:rFonts w:asciiTheme="minorHAnsi" w:hAnsiTheme="minorHAnsi" w:cstheme="minorHAnsi"/>
         </w:rPr>
       </w:pPr>
-      <w:bookmarkStart w:id="11" w:name="_Toc14983229"/>
+      <w:bookmarkStart w:id="12" w:name="_Toc14983229"/>
       <w:r>
         <w:rPr>
           <w:rFonts w:asciiTheme="minorHAnsi" w:hAnsiTheme="minorHAnsi" w:cstheme="minorHAnsi"/>
         </w:rPr>
         <w:t>Food Intake</w:t>
       </w:r>
-      <w:bookmarkEnd w:id="11"/>
+      <w:bookmarkEnd w:id="12"/>
     </w:p>
     <w:p>
       <w:pPr>
@@ -6507,7 +6525,7 @@
           <w:rFonts w:asciiTheme="minorHAnsi" w:hAnsiTheme="minorHAnsi" w:cstheme="minorHAnsi"/>
         </w:rPr>
       </w:pPr>
-      <w:bookmarkStart w:id="12" w:name="_Toc14983230"/>
+      <w:bookmarkStart w:id="13" w:name="_Toc14983230"/>
       <w:r>
         <w:rPr>
           <w:rFonts w:asciiTheme="minorHAnsi" w:hAnsiTheme="minorHAnsi" w:cstheme="minorHAnsi"/>
@@ -6515,7 +6533,7 @@
         <w:lastRenderedPageBreak/>
         <w:t>Body Composition</w:t>
       </w:r>
-      <w:bookmarkEnd w:id="12"/>
+      <w:bookmarkEnd w:id="13"/>
     </w:p>
     <w:p>
       <w:pPr>
@@ -6581,14 +6599,14 @@
           <w:rFonts w:asciiTheme="minorHAnsi" w:hAnsiTheme="minorHAnsi" w:cstheme="minorHAnsi"/>
         </w:rPr>
       </w:pPr>
-      <w:bookmarkStart w:id="13" w:name="_Toc14983231"/>
+      <w:bookmarkStart w:id="14" w:name="_Toc14983231"/>
       <w:r>
         <w:rPr>
           <w:rFonts w:asciiTheme="minorHAnsi" w:hAnsiTheme="minorHAnsi" w:cstheme="minorHAnsi"/>
         </w:rPr>
         <w:t>Sacrifice and Tissue Collection</w:t>
       </w:r>
-      <w:bookmarkEnd w:id="13"/>
+      <w:bookmarkEnd w:id="14"/>
     </w:p>
     <w:p>
       <w:pPr>
@@ -6692,25 +6710,7 @@
           <w:sz w:val="22"/>
           <w:szCs w:val="22"/>
         </w:rPr>
-        <w:t xml:space="preserve"> Offspring of dams from control and experimental groups PND0.5-21.5 will be sacrificed similarly at 6 weeks of age. For the offspring, </w:t>
-      </w:r>
-      <w:bookmarkStart w:id="14" w:name="_GoBack"/>
-      <w:r>
-        <w:rPr>
-          <w:rFonts w:asciiTheme="minorHAnsi" w:hAnsiTheme="minorHAnsi" w:cstheme="minorHAnsi"/>
-          <w:sz w:val="22"/>
-          <w:szCs w:val="22"/>
-        </w:rPr>
-        <w:t>fat</w:t>
-      </w:r>
-      <w:bookmarkEnd w:id="14"/>
-      <w:r>
-        <w:rPr>
-          <w:rFonts w:asciiTheme="minorHAnsi" w:hAnsiTheme="minorHAnsi" w:cstheme="minorHAnsi"/>
-          <w:sz w:val="22"/>
-          <w:szCs w:val="22"/>
-        </w:rPr>
-        <w:t xml:space="preserve"> pad collection will be done. Inguinal white adipose tissue (</w:t>
+        <w:t xml:space="preserve"> Offspring of dams from control and experimental groups PND0.5-21.5 will be sacrificed similarly at 6 weeks of age. For the offspring, fat pad collection will be done. Inguinal white adipose tissue (</w:t>
       </w:r>
       <w:proofErr w:type="spellStart"/>
       <w:r>
@@ -12544,7 +12544,7 @@
 </file>
 
 <file path=customXml/itemProps1.xml><?xml version="1.0" encoding="utf-8"?>
-<ds:datastoreItem xmlns:ds="http://schemas.openxmlformats.org/officeDocument/2006/customXml" ds:itemID="{2ED009A3-008A-2544-ACEB-85E37231EEB8}">
+<ds:datastoreItem xmlns:ds="http://schemas.openxmlformats.org/officeDocument/2006/customXml" ds:itemID="{49A75198-F961-9840-B451-751B859869D9}">
   <ds:schemaRefs>
     <ds:schemaRef ds:uri="http://schemas.openxmlformats.org/officeDocument/2006/bibliography"/>
   </ds:schemaRefs>

</xml_diff>

<commit_message>
spaced out results in 2- done done
</commit_message>
<xml_diff>
--- a/Noura Preliminary Exam/Aim 2.docx
+++ b/Noura Preliminary Exam/Aim 2.docx
@@ -35,7 +35,7 @@
             <w:rPr>
               <w:rFonts w:asciiTheme="minorHAnsi" w:hAnsiTheme="minorHAnsi" w:cstheme="minorHAnsi"/>
             </w:rPr>
-            <w:t>Table of Conte</w:t>
+            <w:t>Table of Cont</w:t>
           </w:r>
           <w:bookmarkStart w:id="0" w:name="_GoBack"/>
           <w:bookmarkEnd w:id="0"/>
@@ -43,7 +43,7 @@
             <w:rPr>
               <w:rFonts w:asciiTheme="minorHAnsi" w:hAnsiTheme="minorHAnsi" w:cstheme="minorHAnsi"/>
             </w:rPr>
-            <w:t>nts</w:t>
+            <w:t>ents</w:t>
           </w:r>
         </w:p>
         <w:p>
@@ -83,7 +83,7 @@
             </w:rPr>
             <w:fldChar w:fldCharType="separate"/>
           </w:r>
-          <w:hyperlink w:anchor="_Toc16230657" w:history="1">
+          <w:hyperlink w:anchor="_Toc16242757" w:history="1">
             <w:r>
               <w:rPr>
                 <w:rStyle w:val="Hyperlink"/>
@@ -111,7 +111,7 @@
                 <w:noProof/>
                 <w:webHidden/>
               </w:rPr>
-              <w:instrText xml:space="preserve"> PAGEREF _Toc16230657 \h </w:instrText>
+              <w:instrText xml:space="preserve"> PAGEREF _Toc16242757 \h </w:instrText>
             </w:r>
             <w:r>
               <w:rPr>
@@ -157,7 +157,7 @@
               <w:noProof/>
             </w:rPr>
           </w:pPr>
-          <w:hyperlink w:anchor="_Toc16230658" w:history="1">
+          <w:hyperlink w:anchor="_Toc16242758" w:history="1">
             <w:r>
               <w:rPr>
                 <w:rStyle w:val="Hyperlink"/>
@@ -185,7 +185,7 @@
                 <w:noProof/>
                 <w:webHidden/>
               </w:rPr>
-              <w:instrText xml:space="preserve"> PAGEREF _Toc16230658 \h </w:instrText>
+              <w:instrText xml:space="preserve"> PAGEREF _Toc16242758 \h </w:instrText>
             </w:r>
             <w:r>
               <w:rPr>
@@ -231,7 +231,7 @@
               <w:szCs w:val="24"/>
             </w:rPr>
           </w:pPr>
-          <w:hyperlink w:anchor="_Toc16230659" w:history="1">
+          <w:hyperlink w:anchor="_Toc16242759" w:history="1">
             <w:r>
               <w:rPr>
                 <w:rStyle w:val="Hyperlink"/>
@@ -258,7 +258,7 @@
                 <w:noProof/>
                 <w:webHidden/>
               </w:rPr>
-              <w:instrText xml:space="preserve"> PAGEREF _Toc16230659 \h </w:instrText>
+              <w:instrText xml:space="preserve"> PAGEREF _Toc16242759 \h </w:instrText>
             </w:r>
             <w:r>
               <w:rPr>
@@ -304,7 +304,7 @@
               <w:szCs w:val="24"/>
             </w:rPr>
           </w:pPr>
-          <w:hyperlink w:anchor="_Toc16230660" w:history="1">
+          <w:hyperlink w:anchor="_Toc16242760" w:history="1">
             <w:r>
               <w:rPr>
                 <w:rStyle w:val="Hyperlink"/>
@@ -331,7 +331,7 @@
                 <w:noProof/>
                 <w:webHidden/>
               </w:rPr>
-              <w:instrText xml:space="preserve"> PAGEREF _Toc16230660 \h </w:instrText>
+              <w:instrText xml:space="preserve"> PAGEREF _Toc16242760 \h </w:instrText>
             </w:r>
             <w:r>
               <w:rPr>
@@ -377,7 +377,7 @@
               <w:szCs w:val="24"/>
             </w:rPr>
           </w:pPr>
-          <w:hyperlink w:anchor="_Toc16230661" w:history="1">
+          <w:hyperlink w:anchor="_Toc16242761" w:history="1">
             <w:r>
               <w:rPr>
                 <w:rStyle w:val="Hyperlink"/>
@@ -405,7 +405,7 @@
                 <w:noProof/>
                 <w:webHidden/>
               </w:rPr>
-              <w:instrText xml:space="preserve"> PAGEREF _Toc16230661 \h </w:instrText>
+              <w:instrText xml:space="preserve"> PAGEREF _Toc16242761 \h </w:instrText>
             </w:r>
             <w:r>
               <w:rPr>
@@ -451,7 +451,7 @@
               <w:szCs w:val="24"/>
             </w:rPr>
           </w:pPr>
-          <w:hyperlink w:anchor="_Toc16230662" w:history="1">
+          <w:hyperlink w:anchor="_Toc16242762" w:history="1">
             <w:r>
               <w:rPr>
                 <w:rStyle w:val="Hyperlink"/>
@@ -479,7 +479,7 @@
                 <w:noProof/>
                 <w:webHidden/>
               </w:rPr>
-              <w:instrText xml:space="preserve"> PAGEREF _Toc16230662 \h </w:instrText>
+              <w:instrText xml:space="preserve"> PAGEREF _Toc16242762 \h </w:instrText>
             </w:r>
             <w:r>
               <w:rPr>
@@ -525,7 +525,7 @@
               <w:szCs w:val="24"/>
             </w:rPr>
           </w:pPr>
-          <w:hyperlink w:anchor="_Toc16230663" w:history="1">
+          <w:hyperlink w:anchor="_Toc16242763" w:history="1">
             <w:r>
               <w:rPr>
                 <w:rStyle w:val="Hyperlink"/>
@@ -553,7 +553,7 @@
                 <w:noProof/>
                 <w:webHidden/>
               </w:rPr>
-              <w:instrText xml:space="preserve"> PAGEREF _Toc16230663 \h </w:instrText>
+              <w:instrText xml:space="preserve"> PAGEREF _Toc16242763 \h </w:instrText>
             </w:r>
             <w:r>
               <w:rPr>
@@ -599,7 +599,7 @@
               <w:noProof/>
             </w:rPr>
           </w:pPr>
-          <w:hyperlink w:anchor="_Toc16230664" w:history="1">
+          <w:hyperlink w:anchor="_Toc16242764" w:history="1">
             <w:r>
               <w:rPr>
                 <w:rStyle w:val="Hyperlink"/>
@@ -627,7 +627,7 @@
                 <w:noProof/>
                 <w:webHidden/>
               </w:rPr>
-              <w:instrText xml:space="preserve"> PAGEREF _Toc16230664 \h </w:instrText>
+              <w:instrText xml:space="preserve"> PAGEREF _Toc16242764 \h </w:instrText>
             </w:r>
             <w:r>
               <w:rPr>
@@ -671,7 +671,7 @@
               <w:szCs w:val="24"/>
             </w:rPr>
           </w:pPr>
-          <w:hyperlink w:anchor="_Toc16230665" w:history="1">
+          <w:hyperlink w:anchor="_Toc16242765" w:history="1">
             <w:r>
               <w:rPr>
                 <w:rStyle w:val="Hyperlink"/>
@@ -699,7 +699,7 @@
                 <w:noProof/>
                 <w:webHidden/>
               </w:rPr>
-              <w:instrText xml:space="preserve"> PAGEREF _Toc16230665 \h </w:instrText>
+              <w:instrText xml:space="preserve"> PAGEREF _Toc16242765 \h </w:instrText>
             </w:r>
             <w:r>
               <w:rPr>
@@ -745,7 +745,7 @@
               <w:noProof/>
             </w:rPr>
           </w:pPr>
-          <w:hyperlink w:anchor="_Toc16230666" w:history="1">
+          <w:hyperlink w:anchor="_Toc16242766" w:history="1">
             <w:r>
               <w:rPr>
                 <w:rStyle w:val="Hyperlink"/>
@@ -773,7 +773,7 @@
                 <w:noProof/>
                 <w:webHidden/>
               </w:rPr>
-              <w:instrText xml:space="preserve"> PAGEREF _Toc16230666 \h </w:instrText>
+              <w:instrText xml:space="preserve"> PAGEREF _Toc16242766 \h </w:instrText>
             </w:r>
             <w:r>
               <w:rPr>
@@ -819,7 +819,7 @@
               <w:szCs w:val="24"/>
             </w:rPr>
           </w:pPr>
-          <w:hyperlink w:anchor="_Toc16230667" w:history="1">
+          <w:hyperlink w:anchor="_Toc16242767" w:history="1">
             <w:r>
               <w:rPr>
                 <w:rStyle w:val="Hyperlink"/>
@@ -847,7 +847,7 @@
                 <w:noProof/>
                 <w:webHidden/>
               </w:rPr>
-              <w:instrText xml:space="preserve"> PAGEREF _Toc16230667 \h </w:instrText>
+              <w:instrText xml:space="preserve"> PAGEREF _Toc16242767 \h </w:instrText>
             </w:r>
             <w:r>
               <w:rPr>
@@ -893,7 +893,7 @@
               <w:szCs w:val="24"/>
             </w:rPr>
           </w:pPr>
-          <w:hyperlink w:anchor="_Toc16230668" w:history="1">
+          <w:hyperlink w:anchor="_Toc16242768" w:history="1">
             <w:r>
               <w:rPr>
                 <w:rStyle w:val="Hyperlink"/>
@@ -921,7 +921,7 @@
                 <w:noProof/>
                 <w:webHidden/>
               </w:rPr>
-              <w:instrText xml:space="preserve"> PAGEREF _Toc16230668 \h </w:instrText>
+              <w:instrText xml:space="preserve"> PAGEREF _Toc16242768 \h </w:instrText>
             </w:r>
             <w:r>
               <w:rPr>
@@ -967,7 +967,7 @@
               <w:szCs w:val="24"/>
             </w:rPr>
           </w:pPr>
-          <w:hyperlink w:anchor="_Toc16230669" w:history="1">
+          <w:hyperlink w:anchor="_Toc16242769" w:history="1">
             <w:r>
               <w:rPr>
                 <w:rStyle w:val="Hyperlink"/>
@@ -995,7 +995,7 @@
                 <w:noProof/>
                 <w:webHidden/>
               </w:rPr>
-              <w:instrText xml:space="preserve"> PAGEREF _Toc16230669 \h </w:instrText>
+              <w:instrText xml:space="preserve"> PAGEREF _Toc16242769 \h </w:instrText>
             </w:r>
             <w:r>
               <w:rPr>
@@ -1041,7 +1041,7 @@
               <w:szCs w:val="24"/>
             </w:rPr>
           </w:pPr>
-          <w:hyperlink w:anchor="_Toc16230670" w:history="1">
+          <w:hyperlink w:anchor="_Toc16242770" w:history="1">
             <w:r>
               <w:rPr>
                 <w:rStyle w:val="Hyperlink"/>
@@ -1069,7 +1069,7 @@
                 <w:noProof/>
                 <w:webHidden/>
               </w:rPr>
-              <w:instrText xml:space="preserve"> PAGEREF _Toc16230670 \h </w:instrText>
+              <w:instrText xml:space="preserve"> PAGEREF _Toc16242770 \h </w:instrText>
             </w:r>
             <w:r>
               <w:rPr>
@@ -1115,7 +1115,7 @@
               <w:szCs w:val="24"/>
             </w:rPr>
           </w:pPr>
-          <w:hyperlink w:anchor="_Toc16230671" w:history="1">
+          <w:hyperlink w:anchor="_Toc16242771" w:history="1">
             <w:r>
               <w:rPr>
                 <w:rStyle w:val="Hyperlink"/>
@@ -1143,7 +1143,7 @@
                 <w:noProof/>
                 <w:webHidden/>
               </w:rPr>
-              <w:instrText xml:space="preserve"> PAGEREF _Toc16230671 \h </w:instrText>
+              <w:instrText xml:space="preserve"> PAGEREF _Toc16242771 \h </w:instrText>
             </w:r>
             <w:r>
               <w:rPr>
@@ -1189,7 +1189,7 @@
               <w:szCs w:val="24"/>
             </w:rPr>
           </w:pPr>
-          <w:hyperlink w:anchor="_Toc16230672" w:history="1">
+          <w:hyperlink w:anchor="_Toc16242772" w:history="1">
             <w:r>
               <w:rPr>
                 <w:rStyle w:val="Hyperlink"/>
@@ -1217,7 +1217,7 @@
                 <w:noProof/>
                 <w:webHidden/>
               </w:rPr>
-              <w:instrText xml:space="preserve"> PAGEREF _Toc16230672 \h </w:instrText>
+              <w:instrText xml:space="preserve"> PAGEREF _Toc16242772 \h </w:instrText>
             </w:r>
             <w:r>
               <w:rPr>
@@ -1263,7 +1263,7 @@
               <w:szCs w:val="24"/>
             </w:rPr>
           </w:pPr>
-          <w:hyperlink w:anchor="_Toc16230673" w:history="1">
+          <w:hyperlink w:anchor="_Toc16242773" w:history="1">
             <w:r>
               <w:rPr>
                 <w:rStyle w:val="Hyperlink"/>
@@ -1291,7 +1291,7 @@
                 <w:noProof/>
                 <w:webHidden/>
               </w:rPr>
-              <w:instrText xml:space="preserve"> PAGEREF _Toc16230673 \h </w:instrText>
+              <w:instrText xml:space="preserve"> PAGEREF _Toc16242773 \h </w:instrText>
             </w:r>
             <w:r>
               <w:rPr>
@@ -1337,7 +1337,7 @@
               <w:szCs w:val="24"/>
             </w:rPr>
           </w:pPr>
-          <w:hyperlink w:anchor="_Toc16230674" w:history="1">
+          <w:hyperlink w:anchor="_Toc16242774" w:history="1">
             <w:r>
               <w:rPr>
                 <w:rStyle w:val="Hyperlink"/>
@@ -1365,7 +1365,7 @@
                 <w:noProof/>
                 <w:webHidden/>
               </w:rPr>
-              <w:instrText xml:space="preserve"> PAGEREF _Toc16230674 \h </w:instrText>
+              <w:instrText xml:space="preserve"> PAGEREF _Toc16242774 \h </w:instrText>
             </w:r>
             <w:r>
               <w:rPr>
@@ -1411,7 +1411,7 @@
               <w:szCs w:val="24"/>
             </w:rPr>
           </w:pPr>
-          <w:hyperlink w:anchor="_Toc16230675" w:history="1">
+          <w:hyperlink w:anchor="_Toc16242775" w:history="1">
             <w:r>
               <w:rPr>
                 <w:rStyle w:val="Hyperlink"/>
@@ -1439,7 +1439,7 @@
                 <w:noProof/>
                 <w:webHidden/>
               </w:rPr>
-              <w:instrText xml:space="preserve"> PAGEREF _Toc16230675 \h </w:instrText>
+              <w:instrText xml:space="preserve"> PAGEREF _Toc16242775 \h </w:instrText>
             </w:r>
             <w:r>
               <w:rPr>
@@ -1485,7 +1485,7 @@
               <w:szCs w:val="24"/>
             </w:rPr>
           </w:pPr>
-          <w:hyperlink w:anchor="_Toc16230676" w:history="1">
+          <w:hyperlink w:anchor="_Toc16242776" w:history="1">
             <w:r>
               <w:rPr>
                 <w:rStyle w:val="Hyperlink"/>
@@ -1512,7 +1512,7 @@
                 <w:noProof/>
                 <w:webHidden/>
               </w:rPr>
-              <w:instrText xml:space="preserve"> PAGEREF _Toc16230676 \h </w:instrText>
+              <w:instrText xml:space="preserve"> PAGEREF _Toc16242776 \h </w:instrText>
             </w:r>
             <w:r>
               <w:rPr>
@@ -1558,7 +1558,7 @@
               <w:szCs w:val="24"/>
             </w:rPr>
           </w:pPr>
-          <w:hyperlink w:anchor="_Toc16230677" w:history="1">
+          <w:hyperlink w:anchor="_Toc16242777" w:history="1">
             <w:r>
               <w:rPr>
                 <w:rStyle w:val="Hyperlink"/>
@@ -1586,7 +1586,7 @@
                 <w:noProof/>
                 <w:webHidden/>
               </w:rPr>
-              <w:instrText xml:space="preserve"> PAGEREF _Toc16230677 \h </w:instrText>
+              <w:instrText xml:space="preserve"> PAGEREF _Toc16242777 \h </w:instrText>
             </w:r>
             <w:r>
               <w:rPr>
@@ -1632,7 +1632,7 @@
               <w:szCs w:val="24"/>
             </w:rPr>
           </w:pPr>
-          <w:hyperlink w:anchor="_Toc16230678" w:history="1">
+          <w:hyperlink w:anchor="_Toc16242778" w:history="1">
             <w:r>
               <w:rPr>
                 <w:rStyle w:val="Hyperlink"/>
@@ -1660,7 +1660,7 @@
                 <w:noProof/>
                 <w:webHidden/>
               </w:rPr>
-              <w:instrText xml:space="preserve"> PAGEREF _Toc16230678 \h </w:instrText>
+              <w:instrText xml:space="preserve"> PAGEREF _Toc16242778 \h </w:instrText>
             </w:r>
             <w:r>
               <w:rPr>
@@ -1706,7 +1706,7 @@
               <w:noProof/>
             </w:rPr>
           </w:pPr>
-          <w:hyperlink w:anchor="_Toc16230679" w:history="1">
+          <w:hyperlink w:anchor="_Toc16242779" w:history="1">
             <w:r>
               <w:rPr>
                 <w:rStyle w:val="Hyperlink"/>
@@ -1734,7 +1734,7 @@
                 <w:noProof/>
                 <w:webHidden/>
               </w:rPr>
-              <w:instrText xml:space="preserve"> PAGEREF _Toc16230679 \h </w:instrText>
+              <w:instrText xml:space="preserve"> PAGEREF _Toc16242779 \h </w:instrText>
             </w:r>
             <w:r>
               <w:rPr>
@@ -1780,7 +1780,7 @@
               <w:szCs w:val="24"/>
             </w:rPr>
           </w:pPr>
-          <w:hyperlink w:anchor="_Toc16230680" w:history="1">
+          <w:hyperlink w:anchor="_Toc16242780" w:history="1">
             <w:r>
               <w:rPr>
                 <w:rStyle w:val="Hyperlink"/>
@@ -1808,7 +1808,7 @@
                 <w:noProof/>
                 <w:webHidden/>
               </w:rPr>
-              <w:instrText xml:space="preserve"> PAGEREF _Toc16230680 \h </w:instrText>
+              <w:instrText xml:space="preserve"> PAGEREF _Toc16242780 \h </w:instrText>
             </w:r>
             <w:r>
               <w:rPr>
@@ -1854,7 +1854,7 @@
               <w:szCs w:val="24"/>
             </w:rPr>
           </w:pPr>
-          <w:hyperlink w:anchor="_Toc16230681" w:history="1">
+          <w:hyperlink w:anchor="_Toc16242781" w:history="1">
             <w:r>
               <w:rPr>
                 <w:rStyle w:val="Hyperlink"/>
@@ -1882,7 +1882,7 @@
                 <w:noProof/>
                 <w:webHidden/>
               </w:rPr>
-              <w:instrText xml:space="preserve"> PAGEREF _Toc16230681 \h </w:instrText>
+              <w:instrText xml:space="preserve"> PAGEREF _Toc16242781 \h </w:instrText>
             </w:r>
             <w:r>
               <w:rPr>
@@ -1928,7 +1928,7 @@
               <w:szCs w:val="24"/>
             </w:rPr>
           </w:pPr>
-          <w:hyperlink w:anchor="_Toc16230682" w:history="1">
+          <w:hyperlink w:anchor="_Toc16242782" w:history="1">
             <w:r>
               <w:rPr>
                 <w:rStyle w:val="Hyperlink"/>
@@ -1956,7 +1956,7 @@
                 <w:noProof/>
                 <w:webHidden/>
               </w:rPr>
-              <w:instrText xml:space="preserve"> PAGEREF _Toc16230682 \h </w:instrText>
+              <w:instrText xml:space="preserve"> PAGEREF _Toc16242782 \h </w:instrText>
             </w:r>
             <w:r>
               <w:rPr>
@@ -2002,7 +2002,7 @@
               <w:noProof/>
             </w:rPr>
           </w:pPr>
-          <w:hyperlink w:anchor="_Toc16230683" w:history="1">
+          <w:hyperlink w:anchor="_Toc16242783" w:history="1">
             <w:r>
               <w:rPr>
                 <w:rStyle w:val="Hyperlink"/>
@@ -2030,7 +2030,7 @@
                 <w:noProof/>
                 <w:webHidden/>
               </w:rPr>
-              <w:instrText xml:space="preserve"> PAGEREF _Toc16230683 \h </w:instrText>
+              <w:instrText xml:space="preserve"> PAGEREF _Toc16242783 \h </w:instrText>
             </w:r>
             <w:r>
               <w:rPr>
@@ -2102,7 +2102,7 @@
           <w:rFonts w:asciiTheme="minorHAnsi" w:hAnsiTheme="minorHAnsi" w:cstheme="minorHAnsi"/>
         </w:rPr>
       </w:pPr>
-      <w:bookmarkStart w:id="1" w:name="_Toc16230657"/>
+      <w:bookmarkStart w:id="1" w:name="_Toc16242757"/>
       <w:r>
         <w:rPr>
           <w:rFonts w:asciiTheme="minorHAnsi" w:hAnsiTheme="minorHAnsi" w:cstheme="minorHAnsi"/>
@@ -2633,7 +2633,7 @@
           <w:rFonts w:asciiTheme="minorHAnsi" w:hAnsiTheme="minorHAnsi" w:cstheme="minorHAnsi"/>
         </w:rPr>
       </w:pPr>
-      <w:bookmarkStart w:id="2" w:name="_Toc16230658"/>
+      <w:bookmarkStart w:id="2" w:name="_Toc16242758"/>
       <w:r>
         <w:rPr>
           <w:rFonts w:asciiTheme="minorHAnsi" w:hAnsiTheme="minorHAnsi" w:cstheme="minorHAnsi"/>
@@ -2649,7 +2649,7 @@
           <w:rFonts w:asciiTheme="minorHAnsi" w:hAnsiTheme="minorHAnsi"/>
         </w:rPr>
       </w:pPr>
-      <w:bookmarkStart w:id="3" w:name="_Toc16230659"/>
+      <w:bookmarkStart w:id="3" w:name="_Toc16242759"/>
       <w:r>
         <w:rPr>
           <w:rFonts w:asciiTheme="minorHAnsi" w:hAnsiTheme="minorHAnsi"/>
@@ -2932,7 +2932,7 @@
           <w:rFonts w:asciiTheme="minorHAnsi" w:hAnsiTheme="minorHAnsi"/>
         </w:rPr>
       </w:pPr>
-      <w:bookmarkStart w:id="4" w:name="_Toc16230660"/>
+      <w:bookmarkStart w:id="4" w:name="_Toc16242760"/>
       <w:r>
         <w:rPr>
           <w:rFonts w:asciiTheme="minorHAnsi" w:hAnsiTheme="minorHAnsi"/>
@@ -3633,7 +3633,7 @@
           <w:rFonts w:asciiTheme="minorHAnsi" w:hAnsiTheme="minorHAnsi" w:cstheme="minorHAnsi"/>
         </w:rPr>
       </w:pPr>
-      <w:bookmarkStart w:id="5" w:name="_Toc16230661"/>
+      <w:bookmarkStart w:id="5" w:name="_Toc16242761"/>
       <w:r>
         <w:rPr>
           <w:rFonts w:asciiTheme="minorHAnsi" w:hAnsiTheme="minorHAnsi" w:cstheme="minorHAnsi"/>
@@ -4339,7 +4339,7 @@
           <w:rFonts w:asciiTheme="minorHAnsi" w:hAnsiTheme="minorHAnsi" w:cstheme="minorHAnsi"/>
         </w:rPr>
       </w:pPr>
-      <w:bookmarkStart w:id="6" w:name="_Toc16230662"/>
+      <w:bookmarkStart w:id="6" w:name="_Toc16242762"/>
       <w:r>
         <w:rPr>
           <w:rFonts w:asciiTheme="minorHAnsi" w:hAnsiTheme="minorHAnsi" w:cstheme="minorHAnsi"/>
@@ -4933,7 +4933,7 @@
           <w:rFonts w:asciiTheme="minorHAnsi" w:hAnsiTheme="minorHAnsi" w:cstheme="minorHAnsi"/>
         </w:rPr>
       </w:pPr>
-      <w:bookmarkStart w:id="7" w:name="_Toc16230663"/>
+      <w:bookmarkStart w:id="7" w:name="_Toc16242763"/>
       <w:r>
         <w:rPr>
           <w:rFonts w:asciiTheme="minorHAnsi" w:hAnsiTheme="minorHAnsi" w:cstheme="minorHAnsi"/>
@@ -5682,7 +5682,7 @@
           <w:rFonts w:asciiTheme="minorHAnsi" w:hAnsiTheme="minorHAnsi" w:cstheme="minorHAnsi"/>
         </w:rPr>
       </w:pPr>
-      <w:bookmarkStart w:id="8" w:name="_Toc16230664"/>
+      <w:bookmarkStart w:id="8" w:name="_Toc16242764"/>
       <w:r>
         <w:rPr>
           <w:rFonts w:asciiTheme="minorHAnsi" w:hAnsiTheme="minorHAnsi" w:cstheme="minorHAnsi"/>
@@ -6250,7 +6250,7 @@
           <w:rFonts w:asciiTheme="minorHAnsi" w:hAnsiTheme="minorHAnsi" w:cstheme="minorHAnsi"/>
         </w:rPr>
       </w:pPr>
-      <w:bookmarkStart w:id="9" w:name="_Toc16230665"/>
+      <w:bookmarkStart w:id="9" w:name="_Toc16242765"/>
       <w:r>
         <w:rPr>
           <w:rFonts w:asciiTheme="minorHAnsi" w:hAnsiTheme="minorHAnsi" w:cstheme="minorHAnsi"/>
@@ -6329,7 +6329,7 @@
           <w:rFonts w:asciiTheme="minorHAnsi" w:hAnsiTheme="minorHAnsi" w:cstheme="minorHAnsi"/>
         </w:rPr>
       </w:pPr>
-      <w:bookmarkStart w:id="10" w:name="_Toc16230666"/>
+      <w:bookmarkStart w:id="10" w:name="_Toc16242766"/>
       <w:r>
         <w:rPr>
           <w:rFonts w:asciiTheme="minorHAnsi" w:hAnsiTheme="minorHAnsi" w:cstheme="minorHAnsi"/>
@@ -6345,7 +6345,7 @@
           <w:rFonts w:asciiTheme="minorHAnsi" w:hAnsiTheme="minorHAnsi" w:cstheme="minorHAnsi"/>
         </w:rPr>
       </w:pPr>
-      <w:bookmarkStart w:id="11" w:name="_Toc16230667"/>
+      <w:bookmarkStart w:id="11" w:name="_Toc16242767"/>
       <w:r>
         <w:rPr>
           <w:rFonts w:asciiTheme="minorHAnsi" w:hAnsiTheme="minorHAnsi" w:cstheme="minorHAnsi"/>
@@ -6454,7 +6454,7 @@
           <w:rFonts w:asciiTheme="minorHAnsi" w:hAnsiTheme="minorHAnsi" w:cstheme="minorHAnsi"/>
         </w:rPr>
       </w:pPr>
-      <w:bookmarkStart w:id="12" w:name="_Toc16230668"/>
+      <w:bookmarkStart w:id="12" w:name="_Toc16242768"/>
       <w:r>
         <w:rPr>
           <w:rFonts w:asciiTheme="minorHAnsi" w:hAnsiTheme="minorHAnsi" w:cstheme="minorHAnsi"/>
@@ -6605,7 +6605,7 @@
           <w:rFonts w:asciiTheme="minorHAnsi" w:hAnsiTheme="minorHAnsi" w:cstheme="minorHAnsi"/>
         </w:rPr>
       </w:pPr>
-      <w:bookmarkStart w:id="13" w:name="_Toc16230669"/>
+      <w:bookmarkStart w:id="13" w:name="_Toc16242769"/>
       <w:r>
         <w:rPr>
           <w:rFonts w:asciiTheme="minorHAnsi" w:hAnsiTheme="minorHAnsi" w:cstheme="minorHAnsi"/>
@@ -6679,7 +6679,7 @@
           <w:rFonts w:asciiTheme="minorHAnsi" w:hAnsiTheme="minorHAnsi" w:cstheme="minorHAnsi"/>
         </w:rPr>
       </w:pPr>
-      <w:bookmarkStart w:id="14" w:name="_Toc16230670"/>
+      <w:bookmarkStart w:id="14" w:name="_Toc16242770"/>
       <w:r>
         <w:rPr>
           <w:rFonts w:asciiTheme="minorHAnsi" w:hAnsiTheme="minorHAnsi" w:cstheme="minorHAnsi"/>
@@ -6972,7 +6972,7 @@
           <w:rFonts w:asciiTheme="minorHAnsi" w:hAnsiTheme="minorHAnsi" w:cstheme="minorHAnsi"/>
         </w:rPr>
       </w:pPr>
-      <w:bookmarkStart w:id="15" w:name="_Toc16230671"/>
+      <w:bookmarkStart w:id="15" w:name="_Toc16242771"/>
       <w:r>
         <w:rPr>
           <w:rFonts w:asciiTheme="minorHAnsi" w:hAnsiTheme="minorHAnsi" w:cstheme="minorHAnsi"/>
@@ -7152,7 +7152,7 @@
           <w:rFonts w:asciiTheme="minorHAnsi" w:hAnsiTheme="minorHAnsi" w:cstheme="minorHAnsi"/>
         </w:rPr>
       </w:pPr>
-      <w:bookmarkStart w:id="16" w:name="_Toc16230672"/>
+      <w:bookmarkStart w:id="16" w:name="_Toc16242772"/>
       <w:r>
         <w:rPr>
           <w:rFonts w:asciiTheme="minorHAnsi" w:hAnsiTheme="minorHAnsi" w:cstheme="minorHAnsi"/>
@@ -7269,7 +7269,7 @@
           <w:highlight w:val="red"/>
         </w:rPr>
       </w:pPr>
-      <w:bookmarkStart w:id="17" w:name="_Toc16230673"/>
+      <w:bookmarkStart w:id="17" w:name="_Toc16242773"/>
       <w:r>
         <w:rPr>
           <w:rFonts w:asciiTheme="minorHAnsi" w:hAnsiTheme="minorHAnsi" w:cstheme="minorHAnsi"/>
@@ -7522,7 +7522,7 @@
           <w:rFonts w:asciiTheme="minorHAnsi" w:hAnsiTheme="minorHAnsi" w:cstheme="minorHAnsi"/>
         </w:rPr>
       </w:pPr>
-      <w:bookmarkStart w:id="18" w:name="_Toc16230674"/>
+      <w:bookmarkStart w:id="18" w:name="_Toc16242774"/>
       <w:r>
         <w:rPr>
           <w:rFonts w:asciiTheme="minorHAnsi" w:hAnsiTheme="minorHAnsi" w:cstheme="minorHAnsi"/>
@@ -7715,7 +7715,7 @@
           <w:rFonts w:asciiTheme="minorHAnsi" w:hAnsiTheme="minorHAnsi" w:cstheme="minorHAnsi"/>
         </w:rPr>
       </w:pPr>
-      <w:bookmarkStart w:id="19" w:name="_Toc16230675"/>
+      <w:bookmarkStart w:id="19" w:name="_Toc16242775"/>
       <w:r>
         <w:rPr>
           <w:rFonts w:asciiTheme="minorHAnsi" w:hAnsiTheme="minorHAnsi" w:cstheme="minorHAnsi"/>
@@ -8178,7 +8178,7 @@
           <w:rFonts w:asciiTheme="minorHAnsi" w:hAnsiTheme="minorHAnsi"/>
         </w:rPr>
       </w:pPr>
-      <w:bookmarkStart w:id="20" w:name="_Toc16230676"/>
+      <w:bookmarkStart w:id="20" w:name="_Toc16242776"/>
       <w:r>
         <w:rPr>
           <w:rFonts w:asciiTheme="minorHAnsi" w:hAnsiTheme="minorHAnsi"/>
@@ -8229,7 +8229,7 @@
           <w:rFonts w:asciiTheme="minorHAnsi" w:hAnsiTheme="minorHAnsi" w:cstheme="minorHAnsi"/>
         </w:rPr>
       </w:pPr>
-      <w:bookmarkStart w:id="21" w:name="_Toc16230677"/>
+      <w:bookmarkStart w:id="21" w:name="_Toc16242777"/>
       <w:r>
         <w:rPr>
           <w:rFonts w:asciiTheme="minorHAnsi" w:hAnsiTheme="minorHAnsi" w:cstheme="minorHAnsi"/>
@@ -8476,7 +8476,7 @@
           <w:rFonts w:asciiTheme="minorHAnsi" w:hAnsiTheme="minorHAnsi" w:cstheme="minorHAnsi"/>
         </w:rPr>
       </w:pPr>
-      <w:bookmarkStart w:id="22" w:name="_Toc16230678"/>
+      <w:bookmarkStart w:id="22" w:name="_Toc16242778"/>
       <w:r>
         <w:rPr>
           <w:rFonts w:asciiTheme="minorHAnsi" w:hAnsiTheme="minorHAnsi" w:cstheme="minorHAnsi"/>
@@ -8586,7 +8586,7 @@
           <w:szCs w:val="22"/>
         </w:rPr>
       </w:pPr>
-      <w:bookmarkStart w:id="23" w:name="_Toc16230679"/>
+      <w:bookmarkStart w:id="23" w:name="_Toc16242779"/>
       <w:r>
         <w:rPr>
           <w:rFonts w:asciiTheme="minorHAnsi" w:hAnsiTheme="minorHAnsi" w:cstheme="minorHAnsi"/>
@@ -8605,7 +8605,7 @@
           <w:szCs w:val="22"/>
         </w:rPr>
       </w:pPr>
-      <w:bookmarkStart w:id="24" w:name="_Toc16230680"/>
+      <w:bookmarkStart w:id="24" w:name="_Toc16242780"/>
       <w:r>
         <w:rPr>
           <w:rFonts w:asciiTheme="minorHAnsi" w:hAnsiTheme="minorHAnsi" w:cstheme="minorHAnsi"/>
@@ -8641,6 +8641,269 @@
     <w:p>
       <w:pPr>
         <w:rPr>
+          <w:rFonts w:asciiTheme="minorHAnsi" w:hAnsiTheme="minorHAnsi" w:cstheme="minorHAnsi"/>
+          <w:sz w:val="22"/>
+          <w:szCs w:val="22"/>
+        </w:rPr>
+      </w:pPr>
+      <w:r>
+        <w:rPr>
+          <w:rFonts w:asciiTheme="minorHAnsi" w:hAnsiTheme="minorHAnsi" w:cstheme="minorHAnsi"/>
+          <w:sz w:val="22"/>
+          <w:szCs w:val="22"/>
+        </w:rPr>
+        <w:t>As</w:t>
+      </w:r>
+      <w:r>
+        <w:rPr>
+          <w:rFonts w:asciiTheme="minorHAnsi" w:hAnsiTheme="minorHAnsi" w:cstheme="minorHAnsi"/>
+          <w:sz w:val="22"/>
+          <w:szCs w:val="22"/>
+        </w:rPr>
+        <w:t xml:space="preserve"> glucocorticoid treatments show reductions in mammary gland development </w:t>
+      </w:r>
+      <w:r>
+        <w:rPr>
+          <w:rFonts w:asciiTheme="minorHAnsi" w:hAnsiTheme="minorHAnsi" w:cstheme="minorHAnsi"/>
+          <w:sz w:val="22"/>
+          <w:szCs w:val="22"/>
+        </w:rPr>
+        <w:fldChar w:fldCharType="begin" w:fldLock="1"/>
+      </w:r>
+      <w:r>
+        <w:rPr>
+          <w:rFonts w:asciiTheme="minorHAnsi" w:hAnsiTheme="minorHAnsi" w:cstheme="minorHAnsi"/>
+          <w:sz w:val="22"/>
+          <w:szCs w:val="22"/>
+        </w:rPr>
+        <w:instrText>ADDIN CSL_CITATION {"citationItems":[{"id":"ITEM-1","itemData":{"DOI":"10.1093/carcin/19.12.2101","ISSN":"14602180","PMID":"9886563","abstract":"The inhibitory activity against mammary carcinogenesis mediated by energy restriction is accompanied by a reduction in the degree of mammary ductal branching, and an increase in adrenal cortical activity. Levels of p27/kip1 protein, a gene product associated with cell cycle growth arrest, have also been shown to be elevated in mammary epithelium and in mammary lesions of energy-restricted animals. Based on these data we have proposed that increased secretion of adrenal cortical steroids accounts, in part, for the effects of energy restriction. In this experiment the hypothesis tested was that corticosterone administration would mimic the effects of energy restriction, both on mammary gland development and on levels of p27 protein in mammary ductal epithelium. To test this hypothesis corticosterone was fed to female rats for 4 weeks. Dietary corticosterone increased serum and urinary corticosterone levels in a dose-dependent manner (P &lt; 0.01). The effects of corticosterone treatment on mammary gland development were analyzed digitally; p27 protein was detected immunohistochemically. The ductal extension and branching of the mammary gland were reduced in a dose-dependent manner by corticosterone treatment (P &lt; 0.05); however, the magnitude of the effect was greater on ductal branching. Overall, increasing dietary corticosterone reduced the total volume of mammary epithelium in a dose-dependent manner, an effect that remained even after adjustments for differences among animals in body mass. Consistent with this effect, the amount of p27 protein present in ductal mammary epithelial cells increased dose-dependently in response to increasing corticosterone administration (P &lt; 0.01). The hypothesis is proposed that dietary administration of corticosterone may imitate the effects of energy restriction on mammary carcinogenesis by regulation of mammary tissue size homeostasis via p27/kip1 mediated arrest of cell cycle progression.","author":[{"dropping-particle":"","family":"Zhu","given":"Z","non-dropping-particle":"","parse-names":false,"suffix":""},{"dropping-particle":"","family":"Jiang","given":"W","non-dropping-particle":"","parse-names":false,"suffix":""},{"dropping-particle":"","family":"Thompson","given":"H J","non-dropping-particle":"","parse-names":false,"suffix":""}],"container-title":"Carcinogenesis","id":"ITEM-1","issue":"12","issued":{"date-parts":[["1998","12","1"]]},"page":"2101-2106","title":"Effect of corticosterone administration on mammary gland development and p27 expression and their relationship to the effects of energy restriction on mammary carcinogenesis","type":"article-journal","volume":"19"},"uris":["http://www.mendeley.com/documents/?uuid=57fbfb58-b649-3bd8-9a93-30ce31c8a460"]}],"mendeley":{"formattedCitation":"(Zhu &lt;i&gt;et al.&lt;/i&gt;, 1998)","plainTextFormattedCitation":"(Zhu et al., 1998)","previouslyFormattedCitation":"(Zhu &lt;i&gt;et al.&lt;/i&gt;, 1998&lt;i&gt;b&lt;/i&gt;)"},"properties":{"noteIndex":0},"schema":"https://github.com/citation-style-language/schema/raw/master/csl-citation.json"}</w:instrText>
+      </w:r>
+      <w:r>
+        <w:rPr>
+          <w:rFonts w:asciiTheme="minorHAnsi" w:hAnsiTheme="minorHAnsi" w:cstheme="minorHAnsi"/>
+          <w:sz w:val="22"/>
+          <w:szCs w:val="22"/>
+        </w:rPr>
+        <w:fldChar w:fldCharType="separate"/>
+      </w:r>
+      <w:r>
+        <w:rPr>
+          <w:rFonts w:asciiTheme="minorHAnsi" w:hAnsiTheme="minorHAnsi" w:cstheme="minorHAnsi"/>
+          <w:noProof/>
+          <w:sz w:val="22"/>
+          <w:szCs w:val="22"/>
+        </w:rPr>
+        <w:t xml:space="preserve">(Zhu </w:t>
+      </w:r>
+      <w:r>
+        <w:rPr>
+          <w:rFonts w:asciiTheme="minorHAnsi" w:hAnsiTheme="minorHAnsi" w:cstheme="minorHAnsi"/>
+          <w:i/>
+          <w:noProof/>
+          <w:sz w:val="22"/>
+          <w:szCs w:val="22"/>
+        </w:rPr>
+        <w:t>et al.</w:t>
+      </w:r>
+      <w:r>
+        <w:rPr>
+          <w:rFonts w:asciiTheme="minorHAnsi" w:hAnsiTheme="minorHAnsi" w:cstheme="minorHAnsi"/>
+          <w:noProof/>
+          <w:sz w:val="22"/>
+          <w:szCs w:val="22"/>
+        </w:rPr>
+        <w:t>, 1998)</w:t>
+      </w:r>
+      <w:r>
+        <w:rPr>
+          <w:rFonts w:asciiTheme="minorHAnsi" w:hAnsiTheme="minorHAnsi" w:cstheme="minorHAnsi"/>
+          <w:sz w:val="22"/>
+          <w:szCs w:val="22"/>
+        </w:rPr>
+        <w:fldChar w:fldCharType="end"/>
+      </w:r>
+      <w:r>
+        <w:rPr>
+          <w:rFonts w:asciiTheme="minorHAnsi" w:hAnsiTheme="minorHAnsi" w:cstheme="minorHAnsi"/>
+          <w:sz w:val="22"/>
+          <w:szCs w:val="22"/>
+        </w:rPr>
+        <w:t xml:space="preserve">, and since high doses ultimately reduce mammary gland size </w:t>
+      </w:r>
+      <w:r>
+        <w:rPr>
+          <w:rFonts w:asciiTheme="minorHAnsi" w:hAnsiTheme="minorHAnsi" w:cstheme="minorHAnsi"/>
+          <w:sz w:val="22"/>
+          <w:szCs w:val="22"/>
+        </w:rPr>
+        <w:fldChar w:fldCharType="begin" w:fldLock="1"/>
+      </w:r>
+      <w:r>
+        <w:rPr>
+          <w:rFonts w:asciiTheme="minorHAnsi" w:hAnsiTheme="minorHAnsi" w:cstheme="minorHAnsi"/>
+          <w:sz w:val="22"/>
+          <w:szCs w:val="22"/>
+        </w:rPr>
+        <w:instrText>ADDIN CSL_CITATION {"citationItems":[{"id":"ITEM-1","itemData":{"ISSN":"0027-8874","PMID":"13611531","author":[{"dropping-particle":"","family":"NANDI","given":"S","non-dropping-particle":"","parse-names":false,"suffix":""}],"container-title":"Journal of the National Cancer Institute","id":"ITEM-1","issue":"6","issued":{"date-parts":[["1958","12"]]},"page":"1039-63","title":"Endocrine control of mammarygland development and function in the C3H/ He Crgl mouse.","type":"article-journal","volume":"21"},"uris":["http://www.mendeley.com/documents/?uuid=3f1ca241-e5e7-3ace-8d53-3ea7787a4407"]}],"mendeley":{"formattedCitation":"(NANDI, 1958)","plainTextFormattedCitation":"(NANDI, 1958)","previouslyFormattedCitation":"(NANDI, 1958)"},"properties":{"noteIndex":0},"schema":"https://github.com/citation-style-language/schema/raw/master/csl-citation.json"}</w:instrText>
+      </w:r>
+      <w:r>
+        <w:rPr>
+          <w:rFonts w:asciiTheme="minorHAnsi" w:hAnsiTheme="minorHAnsi" w:cstheme="minorHAnsi"/>
+          <w:sz w:val="22"/>
+          <w:szCs w:val="22"/>
+        </w:rPr>
+        <w:fldChar w:fldCharType="separate"/>
+      </w:r>
+      <w:r>
+        <w:rPr>
+          <w:rFonts w:asciiTheme="minorHAnsi" w:hAnsiTheme="minorHAnsi" w:cstheme="minorHAnsi"/>
+          <w:noProof/>
+          <w:sz w:val="22"/>
+          <w:szCs w:val="22"/>
+        </w:rPr>
+        <w:t>(NANDI, 1958)</w:t>
+      </w:r>
+      <w:r>
+        <w:rPr>
+          <w:rFonts w:asciiTheme="minorHAnsi" w:hAnsiTheme="minorHAnsi" w:cstheme="minorHAnsi"/>
+          <w:sz w:val="22"/>
+          <w:szCs w:val="22"/>
+        </w:rPr>
+        <w:fldChar w:fldCharType="end"/>
+      </w:r>
+      <w:r>
+        <w:rPr>
+          <w:rFonts w:asciiTheme="minorHAnsi" w:hAnsiTheme="minorHAnsi" w:cstheme="minorHAnsi"/>
+          <w:sz w:val="22"/>
+          <w:szCs w:val="22"/>
+        </w:rPr>
+        <w:t xml:space="preserve">, </w:t>
+      </w:r>
+      <w:r>
+        <w:rPr>
+          <w:rFonts w:asciiTheme="minorHAnsi" w:hAnsiTheme="minorHAnsi" w:cstheme="minorHAnsi"/>
+          <w:sz w:val="22"/>
+          <w:szCs w:val="22"/>
+        </w:rPr>
+        <w:t xml:space="preserve">I hypothesize that our prolonged dexamethasone exposure will cause reductions in mammary gland development at PND16.5. This will be evident in the reduced </w:t>
+      </w:r>
+      <w:r>
+        <w:rPr>
+          <w:rFonts w:asciiTheme="minorHAnsi" w:hAnsiTheme="minorHAnsi" w:cstheme="minorHAnsi"/>
+          <w:sz w:val="22"/>
+          <w:szCs w:val="22"/>
+        </w:rPr>
+        <w:t xml:space="preserve">count of alveolar cells and reduced </w:t>
+      </w:r>
+      <w:r>
+        <w:rPr>
+          <w:rFonts w:asciiTheme="minorHAnsi" w:hAnsiTheme="minorHAnsi" w:cstheme="minorHAnsi"/>
+          <w:sz w:val="22"/>
+          <w:szCs w:val="22"/>
+        </w:rPr>
+        <w:t>adipocyte size</w:t>
+      </w:r>
+      <w:r>
+        <w:rPr>
+          <w:rFonts w:asciiTheme="minorHAnsi" w:hAnsiTheme="minorHAnsi" w:cstheme="minorHAnsi"/>
+          <w:sz w:val="22"/>
+          <w:szCs w:val="22"/>
+        </w:rPr>
+        <w:t xml:space="preserve">. </w:t>
+      </w:r>
+      <w:r>
+        <w:rPr>
+          <w:rFonts w:asciiTheme="minorHAnsi" w:hAnsiTheme="minorHAnsi" w:cstheme="minorHAnsi"/>
+          <w:sz w:val="22"/>
+          <w:szCs w:val="22"/>
+        </w:rPr>
+        <w:t>Despite the need of low doses of glucocorticoids for normal development of mammary glands, a</w:t>
+      </w:r>
+      <w:r>
+        <w:rPr>
+          <w:rFonts w:asciiTheme="minorHAnsi" w:hAnsiTheme="minorHAnsi" w:cstheme="minorHAnsi"/>
+          <w:sz w:val="22"/>
+          <w:szCs w:val="22"/>
+        </w:rPr>
+        <w:t xml:space="preserve">dministration of </w:t>
+      </w:r>
+      <w:r>
+        <w:rPr>
+          <w:rFonts w:asciiTheme="minorHAnsi" w:hAnsiTheme="minorHAnsi" w:cstheme="minorHAnsi"/>
+          <w:sz w:val="22"/>
+          <w:szCs w:val="22"/>
+        </w:rPr>
+        <w:t>deoxycorticosterone acetate</w:t>
+      </w:r>
+      <w:r>
+        <w:rPr>
+          <w:rFonts w:asciiTheme="minorHAnsi" w:hAnsiTheme="minorHAnsi" w:cstheme="minorHAnsi"/>
+          <w:sz w:val="22"/>
+          <w:szCs w:val="22"/>
+        </w:rPr>
+        <w:t xml:space="preserve"> at high doses caused mammary gland regression </w:t>
+      </w:r>
+      <w:r>
+        <w:rPr>
+          <w:rFonts w:asciiTheme="minorHAnsi" w:hAnsiTheme="minorHAnsi" w:cstheme="minorHAnsi"/>
+          <w:sz w:val="22"/>
+          <w:szCs w:val="22"/>
+        </w:rPr>
+        <w:t xml:space="preserve">in mice </w:t>
+      </w:r>
+      <w:r>
+        <w:rPr>
+          <w:rFonts w:asciiTheme="minorHAnsi" w:hAnsiTheme="minorHAnsi" w:cstheme="minorHAnsi"/>
+          <w:sz w:val="22"/>
+          <w:szCs w:val="22"/>
+        </w:rPr>
+        <w:fldChar w:fldCharType="begin" w:fldLock="1"/>
+      </w:r>
+      <w:r>
+        <w:rPr>
+          <w:rFonts w:asciiTheme="minorHAnsi" w:hAnsiTheme="minorHAnsi" w:cstheme="minorHAnsi"/>
+          <w:sz w:val="22"/>
+          <w:szCs w:val="22"/>
+        </w:rPr>
+        <w:instrText>ADDIN CSL_CITATION {"citationItems":[{"id":"ITEM-1","itemData":{"ISSN":"0027-8874","PMID":"13611531","author":[{"dropping-particle":"","family":"NANDI","given":"S","non-dropping-particle":"","parse-names":false,"suffix":""}],"container-title":"Journal of the National Cancer Institute","id":"ITEM-1","issue":"6","issued":{"date-parts":[["1958","12"]]},"page":"1039-63","title":"Endocrine control of mammarygland development and function in the C3H/ He Crgl mouse.","type":"article-journal","volume":"21"},"uris":["http://www.mendeley.com/documents/?uuid=3f1ca241-e5e7-3ace-8d53-3ea7787a4407"]}],"mendeley":{"formattedCitation":"(NANDI, 1958)","plainTextFormattedCitation":"(NANDI, 1958)","previouslyFormattedCitation":"(NANDI, 1958)"},"properties":{"noteIndex":0},"schema":"https://github.com/citation-style-language/schema/raw/master/csl-citation.json"}</w:instrText>
+      </w:r>
+      <w:r>
+        <w:rPr>
+          <w:rFonts w:asciiTheme="minorHAnsi" w:hAnsiTheme="minorHAnsi" w:cstheme="minorHAnsi"/>
+          <w:sz w:val="22"/>
+          <w:szCs w:val="22"/>
+        </w:rPr>
+        <w:fldChar w:fldCharType="separate"/>
+      </w:r>
+      <w:r>
+        <w:rPr>
+          <w:rFonts w:asciiTheme="minorHAnsi" w:hAnsiTheme="minorHAnsi" w:cstheme="minorHAnsi"/>
+          <w:noProof/>
+          <w:sz w:val="22"/>
+          <w:szCs w:val="22"/>
+        </w:rPr>
+        <w:t>(NANDI, 1958)</w:t>
+      </w:r>
+      <w:r>
+        <w:rPr>
+          <w:rFonts w:asciiTheme="minorHAnsi" w:hAnsiTheme="minorHAnsi" w:cstheme="minorHAnsi"/>
+          <w:sz w:val="22"/>
+          <w:szCs w:val="22"/>
+        </w:rPr>
+        <w:fldChar w:fldCharType="end"/>
+      </w:r>
+      <w:r>
+        <w:rPr>
+          <w:rFonts w:asciiTheme="minorHAnsi" w:hAnsiTheme="minorHAnsi" w:cstheme="minorHAnsi"/>
+          <w:sz w:val="22"/>
+          <w:szCs w:val="22"/>
+        </w:rPr>
+        <w:t xml:space="preserve">. </w:t>
+      </w:r>
+    </w:p>
+    <w:p>
+      <w:pPr>
+        <w:rPr>
           <w:rStyle w:val="Heading2Char"/>
           <w:rFonts w:asciiTheme="minorHAnsi" w:eastAsia="Times New Roman" w:hAnsiTheme="minorHAnsi" w:cstheme="minorHAnsi"/>
           <w:i/>
@@ -8649,260 +8912,6 @@
           <w:szCs w:val="22"/>
         </w:rPr>
       </w:pPr>
-      <w:r>
-        <w:rPr>
-          <w:rFonts w:asciiTheme="minorHAnsi" w:hAnsiTheme="minorHAnsi" w:cstheme="minorHAnsi"/>
-          <w:sz w:val="22"/>
-          <w:szCs w:val="22"/>
-        </w:rPr>
-        <w:t>As</w:t>
-      </w:r>
-      <w:r>
-        <w:rPr>
-          <w:rFonts w:asciiTheme="minorHAnsi" w:hAnsiTheme="minorHAnsi" w:cstheme="minorHAnsi"/>
-          <w:sz w:val="22"/>
-          <w:szCs w:val="22"/>
-        </w:rPr>
-        <w:t xml:space="preserve"> glucocorticoid treatments show reductions in mammary gland development </w:t>
-      </w:r>
-      <w:r>
-        <w:rPr>
-          <w:rFonts w:asciiTheme="minorHAnsi" w:hAnsiTheme="minorHAnsi" w:cstheme="minorHAnsi"/>
-          <w:sz w:val="22"/>
-          <w:szCs w:val="22"/>
-        </w:rPr>
-        <w:fldChar w:fldCharType="begin" w:fldLock="1"/>
-      </w:r>
-      <w:r>
-        <w:rPr>
-          <w:rFonts w:asciiTheme="minorHAnsi" w:hAnsiTheme="minorHAnsi" w:cstheme="minorHAnsi"/>
-          <w:sz w:val="22"/>
-          <w:szCs w:val="22"/>
-        </w:rPr>
-        <w:instrText>ADDIN CSL_CITATION {"citationItems":[{"id":"ITEM-1","itemData":{"DOI":"10.1093/carcin/19.12.2101","ISSN":"14602180","PMID":"9886563","abstract":"The inhibitory activity against mammary carcinogenesis mediated by energy restriction is accompanied by a reduction in the degree of mammary ductal branching, and an increase in adrenal cortical activity. Levels of p27/kip1 protein, a gene product associated with cell cycle growth arrest, have also been shown to be elevated in mammary epithelium and in mammary lesions of energy-restricted animals. Based on these data we have proposed that increased secretion of adrenal cortical steroids accounts, in part, for the effects of energy restriction. In this experiment the hypothesis tested was that corticosterone administration would mimic the effects of energy restriction, both on mammary gland development and on levels of p27 protein in mammary ductal epithelium. To test this hypothesis corticosterone was fed to female rats for 4 weeks. Dietary corticosterone increased serum and urinary corticosterone levels in a dose-dependent manner (P &lt; 0.01). The effects of corticosterone treatment on mammary gland development were analyzed digitally; p27 protein was detected immunohistochemically. The ductal extension and branching of the mammary gland were reduced in a dose-dependent manner by corticosterone treatment (P &lt; 0.05); however, the magnitude of the effect was greater on ductal branching. Overall, increasing dietary corticosterone reduced the total volume of mammary epithelium in a dose-dependent manner, an effect that remained even after adjustments for differences among animals in body mass. Consistent with this effect, the amount of p27 protein present in ductal mammary epithelial cells increased dose-dependently in response to increasing corticosterone administration (P &lt; 0.01). The hypothesis is proposed that dietary administration of corticosterone may imitate the effects of energy restriction on mammary carcinogenesis by regulation of mammary tissue size homeostasis via p27/kip1 mediated arrest of cell cycle progression.","author":[{"dropping-particle":"","family":"Zhu","given":"Z","non-dropping-particle":"","parse-names":false,"suffix":""},{"dropping-particle":"","family":"Jiang","given":"W","non-dropping-particle":"","parse-names":false,"suffix":""},{"dropping-particle":"","family":"Thompson","given":"H J","non-dropping-particle":"","parse-names":false,"suffix":""}],"container-title":"Carcinogenesis","id":"ITEM-1","issue":"12","issued":{"date-parts":[["1998","12","1"]]},"page":"2101-2106","title":"Effect of corticosterone administration on mammary gland development and p27 expression and their relationship to the effects of energy restriction on mammary carcinogenesis","type":"article-journal","volume":"19"},"uris":["http://www.mendeley.com/documents/?uuid=57fbfb58-b649-3bd8-9a93-30ce31c8a460"]}],"mendeley":{"formattedCitation":"(Zhu &lt;i&gt;et al.&lt;/i&gt;, 1998)","plainTextFormattedCitation":"(Zhu et al., 1998)","previouslyFormattedCitation":"(Zhu &lt;i&gt;et al.&lt;/i&gt;, 1998&lt;i&gt;b&lt;/i&gt;)"},"properties":{"noteIndex":0},"schema":"https://github.com/citation-style-language/schema/raw/master/csl-citation.json"}</w:instrText>
-      </w:r>
-      <w:r>
-        <w:rPr>
-          <w:rFonts w:asciiTheme="minorHAnsi" w:hAnsiTheme="minorHAnsi" w:cstheme="minorHAnsi"/>
-          <w:sz w:val="22"/>
-          <w:szCs w:val="22"/>
-        </w:rPr>
-        <w:fldChar w:fldCharType="separate"/>
-      </w:r>
-      <w:r>
-        <w:rPr>
-          <w:rFonts w:asciiTheme="minorHAnsi" w:hAnsiTheme="minorHAnsi" w:cstheme="minorHAnsi"/>
-          <w:noProof/>
-          <w:sz w:val="22"/>
-          <w:szCs w:val="22"/>
-        </w:rPr>
-        <w:t xml:space="preserve">(Zhu </w:t>
-      </w:r>
-      <w:r>
-        <w:rPr>
-          <w:rFonts w:asciiTheme="minorHAnsi" w:hAnsiTheme="minorHAnsi" w:cstheme="minorHAnsi"/>
-          <w:i/>
-          <w:noProof/>
-          <w:sz w:val="22"/>
-          <w:szCs w:val="22"/>
-        </w:rPr>
-        <w:t>et al.</w:t>
-      </w:r>
-      <w:r>
-        <w:rPr>
-          <w:rFonts w:asciiTheme="minorHAnsi" w:hAnsiTheme="minorHAnsi" w:cstheme="minorHAnsi"/>
-          <w:noProof/>
-          <w:sz w:val="22"/>
-          <w:szCs w:val="22"/>
-        </w:rPr>
-        <w:t>, 1998)</w:t>
-      </w:r>
-      <w:r>
-        <w:rPr>
-          <w:rFonts w:asciiTheme="minorHAnsi" w:hAnsiTheme="minorHAnsi" w:cstheme="minorHAnsi"/>
-          <w:sz w:val="22"/>
-          <w:szCs w:val="22"/>
-        </w:rPr>
-        <w:fldChar w:fldCharType="end"/>
-      </w:r>
-      <w:r>
-        <w:rPr>
-          <w:rFonts w:asciiTheme="minorHAnsi" w:hAnsiTheme="minorHAnsi" w:cstheme="minorHAnsi"/>
-          <w:sz w:val="22"/>
-          <w:szCs w:val="22"/>
-        </w:rPr>
-        <w:t xml:space="preserve">, and since high doses ultimately reduce mammary gland size </w:t>
-      </w:r>
-      <w:r>
-        <w:rPr>
-          <w:rFonts w:asciiTheme="minorHAnsi" w:hAnsiTheme="minorHAnsi" w:cstheme="minorHAnsi"/>
-          <w:sz w:val="22"/>
-          <w:szCs w:val="22"/>
-        </w:rPr>
-        <w:fldChar w:fldCharType="begin" w:fldLock="1"/>
-      </w:r>
-      <w:r>
-        <w:rPr>
-          <w:rFonts w:asciiTheme="minorHAnsi" w:hAnsiTheme="minorHAnsi" w:cstheme="minorHAnsi"/>
-          <w:sz w:val="22"/>
-          <w:szCs w:val="22"/>
-        </w:rPr>
-        <w:instrText>ADDIN CSL_CITATION {"citationItems":[{"id":"ITEM-1","itemData":{"ISSN":"0027-8874","PMID":"13611531","author":[{"dropping-particle":"","family":"NANDI","given":"S","non-dropping-particle":"","parse-names":false,"suffix":""}],"container-title":"Journal of the National Cancer Institute","id":"ITEM-1","issue":"6","issued":{"date-parts":[["1958","12"]]},"page":"1039-63","title":"Endocrine control of mammarygland development and function in the C3H/ He Crgl mouse.","type":"article-journal","volume":"21"},"uris":["http://www.mendeley.com/documents/?uuid=3f1ca241-e5e7-3ace-8d53-3ea7787a4407"]}],"mendeley":{"formattedCitation":"(NANDI, 1958)","plainTextFormattedCitation":"(NANDI, 1958)","previouslyFormattedCitation":"(NANDI, 1958)"},"properties":{"noteIndex":0},"schema":"https://github.com/citation-style-language/schema/raw/master/csl-citation.json"}</w:instrText>
-      </w:r>
-      <w:r>
-        <w:rPr>
-          <w:rFonts w:asciiTheme="minorHAnsi" w:hAnsiTheme="minorHAnsi" w:cstheme="minorHAnsi"/>
-          <w:sz w:val="22"/>
-          <w:szCs w:val="22"/>
-        </w:rPr>
-        <w:fldChar w:fldCharType="separate"/>
-      </w:r>
-      <w:r>
-        <w:rPr>
-          <w:rFonts w:asciiTheme="minorHAnsi" w:hAnsiTheme="minorHAnsi" w:cstheme="minorHAnsi"/>
-          <w:noProof/>
-          <w:sz w:val="22"/>
-          <w:szCs w:val="22"/>
-        </w:rPr>
-        <w:t>(NANDI, 1958)</w:t>
-      </w:r>
-      <w:r>
-        <w:rPr>
-          <w:rFonts w:asciiTheme="minorHAnsi" w:hAnsiTheme="minorHAnsi" w:cstheme="minorHAnsi"/>
-          <w:sz w:val="22"/>
-          <w:szCs w:val="22"/>
-        </w:rPr>
-        <w:fldChar w:fldCharType="end"/>
-      </w:r>
-      <w:r>
-        <w:rPr>
-          <w:rFonts w:asciiTheme="minorHAnsi" w:hAnsiTheme="minorHAnsi" w:cstheme="minorHAnsi"/>
-          <w:sz w:val="22"/>
-          <w:szCs w:val="22"/>
-        </w:rPr>
-        <w:t xml:space="preserve">, </w:t>
-      </w:r>
-      <w:r>
-        <w:rPr>
-          <w:rFonts w:asciiTheme="minorHAnsi" w:hAnsiTheme="minorHAnsi" w:cstheme="minorHAnsi"/>
-          <w:sz w:val="22"/>
-          <w:szCs w:val="22"/>
-        </w:rPr>
-        <w:t xml:space="preserve">I hypothesize that our prolonged dexamethasone exposure will cause reductions in mammary gland development at PND16.5. This will be evident in the reduced </w:t>
-      </w:r>
-      <w:r>
-        <w:rPr>
-          <w:rFonts w:asciiTheme="minorHAnsi" w:hAnsiTheme="minorHAnsi" w:cstheme="minorHAnsi"/>
-          <w:sz w:val="22"/>
-          <w:szCs w:val="22"/>
-        </w:rPr>
-        <w:t xml:space="preserve">count of alveolar cells and reduced </w:t>
-      </w:r>
-      <w:r>
-        <w:rPr>
-          <w:rFonts w:asciiTheme="minorHAnsi" w:hAnsiTheme="minorHAnsi" w:cstheme="minorHAnsi"/>
-          <w:sz w:val="22"/>
-          <w:szCs w:val="22"/>
-        </w:rPr>
-        <w:t>adipocyte size</w:t>
-      </w:r>
-      <w:r>
-        <w:rPr>
-          <w:rFonts w:asciiTheme="minorHAnsi" w:hAnsiTheme="minorHAnsi" w:cstheme="minorHAnsi"/>
-          <w:sz w:val="22"/>
-          <w:szCs w:val="22"/>
-        </w:rPr>
-        <w:t xml:space="preserve">. </w:t>
-      </w:r>
-      <w:r>
-        <w:rPr>
-          <w:rFonts w:asciiTheme="minorHAnsi" w:hAnsiTheme="minorHAnsi" w:cstheme="minorHAnsi"/>
-          <w:sz w:val="22"/>
-          <w:szCs w:val="22"/>
-        </w:rPr>
-        <w:t>Despite the need of low doses of glucocorticoids for normal development of mammary glands, a</w:t>
-      </w:r>
-      <w:r>
-        <w:rPr>
-          <w:rFonts w:asciiTheme="minorHAnsi" w:hAnsiTheme="minorHAnsi" w:cstheme="minorHAnsi"/>
-          <w:sz w:val="22"/>
-          <w:szCs w:val="22"/>
-        </w:rPr>
-        <w:t xml:space="preserve">dministration of </w:t>
-      </w:r>
-      <w:r>
-        <w:rPr>
-          <w:rFonts w:asciiTheme="minorHAnsi" w:hAnsiTheme="minorHAnsi" w:cstheme="minorHAnsi"/>
-          <w:sz w:val="22"/>
-          <w:szCs w:val="22"/>
-        </w:rPr>
-        <w:t>deoxycorticosterone acetate</w:t>
-      </w:r>
-      <w:r>
-        <w:rPr>
-          <w:rFonts w:asciiTheme="minorHAnsi" w:hAnsiTheme="minorHAnsi" w:cstheme="minorHAnsi"/>
-          <w:sz w:val="22"/>
-          <w:szCs w:val="22"/>
-        </w:rPr>
-        <w:t xml:space="preserve"> at high doses caused mammary gland regression </w:t>
-      </w:r>
-      <w:r>
-        <w:rPr>
-          <w:rFonts w:asciiTheme="minorHAnsi" w:hAnsiTheme="minorHAnsi" w:cstheme="minorHAnsi"/>
-          <w:sz w:val="22"/>
-          <w:szCs w:val="22"/>
-        </w:rPr>
-        <w:t xml:space="preserve">in mice </w:t>
-      </w:r>
-      <w:r>
-        <w:rPr>
-          <w:rFonts w:asciiTheme="minorHAnsi" w:hAnsiTheme="minorHAnsi" w:cstheme="minorHAnsi"/>
-          <w:sz w:val="22"/>
-          <w:szCs w:val="22"/>
-        </w:rPr>
-        <w:fldChar w:fldCharType="begin" w:fldLock="1"/>
-      </w:r>
-      <w:r>
-        <w:rPr>
-          <w:rFonts w:asciiTheme="minorHAnsi" w:hAnsiTheme="minorHAnsi" w:cstheme="minorHAnsi"/>
-          <w:sz w:val="22"/>
-          <w:szCs w:val="22"/>
-        </w:rPr>
-        <w:instrText>ADDIN CSL_CITATION {"citationItems":[{"id":"ITEM-1","itemData":{"ISSN":"0027-8874","PMID":"13611531","author":[{"dropping-particle":"","family":"NANDI","given":"S","non-dropping-particle":"","parse-names":false,"suffix":""}],"container-title":"Journal of the National Cancer Institute","id":"ITEM-1","issue":"6","issued":{"date-parts":[["1958","12"]]},"page":"1039-63","title":"Endocrine control of mammarygland development and function in the C3H/ He Crgl mouse.","type":"article-journal","volume":"21"},"uris":["http://www.mendeley.com/documents/?uuid=3f1ca241-e5e7-3ace-8d53-3ea7787a4407"]}],"mendeley":{"formattedCitation":"(NANDI, 1958)","plainTextFormattedCitation":"(NANDI, 1958)","previouslyFormattedCitation":"(NANDI, 1958)"},"properties":{"noteIndex":0},"schema":"https://github.com/citation-style-language/schema/raw/master/csl-citation.json"}</w:instrText>
-      </w:r>
-      <w:r>
-        <w:rPr>
-          <w:rFonts w:asciiTheme="minorHAnsi" w:hAnsiTheme="minorHAnsi" w:cstheme="minorHAnsi"/>
-          <w:sz w:val="22"/>
-          <w:szCs w:val="22"/>
-        </w:rPr>
-        <w:fldChar w:fldCharType="separate"/>
-      </w:r>
-      <w:r>
-        <w:rPr>
-          <w:rFonts w:asciiTheme="minorHAnsi" w:hAnsiTheme="minorHAnsi" w:cstheme="minorHAnsi"/>
-          <w:noProof/>
-          <w:sz w:val="22"/>
-          <w:szCs w:val="22"/>
-        </w:rPr>
-        <w:t>(NANDI, 1958)</w:t>
-      </w:r>
-      <w:r>
-        <w:rPr>
-          <w:rFonts w:asciiTheme="minorHAnsi" w:hAnsiTheme="minorHAnsi" w:cstheme="minorHAnsi"/>
-          <w:sz w:val="22"/>
-          <w:szCs w:val="22"/>
-        </w:rPr>
-        <w:fldChar w:fldCharType="end"/>
-      </w:r>
-      <w:r>
-        <w:rPr>
-          <w:rFonts w:asciiTheme="minorHAnsi" w:hAnsiTheme="minorHAnsi" w:cstheme="minorHAnsi"/>
-          <w:sz w:val="22"/>
-          <w:szCs w:val="22"/>
-        </w:rPr>
-        <w:t xml:space="preserve">. </w:t>
-      </w:r>
     </w:p>
     <w:p>
       <w:pPr>
@@ -8911,7 +8920,7 @@
           <w:rFonts w:asciiTheme="minorHAnsi" w:hAnsiTheme="minorHAnsi" w:cstheme="minorHAnsi"/>
         </w:rPr>
       </w:pPr>
-      <w:bookmarkStart w:id="25" w:name="_Toc16230681"/>
+      <w:bookmarkStart w:id="25" w:name="_Toc16242781"/>
       <w:r>
         <w:rPr>
           <w:rFonts w:asciiTheme="minorHAnsi" w:hAnsiTheme="minorHAnsi" w:cstheme="minorHAnsi"/>
@@ -9102,6 +9111,15 @@
     </w:p>
     <w:p>
       <w:pPr>
+        <w:rPr>
+          <w:rFonts w:asciiTheme="minorHAnsi" w:hAnsiTheme="minorHAnsi" w:cstheme="minorHAnsi"/>
+          <w:sz w:val="22"/>
+          <w:szCs w:val="22"/>
+        </w:rPr>
+      </w:pPr>
+    </w:p>
+    <w:p>
+      <w:pPr>
         <w:pStyle w:val="Heading2"/>
         <w:rPr>
           <w:rFonts w:asciiTheme="minorHAnsi" w:hAnsiTheme="minorHAnsi" w:cstheme="minorHAnsi"/>
@@ -9110,7 +9128,7 @@
           <w:szCs w:val="22"/>
         </w:rPr>
       </w:pPr>
-      <w:bookmarkStart w:id="26" w:name="_Toc16230682"/>
+      <w:bookmarkStart w:id="26" w:name="_Toc16242782"/>
       <w:r>
         <w:rPr>
           <w:rFonts w:asciiTheme="minorHAnsi" w:hAnsiTheme="minorHAnsi" w:cstheme="minorHAnsi"/>
@@ -9633,7 +9651,7 @@
           <w:szCs w:val="22"/>
         </w:rPr>
       </w:pPr>
-      <w:bookmarkStart w:id="27" w:name="_Toc16230683"/>
+      <w:bookmarkStart w:id="27" w:name="_Toc16242783"/>
       <w:r>
         <w:rPr>
           <w:rStyle w:val="Heading1Char"/>
@@ -9713,7 +9731,16 @@
           <w:sz w:val="22"/>
           <w:szCs w:val="22"/>
         </w:rPr>
-        <w:t xml:space="preserve">PND1-7, PND7-14, and PND14-21. </w:t>
+        <w:t xml:space="preserve">PND1-7, </w:t>
+      </w:r>
+      <w:r>
+        <w:rPr>
+          <w:rFonts w:asciiTheme="minorHAnsi" w:hAnsiTheme="minorHAnsi" w:cstheme="minorHAnsi"/>
+          <w:sz w:val="22"/>
+          <w:szCs w:val="22"/>
+        </w:rPr>
+        <w:lastRenderedPageBreak/>
+        <w:t xml:space="preserve">PND7-14, and PND14-21. </w:t>
       </w:r>
       <w:r>
         <w:rPr>
@@ -12621,7 +12648,7 @@
 </file>
 
 <file path=customXml/itemProps1.xml><?xml version="1.0" encoding="utf-8"?>
-<ds:datastoreItem xmlns:ds="http://schemas.openxmlformats.org/officeDocument/2006/customXml" ds:itemID="{C364D24A-238E-0744-BFD3-47C1F3112779}">
+<ds:datastoreItem xmlns:ds="http://schemas.openxmlformats.org/officeDocument/2006/customXml" ds:itemID="{283CED4B-2C68-0243-A961-BBC19ED54CD7}">
   <ds:schemaRefs>
     <ds:schemaRef ds:uri="http://schemas.openxmlformats.org/officeDocument/2006/bibliography"/>
   </ds:schemaRefs>

</xml_diff>